<commit_message>
Menambahkan Sprint Goals dan Tabel Sprint Backlog
</commit_message>
<xml_diff>
--- a/NIM_LaporanProjectUTS.docx
+++ b/NIM_LaporanProjectUTS.docx
@@ -1,6 +1,6 @@
 
 <file path=word/document.xml><?xml version="1.0" encoding="utf-8"?>
-<w:document xmlns:wpc="http://schemas.microsoft.com/office/word/2010/wordprocessingCanvas" xmlns:cx="http://schemas.microsoft.com/office/drawing/2014/chartex" xmlns:cx1="http://schemas.microsoft.com/office/drawing/2015/9/8/chartex" xmlns:cx2="http://schemas.microsoft.com/office/drawing/2015/10/21/chartex" xmlns:cx3="http://schemas.microsoft.com/office/drawing/2016/5/9/chartex" xmlns:cx4="http://schemas.microsoft.com/office/drawing/2016/5/10/chartex" xmlns:cx5="http://schemas.microsoft.com/office/drawing/2016/5/11/chartex" xmlns:cx6="http://schemas.microsoft.com/office/drawing/2016/5/12/chartex" xmlns:cx7="http://schemas.microsoft.com/office/drawing/2016/5/13/chartex" xmlns:cx8="http://schemas.microsoft.com/office/drawing/2016/5/14/chartex" xmlns:mc="http://schemas.openxmlformats.org/markup-compatibility/2006" xmlns:aink="http://schemas.microsoft.com/office/drawing/2016/ink" xmlns:am3d="http://schemas.microsoft.com/office/drawing/2017/model3d" xmlns:o="urn:schemas-microsoft-com:office:office" xmlns:r="http://schemas.openxmlformats.org/officeDocument/2006/relationships" xmlns:m="http://schemas.openxmlformats.org/officeDocument/2006/math" xmlns:v="urn:schemas-microsoft-com:vml" xmlns:wp14="http://schemas.microsoft.com/office/word/2010/wordprocessingDrawing" xmlns:wp="http://schemas.openxmlformats.org/drawingml/2006/wordprocessingDrawing" xmlns:w10="urn:schemas-microsoft-com:office:word" xmlns:w="http://schemas.openxmlformats.org/wordprocessingml/2006/main" xmlns:w14="http://schemas.microsoft.com/office/word/2010/wordml" xmlns:w15="http://schemas.microsoft.com/office/word/2012/wordml" xmlns:w16cid="http://schemas.microsoft.com/office/word/2016/wordml/cid" xmlns:w16se="http://schemas.microsoft.com/office/word/2015/wordml/symex" xmlns:wpg="http://schemas.microsoft.com/office/word/2010/wordprocessingGroup" xmlns:wpi="http://schemas.microsoft.com/office/word/2010/wordprocessingInk" xmlns:wne="http://schemas.microsoft.com/office/word/2006/wordml" xmlns:wps="http://schemas.microsoft.com/office/word/2010/wordprocessingShape" mc:Ignorable="w14 w15 w16se w16cid wp14">
+<w:document xmlns:ve="http://schemas.openxmlformats.org/markup-compatibility/2006" xmlns:o="urn:schemas-microsoft-com:office:office" xmlns:r="http://schemas.openxmlformats.org/officeDocument/2006/relationships" xmlns:m="http://schemas.openxmlformats.org/officeDocument/2006/math" xmlns:v="urn:schemas-microsoft-com:vml" xmlns:wp="http://schemas.openxmlformats.org/drawingml/2006/wordprocessingDrawing" xmlns:w10="urn:schemas-microsoft-com:office:word" xmlns:w="http://schemas.openxmlformats.org/wordprocessingml/2006/main" xmlns:wne="http://schemas.microsoft.com/office/word/2006/wordml">
   <w:body>
     <w:p>
       <w:pPr>
@@ -155,10 +155,10 @@
                     <pic:cNvPicPr/>
                   </pic:nvPicPr>
                   <pic:blipFill>
-                    <a:blip r:embed="rId6" cstate="print">
+                    <a:blip r:embed="rId7" cstate="print">
                       <a:extLst>
                         <a:ext uri="{28A0092B-C50C-407E-A947-70E740481C1C}">
-                          <a14:useLocalDpi xmlns:a14="http://schemas.microsoft.com/office/drawing/2010/main" val="0"/>
+                          <a14:useLocalDpi xmlns:a14="http://schemas.microsoft.com/office/drawing/2010/main" xmlns:wps="http://schemas.microsoft.com/office/word/2010/wordprocessingShape" xmlns:wpi="http://schemas.microsoft.com/office/word/2010/wordprocessingInk" xmlns:wpg="http://schemas.microsoft.com/office/word/2010/wordprocessingGroup" xmlns:w16se="http://schemas.microsoft.com/office/word/2015/wordml/symex" xmlns:w16cid="http://schemas.microsoft.com/office/word/2016/wordml/cid" xmlns:w15="http://schemas.microsoft.com/office/word/2012/wordml" xmlns:w14="http://schemas.microsoft.com/office/word/2010/wordml" xmlns:w="http://schemas.openxmlformats.org/wordprocessingml/2006/main" xmlns:w10="urn:schemas-microsoft-com:office:word" xmlns:wp14="http://schemas.microsoft.com/office/word/2010/wordprocessingDrawing" xmlns:v="urn:schemas-microsoft-com:vml" xmlns:o="urn:schemas-microsoft-com:office:office" xmlns:am3d="http://schemas.microsoft.com/office/drawing/2017/model3d" xmlns:aink="http://schemas.microsoft.com/office/drawing/2016/ink" xmlns:mc="http://schemas.openxmlformats.org/markup-compatibility/2006" xmlns:cx8="http://schemas.microsoft.com/office/drawing/2016/5/14/chartex" xmlns:cx7="http://schemas.microsoft.com/office/drawing/2016/5/13/chartex" xmlns:cx6="http://schemas.microsoft.com/office/drawing/2016/5/12/chartex" xmlns:cx5="http://schemas.microsoft.com/office/drawing/2016/5/11/chartex" xmlns:cx4="http://schemas.microsoft.com/office/drawing/2016/5/10/chartex" xmlns:cx3="http://schemas.microsoft.com/office/drawing/2016/5/9/chartex" xmlns:cx2="http://schemas.microsoft.com/office/drawing/2015/10/21/chartex" xmlns:cx1="http://schemas.microsoft.com/office/drawing/2015/9/8/chartex" xmlns:cx="http://schemas.microsoft.com/office/drawing/2014/chartex" xmlns:wpc="http://schemas.microsoft.com/office/word/2010/wordprocessingCanvas" xmlns="" val="0"/>
                         </a:ext>
                       </a:extLst>
                     </a:blip>
@@ -1358,7 +1358,7 @@
             <w:spacing w:line="276" w:lineRule="auto"/>
             <w:jc w:val="both"/>
             <w:sectPr>
-              <w:footerReference w:type="default" r:id="rId7"/>
+              <w:footerReference w:type="default" r:id="rId8"/>
               <w:pgSz w:w="11906" w:h="16838" w:code="9"/>
               <w:pgMar w:top="1440" w:right="1440" w:bottom="1440" w:left="1440" w:header="720" w:footer="720" w:gutter="0"/>
               <w:pgNumType w:fmt="lowerRoman" w:start="1"/>
@@ -1467,9 +1467,9 @@
     <w:p/>
     <w:tbl>
       <w:tblPr>
-        <w:tblStyle w:val="GridTable5Dark-Accent2"/>
+        <w:tblStyle w:val="GridTable5DarkAccent2"/>
         <w:tblW w:w="5000" w:type="pct"/>
-        <w:tblLook w:val="06A0" w:firstRow="1" w:lastRow="0" w:firstColumn="1" w:lastColumn="0" w:noHBand="1" w:noVBand="1"/>
+        <w:tblLook w:val="06A0"/>
       </w:tblPr>
       <w:tblGrid>
         <w:gridCol w:w="461"/>
@@ -1481,12 +1481,12 @@
       </w:tblGrid>
       <w:tr>
         <w:trPr>
-          <w:cnfStyle w:val="100000000000" w:firstRow="1" w:lastRow="0" w:firstColumn="0" w:lastColumn="0" w:oddVBand="0" w:evenVBand="0" w:oddHBand="0" w:evenHBand="0" w:firstRowFirstColumn="0" w:firstRowLastColumn="0" w:lastRowFirstColumn="0" w:lastRowLastColumn="0"/>
+          <w:cnfStyle w:val="100000000000"/>
           <w:trHeight w:val="300"/>
         </w:trPr>
         <w:tc>
           <w:tcPr>
-            <w:cnfStyle w:val="001000000000" w:firstRow="0" w:lastRow="0" w:firstColumn="1" w:lastColumn="0" w:oddVBand="0" w:evenVBand="0" w:oddHBand="0" w:evenHBand="0" w:firstRowFirstColumn="0" w:firstRowLastColumn="0" w:lastRowFirstColumn="0" w:lastRowLastColumn="0"/>
+            <w:cnfStyle w:val="001000000000"/>
             <w:tcW w:w="241" w:type="pct"/>
             <w:tcBorders>
               <w:bottom w:val="single" w:sz="4" w:space="0" w:color="FFFFFF" w:themeColor="background1"/>
@@ -1526,7 +1526,7 @@
             <w:pPr>
               <w:spacing w:line="276" w:lineRule="auto"/>
               <w:jc w:val="center"/>
-              <w:cnfStyle w:val="100000000000" w:firstRow="1" w:lastRow="0" w:firstColumn="0" w:lastColumn="0" w:oddVBand="0" w:evenVBand="0" w:oddHBand="0" w:evenHBand="0" w:firstRowFirstColumn="0" w:firstRowLastColumn="0" w:lastRowFirstColumn="0" w:lastRowLastColumn="0"/>
+              <w:cnfStyle w:val="100000000000"/>
               <w:rPr>
                 <w:rFonts w:ascii="Times New Roman" w:hAnsi="Times New Roman" w:cs="Times New Roman"/>
                 <w:szCs w:val="24"/>
@@ -1555,7 +1555,7 @@
             <w:pPr>
               <w:spacing w:line="276" w:lineRule="auto"/>
               <w:jc w:val="center"/>
-              <w:cnfStyle w:val="100000000000" w:firstRow="1" w:lastRow="0" w:firstColumn="0" w:lastColumn="0" w:oddVBand="0" w:evenVBand="0" w:oddHBand="0" w:evenHBand="0" w:firstRowFirstColumn="0" w:firstRowLastColumn="0" w:lastRowFirstColumn="0" w:lastRowLastColumn="0"/>
+              <w:cnfStyle w:val="100000000000"/>
               <w:rPr>
                 <w:rFonts w:ascii="Times New Roman" w:hAnsi="Times New Roman" w:cs="Times New Roman"/>
                 <w:szCs w:val="24"/>
@@ -1584,7 +1584,7 @@
             <w:pPr>
               <w:spacing w:line="276" w:lineRule="auto"/>
               <w:jc w:val="center"/>
-              <w:cnfStyle w:val="100000000000" w:firstRow="1" w:lastRow="0" w:firstColumn="0" w:lastColumn="0" w:oddVBand="0" w:evenVBand="0" w:oddHBand="0" w:evenHBand="0" w:firstRowFirstColumn="0" w:firstRowLastColumn="0" w:lastRowFirstColumn="0" w:lastRowLastColumn="0"/>
+              <w:cnfStyle w:val="100000000000"/>
               <w:rPr>
                 <w:rFonts w:ascii="Times New Roman" w:hAnsi="Times New Roman" w:cs="Times New Roman"/>
                 <w:szCs w:val="24"/>
@@ -1613,7 +1613,7 @@
             <w:pPr>
               <w:spacing w:line="276" w:lineRule="auto"/>
               <w:jc w:val="center"/>
-              <w:cnfStyle w:val="100000000000" w:firstRow="1" w:lastRow="0" w:firstColumn="0" w:lastColumn="0" w:oddVBand="0" w:evenVBand="0" w:oddHBand="0" w:evenHBand="0" w:firstRowFirstColumn="0" w:firstRowLastColumn="0" w:lastRowFirstColumn="0" w:lastRowLastColumn="0"/>
+              <w:cnfStyle w:val="100000000000"/>
               <w:rPr>
                 <w:rFonts w:ascii="Times New Roman" w:hAnsi="Times New Roman" w:cs="Times New Roman"/>
                 <w:szCs w:val="24"/>
@@ -1641,7 +1641,7 @@
             <w:pPr>
               <w:spacing w:line="276" w:lineRule="auto"/>
               <w:jc w:val="center"/>
-              <w:cnfStyle w:val="100000000000" w:firstRow="1" w:lastRow="0" w:firstColumn="0" w:lastColumn="0" w:oddVBand="0" w:evenVBand="0" w:oddHBand="0" w:evenHBand="0" w:firstRowFirstColumn="0" w:firstRowLastColumn="0" w:lastRowFirstColumn="0" w:lastRowLastColumn="0"/>
+              <w:cnfStyle w:val="100000000000"/>
               <w:rPr>
                 <w:rFonts w:ascii="Times New Roman" w:hAnsi="Times New Roman" w:cs="Times New Roman"/>
                 <w:szCs w:val="24"/>
@@ -1663,7 +1663,7 @@
         </w:trPr>
         <w:tc>
           <w:tcPr>
-            <w:cnfStyle w:val="001000000000" w:firstRow="0" w:lastRow="0" w:firstColumn="1" w:lastColumn="0" w:oddVBand="0" w:evenVBand="0" w:oddHBand="0" w:evenHBand="0" w:firstRowFirstColumn="0" w:firstRowLastColumn="0" w:lastRowFirstColumn="0" w:lastRowLastColumn="0"/>
+            <w:cnfStyle w:val="001000000000"/>
             <w:tcW w:w="241" w:type="pct"/>
             <w:tcBorders>
               <w:top w:val="single" w:sz="4" w:space="0" w:color="FFFFFF" w:themeColor="background1"/>
@@ -1700,7 +1700,7 @@
             <w:pPr>
               <w:spacing w:line="276" w:lineRule="auto"/>
               <w:jc w:val="center"/>
-              <w:cnfStyle w:val="000000000000" w:firstRow="0" w:lastRow="0" w:firstColumn="0" w:lastColumn="0" w:oddVBand="0" w:evenVBand="0" w:oddHBand="0" w:evenHBand="0" w:firstRowFirstColumn="0" w:firstRowLastColumn="0" w:lastRowFirstColumn="0" w:lastRowLastColumn="0"/>
+              <w:cnfStyle w:val="000000000000"/>
               <w:rPr>
                 <w:rFonts w:ascii="Times New Roman" w:hAnsi="Times New Roman" w:cs="Times New Roman"/>
                 <w:szCs w:val="24"/>
@@ -1727,7 +1727,7 @@
             <w:pPr>
               <w:spacing w:line="276" w:lineRule="auto"/>
               <w:jc w:val="center"/>
-              <w:cnfStyle w:val="000000000000" w:firstRow="0" w:lastRow="0" w:firstColumn="0" w:lastColumn="0" w:oddVBand="0" w:evenVBand="0" w:oddHBand="0" w:evenHBand="0" w:firstRowFirstColumn="0" w:firstRowLastColumn="0" w:lastRowFirstColumn="0" w:lastRowLastColumn="0"/>
+              <w:cnfStyle w:val="000000000000"/>
               <w:rPr>
                 <w:rFonts w:ascii="Times New Roman" w:hAnsi="Times New Roman" w:cs="Times New Roman"/>
                 <w:szCs w:val="24"/>
@@ -1761,7 +1761,7 @@
             <w:pPr>
               <w:spacing w:line="276" w:lineRule="auto"/>
               <w:jc w:val="center"/>
-              <w:cnfStyle w:val="000000000000" w:firstRow="0" w:lastRow="0" w:firstColumn="0" w:lastColumn="0" w:oddVBand="0" w:evenVBand="0" w:oddHBand="0" w:evenHBand="0" w:firstRowFirstColumn="0" w:firstRowLastColumn="0" w:lastRowFirstColumn="0" w:lastRowLastColumn="0"/>
+              <w:cnfStyle w:val="000000000000"/>
               <w:rPr>
                 <w:rFonts w:ascii="Times New Roman" w:hAnsi="Times New Roman" w:cs="Times New Roman"/>
                 <w:szCs w:val="24"/>
@@ -1795,7 +1795,7 @@
             <w:pPr>
               <w:spacing w:line="276" w:lineRule="auto"/>
               <w:jc w:val="center"/>
-              <w:cnfStyle w:val="000000000000" w:firstRow="0" w:lastRow="0" w:firstColumn="0" w:lastColumn="0" w:oddVBand="0" w:evenVBand="0" w:oddHBand="0" w:evenHBand="0" w:firstRowFirstColumn="0" w:firstRowLastColumn="0" w:lastRowFirstColumn="0" w:lastRowLastColumn="0"/>
+              <w:cnfStyle w:val="000000000000"/>
               <w:rPr>
                 <w:rFonts w:ascii="Times New Roman" w:hAnsi="Times New Roman" w:cs="Times New Roman"/>
                 <w:szCs w:val="24"/>
@@ -1822,7 +1822,7 @@
             <w:pPr>
               <w:spacing w:line="276" w:lineRule="auto"/>
               <w:jc w:val="center"/>
-              <w:cnfStyle w:val="000000000000" w:firstRow="0" w:lastRow="0" w:firstColumn="0" w:lastColumn="0" w:oddVBand="0" w:evenVBand="0" w:oddHBand="0" w:evenHBand="0" w:firstRowFirstColumn="0" w:firstRowLastColumn="0" w:lastRowFirstColumn="0" w:lastRowLastColumn="0"/>
+              <w:cnfStyle w:val="000000000000"/>
               <w:rPr>
                 <w:rFonts w:ascii="Times New Roman" w:hAnsi="Times New Roman" w:cs="Times New Roman"/>
                 <w:szCs w:val="24"/>
@@ -1844,7 +1844,7 @@
         </w:trPr>
         <w:tc>
           <w:tcPr>
-            <w:cnfStyle w:val="001000000000" w:firstRow="0" w:lastRow="0" w:firstColumn="1" w:lastColumn="0" w:oddVBand="0" w:evenVBand="0" w:oddHBand="0" w:evenHBand="0" w:firstRowFirstColumn="0" w:firstRowLastColumn="0" w:lastRowFirstColumn="0" w:lastRowLastColumn="0"/>
+            <w:cnfStyle w:val="001000000000"/>
             <w:tcW w:w="241" w:type="pct"/>
             <w:vAlign w:val="center"/>
           </w:tcPr>
@@ -1875,7 +1875,7 @@
             <w:pPr>
               <w:spacing w:line="276" w:lineRule="auto"/>
               <w:jc w:val="center"/>
-              <w:cnfStyle w:val="000000000000" w:firstRow="0" w:lastRow="0" w:firstColumn="0" w:lastColumn="0" w:oddVBand="0" w:evenVBand="0" w:oddHBand="0" w:evenHBand="0" w:firstRowFirstColumn="0" w:firstRowLastColumn="0" w:lastRowFirstColumn="0" w:lastRowLastColumn="0"/>
+              <w:cnfStyle w:val="000000000000"/>
               <w:rPr>
                 <w:rFonts w:ascii="Times New Roman" w:hAnsi="Times New Roman" w:cs="Times New Roman"/>
                 <w:szCs w:val="24"/>
@@ -1899,7 +1899,7 @@
             <w:pPr>
               <w:spacing w:line="276" w:lineRule="auto"/>
               <w:jc w:val="center"/>
-              <w:cnfStyle w:val="000000000000" w:firstRow="0" w:lastRow="0" w:firstColumn="0" w:lastColumn="0" w:oddVBand="0" w:evenVBand="0" w:oddHBand="0" w:evenHBand="0" w:firstRowFirstColumn="0" w:firstRowLastColumn="0" w:lastRowFirstColumn="0" w:lastRowLastColumn="0"/>
+              <w:cnfStyle w:val="000000000000"/>
               <w:rPr>
                 <w:rFonts w:ascii="Times New Roman" w:hAnsi="Times New Roman" w:cs="Times New Roman"/>
                 <w:szCs w:val="24"/>
@@ -1923,7 +1923,7 @@
             <w:pPr>
               <w:spacing w:line="276" w:lineRule="auto"/>
               <w:jc w:val="center"/>
-              <w:cnfStyle w:val="000000000000" w:firstRow="0" w:lastRow="0" w:firstColumn="0" w:lastColumn="0" w:oddVBand="0" w:evenVBand="0" w:oddHBand="0" w:evenHBand="0" w:firstRowFirstColumn="0" w:firstRowLastColumn="0" w:lastRowFirstColumn="0" w:lastRowLastColumn="0"/>
+              <w:cnfStyle w:val="000000000000"/>
               <w:rPr>
                 <w:rFonts w:ascii="Times New Roman" w:hAnsi="Times New Roman" w:cs="Times New Roman"/>
                 <w:szCs w:val="24"/>
@@ -1947,7 +1947,7 @@
             <w:pPr>
               <w:spacing w:line="276" w:lineRule="auto"/>
               <w:jc w:val="center"/>
-              <w:cnfStyle w:val="000000000000" w:firstRow="0" w:lastRow="0" w:firstColumn="0" w:lastColumn="0" w:oddVBand="0" w:evenVBand="0" w:oddHBand="0" w:evenHBand="0" w:firstRowFirstColumn="0" w:firstRowLastColumn="0" w:lastRowFirstColumn="0" w:lastRowLastColumn="0"/>
+              <w:cnfStyle w:val="000000000000"/>
               <w:rPr>
                 <w:rFonts w:ascii="Times New Roman" w:hAnsi="Times New Roman" w:cs="Times New Roman"/>
                 <w:szCs w:val="24"/>
@@ -1971,7 +1971,7 @@
             <w:pPr>
               <w:spacing w:line="276" w:lineRule="auto"/>
               <w:jc w:val="center"/>
-              <w:cnfStyle w:val="000000000000" w:firstRow="0" w:lastRow="0" w:firstColumn="0" w:lastColumn="0" w:oddVBand="0" w:evenVBand="0" w:oddHBand="0" w:evenHBand="0" w:firstRowFirstColumn="0" w:firstRowLastColumn="0" w:lastRowFirstColumn="0" w:lastRowLastColumn="0"/>
+              <w:cnfStyle w:val="000000000000"/>
               <w:rPr>
                 <w:rFonts w:ascii="Times New Roman" w:hAnsi="Times New Roman" w:cs="Times New Roman"/>
                 <w:szCs w:val="24"/>
@@ -1993,7 +1993,7 @@
         </w:trPr>
         <w:tc>
           <w:tcPr>
-            <w:cnfStyle w:val="001000000000" w:firstRow="0" w:lastRow="0" w:firstColumn="1" w:lastColumn="0" w:oddVBand="0" w:evenVBand="0" w:oddHBand="0" w:evenHBand="0" w:firstRowFirstColumn="0" w:firstRowLastColumn="0" w:lastRowFirstColumn="0" w:lastRowLastColumn="0"/>
+            <w:cnfStyle w:val="001000000000"/>
             <w:tcW w:w="241" w:type="pct"/>
             <w:vAlign w:val="center"/>
           </w:tcPr>
@@ -2024,7 +2024,7 @@
             <w:pPr>
               <w:spacing w:line="276" w:lineRule="auto"/>
               <w:jc w:val="center"/>
-              <w:cnfStyle w:val="000000000000" w:firstRow="0" w:lastRow="0" w:firstColumn="0" w:lastColumn="0" w:oddVBand="0" w:evenVBand="0" w:oddHBand="0" w:evenHBand="0" w:firstRowFirstColumn="0" w:firstRowLastColumn="0" w:lastRowFirstColumn="0" w:lastRowLastColumn="0"/>
+              <w:cnfStyle w:val="000000000000"/>
               <w:rPr>
                 <w:rFonts w:ascii="Times New Roman" w:hAnsi="Times New Roman" w:cs="Times New Roman"/>
                 <w:szCs w:val="24"/>
@@ -2048,7 +2048,7 @@
             <w:pPr>
               <w:spacing w:line="276" w:lineRule="auto"/>
               <w:jc w:val="center"/>
-              <w:cnfStyle w:val="000000000000" w:firstRow="0" w:lastRow="0" w:firstColumn="0" w:lastColumn="0" w:oddVBand="0" w:evenVBand="0" w:oddHBand="0" w:evenHBand="0" w:firstRowFirstColumn="0" w:firstRowLastColumn="0" w:lastRowFirstColumn="0" w:lastRowLastColumn="0"/>
+              <w:cnfStyle w:val="000000000000"/>
               <w:rPr>
                 <w:rFonts w:ascii="Times New Roman" w:hAnsi="Times New Roman" w:cs="Times New Roman"/>
                 <w:szCs w:val="24"/>
@@ -2072,7 +2072,7 @@
             <w:pPr>
               <w:spacing w:line="276" w:lineRule="auto"/>
               <w:jc w:val="center"/>
-              <w:cnfStyle w:val="000000000000" w:firstRow="0" w:lastRow="0" w:firstColumn="0" w:lastColumn="0" w:oddVBand="0" w:evenVBand="0" w:oddHBand="0" w:evenHBand="0" w:firstRowFirstColumn="0" w:firstRowLastColumn="0" w:lastRowFirstColumn="0" w:lastRowLastColumn="0"/>
+              <w:cnfStyle w:val="000000000000"/>
               <w:rPr>
                 <w:rFonts w:ascii="Times New Roman" w:hAnsi="Times New Roman" w:cs="Times New Roman"/>
                 <w:szCs w:val="24"/>
@@ -2096,7 +2096,7 @@
             <w:pPr>
               <w:spacing w:line="276" w:lineRule="auto"/>
               <w:jc w:val="center"/>
-              <w:cnfStyle w:val="000000000000" w:firstRow="0" w:lastRow="0" w:firstColumn="0" w:lastColumn="0" w:oddVBand="0" w:evenVBand="0" w:oddHBand="0" w:evenHBand="0" w:firstRowFirstColumn="0" w:firstRowLastColumn="0" w:lastRowFirstColumn="0" w:lastRowLastColumn="0"/>
+              <w:cnfStyle w:val="000000000000"/>
               <w:rPr>
                 <w:rFonts w:ascii="Times New Roman" w:hAnsi="Times New Roman" w:cs="Times New Roman"/>
                 <w:szCs w:val="24"/>
@@ -2120,7 +2120,7 @@
             <w:pPr>
               <w:spacing w:line="276" w:lineRule="auto"/>
               <w:jc w:val="center"/>
-              <w:cnfStyle w:val="000000000000" w:firstRow="0" w:lastRow="0" w:firstColumn="0" w:lastColumn="0" w:oddVBand="0" w:evenVBand="0" w:oddHBand="0" w:evenHBand="0" w:firstRowFirstColumn="0" w:firstRowLastColumn="0" w:lastRowFirstColumn="0" w:lastRowLastColumn="0"/>
+              <w:cnfStyle w:val="000000000000"/>
               <w:rPr>
                 <w:rFonts w:ascii="Times New Roman" w:hAnsi="Times New Roman" w:cs="Times New Roman"/>
                 <w:szCs w:val="24"/>
@@ -2142,7 +2142,7 @@
         </w:trPr>
         <w:tc>
           <w:tcPr>
-            <w:cnfStyle w:val="001000000000" w:firstRow="0" w:lastRow="0" w:firstColumn="1" w:lastColumn="0" w:oddVBand="0" w:evenVBand="0" w:oddHBand="0" w:evenHBand="0" w:firstRowFirstColumn="0" w:firstRowLastColumn="0" w:lastRowFirstColumn="0" w:lastRowLastColumn="0"/>
+            <w:cnfStyle w:val="001000000000"/>
             <w:tcW w:w="241" w:type="pct"/>
             <w:vAlign w:val="center"/>
           </w:tcPr>
@@ -2173,7 +2173,7 @@
             <w:pPr>
               <w:spacing w:line="276" w:lineRule="auto"/>
               <w:jc w:val="center"/>
-              <w:cnfStyle w:val="000000000000" w:firstRow="0" w:lastRow="0" w:firstColumn="0" w:lastColumn="0" w:oddVBand="0" w:evenVBand="0" w:oddHBand="0" w:evenHBand="0" w:firstRowFirstColumn="0" w:firstRowLastColumn="0" w:lastRowFirstColumn="0" w:lastRowLastColumn="0"/>
+              <w:cnfStyle w:val="000000000000"/>
               <w:rPr>
                 <w:rFonts w:ascii="Times New Roman" w:hAnsi="Times New Roman" w:cs="Times New Roman"/>
                 <w:szCs w:val="24"/>
@@ -2197,7 +2197,7 @@
             <w:pPr>
               <w:spacing w:line="276" w:lineRule="auto"/>
               <w:jc w:val="center"/>
-              <w:cnfStyle w:val="000000000000" w:firstRow="0" w:lastRow="0" w:firstColumn="0" w:lastColumn="0" w:oddVBand="0" w:evenVBand="0" w:oddHBand="0" w:evenHBand="0" w:firstRowFirstColumn="0" w:firstRowLastColumn="0" w:lastRowFirstColumn="0" w:lastRowLastColumn="0"/>
+              <w:cnfStyle w:val="000000000000"/>
               <w:rPr>
                 <w:rFonts w:ascii="Times New Roman" w:hAnsi="Times New Roman" w:cs="Times New Roman"/>
                 <w:szCs w:val="24"/>
@@ -2221,7 +2221,7 @@
             <w:pPr>
               <w:spacing w:line="276" w:lineRule="auto"/>
               <w:jc w:val="center"/>
-              <w:cnfStyle w:val="000000000000" w:firstRow="0" w:lastRow="0" w:firstColumn="0" w:lastColumn="0" w:oddVBand="0" w:evenVBand="0" w:oddHBand="0" w:evenHBand="0" w:firstRowFirstColumn="0" w:firstRowLastColumn="0" w:lastRowFirstColumn="0" w:lastRowLastColumn="0"/>
+              <w:cnfStyle w:val="000000000000"/>
               <w:rPr>
                 <w:rFonts w:ascii="Times New Roman" w:hAnsi="Times New Roman" w:cs="Times New Roman"/>
                 <w:szCs w:val="24"/>
@@ -2245,7 +2245,7 @@
             <w:pPr>
               <w:spacing w:line="276" w:lineRule="auto"/>
               <w:jc w:val="center"/>
-              <w:cnfStyle w:val="000000000000" w:firstRow="0" w:lastRow="0" w:firstColumn="0" w:lastColumn="0" w:oddVBand="0" w:evenVBand="0" w:oddHBand="0" w:evenHBand="0" w:firstRowFirstColumn="0" w:firstRowLastColumn="0" w:lastRowFirstColumn="0" w:lastRowLastColumn="0"/>
+              <w:cnfStyle w:val="000000000000"/>
               <w:rPr>
                 <w:rFonts w:ascii="Times New Roman" w:hAnsi="Times New Roman" w:cs="Times New Roman"/>
                 <w:szCs w:val="24"/>
@@ -2269,7 +2269,7 @@
             <w:pPr>
               <w:spacing w:line="276" w:lineRule="auto"/>
               <w:jc w:val="center"/>
-              <w:cnfStyle w:val="000000000000" w:firstRow="0" w:lastRow="0" w:firstColumn="0" w:lastColumn="0" w:oddVBand="0" w:evenVBand="0" w:oddHBand="0" w:evenHBand="0" w:firstRowFirstColumn="0" w:firstRowLastColumn="0" w:lastRowFirstColumn="0" w:lastRowLastColumn="0"/>
+              <w:cnfStyle w:val="000000000000"/>
               <w:rPr>
                 <w:rFonts w:ascii="Times New Roman" w:hAnsi="Times New Roman" w:cs="Times New Roman"/>
                 <w:szCs w:val="24"/>
@@ -2291,7 +2291,7 @@
         </w:trPr>
         <w:tc>
           <w:tcPr>
-            <w:cnfStyle w:val="001000000000" w:firstRow="0" w:lastRow="0" w:firstColumn="1" w:lastColumn="0" w:oddVBand="0" w:evenVBand="0" w:oddHBand="0" w:evenHBand="0" w:firstRowFirstColumn="0" w:firstRowLastColumn="0" w:lastRowFirstColumn="0" w:lastRowLastColumn="0"/>
+            <w:cnfStyle w:val="001000000000"/>
             <w:tcW w:w="241" w:type="pct"/>
             <w:vAlign w:val="center"/>
           </w:tcPr>
@@ -2322,7 +2322,7 @@
             <w:pPr>
               <w:spacing w:line="276" w:lineRule="auto"/>
               <w:jc w:val="center"/>
-              <w:cnfStyle w:val="000000000000" w:firstRow="0" w:lastRow="0" w:firstColumn="0" w:lastColumn="0" w:oddVBand="0" w:evenVBand="0" w:oddHBand="0" w:evenHBand="0" w:firstRowFirstColumn="0" w:firstRowLastColumn="0" w:lastRowFirstColumn="0" w:lastRowLastColumn="0"/>
+              <w:cnfStyle w:val="000000000000"/>
               <w:rPr>
                 <w:rFonts w:ascii="Times New Roman" w:hAnsi="Times New Roman" w:cs="Times New Roman"/>
                 <w:szCs w:val="24"/>
@@ -2346,7 +2346,7 @@
             <w:pPr>
               <w:spacing w:line="276" w:lineRule="auto"/>
               <w:jc w:val="center"/>
-              <w:cnfStyle w:val="000000000000" w:firstRow="0" w:lastRow="0" w:firstColumn="0" w:lastColumn="0" w:oddVBand="0" w:evenVBand="0" w:oddHBand="0" w:evenHBand="0" w:firstRowFirstColumn="0" w:firstRowLastColumn="0" w:lastRowFirstColumn="0" w:lastRowLastColumn="0"/>
+              <w:cnfStyle w:val="000000000000"/>
               <w:rPr>
                 <w:rFonts w:ascii="Times New Roman" w:hAnsi="Times New Roman" w:cs="Times New Roman"/>
                 <w:szCs w:val="24"/>
@@ -2370,7 +2370,7 @@
             <w:pPr>
               <w:spacing w:line="276" w:lineRule="auto"/>
               <w:jc w:val="center"/>
-              <w:cnfStyle w:val="000000000000" w:firstRow="0" w:lastRow="0" w:firstColumn="0" w:lastColumn="0" w:oddVBand="0" w:evenVBand="0" w:oddHBand="0" w:evenHBand="0" w:firstRowFirstColumn="0" w:firstRowLastColumn="0" w:lastRowFirstColumn="0" w:lastRowLastColumn="0"/>
+              <w:cnfStyle w:val="000000000000"/>
               <w:rPr>
                 <w:rFonts w:ascii="Times New Roman" w:hAnsi="Times New Roman" w:cs="Times New Roman"/>
                 <w:szCs w:val="24"/>
@@ -2394,7 +2394,7 @@
             <w:pPr>
               <w:spacing w:line="276" w:lineRule="auto"/>
               <w:jc w:val="center"/>
-              <w:cnfStyle w:val="000000000000" w:firstRow="0" w:lastRow="0" w:firstColumn="0" w:lastColumn="0" w:oddVBand="0" w:evenVBand="0" w:oddHBand="0" w:evenHBand="0" w:firstRowFirstColumn="0" w:firstRowLastColumn="0" w:lastRowFirstColumn="0" w:lastRowLastColumn="0"/>
+              <w:cnfStyle w:val="000000000000"/>
               <w:rPr>
                 <w:rFonts w:ascii="Times New Roman" w:hAnsi="Times New Roman" w:cs="Times New Roman"/>
               </w:rPr>
@@ -2417,7 +2417,7 @@
             <w:pPr>
               <w:spacing w:line="276" w:lineRule="auto"/>
               <w:jc w:val="center"/>
-              <w:cnfStyle w:val="000000000000" w:firstRow="0" w:lastRow="0" w:firstColumn="0" w:lastColumn="0" w:oddVBand="0" w:evenVBand="0" w:oddHBand="0" w:evenHBand="0" w:firstRowFirstColumn="0" w:firstRowLastColumn="0" w:lastRowFirstColumn="0" w:lastRowLastColumn="0"/>
+              <w:cnfStyle w:val="000000000000"/>
               <w:rPr>
                 <w:rFonts w:ascii="Times New Roman" w:hAnsi="Times New Roman" w:cs="Times New Roman"/>
                 <w:szCs w:val="24"/>
@@ -2439,7 +2439,7 @@
         </w:trPr>
         <w:tc>
           <w:tcPr>
-            <w:cnfStyle w:val="001000000000" w:firstRow="0" w:lastRow="0" w:firstColumn="1" w:lastColumn="0" w:oddVBand="0" w:evenVBand="0" w:oddHBand="0" w:evenHBand="0" w:firstRowFirstColumn="0" w:firstRowLastColumn="0" w:lastRowFirstColumn="0" w:lastRowLastColumn="0"/>
+            <w:cnfStyle w:val="001000000000"/>
             <w:tcW w:w="241" w:type="pct"/>
             <w:vAlign w:val="center"/>
           </w:tcPr>
@@ -2470,7 +2470,7 @@
             <w:pPr>
               <w:spacing w:line="276" w:lineRule="auto"/>
               <w:jc w:val="center"/>
-              <w:cnfStyle w:val="000000000000" w:firstRow="0" w:lastRow="0" w:firstColumn="0" w:lastColumn="0" w:oddVBand="0" w:evenVBand="0" w:oddHBand="0" w:evenHBand="0" w:firstRowFirstColumn="0" w:firstRowLastColumn="0" w:lastRowFirstColumn="0" w:lastRowLastColumn="0"/>
+              <w:cnfStyle w:val="000000000000"/>
               <w:rPr>
                 <w:rFonts w:ascii="Times New Roman" w:hAnsi="Times New Roman" w:cs="Times New Roman"/>
                 <w:szCs w:val="24"/>
@@ -2494,7 +2494,7 @@
             <w:pPr>
               <w:spacing w:line="276" w:lineRule="auto"/>
               <w:jc w:val="center"/>
-              <w:cnfStyle w:val="000000000000" w:firstRow="0" w:lastRow="0" w:firstColumn="0" w:lastColumn="0" w:oddVBand="0" w:evenVBand="0" w:oddHBand="0" w:evenHBand="0" w:firstRowFirstColumn="0" w:firstRowLastColumn="0" w:lastRowFirstColumn="0" w:lastRowLastColumn="0"/>
+              <w:cnfStyle w:val="000000000000"/>
               <w:rPr>
                 <w:rFonts w:ascii="Times New Roman" w:hAnsi="Times New Roman" w:cs="Times New Roman"/>
                 <w:szCs w:val="24"/>
@@ -2518,7 +2518,7 @@
             <w:pPr>
               <w:spacing w:line="276" w:lineRule="auto"/>
               <w:jc w:val="center"/>
-              <w:cnfStyle w:val="000000000000" w:firstRow="0" w:lastRow="0" w:firstColumn="0" w:lastColumn="0" w:oddVBand="0" w:evenVBand="0" w:oddHBand="0" w:evenHBand="0" w:firstRowFirstColumn="0" w:firstRowLastColumn="0" w:lastRowFirstColumn="0" w:lastRowLastColumn="0"/>
+              <w:cnfStyle w:val="000000000000"/>
               <w:rPr>
                 <w:rFonts w:ascii="Times New Roman" w:hAnsi="Times New Roman" w:cs="Times New Roman"/>
                 <w:szCs w:val="24"/>
@@ -2542,7 +2542,7 @@
             <w:pPr>
               <w:spacing w:line="276" w:lineRule="auto"/>
               <w:jc w:val="center"/>
-              <w:cnfStyle w:val="000000000000" w:firstRow="0" w:lastRow="0" w:firstColumn="0" w:lastColumn="0" w:oddVBand="0" w:evenVBand="0" w:oddHBand="0" w:evenHBand="0" w:firstRowFirstColumn="0" w:firstRowLastColumn="0" w:lastRowFirstColumn="0" w:lastRowLastColumn="0"/>
+              <w:cnfStyle w:val="000000000000"/>
               <w:rPr>
                 <w:rFonts w:ascii="Times New Roman" w:hAnsi="Times New Roman" w:cs="Times New Roman"/>
                 <w:szCs w:val="24"/>
@@ -2566,7 +2566,7 @@
             <w:pPr>
               <w:spacing w:line="276" w:lineRule="auto"/>
               <w:jc w:val="center"/>
-              <w:cnfStyle w:val="000000000000" w:firstRow="0" w:lastRow="0" w:firstColumn="0" w:lastColumn="0" w:oddVBand="0" w:evenVBand="0" w:oddHBand="0" w:evenHBand="0" w:firstRowFirstColumn="0" w:firstRowLastColumn="0" w:lastRowFirstColumn="0" w:lastRowLastColumn="0"/>
+              <w:cnfStyle w:val="000000000000"/>
               <w:rPr>
                 <w:rFonts w:ascii="Times New Roman" w:hAnsi="Times New Roman" w:cs="Times New Roman"/>
                 <w:szCs w:val="24"/>
@@ -2588,7 +2588,7 @@
         </w:trPr>
         <w:tc>
           <w:tcPr>
-            <w:cnfStyle w:val="001000000000" w:firstRow="0" w:lastRow="0" w:firstColumn="1" w:lastColumn="0" w:oddVBand="0" w:evenVBand="0" w:oddHBand="0" w:evenHBand="0" w:firstRowFirstColumn="0" w:firstRowLastColumn="0" w:lastRowFirstColumn="0" w:lastRowLastColumn="0"/>
+            <w:cnfStyle w:val="001000000000"/>
             <w:tcW w:w="241" w:type="pct"/>
             <w:vAlign w:val="center"/>
           </w:tcPr>
@@ -2619,7 +2619,7 @@
             <w:pPr>
               <w:spacing w:line="276" w:lineRule="auto"/>
               <w:jc w:val="center"/>
-              <w:cnfStyle w:val="000000000000" w:firstRow="0" w:lastRow="0" w:firstColumn="0" w:lastColumn="0" w:oddVBand="0" w:evenVBand="0" w:oddHBand="0" w:evenHBand="0" w:firstRowFirstColumn="0" w:firstRowLastColumn="0" w:lastRowFirstColumn="0" w:lastRowLastColumn="0"/>
+              <w:cnfStyle w:val="000000000000"/>
               <w:rPr>
                 <w:rFonts w:ascii="Times New Roman" w:hAnsi="Times New Roman" w:cs="Times New Roman"/>
                 <w:szCs w:val="24"/>
@@ -2643,7 +2643,7 @@
             <w:pPr>
               <w:spacing w:line="276" w:lineRule="auto"/>
               <w:jc w:val="center"/>
-              <w:cnfStyle w:val="000000000000" w:firstRow="0" w:lastRow="0" w:firstColumn="0" w:lastColumn="0" w:oddVBand="0" w:evenVBand="0" w:oddHBand="0" w:evenHBand="0" w:firstRowFirstColumn="0" w:firstRowLastColumn="0" w:lastRowFirstColumn="0" w:lastRowLastColumn="0"/>
+              <w:cnfStyle w:val="000000000000"/>
               <w:rPr>
                 <w:rFonts w:ascii="Times New Roman" w:hAnsi="Times New Roman" w:cs="Times New Roman"/>
                 <w:szCs w:val="24"/>
@@ -2667,7 +2667,7 @@
             <w:pPr>
               <w:spacing w:line="276" w:lineRule="auto"/>
               <w:jc w:val="center"/>
-              <w:cnfStyle w:val="000000000000" w:firstRow="0" w:lastRow="0" w:firstColumn="0" w:lastColumn="0" w:oddVBand="0" w:evenVBand="0" w:oddHBand="0" w:evenHBand="0" w:firstRowFirstColumn="0" w:firstRowLastColumn="0" w:lastRowFirstColumn="0" w:lastRowLastColumn="0"/>
+              <w:cnfStyle w:val="000000000000"/>
               <w:rPr>
                 <w:rFonts w:ascii="Times New Roman" w:hAnsi="Times New Roman" w:cs="Times New Roman"/>
                 <w:szCs w:val="24"/>
@@ -2691,7 +2691,7 @@
             <w:pPr>
               <w:spacing w:line="276" w:lineRule="auto"/>
               <w:jc w:val="center"/>
-              <w:cnfStyle w:val="000000000000" w:firstRow="0" w:lastRow="0" w:firstColumn="0" w:lastColumn="0" w:oddVBand="0" w:evenVBand="0" w:oddHBand="0" w:evenHBand="0" w:firstRowFirstColumn="0" w:firstRowLastColumn="0" w:lastRowFirstColumn="0" w:lastRowLastColumn="0"/>
+              <w:cnfStyle w:val="000000000000"/>
               <w:rPr>
                 <w:rFonts w:ascii="Times New Roman" w:hAnsi="Times New Roman" w:cs="Times New Roman"/>
                 <w:szCs w:val="24"/>
@@ -2715,7 +2715,7 @@
             <w:pPr>
               <w:spacing w:line="276" w:lineRule="auto"/>
               <w:jc w:val="center"/>
-              <w:cnfStyle w:val="000000000000" w:firstRow="0" w:lastRow="0" w:firstColumn="0" w:lastColumn="0" w:oddVBand="0" w:evenVBand="0" w:oddHBand="0" w:evenHBand="0" w:firstRowFirstColumn="0" w:firstRowLastColumn="0" w:lastRowFirstColumn="0" w:lastRowLastColumn="0"/>
+              <w:cnfStyle w:val="000000000000"/>
               <w:rPr>
                 <w:rFonts w:ascii="Times New Roman" w:hAnsi="Times New Roman" w:cs="Times New Roman"/>
                 <w:szCs w:val="24"/>
@@ -2737,7 +2737,7 @@
         </w:trPr>
         <w:tc>
           <w:tcPr>
-            <w:cnfStyle w:val="001000000000" w:firstRow="0" w:lastRow="0" w:firstColumn="1" w:lastColumn="0" w:oddVBand="0" w:evenVBand="0" w:oddHBand="0" w:evenHBand="0" w:firstRowFirstColumn="0" w:firstRowLastColumn="0" w:lastRowFirstColumn="0" w:lastRowLastColumn="0"/>
+            <w:cnfStyle w:val="001000000000"/>
             <w:tcW w:w="241" w:type="pct"/>
             <w:vAlign w:val="center"/>
           </w:tcPr>
@@ -2768,7 +2768,7 @@
             <w:pPr>
               <w:spacing w:line="276" w:lineRule="auto"/>
               <w:jc w:val="center"/>
-              <w:cnfStyle w:val="000000000000" w:firstRow="0" w:lastRow="0" w:firstColumn="0" w:lastColumn="0" w:oddVBand="0" w:evenVBand="0" w:oddHBand="0" w:evenHBand="0" w:firstRowFirstColumn="0" w:firstRowLastColumn="0" w:lastRowFirstColumn="0" w:lastRowLastColumn="0"/>
+              <w:cnfStyle w:val="000000000000"/>
               <w:rPr>
                 <w:rFonts w:ascii="Times New Roman" w:hAnsi="Times New Roman" w:cs="Times New Roman"/>
                 <w:szCs w:val="24"/>
@@ -2792,7 +2792,7 @@
             <w:pPr>
               <w:spacing w:line="276" w:lineRule="auto"/>
               <w:jc w:val="center"/>
-              <w:cnfStyle w:val="000000000000" w:firstRow="0" w:lastRow="0" w:firstColumn="0" w:lastColumn="0" w:oddVBand="0" w:evenVBand="0" w:oddHBand="0" w:evenHBand="0" w:firstRowFirstColumn="0" w:firstRowLastColumn="0" w:lastRowFirstColumn="0" w:lastRowLastColumn="0"/>
+              <w:cnfStyle w:val="000000000000"/>
               <w:rPr>
                 <w:rFonts w:ascii="Times New Roman" w:hAnsi="Times New Roman" w:cs="Times New Roman"/>
                 <w:szCs w:val="24"/>
@@ -2816,7 +2816,7 @@
             <w:pPr>
               <w:spacing w:line="276" w:lineRule="auto"/>
               <w:jc w:val="center"/>
-              <w:cnfStyle w:val="000000000000" w:firstRow="0" w:lastRow="0" w:firstColumn="0" w:lastColumn="0" w:oddVBand="0" w:evenVBand="0" w:oddHBand="0" w:evenHBand="0" w:firstRowFirstColumn="0" w:firstRowLastColumn="0" w:lastRowFirstColumn="0" w:lastRowLastColumn="0"/>
+              <w:cnfStyle w:val="000000000000"/>
               <w:rPr>
                 <w:rFonts w:ascii="Times New Roman" w:hAnsi="Times New Roman" w:cs="Times New Roman"/>
                 <w:szCs w:val="24"/>
@@ -2840,7 +2840,7 @@
             <w:pPr>
               <w:spacing w:line="276" w:lineRule="auto"/>
               <w:jc w:val="center"/>
-              <w:cnfStyle w:val="000000000000" w:firstRow="0" w:lastRow="0" w:firstColumn="0" w:lastColumn="0" w:oddVBand="0" w:evenVBand="0" w:oddHBand="0" w:evenHBand="0" w:firstRowFirstColumn="0" w:firstRowLastColumn="0" w:lastRowFirstColumn="0" w:lastRowLastColumn="0"/>
+              <w:cnfStyle w:val="000000000000"/>
               <w:rPr>
                 <w:rFonts w:ascii="Times New Roman" w:hAnsi="Times New Roman" w:cs="Times New Roman"/>
                 <w:szCs w:val="24"/>
@@ -2864,7 +2864,7 @@
             <w:pPr>
               <w:spacing w:line="276" w:lineRule="auto"/>
               <w:jc w:val="center"/>
-              <w:cnfStyle w:val="000000000000" w:firstRow="0" w:lastRow="0" w:firstColumn="0" w:lastColumn="0" w:oddVBand="0" w:evenVBand="0" w:oddHBand="0" w:evenHBand="0" w:firstRowFirstColumn="0" w:firstRowLastColumn="0" w:lastRowFirstColumn="0" w:lastRowLastColumn="0"/>
+              <w:cnfStyle w:val="000000000000"/>
               <w:rPr>
                 <w:rFonts w:ascii="Times New Roman" w:hAnsi="Times New Roman" w:cs="Times New Roman"/>
               </w:rPr>
@@ -2884,7 +2884,7 @@
         </w:trPr>
         <w:tc>
           <w:tcPr>
-            <w:cnfStyle w:val="001000000000" w:firstRow="0" w:lastRow="0" w:firstColumn="1" w:lastColumn="0" w:oddVBand="0" w:evenVBand="0" w:oddHBand="0" w:evenHBand="0" w:firstRowFirstColumn="0" w:firstRowLastColumn="0" w:lastRowFirstColumn="0" w:lastRowLastColumn="0"/>
+            <w:cnfStyle w:val="001000000000"/>
             <w:tcW w:w="241" w:type="pct"/>
             <w:vAlign w:val="center"/>
           </w:tcPr>
@@ -2915,7 +2915,7 @@
             <w:pPr>
               <w:spacing w:line="276" w:lineRule="auto"/>
               <w:jc w:val="center"/>
-              <w:cnfStyle w:val="000000000000" w:firstRow="0" w:lastRow="0" w:firstColumn="0" w:lastColumn="0" w:oddVBand="0" w:evenVBand="0" w:oddHBand="0" w:evenHBand="0" w:firstRowFirstColumn="0" w:firstRowLastColumn="0" w:lastRowFirstColumn="0" w:lastRowLastColumn="0"/>
+              <w:cnfStyle w:val="000000000000"/>
               <w:rPr>
                 <w:rFonts w:ascii="Times New Roman" w:hAnsi="Times New Roman" w:cs="Times New Roman"/>
                 <w:szCs w:val="24"/>
@@ -2939,7 +2939,7 @@
             <w:pPr>
               <w:spacing w:line="276" w:lineRule="auto"/>
               <w:jc w:val="center"/>
-              <w:cnfStyle w:val="000000000000" w:firstRow="0" w:lastRow="0" w:firstColumn="0" w:lastColumn="0" w:oddVBand="0" w:evenVBand="0" w:oddHBand="0" w:evenHBand="0" w:firstRowFirstColumn="0" w:firstRowLastColumn="0" w:lastRowFirstColumn="0" w:lastRowLastColumn="0"/>
+              <w:cnfStyle w:val="000000000000"/>
               <w:rPr>
                 <w:rFonts w:ascii="Times New Roman" w:hAnsi="Times New Roman" w:cs="Times New Roman"/>
                 <w:szCs w:val="24"/>
@@ -2970,7 +2970,7 @@
             <w:pPr>
               <w:spacing w:line="276" w:lineRule="auto"/>
               <w:jc w:val="center"/>
-              <w:cnfStyle w:val="000000000000" w:firstRow="0" w:lastRow="0" w:firstColumn="0" w:lastColumn="0" w:oddVBand="0" w:evenVBand="0" w:oddHBand="0" w:evenHBand="0" w:firstRowFirstColumn="0" w:firstRowLastColumn="0" w:lastRowFirstColumn="0" w:lastRowLastColumn="0"/>
+              <w:cnfStyle w:val="000000000000"/>
               <w:rPr>
                 <w:rFonts w:ascii="Times New Roman" w:hAnsi="Times New Roman" w:cs="Times New Roman"/>
                 <w:szCs w:val="24"/>
@@ -2994,7 +2994,7 @@
             <w:pPr>
               <w:spacing w:line="276" w:lineRule="auto"/>
               <w:jc w:val="center"/>
-              <w:cnfStyle w:val="000000000000" w:firstRow="0" w:lastRow="0" w:firstColumn="0" w:lastColumn="0" w:oddVBand="0" w:evenVBand="0" w:oddHBand="0" w:evenHBand="0" w:firstRowFirstColumn="0" w:firstRowLastColumn="0" w:lastRowFirstColumn="0" w:lastRowLastColumn="0"/>
+              <w:cnfStyle w:val="000000000000"/>
               <w:rPr>
                 <w:rFonts w:ascii="Times New Roman" w:hAnsi="Times New Roman" w:cs="Times New Roman"/>
                 <w:szCs w:val="24"/>
@@ -3018,7 +3018,7 @@
             <w:pPr>
               <w:spacing w:line="276" w:lineRule="auto"/>
               <w:jc w:val="center"/>
-              <w:cnfStyle w:val="000000000000" w:firstRow="0" w:lastRow="0" w:firstColumn="0" w:lastColumn="0" w:oddVBand="0" w:evenVBand="0" w:oddHBand="0" w:evenHBand="0" w:firstRowFirstColumn="0" w:firstRowLastColumn="0" w:lastRowFirstColumn="0" w:lastRowLastColumn="0"/>
+              <w:cnfStyle w:val="000000000000"/>
               <w:rPr>
                 <w:rFonts w:ascii="Times New Roman" w:hAnsi="Times New Roman" w:cs="Times New Roman"/>
                 <w:szCs w:val="24"/>
@@ -3040,7 +3040,7 @@
         </w:trPr>
         <w:tc>
           <w:tcPr>
-            <w:cnfStyle w:val="001000000000" w:firstRow="0" w:lastRow="0" w:firstColumn="1" w:lastColumn="0" w:oddVBand="0" w:evenVBand="0" w:oddHBand="0" w:evenHBand="0" w:firstRowFirstColumn="0" w:firstRowLastColumn="0" w:lastRowFirstColumn="0" w:lastRowLastColumn="0"/>
+            <w:cnfStyle w:val="001000000000"/>
             <w:tcW w:w="241" w:type="pct"/>
             <w:vAlign w:val="center"/>
           </w:tcPr>
@@ -3071,7 +3071,7 @@
             <w:pPr>
               <w:spacing w:line="276" w:lineRule="auto"/>
               <w:jc w:val="center"/>
-              <w:cnfStyle w:val="000000000000" w:firstRow="0" w:lastRow="0" w:firstColumn="0" w:lastColumn="0" w:oddVBand="0" w:evenVBand="0" w:oddHBand="0" w:evenHBand="0" w:firstRowFirstColumn="0" w:firstRowLastColumn="0" w:lastRowFirstColumn="0" w:lastRowLastColumn="0"/>
+              <w:cnfStyle w:val="000000000000"/>
               <w:rPr>
                 <w:rFonts w:ascii="Times New Roman" w:hAnsi="Times New Roman" w:cs="Times New Roman"/>
                 <w:szCs w:val="24"/>
@@ -3095,7 +3095,7 @@
             <w:pPr>
               <w:spacing w:line="276" w:lineRule="auto"/>
               <w:jc w:val="center"/>
-              <w:cnfStyle w:val="000000000000" w:firstRow="0" w:lastRow="0" w:firstColumn="0" w:lastColumn="0" w:oddVBand="0" w:evenVBand="0" w:oddHBand="0" w:evenHBand="0" w:firstRowFirstColumn="0" w:firstRowLastColumn="0" w:lastRowFirstColumn="0" w:lastRowLastColumn="0"/>
+              <w:cnfStyle w:val="000000000000"/>
               <w:rPr>
                 <w:rFonts w:ascii="Times New Roman" w:hAnsi="Times New Roman" w:cs="Times New Roman"/>
                 <w:szCs w:val="24"/>
@@ -3126,7 +3126,7 @@
             <w:pPr>
               <w:spacing w:line="276" w:lineRule="auto"/>
               <w:jc w:val="center"/>
-              <w:cnfStyle w:val="000000000000" w:firstRow="0" w:lastRow="0" w:firstColumn="0" w:lastColumn="0" w:oddVBand="0" w:evenVBand="0" w:oddHBand="0" w:evenHBand="0" w:firstRowFirstColumn="0" w:firstRowLastColumn="0" w:lastRowFirstColumn="0" w:lastRowLastColumn="0"/>
+              <w:cnfStyle w:val="000000000000"/>
               <w:rPr>
                 <w:rFonts w:ascii="Times New Roman" w:hAnsi="Times New Roman" w:cs="Times New Roman"/>
                 <w:szCs w:val="24"/>
@@ -3150,7 +3150,7 @@
             <w:pPr>
               <w:spacing w:line="276" w:lineRule="auto"/>
               <w:jc w:val="center"/>
-              <w:cnfStyle w:val="000000000000" w:firstRow="0" w:lastRow="0" w:firstColumn="0" w:lastColumn="0" w:oddVBand="0" w:evenVBand="0" w:oddHBand="0" w:evenHBand="0" w:firstRowFirstColumn="0" w:firstRowLastColumn="0" w:lastRowFirstColumn="0" w:lastRowLastColumn="0"/>
+              <w:cnfStyle w:val="000000000000"/>
               <w:rPr>
                 <w:rFonts w:ascii="Times New Roman" w:hAnsi="Times New Roman" w:cs="Times New Roman"/>
                 <w:szCs w:val="24"/>
@@ -3174,7 +3174,7 @@
             <w:pPr>
               <w:spacing w:line="276" w:lineRule="auto"/>
               <w:jc w:val="center"/>
-              <w:cnfStyle w:val="000000000000" w:firstRow="0" w:lastRow="0" w:firstColumn="0" w:lastColumn="0" w:oddVBand="0" w:evenVBand="0" w:oddHBand="0" w:evenHBand="0" w:firstRowFirstColumn="0" w:firstRowLastColumn="0" w:lastRowFirstColumn="0" w:lastRowLastColumn="0"/>
+              <w:cnfStyle w:val="000000000000"/>
               <w:rPr>
                 <w:rFonts w:ascii="Times New Roman" w:hAnsi="Times New Roman" w:cs="Times New Roman"/>
                 <w:szCs w:val="24"/>
@@ -3196,7 +3196,7 @@
         </w:trPr>
         <w:tc>
           <w:tcPr>
-            <w:cnfStyle w:val="001000000000" w:firstRow="0" w:lastRow="0" w:firstColumn="1" w:lastColumn="0" w:oddVBand="0" w:evenVBand="0" w:oddHBand="0" w:evenHBand="0" w:firstRowFirstColumn="0" w:firstRowLastColumn="0" w:lastRowFirstColumn="0" w:lastRowLastColumn="0"/>
+            <w:cnfStyle w:val="001000000000"/>
             <w:tcW w:w="4345" w:type="pct"/>
             <w:gridSpan w:val="5"/>
             <w:vAlign w:val="center"/>
@@ -3228,7 +3228,7 @@
             <w:pPr>
               <w:spacing w:line="276" w:lineRule="auto"/>
               <w:jc w:val="center"/>
-              <w:cnfStyle w:val="000000000000" w:firstRow="0" w:lastRow="0" w:firstColumn="0" w:lastColumn="0" w:oddVBand="0" w:evenVBand="0" w:oddHBand="0" w:evenHBand="0" w:firstRowFirstColumn="0" w:firstRowLastColumn="0" w:lastRowFirstColumn="0" w:lastRowLastColumn="0"/>
+              <w:cnfStyle w:val="000000000000"/>
               <w:rPr>
                 <w:rFonts w:ascii="Times New Roman" w:hAnsi="Times New Roman" w:cs="Times New Roman"/>
               </w:rPr>
@@ -3301,1007 +3301,870 @@
       </w:r>
       <w:bookmarkEnd w:id="4"/>
     </w:p>
-    <w:p/>
+    <w:p>
+      <w:pPr>
+        <w:pStyle w:val="paragraph"/>
+        <w:jc w:val="both"/>
+        <w:textAlignment w:val="baseline"/>
+        <w:rPr>
+          <w:rStyle w:val="eop"/>
+        </w:rPr>
+      </w:pPr>
+      <w:r>
+        <w:rPr>
+          <w:rStyle w:val="normaltextrun"/>
+        </w:rPr>
+        <w:t>Sprint Goals:</w:t>
+      </w:r>
+      <w:r>
+        <w:rPr>
+          <w:rStyle w:val="eop"/>
+        </w:rPr>
+        <w:t> </w:t>
+      </w:r>
+    </w:p>
+    <w:p>
+      <w:pPr>
+        <w:pStyle w:val="paragraph"/>
+        <w:numPr>
+          <w:ilvl w:val="0"/>
+          <w:numId w:val="2"/>
+        </w:numPr>
+        <w:tabs>
+          <w:tab w:val="left" w:pos="180"/>
+          <w:tab w:val="left" w:pos="360"/>
+        </w:tabs>
+        <w:jc w:val="both"/>
+        <w:textAlignment w:val="baseline"/>
+      </w:pPr>
+      <w:r>
+        <w:rPr>
+          <w:rStyle w:val="normaltextrun"/>
+        </w:rPr>
+        <w:t>Mengembangkan prototype fitur menambahkan pekerjaan baru dengan deskripsi dan prioritas.</w:t>
+      </w:r>
+      <w:r>
+        <w:rPr>
+          <w:rStyle w:val="eop"/>
+        </w:rPr>
+        <w:t> </w:t>
+      </w:r>
+    </w:p>
+    <w:p>
+      <w:pPr>
+        <w:pStyle w:val="paragraph"/>
+        <w:numPr>
+          <w:ilvl w:val="0"/>
+          <w:numId w:val="2"/>
+        </w:numPr>
+        <w:jc w:val="both"/>
+        <w:textAlignment w:val="baseline"/>
+        <w:rPr>
+          <w:rStyle w:val="normaltextrun"/>
+        </w:rPr>
+      </w:pPr>
+      <w:r>
+        <w:rPr>
+          <w:rStyle w:val="normaltextrun"/>
+        </w:rPr>
+        <w:t>Mengembangkan prototype tampilan list semua daftar pekerjaan.</w:t>
+      </w:r>
+    </w:p>
+    <w:p>
+      <w:pPr>
+        <w:pStyle w:val="paragraph"/>
+        <w:numPr>
+          <w:ilvl w:val="0"/>
+          <w:numId w:val="2"/>
+        </w:numPr>
+        <w:tabs>
+          <w:tab w:val="left" w:pos="180"/>
+          <w:tab w:val="left" w:pos="360"/>
+        </w:tabs>
+        <w:jc w:val="both"/>
+        <w:textAlignment w:val="baseline"/>
+      </w:pPr>
+      <w:r>
+        <w:rPr>
+          <w:rStyle w:val="normaltextrun"/>
+        </w:rPr>
+        <w:t>Mengembangkan prototype tampilan list daftar pekerjaan untuk kategori pekerjaan yang belum selesai.</w:t>
+      </w:r>
+      <w:r>
+        <w:rPr>
+          <w:rStyle w:val="eop"/>
+        </w:rPr>
+        <w:t> </w:t>
+      </w:r>
+    </w:p>
+    <w:p>
+      <w:pPr>
+        <w:pStyle w:val="paragraph"/>
+        <w:numPr>
+          <w:ilvl w:val="0"/>
+          <w:numId w:val="2"/>
+        </w:numPr>
+        <w:tabs>
+          <w:tab w:val="left" w:pos="180"/>
+          <w:tab w:val="left" w:pos="360"/>
+        </w:tabs>
+        <w:jc w:val="both"/>
+        <w:textAlignment w:val="baseline"/>
+      </w:pPr>
+      <w:r>
+        <w:rPr>
+          <w:rStyle w:val="normaltextrun"/>
+        </w:rPr>
+        <w:t>Mengembangkan prototype tampilan list daftar pekerjaan untuk kategori pekerjaan yang sudah selesai.</w:t>
+      </w:r>
+      <w:r>
+        <w:rPr>
+          <w:rStyle w:val="eop"/>
+        </w:rPr>
+        <w:t> </w:t>
+      </w:r>
+    </w:p>
+    <w:p>
+      <w:pPr>
+        <w:pStyle w:val="paragraph"/>
+        <w:numPr>
+          <w:ilvl w:val="0"/>
+          <w:numId w:val="2"/>
+        </w:numPr>
+        <w:tabs>
+          <w:tab w:val="left" w:pos="180"/>
+          <w:tab w:val="left" w:pos="360"/>
+        </w:tabs>
+        <w:jc w:val="both"/>
+        <w:textAlignment w:val="baseline"/>
+      </w:pPr>
+      <w:r>
+        <w:rPr>
+          <w:rStyle w:val="normaltextrun"/>
+        </w:rPr>
+        <w:t>Mengembangkan prototype fitur menandai sebuah pekerjaan sudah selesai.</w:t>
+      </w:r>
+      <w:r>
+        <w:rPr>
+          <w:rStyle w:val="eop"/>
+        </w:rPr>
+        <w:t> </w:t>
+      </w:r>
+    </w:p>
+    <w:p>
+      <w:pPr>
+        <w:pStyle w:val="Heading1"/>
+      </w:pPr>
+      <w:bookmarkStart w:id="5" w:name="_Toc133604765"/>
+    </w:p>
     <w:tbl>
       <w:tblPr>
-        <w:tblStyle w:val="GridTable4-Accent21"/>
         <w:tblW w:w="0" w:type="auto"/>
-        <w:tblLook w:val="04A0" w:firstRow="1" w:lastRow="0" w:firstColumn="1" w:lastColumn="0" w:noHBand="0" w:noVBand="1"/>
+        <w:tblBorders>
+          <w:top w:val="outset" w:sz="6" w:space="0" w:color="auto"/>
+          <w:left w:val="outset" w:sz="6" w:space="0" w:color="auto"/>
+          <w:bottom w:val="outset" w:sz="6" w:space="0" w:color="auto"/>
+          <w:right w:val="outset" w:sz="6" w:space="0" w:color="auto"/>
+        </w:tblBorders>
+        <w:tblCellMar>
+          <w:top w:w="15" w:type="dxa"/>
+          <w:left w:w="15" w:type="dxa"/>
+          <w:bottom w:w="15" w:type="dxa"/>
+          <w:right w:w="15" w:type="dxa"/>
+        </w:tblCellMar>
+        <w:tblLook w:val="04A0"/>
       </w:tblPr>
       <w:tblGrid>
-        <w:gridCol w:w="703"/>
-        <w:gridCol w:w="1316"/>
-        <w:gridCol w:w="817"/>
-        <w:gridCol w:w="1883"/>
-        <w:gridCol w:w="2536"/>
-        <w:gridCol w:w="857"/>
+        <w:gridCol w:w="690"/>
+        <w:gridCol w:w="1980"/>
+        <w:gridCol w:w="2085"/>
+        <w:gridCol w:w="1875"/>
+        <w:gridCol w:w="1485"/>
+        <w:gridCol w:w="855"/>
       </w:tblGrid>
       <w:tr>
         <w:trPr>
-          <w:cnfStyle w:val="100000000000" w:firstRow="1" w:lastRow="0" w:firstColumn="0" w:lastColumn="0" w:oddVBand="0" w:evenVBand="0" w:oddHBand="0" w:evenHBand="0" w:firstRowFirstColumn="0" w:firstRowLastColumn="0" w:lastRowFirstColumn="0" w:lastRowLastColumn="0"/>
-          <w:tblHeader/>
+          <w:trHeight w:val="300"/>
         </w:trPr>
         <w:tc>
           <w:tcPr>
-            <w:cnfStyle w:val="001000000000" w:firstRow="0" w:lastRow="0" w:firstColumn="1" w:lastColumn="0" w:oddVBand="0" w:evenVBand="0" w:oddHBand="0" w:evenHBand="0" w:firstRowFirstColumn="0" w:firstRowLastColumn="0" w:lastRowFirstColumn="0" w:lastRowLastColumn="0"/>
-            <w:tcW w:w="0" w:type="auto"/>
+            <w:tcW w:w="690" w:type="dxa"/>
             <w:tcBorders>
-              <w:right w:val="single" w:sz="4" w:space="0" w:color="ED7D31" w:themeColor="accent2"/>
+              <w:top w:val="single" w:sz="6" w:space="0" w:color="4472C4"/>
+              <w:left w:val="single" w:sz="6" w:space="0" w:color="4472C4"/>
+              <w:bottom w:val="single" w:sz="6" w:space="0" w:color="4472C4"/>
+              <w:right w:val="single" w:sz="6" w:space="0" w:color="4472C4"/>
             </w:tcBorders>
-            <w:shd w:val="clear" w:color="auto" w:fill="auto"/>
-            <w:vAlign w:val="center"/>
-          </w:tcPr>
-          <w:p>
-            <w:pPr>
-              <w:jc w:val="center"/>
-              <w:rPr>
-                <w:rFonts w:ascii="Times New Roman" w:hAnsi="Times New Roman" w:cs="Times New Roman"/>
-                <w:color w:val="auto"/>
-                <w:sz w:val="24"/>
-                <w:szCs w:val="24"/>
-              </w:rPr>
-            </w:pPr>
-            <w:r>
-              <w:rPr>
-                <w:rFonts w:ascii="Times New Roman" w:hAnsi="Times New Roman" w:cs="Times New Roman"/>
-                <w:color w:val="auto"/>
-                <w:sz w:val="24"/>
-                <w:szCs w:val="24"/>
-              </w:rPr>
-              <w:t>S.No</w:t>
-            </w:r>
-          </w:p>
-        </w:tc>
-        <w:tc>
-          <w:tcPr>
-            <w:tcW w:w="0" w:type="auto"/>
+            <w:shd w:val="clear" w:color="auto" w:fill="5B9BD5"/>
+            <w:vAlign w:val="center"/>
+            <w:hideMark/>
+          </w:tcPr>
+          <w:p>
+            <w:pPr>
+              <w:spacing w:before="100" w:beforeAutospacing="1" w:after="100" w:afterAutospacing="1" w:line="240" w:lineRule="auto"/>
+              <w:jc w:val="center"/>
+              <w:textAlignment w:val="baseline"/>
+              <w:rPr>
+                <w:rFonts w:ascii="Times New Roman" w:eastAsia="Times New Roman" w:hAnsi="Times New Roman" w:cs="Times New Roman"/>
+                <w:b/>
+                <w:bCs/>
+                <w:color w:val="FFFFFF"/>
+                <w:sz w:val="24"/>
+                <w:szCs w:val="24"/>
+              </w:rPr>
+            </w:pPr>
+            <w:r>
+              <w:rPr>
+                <w:rFonts w:ascii="Times New Roman" w:eastAsia="Times New Roman" w:hAnsi="Times New Roman" w:cs="Times New Roman"/>
+                <w:b/>
+                <w:bCs/>
+                <w:sz w:val="24"/>
+                <w:szCs w:val="24"/>
+              </w:rPr>
+              <w:t>S.No </w:t>
+            </w:r>
+          </w:p>
+        </w:tc>
+        <w:tc>
+          <w:tcPr>
+            <w:tcW w:w="1980" w:type="dxa"/>
             <w:tcBorders>
-              <w:left w:val="single" w:sz="4" w:space="0" w:color="ED7D31" w:themeColor="accent2"/>
-              <w:right w:val="single" w:sz="4" w:space="0" w:color="ED7D31" w:themeColor="accent2"/>
+              <w:top w:val="single" w:sz="6" w:space="0" w:color="4472C4"/>
+              <w:left w:val="single" w:sz="6" w:space="0" w:color="4472C4"/>
+              <w:bottom w:val="single" w:sz="6" w:space="0" w:color="4472C4"/>
+              <w:right w:val="single" w:sz="6" w:space="0" w:color="4472C4"/>
             </w:tcBorders>
-            <w:shd w:val="clear" w:color="auto" w:fill="auto"/>
-            <w:vAlign w:val="center"/>
-          </w:tcPr>
-          <w:p>
-            <w:pPr>
-              <w:jc w:val="center"/>
-              <w:cnfStyle w:val="100000000000" w:firstRow="1" w:lastRow="0" w:firstColumn="0" w:lastColumn="0" w:oddVBand="0" w:evenVBand="0" w:oddHBand="0" w:evenHBand="0" w:firstRowFirstColumn="0" w:firstRowLastColumn="0" w:lastRowFirstColumn="0" w:lastRowLastColumn="0"/>
-              <w:rPr>
-                <w:rFonts w:ascii="Times New Roman" w:hAnsi="Times New Roman" w:cs="Times New Roman"/>
-                <w:color w:val="auto"/>
-                <w:sz w:val="24"/>
-                <w:szCs w:val="24"/>
-              </w:rPr>
-            </w:pPr>
-            <w:r>
-              <w:rPr>
-                <w:rFonts w:ascii="Times New Roman" w:hAnsi="Times New Roman" w:cs="Times New Roman"/>
-                <w:color w:val="auto"/>
-                <w:sz w:val="24"/>
-                <w:szCs w:val="24"/>
-              </w:rPr>
-              <w:t>User Story</w:t>
-            </w:r>
-          </w:p>
-        </w:tc>
-        <w:tc>
-          <w:tcPr>
-            <w:tcW w:w="0" w:type="auto"/>
+            <w:shd w:val="clear" w:color="auto" w:fill="5B9BD5"/>
+            <w:vAlign w:val="center"/>
+            <w:hideMark/>
+          </w:tcPr>
+          <w:p>
+            <w:pPr>
+              <w:spacing w:before="100" w:beforeAutospacing="1" w:after="100" w:afterAutospacing="1" w:line="240" w:lineRule="auto"/>
+              <w:jc w:val="center"/>
+              <w:textAlignment w:val="baseline"/>
+              <w:rPr>
+                <w:rFonts w:ascii="Times New Roman" w:eastAsia="Times New Roman" w:hAnsi="Times New Roman" w:cs="Times New Roman"/>
+                <w:b/>
+                <w:bCs/>
+                <w:color w:val="FFFFFF"/>
+                <w:sz w:val="24"/>
+                <w:szCs w:val="24"/>
+              </w:rPr>
+            </w:pPr>
+            <w:r>
+              <w:rPr>
+                <w:rFonts w:ascii="Times New Roman" w:eastAsia="Times New Roman" w:hAnsi="Times New Roman" w:cs="Times New Roman"/>
+                <w:b/>
+                <w:bCs/>
+                <w:sz w:val="24"/>
+                <w:szCs w:val="24"/>
+              </w:rPr>
+              <w:t>User Story </w:t>
+            </w:r>
+          </w:p>
+        </w:tc>
+        <w:tc>
+          <w:tcPr>
+            <w:tcW w:w="2085" w:type="dxa"/>
             <w:tcBorders>
-              <w:left w:val="single" w:sz="4" w:space="0" w:color="ED7D31" w:themeColor="accent2"/>
-              <w:right w:val="single" w:sz="4" w:space="0" w:color="ED7D31" w:themeColor="accent2"/>
+              <w:top w:val="single" w:sz="6" w:space="0" w:color="4472C4"/>
+              <w:left w:val="single" w:sz="6" w:space="0" w:color="4472C4"/>
+              <w:bottom w:val="single" w:sz="6" w:space="0" w:color="4472C4"/>
+              <w:right w:val="single" w:sz="6" w:space="0" w:color="4472C4"/>
             </w:tcBorders>
-            <w:shd w:val="clear" w:color="auto" w:fill="auto"/>
-            <w:vAlign w:val="center"/>
-          </w:tcPr>
-          <w:p>
-            <w:pPr>
-              <w:jc w:val="center"/>
-              <w:cnfStyle w:val="100000000000" w:firstRow="1" w:lastRow="0" w:firstColumn="0" w:lastColumn="0" w:oddVBand="0" w:evenVBand="0" w:oddHBand="0" w:evenHBand="0" w:firstRowFirstColumn="0" w:firstRowLastColumn="0" w:lastRowFirstColumn="0" w:lastRowLastColumn="0"/>
-              <w:rPr>
-                <w:rFonts w:ascii="Times New Roman" w:hAnsi="Times New Roman" w:cs="Times New Roman"/>
-                <w:color w:val="auto"/>
-                <w:sz w:val="24"/>
-                <w:szCs w:val="24"/>
-              </w:rPr>
-            </w:pPr>
-            <w:r>
-              <w:rPr>
-                <w:rFonts w:ascii="Times New Roman" w:hAnsi="Times New Roman" w:cs="Times New Roman"/>
-                <w:color w:val="auto"/>
-                <w:sz w:val="24"/>
-                <w:szCs w:val="24"/>
-              </w:rPr>
-              <w:t>Tasks</w:t>
-            </w:r>
-          </w:p>
-        </w:tc>
-        <w:tc>
-          <w:tcPr>
-            <w:tcW w:w="0" w:type="auto"/>
+            <w:shd w:val="clear" w:color="auto" w:fill="5B9BD5"/>
+            <w:vAlign w:val="center"/>
+            <w:hideMark/>
+          </w:tcPr>
+          <w:p>
+            <w:pPr>
+              <w:spacing w:before="100" w:beforeAutospacing="1" w:after="100" w:afterAutospacing="1" w:line="240" w:lineRule="auto"/>
+              <w:jc w:val="center"/>
+              <w:textAlignment w:val="baseline"/>
+              <w:rPr>
+                <w:rFonts w:ascii="Times New Roman" w:eastAsia="Times New Roman" w:hAnsi="Times New Roman" w:cs="Times New Roman"/>
+                <w:b/>
+                <w:bCs/>
+                <w:color w:val="FFFFFF"/>
+                <w:sz w:val="24"/>
+                <w:szCs w:val="24"/>
+              </w:rPr>
+            </w:pPr>
+            <w:r>
+              <w:rPr>
+                <w:rFonts w:ascii="Times New Roman" w:eastAsia="Times New Roman" w:hAnsi="Times New Roman" w:cs="Times New Roman"/>
+                <w:b/>
+                <w:bCs/>
+                <w:sz w:val="24"/>
+                <w:szCs w:val="24"/>
+              </w:rPr>
+              <w:t>Tasks </w:t>
+            </w:r>
+          </w:p>
+        </w:tc>
+        <w:tc>
+          <w:tcPr>
+            <w:tcW w:w="1875" w:type="dxa"/>
             <w:tcBorders>
-              <w:left w:val="single" w:sz="4" w:space="0" w:color="ED7D31" w:themeColor="accent2"/>
-              <w:right w:val="single" w:sz="4" w:space="0" w:color="ED7D31" w:themeColor="accent2"/>
+              <w:top w:val="single" w:sz="6" w:space="0" w:color="4472C4"/>
+              <w:left w:val="single" w:sz="6" w:space="0" w:color="4472C4"/>
+              <w:bottom w:val="single" w:sz="6" w:space="0" w:color="4472C4"/>
+              <w:right w:val="single" w:sz="6" w:space="0" w:color="4472C4"/>
             </w:tcBorders>
-            <w:shd w:val="clear" w:color="auto" w:fill="auto"/>
-            <w:vAlign w:val="center"/>
-          </w:tcPr>
-          <w:p>
-            <w:pPr>
-              <w:jc w:val="center"/>
-              <w:cnfStyle w:val="100000000000" w:firstRow="1" w:lastRow="0" w:firstColumn="0" w:lastColumn="0" w:oddVBand="0" w:evenVBand="0" w:oddHBand="0" w:evenHBand="0" w:firstRowFirstColumn="0" w:firstRowLastColumn="0" w:lastRowFirstColumn="0" w:lastRowLastColumn="0"/>
-              <w:rPr>
-                <w:rFonts w:ascii="Times New Roman" w:hAnsi="Times New Roman" w:cs="Times New Roman"/>
-                <w:color w:val="auto"/>
-                <w:sz w:val="24"/>
-                <w:szCs w:val="24"/>
-              </w:rPr>
-            </w:pPr>
-            <w:r>
-              <w:rPr>
-                <w:rFonts w:ascii="Times New Roman" w:hAnsi="Times New Roman" w:cs="Times New Roman"/>
-                <w:color w:val="auto"/>
-                <w:sz w:val="24"/>
-                <w:szCs w:val="24"/>
-              </w:rPr>
-              <w:t>Owner/Assignee</w:t>
-            </w:r>
-          </w:p>
-        </w:tc>
-        <w:tc>
-          <w:tcPr>
-            <w:tcW w:w="0" w:type="auto"/>
+            <w:shd w:val="clear" w:color="auto" w:fill="5B9BD5"/>
+            <w:vAlign w:val="center"/>
+            <w:hideMark/>
+          </w:tcPr>
+          <w:p>
+            <w:pPr>
+              <w:spacing w:before="100" w:beforeAutospacing="1" w:after="100" w:afterAutospacing="1" w:line="240" w:lineRule="auto"/>
+              <w:jc w:val="center"/>
+              <w:textAlignment w:val="baseline"/>
+              <w:rPr>
+                <w:rFonts w:ascii="Times New Roman" w:eastAsia="Times New Roman" w:hAnsi="Times New Roman" w:cs="Times New Roman"/>
+                <w:b/>
+                <w:bCs/>
+                <w:color w:val="FFFFFF"/>
+                <w:sz w:val="24"/>
+                <w:szCs w:val="24"/>
+              </w:rPr>
+            </w:pPr>
+            <w:r>
+              <w:rPr>
+                <w:rFonts w:ascii="Times New Roman" w:eastAsia="Times New Roman" w:hAnsi="Times New Roman" w:cs="Times New Roman"/>
+                <w:b/>
+                <w:bCs/>
+                <w:sz w:val="24"/>
+                <w:szCs w:val="24"/>
+              </w:rPr>
+              <w:t>Owner/Assignee </w:t>
+            </w:r>
+          </w:p>
+        </w:tc>
+        <w:tc>
+          <w:tcPr>
+            <w:tcW w:w="1485" w:type="dxa"/>
             <w:tcBorders>
-              <w:left w:val="single" w:sz="4" w:space="0" w:color="ED7D31" w:themeColor="accent2"/>
-              <w:right w:val="single" w:sz="4" w:space="0" w:color="ED7D31" w:themeColor="accent2"/>
+              <w:top w:val="single" w:sz="6" w:space="0" w:color="4472C4"/>
+              <w:left w:val="single" w:sz="6" w:space="0" w:color="4472C4"/>
+              <w:bottom w:val="single" w:sz="6" w:space="0" w:color="4472C4"/>
+              <w:right w:val="single" w:sz="6" w:space="0" w:color="4472C4"/>
             </w:tcBorders>
-            <w:shd w:val="clear" w:color="auto" w:fill="auto"/>
-            <w:vAlign w:val="center"/>
-          </w:tcPr>
-          <w:p>
-            <w:pPr>
-              <w:jc w:val="center"/>
-              <w:cnfStyle w:val="100000000000" w:firstRow="1" w:lastRow="0" w:firstColumn="0" w:lastColumn="0" w:oddVBand="0" w:evenVBand="0" w:oddHBand="0" w:evenHBand="0" w:firstRowFirstColumn="0" w:firstRowLastColumn="0" w:lastRowFirstColumn="0" w:lastRowLastColumn="0"/>
-              <w:rPr>
-                <w:rFonts w:ascii="Times New Roman" w:hAnsi="Times New Roman" w:cs="Times New Roman"/>
-                <w:color w:val="auto"/>
-                <w:sz w:val="24"/>
-                <w:szCs w:val="24"/>
-              </w:rPr>
-            </w:pPr>
-            <w:r>
-              <w:rPr>
-                <w:rFonts w:ascii="Times New Roman" w:hAnsi="Times New Roman" w:cs="Times New Roman"/>
-                <w:color w:val="auto"/>
-                <w:sz w:val="24"/>
-                <w:szCs w:val="24"/>
-              </w:rPr>
-              <w:t>Estimated efforts (hrs)</w:t>
-            </w:r>
-          </w:p>
-        </w:tc>
-        <w:tc>
-          <w:tcPr>
-            <w:tcW w:w="0" w:type="auto"/>
+            <w:shd w:val="clear" w:color="auto" w:fill="5B9BD5"/>
+            <w:vAlign w:val="center"/>
+            <w:hideMark/>
+          </w:tcPr>
+          <w:p>
+            <w:pPr>
+              <w:spacing w:before="100" w:beforeAutospacing="1" w:after="100" w:afterAutospacing="1" w:line="240" w:lineRule="auto"/>
+              <w:jc w:val="center"/>
+              <w:textAlignment w:val="baseline"/>
+              <w:rPr>
+                <w:rFonts w:ascii="Times New Roman" w:eastAsia="Times New Roman" w:hAnsi="Times New Roman" w:cs="Times New Roman"/>
+                <w:b/>
+                <w:bCs/>
+                <w:color w:val="FFFFFF"/>
+                <w:sz w:val="24"/>
+                <w:szCs w:val="24"/>
+              </w:rPr>
+            </w:pPr>
+            <w:r>
+              <w:rPr>
+                <w:rFonts w:ascii="Times New Roman" w:eastAsia="Times New Roman" w:hAnsi="Times New Roman" w:cs="Times New Roman"/>
+                <w:b/>
+                <w:bCs/>
+                <w:sz w:val="24"/>
+                <w:szCs w:val="24"/>
+              </w:rPr>
+              <w:t>Estimated efforts (hrs) </w:t>
+            </w:r>
+          </w:p>
+        </w:tc>
+        <w:tc>
+          <w:tcPr>
+            <w:tcW w:w="855" w:type="dxa"/>
             <w:tcBorders>
-              <w:left w:val="single" w:sz="4" w:space="0" w:color="ED7D31" w:themeColor="accent2"/>
+              <w:top w:val="single" w:sz="6" w:space="0" w:color="4472C4"/>
+              <w:left w:val="single" w:sz="6" w:space="0" w:color="4472C4"/>
+              <w:bottom w:val="single" w:sz="6" w:space="0" w:color="4472C4"/>
+              <w:right w:val="single" w:sz="6" w:space="0" w:color="4472C4"/>
             </w:tcBorders>
-            <w:shd w:val="clear" w:color="auto" w:fill="auto"/>
-            <w:vAlign w:val="center"/>
-          </w:tcPr>
-          <w:p>
-            <w:pPr>
-              <w:jc w:val="center"/>
-              <w:cnfStyle w:val="100000000000" w:firstRow="1" w:lastRow="0" w:firstColumn="0" w:lastColumn="0" w:oddVBand="0" w:evenVBand="0" w:oddHBand="0" w:evenHBand="0" w:firstRowFirstColumn="0" w:firstRowLastColumn="0" w:lastRowFirstColumn="0" w:lastRowLastColumn="0"/>
-              <w:rPr>
-                <w:rFonts w:ascii="Times New Roman" w:hAnsi="Times New Roman" w:cs="Times New Roman"/>
-                <w:color w:val="auto"/>
-                <w:sz w:val="24"/>
-                <w:szCs w:val="24"/>
-              </w:rPr>
-            </w:pPr>
-            <w:r>
-              <w:rPr>
-                <w:rFonts w:ascii="Times New Roman" w:hAnsi="Times New Roman" w:cs="Times New Roman"/>
-                <w:color w:val="auto"/>
-                <w:sz w:val="24"/>
-                <w:szCs w:val="24"/>
-              </w:rPr>
-              <w:t>Status</w:t>
+            <w:shd w:val="clear" w:color="auto" w:fill="5B9BD5"/>
+            <w:vAlign w:val="center"/>
+            <w:hideMark/>
+          </w:tcPr>
+          <w:p>
+            <w:pPr>
+              <w:spacing w:before="100" w:beforeAutospacing="1" w:after="100" w:afterAutospacing="1" w:line="240" w:lineRule="auto"/>
+              <w:jc w:val="center"/>
+              <w:textAlignment w:val="baseline"/>
+              <w:rPr>
+                <w:rFonts w:ascii="Times New Roman" w:eastAsia="Times New Roman" w:hAnsi="Times New Roman" w:cs="Times New Roman"/>
+                <w:b/>
+                <w:bCs/>
+                <w:color w:val="FFFFFF"/>
+                <w:sz w:val="24"/>
+                <w:szCs w:val="24"/>
+              </w:rPr>
+            </w:pPr>
+            <w:r>
+              <w:rPr>
+                <w:rFonts w:ascii="Times New Roman" w:eastAsia="Times New Roman" w:hAnsi="Times New Roman" w:cs="Times New Roman"/>
+                <w:b/>
+                <w:bCs/>
+                <w:sz w:val="24"/>
+                <w:szCs w:val="24"/>
+              </w:rPr>
+              <w:t>Status </w:t>
             </w:r>
           </w:p>
         </w:tc>
       </w:tr>
       <w:tr>
         <w:trPr>
-          <w:cnfStyle w:val="000000100000" w:firstRow="0" w:lastRow="0" w:firstColumn="0" w:lastColumn="0" w:oddVBand="0" w:evenVBand="0" w:oddHBand="1" w:evenHBand="0" w:firstRowFirstColumn="0" w:firstRowLastColumn="0" w:lastRowFirstColumn="0" w:lastRowLastColumn="0"/>
+          <w:trHeight w:val="300"/>
         </w:trPr>
         <w:tc>
           <w:tcPr>
-            <w:cnfStyle w:val="001000000000" w:firstRow="0" w:lastRow="0" w:firstColumn="1" w:lastColumn="0" w:oddVBand="0" w:evenVBand="0" w:oddHBand="0" w:evenHBand="0" w:firstRowFirstColumn="0" w:firstRowLastColumn="0" w:lastRowFirstColumn="0" w:lastRowLastColumn="0"/>
-            <w:tcW w:w="0" w:type="auto"/>
+            <w:tcW w:w="690" w:type="dxa"/>
             <w:tcBorders>
-              <w:top w:val="single" w:sz="4" w:space="0" w:color="ED7D31" w:themeColor="accent2"/>
+              <w:top w:val="single" w:sz="6" w:space="0" w:color="4472C4"/>
+              <w:left w:val="single" w:sz="6" w:space="0" w:color="9CC2E5"/>
+              <w:bottom w:val="single" w:sz="6" w:space="0" w:color="9CC2E5"/>
+              <w:right w:val="single" w:sz="6" w:space="0" w:color="9CC2E5"/>
             </w:tcBorders>
-            <w:vAlign w:val="center"/>
-          </w:tcPr>
-          <w:p>
-            <w:pPr>
-              <w:jc w:val="center"/>
-              <w:rPr>
-                <w:rFonts w:ascii="Times New Roman" w:hAnsi="Times New Roman" w:cs="Times New Roman"/>
-                <w:sz w:val="24"/>
-                <w:szCs w:val="24"/>
-              </w:rPr>
-            </w:pPr>
-          </w:p>
-        </w:tc>
-        <w:tc>
-          <w:tcPr>
-            <w:tcW w:w="0" w:type="auto"/>
+            <w:shd w:val="clear" w:color="auto" w:fill="DEEAF6"/>
+            <w:vAlign w:val="center"/>
+            <w:hideMark/>
+          </w:tcPr>
+          <w:p>
+            <w:pPr>
+              <w:pStyle w:val="paragraph"/>
+              <w:jc w:val="center"/>
+              <w:textAlignment w:val="baseline"/>
+              <w:divId w:val="1938901696"/>
+              <w:rPr>
+                <w:b/>
+                <w:bCs/>
+              </w:rPr>
+            </w:pPr>
+            <w:r>
+              <w:rPr>
+                <w:rStyle w:val="normaltextrun"/>
+                <w:b/>
+                <w:bCs/>
+              </w:rPr>
+              <w:t>1</w:t>
+            </w:r>
+            <w:r>
+              <w:rPr>
+                <w:rStyle w:val="eop"/>
+                <w:b/>
+                <w:bCs/>
+              </w:rPr>
+              <w:t> </w:t>
+            </w:r>
+          </w:p>
+        </w:tc>
+        <w:tc>
+          <w:tcPr>
+            <w:tcW w:w="1980" w:type="dxa"/>
             <w:tcBorders>
-              <w:top w:val="single" w:sz="4" w:space="0" w:color="ED7D31" w:themeColor="accent2"/>
+              <w:top w:val="single" w:sz="6" w:space="0" w:color="4472C4"/>
+              <w:left w:val="single" w:sz="6" w:space="0" w:color="9CC2E5"/>
+              <w:bottom w:val="single" w:sz="6" w:space="0" w:color="9CC2E5"/>
+              <w:right w:val="single" w:sz="6" w:space="0" w:color="9CC2E5"/>
             </w:tcBorders>
-            <w:vAlign w:val="center"/>
-          </w:tcPr>
-          <w:p>
-            <w:pPr>
-              <w:jc w:val="center"/>
-              <w:cnfStyle w:val="000000100000" w:firstRow="0" w:lastRow="0" w:firstColumn="0" w:lastColumn="0" w:oddVBand="0" w:evenVBand="0" w:oddHBand="1" w:evenHBand="0" w:firstRowFirstColumn="0" w:firstRowLastColumn="0" w:lastRowFirstColumn="0" w:lastRowLastColumn="0"/>
-              <w:rPr>
-                <w:rFonts w:ascii="Times New Roman" w:hAnsi="Times New Roman" w:cs="Times New Roman"/>
-                <w:sz w:val="24"/>
-                <w:szCs w:val="24"/>
-              </w:rPr>
-            </w:pPr>
-          </w:p>
-        </w:tc>
-        <w:tc>
-          <w:tcPr>
-            <w:tcW w:w="0" w:type="auto"/>
+            <w:shd w:val="clear" w:color="auto" w:fill="DEEAF6"/>
+            <w:vAlign w:val="center"/>
+            <w:hideMark/>
+          </w:tcPr>
+          <w:p>
+            <w:pPr>
+              <w:pStyle w:val="paragraph"/>
+              <w:jc w:val="center"/>
+              <w:textAlignment w:val="baseline"/>
+              <w:divId w:val="1031220904"/>
+            </w:pPr>
+            <w:r>
+              <w:rPr>
+                <w:rStyle w:val="normaltextrun"/>
+              </w:rPr>
+              <w:t>Sebagai [user], Saya ingin untuk bisa melihat daftar pekerjaan yang belum selesai agar saya dapat melakukan manajemen waktu yang efektif untuk menyelesaikannya</w:t>
+            </w:r>
+            <w:r>
+              <w:rPr>
+                <w:rStyle w:val="eop"/>
+              </w:rPr>
+              <w:t> </w:t>
+            </w:r>
+          </w:p>
+        </w:tc>
+        <w:tc>
+          <w:tcPr>
+            <w:tcW w:w="2085" w:type="dxa"/>
             <w:tcBorders>
-              <w:top w:val="single" w:sz="4" w:space="0" w:color="ED7D31" w:themeColor="accent2"/>
+              <w:top w:val="single" w:sz="6" w:space="0" w:color="4472C4"/>
+              <w:left w:val="single" w:sz="6" w:space="0" w:color="9CC2E5"/>
+              <w:bottom w:val="single" w:sz="6" w:space="0" w:color="9CC2E5"/>
+              <w:right w:val="single" w:sz="6" w:space="0" w:color="9CC2E5"/>
             </w:tcBorders>
-            <w:vAlign w:val="center"/>
-          </w:tcPr>
-          <w:p>
-            <w:pPr>
-              <w:jc w:val="center"/>
-              <w:cnfStyle w:val="000000100000" w:firstRow="0" w:lastRow="0" w:firstColumn="0" w:lastColumn="0" w:oddVBand="0" w:evenVBand="0" w:oddHBand="1" w:evenHBand="0" w:firstRowFirstColumn="0" w:firstRowLastColumn="0" w:lastRowFirstColumn="0" w:lastRowLastColumn="0"/>
-              <w:rPr>
-                <w:rFonts w:ascii="Times New Roman" w:hAnsi="Times New Roman" w:cs="Times New Roman"/>
-                <w:sz w:val="24"/>
-                <w:szCs w:val="24"/>
-              </w:rPr>
-            </w:pPr>
-          </w:p>
-        </w:tc>
-        <w:tc>
-          <w:tcPr>
-            <w:tcW w:w="0" w:type="auto"/>
+            <w:shd w:val="clear" w:color="auto" w:fill="DEEAF6"/>
+            <w:vAlign w:val="center"/>
+            <w:hideMark/>
+          </w:tcPr>
+          <w:p>
+            <w:pPr>
+              <w:pStyle w:val="paragraph"/>
+              <w:jc w:val="center"/>
+              <w:textAlignment w:val="baseline"/>
+              <w:divId w:val="407964054"/>
+            </w:pPr>
+            <w:r>
+              <w:rPr>
+                <w:rStyle w:val="normaltextrun"/>
+              </w:rPr>
+              <w:t>Membuat design UI dengan menambahkan tombol menuju halaman “in progress” dan memfilter pekerjaan yang belum selesai</w:t>
+            </w:r>
+            <w:r>
+              <w:rPr>
+                <w:rStyle w:val="eop"/>
+              </w:rPr>
+              <w:t> </w:t>
+            </w:r>
+          </w:p>
+        </w:tc>
+        <w:tc>
+          <w:tcPr>
+            <w:tcW w:w="1875" w:type="dxa"/>
             <w:tcBorders>
-              <w:top w:val="single" w:sz="4" w:space="0" w:color="ED7D31" w:themeColor="accent2"/>
+              <w:top w:val="single" w:sz="6" w:space="0" w:color="4472C4"/>
+              <w:left w:val="single" w:sz="6" w:space="0" w:color="9CC2E5"/>
+              <w:bottom w:val="single" w:sz="6" w:space="0" w:color="9CC2E5"/>
+              <w:right w:val="single" w:sz="6" w:space="0" w:color="9CC2E5"/>
             </w:tcBorders>
-            <w:vAlign w:val="center"/>
-          </w:tcPr>
-          <w:p>
-            <w:pPr>
-              <w:jc w:val="center"/>
-              <w:cnfStyle w:val="000000100000" w:firstRow="0" w:lastRow="0" w:firstColumn="0" w:lastColumn="0" w:oddVBand="0" w:evenVBand="0" w:oddHBand="1" w:evenHBand="0" w:firstRowFirstColumn="0" w:firstRowLastColumn="0" w:lastRowFirstColumn="0" w:lastRowLastColumn="0"/>
-              <w:rPr>
-                <w:rFonts w:ascii="Times New Roman" w:hAnsi="Times New Roman" w:cs="Times New Roman"/>
-                <w:sz w:val="24"/>
-                <w:szCs w:val="24"/>
-              </w:rPr>
-            </w:pPr>
-          </w:p>
-        </w:tc>
-        <w:tc>
-          <w:tcPr>
-            <w:tcW w:w="0" w:type="auto"/>
+            <w:shd w:val="clear" w:color="auto" w:fill="DEEAF6"/>
+            <w:vAlign w:val="center"/>
+            <w:hideMark/>
+          </w:tcPr>
+          <w:p>
+            <w:pPr>
+              <w:pStyle w:val="paragraph"/>
+              <w:jc w:val="center"/>
+              <w:textAlignment w:val="baseline"/>
+              <w:divId w:val="90324628"/>
+            </w:pPr>
+            <w:r>
+              <w:rPr>
+                <w:rStyle w:val="normaltextrun"/>
+              </w:rPr>
+              <w:t>Frederic</w:t>
+            </w:r>
+            <w:r>
+              <w:rPr>
+                <w:rStyle w:val="eop"/>
+              </w:rPr>
+              <w:t> </w:t>
+            </w:r>
+          </w:p>
+        </w:tc>
+        <w:tc>
+          <w:tcPr>
+            <w:tcW w:w="1485" w:type="dxa"/>
             <w:tcBorders>
-              <w:top w:val="single" w:sz="4" w:space="0" w:color="ED7D31" w:themeColor="accent2"/>
+              <w:top w:val="single" w:sz="6" w:space="0" w:color="4472C4"/>
+              <w:left w:val="single" w:sz="6" w:space="0" w:color="9CC2E5"/>
+              <w:bottom w:val="single" w:sz="6" w:space="0" w:color="9CC2E5"/>
+              <w:right w:val="single" w:sz="6" w:space="0" w:color="9CC2E5"/>
             </w:tcBorders>
-            <w:vAlign w:val="center"/>
-          </w:tcPr>
-          <w:p>
-            <w:pPr>
-              <w:jc w:val="center"/>
-              <w:cnfStyle w:val="000000100000" w:firstRow="0" w:lastRow="0" w:firstColumn="0" w:lastColumn="0" w:oddVBand="0" w:evenVBand="0" w:oddHBand="1" w:evenHBand="0" w:firstRowFirstColumn="0" w:firstRowLastColumn="0" w:lastRowFirstColumn="0" w:lastRowLastColumn="0"/>
-              <w:rPr>
-                <w:rFonts w:ascii="Times New Roman" w:hAnsi="Times New Roman" w:cs="Times New Roman"/>
-                <w:sz w:val="24"/>
-                <w:szCs w:val="24"/>
-              </w:rPr>
-            </w:pPr>
-          </w:p>
-        </w:tc>
-        <w:tc>
-          <w:tcPr>
-            <w:tcW w:w="0" w:type="auto"/>
+            <w:shd w:val="clear" w:color="auto" w:fill="DEEAF6"/>
+            <w:vAlign w:val="center"/>
+            <w:hideMark/>
+          </w:tcPr>
+          <w:p>
+            <w:pPr>
+              <w:pStyle w:val="paragraph"/>
+              <w:jc w:val="center"/>
+              <w:textAlignment w:val="baseline"/>
+              <w:divId w:val="392043476"/>
+            </w:pPr>
+            <w:r>
+              <w:rPr>
+                <w:rStyle w:val="normaltextrun"/>
+              </w:rPr>
+              <w:t>2</w:t>
+            </w:r>
+            <w:r>
+              <w:rPr>
+                <w:rStyle w:val="eop"/>
+              </w:rPr>
+              <w:t> </w:t>
+            </w:r>
+          </w:p>
+        </w:tc>
+        <w:tc>
+          <w:tcPr>
+            <w:tcW w:w="855" w:type="dxa"/>
             <w:tcBorders>
-              <w:top w:val="single" w:sz="4" w:space="0" w:color="ED7D31" w:themeColor="accent2"/>
+              <w:top w:val="single" w:sz="6" w:space="0" w:color="4472C4"/>
+              <w:left w:val="single" w:sz="6" w:space="0" w:color="9CC2E5"/>
+              <w:bottom w:val="single" w:sz="6" w:space="0" w:color="9CC2E5"/>
+              <w:right w:val="single" w:sz="6" w:space="0" w:color="9CC2E5"/>
             </w:tcBorders>
-            <w:vAlign w:val="center"/>
-          </w:tcPr>
-          <w:p>
-            <w:pPr>
-              <w:jc w:val="center"/>
-              <w:cnfStyle w:val="000000100000" w:firstRow="0" w:lastRow="0" w:firstColumn="0" w:lastColumn="0" w:oddVBand="0" w:evenVBand="0" w:oddHBand="1" w:evenHBand="0" w:firstRowFirstColumn="0" w:firstRowLastColumn="0" w:lastRowFirstColumn="0" w:lastRowLastColumn="0"/>
-              <w:rPr>
-                <w:rFonts w:ascii="Times New Roman" w:hAnsi="Times New Roman" w:cs="Times New Roman"/>
-                <w:sz w:val="24"/>
-                <w:szCs w:val="24"/>
-              </w:rPr>
-            </w:pPr>
-          </w:p>
-        </w:tc>
-      </w:tr>
-      <w:tr>
-        <w:tc>
-          <w:tcPr>
-            <w:cnfStyle w:val="001000000000" w:firstRow="0" w:lastRow="0" w:firstColumn="1" w:lastColumn="0" w:oddVBand="0" w:evenVBand="0" w:oddHBand="0" w:evenHBand="0" w:firstRowFirstColumn="0" w:firstRowLastColumn="0" w:lastRowFirstColumn="0" w:lastRowLastColumn="0"/>
-            <w:tcW w:w="0" w:type="auto"/>
-            <w:vMerge w:val="restart"/>
-            <w:shd w:val="clear" w:color="auto" w:fill="auto"/>
-            <w:vAlign w:val="center"/>
-          </w:tcPr>
-          <w:p>
-            <w:pPr>
-              <w:jc w:val="center"/>
-              <w:rPr>
-                <w:rFonts w:ascii="Times New Roman" w:hAnsi="Times New Roman" w:cs="Times New Roman"/>
-                <w:sz w:val="24"/>
-                <w:szCs w:val="24"/>
-              </w:rPr>
-            </w:pPr>
-          </w:p>
-        </w:tc>
-        <w:tc>
-          <w:tcPr>
-            <w:tcW w:w="0" w:type="auto"/>
-            <w:vMerge w:val="restart"/>
-            <w:shd w:val="clear" w:color="auto" w:fill="auto"/>
-            <w:vAlign w:val="center"/>
-          </w:tcPr>
-          <w:p>
-            <w:pPr>
-              <w:jc w:val="center"/>
-              <w:cnfStyle w:val="000000000000" w:firstRow="0" w:lastRow="0" w:firstColumn="0" w:lastColumn="0" w:oddVBand="0" w:evenVBand="0" w:oddHBand="0" w:evenHBand="0" w:firstRowFirstColumn="0" w:firstRowLastColumn="0" w:lastRowFirstColumn="0" w:lastRowLastColumn="0"/>
-              <w:rPr>
-                <w:rFonts w:ascii="Times New Roman" w:hAnsi="Times New Roman" w:cs="Times New Roman"/>
-                <w:sz w:val="24"/>
-                <w:szCs w:val="24"/>
-              </w:rPr>
-            </w:pPr>
-          </w:p>
-        </w:tc>
-        <w:tc>
-          <w:tcPr>
-            <w:tcW w:w="0" w:type="auto"/>
-            <w:shd w:val="clear" w:color="auto" w:fill="auto"/>
-            <w:vAlign w:val="center"/>
-          </w:tcPr>
-          <w:p>
-            <w:pPr>
-              <w:jc w:val="center"/>
-              <w:cnfStyle w:val="000000000000" w:firstRow="0" w:lastRow="0" w:firstColumn="0" w:lastColumn="0" w:oddVBand="0" w:evenVBand="0" w:oddHBand="0" w:evenHBand="0" w:firstRowFirstColumn="0" w:firstRowLastColumn="0" w:lastRowFirstColumn="0" w:lastRowLastColumn="0"/>
-              <w:rPr>
-                <w:rFonts w:ascii="Times New Roman" w:hAnsi="Times New Roman" w:cs="Times New Roman"/>
-                <w:sz w:val="24"/>
-                <w:szCs w:val="24"/>
-              </w:rPr>
-            </w:pPr>
-          </w:p>
-        </w:tc>
-        <w:tc>
-          <w:tcPr>
-            <w:tcW w:w="0" w:type="auto"/>
-            <w:shd w:val="clear" w:color="auto" w:fill="auto"/>
-            <w:vAlign w:val="center"/>
-          </w:tcPr>
-          <w:p>
-            <w:pPr>
-              <w:jc w:val="center"/>
-              <w:cnfStyle w:val="000000000000" w:firstRow="0" w:lastRow="0" w:firstColumn="0" w:lastColumn="0" w:oddVBand="0" w:evenVBand="0" w:oddHBand="0" w:evenHBand="0" w:firstRowFirstColumn="0" w:firstRowLastColumn="0" w:lastRowFirstColumn="0" w:lastRowLastColumn="0"/>
-              <w:rPr>
-                <w:rFonts w:ascii="Times New Roman" w:hAnsi="Times New Roman" w:cs="Times New Roman"/>
-                <w:sz w:val="24"/>
-                <w:szCs w:val="24"/>
-              </w:rPr>
-            </w:pPr>
-          </w:p>
-        </w:tc>
-        <w:tc>
-          <w:tcPr>
-            <w:tcW w:w="0" w:type="auto"/>
-            <w:vMerge w:val="restart"/>
-            <w:shd w:val="clear" w:color="auto" w:fill="auto"/>
-            <w:vAlign w:val="center"/>
-          </w:tcPr>
-          <w:p>
-            <w:pPr>
-              <w:jc w:val="center"/>
-              <w:cnfStyle w:val="000000000000" w:firstRow="0" w:lastRow="0" w:firstColumn="0" w:lastColumn="0" w:oddVBand="0" w:evenVBand="0" w:oddHBand="0" w:evenHBand="0" w:firstRowFirstColumn="0" w:firstRowLastColumn="0" w:lastRowFirstColumn="0" w:lastRowLastColumn="0"/>
-              <w:rPr>
-                <w:rFonts w:ascii="Times New Roman" w:hAnsi="Times New Roman" w:cs="Times New Roman"/>
-                <w:sz w:val="24"/>
-                <w:szCs w:val="24"/>
-              </w:rPr>
-            </w:pPr>
-          </w:p>
-        </w:tc>
-        <w:tc>
-          <w:tcPr>
-            <w:tcW w:w="0" w:type="auto"/>
-            <w:vMerge w:val="restart"/>
-            <w:shd w:val="clear" w:color="auto" w:fill="auto"/>
-            <w:vAlign w:val="center"/>
-          </w:tcPr>
-          <w:p>
-            <w:pPr>
-              <w:jc w:val="center"/>
-              <w:cnfStyle w:val="000000000000" w:firstRow="0" w:lastRow="0" w:firstColumn="0" w:lastColumn="0" w:oddVBand="0" w:evenVBand="0" w:oddHBand="0" w:evenHBand="0" w:firstRowFirstColumn="0" w:firstRowLastColumn="0" w:lastRowFirstColumn="0" w:lastRowLastColumn="0"/>
-              <w:rPr>
-                <w:rFonts w:ascii="Times New Roman" w:hAnsi="Times New Roman" w:cs="Times New Roman"/>
-                <w:sz w:val="24"/>
-                <w:szCs w:val="24"/>
-              </w:rPr>
-            </w:pPr>
+            <w:shd w:val="clear" w:color="auto" w:fill="DEEAF6"/>
+            <w:vAlign w:val="center"/>
+            <w:hideMark/>
+          </w:tcPr>
+          <w:p>
+            <w:pPr>
+              <w:pStyle w:val="paragraph"/>
+              <w:jc w:val="center"/>
+              <w:textAlignment w:val="baseline"/>
+              <w:divId w:val="1588690775"/>
+            </w:pPr>
+            <w:r>
+              <w:rPr>
+                <w:rStyle w:val="normaltextrun"/>
+              </w:rPr>
+              <w:t>Done</w:t>
+            </w:r>
+            <w:r>
+              <w:rPr>
+                <w:rStyle w:val="eop"/>
+              </w:rPr>
+              <w:t> </w:t>
+            </w:r>
           </w:p>
         </w:tc>
       </w:tr>
       <w:tr>
         <w:trPr>
-          <w:cnfStyle w:val="000000100000" w:firstRow="0" w:lastRow="0" w:firstColumn="0" w:lastColumn="0" w:oddVBand="0" w:evenVBand="0" w:oddHBand="1" w:evenHBand="0" w:firstRowFirstColumn="0" w:firstRowLastColumn="0" w:lastRowFirstColumn="0" w:lastRowLastColumn="0"/>
+          <w:trHeight w:val="300"/>
         </w:trPr>
         <w:tc>
           <w:tcPr>
-            <w:cnfStyle w:val="001000000000" w:firstRow="0" w:lastRow="0" w:firstColumn="1" w:lastColumn="0" w:oddVBand="0" w:evenVBand="0" w:oddHBand="0" w:evenHBand="0" w:firstRowFirstColumn="0" w:firstRowLastColumn="0" w:lastRowFirstColumn="0" w:lastRowLastColumn="0"/>
-            <w:tcW w:w="0" w:type="auto"/>
-            <w:vMerge/>
+            <w:tcW w:w="690" w:type="dxa"/>
+            <w:tcBorders>
+              <w:top w:val="single" w:sz="6" w:space="0" w:color="9CC2E5"/>
+              <w:left w:val="single" w:sz="6" w:space="0" w:color="9CC2E5"/>
+              <w:bottom w:val="single" w:sz="6" w:space="0" w:color="9CC2E5"/>
+              <w:right w:val="single" w:sz="6" w:space="0" w:color="9CC2E5"/>
+            </w:tcBorders>
             <w:shd w:val="clear" w:color="auto" w:fill="auto"/>
             <w:vAlign w:val="center"/>
-          </w:tcPr>
-          <w:p>
-            <w:pPr>
-              <w:jc w:val="center"/>
-              <w:rPr>
-                <w:rFonts w:ascii="Times New Roman" w:hAnsi="Times New Roman" w:cs="Times New Roman"/>
-                <w:sz w:val="24"/>
-                <w:szCs w:val="24"/>
-              </w:rPr>
-            </w:pPr>
-          </w:p>
-        </w:tc>
-        <w:tc>
-          <w:tcPr>
-            <w:tcW w:w="0" w:type="auto"/>
-            <w:vMerge/>
+            <w:hideMark/>
+          </w:tcPr>
+          <w:p>
+            <w:pPr>
+              <w:pStyle w:val="paragraph"/>
+              <w:jc w:val="center"/>
+              <w:textAlignment w:val="baseline"/>
+              <w:divId w:val="793406433"/>
+              <w:rPr>
+                <w:b/>
+                <w:bCs/>
+              </w:rPr>
+            </w:pPr>
+            <w:r>
+              <w:rPr>
+                <w:rStyle w:val="normaltextrun"/>
+                <w:b/>
+                <w:bCs/>
+              </w:rPr>
+              <w:t>2</w:t>
+            </w:r>
+            <w:r>
+              <w:rPr>
+                <w:rStyle w:val="eop"/>
+                <w:b/>
+                <w:bCs/>
+              </w:rPr>
+              <w:t> </w:t>
+            </w:r>
+          </w:p>
+        </w:tc>
+        <w:tc>
+          <w:tcPr>
+            <w:tcW w:w="1980" w:type="dxa"/>
+            <w:tcBorders>
+              <w:top w:val="single" w:sz="6" w:space="0" w:color="9CC2E5"/>
+              <w:left w:val="single" w:sz="6" w:space="0" w:color="9CC2E5"/>
+              <w:bottom w:val="single" w:sz="6" w:space="0" w:color="9CC2E5"/>
+              <w:right w:val="single" w:sz="6" w:space="0" w:color="9CC2E5"/>
+            </w:tcBorders>
             <w:shd w:val="clear" w:color="auto" w:fill="auto"/>
             <w:vAlign w:val="center"/>
-          </w:tcPr>
-          <w:p>
-            <w:pPr>
-              <w:jc w:val="center"/>
-              <w:cnfStyle w:val="000000100000" w:firstRow="0" w:lastRow="0" w:firstColumn="0" w:lastColumn="0" w:oddVBand="0" w:evenVBand="0" w:oddHBand="1" w:evenHBand="0" w:firstRowFirstColumn="0" w:firstRowLastColumn="0" w:lastRowFirstColumn="0" w:lastRowLastColumn="0"/>
-              <w:rPr>
-                <w:rFonts w:ascii="Times New Roman" w:hAnsi="Times New Roman" w:cs="Times New Roman"/>
-                <w:sz w:val="24"/>
-                <w:szCs w:val="24"/>
-              </w:rPr>
-            </w:pPr>
-          </w:p>
-        </w:tc>
-        <w:tc>
-          <w:tcPr>
-            <w:tcW w:w="0" w:type="auto"/>
+            <w:hideMark/>
+          </w:tcPr>
+          <w:p>
+            <w:pPr>
+              <w:pStyle w:val="paragraph"/>
+              <w:jc w:val="center"/>
+              <w:textAlignment w:val="baseline"/>
+              <w:divId w:val="1497116063"/>
+            </w:pPr>
+            <w:r>
+              <w:rPr>
+                <w:rStyle w:val="normaltextrun"/>
+              </w:rPr>
+              <w:t>Sebagai [user], saya ingin untuk bisa melihat daftar pekerjaan yang sudah selesai agar dapat mengetahui progres pekerjaan saya sampai sejauh ini.</w:t>
+            </w:r>
+            <w:r>
+              <w:rPr>
+                <w:rStyle w:val="eop"/>
+              </w:rPr>
+              <w:t> </w:t>
+            </w:r>
+          </w:p>
+        </w:tc>
+        <w:tc>
+          <w:tcPr>
+            <w:tcW w:w="2085" w:type="dxa"/>
+            <w:tcBorders>
+              <w:top w:val="single" w:sz="6" w:space="0" w:color="9CC2E5"/>
+              <w:left w:val="single" w:sz="6" w:space="0" w:color="9CC2E5"/>
+              <w:bottom w:val="single" w:sz="6" w:space="0" w:color="9CC2E5"/>
+              <w:right w:val="single" w:sz="6" w:space="0" w:color="9CC2E5"/>
+            </w:tcBorders>
             <w:shd w:val="clear" w:color="auto" w:fill="auto"/>
             <w:vAlign w:val="center"/>
-          </w:tcPr>
-          <w:p>
-            <w:pPr>
-              <w:jc w:val="center"/>
-              <w:cnfStyle w:val="000000100000" w:firstRow="0" w:lastRow="0" w:firstColumn="0" w:lastColumn="0" w:oddVBand="0" w:evenVBand="0" w:oddHBand="1" w:evenHBand="0" w:firstRowFirstColumn="0" w:firstRowLastColumn="0" w:lastRowFirstColumn="0" w:lastRowLastColumn="0"/>
-              <w:rPr>
-                <w:rFonts w:ascii="Times New Roman" w:hAnsi="Times New Roman" w:cs="Times New Roman"/>
-                <w:sz w:val="24"/>
-                <w:szCs w:val="24"/>
-              </w:rPr>
-            </w:pPr>
-          </w:p>
-        </w:tc>
-        <w:tc>
-          <w:tcPr>
-            <w:tcW w:w="0" w:type="auto"/>
+            <w:hideMark/>
+          </w:tcPr>
+          <w:p>
+            <w:pPr>
+              <w:pStyle w:val="paragraph"/>
+              <w:jc w:val="center"/>
+              <w:textAlignment w:val="baseline"/>
+              <w:divId w:val="1931237014"/>
+            </w:pPr>
+            <w:r>
+              <w:rPr>
+                <w:rStyle w:val="normaltextrun"/>
+              </w:rPr>
+              <w:t>Membuat design UI dengan menambahkan tombol menuju halaman “Completed” dan memfilter pekerjaan yang sudah selesai</w:t>
+            </w:r>
+            <w:r>
+              <w:rPr>
+                <w:rStyle w:val="eop"/>
+              </w:rPr>
+              <w:t> </w:t>
+            </w:r>
+          </w:p>
+        </w:tc>
+        <w:tc>
+          <w:tcPr>
+            <w:tcW w:w="1875" w:type="dxa"/>
+            <w:tcBorders>
+              <w:top w:val="single" w:sz="6" w:space="0" w:color="9CC2E5"/>
+              <w:left w:val="single" w:sz="6" w:space="0" w:color="9CC2E5"/>
+              <w:bottom w:val="single" w:sz="6" w:space="0" w:color="9CC2E5"/>
+              <w:right w:val="single" w:sz="6" w:space="0" w:color="9CC2E5"/>
+            </w:tcBorders>
             <w:shd w:val="clear" w:color="auto" w:fill="auto"/>
             <w:vAlign w:val="center"/>
-          </w:tcPr>
-          <w:p>
-            <w:pPr>
-              <w:jc w:val="center"/>
-              <w:cnfStyle w:val="000000100000" w:firstRow="0" w:lastRow="0" w:firstColumn="0" w:lastColumn="0" w:oddVBand="0" w:evenVBand="0" w:oddHBand="1" w:evenHBand="0" w:firstRowFirstColumn="0" w:firstRowLastColumn="0" w:lastRowFirstColumn="0" w:lastRowLastColumn="0"/>
-              <w:rPr>
-                <w:rFonts w:ascii="Times New Roman" w:hAnsi="Times New Roman" w:cs="Times New Roman"/>
-                <w:sz w:val="24"/>
-                <w:szCs w:val="24"/>
-              </w:rPr>
-            </w:pPr>
-          </w:p>
-        </w:tc>
-        <w:tc>
-          <w:tcPr>
-            <w:tcW w:w="0" w:type="auto"/>
-            <w:vMerge/>
+            <w:hideMark/>
+          </w:tcPr>
+          <w:p>
+            <w:pPr>
+              <w:pStyle w:val="paragraph"/>
+              <w:jc w:val="center"/>
+              <w:textAlignment w:val="baseline"/>
+              <w:divId w:val="170798009"/>
+            </w:pPr>
+            <w:r>
+              <w:rPr>
+                <w:rStyle w:val="normaltextrun"/>
+              </w:rPr>
+              <w:t>Frederic</w:t>
+            </w:r>
+            <w:r>
+              <w:rPr>
+                <w:rStyle w:val="eop"/>
+              </w:rPr>
+              <w:t> </w:t>
+            </w:r>
+          </w:p>
+        </w:tc>
+        <w:tc>
+          <w:tcPr>
+            <w:tcW w:w="1485" w:type="dxa"/>
+            <w:tcBorders>
+              <w:top w:val="single" w:sz="6" w:space="0" w:color="9CC2E5"/>
+              <w:left w:val="single" w:sz="6" w:space="0" w:color="9CC2E5"/>
+              <w:bottom w:val="single" w:sz="6" w:space="0" w:color="9CC2E5"/>
+              <w:right w:val="single" w:sz="6" w:space="0" w:color="9CC2E5"/>
+            </w:tcBorders>
             <w:shd w:val="clear" w:color="auto" w:fill="auto"/>
             <w:vAlign w:val="center"/>
-          </w:tcPr>
-          <w:p>
-            <w:pPr>
-              <w:jc w:val="center"/>
-              <w:cnfStyle w:val="000000100000" w:firstRow="0" w:lastRow="0" w:firstColumn="0" w:lastColumn="0" w:oddVBand="0" w:evenVBand="0" w:oddHBand="1" w:evenHBand="0" w:firstRowFirstColumn="0" w:firstRowLastColumn="0" w:lastRowFirstColumn="0" w:lastRowLastColumn="0"/>
-              <w:rPr>
-                <w:rFonts w:ascii="Times New Roman" w:hAnsi="Times New Roman" w:cs="Times New Roman"/>
-                <w:sz w:val="24"/>
-                <w:szCs w:val="24"/>
-              </w:rPr>
-            </w:pPr>
-          </w:p>
-        </w:tc>
-        <w:tc>
-          <w:tcPr>
-            <w:tcW w:w="0" w:type="auto"/>
-            <w:vMerge/>
+            <w:hideMark/>
+          </w:tcPr>
+          <w:p>
+            <w:pPr>
+              <w:pStyle w:val="paragraph"/>
+              <w:jc w:val="center"/>
+              <w:textAlignment w:val="baseline"/>
+              <w:divId w:val="835464273"/>
+            </w:pPr>
+            <w:r>
+              <w:rPr>
+                <w:rStyle w:val="normaltextrun"/>
+              </w:rPr>
+              <w:t>2</w:t>
+            </w:r>
+            <w:r>
+              <w:rPr>
+                <w:rStyle w:val="eop"/>
+              </w:rPr>
+              <w:t> </w:t>
+            </w:r>
+          </w:p>
+        </w:tc>
+        <w:tc>
+          <w:tcPr>
+            <w:tcW w:w="855" w:type="dxa"/>
+            <w:tcBorders>
+              <w:top w:val="single" w:sz="6" w:space="0" w:color="9CC2E5"/>
+              <w:left w:val="single" w:sz="6" w:space="0" w:color="9CC2E5"/>
+              <w:bottom w:val="single" w:sz="6" w:space="0" w:color="9CC2E5"/>
+              <w:right w:val="single" w:sz="6" w:space="0" w:color="9CC2E5"/>
+            </w:tcBorders>
             <w:shd w:val="clear" w:color="auto" w:fill="auto"/>
             <w:vAlign w:val="center"/>
-          </w:tcPr>
-          <w:p>
-            <w:pPr>
-              <w:jc w:val="center"/>
-              <w:cnfStyle w:val="000000100000" w:firstRow="0" w:lastRow="0" w:firstColumn="0" w:lastColumn="0" w:oddVBand="0" w:evenVBand="0" w:oddHBand="1" w:evenHBand="0" w:firstRowFirstColumn="0" w:firstRowLastColumn="0" w:lastRowFirstColumn="0" w:lastRowLastColumn="0"/>
-              <w:rPr>
-                <w:rFonts w:ascii="Times New Roman" w:hAnsi="Times New Roman" w:cs="Times New Roman"/>
-                <w:sz w:val="24"/>
-                <w:szCs w:val="24"/>
-              </w:rPr>
-            </w:pPr>
-          </w:p>
-        </w:tc>
-      </w:tr>
-      <w:tr>
-        <w:tc>
-          <w:tcPr>
-            <w:cnfStyle w:val="001000000000" w:firstRow="0" w:lastRow="0" w:firstColumn="1" w:lastColumn="0" w:oddVBand="0" w:evenVBand="0" w:oddHBand="0" w:evenHBand="0" w:firstRowFirstColumn="0" w:firstRowLastColumn="0" w:lastRowFirstColumn="0" w:lastRowLastColumn="0"/>
-            <w:tcW w:w="0" w:type="auto"/>
-            <w:vMerge/>
-            <w:shd w:val="clear" w:color="auto" w:fill="auto"/>
-            <w:vAlign w:val="center"/>
-          </w:tcPr>
-          <w:p>
-            <w:pPr>
-              <w:jc w:val="center"/>
-              <w:rPr>
-                <w:rFonts w:ascii="Times New Roman" w:hAnsi="Times New Roman" w:cs="Times New Roman"/>
-                <w:sz w:val="24"/>
-                <w:szCs w:val="24"/>
-              </w:rPr>
-            </w:pPr>
-          </w:p>
-        </w:tc>
-        <w:tc>
-          <w:tcPr>
-            <w:tcW w:w="0" w:type="auto"/>
-            <w:vMerge/>
-            <w:shd w:val="clear" w:color="auto" w:fill="auto"/>
-            <w:vAlign w:val="center"/>
-          </w:tcPr>
-          <w:p>
-            <w:pPr>
-              <w:jc w:val="center"/>
-              <w:cnfStyle w:val="000000000000" w:firstRow="0" w:lastRow="0" w:firstColumn="0" w:lastColumn="0" w:oddVBand="0" w:evenVBand="0" w:oddHBand="0" w:evenHBand="0" w:firstRowFirstColumn="0" w:firstRowLastColumn="0" w:lastRowFirstColumn="0" w:lastRowLastColumn="0"/>
-              <w:rPr>
-                <w:rFonts w:ascii="Times New Roman" w:hAnsi="Times New Roman" w:cs="Times New Roman"/>
-                <w:sz w:val="24"/>
-                <w:szCs w:val="24"/>
-              </w:rPr>
-            </w:pPr>
-          </w:p>
-        </w:tc>
-        <w:tc>
-          <w:tcPr>
-            <w:tcW w:w="0" w:type="auto"/>
-            <w:shd w:val="clear" w:color="auto" w:fill="auto"/>
-            <w:vAlign w:val="center"/>
-          </w:tcPr>
-          <w:p>
-            <w:pPr>
-              <w:jc w:val="center"/>
-              <w:cnfStyle w:val="000000000000" w:firstRow="0" w:lastRow="0" w:firstColumn="0" w:lastColumn="0" w:oddVBand="0" w:evenVBand="0" w:oddHBand="0" w:evenHBand="0" w:firstRowFirstColumn="0" w:firstRowLastColumn="0" w:lastRowFirstColumn="0" w:lastRowLastColumn="0"/>
-              <w:rPr>
-                <w:rFonts w:ascii="Times New Roman" w:hAnsi="Times New Roman" w:cs="Times New Roman"/>
-                <w:sz w:val="24"/>
-                <w:szCs w:val="24"/>
-              </w:rPr>
-            </w:pPr>
-          </w:p>
-        </w:tc>
-        <w:tc>
-          <w:tcPr>
-            <w:tcW w:w="0" w:type="auto"/>
-            <w:shd w:val="clear" w:color="auto" w:fill="auto"/>
-            <w:vAlign w:val="center"/>
-          </w:tcPr>
-          <w:p>
-            <w:pPr>
-              <w:jc w:val="center"/>
-              <w:cnfStyle w:val="000000000000" w:firstRow="0" w:lastRow="0" w:firstColumn="0" w:lastColumn="0" w:oddVBand="0" w:evenVBand="0" w:oddHBand="0" w:evenHBand="0" w:firstRowFirstColumn="0" w:firstRowLastColumn="0" w:lastRowFirstColumn="0" w:lastRowLastColumn="0"/>
-              <w:rPr>
-                <w:rFonts w:ascii="Times New Roman" w:hAnsi="Times New Roman" w:cs="Times New Roman"/>
-                <w:sz w:val="24"/>
-                <w:szCs w:val="24"/>
-              </w:rPr>
-            </w:pPr>
-          </w:p>
-        </w:tc>
-        <w:tc>
-          <w:tcPr>
-            <w:tcW w:w="0" w:type="auto"/>
-            <w:vMerge/>
-            <w:shd w:val="clear" w:color="auto" w:fill="auto"/>
-            <w:vAlign w:val="center"/>
-          </w:tcPr>
-          <w:p>
-            <w:pPr>
-              <w:jc w:val="center"/>
-              <w:cnfStyle w:val="000000000000" w:firstRow="0" w:lastRow="0" w:firstColumn="0" w:lastColumn="0" w:oddVBand="0" w:evenVBand="0" w:oddHBand="0" w:evenHBand="0" w:firstRowFirstColumn="0" w:firstRowLastColumn="0" w:lastRowFirstColumn="0" w:lastRowLastColumn="0"/>
-              <w:rPr>
-                <w:rFonts w:ascii="Times New Roman" w:hAnsi="Times New Roman" w:cs="Times New Roman"/>
-                <w:sz w:val="24"/>
-                <w:szCs w:val="24"/>
-              </w:rPr>
-            </w:pPr>
-          </w:p>
-        </w:tc>
-        <w:tc>
-          <w:tcPr>
-            <w:tcW w:w="0" w:type="auto"/>
-            <w:vMerge/>
-            <w:shd w:val="clear" w:color="auto" w:fill="auto"/>
-            <w:vAlign w:val="center"/>
-          </w:tcPr>
-          <w:p>
-            <w:pPr>
-              <w:jc w:val="center"/>
-              <w:cnfStyle w:val="000000000000" w:firstRow="0" w:lastRow="0" w:firstColumn="0" w:lastColumn="0" w:oddVBand="0" w:evenVBand="0" w:oddHBand="0" w:evenHBand="0" w:firstRowFirstColumn="0" w:firstRowLastColumn="0" w:lastRowFirstColumn="0" w:lastRowLastColumn="0"/>
-              <w:rPr>
-                <w:rFonts w:ascii="Times New Roman" w:hAnsi="Times New Roman" w:cs="Times New Roman"/>
-                <w:sz w:val="24"/>
-                <w:szCs w:val="24"/>
-              </w:rPr>
-            </w:pPr>
-          </w:p>
-        </w:tc>
-      </w:tr>
-      <w:tr>
-        <w:trPr>
-          <w:cnfStyle w:val="000000100000" w:firstRow="0" w:lastRow="0" w:firstColumn="0" w:lastColumn="0" w:oddVBand="0" w:evenVBand="0" w:oddHBand="1" w:evenHBand="0" w:firstRowFirstColumn="0" w:firstRowLastColumn="0" w:lastRowFirstColumn="0" w:lastRowLastColumn="0"/>
-        </w:trPr>
-        <w:tc>
-          <w:tcPr>
-            <w:cnfStyle w:val="001000000000" w:firstRow="0" w:lastRow="0" w:firstColumn="1" w:lastColumn="0" w:oddVBand="0" w:evenVBand="0" w:oddHBand="0" w:evenHBand="0" w:firstRowFirstColumn="0" w:firstRowLastColumn="0" w:lastRowFirstColumn="0" w:lastRowLastColumn="0"/>
-            <w:tcW w:w="0" w:type="auto"/>
-            <w:vAlign w:val="center"/>
-          </w:tcPr>
-          <w:p>
-            <w:pPr>
-              <w:jc w:val="center"/>
-              <w:rPr>
-                <w:rFonts w:ascii="Times New Roman" w:hAnsi="Times New Roman" w:cs="Times New Roman"/>
-                <w:sz w:val="24"/>
-                <w:szCs w:val="24"/>
-              </w:rPr>
-            </w:pPr>
-          </w:p>
-        </w:tc>
-        <w:tc>
-          <w:tcPr>
-            <w:tcW w:w="0" w:type="auto"/>
-            <w:vAlign w:val="center"/>
-          </w:tcPr>
-          <w:p>
-            <w:pPr>
-              <w:jc w:val="center"/>
-              <w:cnfStyle w:val="000000100000" w:firstRow="0" w:lastRow="0" w:firstColumn="0" w:lastColumn="0" w:oddVBand="0" w:evenVBand="0" w:oddHBand="1" w:evenHBand="0" w:firstRowFirstColumn="0" w:firstRowLastColumn="0" w:lastRowFirstColumn="0" w:lastRowLastColumn="0"/>
-              <w:rPr>
-                <w:rFonts w:ascii="Times New Roman" w:hAnsi="Times New Roman" w:cs="Times New Roman"/>
-                <w:sz w:val="24"/>
-                <w:szCs w:val="24"/>
-              </w:rPr>
-            </w:pPr>
-          </w:p>
-        </w:tc>
-        <w:tc>
-          <w:tcPr>
-            <w:tcW w:w="0" w:type="auto"/>
-            <w:vAlign w:val="center"/>
-          </w:tcPr>
-          <w:p>
-            <w:pPr>
-              <w:jc w:val="center"/>
-              <w:cnfStyle w:val="000000100000" w:firstRow="0" w:lastRow="0" w:firstColumn="0" w:lastColumn="0" w:oddVBand="0" w:evenVBand="0" w:oddHBand="1" w:evenHBand="0" w:firstRowFirstColumn="0" w:firstRowLastColumn="0" w:lastRowFirstColumn="0" w:lastRowLastColumn="0"/>
-              <w:rPr>
-                <w:rFonts w:ascii="Times New Roman" w:hAnsi="Times New Roman" w:cs="Times New Roman"/>
-                <w:sz w:val="24"/>
-                <w:szCs w:val="24"/>
-              </w:rPr>
-            </w:pPr>
-          </w:p>
-        </w:tc>
-        <w:tc>
-          <w:tcPr>
-            <w:tcW w:w="0" w:type="auto"/>
-            <w:vAlign w:val="center"/>
-          </w:tcPr>
-          <w:p>
-            <w:pPr>
-              <w:jc w:val="center"/>
-              <w:cnfStyle w:val="000000100000" w:firstRow="0" w:lastRow="0" w:firstColumn="0" w:lastColumn="0" w:oddVBand="0" w:evenVBand="0" w:oddHBand="1" w:evenHBand="0" w:firstRowFirstColumn="0" w:firstRowLastColumn="0" w:lastRowFirstColumn="0" w:lastRowLastColumn="0"/>
-              <w:rPr>
-                <w:rFonts w:ascii="Times New Roman" w:hAnsi="Times New Roman" w:cs="Times New Roman"/>
-                <w:sz w:val="24"/>
-                <w:szCs w:val="24"/>
-              </w:rPr>
-            </w:pPr>
-          </w:p>
-        </w:tc>
-        <w:tc>
-          <w:tcPr>
-            <w:tcW w:w="0" w:type="auto"/>
-            <w:vAlign w:val="center"/>
-          </w:tcPr>
-          <w:p>
-            <w:pPr>
-              <w:jc w:val="center"/>
-              <w:cnfStyle w:val="000000100000" w:firstRow="0" w:lastRow="0" w:firstColumn="0" w:lastColumn="0" w:oddVBand="0" w:evenVBand="0" w:oddHBand="1" w:evenHBand="0" w:firstRowFirstColumn="0" w:firstRowLastColumn="0" w:lastRowFirstColumn="0" w:lastRowLastColumn="0"/>
-              <w:rPr>
-                <w:rFonts w:ascii="Times New Roman" w:hAnsi="Times New Roman" w:cs="Times New Roman"/>
-                <w:sz w:val="24"/>
-                <w:szCs w:val="24"/>
-              </w:rPr>
-            </w:pPr>
-          </w:p>
-        </w:tc>
-        <w:tc>
-          <w:tcPr>
-            <w:tcW w:w="0" w:type="auto"/>
-            <w:vAlign w:val="center"/>
-          </w:tcPr>
-          <w:p>
-            <w:pPr>
-              <w:jc w:val="center"/>
-              <w:cnfStyle w:val="000000100000" w:firstRow="0" w:lastRow="0" w:firstColumn="0" w:lastColumn="0" w:oddVBand="0" w:evenVBand="0" w:oddHBand="1" w:evenHBand="0" w:firstRowFirstColumn="0" w:firstRowLastColumn="0" w:lastRowFirstColumn="0" w:lastRowLastColumn="0"/>
-              <w:rPr>
-                <w:rFonts w:ascii="Times New Roman" w:hAnsi="Times New Roman" w:cs="Times New Roman"/>
-                <w:sz w:val="24"/>
-                <w:szCs w:val="24"/>
-              </w:rPr>
-            </w:pPr>
-          </w:p>
-        </w:tc>
-      </w:tr>
-      <w:tr>
-        <w:tc>
-          <w:tcPr>
-            <w:cnfStyle w:val="001000000000" w:firstRow="0" w:lastRow="0" w:firstColumn="1" w:lastColumn="0" w:oddVBand="0" w:evenVBand="0" w:oddHBand="0" w:evenHBand="0" w:firstRowFirstColumn="0" w:firstRowLastColumn="0" w:lastRowFirstColumn="0" w:lastRowLastColumn="0"/>
-            <w:tcW w:w="0" w:type="auto"/>
-            <w:vAlign w:val="center"/>
-          </w:tcPr>
-          <w:p>
-            <w:pPr>
-              <w:jc w:val="center"/>
-              <w:rPr>
-                <w:rFonts w:ascii="Times New Roman" w:hAnsi="Times New Roman" w:cs="Times New Roman"/>
-                <w:sz w:val="24"/>
-                <w:szCs w:val="24"/>
-              </w:rPr>
-            </w:pPr>
-          </w:p>
-        </w:tc>
-        <w:tc>
-          <w:tcPr>
-            <w:tcW w:w="0" w:type="auto"/>
-            <w:vAlign w:val="center"/>
-          </w:tcPr>
-          <w:p>
-            <w:pPr>
-              <w:jc w:val="center"/>
-              <w:cnfStyle w:val="000000000000" w:firstRow="0" w:lastRow="0" w:firstColumn="0" w:lastColumn="0" w:oddVBand="0" w:evenVBand="0" w:oddHBand="0" w:evenHBand="0" w:firstRowFirstColumn="0" w:firstRowLastColumn="0" w:lastRowFirstColumn="0" w:lastRowLastColumn="0"/>
-              <w:rPr>
-                <w:rFonts w:ascii="Times New Roman" w:hAnsi="Times New Roman" w:cs="Times New Roman"/>
-                <w:sz w:val="24"/>
-                <w:szCs w:val="24"/>
-              </w:rPr>
-            </w:pPr>
-          </w:p>
-        </w:tc>
-        <w:tc>
-          <w:tcPr>
-            <w:tcW w:w="0" w:type="auto"/>
-            <w:vAlign w:val="center"/>
-          </w:tcPr>
-          <w:p>
-            <w:pPr>
-              <w:jc w:val="center"/>
-              <w:cnfStyle w:val="000000000000" w:firstRow="0" w:lastRow="0" w:firstColumn="0" w:lastColumn="0" w:oddVBand="0" w:evenVBand="0" w:oddHBand="0" w:evenHBand="0" w:firstRowFirstColumn="0" w:firstRowLastColumn="0" w:lastRowFirstColumn="0" w:lastRowLastColumn="0"/>
-              <w:rPr>
-                <w:rFonts w:ascii="Times New Roman" w:hAnsi="Times New Roman" w:cs="Times New Roman"/>
-                <w:sz w:val="24"/>
-                <w:szCs w:val="24"/>
-              </w:rPr>
-            </w:pPr>
-          </w:p>
-        </w:tc>
-        <w:tc>
-          <w:tcPr>
-            <w:tcW w:w="0" w:type="auto"/>
-            <w:vAlign w:val="center"/>
-          </w:tcPr>
-          <w:p>
-            <w:pPr>
-              <w:jc w:val="center"/>
-              <w:cnfStyle w:val="000000000000" w:firstRow="0" w:lastRow="0" w:firstColumn="0" w:lastColumn="0" w:oddVBand="0" w:evenVBand="0" w:oddHBand="0" w:evenHBand="0" w:firstRowFirstColumn="0" w:firstRowLastColumn="0" w:lastRowFirstColumn="0" w:lastRowLastColumn="0"/>
-              <w:rPr>
-                <w:rFonts w:ascii="Times New Roman" w:hAnsi="Times New Roman" w:cs="Times New Roman"/>
-                <w:sz w:val="24"/>
-                <w:szCs w:val="24"/>
-              </w:rPr>
-            </w:pPr>
-          </w:p>
-        </w:tc>
-        <w:tc>
-          <w:tcPr>
-            <w:tcW w:w="0" w:type="auto"/>
-            <w:vAlign w:val="center"/>
-          </w:tcPr>
-          <w:p>
-            <w:pPr>
-              <w:jc w:val="center"/>
-              <w:cnfStyle w:val="000000000000" w:firstRow="0" w:lastRow="0" w:firstColumn="0" w:lastColumn="0" w:oddVBand="0" w:evenVBand="0" w:oddHBand="0" w:evenHBand="0" w:firstRowFirstColumn="0" w:firstRowLastColumn="0" w:lastRowFirstColumn="0" w:lastRowLastColumn="0"/>
-              <w:rPr>
-                <w:rFonts w:ascii="Times New Roman" w:hAnsi="Times New Roman" w:cs="Times New Roman"/>
-                <w:sz w:val="24"/>
-                <w:szCs w:val="24"/>
-              </w:rPr>
-            </w:pPr>
-          </w:p>
-        </w:tc>
-        <w:tc>
-          <w:tcPr>
-            <w:tcW w:w="0" w:type="auto"/>
-            <w:vAlign w:val="center"/>
-          </w:tcPr>
-          <w:p>
-            <w:pPr>
-              <w:jc w:val="center"/>
-              <w:cnfStyle w:val="000000000000" w:firstRow="0" w:lastRow="0" w:firstColumn="0" w:lastColumn="0" w:oddVBand="0" w:evenVBand="0" w:oddHBand="0" w:evenHBand="0" w:firstRowFirstColumn="0" w:firstRowLastColumn="0" w:lastRowFirstColumn="0" w:lastRowLastColumn="0"/>
-              <w:rPr>
-                <w:rFonts w:ascii="Times New Roman" w:hAnsi="Times New Roman" w:cs="Times New Roman"/>
-                <w:sz w:val="24"/>
-                <w:szCs w:val="24"/>
-              </w:rPr>
-            </w:pPr>
-          </w:p>
-        </w:tc>
-      </w:tr>
-      <w:tr>
-        <w:trPr>
-          <w:cnfStyle w:val="000000100000" w:firstRow="0" w:lastRow="0" w:firstColumn="0" w:lastColumn="0" w:oddVBand="0" w:evenVBand="0" w:oddHBand="1" w:evenHBand="0" w:firstRowFirstColumn="0" w:firstRowLastColumn="0" w:lastRowFirstColumn="0" w:lastRowLastColumn="0"/>
-        </w:trPr>
-        <w:tc>
-          <w:tcPr>
-            <w:cnfStyle w:val="001000000000" w:firstRow="0" w:lastRow="0" w:firstColumn="1" w:lastColumn="0" w:oddVBand="0" w:evenVBand="0" w:oddHBand="0" w:evenHBand="0" w:firstRowFirstColumn="0" w:firstRowLastColumn="0" w:lastRowFirstColumn="0" w:lastRowLastColumn="0"/>
-            <w:tcW w:w="0" w:type="auto"/>
-            <w:vAlign w:val="center"/>
-          </w:tcPr>
-          <w:p>
-            <w:pPr>
-              <w:jc w:val="center"/>
-              <w:rPr>
-                <w:rFonts w:ascii="Times New Roman" w:hAnsi="Times New Roman" w:cs="Times New Roman"/>
-                <w:sz w:val="24"/>
-                <w:szCs w:val="24"/>
-              </w:rPr>
-            </w:pPr>
-          </w:p>
-        </w:tc>
-        <w:tc>
-          <w:tcPr>
-            <w:tcW w:w="0" w:type="auto"/>
-            <w:vAlign w:val="center"/>
-          </w:tcPr>
-          <w:p>
-            <w:pPr>
-              <w:jc w:val="center"/>
-              <w:cnfStyle w:val="000000100000" w:firstRow="0" w:lastRow="0" w:firstColumn="0" w:lastColumn="0" w:oddVBand="0" w:evenVBand="0" w:oddHBand="1" w:evenHBand="0" w:firstRowFirstColumn="0" w:firstRowLastColumn="0" w:lastRowFirstColumn="0" w:lastRowLastColumn="0"/>
-              <w:rPr>
-                <w:rFonts w:ascii="Times New Roman" w:hAnsi="Times New Roman" w:cs="Times New Roman"/>
-                <w:sz w:val="24"/>
-                <w:szCs w:val="24"/>
-              </w:rPr>
-            </w:pPr>
-          </w:p>
-        </w:tc>
-        <w:tc>
-          <w:tcPr>
-            <w:tcW w:w="0" w:type="auto"/>
-            <w:vAlign w:val="center"/>
-          </w:tcPr>
-          <w:p>
-            <w:pPr>
-              <w:jc w:val="center"/>
-              <w:cnfStyle w:val="000000100000" w:firstRow="0" w:lastRow="0" w:firstColumn="0" w:lastColumn="0" w:oddVBand="0" w:evenVBand="0" w:oddHBand="1" w:evenHBand="0" w:firstRowFirstColumn="0" w:firstRowLastColumn="0" w:lastRowFirstColumn="0" w:lastRowLastColumn="0"/>
-              <w:rPr>
-                <w:rFonts w:ascii="Times New Roman" w:hAnsi="Times New Roman" w:cs="Times New Roman"/>
-                <w:sz w:val="24"/>
-                <w:szCs w:val="24"/>
-              </w:rPr>
-            </w:pPr>
-          </w:p>
-        </w:tc>
-        <w:tc>
-          <w:tcPr>
-            <w:tcW w:w="0" w:type="auto"/>
-            <w:vAlign w:val="center"/>
-          </w:tcPr>
-          <w:p>
-            <w:pPr>
-              <w:jc w:val="center"/>
-              <w:cnfStyle w:val="000000100000" w:firstRow="0" w:lastRow="0" w:firstColumn="0" w:lastColumn="0" w:oddVBand="0" w:evenVBand="0" w:oddHBand="1" w:evenHBand="0" w:firstRowFirstColumn="0" w:firstRowLastColumn="0" w:lastRowFirstColumn="0" w:lastRowLastColumn="0"/>
-              <w:rPr>
-                <w:rFonts w:ascii="Times New Roman" w:hAnsi="Times New Roman" w:cs="Times New Roman"/>
-                <w:sz w:val="24"/>
-                <w:szCs w:val="24"/>
-              </w:rPr>
-            </w:pPr>
-          </w:p>
-        </w:tc>
-        <w:tc>
-          <w:tcPr>
-            <w:tcW w:w="0" w:type="auto"/>
-            <w:vAlign w:val="center"/>
-          </w:tcPr>
-          <w:p>
-            <w:pPr>
-              <w:jc w:val="center"/>
-              <w:cnfStyle w:val="000000100000" w:firstRow="0" w:lastRow="0" w:firstColumn="0" w:lastColumn="0" w:oddVBand="0" w:evenVBand="0" w:oddHBand="1" w:evenHBand="0" w:firstRowFirstColumn="0" w:firstRowLastColumn="0" w:lastRowFirstColumn="0" w:lastRowLastColumn="0"/>
-              <w:rPr>
-                <w:rFonts w:ascii="Times New Roman" w:hAnsi="Times New Roman" w:cs="Times New Roman"/>
-                <w:sz w:val="24"/>
-                <w:szCs w:val="24"/>
-              </w:rPr>
-            </w:pPr>
-          </w:p>
-        </w:tc>
-        <w:tc>
-          <w:tcPr>
-            <w:tcW w:w="0" w:type="auto"/>
-            <w:vAlign w:val="center"/>
-          </w:tcPr>
-          <w:p>
-            <w:pPr>
-              <w:jc w:val="center"/>
-              <w:cnfStyle w:val="000000100000" w:firstRow="0" w:lastRow="0" w:firstColumn="0" w:lastColumn="0" w:oddVBand="0" w:evenVBand="0" w:oddHBand="1" w:evenHBand="0" w:firstRowFirstColumn="0" w:firstRowLastColumn="0" w:lastRowFirstColumn="0" w:lastRowLastColumn="0"/>
-              <w:rPr>
-                <w:rFonts w:ascii="Times New Roman" w:hAnsi="Times New Roman" w:cs="Times New Roman"/>
-                <w:sz w:val="24"/>
-                <w:szCs w:val="24"/>
-              </w:rPr>
-            </w:pPr>
+            <w:hideMark/>
+          </w:tcPr>
+          <w:p>
+            <w:pPr>
+              <w:pStyle w:val="paragraph"/>
+              <w:jc w:val="center"/>
+              <w:textAlignment w:val="baseline"/>
+              <w:divId w:val="403457346"/>
+            </w:pPr>
+            <w:r>
+              <w:rPr>
+                <w:rStyle w:val="normaltextrun"/>
+              </w:rPr>
+              <w:t>Done</w:t>
+            </w:r>
+            <w:r>
+              <w:rPr>
+                <w:rStyle w:val="eop"/>
+              </w:rPr>
+              <w:t> </w:t>
+            </w:r>
           </w:p>
         </w:tc>
       </w:tr>
     </w:tbl>
     <w:p>
+      <w:pPr>
+        <w:rPr>
+          <w:rFonts w:ascii="Times New Roman" w:eastAsiaTheme="majorEastAsia" w:hAnsi="Times New Roman" w:cstheme="majorBidi"/>
+          <w:b/>
+          <w:sz w:val="28"/>
+          <w:szCs w:val="32"/>
+        </w:rPr>
+      </w:pPr>
       <w:r>
         <w:br w:type="page"/>
       </w:r>
@@ -4310,7 +4173,6 @@
       <w:pPr>
         <w:pStyle w:val="Heading1"/>
       </w:pPr>
-      <w:bookmarkStart w:id="5" w:name="_Toc133604765"/>
       <w:r>
         <w:lastRenderedPageBreak/>
         <w:t>DAILY SCRUM MEETING</w:t>
@@ -4323,7 +4185,7 @@
         <w:tblStyle w:val="GridTable4-Accent11"/>
         <w:tblW w:w="10060" w:type="dxa"/>
         <w:tblInd w:w="-526" w:type="dxa"/>
-        <w:tblLook w:val="04A0" w:firstRow="1" w:lastRow="0" w:firstColumn="1" w:lastColumn="0" w:noHBand="0" w:noVBand="1"/>
+        <w:tblLook w:val="04A0"/>
       </w:tblPr>
       <w:tblGrid>
         <w:gridCol w:w="1096"/>
@@ -4336,11 +4198,11 @@
       </w:tblGrid>
       <w:tr>
         <w:trPr>
-          <w:cnfStyle w:val="100000000000" w:firstRow="1" w:lastRow="0" w:firstColumn="0" w:lastColumn="0" w:oddVBand="0" w:evenVBand="0" w:oddHBand="0" w:evenHBand="0" w:firstRowFirstColumn="0" w:firstRowLastColumn="0" w:lastRowFirstColumn="0" w:lastRowLastColumn="0"/>
+          <w:cnfStyle w:val="100000000000"/>
         </w:trPr>
         <w:tc>
           <w:tcPr>
-            <w:cnfStyle w:val="001000000000" w:firstRow="0" w:lastRow="0" w:firstColumn="1" w:lastColumn="0" w:oddVBand="0" w:evenVBand="0" w:oddHBand="0" w:evenHBand="0" w:firstRowFirstColumn="0" w:firstRowLastColumn="0" w:lastRowFirstColumn="0" w:lastRowLastColumn="0"/>
+            <w:cnfStyle w:val="001000000000"/>
             <w:tcW w:w="0" w:type="auto"/>
             <w:vAlign w:val="center"/>
           </w:tcPr>
@@ -4371,7 +4233,7 @@
           <w:p>
             <w:pPr>
               <w:jc w:val="center"/>
-              <w:cnfStyle w:val="100000000000" w:firstRow="1" w:lastRow="0" w:firstColumn="0" w:lastColumn="0" w:oddVBand="0" w:evenVBand="0" w:oddHBand="0" w:evenHBand="0" w:firstRowFirstColumn="0" w:firstRowLastColumn="0" w:lastRowFirstColumn="0" w:lastRowLastColumn="0"/>
+              <w:cnfStyle w:val="100000000000"/>
               <w:rPr>
                 <w:rFonts w:ascii="Times New Roman" w:hAnsi="Times New Roman" w:cs="Times New Roman"/>
                 <w:sz w:val="24"/>
@@ -4396,7 +4258,7 @@
           <w:p>
             <w:pPr>
               <w:jc w:val="center"/>
-              <w:cnfStyle w:val="100000000000" w:firstRow="1" w:lastRow="0" w:firstColumn="0" w:lastColumn="0" w:oddVBand="0" w:evenVBand="0" w:oddHBand="0" w:evenHBand="0" w:firstRowFirstColumn="0" w:firstRowLastColumn="0" w:lastRowFirstColumn="0" w:lastRowLastColumn="0"/>
+              <w:cnfStyle w:val="100000000000"/>
               <w:rPr>
                 <w:rFonts w:ascii="Times New Roman" w:hAnsi="Times New Roman" w:cs="Times New Roman"/>
                 <w:sz w:val="24"/>
@@ -4421,7 +4283,7 @@
           <w:p>
             <w:pPr>
               <w:jc w:val="center"/>
-              <w:cnfStyle w:val="100000000000" w:firstRow="1" w:lastRow="0" w:firstColumn="0" w:lastColumn="0" w:oddVBand="0" w:evenVBand="0" w:oddHBand="0" w:evenHBand="0" w:firstRowFirstColumn="0" w:firstRowLastColumn="0" w:lastRowFirstColumn="0" w:lastRowLastColumn="0"/>
+              <w:cnfStyle w:val="100000000000"/>
               <w:rPr>
                 <w:rFonts w:ascii="Times New Roman" w:hAnsi="Times New Roman" w:cs="Times New Roman"/>
                 <w:sz w:val="24"/>
@@ -4446,7 +4308,7 @@
           <w:p>
             <w:pPr>
               <w:jc w:val="center"/>
-              <w:cnfStyle w:val="100000000000" w:firstRow="1" w:lastRow="0" w:firstColumn="0" w:lastColumn="0" w:oddVBand="0" w:evenVBand="0" w:oddHBand="0" w:evenHBand="0" w:firstRowFirstColumn="0" w:firstRowLastColumn="0" w:lastRowFirstColumn="0" w:lastRowLastColumn="0"/>
+              <w:cnfStyle w:val="100000000000"/>
               <w:rPr>
                 <w:rFonts w:ascii="Times New Roman" w:hAnsi="Times New Roman" w:cs="Times New Roman"/>
                 <w:sz w:val="24"/>
@@ -4471,7 +4333,7 @@
           <w:p>
             <w:pPr>
               <w:jc w:val="center"/>
-              <w:cnfStyle w:val="100000000000" w:firstRow="1" w:lastRow="0" w:firstColumn="0" w:lastColumn="0" w:oddVBand="0" w:evenVBand="0" w:oddHBand="0" w:evenHBand="0" w:firstRowFirstColumn="0" w:firstRowLastColumn="0" w:lastRowFirstColumn="0" w:lastRowLastColumn="0"/>
+              <w:cnfStyle w:val="100000000000"/>
               <w:rPr>
                 <w:rFonts w:ascii="Times New Roman" w:hAnsi="Times New Roman" w:cs="Times New Roman"/>
                 <w:sz w:val="24"/>
@@ -4496,7 +4358,7 @@
           <w:p>
             <w:pPr>
               <w:jc w:val="center"/>
-              <w:cnfStyle w:val="100000000000" w:firstRow="1" w:lastRow="0" w:firstColumn="0" w:lastColumn="0" w:oddVBand="0" w:evenVBand="0" w:oddHBand="0" w:evenHBand="0" w:firstRowFirstColumn="0" w:firstRowLastColumn="0" w:lastRowFirstColumn="0" w:lastRowLastColumn="0"/>
+              <w:cnfStyle w:val="100000000000"/>
               <w:rPr>
                 <w:rFonts w:ascii="Times New Roman" w:hAnsi="Times New Roman" w:cs="Times New Roman"/>
                 <w:sz w:val="24"/>
@@ -4516,11 +4378,11 @@
       </w:tr>
       <w:tr>
         <w:trPr>
-          <w:cnfStyle w:val="000000100000" w:firstRow="0" w:lastRow="0" w:firstColumn="0" w:lastColumn="0" w:oddVBand="0" w:evenVBand="0" w:oddHBand="1" w:evenHBand="0" w:firstRowFirstColumn="0" w:firstRowLastColumn="0" w:lastRowFirstColumn="0" w:lastRowLastColumn="0"/>
+          <w:cnfStyle w:val="000000100000"/>
         </w:trPr>
         <w:tc>
           <w:tcPr>
-            <w:cnfStyle w:val="001000000000" w:firstRow="0" w:lastRow="0" w:firstColumn="1" w:lastColumn="0" w:oddVBand="0" w:evenVBand="0" w:oddHBand="0" w:evenHBand="0" w:firstRowFirstColumn="0" w:firstRowLastColumn="0" w:lastRowFirstColumn="0" w:lastRowLastColumn="0"/>
+            <w:cnfStyle w:val="001000000000"/>
             <w:tcW w:w="0" w:type="auto"/>
             <w:vMerge w:val="restart"/>
             <w:vAlign w:val="center"/>
@@ -4552,7 +4414,7 @@
           <w:p>
             <w:pPr>
               <w:jc w:val="center"/>
-              <w:cnfStyle w:val="000000100000" w:firstRow="0" w:lastRow="0" w:firstColumn="0" w:lastColumn="0" w:oddVBand="0" w:evenVBand="0" w:oddHBand="1" w:evenHBand="0" w:firstRowFirstColumn="0" w:firstRowLastColumn="0" w:lastRowFirstColumn="0" w:lastRowLastColumn="0"/>
+              <w:cnfStyle w:val="000000100000"/>
               <w:rPr>
                 <w:rFonts w:ascii="Times New Roman" w:hAnsi="Times New Roman" w:cs="Times New Roman"/>
                 <w:sz w:val="24"/>
@@ -4577,7 +4439,7 @@
           <w:p>
             <w:pPr>
               <w:jc w:val="center"/>
-              <w:cnfStyle w:val="000000100000" w:firstRow="0" w:lastRow="0" w:firstColumn="0" w:lastColumn="0" w:oddVBand="0" w:evenVBand="0" w:oddHBand="1" w:evenHBand="0" w:firstRowFirstColumn="0" w:firstRowLastColumn="0" w:lastRowFirstColumn="0" w:lastRowLastColumn="0"/>
+              <w:cnfStyle w:val="000000100000"/>
               <w:rPr>
                 <w:rFonts w:ascii="Times New Roman" w:hAnsi="Times New Roman" w:cs="Times New Roman"/>
                 <w:sz w:val="24"/>
@@ -4594,7 +4456,7 @@
           <w:p>
             <w:pPr>
               <w:jc w:val="center"/>
-              <w:cnfStyle w:val="000000100000" w:firstRow="0" w:lastRow="0" w:firstColumn="0" w:lastColumn="0" w:oddVBand="0" w:evenVBand="0" w:oddHBand="1" w:evenHBand="0" w:firstRowFirstColumn="0" w:firstRowLastColumn="0" w:lastRowFirstColumn="0" w:lastRowLastColumn="0"/>
+              <w:cnfStyle w:val="000000100000"/>
               <w:rPr>
                 <w:rFonts w:ascii="Times New Roman" w:hAnsi="Times New Roman" w:cs="Times New Roman"/>
                 <w:sz w:val="24"/>
@@ -4611,7 +4473,7 @@
           <w:p>
             <w:pPr>
               <w:jc w:val="center"/>
-              <w:cnfStyle w:val="000000100000" w:firstRow="0" w:lastRow="0" w:firstColumn="0" w:lastColumn="0" w:oddVBand="0" w:evenVBand="0" w:oddHBand="1" w:evenHBand="0" w:firstRowFirstColumn="0" w:firstRowLastColumn="0" w:lastRowFirstColumn="0" w:lastRowLastColumn="0"/>
+              <w:cnfStyle w:val="000000100000"/>
               <w:rPr>
                 <w:rFonts w:ascii="Times New Roman" w:hAnsi="Times New Roman" w:cs="Times New Roman"/>
                 <w:sz w:val="24"/>
@@ -4628,7 +4490,7 @@
           <w:p>
             <w:pPr>
               <w:jc w:val="center"/>
-              <w:cnfStyle w:val="000000100000" w:firstRow="0" w:lastRow="0" w:firstColumn="0" w:lastColumn="0" w:oddVBand="0" w:evenVBand="0" w:oddHBand="1" w:evenHBand="0" w:firstRowFirstColumn="0" w:firstRowLastColumn="0" w:lastRowFirstColumn="0" w:lastRowLastColumn="0"/>
+              <w:cnfStyle w:val="000000100000"/>
               <w:rPr>
                 <w:rFonts w:ascii="Times New Roman" w:hAnsi="Times New Roman" w:cs="Times New Roman"/>
                 <w:sz w:val="24"/>
@@ -4645,7 +4507,7 @@
           <w:p>
             <w:pPr>
               <w:jc w:val="center"/>
-              <w:cnfStyle w:val="000000100000" w:firstRow="0" w:lastRow="0" w:firstColumn="0" w:lastColumn="0" w:oddVBand="0" w:evenVBand="0" w:oddHBand="1" w:evenHBand="0" w:firstRowFirstColumn="0" w:firstRowLastColumn="0" w:lastRowFirstColumn="0" w:lastRowLastColumn="0"/>
+              <w:cnfStyle w:val="000000100000"/>
               <w:rPr>
                 <w:rFonts w:ascii="Times New Roman" w:hAnsi="Times New Roman" w:cs="Times New Roman"/>
                 <w:sz w:val="24"/>
@@ -4658,7 +4520,7 @@
       <w:tr>
         <w:tc>
           <w:tcPr>
-            <w:cnfStyle w:val="001000000000" w:firstRow="0" w:lastRow="0" w:firstColumn="1" w:lastColumn="0" w:oddVBand="0" w:evenVBand="0" w:oddHBand="0" w:evenHBand="0" w:firstRowFirstColumn="0" w:firstRowLastColumn="0" w:lastRowFirstColumn="0" w:lastRowLastColumn="0"/>
+            <w:cnfStyle w:val="001000000000"/>
             <w:tcW w:w="0" w:type="auto"/>
             <w:vMerge/>
             <w:shd w:val="clear" w:color="auto" w:fill="D9E2F3" w:themeFill="accent1" w:themeFillTint="33"/>
@@ -4684,7 +4546,7 @@
           <w:p>
             <w:pPr>
               <w:jc w:val="center"/>
-              <w:cnfStyle w:val="000000000000" w:firstRow="0" w:lastRow="0" w:firstColumn="0" w:lastColumn="0" w:oddVBand="0" w:evenVBand="0" w:oddHBand="0" w:evenHBand="0" w:firstRowFirstColumn="0" w:firstRowLastColumn="0" w:lastRowFirstColumn="0" w:lastRowLastColumn="0"/>
+              <w:cnfStyle w:val="000000000000"/>
               <w:rPr>
                 <w:rFonts w:ascii="Times New Roman" w:hAnsi="Times New Roman" w:cs="Times New Roman"/>
                 <w:sz w:val="24"/>
@@ -4710,7 +4572,7 @@
           <w:p>
             <w:pPr>
               <w:jc w:val="center"/>
-              <w:cnfStyle w:val="000000000000" w:firstRow="0" w:lastRow="0" w:firstColumn="0" w:lastColumn="0" w:oddVBand="0" w:evenVBand="0" w:oddHBand="0" w:evenHBand="0" w:firstRowFirstColumn="0" w:firstRowLastColumn="0" w:lastRowFirstColumn="0" w:lastRowLastColumn="0"/>
+              <w:cnfStyle w:val="000000000000"/>
               <w:rPr>
                 <w:rFonts w:ascii="Times New Roman" w:hAnsi="Times New Roman" w:cs="Times New Roman"/>
                 <w:sz w:val="24"/>
@@ -4728,7 +4590,7 @@
           <w:p>
             <w:pPr>
               <w:jc w:val="center"/>
-              <w:cnfStyle w:val="000000000000" w:firstRow="0" w:lastRow="0" w:firstColumn="0" w:lastColumn="0" w:oddVBand="0" w:evenVBand="0" w:oddHBand="0" w:evenHBand="0" w:firstRowFirstColumn="0" w:firstRowLastColumn="0" w:lastRowFirstColumn="0" w:lastRowLastColumn="0"/>
+              <w:cnfStyle w:val="000000000000"/>
               <w:rPr>
                 <w:rFonts w:ascii="Times New Roman" w:hAnsi="Times New Roman" w:cs="Times New Roman"/>
                 <w:sz w:val="24"/>
@@ -4746,7 +4608,7 @@
           <w:p>
             <w:pPr>
               <w:jc w:val="center"/>
-              <w:cnfStyle w:val="000000000000" w:firstRow="0" w:lastRow="0" w:firstColumn="0" w:lastColumn="0" w:oddVBand="0" w:evenVBand="0" w:oddHBand="0" w:evenHBand="0" w:firstRowFirstColumn="0" w:firstRowLastColumn="0" w:lastRowFirstColumn="0" w:lastRowLastColumn="0"/>
+              <w:cnfStyle w:val="000000000000"/>
               <w:rPr>
                 <w:rFonts w:ascii="Times New Roman" w:hAnsi="Times New Roman" w:cs="Times New Roman"/>
                 <w:sz w:val="24"/>
@@ -4764,7 +4626,7 @@
           <w:p>
             <w:pPr>
               <w:jc w:val="center"/>
-              <w:cnfStyle w:val="000000000000" w:firstRow="0" w:lastRow="0" w:firstColumn="0" w:lastColumn="0" w:oddVBand="0" w:evenVBand="0" w:oddHBand="0" w:evenHBand="0" w:firstRowFirstColumn="0" w:firstRowLastColumn="0" w:lastRowFirstColumn="0" w:lastRowLastColumn="0"/>
+              <w:cnfStyle w:val="000000000000"/>
               <w:rPr>
                 <w:rFonts w:ascii="Times New Roman" w:hAnsi="Times New Roman" w:cs="Times New Roman"/>
                 <w:sz w:val="24"/>
@@ -4782,7 +4644,7 @@
           <w:p>
             <w:pPr>
               <w:jc w:val="center"/>
-              <w:cnfStyle w:val="000000000000" w:firstRow="0" w:lastRow="0" w:firstColumn="0" w:lastColumn="0" w:oddVBand="0" w:evenVBand="0" w:oddHBand="0" w:evenHBand="0" w:firstRowFirstColumn="0" w:firstRowLastColumn="0" w:lastRowFirstColumn="0" w:lastRowLastColumn="0"/>
+              <w:cnfStyle w:val="000000000000"/>
               <w:rPr>
                 <w:rFonts w:ascii="Times New Roman" w:hAnsi="Times New Roman" w:cs="Times New Roman"/>
                 <w:sz w:val="24"/>
@@ -4794,11 +4656,11 @@
       </w:tr>
       <w:tr>
         <w:trPr>
-          <w:cnfStyle w:val="000000100000" w:firstRow="0" w:lastRow="0" w:firstColumn="0" w:lastColumn="0" w:oddVBand="0" w:evenVBand="0" w:oddHBand="1" w:evenHBand="0" w:firstRowFirstColumn="0" w:firstRowLastColumn="0" w:lastRowFirstColumn="0" w:lastRowLastColumn="0"/>
+          <w:cnfStyle w:val="000000100000"/>
         </w:trPr>
         <w:tc>
           <w:tcPr>
-            <w:cnfStyle w:val="001000000000" w:firstRow="0" w:lastRow="0" w:firstColumn="1" w:lastColumn="0" w:oddVBand="0" w:evenVBand="0" w:oddHBand="0" w:evenHBand="0" w:firstRowFirstColumn="0" w:firstRowLastColumn="0" w:lastRowFirstColumn="0" w:lastRowLastColumn="0"/>
+            <w:cnfStyle w:val="001000000000"/>
             <w:tcW w:w="0" w:type="auto"/>
             <w:vMerge/>
             <w:vAlign w:val="center"/>
@@ -4822,7 +4684,7 @@
           <w:p>
             <w:pPr>
               <w:jc w:val="center"/>
-              <w:cnfStyle w:val="000000100000" w:firstRow="0" w:lastRow="0" w:firstColumn="0" w:lastColumn="0" w:oddVBand="0" w:evenVBand="0" w:oddHBand="1" w:evenHBand="0" w:firstRowFirstColumn="0" w:firstRowLastColumn="0" w:lastRowFirstColumn="0" w:lastRowLastColumn="0"/>
+              <w:cnfStyle w:val="000000100000"/>
               <w:rPr>
                 <w:rFonts w:ascii="Times New Roman" w:hAnsi="Times New Roman" w:cs="Times New Roman"/>
                 <w:sz w:val="24"/>
@@ -4847,7 +4709,7 @@
           <w:p>
             <w:pPr>
               <w:jc w:val="center"/>
-              <w:cnfStyle w:val="000000100000" w:firstRow="0" w:lastRow="0" w:firstColumn="0" w:lastColumn="0" w:oddVBand="0" w:evenVBand="0" w:oddHBand="1" w:evenHBand="0" w:firstRowFirstColumn="0" w:firstRowLastColumn="0" w:lastRowFirstColumn="0" w:lastRowLastColumn="0"/>
+              <w:cnfStyle w:val="000000100000"/>
               <w:rPr>
                 <w:rFonts w:ascii="Times New Roman" w:hAnsi="Times New Roman" w:cs="Times New Roman"/>
                 <w:sz w:val="24"/>
@@ -4864,7 +4726,7 @@
           <w:p>
             <w:pPr>
               <w:jc w:val="center"/>
-              <w:cnfStyle w:val="000000100000" w:firstRow="0" w:lastRow="0" w:firstColumn="0" w:lastColumn="0" w:oddVBand="0" w:evenVBand="0" w:oddHBand="1" w:evenHBand="0" w:firstRowFirstColumn="0" w:firstRowLastColumn="0" w:lastRowFirstColumn="0" w:lastRowLastColumn="0"/>
+              <w:cnfStyle w:val="000000100000"/>
               <w:rPr>
                 <w:rFonts w:ascii="Times New Roman" w:hAnsi="Times New Roman" w:cs="Times New Roman"/>
                 <w:sz w:val="24"/>
@@ -4881,7 +4743,7 @@
           <w:p>
             <w:pPr>
               <w:jc w:val="center"/>
-              <w:cnfStyle w:val="000000100000" w:firstRow="0" w:lastRow="0" w:firstColumn="0" w:lastColumn="0" w:oddVBand="0" w:evenVBand="0" w:oddHBand="1" w:evenHBand="0" w:firstRowFirstColumn="0" w:firstRowLastColumn="0" w:lastRowFirstColumn="0" w:lastRowLastColumn="0"/>
+              <w:cnfStyle w:val="000000100000"/>
               <w:rPr>
                 <w:rFonts w:ascii="Times New Roman" w:hAnsi="Times New Roman" w:cs="Times New Roman"/>
                 <w:sz w:val="24"/>
@@ -4898,7 +4760,7 @@
           <w:p>
             <w:pPr>
               <w:jc w:val="center"/>
-              <w:cnfStyle w:val="000000100000" w:firstRow="0" w:lastRow="0" w:firstColumn="0" w:lastColumn="0" w:oddVBand="0" w:evenVBand="0" w:oddHBand="1" w:evenHBand="0" w:firstRowFirstColumn="0" w:firstRowLastColumn="0" w:lastRowFirstColumn="0" w:lastRowLastColumn="0"/>
+              <w:cnfStyle w:val="000000100000"/>
               <w:rPr>
                 <w:rFonts w:ascii="Times New Roman" w:hAnsi="Times New Roman" w:cs="Times New Roman"/>
                 <w:sz w:val="24"/>
@@ -4915,7 +4777,7 @@
           <w:p>
             <w:pPr>
               <w:jc w:val="center"/>
-              <w:cnfStyle w:val="000000100000" w:firstRow="0" w:lastRow="0" w:firstColumn="0" w:lastColumn="0" w:oddVBand="0" w:evenVBand="0" w:oddHBand="1" w:evenHBand="0" w:firstRowFirstColumn="0" w:firstRowLastColumn="0" w:lastRowFirstColumn="0" w:lastRowLastColumn="0"/>
+              <w:cnfStyle w:val="000000100000"/>
               <w:rPr>
                 <w:rFonts w:ascii="Times New Roman" w:hAnsi="Times New Roman" w:cs="Times New Roman"/>
                 <w:sz w:val="24"/>
@@ -4928,7 +4790,7 @@
       <w:tr>
         <w:tc>
           <w:tcPr>
-            <w:cnfStyle w:val="001000000000" w:firstRow="0" w:lastRow="0" w:firstColumn="1" w:lastColumn="0" w:oddVBand="0" w:evenVBand="0" w:oddHBand="0" w:evenHBand="0" w:firstRowFirstColumn="0" w:firstRowLastColumn="0" w:lastRowFirstColumn="0" w:lastRowLastColumn="0"/>
+            <w:cnfStyle w:val="001000000000"/>
             <w:tcW w:w="0" w:type="auto"/>
             <w:vMerge w:val="restart"/>
             <w:shd w:val="clear" w:color="auto" w:fill="auto"/>
@@ -4962,7 +4824,7 @@
           <w:p>
             <w:pPr>
               <w:jc w:val="center"/>
-              <w:cnfStyle w:val="000000000000" w:firstRow="0" w:lastRow="0" w:firstColumn="0" w:lastColumn="0" w:oddVBand="0" w:evenVBand="0" w:oddHBand="0" w:evenHBand="0" w:firstRowFirstColumn="0" w:firstRowLastColumn="0" w:lastRowFirstColumn="0" w:lastRowLastColumn="0"/>
+              <w:cnfStyle w:val="000000000000"/>
               <w:rPr>
                 <w:rFonts w:ascii="Times New Roman" w:hAnsi="Times New Roman" w:cs="Times New Roman"/>
                 <w:sz w:val="24"/>
@@ -4988,7 +4850,7 @@
           <w:p>
             <w:pPr>
               <w:jc w:val="center"/>
-              <w:cnfStyle w:val="000000000000" w:firstRow="0" w:lastRow="0" w:firstColumn="0" w:lastColumn="0" w:oddVBand="0" w:evenVBand="0" w:oddHBand="0" w:evenHBand="0" w:firstRowFirstColumn="0" w:firstRowLastColumn="0" w:lastRowFirstColumn="0" w:lastRowLastColumn="0"/>
+              <w:cnfStyle w:val="000000000000"/>
               <w:rPr>
                 <w:rFonts w:ascii="Times New Roman" w:hAnsi="Times New Roman" w:cs="Times New Roman"/>
                 <w:sz w:val="24"/>
@@ -5006,7 +4868,7 @@
           <w:p>
             <w:pPr>
               <w:jc w:val="center"/>
-              <w:cnfStyle w:val="000000000000" w:firstRow="0" w:lastRow="0" w:firstColumn="0" w:lastColumn="0" w:oddVBand="0" w:evenVBand="0" w:oddHBand="0" w:evenHBand="0" w:firstRowFirstColumn="0" w:firstRowLastColumn="0" w:lastRowFirstColumn="0" w:lastRowLastColumn="0"/>
+              <w:cnfStyle w:val="000000000000"/>
               <w:rPr>
                 <w:rFonts w:ascii="Times New Roman" w:hAnsi="Times New Roman" w:cs="Times New Roman"/>
                 <w:sz w:val="24"/>
@@ -5024,7 +4886,7 @@
           <w:p>
             <w:pPr>
               <w:jc w:val="center"/>
-              <w:cnfStyle w:val="000000000000" w:firstRow="0" w:lastRow="0" w:firstColumn="0" w:lastColumn="0" w:oddVBand="0" w:evenVBand="0" w:oddHBand="0" w:evenHBand="0" w:firstRowFirstColumn="0" w:firstRowLastColumn="0" w:lastRowFirstColumn="0" w:lastRowLastColumn="0"/>
+              <w:cnfStyle w:val="000000000000"/>
               <w:rPr>
                 <w:rFonts w:ascii="Times New Roman" w:hAnsi="Times New Roman" w:cs="Times New Roman"/>
                 <w:sz w:val="24"/>
@@ -5042,7 +4904,7 @@
           <w:p>
             <w:pPr>
               <w:jc w:val="center"/>
-              <w:cnfStyle w:val="000000000000" w:firstRow="0" w:lastRow="0" w:firstColumn="0" w:lastColumn="0" w:oddVBand="0" w:evenVBand="0" w:oddHBand="0" w:evenHBand="0" w:firstRowFirstColumn="0" w:firstRowLastColumn="0" w:lastRowFirstColumn="0" w:lastRowLastColumn="0"/>
+              <w:cnfStyle w:val="000000000000"/>
               <w:rPr>
                 <w:rFonts w:ascii="Times New Roman" w:hAnsi="Times New Roman" w:cs="Times New Roman"/>
                 <w:sz w:val="24"/>
@@ -5060,7 +4922,7 @@
           <w:p>
             <w:pPr>
               <w:jc w:val="center"/>
-              <w:cnfStyle w:val="000000000000" w:firstRow="0" w:lastRow="0" w:firstColumn="0" w:lastColumn="0" w:oddVBand="0" w:evenVBand="0" w:oddHBand="0" w:evenHBand="0" w:firstRowFirstColumn="0" w:firstRowLastColumn="0" w:lastRowFirstColumn="0" w:lastRowLastColumn="0"/>
+              <w:cnfStyle w:val="000000000000"/>
               <w:rPr>
                 <w:rFonts w:ascii="Times New Roman" w:hAnsi="Times New Roman" w:cs="Times New Roman"/>
                 <w:sz w:val="24"/>
@@ -5072,11 +4934,11 @@
       </w:tr>
       <w:tr>
         <w:trPr>
-          <w:cnfStyle w:val="000000100000" w:firstRow="0" w:lastRow="0" w:firstColumn="0" w:lastColumn="0" w:oddVBand="0" w:evenVBand="0" w:oddHBand="1" w:evenHBand="0" w:firstRowFirstColumn="0" w:firstRowLastColumn="0" w:lastRowFirstColumn="0" w:lastRowLastColumn="0"/>
+          <w:cnfStyle w:val="000000100000"/>
         </w:trPr>
         <w:tc>
           <w:tcPr>
-            <w:cnfStyle w:val="001000000000" w:firstRow="0" w:lastRow="0" w:firstColumn="1" w:lastColumn="0" w:oddVBand="0" w:evenVBand="0" w:oddHBand="0" w:evenHBand="0" w:firstRowFirstColumn="0" w:firstRowLastColumn="0" w:lastRowFirstColumn="0" w:lastRowLastColumn="0"/>
+            <w:cnfStyle w:val="001000000000"/>
             <w:tcW w:w="0" w:type="auto"/>
             <w:vMerge/>
             <w:shd w:val="clear" w:color="auto" w:fill="auto"/>
@@ -5102,7 +4964,7 @@
           <w:p>
             <w:pPr>
               <w:jc w:val="center"/>
-              <w:cnfStyle w:val="000000100000" w:firstRow="0" w:lastRow="0" w:firstColumn="0" w:lastColumn="0" w:oddVBand="0" w:evenVBand="0" w:oddHBand="1" w:evenHBand="0" w:firstRowFirstColumn="0" w:firstRowLastColumn="0" w:lastRowFirstColumn="0" w:lastRowLastColumn="0"/>
+              <w:cnfStyle w:val="000000100000"/>
               <w:rPr>
                 <w:rFonts w:ascii="Times New Roman" w:hAnsi="Times New Roman" w:cs="Times New Roman"/>
                 <w:sz w:val="24"/>
@@ -5128,7 +4990,7 @@
           <w:p>
             <w:pPr>
               <w:jc w:val="center"/>
-              <w:cnfStyle w:val="000000100000" w:firstRow="0" w:lastRow="0" w:firstColumn="0" w:lastColumn="0" w:oddVBand="0" w:evenVBand="0" w:oddHBand="1" w:evenHBand="0" w:firstRowFirstColumn="0" w:firstRowLastColumn="0" w:lastRowFirstColumn="0" w:lastRowLastColumn="0"/>
+              <w:cnfStyle w:val="000000100000"/>
               <w:rPr>
                 <w:rFonts w:ascii="Times New Roman" w:hAnsi="Times New Roman" w:cs="Times New Roman"/>
                 <w:sz w:val="24"/>
@@ -5146,7 +5008,7 @@
           <w:p>
             <w:pPr>
               <w:jc w:val="center"/>
-              <w:cnfStyle w:val="000000100000" w:firstRow="0" w:lastRow="0" w:firstColumn="0" w:lastColumn="0" w:oddVBand="0" w:evenVBand="0" w:oddHBand="1" w:evenHBand="0" w:firstRowFirstColumn="0" w:firstRowLastColumn="0" w:lastRowFirstColumn="0" w:lastRowLastColumn="0"/>
+              <w:cnfStyle w:val="000000100000"/>
               <w:rPr>
                 <w:rFonts w:ascii="Times New Roman" w:hAnsi="Times New Roman" w:cs="Times New Roman"/>
                 <w:sz w:val="24"/>
@@ -5164,7 +5026,7 @@
           <w:p>
             <w:pPr>
               <w:jc w:val="center"/>
-              <w:cnfStyle w:val="000000100000" w:firstRow="0" w:lastRow="0" w:firstColumn="0" w:lastColumn="0" w:oddVBand="0" w:evenVBand="0" w:oddHBand="1" w:evenHBand="0" w:firstRowFirstColumn="0" w:firstRowLastColumn="0" w:lastRowFirstColumn="0" w:lastRowLastColumn="0"/>
+              <w:cnfStyle w:val="000000100000"/>
               <w:rPr>
                 <w:rFonts w:ascii="Times New Roman" w:hAnsi="Times New Roman" w:cs="Times New Roman"/>
                 <w:sz w:val="24"/>
@@ -5182,7 +5044,7 @@
           <w:p>
             <w:pPr>
               <w:jc w:val="center"/>
-              <w:cnfStyle w:val="000000100000" w:firstRow="0" w:lastRow="0" w:firstColumn="0" w:lastColumn="0" w:oddVBand="0" w:evenVBand="0" w:oddHBand="1" w:evenHBand="0" w:firstRowFirstColumn="0" w:firstRowLastColumn="0" w:lastRowFirstColumn="0" w:lastRowLastColumn="0"/>
+              <w:cnfStyle w:val="000000100000"/>
               <w:rPr>
                 <w:rFonts w:ascii="Times New Roman" w:hAnsi="Times New Roman" w:cs="Times New Roman"/>
                 <w:sz w:val="24"/>
@@ -5200,7 +5062,7 @@
           <w:p>
             <w:pPr>
               <w:jc w:val="center"/>
-              <w:cnfStyle w:val="000000100000" w:firstRow="0" w:lastRow="0" w:firstColumn="0" w:lastColumn="0" w:oddVBand="0" w:evenVBand="0" w:oddHBand="1" w:evenHBand="0" w:firstRowFirstColumn="0" w:firstRowLastColumn="0" w:lastRowFirstColumn="0" w:lastRowLastColumn="0"/>
+              <w:cnfStyle w:val="000000100000"/>
               <w:rPr>
                 <w:rFonts w:ascii="Times New Roman" w:hAnsi="Times New Roman" w:cs="Times New Roman"/>
                 <w:sz w:val="24"/>
@@ -5213,7 +5075,7 @@
       <w:tr>
         <w:tc>
           <w:tcPr>
-            <w:cnfStyle w:val="001000000000" w:firstRow="0" w:lastRow="0" w:firstColumn="1" w:lastColumn="0" w:oddVBand="0" w:evenVBand="0" w:oddHBand="0" w:evenHBand="0" w:firstRowFirstColumn="0" w:firstRowLastColumn="0" w:lastRowFirstColumn="0" w:lastRowLastColumn="0"/>
+            <w:cnfStyle w:val="001000000000"/>
             <w:tcW w:w="0" w:type="auto"/>
             <w:vMerge/>
             <w:shd w:val="clear" w:color="auto" w:fill="auto"/>
@@ -5239,7 +5101,7 @@
           <w:p>
             <w:pPr>
               <w:jc w:val="center"/>
-              <w:cnfStyle w:val="000000000000" w:firstRow="0" w:lastRow="0" w:firstColumn="0" w:lastColumn="0" w:oddVBand="0" w:evenVBand="0" w:oddHBand="0" w:evenHBand="0" w:firstRowFirstColumn="0" w:firstRowLastColumn="0" w:lastRowFirstColumn="0" w:lastRowLastColumn="0"/>
+              <w:cnfStyle w:val="000000000000"/>
               <w:rPr>
                 <w:rFonts w:ascii="Times New Roman" w:hAnsi="Times New Roman" w:cs="Times New Roman"/>
                 <w:sz w:val="24"/>
@@ -5265,7 +5127,7 @@
           <w:p>
             <w:pPr>
               <w:jc w:val="center"/>
-              <w:cnfStyle w:val="000000000000" w:firstRow="0" w:lastRow="0" w:firstColumn="0" w:lastColumn="0" w:oddVBand="0" w:evenVBand="0" w:oddHBand="0" w:evenHBand="0" w:firstRowFirstColumn="0" w:firstRowLastColumn="0" w:lastRowFirstColumn="0" w:lastRowLastColumn="0"/>
+              <w:cnfStyle w:val="000000000000"/>
               <w:rPr>
                 <w:rFonts w:ascii="Times New Roman" w:hAnsi="Times New Roman" w:cs="Times New Roman"/>
                 <w:sz w:val="24"/>
@@ -5283,7 +5145,7 @@
           <w:p>
             <w:pPr>
               <w:jc w:val="center"/>
-              <w:cnfStyle w:val="000000000000" w:firstRow="0" w:lastRow="0" w:firstColumn="0" w:lastColumn="0" w:oddVBand="0" w:evenVBand="0" w:oddHBand="0" w:evenHBand="0" w:firstRowFirstColumn="0" w:firstRowLastColumn="0" w:lastRowFirstColumn="0" w:lastRowLastColumn="0"/>
+              <w:cnfStyle w:val="000000000000"/>
               <w:rPr>
                 <w:rFonts w:ascii="Times New Roman" w:hAnsi="Times New Roman" w:cs="Times New Roman"/>
                 <w:sz w:val="24"/>
@@ -5301,7 +5163,7 @@
           <w:p>
             <w:pPr>
               <w:jc w:val="center"/>
-              <w:cnfStyle w:val="000000000000" w:firstRow="0" w:lastRow="0" w:firstColumn="0" w:lastColumn="0" w:oddVBand="0" w:evenVBand="0" w:oddHBand="0" w:evenHBand="0" w:firstRowFirstColumn="0" w:firstRowLastColumn="0" w:lastRowFirstColumn="0" w:lastRowLastColumn="0"/>
+              <w:cnfStyle w:val="000000000000"/>
               <w:rPr>
                 <w:rFonts w:ascii="Times New Roman" w:hAnsi="Times New Roman" w:cs="Times New Roman"/>
                 <w:sz w:val="24"/>
@@ -5319,7 +5181,7 @@
           <w:p>
             <w:pPr>
               <w:jc w:val="center"/>
-              <w:cnfStyle w:val="000000000000" w:firstRow="0" w:lastRow="0" w:firstColumn="0" w:lastColumn="0" w:oddVBand="0" w:evenVBand="0" w:oddHBand="0" w:evenHBand="0" w:firstRowFirstColumn="0" w:firstRowLastColumn="0" w:lastRowFirstColumn="0" w:lastRowLastColumn="0"/>
+              <w:cnfStyle w:val="000000000000"/>
               <w:rPr>
                 <w:rFonts w:ascii="Times New Roman" w:hAnsi="Times New Roman" w:cs="Times New Roman"/>
                 <w:sz w:val="24"/>
@@ -5337,7 +5199,7 @@
           <w:p>
             <w:pPr>
               <w:jc w:val="center"/>
-              <w:cnfStyle w:val="000000000000" w:firstRow="0" w:lastRow="0" w:firstColumn="0" w:lastColumn="0" w:oddVBand="0" w:evenVBand="0" w:oddHBand="0" w:evenHBand="0" w:firstRowFirstColumn="0" w:firstRowLastColumn="0" w:lastRowFirstColumn="0" w:lastRowLastColumn="0"/>
+              <w:cnfStyle w:val="000000000000"/>
               <w:rPr>
                 <w:rFonts w:ascii="Times New Roman" w:hAnsi="Times New Roman" w:cs="Times New Roman"/>
                 <w:sz w:val="24"/>
@@ -5349,11 +5211,11 @@
       </w:tr>
       <w:tr>
         <w:trPr>
-          <w:cnfStyle w:val="000000100000" w:firstRow="0" w:lastRow="0" w:firstColumn="0" w:lastColumn="0" w:oddVBand="0" w:evenVBand="0" w:oddHBand="1" w:evenHBand="0" w:firstRowFirstColumn="0" w:firstRowLastColumn="0" w:lastRowFirstColumn="0" w:lastRowLastColumn="0"/>
+          <w:cnfStyle w:val="000000100000"/>
         </w:trPr>
         <w:tc>
           <w:tcPr>
-            <w:cnfStyle w:val="001000000000" w:firstRow="0" w:lastRow="0" w:firstColumn="1" w:lastColumn="0" w:oddVBand="0" w:evenVBand="0" w:oddHBand="0" w:evenHBand="0" w:firstRowFirstColumn="0" w:firstRowLastColumn="0" w:lastRowFirstColumn="0" w:lastRowLastColumn="0"/>
+            <w:cnfStyle w:val="001000000000"/>
             <w:tcW w:w="0" w:type="auto"/>
             <w:vMerge w:val="restart"/>
             <w:vAlign w:val="center"/>
@@ -5385,7 +5247,7 @@
           <w:p>
             <w:pPr>
               <w:jc w:val="center"/>
-              <w:cnfStyle w:val="000000100000" w:firstRow="0" w:lastRow="0" w:firstColumn="0" w:lastColumn="0" w:oddVBand="0" w:evenVBand="0" w:oddHBand="1" w:evenHBand="0" w:firstRowFirstColumn="0" w:firstRowLastColumn="0" w:lastRowFirstColumn="0" w:lastRowLastColumn="0"/>
+              <w:cnfStyle w:val="000000100000"/>
               <w:rPr>
                 <w:rFonts w:ascii="Times New Roman" w:hAnsi="Times New Roman" w:cs="Times New Roman"/>
                 <w:sz w:val="24"/>
@@ -5410,7 +5272,7 @@
           <w:p>
             <w:pPr>
               <w:jc w:val="center"/>
-              <w:cnfStyle w:val="000000100000" w:firstRow="0" w:lastRow="0" w:firstColumn="0" w:lastColumn="0" w:oddVBand="0" w:evenVBand="0" w:oddHBand="1" w:evenHBand="0" w:firstRowFirstColumn="0" w:firstRowLastColumn="0" w:lastRowFirstColumn="0" w:lastRowLastColumn="0"/>
+              <w:cnfStyle w:val="000000100000"/>
               <w:rPr>
                 <w:rFonts w:ascii="Times New Roman" w:hAnsi="Times New Roman" w:cs="Times New Roman"/>
                 <w:sz w:val="24"/>
@@ -5427,7 +5289,7 @@
           <w:p>
             <w:pPr>
               <w:jc w:val="center"/>
-              <w:cnfStyle w:val="000000100000" w:firstRow="0" w:lastRow="0" w:firstColumn="0" w:lastColumn="0" w:oddVBand="0" w:evenVBand="0" w:oddHBand="1" w:evenHBand="0" w:firstRowFirstColumn="0" w:firstRowLastColumn="0" w:lastRowFirstColumn="0" w:lastRowLastColumn="0"/>
+              <w:cnfStyle w:val="000000100000"/>
               <w:rPr>
                 <w:rFonts w:ascii="Times New Roman" w:hAnsi="Times New Roman" w:cs="Times New Roman"/>
                 <w:sz w:val="24"/>
@@ -5444,7 +5306,7 @@
           <w:p>
             <w:pPr>
               <w:jc w:val="center"/>
-              <w:cnfStyle w:val="000000100000" w:firstRow="0" w:lastRow="0" w:firstColumn="0" w:lastColumn="0" w:oddVBand="0" w:evenVBand="0" w:oddHBand="1" w:evenHBand="0" w:firstRowFirstColumn="0" w:firstRowLastColumn="0" w:lastRowFirstColumn="0" w:lastRowLastColumn="0"/>
+              <w:cnfStyle w:val="000000100000"/>
               <w:rPr>
                 <w:rFonts w:ascii="Times New Roman" w:hAnsi="Times New Roman" w:cs="Times New Roman"/>
                 <w:sz w:val="24"/>
@@ -5461,7 +5323,7 @@
           <w:p>
             <w:pPr>
               <w:jc w:val="center"/>
-              <w:cnfStyle w:val="000000100000" w:firstRow="0" w:lastRow="0" w:firstColumn="0" w:lastColumn="0" w:oddVBand="0" w:evenVBand="0" w:oddHBand="1" w:evenHBand="0" w:firstRowFirstColumn="0" w:firstRowLastColumn="0" w:lastRowFirstColumn="0" w:lastRowLastColumn="0"/>
+              <w:cnfStyle w:val="000000100000"/>
               <w:rPr>
                 <w:rFonts w:ascii="Times New Roman" w:hAnsi="Times New Roman" w:cs="Times New Roman"/>
                 <w:sz w:val="24"/>
@@ -5478,7 +5340,7 @@
           <w:p>
             <w:pPr>
               <w:jc w:val="center"/>
-              <w:cnfStyle w:val="000000100000" w:firstRow="0" w:lastRow="0" w:firstColumn="0" w:lastColumn="0" w:oddVBand="0" w:evenVBand="0" w:oddHBand="1" w:evenHBand="0" w:firstRowFirstColumn="0" w:firstRowLastColumn="0" w:lastRowFirstColumn="0" w:lastRowLastColumn="0"/>
+              <w:cnfStyle w:val="000000100000"/>
               <w:rPr>
                 <w:rFonts w:ascii="Times New Roman" w:hAnsi="Times New Roman" w:cs="Times New Roman"/>
                 <w:sz w:val="24"/>
@@ -5491,7 +5353,7 @@
       <w:tr>
         <w:tc>
           <w:tcPr>
-            <w:cnfStyle w:val="001000000000" w:firstRow="0" w:lastRow="0" w:firstColumn="1" w:lastColumn="0" w:oddVBand="0" w:evenVBand="0" w:oddHBand="0" w:evenHBand="0" w:firstRowFirstColumn="0" w:firstRowLastColumn="0" w:lastRowFirstColumn="0" w:lastRowLastColumn="0"/>
+            <w:cnfStyle w:val="001000000000"/>
             <w:tcW w:w="0" w:type="auto"/>
             <w:vMerge/>
             <w:shd w:val="clear" w:color="auto" w:fill="D9E2F3" w:themeFill="accent1" w:themeFillTint="33"/>
@@ -5517,7 +5379,7 @@
           <w:p>
             <w:pPr>
               <w:jc w:val="center"/>
-              <w:cnfStyle w:val="000000000000" w:firstRow="0" w:lastRow="0" w:firstColumn="0" w:lastColumn="0" w:oddVBand="0" w:evenVBand="0" w:oddHBand="0" w:evenHBand="0" w:firstRowFirstColumn="0" w:firstRowLastColumn="0" w:lastRowFirstColumn="0" w:lastRowLastColumn="0"/>
+              <w:cnfStyle w:val="000000000000"/>
               <w:rPr>
                 <w:rFonts w:ascii="Times New Roman" w:hAnsi="Times New Roman" w:cs="Times New Roman"/>
                 <w:sz w:val="24"/>
@@ -5543,7 +5405,7 @@
           <w:p>
             <w:pPr>
               <w:jc w:val="center"/>
-              <w:cnfStyle w:val="000000000000" w:firstRow="0" w:lastRow="0" w:firstColumn="0" w:lastColumn="0" w:oddVBand="0" w:evenVBand="0" w:oddHBand="0" w:evenHBand="0" w:firstRowFirstColumn="0" w:firstRowLastColumn="0" w:lastRowFirstColumn="0" w:lastRowLastColumn="0"/>
+              <w:cnfStyle w:val="000000000000"/>
               <w:rPr>
                 <w:rFonts w:ascii="Times New Roman" w:hAnsi="Times New Roman" w:cs="Times New Roman"/>
                 <w:sz w:val="24"/>
@@ -5561,7 +5423,7 @@
           <w:p>
             <w:pPr>
               <w:jc w:val="center"/>
-              <w:cnfStyle w:val="000000000000" w:firstRow="0" w:lastRow="0" w:firstColumn="0" w:lastColumn="0" w:oddVBand="0" w:evenVBand="0" w:oddHBand="0" w:evenHBand="0" w:firstRowFirstColumn="0" w:firstRowLastColumn="0" w:lastRowFirstColumn="0" w:lastRowLastColumn="0"/>
+              <w:cnfStyle w:val="000000000000"/>
               <w:rPr>
                 <w:rFonts w:ascii="Times New Roman" w:hAnsi="Times New Roman" w:cs="Times New Roman"/>
                 <w:sz w:val="24"/>
@@ -5579,7 +5441,7 @@
           <w:p>
             <w:pPr>
               <w:jc w:val="center"/>
-              <w:cnfStyle w:val="000000000000" w:firstRow="0" w:lastRow="0" w:firstColumn="0" w:lastColumn="0" w:oddVBand="0" w:evenVBand="0" w:oddHBand="0" w:evenHBand="0" w:firstRowFirstColumn="0" w:firstRowLastColumn="0" w:lastRowFirstColumn="0" w:lastRowLastColumn="0"/>
+              <w:cnfStyle w:val="000000000000"/>
               <w:rPr>
                 <w:rFonts w:ascii="Times New Roman" w:hAnsi="Times New Roman" w:cs="Times New Roman"/>
                 <w:sz w:val="24"/>
@@ -5597,7 +5459,7 @@
           <w:p>
             <w:pPr>
               <w:jc w:val="center"/>
-              <w:cnfStyle w:val="000000000000" w:firstRow="0" w:lastRow="0" w:firstColumn="0" w:lastColumn="0" w:oddVBand="0" w:evenVBand="0" w:oddHBand="0" w:evenHBand="0" w:firstRowFirstColumn="0" w:firstRowLastColumn="0" w:lastRowFirstColumn="0" w:lastRowLastColumn="0"/>
+              <w:cnfStyle w:val="000000000000"/>
               <w:rPr>
                 <w:rFonts w:ascii="Times New Roman" w:hAnsi="Times New Roman" w:cs="Times New Roman"/>
                 <w:sz w:val="24"/>
@@ -5615,7 +5477,7 @@
           <w:p>
             <w:pPr>
               <w:jc w:val="center"/>
-              <w:cnfStyle w:val="000000000000" w:firstRow="0" w:lastRow="0" w:firstColumn="0" w:lastColumn="0" w:oddVBand="0" w:evenVBand="0" w:oddHBand="0" w:evenHBand="0" w:firstRowFirstColumn="0" w:firstRowLastColumn="0" w:lastRowFirstColumn="0" w:lastRowLastColumn="0"/>
+              <w:cnfStyle w:val="000000000000"/>
               <w:rPr>
                 <w:rFonts w:ascii="Times New Roman" w:hAnsi="Times New Roman" w:cs="Times New Roman"/>
                 <w:sz w:val="24"/>
@@ -5627,11 +5489,11 @@
       </w:tr>
       <w:tr>
         <w:trPr>
-          <w:cnfStyle w:val="000000100000" w:firstRow="0" w:lastRow="0" w:firstColumn="0" w:lastColumn="0" w:oddVBand="0" w:evenVBand="0" w:oddHBand="1" w:evenHBand="0" w:firstRowFirstColumn="0" w:firstRowLastColumn="0" w:lastRowFirstColumn="0" w:lastRowLastColumn="0"/>
+          <w:cnfStyle w:val="000000100000"/>
         </w:trPr>
         <w:tc>
           <w:tcPr>
-            <w:cnfStyle w:val="001000000000" w:firstRow="0" w:lastRow="0" w:firstColumn="1" w:lastColumn="0" w:oddVBand="0" w:evenVBand="0" w:oddHBand="0" w:evenHBand="0" w:firstRowFirstColumn="0" w:firstRowLastColumn="0" w:lastRowFirstColumn="0" w:lastRowLastColumn="0"/>
+            <w:cnfStyle w:val="001000000000"/>
             <w:tcW w:w="0" w:type="auto"/>
             <w:vMerge/>
             <w:vAlign w:val="center"/>
@@ -5655,7 +5517,7 @@
           <w:p>
             <w:pPr>
               <w:jc w:val="center"/>
-              <w:cnfStyle w:val="000000100000" w:firstRow="0" w:lastRow="0" w:firstColumn="0" w:lastColumn="0" w:oddVBand="0" w:evenVBand="0" w:oddHBand="1" w:evenHBand="0" w:firstRowFirstColumn="0" w:firstRowLastColumn="0" w:lastRowFirstColumn="0" w:lastRowLastColumn="0"/>
+              <w:cnfStyle w:val="000000100000"/>
               <w:rPr>
                 <w:rFonts w:ascii="Times New Roman" w:hAnsi="Times New Roman" w:cs="Times New Roman"/>
                 <w:sz w:val="24"/>
@@ -5680,7 +5542,7 @@
           <w:p>
             <w:pPr>
               <w:jc w:val="center"/>
-              <w:cnfStyle w:val="000000100000" w:firstRow="0" w:lastRow="0" w:firstColumn="0" w:lastColumn="0" w:oddVBand="0" w:evenVBand="0" w:oddHBand="1" w:evenHBand="0" w:firstRowFirstColumn="0" w:firstRowLastColumn="0" w:lastRowFirstColumn="0" w:lastRowLastColumn="0"/>
+              <w:cnfStyle w:val="000000100000"/>
               <w:rPr>
                 <w:rFonts w:ascii="Times New Roman" w:hAnsi="Times New Roman" w:cs="Times New Roman"/>
                 <w:sz w:val="24"/>
@@ -5697,7 +5559,7 @@
           <w:p>
             <w:pPr>
               <w:jc w:val="center"/>
-              <w:cnfStyle w:val="000000100000" w:firstRow="0" w:lastRow="0" w:firstColumn="0" w:lastColumn="0" w:oddVBand="0" w:evenVBand="0" w:oddHBand="1" w:evenHBand="0" w:firstRowFirstColumn="0" w:firstRowLastColumn="0" w:lastRowFirstColumn="0" w:lastRowLastColumn="0"/>
+              <w:cnfStyle w:val="000000100000"/>
               <w:rPr>
                 <w:rFonts w:ascii="Times New Roman" w:hAnsi="Times New Roman" w:cs="Times New Roman"/>
                 <w:sz w:val="24"/>
@@ -5714,7 +5576,7 @@
           <w:p>
             <w:pPr>
               <w:jc w:val="center"/>
-              <w:cnfStyle w:val="000000100000" w:firstRow="0" w:lastRow="0" w:firstColumn="0" w:lastColumn="0" w:oddVBand="0" w:evenVBand="0" w:oddHBand="1" w:evenHBand="0" w:firstRowFirstColumn="0" w:firstRowLastColumn="0" w:lastRowFirstColumn="0" w:lastRowLastColumn="0"/>
+              <w:cnfStyle w:val="000000100000"/>
               <w:rPr>
                 <w:rFonts w:ascii="Times New Roman" w:hAnsi="Times New Roman" w:cs="Times New Roman"/>
                 <w:sz w:val="24"/>
@@ -5731,7 +5593,7 @@
           <w:p>
             <w:pPr>
               <w:jc w:val="center"/>
-              <w:cnfStyle w:val="000000100000" w:firstRow="0" w:lastRow="0" w:firstColumn="0" w:lastColumn="0" w:oddVBand="0" w:evenVBand="0" w:oddHBand="1" w:evenHBand="0" w:firstRowFirstColumn="0" w:firstRowLastColumn="0" w:lastRowFirstColumn="0" w:lastRowLastColumn="0"/>
+              <w:cnfStyle w:val="000000100000"/>
               <w:rPr>
                 <w:rFonts w:ascii="Times New Roman" w:hAnsi="Times New Roman" w:cs="Times New Roman"/>
                 <w:sz w:val="24"/>
@@ -5748,7 +5610,7 @@
           <w:p>
             <w:pPr>
               <w:jc w:val="center"/>
-              <w:cnfStyle w:val="000000100000" w:firstRow="0" w:lastRow="0" w:firstColumn="0" w:lastColumn="0" w:oddVBand="0" w:evenVBand="0" w:oddHBand="1" w:evenHBand="0" w:firstRowFirstColumn="0" w:firstRowLastColumn="0" w:lastRowFirstColumn="0" w:lastRowLastColumn="0"/>
+              <w:cnfStyle w:val="000000100000"/>
               <w:rPr>
                 <w:rFonts w:ascii="Times New Roman" w:hAnsi="Times New Roman" w:cs="Times New Roman"/>
                 <w:sz w:val="24"/>
@@ -5784,7 +5646,7 @@
         <w:tblStyle w:val="GridTable4-Accent11"/>
         <w:tblW w:w="0" w:type="auto"/>
         <w:jc w:val="center"/>
-        <w:tblLook w:val="04A0" w:firstRow="1" w:lastRow="0" w:firstColumn="1" w:lastColumn="0" w:noHBand="0" w:noVBand="1"/>
+        <w:tblLook w:val="04A0"/>
       </w:tblPr>
       <w:tblGrid>
         <w:gridCol w:w="1502"/>
@@ -5795,12 +5657,12 @@
       </w:tblGrid>
       <w:tr>
         <w:trPr>
-          <w:cnfStyle w:val="100000000000" w:firstRow="1" w:lastRow="0" w:firstColumn="0" w:lastColumn="0" w:oddVBand="0" w:evenVBand="0" w:oddHBand="0" w:evenHBand="0" w:firstRowFirstColumn="0" w:firstRowLastColumn="0" w:lastRowFirstColumn="0" w:lastRowLastColumn="0"/>
+          <w:cnfStyle w:val="100000000000"/>
           <w:jc w:val="center"/>
         </w:trPr>
         <w:tc>
           <w:tcPr>
-            <w:cnfStyle w:val="001000000000" w:firstRow="0" w:lastRow="0" w:firstColumn="1" w:lastColumn="0" w:oddVBand="0" w:evenVBand="0" w:oddHBand="0" w:evenHBand="0" w:firstRowFirstColumn="0" w:firstRowLastColumn="0" w:lastRowFirstColumn="0" w:lastRowLastColumn="0"/>
+            <w:cnfStyle w:val="001000000000"/>
             <w:tcW w:w="1502" w:type="dxa"/>
           </w:tcPr>
           <w:p>
@@ -5829,7 +5691,7 @@
           <w:p>
             <w:pPr>
               <w:jc w:val="center"/>
-              <w:cnfStyle w:val="100000000000" w:firstRow="1" w:lastRow="0" w:firstColumn="0" w:lastColumn="0" w:oddVBand="0" w:evenVBand="0" w:oddHBand="0" w:evenHBand="0" w:firstRowFirstColumn="0" w:firstRowLastColumn="0" w:lastRowFirstColumn="0" w:lastRowLastColumn="0"/>
+              <w:cnfStyle w:val="100000000000"/>
               <w:rPr>
                 <w:rFonts w:ascii="Times New Roman" w:hAnsi="Times New Roman" w:cs="Times New Roman"/>
                 <w:sz w:val="24"/>
@@ -5853,7 +5715,7 @@
           <w:p>
             <w:pPr>
               <w:jc w:val="center"/>
-              <w:cnfStyle w:val="100000000000" w:firstRow="1" w:lastRow="0" w:firstColumn="0" w:lastColumn="0" w:oddVBand="0" w:evenVBand="0" w:oddHBand="0" w:evenHBand="0" w:firstRowFirstColumn="0" w:firstRowLastColumn="0" w:lastRowFirstColumn="0" w:lastRowLastColumn="0"/>
+              <w:cnfStyle w:val="100000000000"/>
               <w:rPr>
                 <w:rFonts w:ascii="Times New Roman" w:hAnsi="Times New Roman" w:cs="Times New Roman"/>
                 <w:sz w:val="24"/>
@@ -5877,7 +5739,7 @@
           <w:p>
             <w:pPr>
               <w:jc w:val="center"/>
-              <w:cnfStyle w:val="100000000000" w:firstRow="1" w:lastRow="0" w:firstColumn="0" w:lastColumn="0" w:oddVBand="0" w:evenVBand="0" w:oddHBand="0" w:evenHBand="0" w:firstRowFirstColumn="0" w:firstRowLastColumn="0" w:lastRowFirstColumn="0" w:lastRowLastColumn="0"/>
+              <w:cnfStyle w:val="100000000000"/>
               <w:rPr>
                 <w:rFonts w:ascii="Times New Roman" w:hAnsi="Times New Roman" w:cs="Times New Roman"/>
                 <w:sz w:val="24"/>
@@ -5901,7 +5763,7 @@
           <w:p>
             <w:pPr>
               <w:jc w:val="center"/>
-              <w:cnfStyle w:val="100000000000" w:firstRow="1" w:lastRow="0" w:firstColumn="0" w:lastColumn="0" w:oddVBand="0" w:evenVBand="0" w:oddHBand="0" w:evenHBand="0" w:firstRowFirstColumn="0" w:firstRowLastColumn="0" w:lastRowFirstColumn="0" w:lastRowLastColumn="0"/>
+              <w:cnfStyle w:val="100000000000"/>
               <w:rPr>
                 <w:rFonts w:ascii="Times New Roman" w:hAnsi="Times New Roman" w:cs="Times New Roman"/>
                 <w:sz w:val="24"/>
@@ -5921,12 +5783,12 @@
       </w:tr>
       <w:tr>
         <w:trPr>
-          <w:cnfStyle w:val="000000100000" w:firstRow="0" w:lastRow="0" w:firstColumn="0" w:lastColumn="0" w:oddVBand="0" w:evenVBand="0" w:oddHBand="1" w:evenHBand="0" w:firstRowFirstColumn="0" w:firstRowLastColumn="0" w:lastRowFirstColumn="0" w:lastRowLastColumn="0"/>
+          <w:cnfStyle w:val="000000100000"/>
           <w:jc w:val="center"/>
         </w:trPr>
         <w:tc>
           <w:tcPr>
-            <w:cnfStyle w:val="001000000000" w:firstRow="0" w:lastRow="0" w:firstColumn="1" w:lastColumn="0" w:oddVBand="0" w:evenVBand="0" w:oddHBand="0" w:evenHBand="0" w:firstRowFirstColumn="0" w:firstRowLastColumn="0" w:lastRowFirstColumn="0" w:lastRowLastColumn="0"/>
+            <w:cnfStyle w:val="001000000000"/>
             <w:tcW w:w="1502" w:type="dxa"/>
           </w:tcPr>
           <w:p>
@@ -5947,7 +5809,7 @@
           <w:p>
             <w:pPr>
               <w:jc w:val="center"/>
-              <w:cnfStyle w:val="000000100000" w:firstRow="0" w:lastRow="0" w:firstColumn="0" w:lastColumn="0" w:oddVBand="0" w:evenVBand="0" w:oddHBand="1" w:evenHBand="0" w:firstRowFirstColumn="0" w:firstRowLastColumn="0" w:lastRowFirstColumn="0" w:lastRowLastColumn="0"/>
+              <w:cnfStyle w:val="000000100000"/>
               <w:rPr>
                 <w:rFonts w:ascii="Times New Roman" w:hAnsi="Times New Roman" w:cs="Times New Roman"/>
                 <w:sz w:val="24"/>
@@ -5963,7 +5825,7 @@
           <w:p>
             <w:pPr>
               <w:jc w:val="center"/>
-              <w:cnfStyle w:val="000000100000" w:firstRow="0" w:lastRow="0" w:firstColumn="0" w:lastColumn="0" w:oddVBand="0" w:evenVBand="0" w:oddHBand="1" w:evenHBand="0" w:firstRowFirstColumn="0" w:firstRowLastColumn="0" w:lastRowFirstColumn="0" w:lastRowLastColumn="0"/>
+              <w:cnfStyle w:val="000000100000"/>
               <w:rPr>
                 <w:rFonts w:ascii="Times New Roman" w:hAnsi="Times New Roman" w:cs="Times New Roman"/>
                 <w:sz w:val="24"/>
@@ -5979,7 +5841,7 @@
           <w:p>
             <w:pPr>
               <w:jc w:val="center"/>
-              <w:cnfStyle w:val="000000100000" w:firstRow="0" w:lastRow="0" w:firstColumn="0" w:lastColumn="0" w:oddVBand="0" w:evenVBand="0" w:oddHBand="1" w:evenHBand="0" w:firstRowFirstColumn="0" w:firstRowLastColumn="0" w:lastRowFirstColumn="0" w:lastRowLastColumn="0"/>
+              <w:cnfStyle w:val="000000100000"/>
               <w:rPr>
                 <w:rFonts w:ascii="Times New Roman" w:hAnsi="Times New Roman" w:cs="Times New Roman"/>
                 <w:sz w:val="24"/>
@@ -5995,7 +5857,7 @@
           <w:p>
             <w:pPr>
               <w:jc w:val="center"/>
-              <w:cnfStyle w:val="000000100000" w:firstRow="0" w:lastRow="0" w:firstColumn="0" w:lastColumn="0" w:oddVBand="0" w:evenVBand="0" w:oddHBand="1" w:evenHBand="0" w:firstRowFirstColumn="0" w:firstRowLastColumn="0" w:lastRowFirstColumn="0" w:lastRowLastColumn="0"/>
+              <w:cnfStyle w:val="000000100000"/>
               <w:rPr>
                 <w:rFonts w:ascii="Times New Roman" w:hAnsi="Times New Roman" w:cs="Times New Roman"/>
                 <w:sz w:val="24"/>
@@ -6056,7 +5918,7 @@
           <w:insideH w:val="single" w:sz="4" w:space="0" w:color="4472C4" w:themeColor="accent1"/>
           <w:insideV w:val="single" w:sz="4" w:space="0" w:color="4472C4" w:themeColor="accent1"/>
         </w:tblBorders>
-        <w:tblLook w:val="04A0" w:firstRow="1" w:lastRow="0" w:firstColumn="1" w:lastColumn="0" w:noHBand="0" w:noVBand="1"/>
+        <w:tblLook w:val="04A0"/>
       </w:tblPr>
       <w:tblGrid>
         <w:gridCol w:w="1988"/>
@@ -6067,11 +5929,11 @@
       </w:tblGrid>
       <w:tr>
         <w:trPr>
-          <w:cnfStyle w:val="100000000000" w:firstRow="1" w:lastRow="0" w:firstColumn="0" w:lastColumn="0" w:oddVBand="0" w:evenVBand="0" w:oddHBand="0" w:evenHBand="0" w:firstRowFirstColumn="0" w:firstRowLastColumn="0" w:lastRowFirstColumn="0" w:lastRowLastColumn="0"/>
+          <w:cnfStyle w:val="100000000000"/>
         </w:trPr>
         <w:tc>
           <w:tcPr>
-            <w:cnfStyle w:val="001000000100" w:firstRow="0" w:lastRow="0" w:firstColumn="1" w:lastColumn="0" w:oddVBand="0" w:evenVBand="0" w:oddHBand="0" w:evenHBand="0" w:firstRowFirstColumn="1" w:firstRowLastColumn="0" w:lastRowFirstColumn="0" w:lastRowLastColumn="0"/>
+            <w:cnfStyle w:val="001000000100"/>
             <w:tcW w:w="3939" w:type="dxa"/>
             <w:gridSpan w:val="2"/>
             <w:tcBorders>
@@ -6119,7 +5981,7 @@
           <w:p>
             <w:pPr>
               <w:jc w:val="center"/>
-              <w:cnfStyle w:val="100000000000" w:firstRow="1" w:lastRow="0" w:firstColumn="0" w:lastColumn="0" w:oddVBand="0" w:evenVBand="0" w:oddHBand="0" w:evenHBand="0" w:firstRowFirstColumn="0" w:firstRowLastColumn="0" w:lastRowFirstColumn="0" w:lastRowLastColumn="0"/>
+              <w:cnfStyle w:val="100000000000"/>
               <w:rPr>
                 <w:rFonts w:ascii="Times New Roman" w:hAnsi="Times New Roman" w:cs="Times New Roman"/>
                 <w:sz w:val="24"/>
@@ -6139,11 +6001,11 @@
       </w:tr>
       <w:tr>
         <w:trPr>
-          <w:cnfStyle w:val="000000100000" w:firstRow="0" w:lastRow="0" w:firstColumn="0" w:lastColumn="0" w:oddVBand="0" w:evenVBand="0" w:oddHBand="1" w:evenHBand="0" w:firstRowFirstColumn="0" w:firstRowLastColumn="0" w:lastRowFirstColumn="0" w:lastRowLastColumn="0"/>
+          <w:cnfStyle w:val="000000100000"/>
         </w:trPr>
         <w:tc>
           <w:tcPr>
-            <w:cnfStyle w:val="001000000000" w:firstRow="0" w:lastRow="0" w:firstColumn="1" w:lastColumn="0" w:oddVBand="0" w:evenVBand="0" w:oddHBand="0" w:evenHBand="0" w:firstRowFirstColumn="0" w:firstRowLastColumn="0" w:lastRowFirstColumn="0" w:lastRowLastColumn="0"/>
+            <w:cnfStyle w:val="001000000000"/>
             <w:tcW w:w="1988" w:type="dxa"/>
             <w:shd w:val="clear" w:color="auto" w:fill="A8D08D" w:themeFill="accent6" w:themeFillTint="99"/>
           </w:tcPr>
@@ -6178,7 +6040,7 @@
           <w:p>
             <w:pPr>
               <w:jc w:val="center"/>
-              <w:cnfStyle w:val="000000100000" w:firstRow="0" w:lastRow="0" w:firstColumn="0" w:lastColumn="0" w:oddVBand="0" w:evenVBand="0" w:oddHBand="1" w:evenHBand="0" w:firstRowFirstColumn="0" w:firstRowLastColumn="0" w:lastRowFirstColumn="0" w:lastRowLastColumn="0"/>
+              <w:cnfStyle w:val="000000100000"/>
               <w:rPr>
                 <w:rFonts w:ascii="Times New Roman" w:hAnsi="Times New Roman" w:cs="Times New Roman"/>
                 <w:sz w:val="24"/>
@@ -6203,7 +6065,7 @@
           <w:p>
             <w:pPr>
               <w:jc w:val="center"/>
-              <w:cnfStyle w:val="000000100000" w:firstRow="0" w:lastRow="0" w:firstColumn="0" w:lastColumn="0" w:oddVBand="0" w:evenVBand="0" w:oddHBand="1" w:evenHBand="0" w:firstRowFirstColumn="0" w:firstRowLastColumn="0" w:lastRowFirstColumn="0" w:lastRowLastColumn="0"/>
+              <w:cnfStyle w:val="000000100000"/>
               <w:rPr>
                 <w:rFonts w:ascii="Times New Roman" w:hAnsi="Times New Roman" w:cs="Times New Roman"/>
                 <w:sz w:val="24"/>
@@ -6228,7 +6090,7 @@
           <w:p>
             <w:pPr>
               <w:jc w:val="center"/>
-              <w:cnfStyle w:val="000000100000" w:firstRow="0" w:lastRow="0" w:firstColumn="0" w:lastColumn="0" w:oddVBand="0" w:evenVBand="0" w:oddHBand="1" w:evenHBand="0" w:firstRowFirstColumn="0" w:firstRowLastColumn="0" w:lastRowFirstColumn="0" w:lastRowLastColumn="0"/>
+              <w:cnfStyle w:val="000000100000"/>
               <w:rPr>
                 <w:rFonts w:ascii="Times New Roman" w:hAnsi="Times New Roman" w:cs="Times New Roman"/>
                 <w:sz w:val="24"/>
@@ -6253,7 +6115,7 @@
           <w:p>
             <w:pPr>
               <w:jc w:val="center"/>
-              <w:cnfStyle w:val="000000100000" w:firstRow="0" w:lastRow="0" w:firstColumn="0" w:lastColumn="0" w:oddVBand="0" w:evenVBand="0" w:oddHBand="1" w:evenHBand="0" w:firstRowFirstColumn="0" w:firstRowLastColumn="0" w:lastRowFirstColumn="0" w:lastRowLastColumn="0"/>
+              <w:cnfStyle w:val="000000100000"/>
               <w:rPr>
                 <w:rFonts w:ascii="Times New Roman" w:hAnsi="Times New Roman" w:cs="Times New Roman"/>
                 <w:sz w:val="24"/>
@@ -6274,7 +6136,7 @@
       <w:tr>
         <w:tc>
           <w:tcPr>
-            <w:cnfStyle w:val="001000000000" w:firstRow="0" w:lastRow="0" w:firstColumn="1" w:lastColumn="0" w:oddVBand="0" w:evenVBand="0" w:oddHBand="0" w:evenHBand="0" w:firstRowFirstColumn="0" w:firstRowLastColumn="0" w:lastRowFirstColumn="0" w:lastRowLastColumn="0"/>
+            <w:cnfStyle w:val="001000000000"/>
             <w:tcW w:w="1988" w:type="dxa"/>
             <w:tcBorders>
               <w:left w:val="none" w:sz="0" w:space="0" w:color="auto"/>
@@ -6303,7 +6165,7 @@
           <w:p>
             <w:pPr>
               <w:jc w:val="center"/>
-              <w:cnfStyle w:val="000000000000" w:firstRow="0" w:lastRow="0" w:firstColumn="0" w:lastColumn="0" w:oddVBand="0" w:evenVBand="0" w:oddHBand="0" w:evenHBand="0" w:firstRowFirstColumn="0" w:firstRowLastColumn="0" w:lastRowFirstColumn="0" w:lastRowLastColumn="0"/>
+              <w:cnfStyle w:val="000000000000"/>
               <w:rPr>
                 <w:rFonts w:ascii="Times New Roman" w:hAnsi="Times New Roman" w:cs="Times New Roman"/>
                 <w:sz w:val="24"/>
@@ -6320,7 +6182,7 @@
           <w:p>
             <w:pPr>
               <w:jc w:val="center"/>
-              <w:cnfStyle w:val="000000000000" w:firstRow="0" w:lastRow="0" w:firstColumn="0" w:lastColumn="0" w:oddVBand="0" w:evenVBand="0" w:oddHBand="0" w:evenHBand="0" w:firstRowFirstColumn="0" w:firstRowLastColumn="0" w:lastRowFirstColumn="0" w:lastRowLastColumn="0"/>
+              <w:cnfStyle w:val="000000000000"/>
               <w:rPr>
                 <w:rFonts w:ascii="Times New Roman" w:hAnsi="Times New Roman" w:cs="Times New Roman"/>
                 <w:sz w:val="24"/>
@@ -6337,7 +6199,7 @@
           <w:p>
             <w:pPr>
               <w:jc w:val="center"/>
-              <w:cnfStyle w:val="000000000000" w:firstRow="0" w:lastRow="0" w:firstColumn="0" w:lastColumn="0" w:oddVBand="0" w:evenVBand="0" w:oddHBand="0" w:evenHBand="0" w:firstRowFirstColumn="0" w:firstRowLastColumn="0" w:lastRowFirstColumn="0" w:lastRowLastColumn="0"/>
+              <w:cnfStyle w:val="000000000000"/>
               <w:rPr>
                 <w:rFonts w:ascii="Times New Roman" w:hAnsi="Times New Roman" w:cs="Times New Roman"/>
                 <w:sz w:val="24"/>
@@ -6354,7 +6216,7 @@
           <w:p>
             <w:pPr>
               <w:jc w:val="center"/>
-              <w:cnfStyle w:val="000000000000" w:firstRow="0" w:lastRow="0" w:firstColumn="0" w:lastColumn="0" w:oddVBand="0" w:evenVBand="0" w:oddHBand="0" w:evenHBand="0" w:firstRowFirstColumn="0" w:firstRowLastColumn="0" w:lastRowFirstColumn="0" w:lastRowLastColumn="0"/>
+              <w:cnfStyle w:val="000000000000"/>
               <w:rPr>
                 <w:rFonts w:ascii="Times New Roman" w:hAnsi="Times New Roman" w:cs="Times New Roman"/>
                 <w:sz w:val="24"/>
@@ -6366,11 +6228,11 @@
       </w:tr>
       <w:tr>
         <w:trPr>
-          <w:cnfStyle w:val="000000100000" w:firstRow="0" w:lastRow="0" w:firstColumn="0" w:lastColumn="0" w:oddVBand="0" w:evenVBand="0" w:oddHBand="1" w:evenHBand="0" w:firstRowFirstColumn="0" w:firstRowLastColumn="0" w:lastRowFirstColumn="0" w:lastRowLastColumn="0"/>
+          <w:cnfStyle w:val="000000100000"/>
         </w:trPr>
         <w:tc>
           <w:tcPr>
-            <w:cnfStyle w:val="001000000000" w:firstRow="0" w:lastRow="0" w:firstColumn="1" w:lastColumn="0" w:oddVBand="0" w:evenVBand="0" w:oddHBand="0" w:evenHBand="0" w:firstRowFirstColumn="0" w:firstRowLastColumn="0" w:lastRowFirstColumn="0" w:lastRowLastColumn="0"/>
+            <w:cnfStyle w:val="001000000000"/>
             <w:tcW w:w="1988" w:type="dxa"/>
             <w:tcBorders>
               <w:left w:val="none" w:sz="0" w:space="0" w:color="auto"/>
@@ -6399,7 +6261,7 @@
           <w:p>
             <w:pPr>
               <w:jc w:val="center"/>
-              <w:cnfStyle w:val="000000100000" w:firstRow="0" w:lastRow="0" w:firstColumn="0" w:lastColumn="0" w:oddVBand="0" w:evenVBand="0" w:oddHBand="1" w:evenHBand="0" w:firstRowFirstColumn="0" w:firstRowLastColumn="0" w:lastRowFirstColumn="0" w:lastRowLastColumn="0"/>
+              <w:cnfStyle w:val="000000100000"/>
               <w:rPr>
                 <w:rFonts w:ascii="Times New Roman" w:hAnsi="Times New Roman" w:cs="Times New Roman"/>
                 <w:sz w:val="24"/>
@@ -6416,7 +6278,7 @@
           <w:p>
             <w:pPr>
               <w:jc w:val="center"/>
-              <w:cnfStyle w:val="000000100000" w:firstRow="0" w:lastRow="0" w:firstColumn="0" w:lastColumn="0" w:oddVBand="0" w:evenVBand="0" w:oddHBand="1" w:evenHBand="0" w:firstRowFirstColumn="0" w:firstRowLastColumn="0" w:lastRowFirstColumn="0" w:lastRowLastColumn="0"/>
+              <w:cnfStyle w:val="000000100000"/>
               <w:rPr>
                 <w:rFonts w:ascii="Times New Roman" w:hAnsi="Times New Roman" w:cs="Times New Roman"/>
                 <w:sz w:val="24"/>
@@ -6433,7 +6295,7 @@
           <w:p>
             <w:pPr>
               <w:jc w:val="center"/>
-              <w:cnfStyle w:val="000000100000" w:firstRow="0" w:lastRow="0" w:firstColumn="0" w:lastColumn="0" w:oddVBand="0" w:evenVBand="0" w:oddHBand="1" w:evenHBand="0" w:firstRowFirstColumn="0" w:firstRowLastColumn="0" w:lastRowFirstColumn="0" w:lastRowLastColumn="0"/>
+              <w:cnfStyle w:val="000000100000"/>
               <w:rPr>
                 <w:rFonts w:ascii="Times New Roman" w:hAnsi="Times New Roman" w:cs="Times New Roman"/>
                 <w:sz w:val="24"/>
@@ -6450,7 +6312,7 @@
           <w:p>
             <w:pPr>
               <w:jc w:val="center"/>
-              <w:cnfStyle w:val="000000100000" w:firstRow="0" w:lastRow="0" w:firstColumn="0" w:lastColumn="0" w:oddVBand="0" w:evenVBand="0" w:oddHBand="1" w:evenHBand="0" w:firstRowFirstColumn="0" w:firstRowLastColumn="0" w:lastRowFirstColumn="0" w:lastRowLastColumn="0"/>
+              <w:cnfStyle w:val="000000100000"/>
               <w:rPr>
                 <w:rFonts w:ascii="Times New Roman" w:hAnsi="Times New Roman" w:cs="Times New Roman"/>
                 <w:sz w:val="24"/>
@@ -6463,7 +6325,7 @@
       <w:tr>
         <w:tc>
           <w:tcPr>
-            <w:cnfStyle w:val="001000000000" w:firstRow="0" w:lastRow="0" w:firstColumn="1" w:lastColumn="0" w:oddVBand="0" w:evenVBand="0" w:oddHBand="0" w:evenHBand="0" w:firstRowFirstColumn="0" w:firstRowLastColumn="0" w:lastRowFirstColumn="0" w:lastRowLastColumn="0"/>
+            <w:cnfStyle w:val="001000000000"/>
             <w:tcW w:w="1988" w:type="dxa"/>
             <w:tcBorders>
               <w:left w:val="none" w:sz="0" w:space="0" w:color="auto"/>
@@ -6492,7 +6354,7 @@
           <w:p>
             <w:pPr>
               <w:jc w:val="center"/>
-              <w:cnfStyle w:val="000000000000" w:firstRow="0" w:lastRow="0" w:firstColumn="0" w:lastColumn="0" w:oddVBand="0" w:evenVBand="0" w:oddHBand="0" w:evenHBand="0" w:firstRowFirstColumn="0" w:firstRowLastColumn="0" w:lastRowFirstColumn="0" w:lastRowLastColumn="0"/>
+              <w:cnfStyle w:val="000000000000"/>
               <w:rPr>
                 <w:rFonts w:ascii="Times New Roman" w:hAnsi="Times New Roman" w:cs="Times New Roman"/>
                 <w:sz w:val="24"/>
@@ -6509,7 +6371,7 @@
           <w:p>
             <w:pPr>
               <w:jc w:val="center"/>
-              <w:cnfStyle w:val="000000000000" w:firstRow="0" w:lastRow="0" w:firstColumn="0" w:lastColumn="0" w:oddVBand="0" w:evenVBand="0" w:oddHBand="0" w:evenHBand="0" w:firstRowFirstColumn="0" w:firstRowLastColumn="0" w:lastRowFirstColumn="0" w:lastRowLastColumn="0"/>
+              <w:cnfStyle w:val="000000000000"/>
               <w:rPr>
                 <w:rFonts w:ascii="Times New Roman" w:hAnsi="Times New Roman" w:cs="Times New Roman"/>
                 <w:sz w:val="24"/>
@@ -6526,7 +6388,7 @@
           <w:p>
             <w:pPr>
               <w:jc w:val="center"/>
-              <w:cnfStyle w:val="000000000000" w:firstRow="0" w:lastRow="0" w:firstColumn="0" w:lastColumn="0" w:oddVBand="0" w:evenVBand="0" w:oddHBand="0" w:evenHBand="0" w:firstRowFirstColumn="0" w:firstRowLastColumn="0" w:lastRowFirstColumn="0" w:lastRowLastColumn="0"/>
+              <w:cnfStyle w:val="000000000000"/>
               <w:rPr>
                 <w:rFonts w:ascii="Times New Roman" w:hAnsi="Times New Roman" w:cs="Times New Roman"/>
                 <w:sz w:val="24"/>
@@ -6543,7 +6405,7 @@
           <w:p>
             <w:pPr>
               <w:jc w:val="center"/>
-              <w:cnfStyle w:val="000000000000" w:firstRow="0" w:lastRow="0" w:firstColumn="0" w:lastColumn="0" w:oddVBand="0" w:evenVBand="0" w:oddHBand="0" w:evenHBand="0" w:firstRowFirstColumn="0" w:firstRowLastColumn="0" w:lastRowFirstColumn="0" w:lastRowLastColumn="0"/>
+              <w:cnfStyle w:val="000000000000"/>
               <w:rPr>
                 <w:rFonts w:ascii="Times New Roman" w:hAnsi="Times New Roman" w:cs="Times New Roman"/>
                 <w:sz w:val="24"/>
@@ -6555,11 +6417,11 @@
       </w:tr>
       <w:tr>
         <w:trPr>
-          <w:cnfStyle w:val="000000100000" w:firstRow="0" w:lastRow="0" w:firstColumn="0" w:lastColumn="0" w:oddVBand="0" w:evenVBand="0" w:oddHBand="1" w:evenHBand="0" w:firstRowFirstColumn="0" w:firstRowLastColumn="0" w:lastRowFirstColumn="0" w:lastRowLastColumn="0"/>
+          <w:cnfStyle w:val="000000100000"/>
         </w:trPr>
         <w:tc>
           <w:tcPr>
-            <w:cnfStyle w:val="001000000000" w:firstRow="0" w:lastRow="0" w:firstColumn="1" w:lastColumn="0" w:oddVBand="0" w:evenVBand="0" w:oddHBand="0" w:evenHBand="0" w:firstRowFirstColumn="0" w:firstRowLastColumn="0" w:lastRowFirstColumn="0" w:lastRowLastColumn="0"/>
+            <w:cnfStyle w:val="001000000000"/>
             <w:tcW w:w="1988" w:type="dxa"/>
             <w:tcBorders>
               <w:left w:val="none" w:sz="0" w:space="0" w:color="auto"/>
@@ -6588,7 +6450,7 @@
           <w:p>
             <w:pPr>
               <w:jc w:val="center"/>
-              <w:cnfStyle w:val="000000100000" w:firstRow="0" w:lastRow="0" w:firstColumn="0" w:lastColumn="0" w:oddVBand="0" w:evenVBand="0" w:oddHBand="1" w:evenHBand="0" w:firstRowFirstColumn="0" w:firstRowLastColumn="0" w:lastRowFirstColumn="0" w:lastRowLastColumn="0"/>
+              <w:cnfStyle w:val="000000100000"/>
               <w:rPr>
                 <w:rFonts w:ascii="Times New Roman" w:hAnsi="Times New Roman" w:cs="Times New Roman"/>
                 <w:sz w:val="24"/>
@@ -6605,7 +6467,7 @@
           <w:p>
             <w:pPr>
               <w:jc w:val="center"/>
-              <w:cnfStyle w:val="000000100000" w:firstRow="0" w:lastRow="0" w:firstColumn="0" w:lastColumn="0" w:oddVBand="0" w:evenVBand="0" w:oddHBand="1" w:evenHBand="0" w:firstRowFirstColumn="0" w:firstRowLastColumn="0" w:lastRowFirstColumn="0" w:lastRowLastColumn="0"/>
+              <w:cnfStyle w:val="000000100000"/>
               <w:rPr>
                 <w:rFonts w:ascii="Times New Roman" w:hAnsi="Times New Roman" w:cs="Times New Roman"/>
                 <w:sz w:val="24"/>
@@ -6622,7 +6484,7 @@
           <w:p>
             <w:pPr>
               <w:jc w:val="center"/>
-              <w:cnfStyle w:val="000000100000" w:firstRow="0" w:lastRow="0" w:firstColumn="0" w:lastColumn="0" w:oddVBand="0" w:evenVBand="0" w:oddHBand="1" w:evenHBand="0" w:firstRowFirstColumn="0" w:firstRowLastColumn="0" w:lastRowFirstColumn="0" w:lastRowLastColumn="0"/>
+              <w:cnfStyle w:val="000000100000"/>
               <w:rPr>
                 <w:rFonts w:ascii="Times New Roman" w:hAnsi="Times New Roman" w:cs="Times New Roman"/>
                 <w:sz w:val="24"/>
@@ -6639,7 +6501,7 @@
           <w:p>
             <w:pPr>
               <w:jc w:val="center"/>
-              <w:cnfStyle w:val="000000100000" w:firstRow="0" w:lastRow="0" w:firstColumn="0" w:lastColumn="0" w:oddVBand="0" w:evenVBand="0" w:oddHBand="1" w:evenHBand="0" w:firstRowFirstColumn="0" w:firstRowLastColumn="0" w:lastRowFirstColumn="0" w:lastRowLastColumn="0"/>
+              <w:cnfStyle w:val="000000100000"/>
               <w:rPr>
                 <w:rFonts w:ascii="Times New Roman" w:hAnsi="Times New Roman" w:cs="Times New Roman"/>
                 <w:sz w:val="24"/>
@@ -6652,7 +6514,7 @@
       <w:tr>
         <w:tc>
           <w:tcPr>
-            <w:cnfStyle w:val="001000000000" w:firstRow="0" w:lastRow="0" w:firstColumn="1" w:lastColumn="0" w:oddVBand="0" w:evenVBand="0" w:oddHBand="0" w:evenHBand="0" w:firstRowFirstColumn="0" w:firstRowLastColumn="0" w:lastRowFirstColumn="0" w:lastRowLastColumn="0"/>
+            <w:cnfStyle w:val="001000000000"/>
             <w:tcW w:w="1988" w:type="dxa"/>
             <w:tcBorders>
               <w:left w:val="none" w:sz="0" w:space="0" w:color="auto"/>
@@ -6681,7 +6543,7 @@
           <w:p>
             <w:pPr>
               <w:jc w:val="center"/>
-              <w:cnfStyle w:val="000000000000" w:firstRow="0" w:lastRow="0" w:firstColumn="0" w:lastColumn="0" w:oddVBand="0" w:evenVBand="0" w:oddHBand="0" w:evenHBand="0" w:firstRowFirstColumn="0" w:firstRowLastColumn="0" w:lastRowFirstColumn="0" w:lastRowLastColumn="0"/>
+              <w:cnfStyle w:val="000000000000"/>
               <w:rPr>
                 <w:rFonts w:ascii="Times New Roman" w:hAnsi="Times New Roman" w:cs="Times New Roman"/>
                 <w:sz w:val="24"/>
@@ -6698,7 +6560,7 @@
           <w:p>
             <w:pPr>
               <w:jc w:val="center"/>
-              <w:cnfStyle w:val="000000000000" w:firstRow="0" w:lastRow="0" w:firstColumn="0" w:lastColumn="0" w:oddVBand="0" w:evenVBand="0" w:oddHBand="0" w:evenHBand="0" w:firstRowFirstColumn="0" w:firstRowLastColumn="0" w:lastRowFirstColumn="0" w:lastRowLastColumn="0"/>
+              <w:cnfStyle w:val="000000000000"/>
               <w:rPr>
                 <w:rFonts w:ascii="Times New Roman" w:hAnsi="Times New Roman" w:cs="Times New Roman"/>
                 <w:sz w:val="24"/>
@@ -6715,7 +6577,7 @@
           <w:p>
             <w:pPr>
               <w:jc w:val="center"/>
-              <w:cnfStyle w:val="000000000000" w:firstRow="0" w:lastRow="0" w:firstColumn="0" w:lastColumn="0" w:oddVBand="0" w:evenVBand="0" w:oddHBand="0" w:evenHBand="0" w:firstRowFirstColumn="0" w:firstRowLastColumn="0" w:lastRowFirstColumn="0" w:lastRowLastColumn="0"/>
+              <w:cnfStyle w:val="000000000000"/>
               <w:rPr>
                 <w:rFonts w:ascii="Times New Roman" w:hAnsi="Times New Roman" w:cs="Times New Roman"/>
                 <w:sz w:val="24"/>
@@ -6732,7 +6594,7 @@
           <w:p>
             <w:pPr>
               <w:jc w:val="center"/>
-              <w:cnfStyle w:val="000000000000" w:firstRow="0" w:lastRow="0" w:firstColumn="0" w:lastColumn="0" w:oddVBand="0" w:evenVBand="0" w:oddHBand="0" w:evenHBand="0" w:firstRowFirstColumn="0" w:firstRowLastColumn="0" w:lastRowFirstColumn="0" w:lastRowLastColumn="0"/>
+              <w:cnfStyle w:val="000000000000"/>
               <w:rPr>
                 <w:rFonts w:ascii="Times New Roman" w:hAnsi="Times New Roman" w:cs="Times New Roman"/>
                 <w:sz w:val="24"/>
@@ -6744,11 +6606,11 @@
       </w:tr>
       <w:tr>
         <w:trPr>
-          <w:cnfStyle w:val="000000100000" w:firstRow="0" w:lastRow="0" w:firstColumn="0" w:lastColumn="0" w:oddVBand="0" w:evenVBand="0" w:oddHBand="1" w:evenHBand="0" w:firstRowFirstColumn="0" w:firstRowLastColumn="0" w:lastRowFirstColumn="0" w:lastRowLastColumn="0"/>
+          <w:cnfStyle w:val="000000100000"/>
         </w:trPr>
         <w:tc>
           <w:tcPr>
-            <w:cnfStyle w:val="001000000000" w:firstRow="0" w:lastRow="0" w:firstColumn="1" w:lastColumn="0" w:oddVBand="0" w:evenVBand="0" w:oddHBand="0" w:evenHBand="0" w:firstRowFirstColumn="0" w:firstRowLastColumn="0" w:lastRowFirstColumn="0" w:lastRowLastColumn="0"/>
+            <w:cnfStyle w:val="001000000000"/>
             <w:tcW w:w="1988" w:type="dxa"/>
             <w:tcBorders>
               <w:left w:val="none" w:sz="0" w:space="0" w:color="auto"/>
@@ -6777,7 +6639,7 @@
           <w:p>
             <w:pPr>
               <w:jc w:val="center"/>
-              <w:cnfStyle w:val="000000100000" w:firstRow="0" w:lastRow="0" w:firstColumn="0" w:lastColumn="0" w:oddVBand="0" w:evenVBand="0" w:oddHBand="1" w:evenHBand="0" w:firstRowFirstColumn="0" w:firstRowLastColumn="0" w:lastRowFirstColumn="0" w:lastRowLastColumn="0"/>
+              <w:cnfStyle w:val="000000100000"/>
               <w:rPr>
                 <w:rFonts w:ascii="Times New Roman" w:hAnsi="Times New Roman" w:cs="Times New Roman"/>
                 <w:sz w:val="24"/>
@@ -6794,7 +6656,7 @@
           <w:p>
             <w:pPr>
               <w:jc w:val="center"/>
-              <w:cnfStyle w:val="000000100000" w:firstRow="0" w:lastRow="0" w:firstColumn="0" w:lastColumn="0" w:oddVBand="0" w:evenVBand="0" w:oddHBand="1" w:evenHBand="0" w:firstRowFirstColumn="0" w:firstRowLastColumn="0" w:lastRowFirstColumn="0" w:lastRowLastColumn="0"/>
+              <w:cnfStyle w:val="000000100000"/>
               <w:rPr>
                 <w:rFonts w:ascii="Times New Roman" w:hAnsi="Times New Roman" w:cs="Times New Roman"/>
                 <w:sz w:val="24"/>
@@ -6811,7 +6673,7 @@
           <w:p>
             <w:pPr>
               <w:jc w:val="center"/>
-              <w:cnfStyle w:val="000000100000" w:firstRow="0" w:lastRow="0" w:firstColumn="0" w:lastColumn="0" w:oddVBand="0" w:evenVBand="0" w:oddHBand="1" w:evenHBand="0" w:firstRowFirstColumn="0" w:firstRowLastColumn="0" w:lastRowFirstColumn="0" w:lastRowLastColumn="0"/>
+              <w:cnfStyle w:val="000000100000"/>
               <w:rPr>
                 <w:rFonts w:ascii="Times New Roman" w:hAnsi="Times New Roman" w:cs="Times New Roman"/>
                 <w:sz w:val="24"/>
@@ -6828,7 +6690,7 @@
           <w:p>
             <w:pPr>
               <w:jc w:val="center"/>
-              <w:cnfStyle w:val="000000100000" w:firstRow="0" w:lastRow="0" w:firstColumn="0" w:lastColumn="0" w:oddVBand="0" w:evenVBand="0" w:oddHBand="1" w:evenHBand="0" w:firstRowFirstColumn="0" w:firstRowLastColumn="0" w:lastRowFirstColumn="0" w:lastRowLastColumn="0"/>
+              <w:cnfStyle w:val="000000100000"/>
               <w:rPr>
                 <w:rFonts w:ascii="Times New Roman" w:hAnsi="Times New Roman" w:cs="Times New Roman"/>
                 <w:sz w:val="24"/>
@@ -6841,7 +6703,7 @@
       <w:tr>
         <w:tc>
           <w:tcPr>
-            <w:cnfStyle w:val="001000000000" w:firstRow="0" w:lastRow="0" w:firstColumn="1" w:lastColumn="0" w:oddVBand="0" w:evenVBand="0" w:oddHBand="0" w:evenHBand="0" w:firstRowFirstColumn="0" w:firstRowLastColumn="0" w:lastRowFirstColumn="0" w:lastRowLastColumn="0"/>
+            <w:cnfStyle w:val="001000000000"/>
             <w:tcW w:w="1988" w:type="dxa"/>
             <w:tcBorders>
               <w:left w:val="none" w:sz="0" w:space="0" w:color="auto"/>
@@ -6870,7 +6732,7 @@
           <w:p>
             <w:pPr>
               <w:jc w:val="center"/>
-              <w:cnfStyle w:val="000000000000" w:firstRow="0" w:lastRow="0" w:firstColumn="0" w:lastColumn="0" w:oddVBand="0" w:evenVBand="0" w:oddHBand="0" w:evenHBand="0" w:firstRowFirstColumn="0" w:firstRowLastColumn="0" w:lastRowFirstColumn="0" w:lastRowLastColumn="0"/>
+              <w:cnfStyle w:val="000000000000"/>
               <w:rPr>
                 <w:rFonts w:ascii="Times New Roman" w:hAnsi="Times New Roman" w:cs="Times New Roman"/>
                 <w:sz w:val="24"/>
@@ -6887,7 +6749,7 @@
           <w:p>
             <w:pPr>
               <w:jc w:val="center"/>
-              <w:cnfStyle w:val="000000000000" w:firstRow="0" w:lastRow="0" w:firstColumn="0" w:lastColumn="0" w:oddVBand="0" w:evenVBand="0" w:oddHBand="0" w:evenHBand="0" w:firstRowFirstColumn="0" w:firstRowLastColumn="0" w:lastRowFirstColumn="0" w:lastRowLastColumn="0"/>
+              <w:cnfStyle w:val="000000000000"/>
               <w:rPr>
                 <w:rFonts w:ascii="Times New Roman" w:hAnsi="Times New Roman" w:cs="Times New Roman"/>
                 <w:sz w:val="24"/>
@@ -6904,7 +6766,7 @@
           <w:p>
             <w:pPr>
               <w:jc w:val="center"/>
-              <w:cnfStyle w:val="000000000000" w:firstRow="0" w:lastRow="0" w:firstColumn="0" w:lastColumn="0" w:oddVBand="0" w:evenVBand="0" w:oddHBand="0" w:evenHBand="0" w:firstRowFirstColumn="0" w:firstRowLastColumn="0" w:lastRowFirstColumn="0" w:lastRowLastColumn="0"/>
+              <w:cnfStyle w:val="000000000000"/>
               <w:rPr>
                 <w:rFonts w:ascii="Times New Roman" w:hAnsi="Times New Roman" w:cs="Times New Roman"/>
                 <w:sz w:val="24"/>
@@ -6921,7 +6783,7 @@
           <w:p>
             <w:pPr>
               <w:jc w:val="center"/>
-              <w:cnfStyle w:val="000000000000" w:firstRow="0" w:lastRow="0" w:firstColumn="0" w:lastColumn="0" w:oddVBand="0" w:evenVBand="0" w:oddHBand="0" w:evenHBand="0" w:firstRowFirstColumn="0" w:firstRowLastColumn="0" w:lastRowFirstColumn="0" w:lastRowLastColumn="0"/>
+              <w:cnfStyle w:val="000000000000"/>
               <w:rPr>
                 <w:rFonts w:ascii="Times New Roman" w:hAnsi="Times New Roman" w:cs="Times New Roman"/>
                 <w:sz w:val="24"/>
@@ -6990,7 +6852,7 @@
       </w:pPr>
     </w:p>
     <w:sectPr>
-      <w:footerReference w:type="default" r:id="rId8"/>
+      <w:footerReference w:type="default" r:id="rId9"/>
       <w:pgSz w:w="11906" w:h="16838" w:code="9"/>
       <w:pgMar w:top="1440" w:right="1440" w:bottom="1440" w:left="1440" w:header="720" w:footer="720" w:gutter="0"/>
       <w:pgNumType w:start="1"/>
@@ -7002,8 +6864,8 @@
 </file>
 
 <file path=word/endnotes.xml><?xml version="1.0" encoding="utf-8"?>
-<w:endnotes xmlns:wpc="http://schemas.microsoft.com/office/word/2010/wordprocessingCanvas" xmlns:cx="http://schemas.microsoft.com/office/drawing/2014/chartex" xmlns:cx1="http://schemas.microsoft.com/office/drawing/2015/9/8/chartex" xmlns:cx2="http://schemas.microsoft.com/office/drawing/2015/10/21/chartex" xmlns:cx3="http://schemas.microsoft.com/office/drawing/2016/5/9/chartex" xmlns:cx4="http://schemas.microsoft.com/office/drawing/2016/5/10/chartex" xmlns:cx5="http://schemas.microsoft.com/office/drawing/2016/5/11/chartex" xmlns:cx6="http://schemas.microsoft.com/office/drawing/2016/5/12/chartex" xmlns:cx7="http://schemas.microsoft.com/office/drawing/2016/5/13/chartex" xmlns:cx8="http://schemas.microsoft.com/office/drawing/2016/5/14/chartex" xmlns:mc="http://schemas.openxmlformats.org/markup-compatibility/2006" xmlns:aink="http://schemas.microsoft.com/office/drawing/2016/ink" xmlns:am3d="http://schemas.microsoft.com/office/drawing/2017/model3d" xmlns:o="urn:schemas-microsoft-com:office:office" xmlns:r="http://schemas.openxmlformats.org/officeDocument/2006/relationships" xmlns:m="http://schemas.openxmlformats.org/officeDocument/2006/math" xmlns:v="urn:schemas-microsoft-com:vml" xmlns:wp14="http://schemas.microsoft.com/office/word/2010/wordprocessingDrawing" xmlns:wp="http://schemas.openxmlformats.org/drawingml/2006/wordprocessingDrawing" xmlns:w10="urn:schemas-microsoft-com:office:word" xmlns:w="http://schemas.openxmlformats.org/wordprocessingml/2006/main" xmlns:w14="http://schemas.microsoft.com/office/word/2010/wordml" xmlns:w15="http://schemas.microsoft.com/office/word/2012/wordml" xmlns:w16cid="http://schemas.microsoft.com/office/word/2016/wordml/cid" xmlns:w16se="http://schemas.microsoft.com/office/word/2015/wordml/symex" xmlns:wpg="http://schemas.microsoft.com/office/word/2010/wordprocessingGroup" xmlns:wpi="http://schemas.microsoft.com/office/word/2010/wordprocessingInk" xmlns:wne="http://schemas.microsoft.com/office/word/2006/wordml" xmlns:wps="http://schemas.microsoft.com/office/word/2010/wordprocessingShape" mc:Ignorable="w14 w15 w16se w16cid wp14">
-  <w:endnote w:type="separator" w:id="-1">
+<w:endnotes xmlns:ve="http://schemas.openxmlformats.org/markup-compatibility/2006" xmlns:o="urn:schemas-microsoft-com:office:office" xmlns:r="http://schemas.openxmlformats.org/officeDocument/2006/relationships" xmlns:m="http://schemas.openxmlformats.org/officeDocument/2006/math" xmlns:v="urn:schemas-microsoft-com:vml" xmlns:wp="http://schemas.openxmlformats.org/drawingml/2006/wordprocessingDrawing" xmlns:w10="urn:schemas-microsoft-com:office:word" xmlns:w="http://schemas.openxmlformats.org/wordprocessingml/2006/main" xmlns:wne="http://schemas.microsoft.com/office/word/2006/wordml">
+  <w:endnote w:type="separator" w:id="0">
     <w:p>
       <w:pPr>
         <w:spacing w:after="0" w:line="240" w:lineRule="auto"/>
@@ -7013,7 +6875,7 @@
       </w:r>
     </w:p>
   </w:endnote>
-  <w:endnote w:type="continuationSeparator" w:id="0">
+  <w:endnote w:type="continuationSeparator" w:id="1">
     <w:p>
       <w:pPr>
         <w:spacing w:after="0" w:line="240" w:lineRule="auto"/>
@@ -7027,7 +6889,7 @@
 </file>
 
 <file path=word/footer1.xml><?xml version="1.0" encoding="utf-8"?>
-<w:ftr xmlns:wpc="http://schemas.microsoft.com/office/word/2010/wordprocessingCanvas" xmlns:cx="http://schemas.microsoft.com/office/drawing/2014/chartex" xmlns:cx1="http://schemas.microsoft.com/office/drawing/2015/9/8/chartex" xmlns:cx2="http://schemas.microsoft.com/office/drawing/2015/10/21/chartex" xmlns:cx3="http://schemas.microsoft.com/office/drawing/2016/5/9/chartex" xmlns:cx4="http://schemas.microsoft.com/office/drawing/2016/5/10/chartex" xmlns:cx5="http://schemas.microsoft.com/office/drawing/2016/5/11/chartex" xmlns:cx6="http://schemas.microsoft.com/office/drawing/2016/5/12/chartex" xmlns:cx7="http://schemas.microsoft.com/office/drawing/2016/5/13/chartex" xmlns:cx8="http://schemas.microsoft.com/office/drawing/2016/5/14/chartex" xmlns:mc="http://schemas.openxmlformats.org/markup-compatibility/2006" xmlns:aink="http://schemas.microsoft.com/office/drawing/2016/ink" xmlns:am3d="http://schemas.microsoft.com/office/drawing/2017/model3d" xmlns:o="urn:schemas-microsoft-com:office:office" xmlns:r="http://schemas.openxmlformats.org/officeDocument/2006/relationships" xmlns:m="http://schemas.openxmlformats.org/officeDocument/2006/math" xmlns:v="urn:schemas-microsoft-com:vml" xmlns:wp14="http://schemas.microsoft.com/office/word/2010/wordprocessingDrawing" xmlns:wp="http://schemas.openxmlformats.org/drawingml/2006/wordprocessingDrawing" xmlns:w10="urn:schemas-microsoft-com:office:word" xmlns:w="http://schemas.openxmlformats.org/wordprocessingml/2006/main" xmlns:w14="http://schemas.microsoft.com/office/word/2010/wordml" xmlns:w15="http://schemas.microsoft.com/office/word/2012/wordml" xmlns:w16cid="http://schemas.microsoft.com/office/word/2016/wordml/cid" xmlns:w16se="http://schemas.microsoft.com/office/word/2015/wordml/symex" xmlns:wpg="http://schemas.microsoft.com/office/word/2010/wordprocessingGroup" xmlns:wpi="http://schemas.microsoft.com/office/word/2010/wordprocessingInk" xmlns:wne="http://schemas.microsoft.com/office/word/2006/wordml" xmlns:wps="http://schemas.microsoft.com/office/word/2010/wordprocessingShape" mc:Ignorable="w14 w15 w16se w16cid wp14">
+<w:ftr xmlns:ve="http://schemas.openxmlformats.org/markup-compatibility/2006" xmlns:o="urn:schemas-microsoft-com:office:office" xmlns:r="http://schemas.openxmlformats.org/officeDocument/2006/relationships" xmlns:m="http://schemas.openxmlformats.org/officeDocument/2006/math" xmlns:v="urn:schemas-microsoft-com:vml" xmlns:wp="http://schemas.openxmlformats.org/drawingml/2006/wordprocessingDrawing" xmlns:w10="urn:schemas-microsoft-com:office:word" xmlns:w="http://schemas.openxmlformats.org/wordprocessingml/2006/main" xmlns:wne="http://schemas.microsoft.com/office/word/2006/wordml">
   <w:sdt>
     <w:sdtPr>
       <w:id w:val="272292239"/>
@@ -7036,7 +6898,6 @@
         <w:docPartUnique/>
       </w:docPartObj>
     </w:sdtPr>
-    <w:sdtEndPr/>
     <w:sdtContent>
       <w:p>
         <w:pPr>
@@ -7073,7 +6934,7 @@
 </file>
 
 <file path=word/footer2.xml><?xml version="1.0" encoding="utf-8"?>
-<w:ftr xmlns:wpc="http://schemas.microsoft.com/office/word/2010/wordprocessingCanvas" xmlns:cx="http://schemas.microsoft.com/office/drawing/2014/chartex" xmlns:cx1="http://schemas.microsoft.com/office/drawing/2015/9/8/chartex" xmlns:cx2="http://schemas.microsoft.com/office/drawing/2015/10/21/chartex" xmlns:cx3="http://schemas.microsoft.com/office/drawing/2016/5/9/chartex" xmlns:cx4="http://schemas.microsoft.com/office/drawing/2016/5/10/chartex" xmlns:cx5="http://schemas.microsoft.com/office/drawing/2016/5/11/chartex" xmlns:cx6="http://schemas.microsoft.com/office/drawing/2016/5/12/chartex" xmlns:cx7="http://schemas.microsoft.com/office/drawing/2016/5/13/chartex" xmlns:cx8="http://schemas.microsoft.com/office/drawing/2016/5/14/chartex" xmlns:mc="http://schemas.openxmlformats.org/markup-compatibility/2006" xmlns:aink="http://schemas.microsoft.com/office/drawing/2016/ink" xmlns:am3d="http://schemas.microsoft.com/office/drawing/2017/model3d" xmlns:o="urn:schemas-microsoft-com:office:office" xmlns:r="http://schemas.openxmlformats.org/officeDocument/2006/relationships" xmlns:m="http://schemas.openxmlformats.org/officeDocument/2006/math" xmlns:v="urn:schemas-microsoft-com:vml" xmlns:wp14="http://schemas.microsoft.com/office/word/2010/wordprocessingDrawing" xmlns:wp="http://schemas.openxmlformats.org/drawingml/2006/wordprocessingDrawing" xmlns:w10="urn:schemas-microsoft-com:office:word" xmlns:w="http://schemas.openxmlformats.org/wordprocessingml/2006/main" xmlns:w14="http://schemas.microsoft.com/office/word/2010/wordml" xmlns:w15="http://schemas.microsoft.com/office/word/2012/wordml" xmlns:w16cid="http://schemas.microsoft.com/office/word/2016/wordml/cid" xmlns:w16se="http://schemas.microsoft.com/office/word/2015/wordml/symex" xmlns:wpg="http://schemas.microsoft.com/office/word/2010/wordprocessingGroup" xmlns:wpi="http://schemas.microsoft.com/office/word/2010/wordprocessingInk" xmlns:wne="http://schemas.microsoft.com/office/word/2006/wordml" xmlns:wps="http://schemas.microsoft.com/office/word/2010/wordprocessingShape" mc:Ignorable="w14 w15 w16se w16cid wp14">
+<w:ftr xmlns:ve="http://schemas.openxmlformats.org/markup-compatibility/2006" xmlns:o="urn:schemas-microsoft-com:office:office" xmlns:r="http://schemas.openxmlformats.org/officeDocument/2006/relationships" xmlns:m="http://schemas.openxmlformats.org/officeDocument/2006/math" xmlns:v="urn:schemas-microsoft-com:vml" xmlns:wp="http://schemas.openxmlformats.org/drawingml/2006/wordprocessingDrawing" xmlns:w10="urn:schemas-microsoft-com:office:word" xmlns:w="http://schemas.openxmlformats.org/wordprocessingml/2006/main" xmlns:wne="http://schemas.microsoft.com/office/word/2006/wordml">
   <w:p>
     <w:pPr>
       <w:pStyle w:val="Footer"/>
@@ -7092,7 +6953,7 @@
       <w:rPr>
         <w:noProof/>
       </w:rPr>
-      <w:t>1</w:t>
+      <w:t>2</w:t>
     </w:r>
     <w:r>
       <w:fldChar w:fldCharType="end"/>
@@ -7107,8 +6968,8 @@
 </file>
 
 <file path=word/footnotes.xml><?xml version="1.0" encoding="utf-8"?>
-<w:footnotes xmlns:wpc="http://schemas.microsoft.com/office/word/2010/wordprocessingCanvas" xmlns:cx="http://schemas.microsoft.com/office/drawing/2014/chartex" xmlns:cx1="http://schemas.microsoft.com/office/drawing/2015/9/8/chartex" xmlns:cx2="http://schemas.microsoft.com/office/drawing/2015/10/21/chartex" xmlns:cx3="http://schemas.microsoft.com/office/drawing/2016/5/9/chartex" xmlns:cx4="http://schemas.microsoft.com/office/drawing/2016/5/10/chartex" xmlns:cx5="http://schemas.microsoft.com/office/drawing/2016/5/11/chartex" xmlns:cx6="http://schemas.microsoft.com/office/drawing/2016/5/12/chartex" xmlns:cx7="http://schemas.microsoft.com/office/drawing/2016/5/13/chartex" xmlns:cx8="http://schemas.microsoft.com/office/drawing/2016/5/14/chartex" xmlns:mc="http://schemas.openxmlformats.org/markup-compatibility/2006" xmlns:aink="http://schemas.microsoft.com/office/drawing/2016/ink" xmlns:am3d="http://schemas.microsoft.com/office/drawing/2017/model3d" xmlns:o="urn:schemas-microsoft-com:office:office" xmlns:r="http://schemas.openxmlformats.org/officeDocument/2006/relationships" xmlns:m="http://schemas.openxmlformats.org/officeDocument/2006/math" xmlns:v="urn:schemas-microsoft-com:vml" xmlns:wp14="http://schemas.microsoft.com/office/word/2010/wordprocessingDrawing" xmlns:wp="http://schemas.openxmlformats.org/drawingml/2006/wordprocessingDrawing" xmlns:w10="urn:schemas-microsoft-com:office:word" xmlns:w="http://schemas.openxmlformats.org/wordprocessingml/2006/main" xmlns:w14="http://schemas.microsoft.com/office/word/2010/wordml" xmlns:w15="http://schemas.microsoft.com/office/word/2012/wordml" xmlns:w16cid="http://schemas.microsoft.com/office/word/2016/wordml/cid" xmlns:w16se="http://schemas.microsoft.com/office/word/2015/wordml/symex" xmlns:wpg="http://schemas.microsoft.com/office/word/2010/wordprocessingGroup" xmlns:wpi="http://schemas.microsoft.com/office/word/2010/wordprocessingInk" xmlns:wne="http://schemas.microsoft.com/office/word/2006/wordml" xmlns:wps="http://schemas.microsoft.com/office/word/2010/wordprocessingShape" mc:Ignorable="w14 w15 w16se w16cid wp14">
-  <w:footnote w:type="separator" w:id="-1">
+<w:footnotes xmlns:ve="http://schemas.openxmlformats.org/markup-compatibility/2006" xmlns:o="urn:schemas-microsoft-com:office:office" xmlns:r="http://schemas.openxmlformats.org/officeDocument/2006/relationships" xmlns:m="http://schemas.openxmlformats.org/officeDocument/2006/math" xmlns:v="urn:schemas-microsoft-com:vml" xmlns:wp="http://schemas.openxmlformats.org/drawingml/2006/wordprocessingDrawing" xmlns:w10="urn:schemas-microsoft-com:office:word" xmlns:w="http://schemas.openxmlformats.org/wordprocessingml/2006/main" xmlns:wne="http://schemas.microsoft.com/office/word/2006/wordml">
+  <w:footnote w:type="separator" w:id="0">
     <w:p>
       <w:pPr>
         <w:spacing w:after="0" w:line="240" w:lineRule="auto"/>
@@ -7118,7 +6979,7 @@
       </w:r>
     </w:p>
   </w:footnote>
-  <w:footnote w:type="continuationSeparator" w:id="0">
+  <w:footnote w:type="continuationSeparator" w:id="1">
     <w:p>
       <w:pPr>
         <w:spacing w:after="0" w:line="240" w:lineRule="auto"/>
@@ -7131,8 +6992,281 @@
 </w:footnotes>
 </file>
 
+<file path=word/numbering.xml><?xml version="1.0" encoding="utf-8"?>
+<w:numbering xmlns:ve="http://schemas.openxmlformats.org/markup-compatibility/2006" xmlns:o="urn:schemas-microsoft-com:office:office" xmlns:r="http://schemas.openxmlformats.org/officeDocument/2006/relationships" xmlns:m="http://schemas.openxmlformats.org/officeDocument/2006/math" xmlns:v="urn:schemas-microsoft-com:vml" xmlns:wp="http://schemas.openxmlformats.org/drawingml/2006/wordprocessingDrawing" xmlns:w10="urn:schemas-microsoft-com:office:word" xmlns:w="http://schemas.openxmlformats.org/wordprocessingml/2006/main" xmlns:wne="http://schemas.microsoft.com/office/word/2006/wordml">
+  <w:abstractNum w:abstractNumId="0">
+    <w:nsid w:val="0252231D"/>
+    <w:multiLevelType w:val="hybridMultilevel"/>
+    <w:tmpl w:val="AAB21D98"/>
+    <w:lvl w:ilvl="0" w:tplc="04090001">
+      <w:start w:val="1"/>
+      <w:numFmt w:val="bullet"/>
+      <w:lvlText w:val=""/>
+      <w:lvlJc w:val="left"/>
+      <w:pPr>
+        <w:ind w:left="720" w:hanging="360"/>
+      </w:pPr>
+      <w:rPr>
+        <w:rFonts w:ascii="Symbol" w:hAnsi="Symbol" w:hint="default"/>
+      </w:rPr>
+    </w:lvl>
+    <w:lvl w:ilvl="1" w:tplc="04090003" w:tentative="1">
+      <w:start w:val="1"/>
+      <w:numFmt w:val="bullet"/>
+      <w:lvlText w:val="o"/>
+      <w:lvlJc w:val="left"/>
+      <w:pPr>
+        <w:ind w:left="1440" w:hanging="360"/>
+      </w:pPr>
+      <w:rPr>
+        <w:rFonts w:ascii="Courier New" w:hAnsi="Courier New" w:cs="Courier New" w:hint="default"/>
+      </w:rPr>
+    </w:lvl>
+    <w:lvl w:ilvl="2" w:tplc="04090005" w:tentative="1">
+      <w:start w:val="1"/>
+      <w:numFmt w:val="bullet"/>
+      <w:lvlText w:val=""/>
+      <w:lvlJc w:val="left"/>
+      <w:pPr>
+        <w:ind w:left="2160" w:hanging="360"/>
+      </w:pPr>
+      <w:rPr>
+        <w:rFonts w:ascii="Wingdings" w:hAnsi="Wingdings" w:hint="default"/>
+      </w:rPr>
+    </w:lvl>
+    <w:lvl w:ilvl="3" w:tplc="04090001" w:tentative="1">
+      <w:start w:val="1"/>
+      <w:numFmt w:val="bullet"/>
+      <w:lvlText w:val=""/>
+      <w:lvlJc w:val="left"/>
+      <w:pPr>
+        <w:ind w:left="2880" w:hanging="360"/>
+      </w:pPr>
+      <w:rPr>
+        <w:rFonts w:ascii="Symbol" w:hAnsi="Symbol" w:hint="default"/>
+      </w:rPr>
+    </w:lvl>
+    <w:lvl w:ilvl="4" w:tplc="04090003" w:tentative="1">
+      <w:start w:val="1"/>
+      <w:numFmt w:val="bullet"/>
+      <w:lvlText w:val="o"/>
+      <w:lvlJc w:val="left"/>
+      <w:pPr>
+        <w:ind w:left="3600" w:hanging="360"/>
+      </w:pPr>
+      <w:rPr>
+        <w:rFonts w:ascii="Courier New" w:hAnsi="Courier New" w:cs="Courier New" w:hint="default"/>
+      </w:rPr>
+    </w:lvl>
+    <w:lvl w:ilvl="5" w:tplc="04090005" w:tentative="1">
+      <w:start w:val="1"/>
+      <w:numFmt w:val="bullet"/>
+      <w:lvlText w:val=""/>
+      <w:lvlJc w:val="left"/>
+      <w:pPr>
+        <w:ind w:left="4320" w:hanging="360"/>
+      </w:pPr>
+      <w:rPr>
+        <w:rFonts w:ascii="Wingdings" w:hAnsi="Wingdings" w:hint="default"/>
+      </w:rPr>
+    </w:lvl>
+    <w:lvl w:ilvl="6" w:tplc="04090001" w:tentative="1">
+      <w:start w:val="1"/>
+      <w:numFmt w:val="bullet"/>
+      <w:lvlText w:val=""/>
+      <w:lvlJc w:val="left"/>
+      <w:pPr>
+        <w:ind w:left="5040" w:hanging="360"/>
+      </w:pPr>
+      <w:rPr>
+        <w:rFonts w:ascii="Symbol" w:hAnsi="Symbol" w:hint="default"/>
+      </w:rPr>
+    </w:lvl>
+    <w:lvl w:ilvl="7" w:tplc="04090003" w:tentative="1">
+      <w:start w:val="1"/>
+      <w:numFmt w:val="bullet"/>
+      <w:lvlText w:val="o"/>
+      <w:lvlJc w:val="left"/>
+      <w:pPr>
+        <w:ind w:left="5760" w:hanging="360"/>
+      </w:pPr>
+      <w:rPr>
+        <w:rFonts w:ascii="Courier New" w:hAnsi="Courier New" w:cs="Courier New" w:hint="default"/>
+      </w:rPr>
+    </w:lvl>
+    <w:lvl w:ilvl="8" w:tplc="04090005" w:tentative="1">
+      <w:start w:val="1"/>
+      <w:numFmt w:val="bullet"/>
+      <w:lvlText w:val=""/>
+      <w:lvlJc w:val="left"/>
+      <w:pPr>
+        <w:ind w:left="6480" w:hanging="360"/>
+      </w:pPr>
+      <w:rPr>
+        <w:rFonts w:ascii="Wingdings" w:hAnsi="Wingdings" w:hint="default"/>
+      </w:rPr>
+    </w:lvl>
+  </w:abstractNum>
+  <w:abstractNum w:abstractNumId="1">
+    <w:nsid w:val="28E05133"/>
+    <w:multiLevelType w:val="multilevel"/>
+    <w:tmpl w:val="A8EC196A"/>
+    <w:lvl w:ilvl="0">
+      <w:start w:val="1"/>
+      <w:numFmt w:val="bullet"/>
+      <w:lvlText w:val=""/>
+      <w:lvlJc w:val="left"/>
+      <w:pPr>
+        <w:tabs>
+          <w:tab w:val="num" w:pos="1440"/>
+        </w:tabs>
+        <w:ind w:left="1440" w:hanging="360"/>
+      </w:pPr>
+      <w:rPr>
+        <w:rFonts w:ascii="Symbol" w:hAnsi="Symbol" w:hint="default"/>
+        <w:sz w:val="20"/>
+      </w:rPr>
+    </w:lvl>
+    <w:lvl w:ilvl="1" w:tentative="1">
+      <w:start w:val="1"/>
+      <w:numFmt w:val="bullet"/>
+      <w:lvlText w:val="o"/>
+      <w:lvlJc w:val="left"/>
+      <w:pPr>
+        <w:tabs>
+          <w:tab w:val="num" w:pos="2160"/>
+        </w:tabs>
+        <w:ind w:left="2160" w:hanging="360"/>
+      </w:pPr>
+      <w:rPr>
+        <w:rFonts w:ascii="Courier New" w:hAnsi="Courier New" w:hint="default"/>
+        <w:sz w:val="20"/>
+      </w:rPr>
+    </w:lvl>
+    <w:lvl w:ilvl="2" w:tentative="1">
+      <w:start w:val="1"/>
+      <w:numFmt w:val="bullet"/>
+      <w:lvlText w:val=""/>
+      <w:lvlJc w:val="left"/>
+      <w:pPr>
+        <w:tabs>
+          <w:tab w:val="num" w:pos="2880"/>
+        </w:tabs>
+        <w:ind w:left="2880" w:hanging="360"/>
+      </w:pPr>
+      <w:rPr>
+        <w:rFonts w:ascii="Wingdings" w:hAnsi="Wingdings" w:hint="default"/>
+        <w:sz w:val="20"/>
+      </w:rPr>
+    </w:lvl>
+    <w:lvl w:ilvl="3" w:tentative="1">
+      <w:start w:val="1"/>
+      <w:numFmt w:val="bullet"/>
+      <w:lvlText w:val=""/>
+      <w:lvlJc w:val="left"/>
+      <w:pPr>
+        <w:tabs>
+          <w:tab w:val="num" w:pos="3600"/>
+        </w:tabs>
+        <w:ind w:left="3600" w:hanging="360"/>
+      </w:pPr>
+      <w:rPr>
+        <w:rFonts w:ascii="Wingdings" w:hAnsi="Wingdings" w:hint="default"/>
+        <w:sz w:val="20"/>
+      </w:rPr>
+    </w:lvl>
+    <w:lvl w:ilvl="4" w:tentative="1">
+      <w:start w:val="1"/>
+      <w:numFmt w:val="bullet"/>
+      <w:lvlText w:val=""/>
+      <w:lvlJc w:val="left"/>
+      <w:pPr>
+        <w:tabs>
+          <w:tab w:val="num" w:pos="4320"/>
+        </w:tabs>
+        <w:ind w:left="4320" w:hanging="360"/>
+      </w:pPr>
+      <w:rPr>
+        <w:rFonts w:ascii="Wingdings" w:hAnsi="Wingdings" w:hint="default"/>
+        <w:sz w:val="20"/>
+      </w:rPr>
+    </w:lvl>
+    <w:lvl w:ilvl="5" w:tentative="1">
+      <w:start w:val="1"/>
+      <w:numFmt w:val="bullet"/>
+      <w:lvlText w:val=""/>
+      <w:lvlJc w:val="left"/>
+      <w:pPr>
+        <w:tabs>
+          <w:tab w:val="num" w:pos="5040"/>
+        </w:tabs>
+        <w:ind w:left="5040" w:hanging="360"/>
+      </w:pPr>
+      <w:rPr>
+        <w:rFonts w:ascii="Wingdings" w:hAnsi="Wingdings" w:hint="default"/>
+        <w:sz w:val="20"/>
+      </w:rPr>
+    </w:lvl>
+    <w:lvl w:ilvl="6" w:tentative="1">
+      <w:start w:val="1"/>
+      <w:numFmt w:val="bullet"/>
+      <w:lvlText w:val=""/>
+      <w:lvlJc w:val="left"/>
+      <w:pPr>
+        <w:tabs>
+          <w:tab w:val="num" w:pos="5760"/>
+        </w:tabs>
+        <w:ind w:left="5760" w:hanging="360"/>
+      </w:pPr>
+      <w:rPr>
+        <w:rFonts w:ascii="Wingdings" w:hAnsi="Wingdings" w:hint="default"/>
+        <w:sz w:val="20"/>
+      </w:rPr>
+    </w:lvl>
+    <w:lvl w:ilvl="7" w:tentative="1">
+      <w:start w:val="1"/>
+      <w:numFmt w:val="bullet"/>
+      <w:lvlText w:val=""/>
+      <w:lvlJc w:val="left"/>
+      <w:pPr>
+        <w:tabs>
+          <w:tab w:val="num" w:pos="6480"/>
+        </w:tabs>
+        <w:ind w:left="6480" w:hanging="360"/>
+      </w:pPr>
+      <w:rPr>
+        <w:rFonts w:ascii="Wingdings" w:hAnsi="Wingdings" w:hint="default"/>
+        <w:sz w:val="20"/>
+      </w:rPr>
+    </w:lvl>
+    <w:lvl w:ilvl="8" w:tentative="1">
+      <w:start w:val="1"/>
+      <w:numFmt w:val="bullet"/>
+      <w:lvlText w:val=""/>
+      <w:lvlJc w:val="left"/>
+      <w:pPr>
+        <w:tabs>
+          <w:tab w:val="num" w:pos="7200"/>
+        </w:tabs>
+        <w:ind w:left="7200" w:hanging="360"/>
+      </w:pPr>
+      <w:rPr>
+        <w:rFonts w:ascii="Wingdings" w:hAnsi="Wingdings" w:hint="default"/>
+        <w:sz w:val="20"/>
+      </w:rPr>
+    </w:lvl>
+  </w:abstractNum>
+  <w:num w:numId="1">
+    <w:abstractNumId w:val="1"/>
+  </w:num>
+  <w:num w:numId="2">
+    <w:abstractNumId w:val="0"/>
+  </w:num>
+</w:numbering>
+</file>
+
 <file path=word/styles.xml><?xml version="1.0" encoding="utf-8"?>
-<w:styles xmlns:mc="http://schemas.openxmlformats.org/markup-compatibility/2006" xmlns:r="http://schemas.openxmlformats.org/officeDocument/2006/relationships" xmlns:w="http://schemas.openxmlformats.org/wordprocessingml/2006/main" xmlns:w14="http://schemas.microsoft.com/office/word/2010/wordml" xmlns:w15="http://schemas.microsoft.com/office/word/2012/wordml" xmlns:w16cid="http://schemas.microsoft.com/office/word/2016/wordml/cid" xmlns:w16se="http://schemas.microsoft.com/office/word/2015/wordml/symex" mc:Ignorable="w14 w15 w16se w16cid">
+<w:styles xmlns:r="http://schemas.openxmlformats.org/officeDocument/2006/relationships" xmlns:w="http://schemas.openxmlformats.org/wordprocessingml/2006/main">
   <w:docDefaults>
     <w:rPrDefault>
       <w:rPr>
@@ -7149,382 +7283,144 @@
       </w:pPr>
     </w:pPrDefault>
   </w:docDefaults>
-  <w:latentStyles w:defLockedState="0" w:defUIPriority="99" w:defSemiHidden="0" w:defUnhideWhenUsed="0" w:defQFormat="0" w:count="375">
-    <w:lsdException w:name="Normal" w:uiPriority="0" w:qFormat="1"/>
-    <w:lsdException w:name="heading 1" w:uiPriority="9" w:qFormat="1"/>
-    <w:lsdException w:name="heading 2" w:semiHidden="1" w:uiPriority="9" w:unhideWhenUsed="1" w:qFormat="1"/>
-    <w:lsdException w:name="heading 3" w:semiHidden="1" w:uiPriority="9" w:unhideWhenUsed="1" w:qFormat="1"/>
-    <w:lsdException w:name="heading 4" w:semiHidden="1" w:uiPriority="9" w:unhideWhenUsed="1" w:qFormat="1"/>
-    <w:lsdException w:name="heading 5" w:semiHidden="1" w:uiPriority="9" w:unhideWhenUsed="1" w:qFormat="1"/>
-    <w:lsdException w:name="heading 6" w:semiHidden="1" w:uiPriority="9" w:unhideWhenUsed="1" w:qFormat="1"/>
-    <w:lsdException w:name="heading 7" w:semiHidden="1" w:uiPriority="9" w:unhideWhenUsed="1" w:qFormat="1"/>
-    <w:lsdException w:name="heading 8" w:semiHidden="1" w:uiPriority="9" w:unhideWhenUsed="1" w:qFormat="1"/>
-    <w:lsdException w:name="heading 9" w:semiHidden="1" w:uiPriority="9" w:unhideWhenUsed="1" w:qFormat="1"/>
-    <w:lsdException w:name="index 1" w:semiHidden="1" w:unhideWhenUsed="1"/>
-    <w:lsdException w:name="index 2" w:semiHidden="1" w:unhideWhenUsed="1"/>
-    <w:lsdException w:name="index 3" w:semiHidden="1" w:unhideWhenUsed="1"/>
-    <w:lsdException w:name="index 4" w:semiHidden="1" w:unhideWhenUsed="1"/>
-    <w:lsdException w:name="index 5" w:semiHidden="1" w:unhideWhenUsed="1"/>
-    <w:lsdException w:name="index 6" w:semiHidden="1" w:unhideWhenUsed="1"/>
-    <w:lsdException w:name="index 7" w:semiHidden="1" w:unhideWhenUsed="1"/>
-    <w:lsdException w:name="index 8" w:semiHidden="1" w:unhideWhenUsed="1"/>
-    <w:lsdException w:name="index 9" w:semiHidden="1" w:unhideWhenUsed="1"/>
-    <w:lsdException w:name="toc 1" w:semiHidden="1" w:uiPriority="39" w:unhideWhenUsed="1"/>
-    <w:lsdException w:name="toc 2" w:semiHidden="1" w:uiPriority="39" w:unhideWhenUsed="1"/>
-    <w:lsdException w:name="toc 3" w:semiHidden="1" w:uiPriority="39" w:unhideWhenUsed="1"/>
-    <w:lsdException w:name="toc 4" w:semiHidden="1" w:uiPriority="39" w:unhideWhenUsed="1"/>
-    <w:lsdException w:name="toc 5" w:semiHidden="1" w:uiPriority="39" w:unhideWhenUsed="1"/>
-    <w:lsdException w:name="toc 6" w:semiHidden="1" w:uiPriority="39" w:unhideWhenUsed="1"/>
-    <w:lsdException w:name="toc 7" w:semiHidden="1" w:uiPriority="39" w:unhideWhenUsed="1"/>
-    <w:lsdException w:name="toc 8" w:semiHidden="1" w:uiPriority="39" w:unhideWhenUsed="1"/>
-    <w:lsdException w:name="toc 9" w:semiHidden="1" w:uiPriority="39" w:unhideWhenUsed="1"/>
-    <w:lsdException w:name="Normal Indent" w:semiHidden="1" w:unhideWhenUsed="1"/>
-    <w:lsdException w:name="footnote text" w:semiHidden="1" w:unhideWhenUsed="1"/>
-    <w:lsdException w:name="annotation text" w:semiHidden="1" w:unhideWhenUsed="1"/>
-    <w:lsdException w:name="header" w:semiHidden="1" w:unhideWhenUsed="1"/>
-    <w:lsdException w:name="footer" w:semiHidden="1" w:unhideWhenUsed="1"/>
-    <w:lsdException w:name="index heading" w:semiHidden="1" w:unhideWhenUsed="1"/>
-    <w:lsdException w:name="caption" w:semiHidden="1" w:uiPriority="35" w:unhideWhenUsed="1" w:qFormat="1"/>
-    <w:lsdException w:name="table of figures" w:semiHidden="1" w:unhideWhenUsed="1"/>
-    <w:lsdException w:name="envelope address" w:semiHidden="1" w:unhideWhenUsed="1"/>
-    <w:lsdException w:name="envelope return" w:semiHidden="1" w:unhideWhenUsed="1"/>
-    <w:lsdException w:name="footnote reference" w:semiHidden="1" w:unhideWhenUsed="1"/>
-    <w:lsdException w:name="annotation reference" w:semiHidden="1" w:unhideWhenUsed="1"/>
-    <w:lsdException w:name="line number" w:semiHidden="1" w:unhideWhenUsed="1"/>
-    <w:lsdException w:name="page number" w:semiHidden="1" w:unhideWhenUsed="1"/>
-    <w:lsdException w:name="endnote reference" w:semiHidden="1" w:unhideWhenUsed="1"/>
-    <w:lsdException w:name="endnote text" w:semiHidden="1" w:unhideWhenUsed="1"/>
-    <w:lsdException w:name="table of authorities" w:semiHidden="1" w:unhideWhenUsed="1"/>
-    <w:lsdException w:name="macro" w:semiHidden="1" w:unhideWhenUsed="1"/>
-    <w:lsdException w:name="toa heading" w:semiHidden="1" w:unhideWhenUsed="1"/>
-    <w:lsdException w:name="List" w:semiHidden="1" w:unhideWhenUsed="1"/>
-    <w:lsdException w:name="List Bullet" w:semiHidden="1" w:unhideWhenUsed="1"/>
-    <w:lsdException w:name="List Number" w:semiHidden="1" w:unhideWhenUsed="1"/>
-    <w:lsdException w:name="List 2" w:semiHidden="1" w:unhideWhenUsed="1"/>
-    <w:lsdException w:name="List 3" w:semiHidden="1" w:unhideWhenUsed="1"/>
-    <w:lsdException w:name="List 4" w:semiHidden="1" w:unhideWhenUsed="1"/>
-    <w:lsdException w:name="List 5" w:semiHidden="1" w:unhideWhenUsed="1"/>
-    <w:lsdException w:name="List Bullet 2" w:semiHidden="1" w:unhideWhenUsed="1"/>
-    <w:lsdException w:name="List Bullet 3" w:semiHidden="1" w:unhideWhenUsed="1"/>
-    <w:lsdException w:name="List Bullet 4" w:semiHidden="1" w:unhideWhenUsed="1"/>
-    <w:lsdException w:name="List Bullet 5" w:semiHidden="1" w:unhideWhenUsed="1"/>
-    <w:lsdException w:name="List Number 2" w:semiHidden="1" w:unhideWhenUsed="1"/>
-    <w:lsdException w:name="List Number 3" w:semiHidden="1" w:unhideWhenUsed="1"/>
-    <w:lsdException w:name="List Number 4" w:semiHidden="1" w:unhideWhenUsed="1"/>
-    <w:lsdException w:name="List Number 5" w:semiHidden="1" w:unhideWhenUsed="1"/>
-    <w:lsdException w:name="Title" w:uiPriority="10" w:qFormat="1"/>
-    <w:lsdException w:name="Closing" w:semiHidden="1" w:unhideWhenUsed="1"/>
-    <w:lsdException w:name="Signature" w:semiHidden="1" w:unhideWhenUsed="1"/>
-    <w:lsdException w:name="Default Paragraph Font" w:semiHidden="1" w:uiPriority="1" w:unhideWhenUsed="1"/>
-    <w:lsdException w:name="Body Text" w:semiHidden="1" w:unhideWhenUsed="1"/>
-    <w:lsdException w:name="Body Text Indent" w:semiHidden="1" w:unhideWhenUsed="1"/>
-    <w:lsdException w:name="List Continue" w:semiHidden="1" w:unhideWhenUsed="1"/>
-    <w:lsdException w:name="List Continue 2" w:semiHidden="1" w:unhideWhenUsed="1"/>
-    <w:lsdException w:name="List Continue 3" w:semiHidden="1" w:unhideWhenUsed="1"/>
-    <w:lsdException w:name="List Continue 4" w:semiHidden="1" w:unhideWhenUsed="1"/>
-    <w:lsdException w:name="List Continue 5" w:semiHidden="1" w:unhideWhenUsed="1"/>
-    <w:lsdException w:name="Message Header" w:semiHidden="1" w:unhideWhenUsed="1"/>
-    <w:lsdException w:name="Subtitle" w:uiPriority="11" w:qFormat="1"/>
-    <w:lsdException w:name="Salutation" w:semiHidden="1" w:unhideWhenUsed="1"/>
-    <w:lsdException w:name="Date" w:semiHidden="1" w:unhideWhenUsed="1"/>
-    <w:lsdException w:name="Body Text First Indent" w:semiHidden="1" w:unhideWhenUsed="1"/>
-    <w:lsdException w:name="Body Text First Indent 2" w:semiHidden="1" w:unhideWhenUsed="1"/>
-    <w:lsdException w:name="Note Heading" w:semiHidden="1" w:unhideWhenUsed="1"/>
-    <w:lsdException w:name="Body Text 2" w:semiHidden="1" w:unhideWhenUsed="1"/>
-    <w:lsdException w:name="Body Text 3" w:semiHidden="1" w:unhideWhenUsed="1"/>
-    <w:lsdException w:name="Body Text Indent 2" w:semiHidden="1" w:unhideWhenUsed="1"/>
-    <w:lsdException w:name="Body Text Indent 3" w:semiHidden="1" w:unhideWhenUsed="1"/>
-    <w:lsdException w:name="Block Text" w:semiHidden="1" w:unhideWhenUsed="1"/>
-    <w:lsdException w:name="Hyperlink" w:semiHidden="1" w:unhideWhenUsed="1"/>
-    <w:lsdException w:name="FollowedHyperlink" w:semiHidden="1" w:unhideWhenUsed="1"/>
-    <w:lsdException w:name="Strong" w:uiPriority="22" w:qFormat="1"/>
-    <w:lsdException w:name="Emphasis" w:uiPriority="20" w:qFormat="1"/>
-    <w:lsdException w:name="Document Map" w:semiHidden="1" w:unhideWhenUsed="1"/>
-    <w:lsdException w:name="Plain Text" w:semiHidden="1" w:unhideWhenUsed="1"/>
-    <w:lsdException w:name="E-mail Signature" w:semiHidden="1" w:unhideWhenUsed="1"/>
-    <w:lsdException w:name="HTML Top of Form" w:semiHidden="1" w:unhideWhenUsed="1"/>
-    <w:lsdException w:name="HTML Bottom of Form" w:semiHidden="1" w:unhideWhenUsed="1"/>
-    <w:lsdException w:name="Normal (Web)" w:semiHidden="1" w:unhideWhenUsed="1"/>
-    <w:lsdException w:name="HTML Acronym" w:semiHidden="1" w:unhideWhenUsed="1"/>
-    <w:lsdException w:name="HTML Address" w:semiHidden="1" w:unhideWhenUsed="1"/>
-    <w:lsdException w:name="HTML Cite" w:semiHidden="1" w:unhideWhenUsed="1"/>
-    <w:lsdException w:name="HTML Code" w:semiHidden="1" w:unhideWhenUsed="1"/>
-    <w:lsdException w:name="HTML Definition" w:semiHidden="1" w:unhideWhenUsed="1"/>
-    <w:lsdException w:name="HTML Keyboard" w:semiHidden="1" w:unhideWhenUsed="1"/>
-    <w:lsdException w:name="HTML Preformatted" w:semiHidden="1" w:unhideWhenUsed="1"/>
-    <w:lsdException w:name="HTML Sample" w:semiHidden="1" w:unhideWhenUsed="1"/>
-    <w:lsdException w:name="HTML Typewriter" w:semiHidden="1" w:unhideWhenUsed="1"/>
-    <w:lsdException w:name="HTML Variable" w:semiHidden="1" w:unhideWhenUsed="1"/>
-    <w:lsdException w:name="Normal Table" w:semiHidden="1" w:unhideWhenUsed="1"/>
-    <w:lsdException w:name="annotation subject" w:semiHidden="1" w:unhideWhenUsed="1"/>
-    <w:lsdException w:name="No List" w:semiHidden="1" w:unhideWhenUsed="1"/>
-    <w:lsdException w:name="Outline List 1" w:semiHidden="1" w:unhideWhenUsed="1"/>
-    <w:lsdException w:name="Outline List 2" w:semiHidden="1" w:unhideWhenUsed="1"/>
-    <w:lsdException w:name="Outline List 3" w:semiHidden="1" w:unhideWhenUsed="1"/>
-    <w:lsdException w:name="Table Simple 1" w:semiHidden="1" w:unhideWhenUsed="1"/>
-    <w:lsdException w:name="Table Simple 2" w:semiHidden="1" w:unhideWhenUsed="1"/>
-    <w:lsdException w:name="Table Simple 3" w:semiHidden="1" w:unhideWhenUsed="1"/>
-    <w:lsdException w:name="Table Classic 1" w:semiHidden="1" w:unhideWhenUsed="1"/>
-    <w:lsdException w:name="Table Classic 2" w:semiHidden="1" w:unhideWhenUsed="1"/>
-    <w:lsdException w:name="Table Classic 3" w:semiHidden="1" w:unhideWhenUsed="1"/>
-    <w:lsdException w:name="Table Classic 4" w:semiHidden="1" w:unhideWhenUsed="1"/>
-    <w:lsdException w:name="Table Colorful 1" w:semiHidden="1" w:unhideWhenUsed="1"/>
-    <w:lsdException w:name="Table Colorful 2" w:semiHidden="1" w:unhideWhenUsed="1"/>
-    <w:lsdException w:name="Table Colorful 3" w:semiHidden="1" w:unhideWhenUsed="1"/>
-    <w:lsdException w:name="Table Columns 1" w:semiHidden="1" w:unhideWhenUsed="1"/>
-    <w:lsdException w:name="Table Columns 2" w:semiHidden="1" w:unhideWhenUsed="1"/>
-    <w:lsdException w:name="Table Columns 3" w:semiHidden="1" w:unhideWhenUsed="1"/>
-    <w:lsdException w:name="Table Columns 4" w:semiHidden="1" w:unhideWhenUsed="1"/>
-    <w:lsdException w:name="Table Columns 5" w:semiHidden="1" w:unhideWhenUsed="1"/>
-    <w:lsdException w:name="Table Grid 1" w:semiHidden="1" w:unhideWhenUsed="1"/>
-    <w:lsdException w:name="Table Grid 2" w:semiHidden="1" w:unhideWhenUsed="1"/>
-    <w:lsdException w:name="Table Grid 3" w:semiHidden="1" w:unhideWhenUsed="1"/>
-    <w:lsdException w:name="Table Grid 4" w:semiHidden="1" w:unhideWhenUsed="1"/>
-    <w:lsdException w:name="Table Grid 5" w:semiHidden="1" w:unhideWhenUsed="1"/>
-    <w:lsdException w:name="Table Grid 6" w:semiHidden="1" w:unhideWhenUsed="1"/>
-    <w:lsdException w:name="Table Grid 7" w:semiHidden="1" w:unhideWhenUsed="1"/>
-    <w:lsdException w:name="Table Grid 8" w:semiHidden="1" w:unhideWhenUsed="1"/>
-    <w:lsdException w:name="Table List 1" w:semiHidden="1" w:unhideWhenUsed="1"/>
-    <w:lsdException w:name="Table List 2" w:semiHidden="1" w:unhideWhenUsed="1"/>
-    <w:lsdException w:name="Table List 3" w:semiHidden="1" w:unhideWhenUsed="1"/>
-    <w:lsdException w:name="Table List 4" w:semiHidden="1" w:unhideWhenUsed="1"/>
-    <w:lsdException w:name="Table List 5" w:semiHidden="1" w:unhideWhenUsed="1"/>
-    <w:lsdException w:name="Table List 6" w:semiHidden="1" w:unhideWhenUsed="1"/>
-    <w:lsdException w:name="Table List 7" w:semiHidden="1" w:unhideWhenUsed="1"/>
-    <w:lsdException w:name="Table List 8" w:semiHidden="1" w:unhideWhenUsed="1"/>
-    <w:lsdException w:name="Table 3D effects 1" w:semiHidden="1" w:unhideWhenUsed="1"/>
-    <w:lsdException w:name="Table 3D effects 2" w:semiHidden="1" w:unhideWhenUsed="1"/>
-    <w:lsdException w:name="Table 3D effects 3" w:semiHidden="1" w:unhideWhenUsed="1"/>
-    <w:lsdException w:name="Table Contemporary" w:semiHidden="1" w:unhideWhenUsed="1"/>
-    <w:lsdException w:name="Table Elegant" w:semiHidden="1" w:unhideWhenUsed="1"/>
-    <w:lsdException w:name="Table Professional" w:semiHidden="1" w:unhideWhenUsed="1"/>
-    <w:lsdException w:name="Table Subtle 1" w:semiHidden="1" w:unhideWhenUsed="1"/>
-    <w:lsdException w:name="Table Subtle 2" w:semiHidden="1" w:unhideWhenUsed="1"/>
-    <w:lsdException w:name="Table Web 1" w:semiHidden="1" w:unhideWhenUsed="1"/>
-    <w:lsdException w:name="Table Web 2" w:semiHidden="1" w:unhideWhenUsed="1"/>
-    <w:lsdException w:name="Table Web 3" w:semiHidden="1" w:unhideWhenUsed="1"/>
-    <w:lsdException w:name="Balloon Text" w:semiHidden="1" w:unhideWhenUsed="1"/>
-    <w:lsdException w:name="Table Grid" w:semiHidden="1" w:uiPriority="59" w:unhideWhenUsed="1"/>
-    <w:lsdException w:name="Table Theme" w:semiHidden="1" w:unhideWhenUsed="1"/>
-    <w:lsdException w:name="Placeholder Text" w:semiHidden="1"/>
-    <w:lsdException w:name="No Spacing" w:uiPriority="1" w:qFormat="1"/>
-    <w:lsdException w:name="Light Shading" w:uiPriority="60"/>
-    <w:lsdException w:name="Light List" w:uiPriority="61"/>
-    <w:lsdException w:name="Light Grid" w:uiPriority="62"/>
-    <w:lsdException w:name="Medium Shading 1" w:uiPriority="63"/>
-    <w:lsdException w:name="Medium Shading 2" w:uiPriority="64"/>
-    <w:lsdException w:name="Medium List 1" w:uiPriority="65"/>
-    <w:lsdException w:name="Medium List 2" w:uiPriority="66"/>
-    <w:lsdException w:name="Medium Grid 1" w:uiPriority="67"/>
-    <w:lsdException w:name="Medium Grid 2" w:uiPriority="68"/>
-    <w:lsdException w:name="Medium Grid 3" w:uiPriority="69"/>
-    <w:lsdException w:name="Dark List" w:uiPriority="70"/>
-    <w:lsdException w:name="Colorful Shading" w:uiPriority="71"/>
-    <w:lsdException w:name="Colorful List" w:uiPriority="72"/>
-    <w:lsdException w:name="Colorful Grid" w:uiPriority="73"/>
-    <w:lsdException w:name="Light Shading Accent 1" w:uiPriority="60"/>
-    <w:lsdException w:name="Light List Accent 1" w:uiPriority="61"/>
-    <w:lsdException w:name="Light Grid Accent 1" w:uiPriority="62"/>
-    <w:lsdException w:name="Medium Shading 1 Accent 1" w:uiPriority="63"/>
-    <w:lsdException w:name="Medium Shading 2 Accent 1" w:uiPriority="64"/>
-    <w:lsdException w:name="Medium List 1 Accent 1" w:uiPriority="65"/>
-    <w:lsdException w:name="Revision" w:semiHidden="1"/>
-    <w:lsdException w:name="List Paragraph" w:uiPriority="34" w:qFormat="1"/>
-    <w:lsdException w:name="Quote" w:uiPriority="29" w:qFormat="1"/>
-    <w:lsdException w:name="Intense Quote" w:uiPriority="30" w:qFormat="1"/>
-    <w:lsdException w:name="Medium List 2 Accent 1" w:uiPriority="66"/>
-    <w:lsdException w:name="Medium Grid 1 Accent 1" w:uiPriority="67"/>
-    <w:lsdException w:name="Medium Grid 2 Accent 1" w:uiPriority="68"/>
-    <w:lsdException w:name="Medium Grid 3 Accent 1" w:uiPriority="69"/>
-    <w:lsdException w:name="Dark List Accent 1" w:uiPriority="70"/>
-    <w:lsdException w:name="Colorful Shading Accent 1" w:uiPriority="71"/>
-    <w:lsdException w:name="Colorful List Accent 1" w:uiPriority="72"/>
-    <w:lsdException w:name="Colorful Grid Accent 1" w:uiPriority="73"/>
-    <w:lsdException w:name="Light Shading Accent 2" w:uiPriority="60"/>
-    <w:lsdException w:name="Light List Accent 2" w:uiPriority="61"/>
-    <w:lsdException w:name="Light Grid Accent 2" w:uiPriority="62"/>
-    <w:lsdException w:name="Medium Shading 1 Accent 2" w:uiPriority="63"/>
-    <w:lsdException w:name="Medium Shading 2 Accent 2" w:uiPriority="64"/>
-    <w:lsdException w:name="Medium List 1 Accent 2" w:uiPriority="65"/>
-    <w:lsdException w:name="Medium List 2 Accent 2" w:uiPriority="66"/>
-    <w:lsdException w:name="Medium Grid 1 Accent 2" w:uiPriority="67"/>
-    <w:lsdException w:name="Medium Grid 2 Accent 2" w:uiPriority="68"/>
-    <w:lsdException w:name="Medium Grid 3 Accent 2" w:uiPriority="69"/>
-    <w:lsdException w:name="Dark List Accent 2" w:uiPriority="70"/>
-    <w:lsdException w:name="Colorful Shading Accent 2" w:uiPriority="71"/>
-    <w:lsdException w:name="Colorful List Accent 2" w:uiPriority="72"/>
-    <w:lsdException w:name="Colorful Grid Accent 2" w:uiPriority="73"/>
-    <w:lsdException w:name="Light Shading Accent 3" w:uiPriority="60"/>
-    <w:lsdException w:name="Light List Accent 3" w:uiPriority="61"/>
-    <w:lsdException w:name="Light Grid Accent 3" w:uiPriority="62"/>
-    <w:lsdException w:name="Medium Shading 1 Accent 3" w:uiPriority="63"/>
-    <w:lsdException w:name="Medium Shading 2 Accent 3" w:uiPriority="64"/>
-    <w:lsdException w:name="Medium List 1 Accent 3" w:uiPriority="65"/>
-    <w:lsdException w:name="Medium List 2 Accent 3" w:uiPriority="66"/>
-    <w:lsdException w:name="Medium Grid 1 Accent 3" w:uiPriority="67"/>
-    <w:lsdException w:name="Medium Grid 2 Accent 3" w:uiPriority="68"/>
-    <w:lsdException w:name="Medium Grid 3 Accent 3" w:uiPriority="69"/>
-    <w:lsdException w:name="Dark List Accent 3" w:uiPriority="70"/>
-    <w:lsdException w:name="Colorful Shading Accent 3" w:uiPriority="71"/>
-    <w:lsdException w:name="Colorful List Accent 3" w:uiPriority="72"/>
-    <w:lsdException w:name="Colorful Grid Accent 3" w:uiPriority="73"/>
-    <w:lsdException w:name="Light Shading Accent 4" w:uiPriority="60"/>
-    <w:lsdException w:name="Light List Accent 4" w:uiPriority="61"/>
-    <w:lsdException w:name="Light Grid Accent 4" w:uiPriority="62"/>
-    <w:lsdException w:name="Medium Shading 1 Accent 4" w:uiPriority="63"/>
-    <w:lsdException w:name="Medium Shading 2 Accent 4" w:uiPriority="64"/>
-    <w:lsdException w:name="Medium List 1 Accent 4" w:uiPriority="65"/>
-    <w:lsdException w:name="Medium List 2 Accent 4" w:uiPriority="66"/>
-    <w:lsdException w:name="Medium Grid 1 Accent 4" w:uiPriority="67"/>
-    <w:lsdException w:name="Medium Grid 2 Accent 4" w:uiPriority="68"/>
-    <w:lsdException w:name="Medium Grid 3 Accent 4" w:uiPriority="69"/>
-    <w:lsdException w:name="Dark List Accent 4" w:uiPriority="70"/>
-    <w:lsdException w:name="Colorful Shading Accent 4" w:uiPriority="71"/>
-    <w:lsdException w:name="Colorful List Accent 4" w:uiPriority="72"/>
-    <w:lsdException w:name="Colorful Grid Accent 4" w:uiPriority="73"/>
-    <w:lsdException w:name="Light Shading Accent 5" w:uiPriority="60"/>
-    <w:lsdException w:name="Light List Accent 5" w:uiPriority="61"/>
-    <w:lsdException w:name="Light Grid Accent 5" w:uiPriority="62"/>
-    <w:lsdException w:name="Medium Shading 1 Accent 5" w:uiPriority="63"/>
-    <w:lsdException w:name="Medium Shading 2 Accent 5" w:uiPriority="64"/>
-    <w:lsdException w:name="Medium List 1 Accent 5" w:uiPriority="65"/>
-    <w:lsdException w:name="Medium List 2 Accent 5" w:uiPriority="66"/>
-    <w:lsdException w:name="Medium Grid 1 Accent 5" w:uiPriority="67"/>
-    <w:lsdException w:name="Medium Grid 2 Accent 5" w:uiPriority="68"/>
-    <w:lsdException w:name="Medium Grid 3 Accent 5" w:uiPriority="69"/>
-    <w:lsdException w:name="Dark List Accent 5" w:uiPriority="70"/>
-    <w:lsdException w:name="Colorful Shading Accent 5" w:uiPriority="71"/>
-    <w:lsdException w:name="Colorful List Accent 5" w:uiPriority="72"/>
-    <w:lsdException w:name="Colorful Grid Accent 5" w:uiPriority="73"/>
-    <w:lsdException w:name="Light Shading Accent 6" w:uiPriority="60"/>
-    <w:lsdException w:name="Light List Accent 6" w:uiPriority="61"/>
-    <w:lsdException w:name="Light Grid Accent 6" w:uiPriority="62"/>
-    <w:lsdException w:name="Medium Shading 1 Accent 6" w:uiPriority="63"/>
-    <w:lsdException w:name="Medium Shading 2 Accent 6" w:uiPriority="64"/>
-    <w:lsdException w:name="Medium List 1 Accent 6" w:uiPriority="65"/>
-    <w:lsdException w:name="Medium List 2 Accent 6" w:uiPriority="66"/>
-    <w:lsdException w:name="Medium Grid 1 Accent 6" w:uiPriority="67"/>
-    <w:lsdException w:name="Medium Grid 2 Accent 6" w:uiPriority="68"/>
-    <w:lsdException w:name="Medium Grid 3 Accent 6" w:uiPriority="69"/>
-    <w:lsdException w:name="Dark List Accent 6" w:uiPriority="70"/>
-    <w:lsdException w:name="Colorful Shading Accent 6" w:uiPriority="71"/>
-    <w:lsdException w:name="Colorful List Accent 6" w:uiPriority="72"/>
-    <w:lsdException w:name="Colorful Grid Accent 6" w:uiPriority="73"/>
-    <w:lsdException w:name="Subtle Emphasis" w:uiPriority="19" w:qFormat="1"/>
-    <w:lsdException w:name="Intense Emphasis" w:uiPriority="21" w:qFormat="1"/>
-    <w:lsdException w:name="Subtle Reference" w:uiPriority="31" w:qFormat="1"/>
-    <w:lsdException w:name="Intense Reference" w:uiPriority="32" w:qFormat="1"/>
-    <w:lsdException w:name="Book Title" w:uiPriority="33" w:qFormat="1"/>
-    <w:lsdException w:name="Bibliography" w:semiHidden="1" w:uiPriority="37" w:unhideWhenUsed="1"/>
-    <w:lsdException w:name="TOC Heading" w:semiHidden="1" w:uiPriority="39" w:unhideWhenUsed="1" w:qFormat="1"/>
-    <w:lsdException w:name="Plain Table 1" w:uiPriority="41"/>
-    <w:lsdException w:name="Plain Table 2" w:uiPriority="42"/>
-    <w:lsdException w:name="Plain Table 3" w:uiPriority="43"/>
-    <w:lsdException w:name="Plain Table 4" w:uiPriority="44"/>
-    <w:lsdException w:name="Plain Table 5" w:uiPriority="45"/>
-    <w:lsdException w:name="Grid Table Light" w:uiPriority="40"/>
-    <w:lsdException w:name="Grid Table 1 Light" w:uiPriority="46"/>
-    <w:lsdException w:name="Grid Table 2" w:uiPriority="47"/>
-    <w:lsdException w:name="Grid Table 3" w:uiPriority="48"/>
-    <w:lsdException w:name="Grid Table 4" w:uiPriority="49"/>
-    <w:lsdException w:name="Grid Table 5 Dark" w:uiPriority="50"/>
-    <w:lsdException w:name="Grid Table 6 Colorful" w:uiPriority="51"/>
-    <w:lsdException w:name="Grid Table 7 Colorful" w:uiPriority="52"/>
-    <w:lsdException w:name="Grid Table 1 Light Accent 1" w:uiPriority="46"/>
-    <w:lsdException w:name="Grid Table 2 Accent 1" w:uiPriority="47"/>
-    <w:lsdException w:name="Grid Table 3 Accent 1" w:uiPriority="48"/>
-    <w:lsdException w:name="Grid Table 4 Accent 1" w:uiPriority="49"/>
-    <w:lsdException w:name="Grid Table 5 Dark Accent 1" w:uiPriority="50"/>
-    <w:lsdException w:name="Grid Table 6 Colorful Accent 1" w:uiPriority="51"/>
-    <w:lsdException w:name="Grid Table 7 Colorful Accent 1" w:uiPriority="52"/>
-    <w:lsdException w:name="Grid Table 1 Light Accent 2" w:uiPriority="46"/>
-    <w:lsdException w:name="Grid Table 2 Accent 2" w:uiPriority="47"/>
-    <w:lsdException w:name="Grid Table 3 Accent 2" w:uiPriority="48"/>
-    <w:lsdException w:name="Grid Table 4 Accent 2" w:uiPriority="49"/>
-    <w:lsdException w:name="Grid Table 5 Dark Accent 2" w:uiPriority="50"/>
-    <w:lsdException w:name="Grid Table 6 Colorful Accent 2" w:uiPriority="51"/>
-    <w:lsdException w:name="Grid Table 7 Colorful Accent 2" w:uiPriority="52"/>
-    <w:lsdException w:name="Grid Table 1 Light Accent 3" w:uiPriority="46"/>
-    <w:lsdException w:name="Grid Table 2 Accent 3" w:uiPriority="47"/>
-    <w:lsdException w:name="Grid Table 3 Accent 3" w:uiPriority="48"/>
-    <w:lsdException w:name="Grid Table 4 Accent 3" w:uiPriority="49"/>
-    <w:lsdException w:name="Grid Table 5 Dark Accent 3" w:uiPriority="50"/>
-    <w:lsdException w:name="Grid Table 6 Colorful Accent 3" w:uiPriority="51"/>
-    <w:lsdException w:name="Grid Table 7 Colorful Accent 3" w:uiPriority="52"/>
-    <w:lsdException w:name="Grid Table 1 Light Accent 4" w:uiPriority="46"/>
-    <w:lsdException w:name="Grid Table 2 Accent 4" w:uiPriority="47"/>
-    <w:lsdException w:name="Grid Table 3 Accent 4" w:uiPriority="48"/>
-    <w:lsdException w:name="Grid Table 4 Accent 4" w:uiPriority="49"/>
-    <w:lsdException w:name="Grid Table 5 Dark Accent 4" w:uiPriority="50"/>
-    <w:lsdException w:name="Grid Table 6 Colorful Accent 4" w:uiPriority="51"/>
-    <w:lsdException w:name="Grid Table 7 Colorful Accent 4" w:uiPriority="52"/>
-    <w:lsdException w:name="Grid Table 1 Light Accent 5" w:uiPriority="46"/>
-    <w:lsdException w:name="Grid Table 2 Accent 5" w:uiPriority="47"/>
-    <w:lsdException w:name="Grid Table 3 Accent 5" w:uiPriority="48"/>
-    <w:lsdException w:name="Grid Table 4 Accent 5" w:uiPriority="49"/>
-    <w:lsdException w:name="Grid Table 5 Dark Accent 5" w:uiPriority="50"/>
-    <w:lsdException w:name="Grid Table 6 Colorful Accent 5" w:uiPriority="51"/>
-    <w:lsdException w:name="Grid Table 7 Colorful Accent 5" w:uiPriority="52"/>
-    <w:lsdException w:name="Grid Table 1 Light Accent 6" w:uiPriority="46"/>
-    <w:lsdException w:name="Grid Table 2 Accent 6" w:uiPriority="47"/>
-    <w:lsdException w:name="Grid Table 3 Accent 6" w:uiPriority="48"/>
-    <w:lsdException w:name="Grid Table 4 Accent 6" w:uiPriority="49"/>
-    <w:lsdException w:name="Grid Table 5 Dark Accent 6" w:uiPriority="50"/>
-    <w:lsdException w:name="Grid Table 6 Colorful Accent 6" w:uiPriority="51"/>
-    <w:lsdException w:name="Grid Table 7 Colorful Accent 6" w:uiPriority="52"/>
-    <w:lsdException w:name="List Table 1 Light" w:uiPriority="46"/>
-    <w:lsdException w:name="List Table 2" w:uiPriority="47"/>
-    <w:lsdException w:name="List Table 3" w:uiPriority="48"/>
-    <w:lsdException w:name="List Table 4" w:uiPriority="49"/>
-    <w:lsdException w:name="List Table 5 Dark" w:uiPriority="50"/>
-    <w:lsdException w:name="List Table 6 Colorful" w:uiPriority="51"/>
-    <w:lsdException w:name="List Table 7 Colorful" w:uiPriority="52"/>
-    <w:lsdException w:name="List Table 1 Light Accent 1" w:uiPriority="46"/>
-    <w:lsdException w:name="List Table 2 Accent 1" w:uiPriority="47"/>
-    <w:lsdException w:name="List Table 3 Accent 1" w:uiPriority="48"/>
-    <w:lsdException w:name="List Table 4 Accent 1" w:uiPriority="49"/>
-    <w:lsdException w:name="List Table 5 Dark Accent 1" w:uiPriority="50"/>
-    <w:lsdException w:name="List Table 6 Colorful Accent 1" w:uiPriority="51"/>
-    <w:lsdException w:name="List Table 7 Colorful Accent 1" w:uiPriority="52"/>
-    <w:lsdException w:name="List Table 1 Light Accent 2" w:uiPriority="46"/>
-    <w:lsdException w:name="List Table 2 Accent 2" w:uiPriority="47"/>
-    <w:lsdException w:name="List Table 3 Accent 2" w:uiPriority="48"/>
-    <w:lsdException w:name="List Table 4 Accent 2" w:uiPriority="49"/>
-    <w:lsdException w:name="List Table 5 Dark Accent 2" w:uiPriority="50"/>
-    <w:lsdException w:name="List Table 6 Colorful Accent 2" w:uiPriority="51"/>
-    <w:lsdException w:name="List Table 7 Colorful Accent 2" w:uiPriority="52"/>
-    <w:lsdException w:name="List Table 1 Light Accent 3" w:uiPriority="46"/>
-    <w:lsdException w:name="List Table 2 Accent 3" w:uiPriority="47"/>
-    <w:lsdException w:name="List Table 3 Accent 3" w:uiPriority="48"/>
-    <w:lsdException w:name="List Table 4 Accent 3" w:uiPriority="49"/>
-    <w:lsdException w:name="List Table 5 Dark Accent 3" w:uiPriority="50"/>
-    <w:lsdException w:name="List Table 6 Colorful Accent 3" w:uiPriority="51"/>
-    <w:lsdException w:name="List Table 7 Colorful Accent 3" w:uiPriority="52"/>
-    <w:lsdException w:name="List Table 1 Light Accent 4" w:uiPriority="46"/>
-    <w:lsdException w:name="List Table 2 Accent 4" w:uiPriority="47"/>
-    <w:lsdException w:name="List Table 3 Accent 4" w:uiPriority="48"/>
-    <w:lsdException w:name="List Table 4 Accent 4" w:uiPriority="49"/>
-    <w:lsdException w:name="List Table 5 Dark Accent 4" w:uiPriority="50"/>
-    <w:lsdException w:name="List Table 6 Colorful Accent 4" w:uiPriority="51"/>
-    <w:lsdException w:name="List Table 7 Colorful Accent 4" w:uiPriority="52"/>
-    <w:lsdException w:name="List Table 1 Light Accent 5" w:uiPriority="46"/>
-    <w:lsdException w:name="List Table 2 Accent 5" w:uiPriority="47"/>
-    <w:lsdException w:name="List Table 3 Accent 5" w:uiPriority="48"/>
-    <w:lsdException w:name="List Table 4 Accent 5" w:uiPriority="49"/>
-    <w:lsdException w:name="List Table 5 Dark Accent 5" w:uiPriority="50"/>
-    <w:lsdException w:name="List Table 6 Colorful Accent 5" w:uiPriority="51"/>
-    <w:lsdException w:name="List Table 7 Colorful Accent 5" w:uiPriority="52"/>
-    <w:lsdException w:name="List Table 1 Light Accent 6" w:uiPriority="46"/>
-    <w:lsdException w:name="List Table 2 Accent 6" w:uiPriority="47"/>
-    <w:lsdException w:name="List Table 3 Accent 6" w:uiPriority="48"/>
-    <w:lsdException w:name="List Table 4 Accent 6" w:uiPriority="49"/>
-    <w:lsdException w:name="List Table 5 Dark Accent 6" w:uiPriority="50"/>
-    <w:lsdException w:name="List Table 6 Colorful Accent 6" w:uiPriority="51"/>
-    <w:lsdException w:name="List Table 7 Colorful Accent 6" w:uiPriority="52"/>
-    <w:lsdException w:name="Mention" w:semiHidden="1" w:unhideWhenUsed="1"/>
-    <w:lsdException w:name="Smart Hyperlink" w:semiHidden="1" w:unhideWhenUsed="1"/>
-    <w:lsdException w:name="Hashtag" w:semiHidden="1" w:unhideWhenUsed="1"/>
-    <w:lsdException w:name="Unresolved Mention" w:semiHidden="1" w:unhideWhenUsed="1"/>
+  <w:latentStyles w:defLockedState="0" w:defUIPriority="99" w:defSemiHidden="1" w:defUnhideWhenUsed="1" w:defQFormat="0" w:count="267">
+    <w:lsdException w:name="Normal" w:semiHidden="0" w:uiPriority="0" w:unhideWhenUsed="0" w:qFormat="1"/>
+    <w:lsdException w:name="heading 1" w:semiHidden="0" w:uiPriority="9" w:unhideWhenUsed="0" w:qFormat="1"/>
+    <w:lsdException w:name="heading 2" w:uiPriority="9" w:qFormat="1"/>
+    <w:lsdException w:name="heading 3" w:uiPriority="9" w:qFormat="1"/>
+    <w:lsdException w:name="heading 4" w:uiPriority="9" w:qFormat="1"/>
+    <w:lsdException w:name="heading 5" w:uiPriority="9" w:qFormat="1"/>
+    <w:lsdException w:name="heading 6" w:uiPriority="9" w:qFormat="1"/>
+    <w:lsdException w:name="heading 7" w:uiPriority="9" w:qFormat="1"/>
+    <w:lsdException w:name="heading 8" w:uiPriority="9" w:qFormat="1"/>
+    <w:lsdException w:name="heading 9" w:uiPriority="9" w:qFormat="1"/>
+    <w:lsdException w:name="toc 1" w:uiPriority="39"/>
+    <w:lsdException w:name="toc 2" w:uiPriority="39"/>
+    <w:lsdException w:name="toc 3" w:uiPriority="39"/>
+    <w:lsdException w:name="toc 4" w:uiPriority="39"/>
+    <w:lsdException w:name="toc 5" w:uiPriority="39"/>
+    <w:lsdException w:name="toc 6" w:uiPriority="39"/>
+    <w:lsdException w:name="toc 7" w:uiPriority="39"/>
+    <w:lsdException w:name="toc 8" w:uiPriority="39"/>
+    <w:lsdException w:name="toc 9" w:uiPriority="39"/>
+    <w:lsdException w:name="caption" w:uiPriority="35" w:qFormat="1"/>
+    <w:lsdException w:name="Title" w:semiHidden="0" w:uiPriority="10" w:unhideWhenUsed="0" w:qFormat="1"/>
+    <w:lsdException w:name="Default Paragraph Font" w:uiPriority="1"/>
+    <w:lsdException w:name="Subtitle" w:semiHidden="0" w:uiPriority="11" w:unhideWhenUsed="0" w:qFormat="1"/>
+    <w:lsdException w:name="Strong" w:semiHidden="0" w:uiPriority="22" w:unhideWhenUsed="0" w:qFormat="1"/>
+    <w:lsdException w:name="Emphasis" w:semiHidden="0" w:uiPriority="20" w:unhideWhenUsed="0" w:qFormat="1"/>
+    <w:lsdException w:name="Table Grid" w:uiPriority="59"/>
+    <w:lsdException w:name="Placeholder Text" w:unhideWhenUsed="0"/>
+    <w:lsdException w:name="No Spacing" w:semiHidden="0" w:uiPriority="1" w:unhideWhenUsed="0" w:qFormat="1"/>
+    <w:lsdException w:name="Light Shading" w:semiHidden="0" w:uiPriority="60" w:unhideWhenUsed="0"/>
+    <w:lsdException w:name="Light List" w:semiHidden="0" w:uiPriority="61" w:unhideWhenUsed="0"/>
+    <w:lsdException w:name="Light Grid" w:semiHidden="0" w:uiPriority="62" w:unhideWhenUsed="0"/>
+    <w:lsdException w:name="Medium Shading 1" w:semiHidden="0" w:uiPriority="63" w:unhideWhenUsed="0"/>
+    <w:lsdException w:name="Medium Shading 2" w:semiHidden="0" w:uiPriority="64" w:unhideWhenUsed="0"/>
+    <w:lsdException w:name="Medium List 1" w:semiHidden="0" w:uiPriority="65" w:unhideWhenUsed="0"/>
+    <w:lsdException w:name="Medium List 2" w:semiHidden="0" w:uiPriority="66" w:unhideWhenUsed="0"/>
+    <w:lsdException w:name="Medium Grid 1" w:semiHidden="0" w:uiPriority="67" w:unhideWhenUsed="0"/>
+    <w:lsdException w:name="Medium Grid 2" w:semiHidden="0" w:uiPriority="68" w:unhideWhenUsed="0"/>
+    <w:lsdException w:name="Medium Grid 3" w:semiHidden="0" w:uiPriority="69" w:unhideWhenUsed="0"/>
+    <w:lsdException w:name="Dark List" w:semiHidden="0" w:uiPriority="70" w:unhideWhenUsed="0"/>
+    <w:lsdException w:name="Colorful Shading" w:semiHidden="0" w:uiPriority="71" w:unhideWhenUsed="0"/>
+    <w:lsdException w:name="Colorful List" w:semiHidden="0" w:uiPriority="72" w:unhideWhenUsed="0"/>
+    <w:lsdException w:name="Colorful Grid" w:semiHidden="0" w:uiPriority="73" w:unhideWhenUsed="0"/>
+    <w:lsdException w:name="Light Shading Accent 1" w:semiHidden="0" w:uiPriority="60" w:unhideWhenUsed="0"/>
+    <w:lsdException w:name="Light List Accent 1" w:semiHidden="0" w:uiPriority="61" w:unhideWhenUsed="0"/>
+    <w:lsdException w:name="Light Grid Accent 1" w:semiHidden="0" w:uiPriority="62" w:unhideWhenUsed="0"/>
+    <w:lsdException w:name="Medium Shading 1 Accent 1" w:semiHidden="0" w:uiPriority="63" w:unhideWhenUsed="0"/>
+    <w:lsdException w:name="Medium Shading 2 Accent 1" w:semiHidden="0" w:uiPriority="64" w:unhideWhenUsed="0"/>
+    <w:lsdException w:name="Medium List 1 Accent 1" w:semiHidden="0" w:uiPriority="65" w:unhideWhenUsed="0"/>
+    <w:lsdException w:name="Revision" w:unhideWhenUsed="0"/>
+    <w:lsdException w:name="List Paragraph" w:semiHidden="0" w:uiPriority="34" w:unhideWhenUsed="0" w:qFormat="1"/>
+    <w:lsdException w:name="Quote" w:semiHidden="0" w:uiPriority="29" w:unhideWhenUsed="0" w:qFormat="1"/>
+    <w:lsdException w:name="Intense Quote" w:semiHidden="0" w:uiPriority="30" w:unhideWhenUsed="0" w:qFormat="1"/>
+    <w:lsdException w:name="Medium List 2 Accent 1" w:semiHidden="0" w:uiPriority="66" w:unhideWhenUsed="0"/>
+    <w:lsdException w:name="Medium Grid 1 Accent 1" w:semiHidden="0" w:uiPriority="67" w:unhideWhenUsed="0"/>
+    <w:lsdException w:name="Medium Grid 2 Accent 1" w:semiHidden="0" w:uiPriority="68" w:unhideWhenUsed="0"/>
+    <w:lsdException w:name="Medium Grid 3 Accent 1" w:semiHidden="0" w:uiPriority="69" w:unhideWhenUsed="0"/>
+    <w:lsdException w:name="Dark List Accent 1" w:semiHidden="0" w:uiPriority="70" w:unhideWhenUsed="0"/>
+    <w:lsdException w:name="Colorful Shading Accent 1" w:semiHidden="0" w:uiPriority="71" w:unhideWhenUsed="0"/>
+    <w:lsdException w:name="Colorful List Accent 1" w:semiHidden="0" w:uiPriority="72" w:unhideWhenUsed="0"/>
+    <w:lsdException w:name="Colorful Grid Accent 1" w:semiHidden="0" w:uiPriority="73" w:unhideWhenUsed="0"/>
+    <w:lsdException w:name="Light Shading Accent 2" w:semiHidden="0" w:uiPriority="60" w:unhideWhenUsed="0"/>
+    <w:lsdException w:name="Light List Accent 2" w:semiHidden="0" w:uiPriority="61" w:unhideWhenUsed="0"/>
+    <w:lsdException w:name="Light Grid Accent 2" w:semiHidden="0" w:uiPriority="62" w:unhideWhenUsed="0"/>
+    <w:lsdException w:name="Medium Shading 1 Accent 2" w:semiHidden="0" w:uiPriority="63" w:unhideWhenUsed="0"/>
+    <w:lsdException w:name="Medium Shading 2 Accent 2" w:semiHidden="0" w:uiPriority="64" w:unhideWhenUsed="0"/>
+    <w:lsdException w:name="Medium List 1 Accent 2" w:semiHidden="0" w:uiPriority="65" w:unhideWhenUsed="0"/>
+    <w:lsdException w:name="Medium List 2 Accent 2" w:semiHidden="0" w:uiPriority="66" w:unhideWhenUsed="0"/>
+    <w:lsdException w:name="Medium Grid 1 Accent 2" w:semiHidden="0" w:uiPriority="67" w:unhideWhenUsed="0"/>
+    <w:lsdException w:name="Medium Grid 2 Accent 2" w:semiHidden="0" w:uiPriority="68" w:unhideWhenUsed="0"/>
+    <w:lsdException w:name="Medium Grid 3 Accent 2" w:semiHidden="0" w:uiPriority="69" w:unhideWhenUsed="0"/>
+    <w:lsdException w:name="Dark List Accent 2" w:semiHidden="0" w:uiPriority="70" w:unhideWhenUsed="0"/>
+    <w:lsdException w:name="Colorful Shading Accent 2" w:semiHidden="0" w:uiPriority="71" w:unhideWhenUsed="0"/>
+    <w:lsdException w:name="Colorful List Accent 2" w:semiHidden="0" w:uiPriority="72" w:unhideWhenUsed="0"/>
+    <w:lsdException w:name="Colorful Grid Accent 2" w:semiHidden="0" w:uiPriority="73" w:unhideWhenUsed="0"/>
+    <w:lsdException w:name="Light Shading Accent 3" w:semiHidden="0" w:uiPriority="60" w:unhideWhenUsed="0"/>
+    <w:lsdException w:name="Light List Accent 3" w:semiHidden="0" w:uiPriority="61" w:unhideWhenUsed="0"/>
+    <w:lsdException w:name="Light Grid Accent 3" w:semiHidden="0" w:uiPriority="62" w:unhideWhenUsed="0"/>
+    <w:lsdException w:name="Medium Shading 1 Accent 3" w:semiHidden="0" w:uiPriority="63" w:unhideWhenUsed="0"/>
+    <w:lsdException w:name="Medium Shading 2 Accent 3" w:semiHidden="0" w:uiPriority="64" w:unhideWhenUsed="0"/>
+    <w:lsdException w:name="Medium List 1 Accent 3" w:semiHidden="0" w:uiPriority="65" w:unhideWhenUsed="0"/>
+    <w:lsdException w:name="Medium List 2 Accent 3" w:semiHidden="0" w:uiPriority="66" w:unhideWhenUsed="0"/>
+    <w:lsdException w:name="Medium Grid 1 Accent 3" w:semiHidden="0" w:uiPriority="67" w:unhideWhenUsed="0"/>
+    <w:lsdException w:name="Medium Grid 2 Accent 3" w:semiHidden="0" w:uiPriority="68" w:unhideWhenUsed="0"/>
+    <w:lsdException w:name="Medium Grid 3 Accent 3" w:semiHidden="0" w:uiPriority="69" w:unhideWhenUsed="0"/>
+    <w:lsdException w:name="Dark List Accent 3" w:semiHidden="0" w:uiPriority="70" w:unhideWhenUsed="0"/>
+    <w:lsdException w:name="Colorful Shading Accent 3" w:semiHidden="0" w:uiPriority="71" w:unhideWhenUsed="0"/>
+    <w:lsdException w:name="Colorful List Accent 3" w:semiHidden="0" w:uiPriority="72" w:unhideWhenUsed="0"/>
+    <w:lsdException w:name="Colorful Grid Accent 3" w:semiHidden="0" w:uiPriority="73" w:unhideWhenUsed="0"/>
+    <w:lsdException w:name="Light Shading Accent 4" w:semiHidden="0" w:uiPriority="60" w:unhideWhenUsed="0"/>
+    <w:lsdException w:name="Light List Accent 4" w:semiHidden="0" w:uiPriority="61" w:unhideWhenUsed="0"/>
+    <w:lsdException w:name="Light Grid Accent 4" w:semiHidden="0" w:uiPriority="62" w:unhideWhenUsed="0"/>
+    <w:lsdException w:name="Medium Shading 1 Accent 4" w:semiHidden="0" w:uiPriority="63" w:unhideWhenUsed="0"/>
+    <w:lsdException w:name="Medium Shading 2 Accent 4" w:semiHidden="0" w:uiPriority="64" w:unhideWhenUsed="0"/>
+    <w:lsdException w:name="Medium List 1 Accent 4" w:semiHidden="0" w:uiPriority="65" w:unhideWhenUsed="0"/>
+    <w:lsdException w:name="Medium List 2 Accent 4" w:semiHidden="0" w:uiPriority="66" w:unhideWhenUsed="0"/>
+    <w:lsdException w:name="Medium Grid 1 Accent 4" w:semiHidden="0" w:uiPriority="67" w:unhideWhenUsed="0"/>
+    <w:lsdException w:name="Medium Grid 2 Accent 4" w:semiHidden="0" w:uiPriority="68" w:unhideWhenUsed="0"/>
+    <w:lsdException w:name="Medium Grid 3 Accent 4" w:semiHidden="0" w:uiPriority="69" w:unhideWhenUsed="0"/>
+    <w:lsdException w:name="Dark List Accent 4" w:semiHidden="0" w:uiPriority="70" w:unhideWhenUsed="0"/>
+    <w:lsdException w:name="Colorful Shading Accent 4" w:semiHidden="0" w:uiPriority="71" w:unhideWhenUsed="0"/>
+    <w:lsdException w:name="Colorful List Accent 4" w:semiHidden="0" w:uiPriority="72" w:unhideWhenUsed="0"/>
+    <w:lsdException w:name="Colorful Grid Accent 4" w:semiHidden="0" w:uiPriority="73" w:unhideWhenUsed="0"/>
+    <w:lsdException w:name="Light Shading Accent 5" w:semiHidden="0" w:uiPriority="60" w:unhideWhenUsed="0"/>
+    <w:lsdException w:name="Light List Accent 5" w:semiHidden="0" w:uiPriority="61" w:unhideWhenUsed="0"/>
+    <w:lsdException w:name="Light Grid Accent 5" w:semiHidden="0" w:uiPriority="62" w:unhideWhenUsed="0"/>
+    <w:lsdException w:name="Medium Shading 1 Accent 5" w:semiHidden="0" w:uiPriority="63" w:unhideWhenUsed="0"/>
+    <w:lsdException w:name="Medium Shading 2 Accent 5" w:semiHidden="0" w:uiPriority="64" w:unhideWhenUsed="0"/>
+    <w:lsdException w:name="Medium List 1 Accent 5" w:semiHidden="0" w:uiPriority="65" w:unhideWhenUsed="0"/>
+    <w:lsdException w:name="Medium List 2 Accent 5" w:semiHidden="0" w:uiPriority="66" w:unhideWhenUsed="0"/>
+    <w:lsdException w:name="Medium Grid 1 Accent 5" w:semiHidden="0" w:uiPriority="67" w:unhideWhenUsed="0"/>
+    <w:lsdException w:name="Medium Grid 2 Accent 5" w:semiHidden="0" w:uiPriority="68" w:unhideWhenUsed="0"/>
+    <w:lsdException w:name="Medium Grid 3 Accent 5" w:semiHidden="0" w:uiPriority="69" w:unhideWhenUsed="0"/>
+    <w:lsdException w:name="Dark List Accent 5" w:semiHidden="0" w:uiPriority="70" w:unhideWhenUsed="0"/>
+    <w:lsdException w:name="Colorful Shading Accent 5" w:semiHidden="0" w:uiPriority="71" w:unhideWhenUsed="0"/>
+    <w:lsdException w:name="Colorful List Accent 5" w:semiHidden="0" w:uiPriority="72" w:unhideWhenUsed="0"/>
+    <w:lsdException w:name="Colorful Grid Accent 5" w:semiHidden="0" w:uiPriority="73" w:unhideWhenUsed="0"/>
+    <w:lsdException w:name="Light Shading Accent 6" w:semiHidden="0" w:uiPriority="60" w:unhideWhenUsed="0"/>
+    <w:lsdException w:name="Light List Accent 6" w:semiHidden="0" w:uiPriority="61" w:unhideWhenUsed="0"/>
+    <w:lsdException w:name="Light Grid Accent 6" w:semiHidden="0" w:uiPriority="62" w:unhideWhenUsed="0"/>
+    <w:lsdException w:name="Medium Shading 1 Accent 6" w:semiHidden="0" w:uiPriority="63" w:unhideWhenUsed="0"/>
+    <w:lsdException w:name="Medium Shading 2 Accent 6" w:semiHidden="0" w:uiPriority="64" w:unhideWhenUsed="0"/>
+    <w:lsdException w:name="Medium List 1 Accent 6" w:semiHidden="0" w:uiPriority="65" w:unhideWhenUsed="0"/>
+    <w:lsdException w:name="Medium List 2 Accent 6" w:semiHidden="0" w:uiPriority="66" w:unhideWhenUsed="0"/>
+    <w:lsdException w:name="Medium Grid 1 Accent 6" w:semiHidden="0" w:uiPriority="67" w:unhideWhenUsed="0"/>
+    <w:lsdException w:name="Medium Grid 2 Accent 6" w:semiHidden="0" w:uiPriority="68" w:unhideWhenUsed="0"/>
+    <w:lsdException w:name="Medium Grid 3 Accent 6" w:semiHidden="0" w:uiPriority="69" w:unhideWhenUsed="0"/>
+    <w:lsdException w:name="Dark List Accent 6" w:semiHidden="0" w:uiPriority="70" w:unhideWhenUsed="0"/>
+    <w:lsdException w:name="Colorful Shading Accent 6" w:semiHidden="0" w:uiPriority="71" w:unhideWhenUsed="0"/>
+    <w:lsdException w:name="Colorful List Accent 6" w:semiHidden="0" w:uiPriority="72" w:unhideWhenUsed="0"/>
+    <w:lsdException w:name="Colorful Grid Accent 6" w:semiHidden="0" w:uiPriority="73" w:unhideWhenUsed="0"/>
+    <w:lsdException w:name="Subtle Emphasis" w:semiHidden="0" w:uiPriority="19" w:unhideWhenUsed="0" w:qFormat="1"/>
+    <w:lsdException w:name="Intense Emphasis" w:semiHidden="0" w:uiPriority="21" w:unhideWhenUsed="0" w:qFormat="1"/>
+    <w:lsdException w:name="Subtle Reference" w:semiHidden="0" w:uiPriority="31" w:unhideWhenUsed="0" w:qFormat="1"/>
+    <w:lsdException w:name="Intense Reference" w:semiHidden="0" w:uiPriority="32" w:unhideWhenUsed="0" w:qFormat="1"/>
+    <w:lsdException w:name="Book Title" w:semiHidden="0" w:uiPriority="33" w:unhideWhenUsed="0" w:qFormat="1"/>
+    <w:lsdException w:name="Bibliography" w:uiPriority="37"/>
+    <w:lsdException w:name="TOC Heading" w:uiPriority="39" w:qFormat="1"/>
   </w:latentStyles>
   <w:style w:type="paragraph" w:default="1" w:styleId="Normal">
     <w:name w:val="Normal"/>
@@ -7568,6 +7464,7 @@
     <w:uiPriority w:val="99"/>
     <w:semiHidden/>
     <w:unhideWhenUsed/>
+    <w:qFormat/>
     <w:tblPr>
       <w:tblInd w:w="0" w:type="dxa"/>
       <w:tblCellMar>
@@ -7612,6 +7509,7 @@
       <w:lang w:val="en-US"/>
     </w:rPr>
     <w:tblPr>
+      <w:tblInd w:w="0" w:type="dxa"/>
       <w:tblBorders>
         <w:top w:val="single" w:sz="4" w:space="0" w:color="000000" w:themeColor="text1"/>
         <w:left w:val="single" w:sz="4" w:space="0" w:color="000000" w:themeColor="text1"/>
@@ -7620,6 +7518,12 @@
         <w:insideH w:val="single" w:sz="4" w:space="0" w:color="000000" w:themeColor="text1"/>
         <w:insideV w:val="single" w:sz="4" w:space="0" w:color="000000" w:themeColor="text1"/>
       </w:tblBorders>
+      <w:tblCellMar>
+        <w:top w:w="0" w:type="dxa"/>
+        <w:left w:w="108" w:type="dxa"/>
+        <w:bottom w:w="0" w:type="dxa"/>
+        <w:right w:w="108" w:type="dxa"/>
+      </w:tblCellMar>
     </w:tblPr>
   </w:style>
   <w:style w:type="paragraph" w:styleId="Footer">
@@ -7708,6 +7612,7 @@
     <w:tblPr>
       <w:tblStyleRowBandSize w:val="1"/>
       <w:tblStyleColBandSize w:val="1"/>
+      <w:tblInd w:w="0" w:type="dxa"/>
       <w:tblBorders>
         <w:top w:val="single" w:sz="4" w:space="0" w:color="F4B083" w:themeColor="accent2" w:themeTint="99"/>
         <w:left w:val="single" w:sz="4" w:space="0" w:color="F4B083" w:themeColor="accent2" w:themeTint="99"/>
@@ -7716,6 +7621,12 @@
         <w:insideH w:val="single" w:sz="4" w:space="0" w:color="F4B083" w:themeColor="accent2" w:themeTint="99"/>
         <w:insideV w:val="single" w:sz="4" w:space="0" w:color="F4B083" w:themeColor="accent2" w:themeTint="99"/>
       </w:tblBorders>
+      <w:tblCellMar>
+        <w:top w:w="0" w:type="dxa"/>
+        <w:left w:w="108" w:type="dxa"/>
+        <w:bottom w:w="0" w:type="dxa"/>
+        <w:right w:w="108" w:type="dxa"/>
+      </w:tblCellMar>
     </w:tblPr>
     <w:tblStylePr w:type="firstRow">
       <w:rPr>
@@ -7784,6 +7695,7 @@
     <w:tblPr>
       <w:tblStyleRowBandSize w:val="1"/>
       <w:tblStyleColBandSize w:val="1"/>
+      <w:tblInd w:w="0" w:type="dxa"/>
       <w:tblBorders>
         <w:top w:val="single" w:sz="4" w:space="0" w:color="8EAADB" w:themeColor="accent1" w:themeTint="99"/>
         <w:left w:val="single" w:sz="4" w:space="0" w:color="8EAADB" w:themeColor="accent1" w:themeTint="99"/>
@@ -7792,6 +7704,12 @@
         <w:insideH w:val="single" w:sz="4" w:space="0" w:color="8EAADB" w:themeColor="accent1" w:themeTint="99"/>
         <w:insideV w:val="single" w:sz="4" w:space="0" w:color="8EAADB" w:themeColor="accent1" w:themeTint="99"/>
       </w:tblBorders>
+      <w:tblCellMar>
+        <w:top w:w="0" w:type="dxa"/>
+        <w:left w:w="108" w:type="dxa"/>
+        <w:bottom w:w="0" w:type="dxa"/>
+        <w:right w:w="108" w:type="dxa"/>
+      </w:tblCellMar>
     </w:tblPr>
     <w:tblStylePr w:type="firstRow">
       <w:rPr>
@@ -7860,6 +7778,7 @@
     <w:tblPr>
       <w:tblStyleRowBandSize w:val="1"/>
       <w:tblStyleColBandSize w:val="1"/>
+      <w:tblInd w:w="0" w:type="dxa"/>
       <w:tblBorders>
         <w:top w:val="single" w:sz="4" w:space="0" w:color="C9C9C9" w:themeColor="accent3" w:themeTint="99"/>
         <w:left w:val="single" w:sz="4" w:space="0" w:color="C9C9C9" w:themeColor="accent3" w:themeTint="99"/>
@@ -7868,6 +7787,12 @@
         <w:insideH w:val="single" w:sz="4" w:space="0" w:color="C9C9C9" w:themeColor="accent3" w:themeTint="99"/>
         <w:insideV w:val="single" w:sz="4" w:space="0" w:color="C9C9C9" w:themeColor="accent3" w:themeTint="99"/>
       </w:tblBorders>
+      <w:tblCellMar>
+        <w:top w:w="0" w:type="dxa"/>
+        <w:left w:w="108" w:type="dxa"/>
+        <w:bottom w:w="0" w:type="dxa"/>
+        <w:right w:w="108" w:type="dxa"/>
+      </w:tblCellMar>
     </w:tblPr>
     <w:tblStylePr w:type="firstRow">
       <w:rPr>
@@ -7936,6 +7861,7 @@
     <w:tblPr>
       <w:tblStyleRowBandSize w:val="1"/>
       <w:tblStyleColBandSize w:val="1"/>
+      <w:tblInd w:w="0" w:type="dxa"/>
       <w:tblBorders>
         <w:top w:val="single" w:sz="4" w:space="0" w:color="9CC2E5" w:themeColor="accent5" w:themeTint="99"/>
         <w:left w:val="single" w:sz="4" w:space="0" w:color="9CC2E5" w:themeColor="accent5" w:themeTint="99"/>
@@ -7944,6 +7870,12 @@
         <w:insideH w:val="single" w:sz="4" w:space="0" w:color="9CC2E5" w:themeColor="accent5" w:themeTint="99"/>
         <w:insideV w:val="single" w:sz="4" w:space="0" w:color="9CC2E5" w:themeColor="accent5" w:themeTint="99"/>
       </w:tblBorders>
+      <w:tblCellMar>
+        <w:top w:w="0" w:type="dxa"/>
+        <w:left w:w="108" w:type="dxa"/>
+        <w:bottom w:w="0" w:type="dxa"/>
+        <w:right w:w="108" w:type="dxa"/>
+      </w:tblCellMar>
     </w:tblPr>
     <w:tblStylePr w:type="firstRow">
       <w:rPr>
@@ -8116,7 +8048,7 @@
     <w:basedOn w:val="DefaultParagraphFont"/>
     <w:rsid w:val="00FE503D"/>
   </w:style>
-  <w:style w:type="table" w:styleId="GridTable5Dark-Accent2">
+  <w:style w:type="table" w:customStyle="1" w:styleId="GridTable5DarkAccent2">
     <w:name w:val="Grid Table 5 Dark Accent 2"/>
     <w:basedOn w:val="TableNormal"/>
     <w:uiPriority w:val="50"/>
@@ -8127,6 +8059,7 @@
     <w:tblPr>
       <w:tblStyleRowBandSize w:val="1"/>
       <w:tblStyleColBandSize w:val="1"/>
+      <w:tblInd w:w="0" w:type="dxa"/>
       <w:tblBorders>
         <w:top w:val="single" w:sz="4" w:space="0" w:color="FFFFFF" w:themeColor="background1"/>
         <w:left w:val="single" w:sz="4" w:space="0" w:color="FFFFFF" w:themeColor="background1"/>
@@ -8135,6 +8068,12 @@
         <w:insideH w:val="single" w:sz="4" w:space="0" w:color="FFFFFF" w:themeColor="background1"/>
         <w:insideV w:val="single" w:sz="4" w:space="0" w:color="FFFFFF" w:themeColor="background1"/>
       </w:tblBorders>
+      <w:tblCellMar>
+        <w:top w:w="0" w:type="dxa"/>
+        <w:left w:w="108" w:type="dxa"/>
+        <w:bottom w:w="0" w:type="dxa"/>
+        <w:right w:w="108" w:type="dxa"/>
+      </w:tblCellMar>
     </w:tblPr>
     <w:tcPr>
       <w:shd w:val="clear" w:color="auto" w:fill="FBE4D5" w:themeFill="accent2" w:themeFillTint="33"/>
@@ -8514,7 +8453,7 @@
   <a:extraClrSchemeLst/>
   <a:extLst>
     <a:ext uri="{05A4C25C-085E-4340-85A3-A5531E510DB2}">
-      <thm15:themeFamily xmlns:thm15="http://schemas.microsoft.com/office/thememl/2012/main" name="Office Theme" id="{62F939B6-93AF-4DB8-9C6B-D6C7DFDC589F}" vid="{4A3C46E8-61CC-4603-A589-7422A47A8E4A}"/>
+      <thm15:themeFamily xmlns:thm15="http://schemas.microsoft.com/office/thememl/2012/main" xmlns="" name="Office Theme" id="{62F939B6-93AF-4DB8-9C6B-D6C7DFDC589F}" vid="{4A3C46E8-61CC-4603-A589-7422A47A8E4A}"/>
     </a:ext>
   </a:extLst>
 </a:theme>

</xml_diff>

<commit_message>
melanjutkan pengisian sprint backlog dan daily scrum meeting
</commit_message>
<xml_diff>
--- a/NIM_LaporanProjectUTS.docx
+++ b/NIM_LaporanProjectUTS.docx
@@ -1,6 +1,6 @@
 
 <file path=word/document.xml><?xml version="1.0" encoding="utf-8"?>
-<w:document xmlns:wpc="http://schemas.microsoft.com/office/word/2010/wordprocessingCanvas" xmlns:cx="http://schemas.microsoft.com/office/drawing/2014/chartex" xmlns:cx1="http://schemas.microsoft.com/office/drawing/2015/9/8/chartex" xmlns:cx2="http://schemas.microsoft.com/office/drawing/2015/10/21/chartex" xmlns:cx3="http://schemas.microsoft.com/office/drawing/2016/5/9/chartex" xmlns:cx4="http://schemas.microsoft.com/office/drawing/2016/5/10/chartex" xmlns:cx5="http://schemas.microsoft.com/office/drawing/2016/5/11/chartex" xmlns:cx6="http://schemas.microsoft.com/office/drawing/2016/5/12/chartex" xmlns:cx7="http://schemas.microsoft.com/office/drawing/2016/5/13/chartex" xmlns:cx8="http://schemas.microsoft.com/office/drawing/2016/5/14/chartex" xmlns:mc="http://schemas.openxmlformats.org/markup-compatibility/2006" xmlns:aink="http://schemas.microsoft.com/office/drawing/2016/ink" xmlns:am3d="http://schemas.microsoft.com/office/drawing/2017/model3d" xmlns:o="urn:schemas-microsoft-com:office:office" xmlns:oel="http://schemas.microsoft.com/office/2019/extlst" xmlns:r="http://schemas.openxmlformats.org/officeDocument/2006/relationships" xmlns:m="http://schemas.openxmlformats.org/officeDocument/2006/math" xmlns:v="urn:schemas-microsoft-com:vml" xmlns:wp14="http://schemas.microsoft.com/office/word/2010/wordprocessingDrawing" xmlns:wp="http://schemas.openxmlformats.org/drawingml/2006/wordprocessingDrawing" xmlns:w10="urn:schemas-microsoft-com:office:word" xmlns:w="http://schemas.openxmlformats.org/wordprocessingml/2006/main" xmlns:w14="http://schemas.microsoft.com/office/word/2010/wordml" xmlns:w15="http://schemas.microsoft.com/office/word/2012/wordml" xmlns:w16cex="http://schemas.microsoft.com/office/word/2018/wordml/cex" xmlns:w16cid="http://schemas.microsoft.com/office/word/2016/wordml/cid" xmlns:w16="http://schemas.microsoft.com/office/word/2018/wordml" xmlns:w16du="http://schemas.microsoft.com/office/word/2023/wordml/word16du" xmlns:w16sdtdh="http://schemas.microsoft.com/office/word/2020/wordml/sdtdatahash" xmlns:w16se="http://schemas.microsoft.com/office/word/2015/wordml/symex" xmlns:wpg="http://schemas.microsoft.com/office/word/2010/wordprocessingGroup" xmlns:wpi="http://schemas.microsoft.com/office/word/2010/wordprocessingInk" xmlns:wne="http://schemas.microsoft.com/office/word/2006/wordml" xmlns:wps="http://schemas.microsoft.com/office/word/2010/wordprocessingShape" mc:Ignorable="w14 w15 w16se w16cid w16 w16cex w16sdtdh wp14">
+<w:document xmlns:wpc="http://schemas.microsoft.com/office/word/2010/wordprocessingCanvas" xmlns:cx="http://schemas.microsoft.com/office/drawing/2014/chartex" xmlns:cx1="http://schemas.microsoft.com/office/drawing/2015/9/8/chartex" xmlns:cx2="http://schemas.microsoft.com/office/drawing/2015/10/21/chartex" xmlns:cx3="http://schemas.microsoft.com/office/drawing/2016/5/9/chartex" xmlns:cx4="http://schemas.microsoft.com/office/drawing/2016/5/10/chartex" xmlns:cx5="http://schemas.microsoft.com/office/drawing/2016/5/11/chartex" xmlns:cx6="http://schemas.microsoft.com/office/drawing/2016/5/12/chartex" xmlns:cx7="http://schemas.microsoft.com/office/drawing/2016/5/13/chartex" xmlns:cx8="http://schemas.microsoft.com/office/drawing/2016/5/14/chartex" xmlns:mc="http://schemas.openxmlformats.org/markup-compatibility/2006" xmlns:aink="http://schemas.microsoft.com/office/drawing/2016/ink" xmlns:am3d="http://schemas.microsoft.com/office/drawing/2017/model3d" xmlns:o="urn:schemas-microsoft-com:office:office" xmlns:r="http://schemas.openxmlformats.org/officeDocument/2006/relationships" xmlns:m="http://schemas.openxmlformats.org/officeDocument/2006/math" xmlns:v="urn:schemas-microsoft-com:vml" xmlns:wp14="http://schemas.microsoft.com/office/word/2010/wordprocessingDrawing" xmlns:wp="http://schemas.openxmlformats.org/drawingml/2006/wordprocessingDrawing" xmlns:w10="urn:schemas-microsoft-com:office:word" xmlns:w="http://schemas.openxmlformats.org/wordprocessingml/2006/main" xmlns:w14="http://schemas.microsoft.com/office/word/2010/wordml" xmlns:w15="http://schemas.microsoft.com/office/word/2012/wordml" xmlns:w16cid="http://schemas.microsoft.com/office/word/2016/wordml/cid" xmlns:w16se="http://schemas.microsoft.com/office/word/2015/wordml/symex" xmlns:wpg="http://schemas.microsoft.com/office/word/2010/wordprocessingGroup" xmlns:wpi="http://schemas.microsoft.com/office/word/2010/wordprocessingInk" xmlns:wne="http://schemas.microsoft.com/office/word/2006/wordml" xmlns:wps="http://schemas.microsoft.com/office/word/2010/wordprocessingShape" mc:Ignorable="w14 w15 w16se w16cid wp14">
   <w:body>
     <w:p>
       <w:pPr>
@@ -228,20 +228,8 @@
           <w:sz w:val="28"/>
           <w:szCs w:val="28"/>
         </w:rPr>
-        <w:t xml:space="preserve">Disusun </w:t>
+        <w:t>Disusun Oleh :</w:t>
       </w:r>
-      <w:proofErr w:type="gramStart"/>
-      <w:r>
-        <w:rPr>
-          <w:rFonts w:cs="Times New Roman"/>
-          <w:b/>
-          <w:bCs/>
-          <w:sz w:val="28"/>
-          <w:szCs w:val="28"/>
-        </w:rPr>
-        <w:t>Oleh :</w:t>
-      </w:r>
-      <w:proofErr w:type="gramEnd"/>
     </w:p>
     <w:p>
       <w:pPr>
@@ -1783,7 +1771,14 @@
                 <w:rFonts w:cs="Times New Roman"/>
                 <w:szCs w:val="24"/>
               </w:rPr>
-              <w:t>saya dapat melakukan manajemen waktu yang efektif untuk menyelesaikannya.</w:t>
+              <w:t>S</w:t>
+            </w:r>
+            <w:r>
+              <w:rPr>
+                <w:rFonts w:cs="Times New Roman"/>
+                <w:szCs w:val="24"/>
+              </w:rPr>
+              <w:t>aya dapat melakukan manajemen waktu yang efektif untuk menyelesaikannya.</w:t>
             </w:r>
           </w:p>
         </w:tc>
@@ -2081,7 +2076,14 @@
                 <w:rFonts w:cs="Times New Roman"/>
                 <w:szCs w:val="24"/>
               </w:rPr>
-              <w:t>daftar pekerjaan selalu terupdate</w:t>
+              <w:t>D</w:t>
+            </w:r>
+            <w:r>
+              <w:rPr>
+                <w:rFonts w:cs="Times New Roman"/>
+                <w:szCs w:val="24"/>
+              </w:rPr>
+              <w:t>aftar pekerjaan selalu terupdate</w:t>
             </w:r>
           </w:p>
         </w:tc>
@@ -2230,7 +2232,14 @@
                 <w:rFonts w:cs="Times New Roman"/>
                 <w:szCs w:val="24"/>
               </w:rPr>
-              <w:t>saya dapat menyelesaikan pekerjaan yang penting terlebih dahulu</w:t>
+              <w:t>S</w:t>
+            </w:r>
+            <w:r>
+              <w:rPr>
+                <w:rFonts w:cs="Times New Roman"/>
+                <w:szCs w:val="24"/>
+              </w:rPr>
+              <w:t>aya dapat menyelesaikan pekerjaan yang penting terlebih dahulu</w:t>
             </w:r>
           </w:p>
         </w:tc>
@@ -2830,7 +2839,14 @@
                 <w:rFonts w:cs="Times New Roman"/>
                 <w:szCs w:val="24"/>
               </w:rPr>
-              <w:t>saya dapat menghindari kesalahan dan melakukan tugas dengan benar.</w:t>
+              <w:t>S</w:t>
+            </w:r>
+            <w:r>
+              <w:rPr>
+                <w:rFonts w:cs="Times New Roman"/>
+                <w:szCs w:val="24"/>
+              </w:rPr>
+              <w:t>aya dapat menghindari kesalahan dan melakukan tugas dengan benar.</w:t>
             </w:r>
           </w:p>
         </w:tc>
@@ -2986,7 +3002,14 @@
                 <w:rFonts w:cs="Times New Roman"/>
                 <w:szCs w:val="24"/>
               </w:rPr>
-              <w:t>tugas yang memikiki tenggat waktu dapat diselesaikan tepat waktu</w:t>
+              <w:t>T</w:t>
+            </w:r>
+            <w:r>
+              <w:rPr>
+                <w:rFonts w:cs="Times New Roman"/>
+                <w:szCs w:val="24"/>
+              </w:rPr>
+              <w:t>ugas yang memikiki tenggat waktu dapat diselesaikan tepat waktu</w:t>
             </w:r>
           </w:p>
         </w:tc>
@@ -3354,7 +3377,6 @@
                 <w:szCs w:val="24"/>
               </w:rPr>
             </w:pPr>
-            <w:proofErr w:type="gramStart"/>
             <w:r>
               <w:rPr>
                 <w:rFonts w:eastAsia="Times New Roman" w:cs="Times New Roman"/>
@@ -3362,17 +3384,7 @@
                 <w:bCs/>
                 <w:szCs w:val="24"/>
               </w:rPr>
-              <w:t>S.No</w:t>
-            </w:r>
-            <w:proofErr w:type="gramEnd"/>
-            <w:r>
-              <w:rPr>
-                <w:rFonts w:eastAsia="Times New Roman" w:cs="Times New Roman"/>
-                <w:b/>
-                <w:bCs/>
-                <w:szCs w:val="24"/>
-              </w:rPr>
-              <w:t> </w:t>
+              <w:t>S.No </w:t>
             </w:r>
           </w:p>
         </w:tc>
@@ -4280,7 +4292,6 @@
                 <w:szCs w:val="24"/>
               </w:rPr>
             </w:pPr>
-            <w:proofErr w:type="gramStart"/>
             <w:r>
               <w:rPr>
                 <w:rFonts w:eastAsia="Times New Roman" w:cs="Times New Roman"/>
@@ -4289,17 +4300,7 @@
                 <w:szCs w:val="24"/>
               </w:rPr>
               <w:lastRenderedPageBreak/>
-              <w:t>S.No</w:t>
-            </w:r>
-            <w:proofErr w:type="gramEnd"/>
-            <w:r>
-              <w:rPr>
-                <w:rFonts w:eastAsia="Times New Roman" w:cs="Times New Roman"/>
-                <w:b/>
-                <w:bCs/>
-                <w:szCs w:val="24"/>
-              </w:rPr>
-              <w:t> </w:t>
+              <w:t>S.No </w:t>
             </w:r>
           </w:p>
         </w:tc>
@@ -4522,15 +4523,7 @@
                 <w:b/>
                 <w:bCs/>
               </w:rPr>
-              <w:t>4</w:t>
-            </w:r>
-            <w:r>
-              <w:rPr>
-                <w:rStyle w:val="eop"/>
-                <w:b/>
-                <w:bCs/>
-              </w:rPr>
-              <w:t> </w:t>
+              <w:t>4 </w:t>
             </w:r>
           </w:p>
         </w:tc>
@@ -4590,23 +4583,7 @@
                 <w:rFonts w:cs="Times New Roman"/>
                 <w:szCs w:val="24"/>
               </w:rPr>
-              <w:t>Membuat design UI dengan menambahkan radio button dengan label “low priority</w:t>
-            </w:r>
-            <w:proofErr w:type="gramStart"/>
-            <w:r>
-              <w:rPr>
-                <w:rFonts w:cs="Times New Roman"/>
-                <w:szCs w:val="24"/>
-              </w:rPr>
-              <w:t>”,</w:t>
-            </w:r>
-            <w:proofErr w:type="gramEnd"/>
-            <w:r>
-              <w:rPr>
-                <w:rFonts w:cs="Times New Roman"/>
-                <w:szCs w:val="24"/>
-              </w:rPr>
-              <w:t xml:space="preserve"> “medium priority” dan “high priority”</w:t>
+              <w:t>Membuat design UI dengan menambahkan radio button dengan label “low priority”, “medium priority” dan “high priority”</w:t>
             </w:r>
           </w:p>
         </w:tc>
@@ -4727,6 +4704,13 @@
                 <w:bCs/>
               </w:rPr>
             </w:pPr>
+            <w:r>
+              <w:rPr>
+                <w:b/>
+                <w:bCs/>
+              </w:rPr>
+              <w:t>5</w:t>
+            </w:r>
           </w:p>
         </w:tc>
         <w:tc>
@@ -4743,10 +4727,19 @@
           </w:tcPr>
           <w:p>
             <w:pPr>
-              <w:pStyle w:val="paragraph"/>
-              <w:jc w:val="center"/>
-              <w:textAlignment w:val="baseline"/>
-            </w:pPr>
+              <w:jc w:val="center"/>
+              <w:rPr>
+                <w:rFonts w:cs="Times New Roman"/>
+                <w:szCs w:val="24"/>
+              </w:rPr>
+            </w:pPr>
+            <w:r>
+              <w:rPr>
+                <w:rFonts w:cs="Times New Roman"/>
+                <w:szCs w:val="24"/>
+              </w:rPr>
+              <w:t>Sebagai [user], saya ingin melihat semua daftar pekerjaan/tugas agar saya memiliki gambaran jelas tentang apa yang harus saya lakukan</w:t>
+            </w:r>
           </w:p>
         </w:tc>
         <w:tc>
@@ -4763,10 +4756,19 @@
           </w:tcPr>
           <w:p>
             <w:pPr>
-              <w:pStyle w:val="paragraph"/>
-              <w:jc w:val="center"/>
-              <w:textAlignment w:val="baseline"/>
-            </w:pPr>
+              <w:jc w:val="center"/>
+              <w:rPr>
+                <w:rFonts w:cs="Times New Roman"/>
+                <w:szCs w:val="24"/>
+              </w:rPr>
+            </w:pPr>
+            <w:r>
+              <w:rPr>
+                <w:rFonts w:cs="Times New Roman"/>
+                <w:szCs w:val="24"/>
+              </w:rPr>
+              <w:t>Membuat design UI halaman “all” pada daftar tugas</w:t>
+            </w:r>
           </w:p>
         </w:tc>
         <w:tc>
@@ -4783,10 +4785,19 @@
           </w:tcPr>
           <w:p>
             <w:pPr>
-              <w:pStyle w:val="paragraph"/>
-              <w:jc w:val="center"/>
-              <w:textAlignment w:val="baseline"/>
-            </w:pPr>
+              <w:jc w:val="center"/>
+              <w:rPr>
+                <w:rFonts w:cs="Times New Roman"/>
+                <w:szCs w:val="24"/>
+              </w:rPr>
+            </w:pPr>
+            <w:r>
+              <w:rPr>
+                <w:rFonts w:cs="Times New Roman"/>
+                <w:szCs w:val="24"/>
+              </w:rPr>
+              <w:t>Erin</w:t>
+            </w:r>
           </w:p>
         </w:tc>
         <w:tc>
@@ -4803,10 +4814,19 @@
           </w:tcPr>
           <w:p>
             <w:pPr>
-              <w:pStyle w:val="paragraph"/>
-              <w:jc w:val="center"/>
-              <w:textAlignment w:val="baseline"/>
-            </w:pPr>
+              <w:jc w:val="center"/>
+              <w:rPr>
+                <w:rFonts w:cs="Times New Roman"/>
+                <w:szCs w:val="24"/>
+              </w:rPr>
+            </w:pPr>
+            <w:r>
+              <w:rPr>
+                <w:rFonts w:cs="Times New Roman"/>
+                <w:szCs w:val="24"/>
+              </w:rPr>
+              <w:t>3</w:t>
+            </w:r>
           </w:p>
         </w:tc>
         <w:tc>
@@ -4827,6 +4847,9 @@
               <w:jc w:val="center"/>
               <w:textAlignment w:val="baseline"/>
             </w:pPr>
+            <w:r>
+              <w:t>Done</w:t>
+            </w:r>
           </w:p>
         </w:tc>
       </w:tr>
@@ -4851,9 +4874,18 @@
               <w:jc w:val="center"/>
               <w:rPr>
                 <w:rFonts w:cs="Times New Roman"/>
-                <w:szCs w:val="24"/>
-              </w:rPr>
-            </w:pPr>
+                <w:b/>
+                <w:szCs w:val="24"/>
+              </w:rPr>
+            </w:pPr>
+            <w:r>
+              <w:rPr>
+                <w:rFonts w:cs="Times New Roman"/>
+                <w:b/>
+                <w:szCs w:val="24"/>
+              </w:rPr>
+              <w:t>6</w:t>
+            </w:r>
           </w:p>
         </w:tc>
         <w:tc>
@@ -4876,6 +4908,13 @@
                 <w:szCs w:val="24"/>
               </w:rPr>
             </w:pPr>
+            <w:r>
+              <w:rPr>
+                <w:rFonts w:cs="Times New Roman"/>
+                <w:szCs w:val="24"/>
+              </w:rPr>
+              <w:t>Sebagai [user], saya ingin untuk bisa menandai sebuah pekerjaan sebagai selesai agar sisa pekerjaan yang masih ada selalu terupdate.</w:t>
+            </w:r>
           </w:p>
         </w:tc>
         <w:tc>
@@ -4898,6 +4937,13 @@
                 <w:szCs w:val="24"/>
               </w:rPr>
             </w:pPr>
+            <w:r>
+              <w:rPr>
+                <w:rFonts w:cs="Times New Roman"/>
+                <w:szCs w:val="24"/>
+              </w:rPr>
+              <w:t>Membuat design UI tombol done pada list pekerjaan</w:t>
+            </w:r>
           </w:p>
         </w:tc>
         <w:tc>
@@ -4920,6 +4966,13 @@
                 <w:szCs w:val="24"/>
               </w:rPr>
             </w:pPr>
+            <w:r>
+              <w:rPr>
+                <w:rFonts w:cs="Times New Roman"/>
+                <w:szCs w:val="24"/>
+              </w:rPr>
+              <w:t>Erin</w:t>
+            </w:r>
           </w:p>
         </w:tc>
         <w:tc>
@@ -4942,6 +4995,13 @@
                 <w:szCs w:val="24"/>
               </w:rPr>
             </w:pPr>
+            <w:r>
+              <w:rPr>
+                <w:rFonts w:cs="Times New Roman"/>
+                <w:szCs w:val="24"/>
+              </w:rPr>
+              <w:t>1</w:t>
+            </w:r>
           </w:p>
         </w:tc>
         <w:tc>
@@ -4964,6 +5024,13 @@
                 <w:szCs w:val="24"/>
               </w:rPr>
             </w:pPr>
+            <w:r>
+              <w:rPr>
+                <w:rFonts w:cs="Times New Roman"/>
+                <w:szCs w:val="24"/>
+              </w:rPr>
+              <w:t>Done</w:t>
+            </w:r>
           </w:p>
         </w:tc>
       </w:tr>
@@ -4996,18 +5063,15 @@
     <w:tbl>
       <w:tblPr>
         <w:tblStyle w:val="GridTable4-Accent11"/>
-        <w:tblW w:w="10060" w:type="dxa"/>
-        <w:tblInd w:w="-526" w:type="dxa"/>
+        <w:tblW w:w="5000" w:type="pct"/>
         <w:tblLook w:val="04A0" w:firstRow="1" w:lastRow="0" w:firstColumn="1" w:lastColumn="0" w:noHBand="0" w:noVBand="1"/>
       </w:tblPr>
       <w:tblGrid>
-        <w:gridCol w:w="1096"/>
-        <w:gridCol w:w="2585"/>
-        <w:gridCol w:w="1134"/>
-        <w:gridCol w:w="1134"/>
-        <w:gridCol w:w="1417"/>
-        <w:gridCol w:w="1418"/>
-        <w:gridCol w:w="1276"/>
+        <w:gridCol w:w="1175"/>
+        <w:gridCol w:w="1472"/>
+        <w:gridCol w:w="2205"/>
+        <w:gridCol w:w="2579"/>
+        <w:gridCol w:w="1811"/>
       </w:tblGrid>
       <w:tr>
         <w:trPr>
@@ -5016,7 +5080,7 @@
         <w:tc>
           <w:tcPr>
             <w:cnfStyle w:val="001000000000" w:firstRow="0" w:lastRow="0" w:firstColumn="1" w:lastColumn="0" w:oddVBand="0" w:evenVBand="0" w:oddHBand="0" w:evenHBand="0" w:firstRowFirstColumn="0" w:firstRowLastColumn="0" w:lastRowFirstColumn="0" w:lastRowLastColumn="0"/>
-            <w:tcW w:w="0" w:type="auto"/>
+            <w:tcW w:w="635" w:type="pct"/>
             <w:vAlign w:val="center"/>
           </w:tcPr>
           <w:p>
@@ -5040,7 +5104,7 @@
         </w:tc>
         <w:tc>
           <w:tcPr>
-            <w:tcW w:w="2585" w:type="dxa"/>
+            <w:tcW w:w="796" w:type="pct"/>
             <w:vAlign w:val="center"/>
           </w:tcPr>
           <w:p>
@@ -5065,7 +5129,7 @@
         </w:tc>
         <w:tc>
           <w:tcPr>
-            <w:tcW w:w="1134" w:type="dxa"/>
+            <w:tcW w:w="1193" w:type="pct"/>
             <w:vAlign w:val="center"/>
           </w:tcPr>
           <w:p>
@@ -5084,107 +5148,57 @@
                 <w:sz w:val="24"/>
                 <w:szCs w:val="24"/>
               </w:rPr>
+              <w:t>Saturday</w:t>
+            </w:r>
+          </w:p>
+        </w:tc>
+        <w:tc>
+          <w:tcPr>
+            <w:tcW w:w="1395" w:type="pct"/>
+            <w:vAlign w:val="center"/>
+          </w:tcPr>
+          <w:p>
+            <w:pPr>
+              <w:jc w:val="center"/>
+              <w:cnfStyle w:val="100000000000" w:firstRow="1" w:lastRow="0" w:firstColumn="0" w:lastColumn="0" w:oddVBand="0" w:evenVBand="0" w:oddHBand="0" w:evenHBand="0" w:firstRowFirstColumn="0" w:firstRowLastColumn="0" w:lastRowFirstColumn="0" w:lastRowLastColumn="0"/>
+              <w:rPr>
+                <w:rFonts w:cs="Times New Roman"/>
+                <w:sz w:val="24"/>
+                <w:szCs w:val="24"/>
+              </w:rPr>
+            </w:pPr>
+            <w:r>
+              <w:rPr>
+                <w:rFonts w:cs="Times New Roman"/>
+                <w:sz w:val="24"/>
+                <w:szCs w:val="24"/>
+              </w:rPr>
+              <w:t>Sunday</w:t>
+            </w:r>
+          </w:p>
+        </w:tc>
+        <w:tc>
+          <w:tcPr>
+            <w:tcW w:w="980" w:type="pct"/>
+            <w:vAlign w:val="center"/>
+          </w:tcPr>
+          <w:p>
+            <w:pPr>
+              <w:jc w:val="center"/>
+              <w:cnfStyle w:val="100000000000" w:firstRow="1" w:lastRow="0" w:firstColumn="0" w:lastColumn="0" w:oddVBand="0" w:evenVBand="0" w:oddHBand="0" w:evenHBand="0" w:firstRowFirstColumn="0" w:firstRowLastColumn="0" w:lastRowFirstColumn="0" w:lastRowLastColumn="0"/>
+              <w:rPr>
+                <w:rFonts w:cs="Times New Roman"/>
+                <w:sz w:val="24"/>
+                <w:szCs w:val="24"/>
+              </w:rPr>
+            </w:pPr>
+            <w:r>
+              <w:rPr>
+                <w:rFonts w:cs="Times New Roman"/>
+                <w:sz w:val="24"/>
+                <w:szCs w:val="24"/>
+              </w:rPr>
               <w:t>Monday</w:t>
-            </w:r>
-          </w:p>
-        </w:tc>
-        <w:tc>
-          <w:tcPr>
-            <w:tcW w:w="1134" w:type="dxa"/>
-            <w:vAlign w:val="center"/>
-          </w:tcPr>
-          <w:p>
-            <w:pPr>
-              <w:jc w:val="center"/>
-              <w:cnfStyle w:val="100000000000" w:firstRow="1" w:lastRow="0" w:firstColumn="0" w:lastColumn="0" w:oddVBand="0" w:evenVBand="0" w:oddHBand="0" w:evenHBand="0" w:firstRowFirstColumn="0" w:firstRowLastColumn="0" w:lastRowFirstColumn="0" w:lastRowLastColumn="0"/>
-              <w:rPr>
-                <w:rFonts w:cs="Times New Roman"/>
-                <w:sz w:val="24"/>
-                <w:szCs w:val="24"/>
-              </w:rPr>
-            </w:pPr>
-            <w:r>
-              <w:rPr>
-                <w:rFonts w:cs="Times New Roman"/>
-                <w:sz w:val="24"/>
-                <w:szCs w:val="24"/>
-              </w:rPr>
-              <w:t>Tuesday</w:t>
-            </w:r>
-          </w:p>
-        </w:tc>
-        <w:tc>
-          <w:tcPr>
-            <w:tcW w:w="1417" w:type="dxa"/>
-            <w:vAlign w:val="center"/>
-          </w:tcPr>
-          <w:p>
-            <w:pPr>
-              <w:jc w:val="center"/>
-              <w:cnfStyle w:val="100000000000" w:firstRow="1" w:lastRow="0" w:firstColumn="0" w:lastColumn="0" w:oddVBand="0" w:evenVBand="0" w:oddHBand="0" w:evenHBand="0" w:firstRowFirstColumn="0" w:firstRowLastColumn="0" w:lastRowFirstColumn="0" w:lastRowLastColumn="0"/>
-              <w:rPr>
-                <w:rFonts w:cs="Times New Roman"/>
-                <w:sz w:val="24"/>
-                <w:szCs w:val="24"/>
-              </w:rPr>
-            </w:pPr>
-            <w:r>
-              <w:rPr>
-                <w:rFonts w:cs="Times New Roman"/>
-                <w:sz w:val="24"/>
-                <w:szCs w:val="24"/>
-              </w:rPr>
-              <w:t>Wednesday</w:t>
-            </w:r>
-          </w:p>
-        </w:tc>
-        <w:tc>
-          <w:tcPr>
-            <w:tcW w:w="1418" w:type="dxa"/>
-            <w:vAlign w:val="center"/>
-          </w:tcPr>
-          <w:p>
-            <w:pPr>
-              <w:jc w:val="center"/>
-              <w:cnfStyle w:val="100000000000" w:firstRow="1" w:lastRow="0" w:firstColumn="0" w:lastColumn="0" w:oddVBand="0" w:evenVBand="0" w:oddHBand="0" w:evenHBand="0" w:firstRowFirstColumn="0" w:firstRowLastColumn="0" w:lastRowFirstColumn="0" w:lastRowLastColumn="0"/>
-              <w:rPr>
-                <w:rFonts w:cs="Times New Roman"/>
-                <w:sz w:val="24"/>
-                <w:szCs w:val="24"/>
-              </w:rPr>
-            </w:pPr>
-            <w:r>
-              <w:rPr>
-                <w:rFonts w:cs="Times New Roman"/>
-                <w:sz w:val="24"/>
-                <w:szCs w:val="24"/>
-              </w:rPr>
-              <w:t>Thursday</w:t>
-            </w:r>
-          </w:p>
-        </w:tc>
-        <w:tc>
-          <w:tcPr>
-            <w:tcW w:w="1276" w:type="dxa"/>
-            <w:vAlign w:val="center"/>
-          </w:tcPr>
-          <w:p>
-            <w:pPr>
-              <w:jc w:val="center"/>
-              <w:cnfStyle w:val="100000000000" w:firstRow="1" w:lastRow="0" w:firstColumn="0" w:lastColumn="0" w:oddVBand="0" w:evenVBand="0" w:oddHBand="0" w:evenHBand="0" w:firstRowFirstColumn="0" w:firstRowLastColumn="0" w:lastRowFirstColumn="0" w:lastRowLastColumn="0"/>
-              <w:rPr>
-                <w:rFonts w:cs="Times New Roman"/>
-                <w:sz w:val="24"/>
-                <w:szCs w:val="24"/>
-              </w:rPr>
-            </w:pPr>
-            <w:r>
-              <w:rPr>
-                <w:rFonts w:cs="Times New Roman"/>
-                <w:sz w:val="24"/>
-                <w:szCs w:val="24"/>
-              </w:rPr>
-              <w:t>Friday</w:t>
             </w:r>
           </w:p>
         </w:tc>
@@ -5196,7 +5210,7 @@
         <w:tc>
           <w:tcPr>
             <w:cnfStyle w:val="001000000000" w:firstRow="0" w:lastRow="0" w:firstColumn="1" w:lastColumn="0" w:oddVBand="0" w:evenVBand="0" w:oddHBand="0" w:evenHBand="0" w:firstRowFirstColumn="0" w:firstRowLastColumn="0" w:lastRowFirstColumn="0" w:lastRowLastColumn="0"/>
-            <w:tcW w:w="0" w:type="auto"/>
+            <w:tcW w:w="635" w:type="pct"/>
             <w:vMerge w:val="restart"/>
             <w:vAlign w:val="center"/>
           </w:tcPr>
@@ -5221,7 +5235,7 @@
         </w:tc>
         <w:tc>
           <w:tcPr>
-            <w:tcW w:w="2585" w:type="dxa"/>
+            <w:tcW w:w="796" w:type="pct"/>
             <w:vAlign w:val="center"/>
           </w:tcPr>
           <w:p>
@@ -5240,23 +5254,13 @@
                 <w:sz w:val="24"/>
                 <w:szCs w:val="24"/>
               </w:rPr>
-              <w:t xml:space="preserve">What did you do </w:t>
-            </w:r>
-            <w:proofErr w:type="gramStart"/>
-            <w:r>
-              <w:rPr>
-                <w:rFonts w:cs="Times New Roman"/>
-                <w:sz w:val="24"/>
-                <w:szCs w:val="24"/>
-              </w:rPr>
-              <w:t>yesterday ?</w:t>
-            </w:r>
-            <w:proofErr w:type="gramEnd"/>
-          </w:p>
-        </w:tc>
-        <w:tc>
-          <w:tcPr>
-            <w:tcW w:w="1134" w:type="dxa"/>
+              <w:t>What did you do yesterday ?</w:t>
+            </w:r>
+          </w:p>
+        </w:tc>
+        <w:tc>
+          <w:tcPr>
+            <w:tcW w:w="1193" w:type="pct"/>
             <w:vAlign w:val="center"/>
           </w:tcPr>
           <w:p>
@@ -5273,7 +5277,7 @@
         </w:tc>
         <w:tc>
           <w:tcPr>
-            <w:tcW w:w="1134" w:type="dxa"/>
+            <w:tcW w:w="1395" w:type="pct"/>
             <w:vAlign w:val="center"/>
           </w:tcPr>
           <w:p>
@@ -5290,41 +5294,7 @@
         </w:tc>
         <w:tc>
           <w:tcPr>
-            <w:tcW w:w="1417" w:type="dxa"/>
-            <w:vAlign w:val="center"/>
-          </w:tcPr>
-          <w:p>
-            <w:pPr>
-              <w:jc w:val="center"/>
-              <w:cnfStyle w:val="000000100000" w:firstRow="0" w:lastRow="0" w:firstColumn="0" w:lastColumn="0" w:oddVBand="0" w:evenVBand="0" w:oddHBand="1" w:evenHBand="0" w:firstRowFirstColumn="0" w:firstRowLastColumn="0" w:lastRowFirstColumn="0" w:lastRowLastColumn="0"/>
-              <w:rPr>
-                <w:rFonts w:cs="Times New Roman"/>
-                <w:sz w:val="24"/>
-                <w:szCs w:val="24"/>
-              </w:rPr>
-            </w:pPr>
-          </w:p>
-        </w:tc>
-        <w:tc>
-          <w:tcPr>
-            <w:tcW w:w="1418" w:type="dxa"/>
-            <w:vAlign w:val="center"/>
-          </w:tcPr>
-          <w:p>
-            <w:pPr>
-              <w:jc w:val="center"/>
-              <w:cnfStyle w:val="000000100000" w:firstRow="0" w:lastRow="0" w:firstColumn="0" w:lastColumn="0" w:oddVBand="0" w:evenVBand="0" w:oddHBand="1" w:evenHBand="0" w:firstRowFirstColumn="0" w:firstRowLastColumn="0" w:lastRowFirstColumn="0" w:lastRowLastColumn="0"/>
-              <w:rPr>
-                <w:rFonts w:cs="Times New Roman"/>
-                <w:sz w:val="24"/>
-                <w:szCs w:val="24"/>
-              </w:rPr>
-            </w:pPr>
-          </w:p>
-        </w:tc>
-        <w:tc>
-          <w:tcPr>
-            <w:tcW w:w="1276" w:type="dxa"/>
+            <w:tcW w:w="980" w:type="pct"/>
             <w:vAlign w:val="center"/>
           </w:tcPr>
           <w:p>
@@ -5344,7 +5314,7 @@
         <w:tc>
           <w:tcPr>
             <w:cnfStyle w:val="001000000000" w:firstRow="0" w:lastRow="0" w:firstColumn="1" w:lastColumn="0" w:oddVBand="0" w:evenVBand="0" w:oddHBand="0" w:evenHBand="0" w:firstRowFirstColumn="0" w:firstRowLastColumn="0" w:lastRowFirstColumn="0" w:lastRowLastColumn="0"/>
-            <w:tcW w:w="0" w:type="auto"/>
+            <w:tcW w:w="635" w:type="pct"/>
             <w:vMerge/>
             <w:shd w:val="clear" w:color="auto" w:fill="D9E2F3" w:themeFill="accent1" w:themeFillTint="33"/>
             <w:vAlign w:val="center"/>
@@ -5362,7 +5332,7 @@
         </w:tc>
         <w:tc>
           <w:tcPr>
-            <w:tcW w:w="2585" w:type="dxa"/>
+            <w:tcW w:w="796" w:type="pct"/>
             <w:shd w:val="clear" w:color="auto" w:fill="D9E2F3" w:themeFill="accent1" w:themeFillTint="33"/>
             <w:vAlign w:val="center"/>
           </w:tcPr>
@@ -5382,23 +5352,13 @@
                 <w:sz w:val="24"/>
                 <w:szCs w:val="24"/>
               </w:rPr>
-              <w:t xml:space="preserve">What are you doing </w:t>
-            </w:r>
-            <w:proofErr w:type="gramStart"/>
-            <w:r>
-              <w:rPr>
-                <w:rFonts w:cs="Times New Roman"/>
-                <w:sz w:val="24"/>
-                <w:szCs w:val="24"/>
-              </w:rPr>
-              <w:t>today ?</w:t>
-            </w:r>
-            <w:proofErr w:type="gramEnd"/>
-          </w:p>
-        </w:tc>
-        <w:tc>
-          <w:tcPr>
-            <w:tcW w:w="1134" w:type="dxa"/>
+              <w:t>What are you doing today ?</w:t>
+            </w:r>
+          </w:p>
+        </w:tc>
+        <w:tc>
+          <w:tcPr>
+            <w:tcW w:w="1193" w:type="pct"/>
             <w:shd w:val="clear" w:color="auto" w:fill="D9E2F3" w:themeFill="accent1" w:themeFillTint="33"/>
             <w:vAlign w:val="center"/>
           </w:tcPr>
@@ -5416,7 +5376,7 @@
         </w:tc>
         <w:tc>
           <w:tcPr>
-            <w:tcW w:w="1134" w:type="dxa"/>
+            <w:tcW w:w="1395" w:type="pct"/>
             <w:shd w:val="clear" w:color="auto" w:fill="D9E2F3" w:themeFill="accent1" w:themeFillTint="33"/>
             <w:vAlign w:val="center"/>
           </w:tcPr>
@@ -5434,43 +5394,7 @@
         </w:tc>
         <w:tc>
           <w:tcPr>
-            <w:tcW w:w="1417" w:type="dxa"/>
-            <w:shd w:val="clear" w:color="auto" w:fill="D9E2F3" w:themeFill="accent1" w:themeFillTint="33"/>
-            <w:vAlign w:val="center"/>
-          </w:tcPr>
-          <w:p>
-            <w:pPr>
-              <w:jc w:val="center"/>
-              <w:cnfStyle w:val="000000000000" w:firstRow="0" w:lastRow="0" w:firstColumn="0" w:lastColumn="0" w:oddVBand="0" w:evenVBand="0" w:oddHBand="0" w:evenHBand="0" w:firstRowFirstColumn="0" w:firstRowLastColumn="0" w:lastRowFirstColumn="0" w:lastRowLastColumn="0"/>
-              <w:rPr>
-                <w:rFonts w:cs="Times New Roman"/>
-                <w:sz w:val="24"/>
-                <w:szCs w:val="24"/>
-              </w:rPr>
-            </w:pPr>
-          </w:p>
-        </w:tc>
-        <w:tc>
-          <w:tcPr>
-            <w:tcW w:w="1418" w:type="dxa"/>
-            <w:shd w:val="clear" w:color="auto" w:fill="D9E2F3" w:themeFill="accent1" w:themeFillTint="33"/>
-            <w:vAlign w:val="center"/>
-          </w:tcPr>
-          <w:p>
-            <w:pPr>
-              <w:jc w:val="center"/>
-              <w:cnfStyle w:val="000000000000" w:firstRow="0" w:lastRow="0" w:firstColumn="0" w:lastColumn="0" w:oddVBand="0" w:evenVBand="0" w:oddHBand="0" w:evenHBand="0" w:firstRowFirstColumn="0" w:firstRowLastColumn="0" w:lastRowFirstColumn="0" w:lastRowLastColumn="0"/>
-              <w:rPr>
-                <w:rFonts w:cs="Times New Roman"/>
-                <w:sz w:val="24"/>
-                <w:szCs w:val="24"/>
-              </w:rPr>
-            </w:pPr>
-          </w:p>
-        </w:tc>
-        <w:tc>
-          <w:tcPr>
-            <w:tcW w:w="1276" w:type="dxa"/>
+            <w:tcW w:w="980" w:type="pct"/>
             <w:shd w:val="clear" w:color="auto" w:fill="D9E2F3" w:themeFill="accent1" w:themeFillTint="33"/>
             <w:vAlign w:val="center"/>
           </w:tcPr>
@@ -5494,7 +5418,7 @@
         <w:tc>
           <w:tcPr>
             <w:cnfStyle w:val="001000000000" w:firstRow="0" w:lastRow="0" w:firstColumn="1" w:lastColumn="0" w:oddVBand="0" w:evenVBand="0" w:oddHBand="0" w:evenHBand="0" w:firstRowFirstColumn="0" w:firstRowLastColumn="0" w:lastRowFirstColumn="0" w:lastRowLastColumn="0"/>
-            <w:tcW w:w="0" w:type="auto"/>
+            <w:tcW w:w="635" w:type="pct"/>
             <w:vMerge/>
             <w:vAlign w:val="center"/>
           </w:tcPr>
@@ -5511,7 +5435,7 @@
         </w:tc>
         <w:tc>
           <w:tcPr>
-            <w:tcW w:w="2585" w:type="dxa"/>
+            <w:tcW w:w="796" w:type="pct"/>
             <w:vAlign w:val="center"/>
           </w:tcPr>
           <w:p>
@@ -5530,23 +5454,13 @@
                 <w:sz w:val="24"/>
                 <w:szCs w:val="24"/>
               </w:rPr>
-              <w:t xml:space="preserve">Is there anything block </w:t>
-            </w:r>
-            <w:proofErr w:type="gramStart"/>
-            <w:r>
-              <w:rPr>
-                <w:rFonts w:cs="Times New Roman"/>
-                <w:sz w:val="24"/>
-                <w:szCs w:val="24"/>
-              </w:rPr>
-              <w:t>you ?</w:t>
-            </w:r>
-            <w:proofErr w:type="gramEnd"/>
-          </w:p>
-        </w:tc>
-        <w:tc>
-          <w:tcPr>
-            <w:tcW w:w="1134" w:type="dxa"/>
+              <w:t>Is there anything block you ?</w:t>
+            </w:r>
+          </w:p>
+        </w:tc>
+        <w:tc>
+          <w:tcPr>
+            <w:tcW w:w="1193" w:type="pct"/>
             <w:vAlign w:val="center"/>
           </w:tcPr>
           <w:p>
@@ -5563,7 +5477,7 @@
         </w:tc>
         <w:tc>
           <w:tcPr>
-            <w:tcW w:w="1134" w:type="dxa"/>
+            <w:tcW w:w="1395" w:type="pct"/>
             <w:vAlign w:val="center"/>
           </w:tcPr>
           <w:p>
@@ -5580,41 +5494,7 @@
         </w:tc>
         <w:tc>
           <w:tcPr>
-            <w:tcW w:w="1417" w:type="dxa"/>
-            <w:vAlign w:val="center"/>
-          </w:tcPr>
-          <w:p>
-            <w:pPr>
-              <w:jc w:val="center"/>
-              <w:cnfStyle w:val="000000100000" w:firstRow="0" w:lastRow="0" w:firstColumn="0" w:lastColumn="0" w:oddVBand="0" w:evenVBand="0" w:oddHBand="1" w:evenHBand="0" w:firstRowFirstColumn="0" w:firstRowLastColumn="0" w:lastRowFirstColumn="0" w:lastRowLastColumn="0"/>
-              <w:rPr>
-                <w:rFonts w:cs="Times New Roman"/>
-                <w:sz w:val="24"/>
-                <w:szCs w:val="24"/>
-              </w:rPr>
-            </w:pPr>
-          </w:p>
-        </w:tc>
-        <w:tc>
-          <w:tcPr>
-            <w:tcW w:w="1418" w:type="dxa"/>
-            <w:vAlign w:val="center"/>
-          </w:tcPr>
-          <w:p>
-            <w:pPr>
-              <w:jc w:val="center"/>
-              <w:cnfStyle w:val="000000100000" w:firstRow="0" w:lastRow="0" w:firstColumn="0" w:lastColumn="0" w:oddVBand="0" w:evenVBand="0" w:oddHBand="1" w:evenHBand="0" w:firstRowFirstColumn="0" w:firstRowLastColumn="0" w:lastRowFirstColumn="0" w:lastRowLastColumn="0"/>
-              <w:rPr>
-                <w:rFonts w:cs="Times New Roman"/>
-                <w:sz w:val="24"/>
-                <w:szCs w:val="24"/>
-              </w:rPr>
-            </w:pPr>
-          </w:p>
-        </w:tc>
-        <w:tc>
-          <w:tcPr>
-            <w:tcW w:w="1276" w:type="dxa"/>
+            <w:tcW w:w="980" w:type="pct"/>
             <w:vAlign w:val="center"/>
           </w:tcPr>
           <w:p>
@@ -5634,7 +5514,7 @@
         <w:tc>
           <w:tcPr>
             <w:cnfStyle w:val="001000000000" w:firstRow="0" w:lastRow="0" w:firstColumn="1" w:lastColumn="0" w:oddVBand="0" w:evenVBand="0" w:oddHBand="0" w:evenHBand="0" w:firstRowFirstColumn="0" w:firstRowLastColumn="0" w:lastRowFirstColumn="0" w:lastRowLastColumn="0"/>
-            <w:tcW w:w="0" w:type="auto"/>
+            <w:tcW w:w="635" w:type="pct"/>
             <w:vMerge w:val="restart"/>
             <w:shd w:val="clear" w:color="auto" w:fill="auto"/>
             <w:vAlign w:val="center"/>
@@ -5654,13 +5534,13 @@
                 <w:sz w:val="24"/>
                 <w:szCs w:val="24"/>
               </w:rPr>
-              <w:t>[nama]</w:t>
-            </w:r>
-          </w:p>
-        </w:tc>
-        <w:tc>
-          <w:tcPr>
-            <w:tcW w:w="2585" w:type="dxa"/>
+              <w:t>Erin</w:t>
+            </w:r>
+          </w:p>
+        </w:tc>
+        <w:tc>
+          <w:tcPr>
+            <w:tcW w:w="796" w:type="pct"/>
             <w:shd w:val="clear" w:color="auto" w:fill="auto"/>
             <w:vAlign w:val="center"/>
           </w:tcPr>
@@ -5680,23 +5560,13 @@
                 <w:sz w:val="24"/>
                 <w:szCs w:val="24"/>
               </w:rPr>
-              <w:t xml:space="preserve">What did you do </w:t>
-            </w:r>
-            <w:proofErr w:type="gramStart"/>
-            <w:r>
-              <w:rPr>
-                <w:rFonts w:cs="Times New Roman"/>
-                <w:sz w:val="24"/>
-                <w:szCs w:val="24"/>
-              </w:rPr>
-              <w:t>yesterday ?</w:t>
-            </w:r>
-            <w:proofErr w:type="gramEnd"/>
-          </w:p>
-        </w:tc>
-        <w:tc>
-          <w:tcPr>
-            <w:tcW w:w="1134" w:type="dxa"/>
+              <w:t>What did you do yesterday ?</w:t>
+            </w:r>
+          </w:p>
+        </w:tc>
+        <w:tc>
+          <w:tcPr>
+            <w:tcW w:w="1193" w:type="pct"/>
             <w:shd w:val="clear" w:color="auto" w:fill="auto"/>
             <w:vAlign w:val="center"/>
           </w:tcPr>
@@ -5706,82 +5576,75 @@
               <w:cnfStyle w:val="000000000000" w:firstRow="0" w:lastRow="0" w:firstColumn="0" w:lastColumn="0" w:oddVBand="0" w:evenVBand="0" w:oddHBand="0" w:evenHBand="0" w:firstRowFirstColumn="0" w:firstRowLastColumn="0" w:lastRowFirstColumn="0" w:lastRowLastColumn="0"/>
               <w:rPr>
                 <w:rFonts w:cs="Times New Roman"/>
-                <w:sz w:val="24"/>
-                <w:szCs w:val="24"/>
-              </w:rPr>
-            </w:pPr>
-          </w:p>
-        </w:tc>
-        <w:tc>
-          <w:tcPr>
-            <w:tcW w:w="1134" w:type="dxa"/>
+              </w:rPr>
+            </w:pPr>
+            <w:r>
+              <w:rPr>
+                <w:rFonts w:cs="Times New Roman"/>
+              </w:rPr>
+              <w:t>-</w:t>
+            </w:r>
+          </w:p>
+        </w:tc>
+        <w:tc>
+          <w:tcPr>
+            <w:tcW w:w="1395" w:type="pct"/>
             <w:shd w:val="clear" w:color="auto" w:fill="auto"/>
             <w:vAlign w:val="center"/>
           </w:tcPr>
           <w:p>
             <w:pPr>
+              <w:spacing w:line="259" w:lineRule="auto"/>
               <w:jc w:val="center"/>
               <w:cnfStyle w:val="000000000000" w:firstRow="0" w:lastRow="0" w:firstColumn="0" w:lastColumn="0" w:oddVBand="0" w:evenVBand="0" w:oddHBand="0" w:evenHBand="0" w:firstRowFirstColumn="0" w:firstRowLastColumn="0" w:lastRowFirstColumn="0" w:lastRowLastColumn="0"/>
               <w:rPr>
-                <w:rFonts w:cs="Times New Roman"/>
-                <w:sz w:val="24"/>
-                <w:szCs w:val="24"/>
-              </w:rPr>
-            </w:pPr>
-          </w:p>
-        </w:tc>
-        <w:tc>
-          <w:tcPr>
-            <w:tcW w:w="1417" w:type="dxa"/>
+                <w:rFonts w:eastAsia="Times New Roman" w:cs="Times New Roman"/>
+                <w:color w:val="000000" w:themeColor="text1"/>
+                <w:szCs w:val="24"/>
+              </w:rPr>
+            </w:pPr>
+            <w:r>
+              <w:rPr>
+                <w:rFonts w:eastAsia="Times New Roman" w:cs="Times New Roman"/>
+                <w:color w:val="000000" w:themeColor="text1"/>
+                <w:szCs w:val="24"/>
+              </w:rPr>
+              <w:t>Membuat design UI halaman “all” pada daftar tugas</w:t>
+            </w:r>
+            <w:r>
+              <w:rPr>
+                <w:rFonts w:eastAsia="Times New Roman" w:cs="Times New Roman"/>
+                <w:color w:val="000000" w:themeColor="text1"/>
+                <w:szCs w:val="24"/>
+              </w:rPr>
+              <w:t xml:space="preserve"> (tabs dan appbar)</w:t>
+            </w:r>
+          </w:p>
+        </w:tc>
+        <w:tc>
+          <w:tcPr>
+            <w:tcW w:w="980" w:type="pct"/>
             <w:shd w:val="clear" w:color="auto" w:fill="auto"/>
             <w:vAlign w:val="center"/>
           </w:tcPr>
           <w:p>
             <w:pPr>
+              <w:spacing w:line="259" w:lineRule="auto"/>
               <w:jc w:val="center"/>
               <w:cnfStyle w:val="000000000000" w:firstRow="0" w:lastRow="0" w:firstColumn="0" w:lastColumn="0" w:oddVBand="0" w:evenVBand="0" w:oddHBand="0" w:evenHBand="0" w:firstRowFirstColumn="0" w:firstRowLastColumn="0" w:lastRowFirstColumn="0" w:lastRowLastColumn="0"/>
               <w:rPr>
-                <w:rFonts w:cs="Times New Roman"/>
-                <w:sz w:val="24"/>
-                <w:szCs w:val="24"/>
-              </w:rPr>
-            </w:pPr>
-          </w:p>
-        </w:tc>
-        <w:tc>
-          <w:tcPr>
-            <w:tcW w:w="1418" w:type="dxa"/>
-            <w:shd w:val="clear" w:color="auto" w:fill="auto"/>
-            <w:vAlign w:val="center"/>
-          </w:tcPr>
-          <w:p>
-            <w:pPr>
-              <w:jc w:val="center"/>
-              <w:cnfStyle w:val="000000000000" w:firstRow="0" w:lastRow="0" w:firstColumn="0" w:lastColumn="0" w:oddVBand="0" w:evenVBand="0" w:oddHBand="0" w:evenHBand="0" w:firstRowFirstColumn="0" w:firstRowLastColumn="0" w:lastRowFirstColumn="0" w:lastRowLastColumn="0"/>
-              <w:rPr>
-                <w:rFonts w:cs="Times New Roman"/>
-                <w:sz w:val="24"/>
-                <w:szCs w:val="24"/>
-              </w:rPr>
-            </w:pPr>
-          </w:p>
-        </w:tc>
-        <w:tc>
-          <w:tcPr>
-            <w:tcW w:w="1276" w:type="dxa"/>
-            <w:shd w:val="clear" w:color="auto" w:fill="auto"/>
-            <w:vAlign w:val="center"/>
-          </w:tcPr>
-          <w:p>
-            <w:pPr>
-              <w:jc w:val="center"/>
-              <w:cnfStyle w:val="000000000000" w:firstRow="0" w:lastRow="0" w:firstColumn="0" w:lastColumn="0" w:oddVBand="0" w:evenVBand="0" w:oddHBand="0" w:evenHBand="0" w:firstRowFirstColumn="0" w:firstRowLastColumn="0" w:lastRowFirstColumn="0" w:lastRowLastColumn="0"/>
-              <w:rPr>
-                <w:rFonts w:cs="Times New Roman"/>
-                <w:sz w:val="24"/>
-                <w:szCs w:val="24"/>
-              </w:rPr>
-            </w:pPr>
+                <w:rFonts w:eastAsia="Times New Roman" w:cs="Times New Roman"/>
+                <w:szCs w:val="24"/>
+              </w:rPr>
+            </w:pPr>
+            <w:r>
+              <w:rPr>
+                <w:rFonts w:eastAsia="Times New Roman" w:cs="Times New Roman"/>
+                <w:color w:val="000000" w:themeColor="text1"/>
+                <w:szCs w:val="24"/>
+              </w:rPr>
+              <w:t>Membuat design UI halaman “all” pada daftar tugas</w:t>
+            </w:r>
           </w:p>
         </w:tc>
       </w:tr>
@@ -5792,7 +5655,7 @@
         <w:tc>
           <w:tcPr>
             <w:cnfStyle w:val="001000000000" w:firstRow="0" w:lastRow="0" w:firstColumn="1" w:lastColumn="0" w:oddVBand="0" w:evenVBand="0" w:oddHBand="0" w:evenHBand="0" w:firstRowFirstColumn="0" w:firstRowLastColumn="0" w:lastRowFirstColumn="0" w:lastRowLastColumn="0"/>
-            <w:tcW w:w="0" w:type="auto"/>
+            <w:tcW w:w="635" w:type="pct"/>
             <w:vMerge/>
             <w:shd w:val="clear" w:color="auto" w:fill="auto"/>
             <w:vAlign w:val="center"/>
@@ -5810,7 +5673,7 @@
         </w:tc>
         <w:tc>
           <w:tcPr>
-            <w:tcW w:w="2585" w:type="dxa"/>
+            <w:tcW w:w="796" w:type="pct"/>
             <w:shd w:val="clear" w:color="auto" w:fill="auto"/>
             <w:vAlign w:val="center"/>
           </w:tcPr>
@@ -5830,23 +5693,13 @@
                 <w:sz w:val="24"/>
                 <w:szCs w:val="24"/>
               </w:rPr>
-              <w:t xml:space="preserve">What are you doing </w:t>
-            </w:r>
-            <w:proofErr w:type="gramStart"/>
-            <w:r>
-              <w:rPr>
-                <w:rFonts w:cs="Times New Roman"/>
-                <w:sz w:val="24"/>
-                <w:szCs w:val="24"/>
-              </w:rPr>
-              <w:t>today ?</w:t>
-            </w:r>
-            <w:proofErr w:type="gramEnd"/>
-          </w:p>
-        </w:tc>
-        <w:tc>
-          <w:tcPr>
-            <w:tcW w:w="1134" w:type="dxa"/>
+              <w:t>What are you doing today ?</w:t>
+            </w:r>
+          </w:p>
+        </w:tc>
+        <w:tc>
+          <w:tcPr>
+            <w:tcW w:w="1193" w:type="pct"/>
             <w:shd w:val="clear" w:color="auto" w:fill="auto"/>
             <w:vAlign w:val="center"/>
           </w:tcPr>
@@ -5856,33 +5709,102 @@
               <w:cnfStyle w:val="000000100000" w:firstRow="0" w:lastRow="0" w:firstColumn="0" w:lastColumn="0" w:oddVBand="0" w:evenVBand="0" w:oddHBand="1" w:evenHBand="0" w:firstRowFirstColumn="0" w:firstRowLastColumn="0" w:lastRowFirstColumn="0" w:lastRowLastColumn="0"/>
               <w:rPr>
                 <w:rFonts w:cs="Times New Roman"/>
-                <w:sz w:val="24"/>
-                <w:szCs w:val="24"/>
-              </w:rPr>
-            </w:pPr>
-          </w:p>
-        </w:tc>
-        <w:tc>
-          <w:tcPr>
-            <w:tcW w:w="1134" w:type="dxa"/>
+              </w:rPr>
+            </w:pPr>
+            <w:r>
+              <w:rPr>
+                <w:rFonts w:cs="Times New Roman"/>
+              </w:rPr>
+              <w:t xml:space="preserve">Membuat </w:t>
+            </w:r>
+            <w:r>
+              <w:rPr>
+                <w:rFonts w:cs="Times New Roman"/>
+              </w:rPr>
+              <w:t>design</w:t>
+            </w:r>
+            <w:r>
+              <w:rPr>
+                <w:rFonts w:cs="Times New Roman"/>
+              </w:rPr>
+              <w:t xml:space="preserve"> UI halaman </w:t>
+            </w:r>
+            <w:r>
+              <w:rPr>
+                <w:rFonts w:cs="Times New Roman"/>
+              </w:rPr>
+              <w:t>“all”</w:t>
+            </w:r>
+            <w:r>
+              <w:rPr>
+                <w:rFonts w:cs="Times New Roman"/>
+              </w:rPr>
+              <w:t xml:space="preserve"> pada daftar tugas</w:t>
+            </w:r>
+            <w:r>
+              <w:rPr>
+                <w:rFonts w:cs="Times New Roman"/>
+              </w:rPr>
+              <w:t xml:space="preserve"> (tabs dan appbar)</w:t>
+            </w:r>
+          </w:p>
+        </w:tc>
+        <w:tc>
+          <w:tcPr>
+            <w:tcW w:w="1395" w:type="pct"/>
             <w:shd w:val="clear" w:color="auto" w:fill="auto"/>
             <w:vAlign w:val="center"/>
           </w:tcPr>
           <w:p>
             <w:pPr>
+              <w:spacing w:line="259" w:lineRule="auto"/>
               <w:jc w:val="center"/>
               <w:cnfStyle w:val="000000100000" w:firstRow="0" w:lastRow="0" w:firstColumn="0" w:lastColumn="0" w:oddVBand="0" w:evenVBand="0" w:oddHBand="1" w:evenHBand="0" w:firstRowFirstColumn="0" w:firstRowLastColumn="0" w:lastRowFirstColumn="0" w:lastRowLastColumn="0"/>
               <w:rPr>
-                <w:rFonts w:cs="Times New Roman"/>
-                <w:sz w:val="24"/>
-                <w:szCs w:val="24"/>
-              </w:rPr>
-            </w:pPr>
-          </w:p>
-        </w:tc>
-        <w:tc>
-          <w:tcPr>
-            <w:tcW w:w="1417" w:type="dxa"/>
+                <w:rFonts w:eastAsia="Times New Roman" w:cs="Times New Roman"/>
+                <w:szCs w:val="24"/>
+              </w:rPr>
+            </w:pPr>
+            <w:r>
+              <w:rPr>
+                <w:rFonts w:eastAsia="Times New Roman" w:cs="Times New Roman"/>
+                <w:color w:val="000000" w:themeColor="text1"/>
+                <w:szCs w:val="24"/>
+              </w:rPr>
+              <w:t>Membuat design UI halaman “all” pada daftar tugas</w:t>
+            </w:r>
+          </w:p>
+          <w:p>
+            <w:pPr>
+              <w:jc w:val="center"/>
+              <w:cnfStyle w:val="000000100000" w:firstRow="0" w:lastRow="0" w:firstColumn="0" w:lastColumn="0" w:oddVBand="0" w:evenVBand="0" w:oddHBand="1" w:evenHBand="0" w:firstRowFirstColumn="0" w:firstRowLastColumn="0" w:lastRowFirstColumn="0" w:lastRowLastColumn="0"/>
+              <w:rPr>
+                <w:rFonts w:cs="Times New Roman"/>
+              </w:rPr>
+            </w:pPr>
+            <w:r>
+              <w:rPr>
+                <w:rFonts w:cs="Times New Roman"/>
+              </w:rPr>
+              <w:t xml:space="preserve">(menyinkronkan dengan ‘tambah </w:t>
+            </w:r>
+            <w:r>
+              <w:rPr>
+                <w:rFonts w:cs="Times New Roman"/>
+              </w:rPr>
+              <w:t xml:space="preserve">list </w:t>
+            </w:r>
+            <w:r>
+              <w:rPr>
+                <w:rFonts w:cs="Times New Roman"/>
+              </w:rPr>
+              <w:t>pekerjaan’)</w:t>
+            </w:r>
+          </w:p>
+        </w:tc>
+        <w:tc>
+          <w:tcPr>
+            <w:tcW w:w="980" w:type="pct"/>
             <w:shd w:val="clear" w:color="auto" w:fill="auto"/>
             <w:vAlign w:val="center"/>
           </w:tcPr>
@@ -5892,46 +5814,14 @@
               <w:cnfStyle w:val="000000100000" w:firstRow="0" w:lastRow="0" w:firstColumn="0" w:lastColumn="0" w:oddVBand="0" w:evenVBand="0" w:oddHBand="1" w:evenHBand="0" w:firstRowFirstColumn="0" w:firstRowLastColumn="0" w:lastRowFirstColumn="0" w:lastRowLastColumn="0"/>
               <w:rPr>
                 <w:rFonts w:cs="Times New Roman"/>
-                <w:sz w:val="24"/>
-                <w:szCs w:val="24"/>
-              </w:rPr>
-            </w:pPr>
-          </w:p>
-        </w:tc>
-        <w:tc>
-          <w:tcPr>
-            <w:tcW w:w="1418" w:type="dxa"/>
-            <w:shd w:val="clear" w:color="auto" w:fill="auto"/>
-            <w:vAlign w:val="center"/>
-          </w:tcPr>
-          <w:p>
-            <w:pPr>
-              <w:jc w:val="center"/>
-              <w:cnfStyle w:val="000000100000" w:firstRow="0" w:lastRow="0" w:firstColumn="0" w:lastColumn="0" w:oddVBand="0" w:evenVBand="0" w:oddHBand="1" w:evenHBand="0" w:firstRowFirstColumn="0" w:firstRowLastColumn="0" w:lastRowFirstColumn="0" w:lastRowLastColumn="0"/>
-              <w:rPr>
-                <w:rFonts w:cs="Times New Roman"/>
-                <w:sz w:val="24"/>
-                <w:szCs w:val="24"/>
-              </w:rPr>
-            </w:pPr>
-          </w:p>
-        </w:tc>
-        <w:tc>
-          <w:tcPr>
-            <w:tcW w:w="1276" w:type="dxa"/>
-            <w:shd w:val="clear" w:color="auto" w:fill="auto"/>
-            <w:vAlign w:val="center"/>
-          </w:tcPr>
-          <w:p>
-            <w:pPr>
-              <w:jc w:val="center"/>
-              <w:cnfStyle w:val="000000100000" w:firstRow="0" w:lastRow="0" w:firstColumn="0" w:lastColumn="0" w:oddVBand="0" w:evenVBand="0" w:oddHBand="1" w:evenHBand="0" w:firstRowFirstColumn="0" w:firstRowLastColumn="0" w:lastRowFirstColumn="0" w:lastRowLastColumn="0"/>
-              <w:rPr>
-                <w:rFonts w:cs="Times New Roman"/>
-                <w:sz w:val="24"/>
-                <w:szCs w:val="24"/>
-              </w:rPr>
-            </w:pPr>
+              </w:rPr>
+            </w:pPr>
+            <w:r>
+              <w:rPr>
+                <w:rFonts w:cs="Times New Roman"/>
+              </w:rPr>
+              <w:t>Membuat design UI tombol done pada list pekerjaan</w:t>
+            </w:r>
           </w:p>
         </w:tc>
       </w:tr>
@@ -5939,7 +5829,7 @@
         <w:tc>
           <w:tcPr>
             <w:cnfStyle w:val="001000000000" w:firstRow="0" w:lastRow="0" w:firstColumn="1" w:lastColumn="0" w:oddVBand="0" w:evenVBand="0" w:oddHBand="0" w:evenHBand="0" w:firstRowFirstColumn="0" w:firstRowLastColumn="0" w:lastRowFirstColumn="0" w:lastRowLastColumn="0"/>
-            <w:tcW w:w="0" w:type="auto"/>
+            <w:tcW w:w="635" w:type="pct"/>
             <w:vMerge/>
             <w:shd w:val="clear" w:color="auto" w:fill="auto"/>
             <w:vAlign w:val="center"/>
@@ -5957,7 +5847,7 @@
         </w:tc>
         <w:tc>
           <w:tcPr>
-            <w:tcW w:w="2585" w:type="dxa"/>
+            <w:tcW w:w="796" w:type="pct"/>
             <w:shd w:val="clear" w:color="auto" w:fill="auto"/>
             <w:vAlign w:val="center"/>
           </w:tcPr>
@@ -5977,41 +5867,33 @@
                 <w:sz w:val="24"/>
                 <w:szCs w:val="24"/>
               </w:rPr>
-              <w:t xml:space="preserve">Is there anything block </w:t>
-            </w:r>
-            <w:proofErr w:type="gramStart"/>
-            <w:r>
-              <w:rPr>
-                <w:rFonts w:cs="Times New Roman"/>
-                <w:sz w:val="24"/>
-                <w:szCs w:val="24"/>
-              </w:rPr>
-              <w:t>you ?</w:t>
-            </w:r>
-            <w:proofErr w:type="gramEnd"/>
-          </w:p>
-        </w:tc>
-        <w:tc>
-          <w:tcPr>
-            <w:tcW w:w="1134" w:type="dxa"/>
+              <w:t>Is there anything block you ?</w:t>
+            </w:r>
+          </w:p>
+        </w:tc>
+        <w:tc>
+          <w:tcPr>
+            <w:tcW w:w="1193" w:type="pct"/>
             <w:shd w:val="clear" w:color="auto" w:fill="auto"/>
             <w:vAlign w:val="center"/>
           </w:tcPr>
           <w:p>
             <w:pPr>
+              <w:spacing w:line="259" w:lineRule="auto"/>
               <w:jc w:val="center"/>
               <w:cnfStyle w:val="000000000000" w:firstRow="0" w:lastRow="0" w:firstColumn="0" w:lastColumn="0" w:oddVBand="0" w:evenVBand="0" w:oddHBand="0" w:evenHBand="0" w:firstRowFirstColumn="0" w:firstRowLastColumn="0" w:lastRowFirstColumn="0" w:lastRowLastColumn="0"/>
-              <w:rPr>
-                <w:rFonts w:cs="Times New Roman"/>
-                <w:sz w:val="24"/>
-                <w:szCs w:val="24"/>
-              </w:rPr>
-            </w:pPr>
-          </w:p>
-        </w:tc>
-        <w:tc>
-          <w:tcPr>
-            <w:tcW w:w="1134" w:type="dxa"/>
+            </w:pPr>
+            <w:r>
+              <w:rPr>
+                <w:rFonts w:cs="Times New Roman"/>
+              </w:rPr>
+              <w:t>Kendala pemilihan warna aplikasi</w:t>
+            </w:r>
+          </w:p>
+        </w:tc>
+        <w:tc>
+          <w:tcPr>
+            <w:tcW w:w="1395" w:type="pct"/>
             <w:shd w:val="clear" w:color="auto" w:fill="auto"/>
             <w:vAlign w:val="center"/>
           </w:tcPr>
@@ -6021,15 +5903,21 @@
               <w:cnfStyle w:val="000000000000" w:firstRow="0" w:lastRow="0" w:firstColumn="0" w:lastColumn="0" w:oddVBand="0" w:evenVBand="0" w:oddHBand="0" w:evenHBand="0" w:firstRowFirstColumn="0" w:firstRowLastColumn="0" w:lastRowFirstColumn="0" w:lastRowLastColumn="0"/>
               <w:rPr>
                 <w:rFonts w:cs="Times New Roman"/>
-                <w:sz w:val="24"/>
-                <w:szCs w:val="24"/>
-              </w:rPr>
-            </w:pPr>
-          </w:p>
-        </w:tc>
-        <w:tc>
-          <w:tcPr>
-            <w:tcW w:w="1417" w:type="dxa"/>
+              </w:rPr>
+            </w:pPr>
+            <w:bookmarkStart w:id="6" w:name="_GoBack"/>
+            <w:bookmarkEnd w:id="6"/>
+            <w:r>
+              <w:rPr>
+                <w:rFonts w:cs="Times New Roman"/>
+              </w:rPr>
+              <w:t>-</w:t>
+            </w:r>
+          </w:p>
+        </w:tc>
+        <w:tc>
+          <w:tcPr>
+            <w:tcW w:w="980" w:type="pct"/>
             <w:shd w:val="clear" w:color="auto" w:fill="auto"/>
             <w:vAlign w:val="center"/>
           </w:tcPr>
@@ -6039,46 +5927,14 @@
               <w:cnfStyle w:val="000000000000" w:firstRow="0" w:lastRow="0" w:firstColumn="0" w:lastColumn="0" w:oddVBand="0" w:evenVBand="0" w:oddHBand="0" w:evenHBand="0" w:firstRowFirstColumn="0" w:firstRowLastColumn="0" w:lastRowFirstColumn="0" w:lastRowLastColumn="0"/>
               <w:rPr>
                 <w:rFonts w:cs="Times New Roman"/>
-                <w:sz w:val="24"/>
-                <w:szCs w:val="24"/>
-              </w:rPr>
-            </w:pPr>
-          </w:p>
-        </w:tc>
-        <w:tc>
-          <w:tcPr>
-            <w:tcW w:w="1418" w:type="dxa"/>
-            <w:shd w:val="clear" w:color="auto" w:fill="auto"/>
-            <w:vAlign w:val="center"/>
-          </w:tcPr>
-          <w:p>
-            <w:pPr>
-              <w:jc w:val="center"/>
-              <w:cnfStyle w:val="000000000000" w:firstRow="0" w:lastRow="0" w:firstColumn="0" w:lastColumn="0" w:oddVBand="0" w:evenVBand="0" w:oddHBand="0" w:evenHBand="0" w:firstRowFirstColumn="0" w:firstRowLastColumn="0" w:lastRowFirstColumn="0" w:lastRowLastColumn="0"/>
-              <w:rPr>
-                <w:rFonts w:cs="Times New Roman"/>
-                <w:sz w:val="24"/>
-                <w:szCs w:val="24"/>
-              </w:rPr>
-            </w:pPr>
-          </w:p>
-        </w:tc>
-        <w:tc>
-          <w:tcPr>
-            <w:tcW w:w="1276" w:type="dxa"/>
-            <w:shd w:val="clear" w:color="auto" w:fill="auto"/>
-            <w:vAlign w:val="center"/>
-          </w:tcPr>
-          <w:p>
-            <w:pPr>
-              <w:jc w:val="center"/>
-              <w:cnfStyle w:val="000000000000" w:firstRow="0" w:lastRow="0" w:firstColumn="0" w:lastColumn="0" w:oddVBand="0" w:evenVBand="0" w:oddHBand="0" w:evenHBand="0" w:firstRowFirstColumn="0" w:firstRowLastColumn="0" w:lastRowFirstColumn="0" w:lastRowLastColumn="0"/>
-              <w:rPr>
-                <w:rFonts w:cs="Times New Roman"/>
-                <w:sz w:val="24"/>
-                <w:szCs w:val="24"/>
-              </w:rPr>
-            </w:pPr>
+              </w:rPr>
+            </w:pPr>
+            <w:r>
+              <w:rPr>
+                <w:rFonts w:cs="Times New Roman"/>
+              </w:rPr>
+              <w:t>-</w:t>
+            </w:r>
           </w:p>
         </w:tc>
       </w:tr>
@@ -6089,7 +5945,7 @@
         <w:tc>
           <w:tcPr>
             <w:cnfStyle w:val="001000000000" w:firstRow="0" w:lastRow="0" w:firstColumn="1" w:lastColumn="0" w:oddVBand="0" w:evenVBand="0" w:oddHBand="0" w:evenHBand="0" w:firstRowFirstColumn="0" w:firstRowLastColumn="0" w:lastRowFirstColumn="0" w:lastRowLastColumn="0"/>
-            <w:tcW w:w="0" w:type="auto"/>
+            <w:tcW w:w="635" w:type="pct"/>
             <w:vMerge w:val="restart"/>
             <w:vAlign w:val="center"/>
           </w:tcPr>
@@ -6114,7 +5970,7 @@
         </w:tc>
         <w:tc>
           <w:tcPr>
-            <w:tcW w:w="2585" w:type="dxa"/>
+            <w:tcW w:w="796" w:type="pct"/>
             <w:vAlign w:val="center"/>
           </w:tcPr>
           <w:p>
@@ -6133,23 +5989,13 @@
                 <w:sz w:val="24"/>
                 <w:szCs w:val="24"/>
               </w:rPr>
-              <w:t xml:space="preserve">What did you do </w:t>
-            </w:r>
-            <w:proofErr w:type="gramStart"/>
-            <w:r>
-              <w:rPr>
-                <w:rFonts w:cs="Times New Roman"/>
-                <w:sz w:val="24"/>
-                <w:szCs w:val="24"/>
-              </w:rPr>
-              <w:t>yesterday ?</w:t>
-            </w:r>
-            <w:proofErr w:type="gramEnd"/>
-          </w:p>
-        </w:tc>
-        <w:tc>
-          <w:tcPr>
-            <w:tcW w:w="1134" w:type="dxa"/>
+              <w:t>What did you do yesterday ?</w:t>
+            </w:r>
+          </w:p>
+        </w:tc>
+        <w:tc>
+          <w:tcPr>
+            <w:tcW w:w="1193" w:type="pct"/>
             <w:vAlign w:val="center"/>
           </w:tcPr>
           <w:p>
@@ -6166,7 +6012,7 @@
         </w:tc>
         <w:tc>
           <w:tcPr>
-            <w:tcW w:w="1134" w:type="dxa"/>
+            <w:tcW w:w="1395" w:type="pct"/>
             <w:vAlign w:val="center"/>
           </w:tcPr>
           <w:p>
@@ -6183,41 +6029,7 @@
         </w:tc>
         <w:tc>
           <w:tcPr>
-            <w:tcW w:w="1417" w:type="dxa"/>
-            <w:vAlign w:val="center"/>
-          </w:tcPr>
-          <w:p>
-            <w:pPr>
-              <w:jc w:val="center"/>
-              <w:cnfStyle w:val="000000100000" w:firstRow="0" w:lastRow="0" w:firstColumn="0" w:lastColumn="0" w:oddVBand="0" w:evenVBand="0" w:oddHBand="1" w:evenHBand="0" w:firstRowFirstColumn="0" w:firstRowLastColumn="0" w:lastRowFirstColumn="0" w:lastRowLastColumn="0"/>
-              <w:rPr>
-                <w:rFonts w:cs="Times New Roman"/>
-                <w:sz w:val="24"/>
-                <w:szCs w:val="24"/>
-              </w:rPr>
-            </w:pPr>
-          </w:p>
-        </w:tc>
-        <w:tc>
-          <w:tcPr>
-            <w:tcW w:w="1418" w:type="dxa"/>
-            <w:vAlign w:val="center"/>
-          </w:tcPr>
-          <w:p>
-            <w:pPr>
-              <w:jc w:val="center"/>
-              <w:cnfStyle w:val="000000100000" w:firstRow="0" w:lastRow="0" w:firstColumn="0" w:lastColumn="0" w:oddVBand="0" w:evenVBand="0" w:oddHBand="1" w:evenHBand="0" w:firstRowFirstColumn="0" w:firstRowLastColumn="0" w:lastRowFirstColumn="0" w:lastRowLastColumn="0"/>
-              <w:rPr>
-                <w:rFonts w:cs="Times New Roman"/>
-                <w:sz w:val="24"/>
-                <w:szCs w:val="24"/>
-              </w:rPr>
-            </w:pPr>
-          </w:p>
-        </w:tc>
-        <w:tc>
-          <w:tcPr>
-            <w:tcW w:w="1276" w:type="dxa"/>
+            <w:tcW w:w="980" w:type="pct"/>
             <w:vAlign w:val="center"/>
           </w:tcPr>
           <w:p>
@@ -6237,7 +6049,7 @@
         <w:tc>
           <w:tcPr>
             <w:cnfStyle w:val="001000000000" w:firstRow="0" w:lastRow="0" w:firstColumn="1" w:lastColumn="0" w:oddVBand="0" w:evenVBand="0" w:oddHBand="0" w:evenHBand="0" w:firstRowFirstColumn="0" w:firstRowLastColumn="0" w:lastRowFirstColumn="0" w:lastRowLastColumn="0"/>
-            <w:tcW w:w="0" w:type="auto"/>
+            <w:tcW w:w="635" w:type="pct"/>
             <w:vMerge/>
             <w:shd w:val="clear" w:color="auto" w:fill="D9E2F3" w:themeFill="accent1" w:themeFillTint="33"/>
             <w:vAlign w:val="center"/>
@@ -6255,7 +6067,7 @@
         </w:tc>
         <w:tc>
           <w:tcPr>
-            <w:tcW w:w="2585" w:type="dxa"/>
+            <w:tcW w:w="796" w:type="pct"/>
             <w:shd w:val="clear" w:color="auto" w:fill="D9E2F3" w:themeFill="accent1" w:themeFillTint="33"/>
             <w:vAlign w:val="center"/>
           </w:tcPr>
@@ -6275,23 +6087,13 @@
                 <w:sz w:val="24"/>
                 <w:szCs w:val="24"/>
               </w:rPr>
-              <w:t xml:space="preserve">What are you doing </w:t>
-            </w:r>
-            <w:proofErr w:type="gramStart"/>
-            <w:r>
-              <w:rPr>
-                <w:rFonts w:cs="Times New Roman"/>
-                <w:sz w:val="24"/>
-                <w:szCs w:val="24"/>
-              </w:rPr>
-              <w:t>today ?</w:t>
-            </w:r>
-            <w:proofErr w:type="gramEnd"/>
-          </w:p>
-        </w:tc>
-        <w:tc>
-          <w:tcPr>
-            <w:tcW w:w="1134" w:type="dxa"/>
+              <w:t>What are you doing today ?</w:t>
+            </w:r>
+          </w:p>
+        </w:tc>
+        <w:tc>
+          <w:tcPr>
+            <w:tcW w:w="1193" w:type="pct"/>
             <w:shd w:val="clear" w:color="auto" w:fill="D9E2F3" w:themeFill="accent1" w:themeFillTint="33"/>
             <w:vAlign w:val="center"/>
           </w:tcPr>
@@ -6309,7 +6111,7 @@
         </w:tc>
         <w:tc>
           <w:tcPr>
-            <w:tcW w:w="1134" w:type="dxa"/>
+            <w:tcW w:w="1395" w:type="pct"/>
             <w:shd w:val="clear" w:color="auto" w:fill="D9E2F3" w:themeFill="accent1" w:themeFillTint="33"/>
             <w:vAlign w:val="center"/>
           </w:tcPr>
@@ -6327,43 +6129,7 @@
         </w:tc>
         <w:tc>
           <w:tcPr>
-            <w:tcW w:w="1417" w:type="dxa"/>
-            <w:shd w:val="clear" w:color="auto" w:fill="D9E2F3" w:themeFill="accent1" w:themeFillTint="33"/>
-            <w:vAlign w:val="center"/>
-          </w:tcPr>
-          <w:p>
-            <w:pPr>
-              <w:jc w:val="center"/>
-              <w:cnfStyle w:val="000000000000" w:firstRow="0" w:lastRow="0" w:firstColumn="0" w:lastColumn="0" w:oddVBand="0" w:evenVBand="0" w:oddHBand="0" w:evenHBand="0" w:firstRowFirstColumn="0" w:firstRowLastColumn="0" w:lastRowFirstColumn="0" w:lastRowLastColumn="0"/>
-              <w:rPr>
-                <w:rFonts w:cs="Times New Roman"/>
-                <w:sz w:val="24"/>
-                <w:szCs w:val="24"/>
-              </w:rPr>
-            </w:pPr>
-          </w:p>
-        </w:tc>
-        <w:tc>
-          <w:tcPr>
-            <w:tcW w:w="1418" w:type="dxa"/>
-            <w:shd w:val="clear" w:color="auto" w:fill="D9E2F3" w:themeFill="accent1" w:themeFillTint="33"/>
-            <w:vAlign w:val="center"/>
-          </w:tcPr>
-          <w:p>
-            <w:pPr>
-              <w:jc w:val="center"/>
-              <w:cnfStyle w:val="000000000000" w:firstRow="0" w:lastRow="0" w:firstColumn="0" w:lastColumn="0" w:oddVBand="0" w:evenVBand="0" w:oddHBand="0" w:evenHBand="0" w:firstRowFirstColumn="0" w:firstRowLastColumn="0" w:lastRowFirstColumn="0" w:lastRowLastColumn="0"/>
-              <w:rPr>
-                <w:rFonts w:cs="Times New Roman"/>
-                <w:sz w:val="24"/>
-                <w:szCs w:val="24"/>
-              </w:rPr>
-            </w:pPr>
-          </w:p>
-        </w:tc>
-        <w:tc>
-          <w:tcPr>
-            <w:tcW w:w="1276" w:type="dxa"/>
+            <w:tcW w:w="980" w:type="pct"/>
             <w:shd w:val="clear" w:color="auto" w:fill="D9E2F3" w:themeFill="accent1" w:themeFillTint="33"/>
             <w:vAlign w:val="center"/>
           </w:tcPr>
@@ -6387,7 +6153,7 @@
         <w:tc>
           <w:tcPr>
             <w:cnfStyle w:val="001000000000" w:firstRow="0" w:lastRow="0" w:firstColumn="1" w:lastColumn="0" w:oddVBand="0" w:evenVBand="0" w:oddHBand="0" w:evenHBand="0" w:firstRowFirstColumn="0" w:firstRowLastColumn="0" w:lastRowFirstColumn="0" w:lastRowLastColumn="0"/>
-            <w:tcW w:w="0" w:type="auto"/>
+            <w:tcW w:w="635" w:type="pct"/>
             <w:vMerge/>
             <w:vAlign w:val="center"/>
           </w:tcPr>
@@ -6404,7 +6170,7 @@
         </w:tc>
         <w:tc>
           <w:tcPr>
-            <w:tcW w:w="2585" w:type="dxa"/>
+            <w:tcW w:w="796" w:type="pct"/>
             <w:vAlign w:val="center"/>
           </w:tcPr>
           <w:p>
@@ -6423,23 +6189,13 @@
                 <w:sz w:val="24"/>
                 <w:szCs w:val="24"/>
               </w:rPr>
-              <w:t xml:space="preserve">Is there anything block </w:t>
-            </w:r>
-            <w:proofErr w:type="gramStart"/>
-            <w:r>
-              <w:rPr>
-                <w:rFonts w:cs="Times New Roman"/>
-                <w:sz w:val="24"/>
-                <w:szCs w:val="24"/>
-              </w:rPr>
-              <w:t>you ?</w:t>
-            </w:r>
-            <w:proofErr w:type="gramEnd"/>
-          </w:p>
-        </w:tc>
-        <w:tc>
-          <w:tcPr>
-            <w:tcW w:w="1134" w:type="dxa"/>
+              <w:t>Is there anything block you ?</w:t>
+            </w:r>
+          </w:p>
+        </w:tc>
+        <w:tc>
+          <w:tcPr>
+            <w:tcW w:w="1193" w:type="pct"/>
             <w:vAlign w:val="center"/>
           </w:tcPr>
           <w:p>
@@ -6456,7 +6212,7 @@
         </w:tc>
         <w:tc>
           <w:tcPr>
-            <w:tcW w:w="1134" w:type="dxa"/>
+            <w:tcW w:w="1395" w:type="pct"/>
             <w:vAlign w:val="center"/>
           </w:tcPr>
           <w:p>
@@ -6473,41 +6229,7 @@
         </w:tc>
         <w:tc>
           <w:tcPr>
-            <w:tcW w:w="1417" w:type="dxa"/>
-            <w:vAlign w:val="center"/>
-          </w:tcPr>
-          <w:p>
-            <w:pPr>
-              <w:jc w:val="center"/>
-              <w:cnfStyle w:val="000000100000" w:firstRow="0" w:lastRow="0" w:firstColumn="0" w:lastColumn="0" w:oddVBand="0" w:evenVBand="0" w:oddHBand="1" w:evenHBand="0" w:firstRowFirstColumn="0" w:firstRowLastColumn="0" w:lastRowFirstColumn="0" w:lastRowLastColumn="0"/>
-              <w:rPr>
-                <w:rFonts w:cs="Times New Roman"/>
-                <w:sz w:val="24"/>
-                <w:szCs w:val="24"/>
-              </w:rPr>
-            </w:pPr>
-          </w:p>
-        </w:tc>
-        <w:tc>
-          <w:tcPr>
-            <w:tcW w:w="1418" w:type="dxa"/>
-            <w:vAlign w:val="center"/>
-          </w:tcPr>
-          <w:p>
-            <w:pPr>
-              <w:jc w:val="center"/>
-              <w:cnfStyle w:val="000000100000" w:firstRow="0" w:lastRow="0" w:firstColumn="0" w:lastColumn="0" w:oddVBand="0" w:evenVBand="0" w:oddHBand="1" w:evenHBand="0" w:firstRowFirstColumn="0" w:firstRowLastColumn="0" w:lastRowFirstColumn="0" w:lastRowLastColumn="0"/>
-              <w:rPr>
-                <w:rFonts w:cs="Times New Roman"/>
-                <w:sz w:val="24"/>
-                <w:szCs w:val="24"/>
-              </w:rPr>
-            </w:pPr>
-          </w:p>
-        </w:tc>
-        <w:tc>
-          <w:tcPr>
-            <w:tcW w:w="1276" w:type="dxa"/>
+            <w:tcW w:w="980" w:type="pct"/>
             <w:vAlign w:val="center"/>
           </w:tcPr>
           <w:p>
@@ -6533,12 +6255,12 @@
       <w:pPr>
         <w:pStyle w:val="Heading1"/>
       </w:pPr>
-      <w:bookmarkStart w:id="6" w:name="_Toc134685737"/>
+      <w:bookmarkStart w:id="7" w:name="_Toc134685737"/>
       <w:r>
         <w:lastRenderedPageBreak/>
         <w:t>SPRINT REVIEW</w:t>
       </w:r>
-      <w:bookmarkEnd w:id="6"/>
+      <w:bookmarkEnd w:id="7"/>
     </w:p>
     <w:p/>
     <w:tbl>
@@ -6782,7 +6504,7 @@
           <w:szCs w:val="28"/>
         </w:rPr>
       </w:pPr>
-      <w:bookmarkStart w:id="7" w:name="_Toc134685738"/>
+      <w:bookmarkStart w:id="8" w:name="_Toc134685738"/>
       <w:r>
         <w:rPr>
           <w:rFonts w:cs="Times New Roman"/>
@@ -6799,7 +6521,7 @@
         </w:rPr>
         <w:t>RESTROPECTIVE</w:t>
       </w:r>
-      <w:bookmarkEnd w:id="7"/>
+      <w:bookmarkEnd w:id="8"/>
     </w:p>
     <w:p/>
     <w:tbl>
@@ -6925,20 +6647,8 @@
                 <w:sz w:val="24"/>
                 <w:szCs w:val="24"/>
               </w:rPr>
-              <w:t xml:space="preserve">What went </w:t>
-            </w:r>
-            <w:proofErr w:type="gramStart"/>
-            <w:r>
-              <w:rPr>
-                <w:rFonts w:cs="Times New Roman"/>
-                <w:i w:val="0"/>
-                <w:iCs w:val="0"/>
-                <w:sz w:val="24"/>
-                <w:szCs w:val="24"/>
-              </w:rPr>
-              <w:t>well ?</w:t>
-            </w:r>
-            <w:proofErr w:type="gramEnd"/>
+              <w:t>What went well ?</w:t>
+            </w:r>
           </w:p>
         </w:tc>
         <w:tc>
@@ -6962,18 +6672,8 @@
                 <w:sz w:val="24"/>
                 <w:szCs w:val="24"/>
               </w:rPr>
-              <w:t xml:space="preserve">What could be </w:t>
-            </w:r>
-            <w:proofErr w:type="gramStart"/>
-            <w:r>
-              <w:rPr>
-                <w:rFonts w:cs="Times New Roman"/>
-                <w:sz w:val="24"/>
-                <w:szCs w:val="24"/>
-              </w:rPr>
-              <w:t>improved ?</w:t>
-            </w:r>
-            <w:proofErr w:type="gramEnd"/>
+              <w:t>What could be improved ?</w:t>
+            </w:r>
           </w:p>
         </w:tc>
         <w:tc>
@@ -6997,18 +6697,8 @@
                 <w:sz w:val="24"/>
                 <w:szCs w:val="24"/>
               </w:rPr>
-              <w:t xml:space="preserve">What to STOP </w:t>
-            </w:r>
-            <w:proofErr w:type="gramStart"/>
-            <w:r>
-              <w:rPr>
-                <w:rFonts w:cs="Times New Roman"/>
-                <w:sz w:val="24"/>
-                <w:szCs w:val="24"/>
-              </w:rPr>
-              <w:t>doing ?</w:t>
-            </w:r>
-            <w:proofErr w:type="gramEnd"/>
+              <w:t>What to STOP doing ?</w:t>
+            </w:r>
           </w:p>
         </w:tc>
         <w:tc>
@@ -7032,18 +6722,8 @@
                 <w:sz w:val="24"/>
                 <w:szCs w:val="24"/>
               </w:rPr>
-              <w:t xml:space="preserve">What to KEEP </w:t>
-            </w:r>
-            <w:proofErr w:type="gramStart"/>
-            <w:r>
-              <w:rPr>
-                <w:rFonts w:cs="Times New Roman"/>
-                <w:sz w:val="24"/>
-                <w:szCs w:val="24"/>
-              </w:rPr>
-              <w:t>doing ?</w:t>
-            </w:r>
-            <w:proofErr w:type="gramEnd"/>
+              <w:t>What to KEEP doing ?</w:t>
+            </w:r>
           </w:p>
         </w:tc>
         <w:tc>
@@ -7067,18 +6747,8 @@
                 <w:sz w:val="24"/>
                 <w:szCs w:val="24"/>
               </w:rPr>
-              <w:t xml:space="preserve">What to START </w:t>
-            </w:r>
-            <w:proofErr w:type="gramStart"/>
-            <w:r>
-              <w:rPr>
-                <w:rFonts w:cs="Times New Roman"/>
-                <w:sz w:val="24"/>
-                <w:szCs w:val="24"/>
-              </w:rPr>
-              <w:t>doing ?</w:t>
-            </w:r>
-            <w:proofErr w:type="gramEnd"/>
+              <w:t>What to START doing ?</w:t>
+            </w:r>
           </w:p>
         </w:tc>
       </w:tr>
@@ -7755,12 +7425,12 @@
           <w:noProof/>
         </w:rPr>
       </w:pPr>
-      <w:bookmarkStart w:id="8" w:name="_Toc134685739"/>
+      <w:bookmarkStart w:id="9" w:name="_Toc134685739"/>
       <w:r>
         <w:lastRenderedPageBreak/>
         <w:t>SCREENSHOT BOARD TRELLO</w:t>
       </w:r>
-      <w:bookmarkEnd w:id="8"/>
+      <w:bookmarkEnd w:id="9"/>
     </w:p>
     <w:p>
       <w:pPr>
@@ -7783,12 +7453,12 @@
       <w:pPr>
         <w:pStyle w:val="Heading1"/>
       </w:pPr>
-      <w:bookmarkStart w:id="9" w:name="_Toc134685740"/>
+      <w:bookmarkStart w:id="10" w:name="_Toc134685740"/>
       <w:r>
         <w:lastRenderedPageBreak/>
         <w:t>LAMPIRAN</w:t>
       </w:r>
-      <w:bookmarkEnd w:id="9"/>
+      <w:bookmarkEnd w:id="10"/>
     </w:p>
     <w:p/>
     <w:p>
@@ -7812,7 +7482,7 @@
 </file>
 
 <file path=word/endnotes.xml><?xml version="1.0" encoding="utf-8"?>
-<w:endnotes xmlns:wpc="http://schemas.microsoft.com/office/word/2010/wordprocessingCanvas" xmlns:cx="http://schemas.microsoft.com/office/drawing/2014/chartex" xmlns:cx1="http://schemas.microsoft.com/office/drawing/2015/9/8/chartex" xmlns:cx2="http://schemas.microsoft.com/office/drawing/2015/10/21/chartex" xmlns:cx3="http://schemas.microsoft.com/office/drawing/2016/5/9/chartex" xmlns:cx4="http://schemas.microsoft.com/office/drawing/2016/5/10/chartex" xmlns:cx5="http://schemas.microsoft.com/office/drawing/2016/5/11/chartex" xmlns:cx6="http://schemas.microsoft.com/office/drawing/2016/5/12/chartex" xmlns:cx7="http://schemas.microsoft.com/office/drawing/2016/5/13/chartex" xmlns:cx8="http://schemas.microsoft.com/office/drawing/2016/5/14/chartex" xmlns:mc="http://schemas.openxmlformats.org/markup-compatibility/2006" xmlns:aink="http://schemas.microsoft.com/office/drawing/2016/ink" xmlns:am3d="http://schemas.microsoft.com/office/drawing/2017/model3d" xmlns:o="urn:schemas-microsoft-com:office:office" xmlns:oel="http://schemas.microsoft.com/office/2019/extlst" xmlns:r="http://schemas.openxmlformats.org/officeDocument/2006/relationships" xmlns:m="http://schemas.openxmlformats.org/officeDocument/2006/math" xmlns:v="urn:schemas-microsoft-com:vml" xmlns:wp14="http://schemas.microsoft.com/office/word/2010/wordprocessingDrawing" xmlns:wp="http://schemas.openxmlformats.org/drawingml/2006/wordprocessingDrawing" xmlns:w10="urn:schemas-microsoft-com:office:word" xmlns:w="http://schemas.openxmlformats.org/wordprocessingml/2006/main" xmlns:w14="http://schemas.microsoft.com/office/word/2010/wordml" xmlns:w15="http://schemas.microsoft.com/office/word/2012/wordml" xmlns:w16cex="http://schemas.microsoft.com/office/word/2018/wordml/cex" xmlns:w16cid="http://schemas.microsoft.com/office/word/2016/wordml/cid" xmlns:w16="http://schemas.microsoft.com/office/word/2018/wordml" xmlns:w16du="http://schemas.microsoft.com/office/word/2023/wordml/word16du" xmlns:w16sdtdh="http://schemas.microsoft.com/office/word/2020/wordml/sdtdatahash" xmlns:w16se="http://schemas.microsoft.com/office/word/2015/wordml/symex" xmlns:wpg="http://schemas.microsoft.com/office/word/2010/wordprocessingGroup" xmlns:wpi="http://schemas.microsoft.com/office/word/2010/wordprocessingInk" xmlns:wne="http://schemas.microsoft.com/office/word/2006/wordml" xmlns:wps="http://schemas.microsoft.com/office/word/2010/wordprocessingShape" mc:Ignorable="w14 w15 w16se w16cid w16 w16cex w16sdtdh wp14">
+<w:endnotes xmlns:wpc="http://schemas.microsoft.com/office/word/2010/wordprocessingCanvas" xmlns:cx="http://schemas.microsoft.com/office/drawing/2014/chartex" xmlns:cx1="http://schemas.microsoft.com/office/drawing/2015/9/8/chartex" xmlns:cx2="http://schemas.microsoft.com/office/drawing/2015/10/21/chartex" xmlns:cx3="http://schemas.microsoft.com/office/drawing/2016/5/9/chartex" xmlns:cx4="http://schemas.microsoft.com/office/drawing/2016/5/10/chartex" xmlns:cx5="http://schemas.microsoft.com/office/drawing/2016/5/11/chartex" xmlns:cx6="http://schemas.microsoft.com/office/drawing/2016/5/12/chartex" xmlns:cx7="http://schemas.microsoft.com/office/drawing/2016/5/13/chartex" xmlns:cx8="http://schemas.microsoft.com/office/drawing/2016/5/14/chartex" xmlns:mc="http://schemas.openxmlformats.org/markup-compatibility/2006" xmlns:aink="http://schemas.microsoft.com/office/drawing/2016/ink" xmlns:am3d="http://schemas.microsoft.com/office/drawing/2017/model3d" xmlns:o="urn:schemas-microsoft-com:office:office" xmlns:r="http://schemas.openxmlformats.org/officeDocument/2006/relationships" xmlns:m="http://schemas.openxmlformats.org/officeDocument/2006/math" xmlns:v="urn:schemas-microsoft-com:vml" xmlns:wp14="http://schemas.microsoft.com/office/word/2010/wordprocessingDrawing" xmlns:wp="http://schemas.openxmlformats.org/drawingml/2006/wordprocessingDrawing" xmlns:w10="urn:schemas-microsoft-com:office:word" xmlns:w="http://schemas.openxmlformats.org/wordprocessingml/2006/main" xmlns:w14="http://schemas.microsoft.com/office/word/2010/wordml" xmlns:w15="http://schemas.microsoft.com/office/word/2012/wordml" xmlns:w16cid="http://schemas.microsoft.com/office/word/2016/wordml/cid" xmlns:w16se="http://schemas.microsoft.com/office/word/2015/wordml/symex" xmlns:wpg="http://schemas.microsoft.com/office/word/2010/wordprocessingGroup" xmlns:wpi="http://schemas.microsoft.com/office/word/2010/wordprocessingInk" xmlns:wne="http://schemas.microsoft.com/office/word/2006/wordml" xmlns:wps="http://schemas.microsoft.com/office/word/2010/wordprocessingShape" mc:Ignorable="w14 w15 w16se w16cid wp14">
   <w:endnote w:type="separator" w:id="-1">
     <w:p>
       <w:pPr>
@@ -7837,7 +7507,7 @@
 </file>
 
 <file path=word/footer1.xml><?xml version="1.0" encoding="utf-8"?>
-<w:ftr xmlns:wpc="http://schemas.microsoft.com/office/word/2010/wordprocessingCanvas" xmlns:cx="http://schemas.microsoft.com/office/drawing/2014/chartex" xmlns:cx1="http://schemas.microsoft.com/office/drawing/2015/9/8/chartex" xmlns:cx2="http://schemas.microsoft.com/office/drawing/2015/10/21/chartex" xmlns:cx3="http://schemas.microsoft.com/office/drawing/2016/5/9/chartex" xmlns:cx4="http://schemas.microsoft.com/office/drawing/2016/5/10/chartex" xmlns:cx5="http://schemas.microsoft.com/office/drawing/2016/5/11/chartex" xmlns:cx6="http://schemas.microsoft.com/office/drawing/2016/5/12/chartex" xmlns:cx7="http://schemas.microsoft.com/office/drawing/2016/5/13/chartex" xmlns:cx8="http://schemas.microsoft.com/office/drawing/2016/5/14/chartex" xmlns:mc="http://schemas.openxmlformats.org/markup-compatibility/2006" xmlns:aink="http://schemas.microsoft.com/office/drawing/2016/ink" xmlns:am3d="http://schemas.microsoft.com/office/drawing/2017/model3d" xmlns:o="urn:schemas-microsoft-com:office:office" xmlns:oel="http://schemas.microsoft.com/office/2019/extlst" xmlns:r="http://schemas.openxmlformats.org/officeDocument/2006/relationships" xmlns:m="http://schemas.openxmlformats.org/officeDocument/2006/math" xmlns:v="urn:schemas-microsoft-com:vml" xmlns:wp14="http://schemas.microsoft.com/office/word/2010/wordprocessingDrawing" xmlns:wp="http://schemas.openxmlformats.org/drawingml/2006/wordprocessingDrawing" xmlns:w10="urn:schemas-microsoft-com:office:word" xmlns:w="http://schemas.openxmlformats.org/wordprocessingml/2006/main" xmlns:w14="http://schemas.microsoft.com/office/word/2010/wordml" xmlns:w15="http://schemas.microsoft.com/office/word/2012/wordml" xmlns:w16cex="http://schemas.microsoft.com/office/word/2018/wordml/cex" xmlns:w16cid="http://schemas.microsoft.com/office/word/2016/wordml/cid" xmlns:w16="http://schemas.microsoft.com/office/word/2018/wordml" xmlns:w16du="http://schemas.microsoft.com/office/word/2023/wordml/word16du" xmlns:w16sdtdh="http://schemas.microsoft.com/office/word/2020/wordml/sdtdatahash" xmlns:w16se="http://schemas.microsoft.com/office/word/2015/wordml/symex" xmlns:wpg="http://schemas.microsoft.com/office/word/2010/wordprocessingGroup" xmlns:wpi="http://schemas.microsoft.com/office/word/2010/wordprocessingInk" xmlns:wne="http://schemas.microsoft.com/office/word/2006/wordml" xmlns:wps="http://schemas.microsoft.com/office/word/2010/wordprocessingShape" mc:Ignorable="w14 w15 w16se w16cid w16 w16cex w16sdtdh wp14">
+<w:ftr xmlns:wpc="http://schemas.microsoft.com/office/word/2010/wordprocessingCanvas" xmlns:cx="http://schemas.microsoft.com/office/drawing/2014/chartex" xmlns:cx1="http://schemas.microsoft.com/office/drawing/2015/9/8/chartex" xmlns:cx2="http://schemas.microsoft.com/office/drawing/2015/10/21/chartex" xmlns:cx3="http://schemas.microsoft.com/office/drawing/2016/5/9/chartex" xmlns:cx4="http://schemas.microsoft.com/office/drawing/2016/5/10/chartex" xmlns:cx5="http://schemas.microsoft.com/office/drawing/2016/5/11/chartex" xmlns:cx6="http://schemas.microsoft.com/office/drawing/2016/5/12/chartex" xmlns:cx7="http://schemas.microsoft.com/office/drawing/2016/5/13/chartex" xmlns:cx8="http://schemas.microsoft.com/office/drawing/2016/5/14/chartex" xmlns:mc="http://schemas.openxmlformats.org/markup-compatibility/2006" xmlns:aink="http://schemas.microsoft.com/office/drawing/2016/ink" xmlns:am3d="http://schemas.microsoft.com/office/drawing/2017/model3d" xmlns:o="urn:schemas-microsoft-com:office:office" xmlns:r="http://schemas.openxmlformats.org/officeDocument/2006/relationships" xmlns:m="http://schemas.openxmlformats.org/officeDocument/2006/math" xmlns:v="urn:schemas-microsoft-com:vml" xmlns:wp14="http://schemas.microsoft.com/office/word/2010/wordprocessingDrawing" xmlns:wp="http://schemas.openxmlformats.org/drawingml/2006/wordprocessingDrawing" xmlns:w10="urn:schemas-microsoft-com:office:word" xmlns:w="http://schemas.openxmlformats.org/wordprocessingml/2006/main" xmlns:w14="http://schemas.microsoft.com/office/word/2010/wordml" xmlns:w15="http://schemas.microsoft.com/office/word/2012/wordml" xmlns:w16cid="http://schemas.microsoft.com/office/word/2016/wordml/cid" xmlns:w16se="http://schemas.microsoft.com/office/word/2015/wordml/symex" xmlns:wpg="http://schemas.microsoft.com/office/word/2010/wordprocessingGroup" xmlns:wpi="http://schemas.microsoft.com/office/word/2010/wordprocessingInk" xmlns:wne="http://schemas.microsoft.com/office/word/2006/wordml" xmlns:wps="http://schemas.microsoft.com/office/word/2010/wordprocessingShape" mc:Ignorable="w14 w15 w16se w16cid wp14">
   <w:sdt>
     <w:sdtPr>
       <w:id w:val="272292239"/>
@@ -7846,6 +7516,7 @@
         <w:docPartUnique/>
       </w:docPartObj>
     </w:sdtPr>
+    <w:sdtEndPr/>
     <w:sdtContent>
       <w:p>
         <w:pPr>
@@ -7882,7 +7553,7 @@
 </file>
 
 <file path=word/footer2.xml><?xml version="1.0" encoding="utf-8"?>
-<w:ftr xmlns:wpc="http://schemas.microsoft.com/office/word/2010/wordprocessingCanvas" xmlns:cx="http://schemas.microsoft.com/office/drawing/2014/chartex" xmlns:cx1="http://schemas.microsoft.com/office/drawing/2015/9/8/chartex" xmlns:cx2="http://schemas.microsoft.com/office/drawing/2015/10/21/chartex" xmlns:cx3="http://schemas.microsoft.com/office/drawing/2016/5/9/chartex" xmlns:cx4="http://schemas.microsoft.com/office/drawing/2016/5/10/chartex" xmlns:cx5="http://schemas.microsoft.com/office/drawing/2016/5/11/chartex" xmlns:cx6="http://schemas.microsoft.com/office/drawing/2016/5/12/chartex" xmlns:cx7="http://schemas.microsoft.com/office/drawing/2016/5/13/chartex" xmlns:cx8="http://schemas.microsoft.com/office/drawing/2016/5/14/chartex" xmlns:mc="http://schemas.openxmlformats.org/markup-compatibility/2006" xmlns:aink="http://schemas.microsoft.com/office/drawing/2016/ink" xmlns:am3d="http://schemas.microsoft.com/office/drawing/2017/model3d" xmlns:o="urn:schemas-microsoft-com:office:office" xmlns:oel="http://schemas.microsoft.com/office/2019/extlst" xmlns:r="http://schemas.openxmlformats.org/officeDocument/2006/relationships" xmlns:m="http://schemas.openxmlformats.org/officeDocument/2006/math" xmlns:v="urn:schemas-microsoft-com:vml" xmlns:wp14="http://schemas.microsoft.com/office/word/2010/wordprocessingDrawing" xmlns:wp="http://schemas.openxmlformats.org/drawingml/2006/wordprocessingDrawing" xmlns:w10="urn:schemas-microsoft-com:office:word" xmlns:w="http://schemas.openxmlformats.org/wordprocessingml/2006/main" xmlns:w14="http://schemas.microsoft.com/office/word/2010/wordml" xmlns:w15="http://schemas.microsoft.com/office/word/2012/wordml" xmlns:w16cex="http://schemas.microsoft.com/office/word/2018/wordml/cex" xmlns:w16cid="http://schemas.microsoft.com/office/word/2016/wordml/cid" xmlns:w16="http://schemas.microsoft.com/office/word/2018/wordml" xmlns:w16du="http://schemas.microsoft.com/office/word/2023/wordml/word16du" xmlns:w16sdtdh="http://schemas.microsoft.com/office/word/2020/wordml/sdtdatahash" xmlns:w16se="http://schemas.microsoft.com/office/word/2015/wordml/symex" xmlns:wpg="http://schemas.microsoft.com/office/word/2010/wordprocessingGroup" xmlns:wpi="http://schemas.microsoft.com/office/word/2010/wordprocessingInk" xmlns:wne="http://schemas.microsoft.com/office/word/2006/wordml" xmlns:wps="http://schemas.microsoft.com/office/word/2010/wordprocessingShape" mc:Ignorable="w14 w15 w16se w16cid w16 w16cex w16sdtdh wp14">
+<w:ftr xmlns:wpc="http://schemas.microsoft.com/office/word/2010/wordprocessingCanvas" xmlns:cx="http://schemas.microsoft.com/office/drawing/2014/chartex" xmlns:cx1="http://schemas.microsoft.com/office/drawing/2015/9/8/chartex" xmlns:cx2="http://schemas.microsoft.com/office/drawing/2015/10/21/chartex" xmlns:cx3="http://schemas.microsoft.com/office/drawing/2016/5/9/chartex" xmlns:cx4="http://schemas.microsoft.com/office/drawing/2016/5/10/chartex" xmlns:cx5="http://schemas.microsoft.com/office/drawing/2016/5/11/chartex" xmlns:cx6="http://schemas.microsoft.com/office/drawing/2016/5/12/chartex" xmlns:cx7="http://schemas.microsoft.com/office/drawing/2016/5/13/chartex" xmlns:cx8="http://schemas.microsoft.com/office/drawing/2016/5/14/chartex" xmlns:mc="http://schemas.openxmlformats.org/markup-compatibility/2006" xmlns:aink="http://schemas.microsoft.com/office/drawing/2016/ink" xmlns:am3d="http://schemas.microsoft.com/office/drawing/2017/model3d" xmlns:o="urn:schemas-microsoft-com:office:office" xmlns:r="http://schemas.openxmlformats.org/officeDocument/2006/relationships" xmlns:m="http://schemas.openxmlformats.org/officeDocument/2006/math" xmlns:v="urn:schemas-microsoft-com:vml" xmlns:wp14="http://schemas.microsoft.com/office/word/2010/wordprocessingDrawing" xmlns:wp="http://schemas.openxmlformats.org/drawingml/2006/wordprocessingDrawing" xmlns:w10="urn:schemas-microsoft-com:office:word" xmlns:w="http://schemas.openxmlformats.org/wordprocessingml/2006/main" xmlns:w14="http://schemas.microsoft.com/office/word/2010/wordml" xmlns:w15="http://schemas.microsoft.com/office/word/2012/wordml" xmlns:w16cid="http://schemas.microsoft.com/office/word/2016/wordml/cid" xmlns:w16se="http://schemas.microsoft.com/office/word/2015/wordml/symex" xmlns:wpg="http://schemas.microsoft.com/office/word/2010/wordprocessingGroup" xmlns:wpi="http://schemas.microsoft.com/office/word/2010/wordprocessingInk" xmlns:wne="http://schemas.microsoft.com/office/word/2006/wordml" xmlns:wps="http://schemas.microsoft.com/office/word/2010/wordprocessingShape" mc:Ignorable="w14 w15 w16se w16cid wp14">
   <w:p>
     <w:pPr>
       <w:pStyle w:val="Footer"/>
@@ -7916,7 +7587,7 @@
 </file>
 
 <file path=word/footnotes.xml><?xml version="1.0" encoding="utf-8"?>
-<w:footnotes xmlns:wpc="http://schemas.microsoft.com/office/word/2010/wordprocessingCanvas" xmlns:cx="http://schemas.microsoft.com/office/drawing/2014/chartex" xmlns:cx1="http://schemas.microsoft.com/office/drawing/2015/9/8/chartex" xmlns:cx2="http://schemas.microsoft.com/office/drawing/2015/10/21/chartex" xmlns:cx3="http://schemas.microsoft.com/office/drawing/2016/5/9/chartex" xmlns:cx4="http://schemas.microsoft.com/office/drawing/2016/5/10/chartex" xmlns:cx5="http://schemas.microsoft.com/office/drawing/2016/5/11/chartex" xmlns:cx6="http://schemas.microsoft.com/office/drawing/2016/5/12/chartex" xmlns:cx7="http://schemas.microsoft.com/office/drawing/2016/5/13/chartex" xmlns:cx8="http://schemas.microsoft.com/office/drawing/2016/5/14/chartex" xmlns:mc="http://schemas.openxmlformats.org/markup-compatibility/2006" xmlns:aink="http://schemas.microsoft.com/office/drawing/2016/ink" xmlns:am3d="http://schemas.microsoft.com/office/drawing/2017/model3d" xmlns:o="urn:schemas-microsoft-com:office:office" xmlns:oel="http://schemas.microsoft.com/office/2019/extlst" xmlns:r="http://schemas.openxmlformats.org/officeDocument/2006/relationships" xmlns:m="http://schemas.openxmlformats.org/officeDocument/2006/math" xmlns:v="urn:schemas-microsoft-com:vml" xmlns:wp14="http://schemas.microsoft.com/office/word/2010/wordprocessingDrawing" xmlns:wp="http://schemas.openxmlformats.org/drawingml/2006/wordprocessingDrawing" xmlns:w10="urn:schemas-microsoft-com:office:word" xmlns:w="http://schemas.openxmlformats.org/wordprocessingml/2006/main" xmlns:w14="http://schemas.microsoft.com/office/word/2010/wordml" xmlns:w15="http://schemas.microsoft.com/office/word/2012/wordml" xmlns:w16cex="http://schemas.microsoft.com/office/word/2018/wordml/cex" xmlns:w16cid="http://schemas.microsoft.com/office/word/2016/wordml/cid" xmlns:w16="http://schemas.microsoft.com/office/word/2018/wordml" xmlns:w16du="http://schemas.microsoft.com/office/word/2023/wordml/word16du" xmlns:w16sdtdh="http://schemas.microsoft.com/office/word/2020/wordml/sdtdatahash" xmlns:w16se="http://schemas.microsoft.com/office/word/2015/wordml/symex" xmlns:wpg="http://schemas.microsoft.com/office/word/2010/wordprocessingGroup" xmlns:wpi="http://schemas.microsoft.com/office/word/2010/wordprocessingInk" xmlns:wne="http://schemas.microsoft.com/office/word/2006/wordml" xmlns:wps="http://schemas.microsoft.com/office/word/2010/wordprocessingShape" mc:Ignorable="w14 w15 w16se w16cid w16 w16cex w16sdtdh wp14">
+<w:footnotes xmlns:wpc="http://schemas.microsoft.com/office/word/2010/wordprocessingCanvas" xmlns:cx="http://schemas.microsoft.com/office/drawing/2014/chartex" xmlns:cx1="http://schemas.microsoft.com/office/drawing/2015/9/8/chartex" xmlns:cx2="http://schemas.microsoft.com/office/drawing/2015/10/21/chartex" xmlns:cx3="http://schemas.microsoft.com/office/drawing/2016/5/9/chartex" xmlns:cx4="http://schemas.microsoft.com/office/drawing/2016/5/10/chartex" xmlns:cx5="http://schemas.microsoft.com/office/drawing/2016/5/11/chartex" xmlns:cx6="http://schemas.microsoft.com/office/drawing/2016/5/12/chartex" xmlns:cx7="http://schemas.microsoft.com/office/drawing/2016/5/13/chartex" xmlns:cx8="http://schemas.microsoft.com/office/drawing/2016/5/14/chartex" xmlns:mc="http://schemas.openxmlformats.org/markup-compatibility/2006" xmlns:aink="http://schemas.microsoft.com/office/drawing/2016/ink" xmlns:am3d="http://schemas.microsoft.com/office/drawing/2017/model3d" xmlns:o="urn:schemas-microsoft-com:office:office" xmlns:r="http://schemas.openxmlformats.org/officeDocument/2006/relationships" xmlns:m="http://schemas.openxmlformats.org/officeDocument/2006/math" xmlns:v="urn:schemas-microsoft-com:vml" xmlns:wp14="http://schemas.microsoft.com/office/word/2010/wordprocessingDrawing" xmlns:wp="http://schemas.openxmlformats.org/drawingml/2006/wordprocessingDrawing" xmlns:w10="urn:schemas-microsoft-com:office:word" xmlns:w="http://schemas.openxmlformats.org/wordprocessingml/2006/main" xmlns:w14="http://schemas.microsoft.com/office/word/2010/wordml" xmlns:w15="http://schemas.microsoft.com/office/word/2012/wordml" xmlns:w16cid="http://schemas.microsoft.com/office/word/2016/wordml/cid" xmlns:w16se="http://schemas.microsoft.com/office/word/2015/wordml/symex" xmlns:wpg="http://schemas.microsoft.com/office/word/2010/wordprocessingGroup" xmlns:wpi="http://schemas.microsoft.com/office/word/2010/wordprocessingInk" xmlns:wne="http://schemas.microsoft.com/office/word/2006/wordml" xmlns:wps="http://schemas.microsoft.com/office/word/2010/wordprocessingShape" mc:Ignorable="w14 w15 w16se w16cid wp14">
   <w:footnote w:type="separator" w:id="-1">
     <w:p>
       <w:pPr>
@@ -7941,7 +7612,7 @@
 </file>
 
 <file path=word/numbering.xml><?xml version="1.0" encoding="utf-8"?>
-<w:numbering xmlns:wpc="http://schemas.microsoft.com/office/word/2010/wordprocessingCanvas" xmlns:cx="http://schemas.microsoft.com/office/drawing/2014/chartex" xmlns:cx1="http://schemas.microsoft.com/office/drawing/2015/9/8/chartex" xmlns:cx2="http://schemas.microsoft.com/office/drawing/2015/10/21/chartex" xmlns:cx3="http://schemas.microsoft.com/office/drawing/2016/5/9/chartex" xmlns:cx4="http://schemas.microsoft.com/office/drawing/2016/5/10/chartex" xmlns:cx5="http://schemas.microsoft.com/office/drawing/2016/5/11/chartex" xmlns:cx6="http://schemas.microsoft.com/office/drawing/2016/5/12/chartex" xmlns:cx7="http://schemas.microsoft.com/office/drawing/2016/5/13/chartex" xmlns:cx8="http://schemas.microsoft.com/office/drawing/2016/5/14/chartex" xmlns:mc="http://schemas.openxmlformats.org/markup-compatibility/2006" xmlns:aink="http://schemas.microsoft.com/office/drawing/2016/ink" xmlns:am3d="http://schemas.microsoft.com/office/drawing/2017/model3d" xmlns:o="urn:schemas-microsoft-com:office:office" xmlns:oel="http://schemas.microsoft.com/office/2019/extlst" xmlns:r="http://schemas.openxmlformats.org/officeDocument/2006/relationships" xmlns:m="http://schemas.openxmlformats.org/officeDocument/2006/math" xmlns:v="urn:schemas-microsoft-com:vml" xmlns:wp14="http://schemas.microsoft.com/office/word/2010/wordprocessingDrawing" xmlns:wp="http://schemas.openxmlformats.org/drawingml/2006/wordprocessingDrawing" xmlns:w10="urn:schemas-microsoft-com:office:word" xmlns:w="http://schemas.openxmlformats.org/wordprocessingml/2006/main" xmlns:w14="http://schemas.microsoft.com/office/word/2010/wordml" xmlns:w15="http://schemas.microsoft.com/office/word/2012/wordml" xmlns:w16cex="http://schemas.microsoft.com/office/word/2018/wordml/cex" xmlns:w16cid="http://schemas.microsoft.com/office/word/2016/wordml/cid" xmlns:w16="http://schemas.microsoft.com/office/word/2018/wordml" xmlns:w16du="http://schemas.microsoft.com/office/word/2023/wordml/word16du" xmlns:w16sdtdh="http://schemas.microsoft.com/office/word/2020/wordml/sdtdatahash" xmlns:w16se="http://schemas.microsoft.com/office/word/2015/wordml/symex" xmlns:wpg="http://schemas.microsoft.com/office/word/2010/wordprocessingGroup" xmlns:wpi="http://schemas.microsoft.com/office/word/2010/wordprocessingInk" xmlns:wne="http://schemas.microsoft.com/office/word/2006/wordml" xmlns:wps="http://schemas.microsoft.com/office/word/2010/wordprocessingShape" mc:Ignorable="w14 w15 w16se w16cid w16 w16cex w16sdtdh wp14">
+<w:numbering xmlns:wpc="http://schemas.microsoft.com/office/word/2010/wordprocessingCanvas" xmlns:cx="http://schemas.microsoft.com/office/drawing/2014/chartex" xmlns:cx1="http://schemas.microsoft.com/office/drawing/2015/9/8/chartex" xmlns:cx2="http://schemas.microsoft.com/office/drawing/2015/10/21/chartex" xmlns:cx3="http://schemas.microsoft.com/office/drawing/2016/5/9/chartex" xmlns:cx4="http://schemas.microsoft.com/office/drawing/2016/5/10/chartex" xmlns:cx5="http://schemas.microsoft.com/office/drawing/2016/5/11/chartex" xmlns:cx6="http://schemas.microsoft.com/office/drawing/2016/5/12/chartex" xmlns:cx7="http://schemas.microsoft.com/office/drawing/2016/5/13/chartex" xmlns:cx8="http://schemas.microsoft.com/office/drawing/2016/5/14/chartex" xmlns:mc="http://schemas.openxmlformats.org/markup-compatibility/2006" xmlns:aink="http://schemas.microsoft.com/office/drawing/2016/ink" xmlns:am3d="http://schemas.microsoft.com/office/drawing/2017/model3d" xmlns:o="urn:schemas-microsoft-com:office:office" xmlns:r="http://schemas.openxmlformats.org/officeDocument/2006/relationships" xmlns:m="http://schemas.openxmlformats.org/officeDocument/2006/math" xmlns:v="urn:schemas-microsoft-com:vml" xmlns:wp14="http://schemas.microsoft.com/office/word/2010/wordprocessingDrawing" xmlns:wp="http://schemas.openxmlformats.org/drawingml/2006/wordprocessingDrawing" xmlns:w10="urn:schemas-microsoft-com:office:word" xmlns:w="http://schemas.openxmlformats.org/wordprocessingml/2006/main" xmlns:w14="http://schemas.microsoft.com/office/word/2010/wordml" xmlns:w15="http://schemas.microsoft.com/office/word/2012/wordml" xmlns:w16cid="http://schemas.microsoft.com/office/word/2016/wordml/cid" xmlns:w16se="http://schemas.microsoft.com/office/word/2015/wordml/symex" xmlns:wpg="http://schemas.microsoft.com/office/word/2010/wordprocessingGroup" xmlns:wpi="http://schemas.microsoft.com/office/word/2010/wordprocessingInk" xmlns:wne="http://schemas.microsoft.com/office/word/2006/wordml" xmlns:wps="http://schemas.microsoft.com/office/word/2010/wordprocessingShape" mc:Ignorable="w14 w15 w16se w16cid wp14">
   <w:abstractNum w:abstractNumId="0" w15:restartNumberingAfterBreak="0">
     <w:nsid w:val="0252231D"/>
     <w:multiLevelType w:val="hybridMultilevel"/>
@@ -8204,17 +7875,17 @@
       </w:rPr>
     </w:lvl>
   </w:abstractNum>
-  <w:num w:numId="1" w16cid:durableId="1601333134">
+  <w:num w:numId="1">
     <w:abstractNumId w:val="1"/>
   </w:num>
-  <w:num w:numId="2" w16cid:durableId="613562642">
+  <w:num w:numId="2">
     <w:abstractNumId w:val="0"/>
   </w:num>
 </w:numbering>
 </file>
 
 <file path=word/styles.xml><?xml version="1.0" encoding="utf-8"?>
-<w:styles xmlns:mc="http://schemas.openxmlformats.org/markup-compatibility/2006" xmlns:r="http://schemas.openxmlformats.org/officeDocument/2006/relationships" xmlns:w="http://schemas.openxmlformats.org/wordprocessingml/2006/main" xmlns:w14="http://schemas.microsoft.com/office/word/2010/wordml" xmlns:w15="http://schemas.microsoft.com/office/word/2012/wordml" xmlns:w16cex="http://schemas.microsoft.com/office/word/2018/wordml/cex" xmlns:w16cid="http://schemas.microsoft.com/office/word/2016/wordml/cid" xmlns:w16="http://schemas.microsoft.com/office/word/2018/wordml" xmlns:w16sdtdh="http://schemas.microsoft.com/office/word/2020/wordml/sdtdatahash" xmlns:w16se="http://schemas.microsoft.com/office/word/2015/wordml/symex" mc:Ignorable="w14 w15 w16se w16cid w16 w16cex w16sdtdh">
+<w:styles xmlns:mc="http://schemas.openxmlformats.org/markup-compatibility/2006" xmlns:r="http://schemas.openxmlformats.org/officeDocument/2006/relationships" xmlns:w="http://schemas.openxmlformats.org/wordprocessingml/2006/main" xmlns:w14="http://schemas.microsoft.com/office/word/2010/wordml" xmlns:w15="http://schemas.microsoft.com/office/word/2012/wordml" xmlns:w16cid="http://schemas.microsoft.com/office/word/2016/wordml/cid" xmlns:w16se="http://schemas.microsoft.com/office/word/2015/wordml/symex" mc:Ignorable="w14 w15 w16se w16cid">
   <w:docDefaults>
     <w:rPrDefault>
       <w:rPr>
@@ -8231,7 +7902,7 @@
       </w:pPr>
     </w:pPrDefault>
   </w:docDefaults>
-  <w:latentStyles w:defLockedState="0" w:defUIPriority="99" w:defSemiHidden="0" w:defUnhideWhenUsed="0" w:defQFormat="0" w:count="376">
+  <w:latentStyles w:defLockedState="0" w:defUIPriority="99" w:defSemiHidden="0" w:defUnhideWhenUsed="0" w:defQFormat="0" w:count="375">
     <w:lsdException w:name="Normal" w:uiPriority="0" w:qFormat="1"/>
     <w:lsdException w:name="heading 1" w:uiPriority="9" w:qFormat="1"/>
     <w:lsdException w:name="heading 2" w:semiHidden="1" w:uiPriority="9" w:unhideWhenUsed="1" w:qFormat="1"/>
@@ -8386,7 +8057,7 @@
     <w:lsdException w:name="Table Web 2" w:semiHidden="1" w:unhideWhenUsed="1"/>
     <w:lsdException w:name="Table Web 3" w:semiHidden="1" w:unhideWhenUsed="1"/>
     <w:lsdException w:name="Balloon Text" w:semiHidden="1" w:unhideWhenUsed="1"/>
-    <w:lsdException w:name="Table Grid" w:semiHidden="1" w:uiPriority="59" w:unhideWhenUsed="1"/>
+    <w:lsdException w:name="Table Grid" w:uiPriority="59"/>
     <w:lsdException w:name="Table Theme" w:semiHidden="1" w:unhideWhenUsed="1"/>
     <w:lsdException w:name="Placeholder Text" w:semiHidden="1"/>
     <w:lsdException w:name="No Spacing" w:uiPriority="1" w:qFormat="1"/>
@@ -8607,7 +8278,6 @@
     <w:lsdException w:name="Smart Hyperlink" w:semiHidden="1" w:unhideWhenUsed="1"/>
     <w:lsdException w:name="Hashtag" w:semiHidden="1" w:unhideWhenUsed="1"/>
     <w:lsdException w:name="Unresolved Mention" w:semiHidden="1" w:unhideWhenUsed="1"/>
-    <w:lsdException w:name="Smart Link" w:semiHidden="1" w:unhideWhenUsed="1"/>
   </w:latentStyles>
   <w:style w:type="paragraph" w:default="1" w:styleId="Normal">
     <w:name w:val="Normal"/>

</xml_diff>

<commit_message>
menambahkan isi dari sprint backlog dan mengisi daily scrum meeting
</commit_message>
<xml_diff>
--- a/NIM_LaporanProjectUTS.docx
+++ b/NIM_LaporanProjectUTS.docx
@@ -1,6 +1,6 @@
 
 <file path=word/document.xml><?xml version="1.0" encoding="utf-8"?>
-<w:document xmlns:wpc="http://schemas.microsoft.com/office/word/2010/wordprocessingCanvas" xmlns:cx="http://schemas.microsoft.com/office/drawing/2014/chartex" xmlns:cx1="http://schemas.microsoft.com/office/drawing/2015/9/8/chartex" xmlns:cx2="http://schemas.microsoft.com/office/drawing/2015/10/21/chartex" xmlns:cx3="http://schemas.microsoft.com/office/drawing/2016/5/9/chartex" xmlns:cx4="http://schemas.microsoft.com/office/drawing/2016/5/10/chartex" xmlns:cx5="http://schemas.microsoft.com/office/drawing/2016/5/11/chartex" xmlns:cx6="http://schemas.microsoft.com/office/drawing/2016/5/12/chartex" xmlns:cx7="http://schemas.microsoft.com/office/drawing/2016/5/13/chartex" xmlns:cx8="http://schemas.microsoft.com/office/drawing/2016/5/14/chartex" xmlns:mc="http://schemas.openxmlformats.org/markup-compatibility/2006" xmlns:aink="http://schemas.microsoft.com/office/drawing/2016/ink" xmlns:am3d="http://schemas.microsoft.com/office/drawing/2017/model3d" xmlns:o="urn:schemas-microsoft-com:office:office" xmlns:r="http://schemas.openxmlformats.org/officeDocument/2006/relationships" xmlns:m="http://schemas.openxmlformats.org/officeDocument/2006/math" xmlns:v="urn:schemas-microsoft-com:vml" xmlns:wp14="http://schemas.microsoft.com/office/word/2010/wordprocessingDrawing" xmlns:wp="http://schemas.openxmlformats.org/drawingml/2006/wordprocessingDrawing" xmlns:w10="urn:schemas-microsoft-com:office:word" xmlns:w="http://schemas.openxmlformats.org/wordprocessingml/2006/main" xmlns:w14="http://schemas.microsoft.com/office/word/2010/wordml" xmlns:w15="http://schemas.microsoft.com/office/word/2012/wordml" xmlns:w16cid="http://schemas.microsoft.com/office/word/2016/wordml/cid" xmlns:w16se="http://schemas.microsoft.com/office/word/2015/wordml/symex" xmlns:wpg="http://schemas.microsoft.com/office/word/2010/wordprocessingGroup" xmlns:wpi="http://schemas.microsoft.com/office/word/2010/wordprocessingInk" xmlns:wne="http://schemas.microsoft.com/office/word/2006/wordml" xmlns:wps="http://schemas.microsoft.com/office/word/2010/wordprocessingShape" mc:Ignorable="w14 w15 w16se w16cid wp14">
+<w:document xmlns:wpc="http://schemas.microsoft.com/office/word/2010/wordprocessingCanvas" xmlns:cx="http://schemas.microsoft.com/office/drawing/2014/chartex" xmlns:cx1="http://schemas.microsoft.com/office/drawing/2015/9/8/chartex" xmlns:cx2="http://schemas.microsoft.com/office/drawing/2015/10/21/chartex" xmlns:cx3="http://schemas.microsoft.com/office/drawing/2016/5/9/chartex" xmlns:cx4="http://schemas.microsoft.com/office/drawing/2016/5/10/chartex" xmlns:cx5="http://schemas.microsoft.com/office/drawing/2016/5/11/chartex" xmlns:cx6="http://schemas.microsoft.com/office/drawing/2016/5/12/chartex" xmlns:cx7="http://schemas.microsoft.com/office/drawing/2016/5/13/chartex" xmlns:cx8="http://schemas.microsoft.com/office/drawing/2016/5/14/chartex" xmlns:mc="http://schemas.openxmlformats.org/markup-compatibility/2006" xmlns:aink="http://schemas.microsoft.com/office/drawing/2016/ink" xmlns:am3d="http://schemas.microsoft.com/office/drawing/2017/model3d" xmlns:o="urn:schemas-microsoft-com:office:office" xmlns:oel="http://schemas.microsoft.com/office/2019/extlst" xmlns:r="http://schemas.openxmlformats.org/officeDocument/2006/relationships" xmlns:m="http://schemas.openxmlformats.org/officeDocument/2006/math" xmlns:v="urn:schemas-microsoft-com:vml" xmlns:wp14="http://schemas.microsoft.com/office/word/2010/wordprocessingDrawing" xmlns:wp="http://schemas.openxmlformats.org/drawingml/2006/wordprocessingDrawing" xmlns:w10="urn:schemas-microsoft-com:office:word" xmlns:w="http://schemas.openxmlformats.org/wordprocessingml/2006/main" xmlns:w14="http://schemas.microsoft.com/office/word/2010/wordml" xmlns:w15="http://schemas.microsoft.com/office/word/2012/wordml" xmlns:w16cex="http://schemas.microsoft.com/office/word/2018/wordml/cex" xmlns:w16cid="http://schemas.microsoft.com/office/word/2016/wordml/cid" xmlns:w16="http://schemas.microsoft.com/office/word/2018/wordml" xmlns:w16du="http://schemas.microsoft.com/office/word/2023/wordml/word16du" xmlns:w16sdtdh="http://schemas.microsoft.com/office/word/2020/wordml/sdtdatahash" xmlns:w16se="http://schemas.microsoft.com/office/word/2015/wordml/symex" xmlns:wpg="http://schemas.microsoft.com/office/word/2010/wordprocessingGroup" xmlns:wpi="http://schemas.microsoft.com/office/word/2010/wordprocessingInk" xmlns:wne="http://schemas.microsoft.com/office/word/2006/wordml" xmlns:wps="http://schemas.microsoft.com/office/word/2010/wordprocessingShape" mc:Ignorable="w14 w15 w16se w16cid w16 w16cex w16sdtdh wp14">
   <w:body>
     <w:p>
       <w:pPr>
@@ -228,8 +228,20 @@
           <w:sz w:val="28"/>
           <w:szCs w:val="28"/>
         </w:rPr>
-        <w:t>Disusun Oleh :</w:t>
+        <w:t xml:space="preserve">Disusun </w:t>
       </w:r>
+      <w:proofErr w:type="gramStart"/>
+      <w:r>
+        <w:rPr>
+          <w:rFonts w:cs="Times New Roman"/>
+          <w:b/>
+          <w:bCs/>
+          <w:sz w:val="28"/>
+          <w:szCs w:val="28"/>
+        </w:rPr>
+        <w:t>Oleh :</w:t>
+      </w:r>
+      <w:proofErr w:type="gramEnd"/>
     </w:p>
     <w:p>
       <w:pPr>
@@ -411,7 +423,7 @@
         <w:pStyle w:val="Heading1"/>
         <w:spacing w:line="276" w:lineRule="auto"/>
       </w:pPr>
-      <w:bookmarkStart w:id="0" w:name="_Toc134685731"/>
+      <w:bookmarkStart w:id="0" w:name="_Toc134686511"/>
       <w:r>
         <w:lastRenderedPageBreak/>
         <w:t>DAFTAR ISI</w:t>
@@ -484,7 +496,7 @@
             </w:rPr>
             <w:fldChar w:fldCharType="separate"/>
           </w:r>
-          <w:hyperlink w:anchor="_Toc134685731" w:history="1">
+          <w:hyperlink w:anchor="_Toc134686511" w:history="1">
             <w:r>
               <w:rPr>
                 <w:rStyle w:val="Hyperlink"/>
@@ -511,7 +523,7 @@
                 <w:noProof/>
                 <w:webHidden/>
               </w:rPr>
-              <w:instrText xml:space="preserve"> PAGEREF _Toc134685731 \h </w:instrText>
+              <w:instrText xml:space="preserve"> PAGEREF _Toc134686511 \h </w:instrText>
             </w:r>
             <w:r>
               <w:rPr>
@@ -557,7 +569,7 @@
               <w14:ligatures w14:val="standardContextual"/>
             </w:rPr>
           </w:pPr>
-          <w:hyperlink w:anchor="_Toc134685732" w:history="1">
+          <w:hyperlink w:anchor="_Toc134686512" w:history="1">
             <w:r>
               <w:rPr>
                 <w:rStyle w:val="Hyperlink"/>
@@ -584,7 +596,7 @@
                 <w:noProof/>
                 <w:webHidden/>
               </w:rPr>
-              <w:instrText xml:space="preserve"> PAGEREF _Toc134685732 \h </w:instrText>
+              <w:instrText xml:space="preserve"> PAGEREF _Toc134686512 \h </w:instrText>
             </w:r>
             <w:r>
               <w:rPr>
@@ -630,7 +642,7 @@
               <w14:ligatures w14:val="standardContextual"/>
             </w:rPr>
           </w:pPr>
-          <w:hyperlink w:anchor="_Toc134685733" w:history="1">
+          <w:hyperlink w:anchor="_Toc134686513" w:history="1">
             <w:r>
               <w:rPr>
                 <w:rStyle w:val="Hyperlink"/>
@@ -657,7 +669,7 @@
                 <w:noProof/>
                 <w:webHidden/>
               </w:rPr>
-              <w:instrText xml:space="preserve"> PAGEREF _Toc134685733 \h </w:instrText>
+              <w:instrText xml:space="preserve"> PAGEREF _Toc134686513 \h </w:instrText>
             </w:r>
             <w:r>
               <w:rPr>
@@ -703,7 +715,7 @@
               <w14:ligatures w14:val="standardContextual"/>
             </w:rPr>
           </w:pPr>
-          <w:hyperlink w:anchor="_Toc134685734" w:history="1">
+          <w:hyperlink w:anchor="_Toc134686514" w:history="1">
             <w:r>
               <w:rPr>
                 <w:rStyle w:val="Hyperlink"/>
@@ -730,7 +742,7 @@
                 <w:noProof/>
                 <w:webHidden/>
               </w:rPr>
-              <w:instrText xml:space="preserve"> PAGEREF _Toc134685734 \h </w:instrText>
+              <w:instrText xml:space="preserve"> PAGEREF _Toc134686514 \h </w:instrText>
             </w:r>
             <w:r>
               <w:rPr>
@@ -768,10 +780,15 @@
               <w:tab w:val="right" w:leader="dot" w:pos="9016"/>
             </w:tabs>
             <w:rPr>
+              <w:rFonts w:asciiTheme="minorHAnsi" w:eastAsiaTheme="minorEastAsia" w:hAnsiTheme="minorHAnsi"/>
               <w:noProof/>
+              <w:kern w:val="2"/>
+              <w:sz w:val="22"/>
+              <w:lang w:val="id-ID" w:eastAsia="id-ID"/>
+              <w14:ligatures w14:val="standardContextual"/>
             </w:rPr>
           </w:pPr>
-          <w:hyperlink w:anchor="_Toc134685735" w:history="1">
+          <w:hyperlink w:anchor="_Toc134686515" w:history="1">
             <w:r>
               <w:rPr>
                 <w:rStyle w:val="Hyperlink"/>
@@ -798,7 +815,7 @@
                 <w:noProof/>
                 <w:webHidden/>
               </w:rPr>
-              <w:instrText xml:space="preserve"> PAGEREF _Toc134685735 \h </w:instrText>
+              <w:instrText xml:space="preserve"> PAGEREF _Toc134686515 \h </w:instrText>
             </w:r>
             <w:r>
               <w:rPr>
@@ -844,7 +861,7 @@
               <w14:ligatures w14:val="standardContextual"/>
             </w:rPr>
           </w:pPr>
-          <w:hyperlink w:anchor="_Toc134685736" w:history="1">
+          <w:hyperlink w:anchor="_Toc134686516" w:history="1">
             <w:r>
               <w:rPr>
                 <w:rStyle w:val="Hyperlink"/>
@@ -871,7 +888,7 @@
                 <w:noProof/>
                 <w:webHidden/>
               </w:rPr>
-              <w:instrText xml:space="preserve"> PAGEREF _Toc134685736 \h </w:instrText>
+              <w:instrText xml:space="preserve"> PAGEREF _Toc134686516 \h </w:instrText>
             </w:r>
             <w:r>
               <w:rPr>
@@ -917,7 +934,7 @@
               <w14:ligatures w14:val="standardContextual"/>
             </w:rPr>
           </w:pPr>
-          <w:hyperlink w:anchor="_Toc134685737" w:history="1">
+          <w:hyperlink w:anchor="_Toc134686517" w:history="1">
             <w:r>
               <w:rPr>
                 <w:rStyle w:val="Hyperlink"/>
@@ -944,7 +961,7 @@
                 <w:noProof/>
                 <w:webHidden/>
               </w:rPr>
-              <w:instrText xml:space="preserve"> PAGEREF _Toc134685737 \h </w:instrText>
+              <w:instrText xml:space="preserve"> PAGEREF _Toc134686517 \h </w:instrText>
             </w:r>
             <w:r>
               <w:rPr>
@@ -990,7 +1007,7 @@
               <w14:ligatures w14:val="standardContextual"/>
             </w:rPr>
           </w:pPr>
-          <w:hyperlink w:anchor="_Toc134685738" w:history="1">
+          <w:hyperlink w:anchor="_Toc134686518" w:history="1">
             <w:r>
               <w:rPr>
                 <w:rStyle w:val="Hyperlink"/>
@@ -1018,7 +1035,7 @@
                 <w:noProof/>
                 <w:webHidden/>
               </w:rPr>
-              <w:instrText xml:space="preserve"> PAGEREF _Toc134685738 \h </w:instrText>
+              <w:instrText xml:space="preserve"> PAGEREF _Toc134686518 \h </w:instrText>
             </w:r>
             <w:r>
               <w:rPr>
@@ -1064,7 +1081,7 @@
               <w14:ligatures w14:val="standardContextual"/>
             </w:rPr>
           </w:pPr>
-          <w:hyperlink w:anchor="_Toc134685739" w:history="1">
+          <w:hyperlink w:anchor="_Toc134686519" w:history="1">
             <w:r>
               <w:rPr>
                 <w:rStyle w:val="Hyperlink"/>
@@ -1091,7 +1108,7 @@
                 <w:noProof/>
                 <w:webHidden/>
               </w:rPr>
-              <w:instrText xml:space="preserve"> PAGEREF _Toc134685739 \h </w:instrText>
+              <w:instrText xml:space="preserve"> PAGEREF _Toc134686519 \h </w:instrText>
             </w:r>
             <w:r>
               <w:rPr>
@@ -1137,7 +1154,7 @@
               <w14:ligatures w14:val="standardContextual"/>
             </w:rPr>
           </w:pPr>
-          <w:hyperlink w:anchor="_Toc134685740" w:history="1">
+          <w:hyperlink w:anchor="_Toc134686520" w:history="1">
             <w:r>
               <w:rPr>
                 <w:rStyle w:val="Hyperlink"/>
@@ -1164,7 +1181,7 @@
                 <w:noProof/>
                 <w:webHidden/>
               </w:rPr>
-              <w:instrText xml:space="preserve"> PAGEREF _Toc134685740 \h </w:instrText>
+              <w:instrText xml:space="preserve"> PAGEREF _Toc134686520 \h </w:instrText>
             </w:r>
             <w:r>
               <w:rPr>
@@ -1224,7 +1241,7 @@
         <w:pStyle w:val="Heading1"/>
         <w:spacing w:line="276" w:lineRule="auto"/>
       </w:pPr>
-      <w:bookmarkStart w:id="1" w:name="_Toc134685732"/>
+      <w:bookmarkStart w:id="1" w:name="_Toc134686512"/>
       <w:r>
         <w:lastRenderedPageBreak/>
         <w:t>LATAR BELAKANG</w:t>
@@ -1294,7 +1311,7 @@
       <w:pPr>
         <w:pStyle w:val="Heading1"/>
       </w:pPr>
-      <w:bookmarkStart w:id="2" w:name="_Toc134685733"/>
+      <w:bookmarkStart w:id="2" w:name="_Toc134686513"/>
       <w:r>
         <w:lastRenderedPageBreak/>
         <w:t>PRODUCT BACKLOG</w:t>
@@ -3161,7 +3178,7 @@
       <w:pPr>
         <w:pStyle w:val="Heading1"/>
       </w:pPr>
-      <w:bookmarkStart w:id="3" w:name="_Toc134685734"/>
+      <w:bookmarkStart w:id="3" w:name="_Toc134686514"/>
       <w:r>
         <w:lastRenderedPageBreak/>
         <w:t>SPRINT BACKLOG</w:t>
@@ -3172,7 +3189,7 @@
       <w:pPr>
         <w:pStyle w:val="Heading2"/>
       </w:pPr>
-      <w:bookmarkStart w:id="4" w:name="_Toc134685735"/>
+      <w:bookmarkStart w:id="4" w:name="_Toc134686515"/>
       <w:r>
         <w:t>SPRINT 1</w:t>
       </w:r>
@@ -3377,6 +3394,7 @@
                 <w:szCs w:val="24"/>
               </w:rPr>
             </w:pPr>
+            <w:proofErr w:type="gramStart"/>
             <w:r>
               <w:rPr>
                 <w:rFonts w:eastAsia="Times New Roman" w:cs="Times New Roman"/>
@@ -3384,7 +3402,17 @@
                 <w:bCs/>
                 <w:szCs w:val="24"/>
               </w:rPr>
-              <w:t>S.No </w:t>
+              <w:t>S.No</w:t>
+            </w:r>
+            <w:proofErr w:type="gramEnd"/>
+            <w:r>
+              <w:rPr>
+                <w:rFonts w:eastAsia="Times New Roman" w:cs="Times New Roman"/>
+                <w:b/>
+                <w:bCs/>
+                <w:szCs w:val="24"/>
+              </w:rPr>
+              <w:t> </w:t>
             </w:r>
           </w:p>
         </w:tc>
@@ -4292,6 +4320,7 @@
                 <w:szCs w:val="24"/>
               </w:rPr>
             </w:pPr>
+            <w:proofErr w:type="gramStart"/>
             <w:r>
               <w:rPr>
                 <w:rFonts w:eastAsia="Times New Roman" w:cs="Times New Roman"/>
@@ -4300,7 +4329,17 @@
                 <w:szCs w:val="24"/>
               </w:rPr>
               <w:lastRenderedPageBreak/>
-              <w:t>S.No </w:t>
+              <w:t>S.No</w:t>
+            </w:r>
+            <w:proofErr w:type="gramEnd"/>
+            <w:r>
+              <w:rPr>
+                <w:rFonts w:eastAsia="Times New Roman" w:cs="Times New Roman"/>
+                <w:b/>
+                <w:bCs/>
+                <w:szCs w:val="24"/>
+              </w:rPr>
+              <w:t> </w:t>
             </w:r>
           </w:p>
         </w:tc>
@@ -4583,7 +4622,23 @@
                 <w:rFonts w:cs="Times New Roman"/>
                 <w:szCs w:val="24"/>
               </w:rPr>
-              <w:t>Membuat design UI dengan menambahkan radio button dengan label “low priority”, “medium priority” dan “high priority”</w:t>
+              <w:t>Membuat design UI dengan menambahkan radio button dengan label “low priority</w:t>
+            </w:r>
+            <w:proofErr w:type="gramStart"/>
+            <w:r>
+              <w:rPr>
+                <w:rFonts w:cs="Times New Roman"/>
+                <w:szCs w:val="24"/>
+              </w:rPr>
+              <w:t>”,</w:t>
+            </w:r>
+            <w:proofErr w:type="gramEnd"/>
+            <w:r>
+              <w:rPr>
+                <w:rFonts w:cs="Times New Roman"/>
+                <w:szCs w:val="24"/>
+              </w:rPr>
+              <w:t xml:space="preserve"> “medium priority” dan “high priority”</w:t>
             </w:r>
           </w:p>
         </w:tc>
@@ -5014,6 +5069,187 @@
               <w:right w:val="single" w:sz="6" w:space="0" w:color="9CC2E5"/>
             </w:tcBorders>
             <w:shd w:val="clear" w:color="auto" w:fill="FFFFFF" w:themeFill="background1"/>
+            <w:vAlign w:val="center"/>
+          </w:tcPr>
+          <w:p>
+            <w:pPr>
+              <w:jc w:val="center"/>
+              <w:rPr>
+                <w:rFonts w:cs="Times New Roman"/>
+                <w:szCs w:val="24"/>
+              </w:rPr>
+            </w:pPr>
+            <w:r>
+              <w:rPr>
+                <w:rFonts w:cs="Times New Roman"/>
+                <w:szCs w:val="24"/>
+              </w:rPr>
+              <w:t>Done</w:t>
+            </w:r>
+          </w:p>
+        </w:tc>
+      </w:tr>
+      <w:tr>
+        <w:trPr>
+          <w:trHeight w:val="300"/>
+        </w:trPr>
+        <w:tc>
+          <w:tcPr>
+            <w:tcW w:w="690" w:type="dxa"/>
+            <w:tcBorders>
+              <w:top w:val="single" w:sz="6" w:space="0" w:color="9CC2E5"/>
+              <w:left w:val="single" w:sz="6" w:space="0" w:color="9CC2E5"/>
+              <w:bottom w:val="single" w:sz="6" w:space="0" w:color="9CC2E5"/>
+              <w:right w:val="single" w:sz="6" w:space="0" w:color="9CC2E5"/>
+            </w:tcBorders>
+            <w:shd w:val="clear" w:color="auto" w:fill="DEEAF6" w:themeFill="accent5" w:themeFillTint="33"/>
+            <w:vAlign w:val="center"/>
+          </w:tcPr>
+          <w:p>
+            <w:pPr>
+              <w:jc w:val="center"/>
+              <w:rPr>
+                <w:rFonts w:cs="Times New Roman"/>
+                <w:b/>
+                <w:szCs w:val="24"/>
+              </w:rPr>
+            </w:pPr>
+            <w:r>
+              <w:rPr>
+                <w:rFonts w:cs="Times New Roman"/>
+                <w:b/>
+                <w:szCs w:val="24"/>
+              </w:rPr>
+              <w:t>7</w:t>
+            </w:r>
+          </w:p>
+        </w:tc>
+        <w:tc>
+          <w:tcPr>
+            <w:tcW w:w="1980" w:type="dxa"/>
+            <w:tcBorders>
+              <w:top w:val="single" w:sz="6" w:space="0" w:color="9CC2E5"/>
+              <w:left w:val="single" w:sz="6" w:space="0" w:color="9CC2E5"/>
+              <w:bottom w:val="single" w:sz="6" w:space="0" w:color="9CC2E5"/>
+              <w:right w:val="single" w:sz="6" w:space="0" w:color="9CC2E5"/>
+            </w:tcBorders>
+            <w:shd w:val="clear" w:color="auto" w:fill="DEEAF6" w:themeFill="accent5" w:themeFillTint="33"/>
+            <w:vAlign w:val="center"/>
+          </w:tcPr>
+          <w:p>
+            <w:pPr>
+              <w:jc w:val="center"/>
+              <w:rPr>
+                <w:rFonts w:cs="Times New Roman"/>
+                <w:szCs w:val="24"/>
+              </w:rPr>
+            </w:pPr>
+            <w:r>
+              <w:rPr>
+                <w:rFonts w:cs="Times New Roman"/>
+                <w:szCs w:val="24"/>
+              </w:rPr>
+              <w:t>Sebagai [user], saya ingin dapat menambahkan catatan/deskripsi berupa detail penting tugas pada daftar pekerjaan agar saya dapat menghindari kesalahan dan melakukan tugas dengan benar.</w:t>
+            </w:r>
+          </w:p>
+        </w:tc>
+        <w:tc>
+          <w:tcPr>
+            <w:tcW w:w="2085" w:type="dxa"/>
+            <w:tcBorders>
+              <w:top w:val="single" w:sz="6" w:space="0" w:color="9CC2E5"/>
+              <w:left w:val="single" w:sz="6" w:space="0" w:color="9CC2E5"/>
+              <w:bottom w:val="single" w:sz="6" w:space="0" w:color="9CC2E5"/>
+              <w:right w:val="single" w:sz="6" w:space="0" w:color="9CC2E5"/>
+            </w:tcBorders>
+            <w:shd w:val="clear" w:color="auto" w:fill="DEEAF6" w:themeFill="accent5" w:themeFillTint="33"/>
+            <w:vAlign w:val="center"/>
+          </w:tcPr>
+          <w:p>
+            <w:pPr>
+              <w:jc w:val="center"/>
+              <w:rPr>
+                <w:rFonts w:cs="Times New Roman"/>
+                <w:szCs w:val="24"/>
+              </w:rPr>
+            </w:pPr>
+            <w:r>
+              <w:rPr>
+                <w:rFonts w:cs="Times New Roman"/>
+                <w:szCs w:val="24"/>
+              </w:rPr>
+              <w:t>Membuat design UI halaman inputan deskripsi dibawah inputan saat menambahkan list</w:t>
+            </w:r>
+          </w:p>
+        </w:tc>
+        <w:tc>
+          <w:tcPr>
+            <w:tcW w:w="1875" w:type="dxa"/>
+            <w:tcBorders>
+              <w:top w:val="single" w:sz="6" w:space="0" w:color="9CC2E5"/>
+              <w:left w:val="single" w:sz="6" w:space="0" w:color="9CC2E5"/>
+              <w:bottom w:val="single" w:sz="6" w:space="0" w:color="9CC2E5"/>
+              <w:right w:val="single" w:sz="6" w:space="0" w:color="9CC2E5"/>
+            </w:tcBorders>
+            <w:shd w:val="clear" w:color="auto" w:fill="DEEAF6" w:themeFill="accent5" w:themeFillTint="33"/>
+            <w:vAlign w:val="center"/>
+          </w:tcPr>
+          <w:p>
+            <w:pPr>
+              <w:jc w:val="center"/>
+              <w:rPr>
+                <w:rFonts w:cs="Times New Roman"/>
+                <w:szCs w:val="24"/>
+              </w:rPr>
+            </w:pPr>
+            <w:r>
+              <w:rPr>
+                <w:rFonts w:cs="Times New Roman"/>
+                <w:szCs w:val="24"/>
+              </w:rPr>
+              <w:t>Farrell</w:t>
+            </w:r>
+          </w:p>
+        </w:tc>
+        <w:tc>
+          <w:tcPr>
+            <w:tcW w:w="1485" w:type="dxa"/>
+            <w:tcBorders>
+              <w:top w:val="single" w:sz="6" w:space="0" w:color="9CC2E5"/>
+              <w:left w:val="single" w:sz="6" w:space="0" w:color="9CC2E5"/>
+              <w:bottom w:val="single" w:sz="6" w:space="0" w:color="9CC2E5"/>
+              <w:right w:val="single" w:sz="6" w:space="0" w:color="9CC2E5"/>
+            </w:tcBorders>
+            <w:shd w:val="clear" w:color="auto" w:fill="DEEAF6" w:themeFill="accent5" w:themeFillTint="33"/>
+            <w:vAlign w:val="center"/>
+          </w:tcPr>
+          <w:p>
+            <w:pPr>
+              <w:jc w:val="center"/>
+              <w:rPr>
+                <w:rFonts w:cs="Times New Roman"/>
+                <w:szCs w:val="24"/>
+              </w:rPr>
+            </w:pPr>
+            <w:r>
+              <w:rPr>
+                <w:rFonts w:cs="Times New Roman"/>
+                <w:szCs w:val="24"/>
+              </w:rPr>
+              <w:t>1</w:t>
+            </w:r>
+          </w:p>
+        </w:tc>
+        <w:tc>
+          <w:tcPr>
+            <w:tcW w:w="855" w:type="dxa"/>
+            <w:tcBorders>
+              <w:top w:val="single" w:sz="6" w:space="0" w:color="9CC2E5"/>
+              <w:left w:val="single" w:sz="6" w:space="0" w:color="9CC2E5"/>
+              <w:bottom w:val="single" w:sz="6" w:space="0" w:color="9CC2E5"/>
+              <w:right w:val="single" w:sz="6" w:space="0" w:color="9CC2E5"/>
+            </w:tcBorders>
+            <w:shd w:val="clear" w:color="auto" w:fill="DEEAF6" w:themeFill="accent5" w:themeFillTint="33"/>
             <w:vAlign w:val="center"/>
           </w:tcPr>
           <w:p>
@@ -5052,7 +5288,7 @@
       <w:pPr>
         <w:pStyle w:val="Heading1"/>
       </w:pPr>
-      <w:bookmarkStart w:id="5" w:name="_Toc134685736"/>
+      <w:bookmarkStart w:id="5" w:name="_Toc134686516"/>
       <w:r>
         <w:lastRenderedPageBreak/>
         <w:t>DAILY SCRUM MEETING</w:t>
@@ -5067,8 +5303,8 @@
         <w:tblLook w:val="04A0" w:firstRow="1" w:lastRow="0" w:firstColumn="1" w:lastColumn="0" w:noHBand="0" w:noVBand="1"/>
       </w:tblPr>
       <w:tblGrid>
-        <w:gridCol w:w="1175"/>
-        <w:gridCol w:w="1472"/>
+        <w:gridCol w:w="1176"/>
+        <w:gridCol w:w="1471"/>
         <w:gridCol w:w="2205"/>
         <w:gridCol w:w="2579"/>
         <w:gridCol w:w="1811"/>
@@ -5080,7 +5316,7 @@
         <w:tc>
           <w:tcPr>
             <w:cnfStyle w:val="001000000000" w:firstRow="0" w:lastRow="0" w:firstColumn="1" w:lastColumn="0" w:oddVBand="0" w:evenVBand="0" w:oddHBand="0" w:evenHBand="0" w:firstRowFirstColumn="0" w:firstRowLastColumn="0" w:lastRowFirstColumn="0" w:lastRowLastColumn="0"/>
-            <w:tcW w:w="635" w:type="pct"/>
+            <w:tcW w:w="636" w:type="pct"/>
             <w:vAlign w:val="center"/>
           </w:tcPr>
           <w:p>
@@ -5210,7 +5446,7 @@
         <w:tc>
           <w:tcPr>
             <w:cnfStyle w:val="001000000000" w:firstRow="0" w:lastRow="0" w:firstColumn="1" w:lastColumn="0" w:oddVBand="0" w:evenVBand="0" w:oddHBand="0" w:evenHBand="0" w:firstRowFirstColumn="0" w:firstRowLastColumn="0" w:lastRowFirstColumn="0" w:lastRowLastColumn="0"/>
-            <w:tcW w:w="635" w:type="pct"/>
+            <w:tcW w:w="636" w:type="pct"/>
             <w:vMerge w:val="restart"/>
             <w:vAlign w:val="center"/>
           </w:tcPr>
@@ -5254,8 +5490,18 @@
                 <w:sz w:val="24"/>
                 <w:szCs w:val="24"/>
               </w:rPr>
-              <w:t>What did you do yesterday ?</w:t>
-            </w:r>
+              <w:t xml:space="preserve">What did you do </w:t>
+            </w:r>
+            <w:proofErr w:type="gramStart"/>
+            <w:r>
+              <w:rPr>
+                <w:rFonts w:cs="Times New Roman"/>
+                <w:sz w:val="24"/>
+                <w:szCs w:val="24"/>
+              </w:rPr>
+              <w:t>yesterday ?</w:t>
+            </w:r>
+            <w:proofErr w:type="gramEnd"/>
           </w:p>
         </w:tc>
         <w:tc>
@@ -5314,7 +5560,7 @@
         <w:tc>
           <w:tcPr>
             <w:cnfStyle w:val="001000000000" w:firstRow="0" w:lastRow="0" w:firstColumn="1" w:lastColumn="0" w:oddVBand="0" w:evenVBand="0" w:oddHBand="0" w:evenHBand="0" w:firstRowFirstColumn="0" w:firstRowLastColumn="0" w:lastRowFirstColumn="0" w:lastRowLastColumn="0"/>
-            <w:tcW w:w="635" w:type="pct"/>
+            <w:tcW w:w="636" w:type="pct"/>
             <w:vMerge/>
             <w:shd w:val="clear" w:color="auto" w:fill="D9E2F3" w:themeFill="accent1" w:themeFillTint="33"/>
             <w:vAlign w:val="center"/>
@@ -5352,8 +5598,18 @@
                 <w:sz w:val="24"/>
                 <w:szCs w:val="24"/>
               </w:rPr>
-              <w:t>What are you doing today ?</w:t>
-            </w:r>
+              <w:t xml:space="preserve">What are you doing </w:t>
+            </w:r>
+            <w:proofErr w:type="gramStart"/>
+            <w:r>
+              <w:rPr>
+                <w:rFonts w:cs="Times New Roman"/>
+                <w:sz w:val="24"/>
+                <w:szCs w:val="24"/>
+              </w:rPr>
+              <w:t>today ?</w:t>
+            </w:r>
+            <w:proofErr w:type="gramEnd"/>
           </w:p>
         </w:tc>
         <w:tc>
@@ -5418,7 +5674,7 @@
         <w:tc>
           <w:tcPr>
             <w:cnfStyle w:val="001000000000" w:firstRow="0" w:lastRow="0" w:firstColumn="1" w:lastColumn="0" w:oddVBand="0" w:evenVBand="0" w:oddHBand="0" w:evenHBand="0" w:firstRowFirstColumn="0" w:firstRowLastColumn="0" w:lastRowFirstColumn="0" w:lastRowLastColumn="0"/>
-            <w:tcW w:w="635" w:type="pct"/>
+            <w:tcW w:w="636" w:type="pct"/>
             <w:vMerge/>
             <w:vAlign w:val="center"/>
           </w:tcPr>
@@ -5454,8 +5710,18 @@
                 <w:sz w:val="24"/>
                 <w:szCs w:val="24"/>
               </w:rPr>
-              <w:t>Is there anything block you ?</w:t>
-            </w:r>
+              <w:t xml:space="preserve">Is there anything block </w:t>
+            </w:r>
+            <w:proofErr w:type="gramStart"/>
+            <w:r>
+              <w:rPr>
+                <w:rFonts w:cs="Times New Roman"/>
+                <w:sz w:val="24"/>
+                <w:szCs w:val="24"/>
+              </w:rPr>
+              <w:t>you ?</w:t>
+            </w:r>
+            <w:proofErr w:type="gramEnd"/>
           </w:p>
         </w:tc>
         <w:tc>
@@ -5514,7 +5780,7 @@
         <w:tc>
           <w:tcPr>
             <w:cnfStyle w:val="001000000000" w:firstRow="0" w:lastRow="0" w:firstColumn="1" w:lastColumn="0" w:oddVBand="0" w:evenVBand="0" w:oddHBand="0" w:evenHBand="0" w:firstRowFirstColumn="0" w:firstRowLastColumn="0" w:lastRowFirstColumn="0" w:lastRowLastColumn="0"/>
-            <w:tcW w:w="635" w:type="pct"/>
+            <w:tcW w:w="636" w:type="pct"/>
             <w:vMerge w:val="restart"/>
             <w:shd w:val="clear" w:color="auto" w:fill="auto"/>
             <w:vAlign w:val="center"/>
@@ -5560,8 +5826,18 @@
                 <w:sz w:val="24"/>
                 <w:szCs w:val="24"/>
               </w:rPr>
-              <w:t>What did you do yesterday ?</w:t>
-            </w:r>
+              <w:t xml:space="preserve">What did you do </w:t>
+            </w:r>
+            <w:proofErr w:type="gramStart"/>
+            <w:r>
+              <w:rPr>
+                <w:rFonts w:cs="Times New Roman"/>
+                <w:sz w:val="24"/>
+                <w:szCs w:val="24"/>
+              </w:rPr>
+              <w:t>yesterday ?</w:t>
+            </w:r>
+            <w:proofErr w:type="gramEnd"/>
           </w:p>
         </w:tc>
         <w:tc>
@@ -5655,7 +5931,7 @@
         <w:tc>
           <w:tcPr>
             <w:cnfStyle w:val="001000000000" w:firstRow="0" w:lastRow="0" w:firstColumn="1" w:lastColumn="0" w:oddVBand="0" w:evenVBand="0" w:oddHBand="0" w:evenHBand="0" w:firstRowFirstColumn="0" w:firstRowLastColumn="0" w:lastRowFirstColumn="0" w:lastRowLastColumn="0"/>
-            <w:tcW w:w="635" w:type="pct"/>
+            <w:tcW w:w="636" w:type="pct"/>
             <w:vMerge/>
             <w:shd w:val="clear" w:color="auto" w:fill="auto"/>
             <w:vAlign w:val="center"/>
@@ -5693,8 +5969,18 @@
                 <w:sz w:val="24"/>
                 <w:szCs w:val="24"/>
               </w:rPr>
-              <w:t>What are you doing today ?</w:t>
-            </w:r>
+              <w:t xml:space="preserve">What are you doing </w:t>
+            </w:r>
+            <w:proofErr w:type="gramStart"/>
+            <w:r>
+              <w:rPr>
+                <w:rFonts w:cs="Times New Roman"/>
+                <w:sz w:val="24"/>
+                <w:szCs w:val="24"/>
+              </w:rPr>
+              <w:t>today ?</w:t>
+            </w:r>
+            <w:proofErr w:type="gramEnd"/>
           </w:p>
         </w:tc>
         <w:tc>
@@ -5786,7 +6072,21 @@
               <w:rPr>
                 <w:rFonts w:cs="Times New Roman"/>
               </w:rPr>
-              <w:t xml:space="preserve">(menyinkronkan dengan ‘tambah </w:t>
+              <w:t>(</w:t>
+            </w:r>
+            <w:proofErr w:type="gramStart"/>
+            <w:r>
+              <w:rPr>
+                <w:rFonts w:cs="Times New Roman"/>
+              </w:rPr>
+              <w:t>menyinkronkan</w:t>
+            </w:r>
+            <w:proofErr w:type="gramEnd"/>
+            <w:r>
+              <w:rPr>
+                <w:rFonts w:cs="Times New Roman"/>
+              </w:rPr>
+              <w:t xml:space="preserve"> dengan ‘tambah </w:t>
             </w:r>
             <w:r>
               <w:rPr>
@@ -5829,7 +6129,7 @@
         <w:tc>
           <w:tcPr>
             <w:cnfStyle w:val="001000000000" w:firstRow="0" w:lastRow="0" w:firstColumn="1" w:lastColumn="0" w:oddVBand="0" w:evenVBand="0" w:oddHBand="0" w:evenHBand="0" w:firstRowFirstColumn="0" w:firstRowLastColumn="0" w:lastRowFirstColumn="0" w:lastRowLastColumn="0"/>
-            <w:tcW w:w="635" w:type="pct"/>
+            <w:tcW w:w="636" w:type="pct"/>
             <w:vMerge/>
             <w:shd w:val="clear" w:color="auto" w:fill="auto"/>
             <w:vAlign w:val="center"/>
@@ -5867,8 +6167,18 @@
                 <w:sz w:val="24"/>
                 <w:szCs w:val="24"/>
               </w:rPr>
-              <w:t>Is there anything block you ?</w:t>
-            </w:r>
+              <w:t xml:space="preserve">Is there anything block </w:t>
+            </w:r>
+            <w:proofErr w:type="gramStart"/>
+            <w:r>
+              <w:rPr>
+                <w:rFonts w:cs="Times New Roman"/>
+                <w:sz w:val="24"/>
+                <w:szCs w:val="24"/>
+              </w:rPr>
+              <w:t>you ?</w:t>
+            </w:r>
+            <w:proofErr w:type="gramEnd"/>
           </w:p>
         </w:tc>
         <w:tc>
@@ -5905,8 +6215,6 @@
                 <w:rFonts w:cs="Times New Roman"/>
               </w:rPr>
             </w:pPr>
-            <w:bookmarkStart w:id="6" w:name="_GoBack"/>
-            <w:bookmarkEnd w:id="6"/>
             <w:r>
               <w:rPr>
                 <w:rFonts w:cs="Times New Roman"/>
@@ -5945,7 +6253,7 @@
         <w:tc>
           <w:tcPr>
             <w:cnfStyle w:val="001000000000" w:firstRow="0" w:lastRow="0" w:firstColumn="1" w:lastColumn="0" w:oddVBand="0" w:evenVBand="0" w:oddHBand="0" w:evenHBand="0" w:firstRowFirstColumn="0" w:firstRowLastColumn="0" w:lastRowFirstColumn="0" w:lastRowLastColumn="0"/>
-            <w:tcW w:w="635" w:type="pct"/>
+            <w:tcW w:w="636" w:type="pct"/>
             <w:vMerge w:val="restart"/>
             <w:vAlign w:val="center"/>
           </w:tcPr>
@@ -5964,7 +6272,7 @@
                 <w:sz w:val="24"/>
                 <w:szCs w:val="24"/>
               </w:rPr>
-              <w:t>[nama]</w:t>
+              <w:t>Farrell</w:t>
             </w:r>
           </w:p>
         </w:tc>
@@ -5989,8 +6297,18 @@
                 <w:sz w:val="24"/>
                 <w:szCs w:val="24"/>
               </w:rPr>
-              <w:t>What did you do yesterday ?</w:t>
-            </w:r>
+              <w:t xml:space="preserve">What did you do </w:t>
+            </w:r>
+            <w:proofErr w:type="gramStart"/>
+            <w:r>
+              <w:rPr>
+                <w:rFonts w:cs="Times New Roman"/>
+                <w:sz w:val="24"/>
+                <w:szCs w:val="24"/>
+              </w:rPr>
+              <w:t>yesterday ?</w:t>
+            </w:r>
+            <w:proofErr w:type="gramEnd"/>
           </w:p>
         </w:tc>
         <w:tc>
@@ -6004,10 +6322,16 @@
               <w:cnfStyle w:val="000000100000" w:firstRow="0" w:lastRow="0" w:firstColumn="0" w:lastColumn="0" w:oddVBand="0" w:evenVBand="0" w:oddHBand="1" w:evenHBand="0" w:firstRowFirstColumn="0" w:firstRowLastColumn="0" w:lastRowFirstColumn="0" w:lastRowLastColumn="0"/>
               <w:rPr>
                 <w:rFonts w:cs="Times New Roman"/>
-                <w:sz w:val="24"/>
-                <w:szCs w:val="24"/>
-              </w:rPr>
-            </w:pPr>
+                <w:szCs w:val="24"/>
+              </w:rPr>
+            </w:pPr>
+            <w:r>
+              <w:rPr>
+                <w:rFonts w:cs="Times New Roman"/>
+                <w:szCs w:val="24"/>
+              </w:rPr>
+              <w:t>-</w:t>
+            </w:r>
           </w:p>
         </w:tc>
         <w:tc>
@@ -6021,10 +6345,32 @@
               <w:cnfStyle w:val="000000100000" w:firstRow="0" w:lastRow="0" w:firstColumn="0" w:lastColumn="0" w:oddVBand="0" w:evenVBand="0" w:oddHBand="1" w:evenHBand="0" w:firstRowFirstColumn="0" w:firstRowLastColumn="0" w:lastRowFirstColumn="0" w:lastRowLastColumn="0"/>
               <w:rPr>
                 <w:rFonts w:cs="Times New Roman"/>
-                <w:sz w:val="24"/>
-                <w:szCs w:val="24"/>
-              </w:rPr>
-            </w:pPr>
+                <w:szCs w:val="24"/>
+              </w:rPr>
+            </w:pPr>
+            <w:r>
+              <w:rPr>
+                <w:rFonts w:cs="Times New Roman"/>
+                <w:szCs w:val="24"/>
+              </w:rPr>
+              <w:t xml:space="preserve">Membuat design UI </w:t>
+            </w:r>
+            <w:proofErr w:type="gramStart"/>
+            <w:r>
+              <w:rPr>
+                <w:rFonts w:cs="Times New Roman"/>
+                <w:szCs w:val="24"/>
+              </w:rPr>
+              <w:t>halaman  menambahkan</w:t>
+            </w:r>
+            <w:proofErr w:type="gramEnd"/>
+            <w:r>
+              <w:rPr>
+                <w:rFonts w:cs="Times New Roman"/>
+                <w:szCs w:val="24"/>
+              </w:rPr>
+              <w:t xml:space="preserve"> list pekerjaan</w:t>
+            </w:r>
           </w:p>
         </w:tc>
         <w:tc>
@@ -6038,10 +6384,16 @@
               <w:cnfStyle w:val="000000100000" w:firstRow="0" w:lastRow="0" w:firstColumn="0" w:lastColumn="0" w:oddVBand="0" w:evenVBand="0" w:oddHBand="1" w:evenHBand="0" w:firstRowFirstColumn="0" w:firstRowLastColumn="0" w:lastRowFirstColumn="0" w:lastRowLastColumn="0"/>
               <w:rPr>
                 <w:rFonts w:cs="Times New Roman"/>
-                <w:sz w:val="24"/>
-                <w:szCs w:val="24"/>
-              </w:rPr>
-            </w:pPr>
+                <w:szCs w:val="24"/>
+              </w:rPr>
+            </w:pPr>
+            <w:r>
+              <w:rPr>
+                <w:rFonts w:cs="Times New Roman"/>
+                <w:szCs w:val="24"/>
+              </w:rPr>
+              <w:t>Membuat design UI halaman inputan menambahkan deskripsi list tugas</w:t>
+            </w:r>
           </w:p>
         </w:tc>
       </w:tr>
@@ -6049,7 +6401,7 @@
         <w:tc>
           <w:tcPr>
             <w:cnfStyle w:val="001000000000" w:firstRow="0" w:lastRow="0" w:firstColumn="1" w:lastColumn="0" w:oddVBand="0" w:evenVBand="0" w:oddHBand="0" w:evenHBand="0" w:firstRowFirstColumn="0" w:firstRowLastColumn="0" w:lastRowFirstColumn="0" w:lastRowLastColumn="0"/>
-            <w:tcW w:w="635" w:type="pct"/>
+            <w:tcW w:w="636" w:type="pct"/>
             <w:vMerge/>
             <w:shd w:val="clear" w:color="auto" w:fill="D9E2F3" w:themeFill="accent1" w:themeFillTint="33"/>
             <w:vAlign w:val="center"/>
@@ -6087,8 +6439,18 @@
                 <w:sz w:val="24"/>
                 <w:szCs w:val="24"/>
               </w:rPr>
-              <w:t>What are you doing today ?</w:t>
-            </w:r>
+              <w:t xml:space="preserve">What are you doing </w:t>
+            </w:r>
+            <w:proofErr w:type="gramStart"/>
+            <w:r>
+              <w:rPr>
+                <w:rFonts w:cs="Times New Roman"/>
+                <w:sz w:val="24"/>
+                <w:szCs w:val="24"/>
+              </w:rPr>
+              <w:t>today ?</w:t>
+            </w:r>
+            <w:proofErr w:type="gramEnd"/>
           </w:p>
         </w:tc>
         <w:tc>
@@ -6103,10 +6465,32 @@
               <w:cnfStyle w:val="000000000000" w:firstRow="0" w:lastRow="0" w:firstColumn="0" w:lastColumn="0" w:oddVBand="0" w:evenVBand="0" w:oddHBand="0" w:evenHBand="0" w:firstRowFirstColumn="0" w:firstRowLastColumn="0" w:lastRowFirstColumn="0" w:lastRowLastColumn="0"/>
               <w:rPr>
                 <w:rFonts w:cs="Times New Roman"/>
-                <w:sz w:val="24"/>
-                <w:szCs w:val="24"/>
-              </w:rPr>
-            </w:pPr>
+                <w:szCs w:val="24"/>
+              </w:rPr>
+            </w:pPr>
+            <w:r>
+              <w:rPr>
+                <w:rFonts w:cs="Times New Roman"/>
+                <w:szCs w:val="24"/>
+              </w:rPr>
+              <w:t xml:space="preserve">Membuat design UI </w:t>
+            </w:r>
+            <w:proofErr w:type="gramStart"/>
+            <w:r>
+              <w:rPr>
+                <w:rFonts w:cs="Times New Roman"/>
+                <w:szCs w:val="24"/>
+              </w:rPr>
+              <w:t>halaman  menambahkan</w:t>
+            </w:r>
+            <w:proofErr w:type="gramEnd"/>
+            <w:r>
+              <w:rPr>
+                <w:rFonts w:cs="Times New Roman"/>
+                <w:szCs w:val="24"/>
+              </w:rPr>
+              <w:t xml:space="preserve"> list pekerjaan</w:t>
+            </w:r>
           </w:p>
         </w:tc>
         <w:tc>
@@ -6121,10 +6505,16 @@
               <w:cnfStyle w:val="000000000000" w:firstRow="0" w:lastRow="0" w:firstColumn="0" w:lastColumn="0" w:oddVBand="0" w:evenVBand="0" w:oddHBand="0" w:evenHBand="0" w:firstRowFirstColumn="0" w:firstRowLastColumn="0" w:lastRowFirstColumn="0" w:lastRowLastColumn="0"/>
               <w:rPr>
                 <w:rFonts w:cs="Times New Roman"/>
-                <w:sz w:val="24"/>
-                <w:szCs w:val="24"/>
-              </w:rPr>
-            </w:pPr>
+                <w:szCs w:val="24"/>
+              </w:rPr>
+            </w:pPr>
+            <w:r>
+              <w:rPr>
+                <w:rFonts w:cs="Times New Roman"/>
+                <w:szCs w:val="24"/>
+              </w:rPr>
+              <w:t xml:space="preserve">Membuat design UI fitur berupa inputan menambahkan deskripsi list tugas </w:t>
+            </w:r>
           </w:p>
         </w:tc>
         <w:tc>
@@ -6139,10 +6529,32 @@
               <w:cnfStyle w:val="000000000000" w:firstRow="0" w:lastRow="0" w:firstColumn="0" w:lastColumn="0" w:oddVBand="0" w:evenVBand="0" w:oddHBand="0" w:evenHBand="0" w:firstRowFirstColumn="0" w:firstRowLastColumn="0" w:lastRowFirstColumn="0" w:lastRowLastColumn="0"/>
               <w:rPr>
                 <w:rFonts w:cs="Times New Roman"/>
-                <w:sz w:val="24"/>
-                <w:szCs w:val="24"/>
-              </w:rPr>
-            </w:pPr>
+                <w:szCs w:val="24"/>
+              </w:rPr>
+            </w:pPr>
+            <w:r>
+              <w:rPr>
+                <w:rFonts w:cs="Times New Roman"/>
+                <w:szCs w:val="24"/>
+              </w:rPr>
+              <w:t>Membuat fitur berupa radio button yang berlabel “low priority</w:t>
+            </w:r>
+            <w:proofErr w:type="gramStart"/>
+            <w:r>
+              <w:rPr>
+                <w:rFonts w:cs="Times New Roman"/>
+                <w:szCs w:val="24"/>
+              </w:rPr>
+              <w:t>”,</w:t>
+            </w:r>
+            <w:proofErr w:type="gramEnd"/>
+            <w:r>
+              <w:rPr>
+                <w:rFonts w:cs="Times New Roman"/>
+                <w:szCs w:val="24"/>
+              </w:rPr>
+              <w:t xml:space="preserve"> “medium priority” dan “high priority”</w:t>
+            </w:r>
           </w:p>
         </w:tc>
       </w:tr>
@@ -6153,7 +6565,7 @@
         <w:tc>
           <w:tcPr>
             <w:cnfStyle w:val="001000000000" w:firstRow="0" w:lastRow="0" w:firstColumn="1" w:lastColumn="0" w:oddVBand="0" w:evenVBand="0" w:oddHBand="0" w:evenHBand="0" w:firstRowFirstColumn="0" w:firstRowLastColumn="0" w:lastRowFirstColumn="0" w:lastRowLastColumn="0"/>
-            <w:tcW w:w="635" w:type="pct"/>
+            <w:tcW w:w="636" w:type="pct"/>
             <w:vMerge/>
             <w:vAlign w:val="center"/>
           </w:tcPr>
@@ -6189,8 +6601,18 @@
                 <w:sz w:val="24"/>
                 <w:szCs w:val="24"/>
               </w:rPr>
-              <w:t>Is there anything block you ?</w:t>
-            </w:r>
+              <w:t xml:space="preserve">Is there anything block </w:t>
+            </w:r>
+            <w:proofErr w:type="gramStart"/>
+            <w:r>
+              <w:rPr>
+                <w:rFonts w:cs="Times New Roman"/>
+                <w:sz w:val="24"/>
+                <w:szCs w:val="24"/>
+              </w:rPr>
+              <w:t>you ?</w:t>
+            </w:r>
+            <w:proofErr w:type="gramEnd"/>
           </w:p>
         </w:tc>
         <w:tc>
@@ -6204,10 +6626,16 @@
               <w:cnfStyle w:val="000000100000" w:firstRow="0" w:lastRow="0" w:firstColumn="0" w:lastColumn="0" w:oddVBand="0" w:evenVBand="0" w:oddHBand="1" w:evenHBand="0" w:firstRowFirstColumn="0" w:firstRowLastColumn="0" w:lastRowFirstColumn="0" w:lastRowLastColumn="0"/>
               <w:rPr>
                 <w:rFonts w:cs="Times New Roman"/>
-                <w:sz w:val="24"/>
-                <w:szCs w:val="24"/>
-              </w:rPr>
-            </w:pPr>
+                <w:szCs w:val="24"/>
+              </w:rPr>
+            </w:pPr>
+            <w:r>
+              <w:rPr>
+                <w:rFonts w:cs="Times New Roman"/>
+                <w:szCs w:val="24"/>
+              </w:rPr>
+              <w:t>-</w:t>
+            </w:r>
           </w:p>
         </w:tc>
         <w:tc>
@@ -6221,10 +6649,16 @@
               <w:cnfStyle w:val="000000100000" w:firstRow="0" w:lastRow="0" w:firstColumn="0" w:lastColumn="0" w:oddVBand="0" w:evenVBand="0" w:oddHBand="1" w:evenHBand="0" w:firstRowFirstColumn="0" w:firstRowLastColumn="0" w:lastRowFirstColumn="0" w:lastRowLastColumn="0"/>
               <w:rPr>
                 <w:rFonts w:cs="Times New Roman"/>
-                <w:sz w:val="24"/>
-                <w:szCs w:val="24"/>
-              </w:rPr>
-            </w:pPr>
+                <w:szCs w:val="24"/>
+              </w:rPr>
+            </w:pPr>
+            <w:r>
+              <w:rPr>
+                <w:rFonts w:cs="Times New Roman"/>
+                <w:szCs w:val="24"/>
+              </w:rPr>
+              <w:t>-</w:t>
+            </w:r>
           </w:p>
         </w:tc>
         <w:tc>
@@ -6238,10 +6672,16 @@
               <w:cnfStyle w:val="000000100000" w:firstRow="0" w:lastRow="0" w:firstColumn="0" w:lastColumn="0" w:oddVBand="0" w:evenVBand="0" w:oddHBand="1" w:evenHBand="0" w:firstRowFirstColumn="0" w:firstRowLastColumn="0" w:lastRowFirstColumn="0" w:lastRowLastColumn="0"/>
               <w:rPr>
                 <w:rFonts w:cs="Times New Roman"/>
-                <w:sz w:val="24"/>
-                <w:szCs w:val="24"/>
-              </w:rPr>
-            </w:pPr>
+                <w:szCs w:val="24"/>
+              </w:rPr>
+            </w:pPr>
+            <w:r>
+              <w:rPr>
+                <w:rFonts w:cs="Times New Roman"/>
+                <w:szCs w:val="24"/>
+              </w:rPr>
+              <w:t>-</w:t>
+            </w:r>
           </w:p>
         </w:tc>
       </w:tr>
@@ -6255,12 +6695,12 @@
       <w:pPr>
         <w:pStyle w:val="Heading1"/>
       </w:pPr>
-      <w:bookmarkStart w:id="7" w:name="_Toc134685737"/>
+      <w:bookmarkStart w:id="6" w:name="_Toc134686517"/>
       <w:r>
         <w:lastRenderedPageBreak/>
         <w:t>SPRINT REVIEW</w:t>
       </w:r>
-      <w:bookmarkEnd w:id="7"/>
+      <w:bookmarkEnd w:id="6"/>
     </w:p>
     <w:p/>
     <w:tbl>
@@ -6504,7 +6944,7 @@
           <w:szCs w:val="28"/>
         </w:rPr>
       </w:pPr>
-      <w:bookmarkStart w:id="8" w:name="_Toc134685738"/>
+      <w:bookmarkStart w:id="7" w:name="_Toc134686518"/>
       <w:r>
         <w:rPr>
           <w:rFonts w:cs="Times New Roman"/>
@@ -6521,7 +6961,7 @@
         </w:rPr>
         <w:t>RESTROPECTIVE</w:t>
       </w:r>
-      <w:bookmarkEnd w:id="8"/>
+      <w:bookmarkEnd w:id="7"/>
     </w:p>
     <w:p/>
     <w:tbl>
@@ -6647,8 +7087,20 @@
                 <w:sz w:val="24"/>
                 <w:szCs w:val="24"/>
               </w:rPr>
-              <w:t>What went well ?</w:t>
-            </w:r>
+              <w:t xml:space="preserve">What went </w:t>
+            </w:r>
+            <w:proofErr w:type="gramStart"/>
+            <w:r>
+              <w:rPr>
+                <w:rFonts w:cs="Times New Roman"/>
+                <w:i w:val="0"/>
+                <w:iCs w:val="0"/>
+                <w:sz w:val="24"/>
+                <w:szCs w:val="24"/>
+              </w:rPr>
+              <w:t>well ?</w:t>
+            </w:r>
+            <w:proofErr w:type="gramEnd"/>
           </w:p>
         </w:tc>
         <w:tc>
@@ -6672,8 +7124,18 @@
                 <w:sz w:val="24"/>
                 <w:szCs w:val="24"/>
               </w:rPr>
-              <w:t>What could be improved ?</w:t>
-            </w:r>
+              <w:t xml:space="preserve">What could be </w:t>
+            </w:r>
+            <w:proofErr w:type="gramStart"/>
+            <w:r>
+              <w:rPr>
+                <w:rFonts w:cs="Times New Roman"/>
+                <w:sz w:val="24"/>
+                <w:szCs w:val="24"/>
+              </w:rPr>
+              <w:t>improved ?</w:t>
+            </w:r>
+            <w:proofErr w:type="gramEnd"/>
           </w:p>
         </w:tc>
         <w:tc>
@@ -6697,8 +7159,18 @@
                 <w:sz w:val="24"/>
                 <w:szCs w:val="24"/>
               </w:rPr>
-              <w:t>What to STOP doing ?</w:t>
-            </w:r>
+              <w:t xml:space="preserve">What to STOP </w:t>
+            </w:r>
+            <w:proofErr w:type="gramStart"/>
+            <w:r>
+              <w:rPr>
+                <w:rFonts w:cs="Times New Roman"/>
+                <w:sz w:val="24"/>
+                <w:szCs w:val="24"/>
+              </w:rPr>
+              <w:t>doing ?</w:t>
+            </w:r>
+            <w:proofErr w:type="gramEnd"/>
           </w:p>
         </w:tc>
         <w:tc>
@@ -6722,8 +7194,18 @@
                 <w:sz w:val="24"/>
                 <w:szCs w:val="24"/>
               </w:rPr>
-              <w:t>What to KEEP doing ?</w:t>
-            </w:r>
+              <w:t xml:space="preserve">What to KEEP </w:t>
+            </w:r>
+            <w:proofErr w:type="gramStart"/>
+            <w:r>
+              <w:rPr>
+                <w:rFonts w:cs="Times New Roman"/>
+                <w:sz w:val="24"/>
+                <w:szCs w:val="24"/>
+              </w:rPr>
+              <w:t>doing ?</w:t>
+            </w:r>
+            <w:proofErr w:type="gramEnd"/>
           </w:p>
         </w:tc>
         <w:tc>
@@ -6747,8 +7229,18 @@
                 <w:sz w:val="24"/>
                 <w:szCs w:val="24"/>
               </w:rPr>
-              <w:t>What to START doing ?</w:t>
-            </w:r>
+              <w:t xml:space="preserve">What to START </w:t>
+            </w:r>
+            <w:proofErr w:type="gramStart"/>
+            <w:r>
+              <w:rPr>
+                <w:rFonts w:cs="Times New Roman"/>
+                <w:sz w:val="24"/>
+                <w:szCs w:val="24"/>
+              </w:rPr>
+              <w:t>doing ?</w:t>
+            </w:r>
+            <w:proofErr w:type="gramEnd"/>
           </w:p>
         </w:tc>
       </w:tr>
@@ -7425,12 +7917,12 @@
           <w:noProof/>
         </w:rPr>
       </w:pPr>
-      <w:bookmarkStart w:id="9" w:name="_Toc134685739"/>
+      <w:bookmarkStart w:id="8" w:name="_Toc134686519"/>
       <w:r>
         <w:lastRenderedPageBreak/>
         <w:t>SCREENSHOT BOARD TRELLO</w:t>
       </w:r>
-      <w:bookmarkEnd w:id="9"/>
+      <w:bookmarkEnd w:id="8"/>
     </w:p>
     <w:p>
       <w:pPr>
@@ -7453,12 +7945,12 @@
       <w:pPr>
         <w:pStyle w:val="Heading1"/>
       </w:pPr>
-      <w:bookmarkStart w:id="10" w:name="_Toc134685740"/>
+      <w:bookmarkStart w:id="9" w:name="_Toc134686520"/>
       <w:r>
         <w:lastRenderedPageBreak/>
         <w:t>LAMPIRAN</w:t>
       </w:r>
-      <w:bookmarkEnd w:id="10"/>
+      <w:bookmarkEnd w:id="9"/>
     </w:p>
     <w:p/>
     <w:p>
@@ -7482,7 +7974,7 @@
 </file>
 
 <file path=word/endnotes.xml><?xml version="1.0" encoding="utf-8"?>
-<w:endnotes xmlns:wpc="http://schemas.microsoft.com/office/word/2010/wordprocessingCanvas" xmlns:cx="http://schemas.microsoft.com/office/drawing/2014/chartex" xmlns:cx1="http://schemas.microsoft.com/office/drawing/2015/9/8/chartex" xmlns:cx2="http://schemas.microsoft.com/office/drawing/2015/10/21/chartex" xmlns:cx3="http://schemas.microsoft.com/office/drawing/2016/5/9/chartex" xmlns:cx4="http://schemas.microsoft.com/office/drawing/2016/5/10/chartex" xmlns:cx5="http://schemas.microsoft.com/office/drawing/2016/5/11/chartex" xmlns:cx6="http://schemas.microsoft.com/office/drawing/2016/5/12/chartex" xmlns:cx7="http://schemas.microsoft.com/office/drawing/2016/5/13/chartex" xmlns:cx8="http://schemas.microsoft.com/office/drawing/2016/5/14/chartex" xmlns:mc="http://schemas.openxmlformats.org/markup-compatibility/2006" xmlns:aink="http://schemas.microsoft.com/office/drawing/2016/ink" xmlns:am3d="http://schemas.microsoft.com/office/drawing/2017/model3d" xmlns:o="urn:schemas-microsoft-com:office:office" xmlns:r="http://schemas.openxmlformats.org/officeDocument/2006/relationships" xmlns:m="http://schemas.openxmlformats.org/officeDocument/2006/math" xmlns:v="urn:schemas-microsoft-com:vml" xmlns:wp14="http://schemas.microsoft.com/office/word/2010/wordprocessingDrawing" xmlns:wp="http://schemas.openxmlformats.org/drawingml/2006/wordprocessingDrawing" xmlns:w10="urn:schemas-microsoft-com:office:word" xmlns:w="http://schemas.openxmlformats.org/wordprocessingml/2006/main" xmlns:w14="http://schemas.microsoft.com/office/word/2010/wordml" xmlns:w15="http://schemas.microsoft.com/office/word/2012/wordml" xmlns:w16cid="http://schemas.microsoft.com/office/word/2016/wordml/cid" xmlns:w16se="http://schemas.microsoft.com/office/word/2015/wordml/symex" xmlns:wpg="http://schemas.microsoft.com/office/word/2010/wordprocessingGroup" xmlns:wpi="http://schemas.microsoft.com/office/word/2010/wordprocessingInk" xmlns:wne="http://schemas.microsoft.com/office/word/2006/wordml" xmlns:wps="http://schemas.microsoft.com/office/word/2010/wordprocessingShape" mc:Ignorable="w14 w15 w16se w16cid wp14">
+<w:endnotes xmlns:wpc="http://schemas.microsoft.com/office/word/2010/wordprocessingCanvas" xmlns:cx="http://schemas.microsoft.com/office/drawing/2014/chartex" xmlns:cx1="http://schemas.microsoft.com/office/drawing/2015/9/8/chartex" xmlns:cx2="http://schemas.microsoft.com/office/drawing/2015/10/21/chartex" xmlns:cx3="http://schemas.microsoft.com/office/drawing/2016/5/9/chartex" xmlns:cx4="http://schemas.microsoft.com/office/drawing/2016/5/10/chartex" xmlns:cx5="http://schemas.microsoft.com/office/drawing/2016/5/11/chartex" xmlns:cx6="http://schemas.microsoft.com/office/drawing/2016/5/12/chartex" xmlns:cx7="http://schemas.microsoft.com/office/drawing/2016/5/13/chartex" xmlns:cx8="http://schemas.microsoft.com/office/drawing/2016/5/14/chartex" xmlns:mc="http://schemas.openxmlformats.org/markup-compatibility/2006" xmlns:aink="http://schemas.microsoft.com/office/drawing/2016/ink" xmlns:am3d="http://schemas.microsoft.com/office/drawing/2017/model3d" xmlns:o="urn:schemas-microsoft-com:office:office" xmlns:oel="http://schemas.microsoft.com/office/2019/extlst" xmlns:r="http://schemas.openxmlformats.org/officeDocument/2006/relationships" xmlns:m="http://schemas.openxmlformats.org/officeDocument/2006/math" xmlns:v="urn:schemas-microsoft-com:vml" xmlns:wp14="http://schemas.microsoft.com/office/word/2010/wordprocessingDrawing" xmlns:wp="http://schemas.openxmlformats.org/drawingml/2006/wordprocessingDrawing" xmlns:w10="urn:schemas-microsoft-com:office:word" xmlns:w="http://schemas.openxmlformats.org/wordprocessingml/2006/main" xmlns:w14="http://schemas.microsoft.com/office/word/2010/wordml" xmlns:w15="http://schemas.microsoft.com/office/word/2012/wordml" xmlns:w16cex="http://schemas.microsoft.com/office/word/2018/wordml/cex" xmlns:w16cid="http://schemas.microsoft.com/office/word/2016/wordml/cid" xmlns:w16="http://schemas.microsoft.com/office/word/2018/wordml" xmlns:w16du="http://schemas.microsoft.com/office/word/2023/wordml/word16du" xmlns:w16sdtdh="http://schemas.microsoft.com/office/word/2020/wordml/sdtdatahash" xmlns:w16se="http://schemas.microsoft.com/office/word/2015/wordml/symex" xmlns:wpg="http://schemas.microsoft.com/office/word/2010/wordprocessingGroup" xmlns:wpi="http://schemas.microsoft.com/office/word/2010/wordprocessingInk" xmlns:wne="http://schemas.microsoft.com/office/word/2006/wordml" xmlns:wps="http://schemas.microsoft.com/office/word/2010/wordprocessingShape" mc:Ignorable="w14 w15 w16se w16cid w16 w16cex w16sdtdh wp14">
   <w:endnote w:type="separator" w:id="-1">
     <w:p>
       <w:pPr>
@@ -7507,7 +7999,7 @@
 </file>
 
 <file path=word/footer1.xml><?xml version="1.0" encoding="utf-8"?>
-<w:ftr xmlns:wpc="http://schemas.microsoft.com/office/word/2010/wordprocessingCanvas" xmlns:cx="http://schemas.microsoft.com/office/drawing/2014/chartex" xmlns:cx1="http://schemas.microsoft.com/office/drawing/2015/9/8/chartex" xmlns:cx2="http://schemas.microsoft.com/office/drawing/2015/10/21/chartex" xmlns:cx3="http://schemas.microsoft.com/office/drawing/2016/5/9/chartex" xmlns:cx4="http://schemas.microsoft.com/office/drawing/2016/5/10/chartex" xmlns:cx5="http://schemas.microsoft.com/office/drawing/2016/5/11/chartex" xmlns:cx6="http://schemas.microsoft.com/office/drawing/2016/5/12/chartex" xmlns:cx7="http://schemas.microsoft.com/office/drawing/2016/5/13/chartex" xmlns:cx8="http://schemas.microsoft.com/office/drawing/2016/5/14/chartex" xmlns:mc="http://schemas.openxmlformats.org/markup-compatibility/2006" xmlns:aink="http://schemas.microsoft.com/office/drawing/2016/ink" xmlns:am3d="http://schemas.microsoft.com/office/drawing/2017/model3d" xmlns:o="urn:schemas-microsoft-com:office:office" xmlns:r="http://schemas.openxmlformats.org/officeDocument/2006/relationships" xmlns:m="http://schemas.openxmlformats.org/officeDocument/2006/math" xmlns:v="urn:schemas-microsoft-com:vml" xmlns:wp14="http://schemas.microsoft.com/office/word/2010/wordprocessingDrawing" xmlns:wp="http://schemas.openxmlformats.org/drawingml/2006/wordprocessingDrawing" xmlns:w10="urn:schemas-microsoft-com:office:word" xmlns:w="http://schemas.openxmlformats.org/wordprocessingml/2006/main" xmlns:w14="http://schemas.microsoft.com/office/word/2010/wordml" xmlns:w15="http://schemas.microsoft.com/office/word/2012/wordml" xmlns:w16cid="http://schemas.microsoft.com/office/word/2016/wordml/cid" xmlns:w16se="http://schemas.microsoft.com/office/word/2015/wordml/symex" xmlns:wpg="http://schemas.microsoft.com/office/word/2010/wordprocessingGroup" xmlns:wpi="http://schemas.microsoft.com/office/word/2010/wordprocessingInk" xmlns:wne="http://schemas.microsoft.com/office/word/2006/wordml" xmlns:wps="http://schemas.microsoft.com/office/word/2010/wordprocessingShape" mc:Ignorable="w14 w15 w16se w16cid wp14">
+<w:ftr xmlns:wpc="http://schemas.microsoft.com/office/word/2010/wordprocessingCanvas" xmlns:cx="http://schemas.microsoft.com/office/drawing/2014/chartex" xmlns:cx1="http://schemas.microsoft.com/office/drawing/2015/9/8/chartex" xmlns:cx2="http://schemas.microsoft.com/office/drawing/2015/10/21/chartex" xmlns:cx3="http://schemas.microsoft.com/office/drawing/2016/5/9/chartex" xmlns:cx4="http://schemas.microsoft.com/office/drawing/2016/5/10/chartex" xmlns:cx5="http://schemas.microsoft.com/office/drawing/2016/5/11/chartex" xmlns:cx6="http://schemas.microsoft.com/office/drawing/2016/5/12/chartex" xmlns:cx7="http://schemas.microsoft.com/office/drawing/2016/5/13/chartex" xmlns:cx8="http://schemas.microsoft.com/office/drawing/2016/5/14/chartex" xmlns:mc="http://schemas.openxmlformats.org/markup-compatibility/2006" xmlns:aink="http://schemas.microsoft.com/office/drawing/2016/ink" xmlns:am3d="http://schemas.microsoft.com/office/drawing/2017/model3d" xmlns:o="urn:schemas-microsoft-com:office:office" xmlns:oel="http://schemas.microsoft.com/office/2019/extlst" xmlns:r="http://schemas.openxmlformats.org/officeDocument/2006/relationships" xmlns:m="http://schemas.openxmlformats.org/officeDocument/2006/math" xmlns:v="urn:schemas-microsoft-com:vml" xmlns:wp14="http://schemas.microsoft.com/office/word/2010/wordprocessingDrawing" xmlns:wp="http://schemas.openxmlformats.org/drawingml/2006/wordprocessingDrawing" xmlns:w10="urn:schemas-microsoft-com:office:word" xmlns:w="http://schemas.openxmlformats.org/wordprocessingml/2006/main" xmlns:w14="http://schemas.microsoft.com/office/word/2010/wordml" xmlns:w15="http://schemas.microsoft.com/office/word/2012/wordml" xmlns:w16cex="http://schemas.microsoft.com/office/word/2018/wordml/cex" xmlns:w16cid="http://schemas.microsoft.com/office/word/2016/wordml/cid" xmlns:w16="http://schemas.microsoft.com/office/word/2018/wordml" xmlns:w16du="http://schemas.microsoft.com/office/word/2023/wordml/word16du" xmlns:w16sdtdh="http://schemas.microsoft.com/office/word/2020/wordml/sdtdatahash" xmlns:w16se="http://schemas.microsoft.com/office/word/2015/wordml/symex" xmlns:wpg="http://schemas.microsoft.com/office/word/2010/wordprocessingGroup" xmlns:wpi="http://schemas.microsoft.com/office/word/2010/wordprocessingInk" xmlns:wne="http://schemas.microsoft.com/office/word/2006/wordml" xmlns:wps="http://schemas.microsoft.com/office/word/2010/wordprocessingShape" mc:Ignorable="w14 w15 w16se w16cid w16 w16cex w16sdtdh wp14">
   <w:sdt>
     <w:sdtPr>
       <w:id w:val="272292239"/>
@@ -7516,7 +8008,6 @@
         <w:docPartUnique/>
       </w:docPartObj>
     </w:sdtPr>
-    <w:sdtEndPr/>
     <w:sdtContent>
       <w:p>
         <w:pPr>
@@ -7553,7 +8044,7 @@
 </file>
 
 <file path=word/footer2.xml><?xml version="1.0" encoding="utf-8"?>
-<w:ftr xmlns:wpc="http://schemas.microsoft.com/office/word/2010/wordprocessingCanvas" xmlns:cx="http://schemas.microsoft.com/office/drawing/2014/chartex" xmlns:cx1="http://schemas.microsoft.com/office/drawing/2015/9/8/chartex" xmlns:cx2="http://schemas.microsoft.com/office/drawing/2015/10/21/chartex" xmlns:cx3="http://schemas.microsoft.com/office/drawing/2016/5/9/chartex" xmlns:cx4="http://schemas.microsoft.com/office/drawing/2016/5/10/chartex" xmlns:cx5="http://schemas.microsoft.com/office/drawing/2016/5/11/chartex" xmlns:cx6="http://schemas.microsoft.com/office/drawing/2016/5/12/chartex" xmlns:cx7="http://schemas.microsoft.com/office/drawing/2016/5/13/chartex" xmlns:cx8="http://schemas.microsoft.com/office/drawing/2016/5/14/chartex" xmlns:mc="http://schemas.openxmlformats.org/markup-compatibility/2006" xmlns:aink="http://schemas.microsoft.com/office/drawing/2016/ink" xmlns:am3d="http://schemas.microsoft.com/office/drawing/2017/model3d" xmlns:o="urn:schemas-microsoft-com:office:office" xmlns:r="http://schemas.openxmlformats.org/officeDocument/2006/relationships" xmlns:m="http://schemas.openxmlformats.org/officeDocument/2006/math" xmlns:v="urn:schemas-microsoft-com:vml" xmlns:wp14="http://schemas.microsoft.com/office/word/2010/wordprocessingDrawing" xmlns:wp="http://schemas.openxmlformats.org/drawingml/2006/wordprocessingDrawing" xmlns:w10="urn:schemas-microsoft-com:office:word" xmlns:w="http://schemas.openxmlformats.org/wordprocessingml/2006/main" xmlns:w14="http://schemas.microsoft.com/office/word/2010/wordml" xmlns:w15="http://schemas.microsoft.com/office/word/2012/wordml" xmlns:w16cid="http://schemas.microsoft.com/office/word/2016/wordml/cid" xmlns:w16se="http://schemas.microsoft.com/office/word/2015/wordml/symex" xmlns:wpg="http://schemas.microsoft.com/office/word/2010/wordprocessingGroup" xmlns:wpi="http://schemas.microsoft.com/office/word/2010/wordprocessingInk" xmlns:wne="http://schemas.microsoft.com/office/word/2006/wordml" xmlns:wps="http://schemas.microsoft.com/office/word/2010/wordprocessingShape" mc:Ignorable="w14 w15 w16se w16cid wp14">
+<w:ftr xmlns:wpc="http://schemas.microsoft.com/office/word/2010/wordprocessingCanvas" xmlns:cx="http://schemas.microsoft.com/office/drawing/2014/chartex" xmlns:cx1="http://schemas.microsoft.com/office/drawing/2015/9/8/chartex" xmlns:cx2="http://schemas.microsoft.com/office/drawing/2015/10/21/chartex" xmlns:cx3="http://schemas.microsoft.com/office/drawing/2016/5/9/chartex" xmlns:cx4="http://schemas.microsoft.com/office/drawing/2016/5/10/chartex" xmlns:cx5="http://schemas.microsoft.com/office/drawing/2016/5/11/chartex" xmlns:cx6="http://schemas.microsoft.com/office/drawing/2016/5/12/chartex" xmlns:cx7="http://schemas.microsoft.com/office/drawing/2016/5/13/chartex" xmlns:cx8="http://schemas.microsoft.com/office/drawing/2016/5/14/chartex" xmlns:mc="http://schemas.openxmlformats.org/markup-compatibility/2006" xmlns:aink="http://schemas.microsoft.com/office/drawing/2016/ink" xmlns:am3d="http://schemas.microsoft.com/office/drawing/2017/model3d" xmlns:o="urn:schemas-microsoft-com:office:office" xmlns:oel="http://schemas.microsoft.com/office/2019/extlst" xmlns:r="http://schemas.openxmlformats.org/officeDocument/2006/relationships" xmlns:m="http://schemas.openxmlformats.org/officeDocument/2006/math" xmlns:v="urn:schemas-microsoft-com:vml" xmlns:wp14="http://schemas.microsoft.com/office/word/2010/wordprocessingDrawing" xmlns:wp="http://schemas.openxmlformats.org/drawingml/2006/wordprocessingDrawing" xmlns:w10="urn:schemas-microsoft-com:office:word" xmlns:w="http://schemas.openxmlformats.org/wordprocessingml/2006/main" xmlns:w14="http://schemas.microsoft.com/office/word/2010/wordml" xmlns:w15="http://schemas.microsoft.com/office/word/2012/wordml" xmlns:w16cex="http://schemas.microsoft.com/office/word/2018/wordml/cex" xmlns:w16cid="http://schemas.microsoft.com/office/word/2016/wordml/cid" xmlns:w16="http://schemas.microsoft.com/office/word/2018/wordml" xmlns:w16du="http://schemas.microsoft.com/office/word/2023/wordml/word16du" xmlns:w16sdtdh="http://schemas.microsoft.com/office/word/2020/wordml/sdtdatahash" xmlns:w16se="http://schemas.microsoft.com/office/word/2015/wordml/symex" xmlns:wpg="http://schemas.microsoft.com/office/word/2010/wordprocessingGroup" xmlns:wpi="http://schemas.microsoft.com/office/word/2010/wordprocessingInk" xmlns:wne="http://schemas.microsoft.com/office/word/2006/wordml" xmlns:wps="http://schemas.microsoft.com/office/word/2010/wordprocessingShape" mc:Ignorable="w14 w15 w16se w16cid w16 w16cex w16sdtdh wp14">
   <w:p>
     <w:pPr>
       <w:pStyle w:val="Footer"/>
@@ -7587,7 +8078,7 @@
 </file>
 
 <file path=word/footnotes.xml><?xml version="1.0" encoding="utf-8"?>
-<w:footnotes xmlns:wpc="http://schemas.microsoft.com/office/word/2010/wordprocessingCanvas" xmlns:cx="http://schemas.microsoft.com/office/drawing/2014/chartex" xmlns:cx1="http://schemas.microsoft.com/office/drawing/2015/9/8/chartex" xmlns:cx2="http://schemas.microsoft.com/office/drawing/2015/10/21/chartex" xmlns:cx3="http://schemas.microsoft.com/office/drawing/2016/5/9/chartex" xmlns:cx4="http://schemas.microsoft.com/office/drawing/2016/5/10/chartex" xmlns:cx5="http://schemas.microsoft.com/office/drawing/2016/5/11/chartex" xmlns:cx6="http://schemas.microsoft.com/office/drawing/2016/5/12/chartex" xmlns:cx7="http://schemas.microsoft.com/office/drawing/2016/5/13/chartex" xmlns:cx8="http://schemas.microsoft.com/office/drawing/2016/5/14/chartex" xmlns:mc="http://schemas.openxmlformats.org/markup-compatibility/2006" xmlns:aink="http://schemas.microsoft.com/office/drawing/2016/ink" xmlns:am3d="http://schemas.microsoft.com/office/drawing/2017/model3d" xmlns:o="urn:schemas-microsoft-com:office:office" xmlns:r="http://schemas.openxmlformats.org/officeDocument/2006/relationships" xmlns:m="http://schemas.openxmlformats.org/officeDocument/2006/math" xmlns:v="urn:schemas-microsoft-com:vml" xmlns:wp14="http://schemas.microsoft.com/office/word/2010/wordprocessingDrawing" xmlns:wp="http://schemas.openxmlformats.org/drawingml/2006/wordprocessingDrawing" xmlns:w10="urn:schemas-microsoft-com:office:word" xmlns:w="http://schemas.openxmlformats.org/wordprocessingml/2006/main" xmlns:w14="http://schemas.microsoft.com/office/word/2010/wordml" xmlns:w15="http://schemas.microsoft.com/office/word/2012/wordml" xmlns:w16cid="http://schemas.microsoft.com/office/word/2016/wordml/cid" xmlns:w16se="http://schemas.microsoft.com/office/word/2015/wordml/symex" xmlns:wpg="http://schemas.microsoft.com/office/word/2010/wordprocessingGroup" xmlns:wpi="http://schemas.microsoft.com/office/word/2010/wordprocessingInk" xmlns:wne="http://schemas.microsoft.com/office/word/2006/wordml" xmlns:wps="http://schemas.microsoft.com/office/word/2010/wordprocessingShape" mc:Ignorable="w14 w15 w16se w16cid wp14">
+<w:footnotes xmlns:wpc="http://schemas.microsoft.com/office/word/2010/wordprocessingCanvas" xmlns:cx="http://schemas.microsoft.com/office/drawing/2014/chartex" xmlns:cx1="http://schemas.microsoft.com/office/drawing/2015/9/8/chartex" xmlns:cx2="http://schemas.microsoft.com/office/drawing/2015/10/21/chartex" xmlns:cx3="http://schemas.microsoft.com/office/drawing/2016/5/9/chartex" xmlns:cx4="http://schemas.microsoft.com/office/drawing/2016/5/10/chartex" xmlns:cx5="http://schemas.microsoft.com/office/drawing/2016/5/11/chartex" xmlns:cx6="http://schemas.microsoft.com/office/drawing/2016/5/12/chartex" xmlns:cx7="http://schemas.microsoft.com/office/drawing/2016/5/13/chartex" xmlns:cx8="http://schemas.microsoft.com/office/drawing/2016/5/14/chartex" xmlns:mc="http://schemas.openxmlformats.org/markup-compatibility/2006" xmlns:aink="http://schemas.microsoft.com/office/drawing/2016/ink" xmlns:am3d="http://schemas.microsoft.com/office/drawing/2017/model3d" xmlns:o="urn:schemas-microsoft-com:office:office" xmlns:oel="http://schemas.microsoft.com/office/2019/extlst" xmlns:r="http://schemas.openxmlformats.org/officeDocument/2006/relationships" xmlns:m="http://schemas.openxmlformats.org/officeDocument/2006/math" xmlns:v="urn:schemas-microsoft-com:vml" xmlns:wp14="http://schemas.microsoft.com/office/word/2010/wordprocessingDrawing" xmlns:wp="http://schemas.openxmlformats.org/drawingml/2006/wordprocessingDrawing" xmlns:w10="urn:schemas-microsoft-com:office:word" xmlns:w="http://schemas.openxmlformats.org/wordprocessingml/2006/main" xmlns:w14="http://schemas.microsoft.com/office/word/2010/wordml" xmlns:w15="http://schemas.microsoft.com/office/word/2012/wordml" xmlns:w16cex="http://schemas.microsoft.com/office/word/2018/wordml/cex" xmlns:w16cid="http://schemas.microsoft.com/office/word/2016/wordml/cid" xmlns:w16="http://schemas.microsoft.com/office/word/2018/wordml" xmlns:w16du="http://schemas.microsoft.com/office/word/2023/wordml/word16du" xmlns:w16sdtdh="http://schemas.microsoft.com/office/word/2020/wordml/sdtdatahash" xmlns:w16se="http://schemas.microsoft.com/office/word/2015/wordml/symex" xmlns:wpg="http://schemas.microsoft.com/office/word/2010/wordprocessingGroup" xmlns:wpi="http://schemas.microsoft.com/office/word/2010/wordprocessingInk" xmlns:wne="http://schemas.microsoft.com/office/word/2006/wordml" xmlns:wps="http://schemas.microsoft.com/office/word/2010/wordprocessingShape" mc:Ignorable="w14 w15 w16se w16cid w16 w16cex w16sdtdh wp14">
   <w:footnote w:type="separator" w:id="-1">
     <w:p>
       <w:pPr>
@@ -7612,7 +8103,7 @@
 </file>
 
 <file path=word/numbering.xml><?xml version="1.0" encoding="utf-8"?>
-<w:numbering xmlns:wpc="http://schemas.microsoft.com/office/word/2010/wordprocessingCanvas" xmlns:cx="http://schemas.microsoft.com/office/drawing/2014/chartex" xmlns:cx1="http://schemas.microsoft.com/office/drawing/2015/9/8/chartex" xmlns:cx2="http://schemas.microsoft.com/office/drawing/2015/10/21/chartex" xmlns:cx3="http://schemas.microsoft.com/office/drawing/2016/5/9/chartex" xmlns:cx4="http://schemas.microsoft.com/office/drawing/2016/5/10/chartex" xmlns:cx5="http://schemas.microsoft.com/office/drawing/2016/5/11/chartex" xmlns:cx6="http://schemas.microsoft.com/office/drawing/2016/5/12/chartex" xmlns:cx7="http://schemas.microsoft.com/office/drawing/2016/5/13/chartex" xmlns:cx8="http://schemas.microsoft.com/office/drawing/2016/5/14/chartex" xmlns:mc="http://schemas.openxmlformats.org/markup-compatibility/2006" xmlns:aink="http://schemas.microsoft.com/office/drawing/2016/ink" xmlns:am3d="http://schemas.microsoft.com/office/drawing/2017/model3d" xmlns:o="urn:schemas-microsoft-com:office:office" xmlns:r="http://schemas.openxmlformats.org/officeDocument/2006/relationships" xmlns:m="http://schemas.openxmlformats.org/officeDocument/2006/math" xmlns:v="urn:schemas-microsoft-com:vml" xmlns:wp14="http://schemas.microsoft.com/office/word/2010/wordprocessingDrawing" xmlns:wp="http://schemas.openxmlformats.org/drawingml/2006/wordprocessingDrawing" xmlns:w10="urn:schemas-microsoft-com:office:word" xmlns:w="http://schemas.openxmlformats.org/wordprocessingml/2006/main" xmlns:w14="http://schemas.microsoft.com/office/word/2010/wordml" xmlns:w15="http://schemas.microsoft.com/office/word/2012/wordml" xmlns:w16cid="http://schemas.microsoft.com/office/word/2016/wordml/cid" xmlns:w16se="http://schemas.microsoft.com/office/word/2015/wordml/symex" xmlns:wpg="http://schemas.microsoft.com/office/word/2010/wordprocessingGroup" xmlns:wpi="http://schemas.microsoft.com/office/word/2010/wordprocessingInk" xmlns:wne="http://schemas.microsoft.com/office/word/2006/wordml" xmlns:wps="http://schemas.microsoft.com/office/word/2010/wordprocessingShape" mc:Ignorable="w14 w15 w16se w16cid wp14">
+<w:numbering xmlns:wpc="http://schemas.microsoft.com/office/word/2010/wordprocessingCanvas" xmlns:cx="http://schemas.microsoft.com/office/drawing/2014/chartex" xmlns:cx1="http://schemas.microsoft.com/office/drawing/2015/9/8/chartex" xmlns:cx2="http://schemas.microsoft.com/office/drawing/2015/10/21/chartex" xmlns:cx3="http://schemas.microsoft.com/office/drawing/2016/5/9/chartex" xmlns:cx4="http://schemas.microsoft.com/office/drawing/2016/5/10/chartex" xmlns:cx5="http://schemas.microsoft.com/office/drawing/2016/5/11/chartex" xmlns:cx6="http://schemas.microsoft.com/office/drawing/2016/5/12/chartex" xmlns:cx7="http://schemas.microsoft.com/office/drawing/2016/5/13/chartex" xmlns:cx8="http://schemas.microsoft.com/office/drawing/2016/5/14/chartex" xmlns:mc="http://schemas.openxmlformats.org/markup-compatibility/2006" xmlns:aink="http://schemas.microsoft.com/office/drawing/2016/ink" xmlns:am3d="http://schemas.microsoft.com/office/drawing/2017/model3d" xmlns:o="urn:schemas-microsoft-com:office:office" xmlns:oel="http://schemas.microsoft.com/office/2019/extlst" xmlns:r="http://schemas.openxmlformats.org/officeDocument/2006/relationships" xmlns:m="http://schemas.openxmlformats.org/officeDocument/2006/math" xmlns:v="urn:schemas-microsoft-com:vml" xmlns:wp14="http://schemas.microsoft.com/office/word/2010/wordprocessingDrawing" xmlns:wp="http://schemas.openxmlformats.org/drawingml/2006/wordprocessingDrawing" xmlns:w10="urn:schemas-microsoft-com:office:word" xmlns:w="http://schemas.openxmlformats.org/wordprocessingml/2006/main" xmlns:w14="http://schemas.microsoft.com/office/word/2010/wordml" xmlns:w15="http://schemas.microsoft.com/office/word/2012/wordml" xmlns:w16cex="http://schemas.microsoft.com/office/word/2018/wordml/cex" xmlns:w16cid="http://schemas.microsoft.com/office/word/2016/wordml/cid" xmlns:w16="http://schemas.microsoft.com/office/word/2018/wordml" xmlns:w16du="http://schemas.microsoft.com/office/word/2023/wordml/word16du" xmlns:w16sdtdh="http://schemas.microsoft.com/office/word/2020/wordml/sdtdatahash" xmlns:w16se="http://schemas.microsoft.com/office/word/2015/wordml/symex" xmlns:wpg="http://schemas.microsoft.com/office/word/2010/wordprocessingGroup" xmlns:wpi="http://schemas.microsoft.com/office/word/2010/wordprocessingInk" xmlns:wne="http://schemas.microsoft.com/office/word/2006/wordml" xmlns:wps="http://schemas.microsoft.com/office/word/2010/wordprocessingShape" mc:Ignorable="w14 w15 w16se w16cid w16 w16cex w16sdtdh wp14">
   <w:abstractNum w:abstractNumId="0" w15:restartNumberingAfterBreak="0">
     <w:nsid w:val="0252231D"/>
     <w:multiLevelType w:val="hybridMultilevel"/>
@@ -7875,17 +8366,17 @@
       </w:rPr>
     </w:lvl>
   </w:abstractNum>
-  <w:num w:numId="1">
+  <w:num w:numId="1" w16cid:durableId="1027099815">
     <w:abstractNumId w:val="1"/>
   </w:num>
-  <w:num w:numId="2">
+  <w:num w:numId="2" w16cid:durableId="726223317">
     <w:abstractNumId w:val="0"/>
   </w:num>
 </w:numbering>
 </file>
 
 <file path=word/styles.xml><?xml version="1.0" encoding="utf-8"?>
-<w:styles xmlns:mc="http://schemas.openxmlformats.org/markup-compatibility/2006" xmlns:r="http://schemas.openxmlformats.org/officeDocument/2006/relationships" xmlns:w="http://schemas.openxmlformats.org/wordprocessingml/2006/main" xmlns:w14="http://schemas.microsoft.com/office/word/2010/wordml" xmlns:w15="http://schemas.microsoft.com/office/word/2012/wordml" xmlns:w16cid="http://schemas.microsoft.com/office/word/2016/wordml/cid" xmlns:w16se="http://schemas.microsoft.com/office/word/2015/wordml/symex" mc:Ignorable="w14 w15 w16se w16cid">
+<w:styles xmlns:mc="http://schemas.openxmlformats.org/markup-compatibility/2006" xmlns:r="http://schemas.openxmlformats.org/officeDocument/2006/relationships" xmlns:w="http://schemas.openxmlformats.org/wordprocessingml/2006/main" xmlns:w14="http://schemas.microsoft.com/office/word/2010/wordml" xmlns:w15="http://schemas.microsoft.com/office/word/2012/wordml" xmlns:w16cex="http://schemas.microsoft.com/office/word/2018/wordml/cex" xmlns:w16cid="http://schemas.microsoft.com/office/word/2016/wordml/cid" xmlns:w16="http://schemas.microsoft.com/office/word/2018/wordml" xmlns:w16sdtdh="http://schemas.microsoft.com/office/word/2020/wordml/sdtdatahash" xmlns:w16se="http://schemas.microsoft.com/office/word/2015/wordml/symex" mc:Ignorable="w14 w15 w16se w16cid w16 w16cex w16sdtdh">
   <w:docDefaults>
     <w:rPrDefault>
       <w:rPr>
@@ -7902,7 +8393,7 @@
       </w:pPr>
     </w:pPrDefault>
   </w:docDefaults>
-  <w:latentStyles w:defLockedState="0" w:defUIPriority="99" w:defSemiHidden="0" w:defUnhideWhenUsed="0" w:defQFormat="0" w:count="375">
+  <w:latentStyles w:defLockedState="0" w:defUIPriority="99" w:defSemiHidden="0" w:defUnhideWhenUsed="0" w:defQFormat="0" w:count="376">
     <w:lsdException w:name="Normal" w:uiPriority="0" w:qFormat="1"/>
     <w:lsdException w:name="heading 1" w:uiPriority="9" w:qFormat="1"/>
     <w:lsdException w:name="heading 2" w:semiHidden="1" w:uiPriority="9" w:unhideWhenUsed="1" w:qFormat="1"/>
@@ -8008,7 +8499,6 @@
     <w:lsdException w:name="HTML Sample" w:semiHidden="1" w:unhideWhenUsed="1"/>
     <w:lsdException w:name="HTML Typewriter" w:semiHidden="1" w:unhideWhenUsed="1"/>
     <w:lsdException w:name="HTML Variable" w:semiHidden="1" w:unhideWhenUsed="1"/>
-    <w:lsdException w:name="Normal Table" w:semiHidden="1" w:unhideWhenUsed="1"/>
     <w:lsdException w:name="annotation subject" w:semiHidden="1" w:unhideWhenUsed="1"/>
     <w:lsdException w:name="No List" w:semiHidden="1" w:unhideWhenUsed="1"/>
     <w:lsdException w:name="Outline List 1" w:semiHidden="1" w:unhideWhenUsed="1"/>
@@ -8055,10 +8545,8 @@
     <w:lsdException w:name="Table Subtle 2" w:semiHidden="1" w:unhideWhenUsed="1"/>
     <w:lsdException w:name="Table Web 1" w:semiHidden="1" w:unhideWhenUsed="1"/>
     <w:lsdException w:name="Table Web 2" w:semiHidden="1" w:unhideWhenUsed="1"/>
-    <w:lsdException w:name="Table Web 3" w:semiHidden="1" w:unhideWhenUsed="1"/>
     <w:lsdException w:name="Balloon Text" w:semiHidden="1" w:unhideWhenUsed="1"/>
     <w:lsdException w:name="Table Grid" w:uiPriority="59"/>
-    <w:lsdException w:name="Table Theme" w:semiHidden="1" w:unhideWhenUsed="1"/>
     <w:lsdException w:name="Placeholder Text" w:semiHidden="1"/>
     <w:lsdException w:name="No Spacing" w:uiPriority="1" w:qFormat="1"/>
     <w:lsdException w:name="Light Shading" w:uiPriority="60"/>
@@ -8278,6 +8766,7 @@
     <w:lsdException w:name="Smart Hyperlink" w:semiHidden="1" w:unhideWhenUsed="1"/>
     <w:lsdException w:name="Hashtag" w:semiHidden="1" w:unhideWhenUsed="1"/>
     <w:lsdException w:name="Unresolved Mention" w:semiHidden="1" w:unhideWhenUsed="1"/>
+    <w:lsdException w:name="Smart Link" w:semiHidden="1" w:unhideWhenUsed="1"/>
   </w:latentStyles>
   <w:style w:type="paragraph" w:default="1" w:styleId="Normal">
     <w:name w:val="Normal"/>

</xml_diff>

<commit_message>
Menambahkan aktifitas Daily Scrum Meeting
</commit_message>
<xml_diff>
--- a/NIM_LaporanProjectUTS.docx
+++ b/NIM_LaporanProjectUTS.docx
@@ -1,6 +1,6 @@
 
 <file path=word/document.xml><?xml version="1.0" encoding="utf-8"?>
-<w:document xmlns:wpc="http://schemas.microsoft.com/office/word/2010/wordprocessingCanvas" xmlns:cx="http://schemas.microsoft.com/office/drawing/2014/chartex" xmlns:cx1="http://schemas.microsoft.com/office/drawing/2015/9/8/chartex" xmlns:cx2="http://schemas.microsoft.com/office/drawing/2015/10/21/chartex" xmlns:cx3="http://schemas.microsoft.com/office/drawing/2016/5/9/chartex" xmlns:cx4="http://schemas.microsoft.com/office/drawing/2016/5/10/chartex" xmlns:cx5="http://schemas.microsoft.com/office/drawing/2016/5/11/chartex" xmlns:cx6="http://schemas.microsoft.com/office/drawing/2016/5/12/chartex" xmlns:cx7="http://schemas.microsoft.com/office/drawing/2016/5/13/chartex" xmlns:cx8="http://schemas.microsoft.com/office/drawing/2016/5/14/chartex" xmlns:mc="http://schemas.openxmlformats.org/markup-compatibility/2006" xmlns:aink="http://schemas.microsoft.com/office/drawing/2016/ink" xmlns:am3d="http://schemas.microsoft.com/office/drawing/2017/model3d" xmlns:o="urn:schemas-microsoft-com:office:office" xmlns:oel="http://schemas.microsoft.com/office/2019/extlst" xmlns:r="http://schemas.openxmlformats.org/officeDocument/2006/relationships" xmlns:m="http://schemas.openxmlformats.org/officeDocument/2006/math" xmlns:v="urn:schemas-microsoft-com:vml" xmlns:wp14="http://schemas.microsoft.com/office/word/2010/wordprocessingDrawing" xmlns:wp="http://schemas.openxmlformats.org/drawingml/2006/wordprocessingDrawing" xmlns:w10="urn:schemas-microsoft-com:office:word" xmlns:w="http://schemas.openxmlformats.org/wordprocessingml/2006/main" xmlns:w14="http://schemas.microsoft.com/office/word/2010/wordml" xmlns:w15="http://schemas.microsoft.com/office/word/2012/wordml" xmlns:w16cex="http://schemas.microsoft.com/office/word/2018/wordml/cex" xmlns:w16cid="http://schemas.microsoft.com/office/word/2016/wordml/cid" xmlns:w16="http://schemas.microsoft.com/office/word/2018/wordml" xmlns:w16du="http://schemas.microsoft.com/office/word/2023/wordml/word16du" xmlns:w16sdtdh="http://schemas.microsoft.com/office/word/2020/wordml/sdtdatahash" xmlns:w16se="http://schemas.microsoft.com/office/word/2015/wordml/symex" xmlns:wpg="http://schemas.microsoft.com/office/word/2010/wordprocessingGroup" xmlns:wpi="http://schemas.microsoft.com/office/word/2010/wordprocessingInk" xmlns:wne="http://schemas.microsoft.com/office/word/2006/wordml" xmlns:wps="http://schemas.microsoft.com/office/word/2010/wordprocessingShape" mc:Ignorable="w14 w15 w16se w16cid w16 w16cex w16sdtdh wp14">
+<w:document xmlns:ve="http://schemas.openxmlformats.org/markup-compatibility/2006" xmlns:o="urn:schemas-microsoft-com:office:office" xmlns:r="http://schemas.openxmlformats.org/officeDocument/2006/relationships" xmlns:m="http://schemas.openxmlformats.org/officeDocument/2006/math" xmlns:v="urn:schemas-microsoft-com:vml" xmlns:wp="http://schemas.openxmlformats.org/drawingml/2006/wordprocessingDrawing" xmlns:w10="urn:schemas-microsoft-com:office:word" xmlns:w="http://schemas.openxmlformats.org/wordprocessingml/2006/main" xmlns:wne="http://schemas.microsoft.com/office/word/2006/wordml">
   <w:body>
     <w:p>
       <w:pPr>
@@ -158,7 +158,7 @@
                     <a:blip r:embed="rId7" cstate="print">
                       <a:extLst>
                         <a:ext uri="{28A0092B-C50C-407E-A947-70E740481C1C}">
-                          <a14:useLocalDpi xmlns:a14="http://schemas.microsoft.com/office/drawing/2010/main" val="0"/>
+                          <a14:useLocalDpi xmlns:a14="http://schemas.microsoft.com/office/drawing/2010/main" xmlns:wps="http://schemas.microsoft.com/office/word/2010/wordprocessingShape" xmlns:wpi="http://schemas.microsoft.com/office/word/2010/wordprocessingInk" xmlns:wpg="http://schemas.microsoft.com/office/word/2010/wordprocessingGroup" xmlns:w16se="http://schemas.microsoft.com/office/word/2015/wordml/symex" xmlns:w16sdtdh="http://schemas.microsoft.com/office/word/2020/wordml/sdtdatahash" xmlns:w16du="http://schemas.microsoft.com/office/word/2023/wordml/word16du" xmlns:w16="http://schemas.microsoft.com/office/word/2018/wordml" xmlns:w16cid="http://schemas.microsoft.com/office/word/2016/wordml/cid" xmlns:w16cex="http://schemas.microsoft.com/office/word/2018/wordml/cex" xmlns:w15="http://schemas.microsoft.com/office/word/2012/wordml" xmlns:w14="http://schemas.microsoft.com/office/word/2010/wordml" xmlns:w="http://schemas.openxmlformats.org/wordprocessingml/2006/main" xmlns:w10="urn:schemas-microsoft-com:office:word" xmlns:wp14="http://schemas.microsoft.com/office/word/2010/wordprocessingDrawing" xmlns:v="urn:schemas-microsoft-com:vml" xmlns:oel="http://schemas.microsoft.com/office/2019/extlst" xmlns:o="urn:schemas-microsoft-com:office:office" xmlns:am3d="http://schemas.microsoft.com/office/drawing/2017/model3d" xmlns:aink="http://schemas.microsoft.com/office/drawing/2016/ink" xmlns:mc="http://schemas.openxmlformats.org/markup-compatibility/2006" xmlns:cx8="http://schemas.microsoft.com/office/drawing/2016/5/14/chartex" xmlns:cx7="http://schemas.microsoft.com/office/drawing/2016/5/13/chartex" xmlns:cx6="http://schemas.microsoft.com/office/drawing/2016/5/12/chartex" xmlns:cx5="http://schemas.microsoft.com/office/drawing/2016/5/11/chartex" xmlns:cx4="http://schemas.microsoft.com/office/drawing/2016/5/10/chartex" xmlns:cx3="http://schemas.microsoft.com/office/drawing/2016/5/9/chartex" xmlns:cx2="http://schemas.microsoft.com/office/drawing/2015/10/21/chartex" xmlns:cx1="http://schemas.microsoft.com/office/drawing/2015/9/8/chartex" xmlns:cx="http://schemas.microsoft.com/office/drawing/2014/chartex" xmlns:wpc="http://schemas.microsoft.com/office/word/2010/wordprocessingCanvas" xmlns="" val="0"/>
                         </a:ext>
                       </a:extLst>
                     </a:blip>
@@ -228,20 +228,8 @@
           <w:sz w:val="28"/>
           <w:szCs w:val="28"/>
         </w:rPr>
-        <w:t xml:space="preserve">Disusun </w:t>
+        <w:t>Disusun Oleh :</w:t>
       </w:r>
-      <w:proofErr w:type="gramStart"/>
-      <w:r>
-        <w:rPr>
-          <w:rFonts w:cs="Times New Roman"/>
-          <w:b/>
-          <w:bCs/>
-          <w:sz w:val="28"/>
-          <w:szCs w:val="28"/>
-        </w:rPr>
-        <w:t>Oleh :</w:t>
-      </w:r>
-      <w:proofErr w:type="gramEnd"/>
     </w:p>
     <w:p>
       <w:pPr>
@@ -472,7 +460,6 @@
               <w:kern w:val="2"/>
               <w:sz w:val="22"/>
               <w:lang w:val="id-ID" w:eastAsia="id-ID"/>
-              <w14:ligatures w14:val="standardContextual"/>
             </w:rPr>
           </w:pPr>
           <w:r>
@@ -566,7 +553,6 @@
               <w:kern w:val="2"/>
               <w:sz w:val="22"/>
               <w:lang w:val="id-ID" w:eastAsia="id-ID"/>
-              <w14:ligatures w14:val="standardContextual"/>
             </w:rPr>
           </w:pPr>
           <w:hyperlink w:anchor="_Toc134686512" w:history="1">
@@ -639,7 +625,6 @@
               <w:kern w:val="2"/>
               <w:sz w:val="22"/>
               <w:lang w:val="id-ID" w:eastAsia="id-ID"/>
-              <w14:ligatures w14:val="standardContextual"/>
             </w:rPr>
           </w:pPr>
           <w:hyperlink w:anchor="_Toc134686513" w:history="1">
@@ -712,7 +697,6 @@
               <w:kern w:val="2"/>
               <w:sz w:val="22"/>
               <w:lang w:val="id-ID" w:eastAsia="id-ID"/>
-              <w14:ligatures w14:val="standardContextual"/>
             </w:rPr>
           </w:pPr>
           <w:hyperlink w:anchor="_Toc134686514" w:history="1">
@@ -785,7 +769,6 @@
               <w:kern w:val="2"/>
               <w:sz w:val="22"/>
               <w:lang w:val="id-ID" w:eastAsia="id-ID"/>
-              <w14:ligatures w14:val="standardContextual"/>
             </w:rPr>
           </w:pPr>
           <w:hyperlink w:anchor="_Toc134686515" w:history="1">
@@ -858,7 +841,6 @@
               <w:kern w:val="2"/>
               <w:sz w:val="22"/>
               <w:lang w:val="id-ID" w:eastAsia="id-ID"/>
-              <w14:ligatures w14:val="standardContextual"/>
             </w:rPr>
           </w:pPr>
           <w:hyperlink w:anchor="_Toc134686516" w:history="1">
@@ -931,7 +913,6 @@
               <w:kern w:val="2"/>
               <w:sz w:val="22"/>
               <w:lang w:val="id-ID" w:eastAsia="id-ID"/>
-              <w14:ligatures w14:val="standardContextual"/>
             </w:rPr>
           </w:pPr>
           <w:hyperlink w:anchor="_Toc134686517" w:history="1">
@@ -1004,7 +985,6 @@
               <w:kern w:val="2"/>
               <w:sz w:val="22"/>
               <w:lang w:val="id-ID" w:eastAsia="id-ID"/>
-              <w14:ligatures w14:val="standardContextual"/>
             </w:rPr>
           </w:pPr>
           <w:hyperlink w:anchor="_Toc134686518" w:history="1">
@@ -1078,7 +1058,6 @@
               <w:kern w:val="2"/>
               <w:sz w:val="22"/>
               <w:lang w:val="id-ID" w:eastAsia="id-ID"/>
-              <w14:ligatures w14:val="standardContextual"/>
             </w:rPr>
           </w:pPr>
           <w:hyperlink w:anchor="_Toc134686519" w:history="1">
@@ -1151,7 +1130,6 @@
               <w:kern w:val="2"/>
               <w:sz w:val="22"/>
               <w:lang w:val="id-ID" w:eastAsia="id-ID"/>
-              <w14:ligatures w14:val="standardContextual"/>
             </w:rPr>
           </w:pPr>
           <w:hyperlink w:anchor="_Toc134686520" w:history="1">
@@ -1323,7 +1301,7 @@
       <w:tblPr>
         <w:tblStyle w:val="GridTable5Dark-Accent21"/>
         <w:tblW w:w="5000" w:type="pct"/>
-        <w:tblLook w:val="06A0" w:firstRow="1" w:lastRow="0" w:firstColumn="1" w:lastColumn="0" w:noHBand="1" w:noVBand="1"/>
+        <w:tblLook w:val="06A0"/>
       </w:tblPr>
       <w:tblGrid>
         <w:gridCol w:w="461"/>
@@ -1335,12 +1313,12 @@
       </w:tblGrid>
       <w:tr>
         <w:trPr>
-          <w:cnfStyle w:val="100000000000" w:firstRow="1" w:lastRow="0" w:firstColumn="0" w:lastColumn="0" w:oddVBand="0" w:evenVBand="0" w:oddHBand="0" w:evenHBand="0" w:firstRowFirstColumn="0" w:firstRowLastColumn="0" w:lastRowFirstColumn="0" w:lastRowLastColumn="0"/>
+          <w:cnfStyle w:val="100000000000"/>
           <w:trHeight w:val="300"/>
         </w:trPr>
         <w:tc>
           <w:tcPr>
-            <w:cnfStyle w:val="001000000000" w:firstRow="0" w:lastRow="0" w:firstColumn="1" w:lastColumn="0" w:oddVBand="0" w:evenVBand="0" w:oddHBand="0" w:evenHBand="0" w:firstRowFirstColumn="0" w:firstRowLastColumn="0" w:lastRowFirstColumn="0" w:lastRowLastColumn="0"/>
+            <w:cnfStyle w:val="001000000000"/>
             <w:tcW w:w="241" w:type="pct"/>
             <w:tcBorders>
               <w:bottom w:val="single" w:sz="4" w:space="0" w:color="FFFFFF" w:themeColor="background1"/>
@@ -1380,7 +1358,7 @@
             <w:pPr>
               <w:spacing w:line="276" w:lineRule="auto"/>
               <w:jc w:val="center"/>
-              <w:cnfStyle w:val="100000000000" w:firstRow="1" w:lastRow="0" w:firstColumn="0" w:lastColumn="0" w:oddVBand="0" w:evenVBand="0" w:oddHBand="0" w:evenHBand="0" w:firstRowFirstColumn="0" w:firstRowLastColumn="0" w:lastRowFirstColumn="0" w:lastRowLastColumn="0"/>
+              <w:cnfStyle w:val="100000000000"/>
               <w:rPr>
                 <w:rFonts w:cs="Times New Roman"/>
                 <w:szCs w:val="24"/>
@@ -1409,7 +1387,7 @@
             <w:pPr>
               <w:spacing w:line="276" w:lineRule="auto"/>
               <w:jc w:val="center"/>
-              <w:cnfStyle w:val="100000000000" w:firstRow="1" w:lastRow="0" w:firstColumn="0" w:lastColumn="0" w:oddVBand="0" w:evenVBand="0" w:oddHBand="0" w:evenHBand="0" w:firstRowFirstColumn="0" w:firstRowLastColumn="0" w:lastRowFirstColumn="0" w:lastRowLastColumn="0"/>
+              <w:cnfStyle w:val="100000000000"/>
               <w:rPr>
                 <w:rFonts w:cs="Times New Roman"/>
                 <w:szCs w:val="24"/>
@@ -1438,7 +1416,7 @@
             <w:pPr>
               <w:spacing w:line="276" w:lineRule="auto"/>
               <w:jc w:val="center"/>
-              <w:cnfStyle w:val="100000000000" w:firstRow="1" w:lastRow="0" w:firstColumn="0" w:lastColumn="0" w:oddVBand="0" w:evenVBand="0" w:oddHBand="0" w:evenHBand="0" w:firstRowFirstColumn="0" w:firstRowLastColumn="0" w:lastRowFirstColumn="0" w:lastRowLastColumn="0"/>
+              <w:cnfStyle w:val="100000000000"/>
               <w:rPr>
                 <w:rFonts w:cs="Times New Roman"/>
                 <w:szCs w:val="24"/>
@@ -1467,7 +1445,7 @@
             <w:pPr>
               <w:spacing w:line="276" w:lineRule="auto"/>
               <w:jc w:val="center"/>
-              <w:cnfStyle w:val="100000000000" w:firstRow="1" w:lastRow="0" w:firstColumn="0" w:lastColumn="0" w:oddVBand="0" w:evenVBand="0" w:oddHBand="0" w:evenHBand="0" w:firstRowFirstColumn="0" w:firstRowLastColumn="0" w:lastRowFirstColumn="0" w:lastRowLastColumn="0"/>
+              <w:cnfStyle w:val="100000000000"/>
               <w:rPr>
                 <w:rFonts w:cs="Times New Roman"/>
                 <w:szCs w:val="24"/>
@@ -1495,7 +1473,7 @@
             <w:pPr>
               <w:spacing w:line="276" w:lineRule="auto"/>
               <w:jc w:val="center"/>
-              <w:cnfStyle w:val="100000000000" w:firstRow="1" w:lastRow="0" w:firstColumn="0" w:lastColumn="0" w:oddVBand="0" w:evenVBand="0" w:oddHBand="0" w:evenHBand="0" w:firstRowFirstColumn="0" w:firstRowLastColumn="0" w:lastRowFirstColumn="0" w:lastRowLastColumn="0"/>
+              <w:cnfStyle w:val="100000000000"/>
               <w:rPr>
                 <w:rFonts w:cs="Times New Roman"/>
                 <w:szCs w:val="24"/>
@@ -1517,7 +1495,7 @@
         </w:trPr>
         <w:tc>
           <w:tcPr>
-            <w:cnfStyle w:val="001000000000" w:firstRow="0" w:lastRow="0" w:firstColumn="1" w:lastColumn="0" w:oddVBand="0" w:evenVBand="0" w:oddHBand="0" w:evenHBand="0" w:firstRowFirstColumn="0" w:firstRowLastColumn="0" w:lastRowFirstColumn="0" w:lastRowLastColumn="0"/>
+            <w:cnfStyle w:val="001000000000"/>
             <w:tcW w:w="241" w:type="pct"/>
             <w:tcBorders>
               <w:top w:val="single" w:sz="4" w:space="0" w:color="FFFFFF" w:themeColor="background1"/>
@@ -1554,7 +1532,7 @@
             <w:pPr>
               <w:spacing w:line="276" w:lineRule="auto"/>
               <w:jc w:val="center"/>
-              <w:cnfStyle w:val="000000000000" w:firstRow="0" w:lastRow="0" w:firstColumn="0" w:lastColumn="0" w:oddVBand="0" w:evenVBand="0" w:oddHBand="0" w:evenHBand="0" w:firstRowFirstColumn="0" w:firstRowLastColumn="0" w:lastRowFirstColumn="0" w:lastRowLastColumn="0"/>
+              <w:cnfStyle w:val="000000000000"/>
               <w:rPr>
                 <w:rFonts w:cs="Times New Roman"/>
                 <w:szCs w:val="24"/>
@@ -1581,7 +1559,7 @@
             <w:pPr>
               <w:spacing w:line="276" w:lineRule="auto"/>
               <w:jc w:val="center"/>
-              <w:cnfStyle w:val="000000000000" w:firstRow="0" w:lastRow="0" w:firstColumn="0" w:lastColumn="0" w:oddVBand="0" w:evenVBand="0" w:oddHBand="0" w:evenHBand="0" w:firstRowFirstColumn="0" w:firstRowLastColumn="0" w:lastRowFirstColumn="0" w:lastRowLastColumn="0"/>
+              <w:cnfStyle w:val="000000000000"/>
               <w:rPr>
                 <w:rFonts w:cs="Times New Roman"/>
                 <w:szCs w:val="24"/>
@@ -1615,7 +1593,7 @@
             <w:pPr>
               <w:spacing w:line="276" w:lineRule="auto"/>
               <w:jc w:val="center"/>
-              <w:cnfStyle w:val="000000000000" w:firstRow="0" w:lastRow="0" w:firstColumn="0" w:lastColumn="0" w:oddVBand="0" w:evenVBand="0" w:oddHBand="0" w:evenHBand="0" w:firstRowFirstColumn="0" w:firstRowLastColumn="0" w:lastRowFirstColumn="0" w:lastRowLastColumn="0"/>
+              <w:cnfStyle w:val="000000000000"/>
               <w:rPr>
                 <w:rFonts w:cs="Times New Roman"/>
                 <w:szCs w:val="24"/>
@@ -1649,7 +1627,7 @@
             <w:pPr>
               <w:spacing w:line="276" w:lineRule="auto"/>
               <w:jc w:val="center"/>
-              <w:cnfStyle w:val="000000000000" w:firstRow="0" w:lastRow="0" w:firstColumn="0" w:lastColumn="0" w:oddVBand="0" w:evenVBand="0" w:oddHBand="0" w:evenHBand="0" w:firstRowFirstColumn="0" w:firstRowLastColumn="0" w:lastRowFirstColumn="0" w:lastRowLastColumn="0"/>
+              <w:cnfStyle w:val="000000000000"/>
               <w:rPr>
                 <w:rFonts w:cs="Times New Roman"/>
                 <w:szCs w:val="24"/>
@@ -1676,7 +1654,7 @@
             <w:pPr>
               <w:spacing w:line="276" w:lineRule="auto"/>
               <w:jc w:val="center"/>
-              <w:cnfStyle w:val="000000000000" w:firstRow="0" w:lastRow="0" w:firstColumn="0" w:lastColumn="0" w:oddVBand="0" w:evenVBand="0" w:oddHBand="0" w:evenHBand="0" w:firstRowFirstColumn="0" w:firstRowLastColumn="0" w:lastRowFirstColumn="0" w:lastRowLastColumn="0"/>
+              <w:cnfStyle w:val="000000000000"/>
               <w:rPr>
                 <w:rFonts w:cs="Times New Roman"/>
                 <w:szCs w:val="24"/>
@@ -1698,7 +1676,7 @@
         </w:trPr>
         <w:tc>
           <w:tcPr>
-            <w:cnfStyle w:val="001000000000" w:firstRow="0" w:lastRow="0" w:firstColumn="1" w:lastColumn="0" w:oddVBand="0" w:evenVBand="0" w:oddHBand="0" w:evenHBand="0" w:firstRowFirstColumn="0" w:firstRowLastColumn="0" w:lastRowFirstColumn="0" w:lastRowLastColumn="0"/>
+            <w:cnfStyle w:val="001000000000"/>
             <w:tcW w:w="241" w:type="pct"/>
             <w:vAlign w:val="center"/>
           </w:tcPr>
@@ -1729,7 +1707,7 @@
             <w:pPr>
               <w:spacing w:line="276" w:lineRule="auto"/>
               <w:jc w:val="center"/>
-              <w:cnfStyle w:val="000000000000" w:firstRow="0" w:lastRow="0" w:firstColumn="0" w:lastColumn="0" w:oddVBand="0" w:evenVBand="0" w:oddHBand="0" w:evenHBand="0" w:firstRowFirstColumn="0" w:firstRowLastColumn="0" w:lastRowFirstColumn="0" w:lastRowLastColumn="0"/>
+              <w:cnfStyle w:val="000000000000"/>
               <w:rPr>
                 <w:rFonts w:cs="Times New Roman"/>
                 <w:szCs w:val="24"/>
@@ -1753,7 +1731,7 @@
             <w:pPr>
               <w:spacing w:line="276" w:lineRule="auto"/>
               <w:jc w:val="center"/>
-              <w:cnfStyle w:val="000000000000" w:firstRow="0" w:lastRow="0" w:firstColumn="0" w:lastColumn="0" w:oddVBand="0" w:evenVBand="0" w:oddHBand="0" w:evenHBand="0" w:firstRowFirstColumn="0" w:firstRowLastColumn="0" w:lastRowFirstColumn="0" w:lastRowLastColumn="0"/>
+              <w:cnfStyle w:val="000000000000"/>
               <w:rPr>
                 <w:rFonts w:cs="Times New Roman"/>
                 <w:szCs w:val="24"/>
@@ -1777,7 +1755,7 @@
             <w:pPr>
               <w:spacing w:line="276" w:lineRule="auto"/>
               <w:jc w:val="center"/>
-              <w:cnfStyle w:val="000000000000" w:firstRow="0" w:lastRow="0" w:firstColumn="0" w:lastColumn="0" w:oddVBand="0" w:evenVBand="0" w:oddHBand="0" w:evenHBand="0" w:firstRowFirstColumn="0" w:firstRowLastColumn="0" w:lastRowFirstColumn="0" w:lastRowLastColumn="0"/>
+              <w:cnfStyle w:val="000000000000"/>
               <w:rPr>
                 <w:rFonts w:cs="Times New Roman"/>
                 <w:szCs w:val="24"/>
@@ -1808,7 +1786,7 @@
             <w:pPr>
               <w:spacing w:line="276" w:lineRule="auto"/>
               <w:jc w:val="center"/>
-              <w:cnfStyle w:val="000000000000" w:firstRow="0" w:lastRow="0" w:firstColumn="0" w:lastColumn="0" w:oddVBand="0" w:evenVBand="0" w:oddHBand="0" w:evenHBand="0" w:firstRowFirstColumn="0" w:firstRowLastColumn="0" w:lastRowFirstColumn="0" w:lastRowLastColumn="0"/>
+              <w:cnfStyle w:val="000000000000"/>
               <w:rPr>
                 <w:rFonts w:cs="Times New Roman"/>
                 <w:szCs w:val="24"/>
@@ -1832,7 +1810,7 @@
             <w:pPr>
               <w:spacing w:line="276" w:lineRule="auto"/>
               <w:jc w:val="center"/>
-              <w:cnfStyle w:val="000000000000" w:firstRow="0" w:lastRow="0" w:firstColumn="0" w:lastColumn="0" w:oddVBand="0" w:evenVBand="0" w:oddHBand="0" w:evenHBand="0" w:firstRowFirstColumn="0" w:firstRowLastColumn="0" w:lastRowFirstColumn="0" w:lastRowLastColumn="0"/>
+              <w:cnfStyle w:val="000000000000"/>
               <w:rPr>
                 <w:rFonts w:cs="Times New Roman"/>
                 <w:szCs w:val="24"/>
@@ -1854,7 +1832,7 @@
         </w:trPr>
         <w:tc>
           <w:tcPr>
-            <w:cnfStyle w:val="001000000000" w:firstRow="0" w:lastRow="0" w:firstColumn="1" w:lastColumn="0" w:oddVBand="0" w:evenVBand="0" w:oddHBand="0" w:evenHBand="0" w:firstRowFirstColumn="0" w:firstRowLastColumn="0" w:lastRowFirstColumn="0" w:lastRowLastColumn="0"/>
+            <w:cnfStyle w:val="001000000000"/>
             <w:tcW w:w="241" w:type="pct"/>
             <w:vAlign w:val="center"/>
           </w:tcPr>
@@ -1885,7 +1863,7 @@
             <w:pPr>
               <w:spacing w:line="276" w:lineRule="auto"/>
               <w:jc w:val="center"/>
-              <w:cnfStyle w:val="000000000000" w:firstRow="0" w:lastRow="0" w:firstColumn="0" w:lastColumn="0" w:oddVBand="0" w:evenVBand="0" w:oddHBand="0" w:evenHBand="0" w:firstRowFirstColumn="0" w:firstRowLastColumn="0" w:lastRowFirstColumn="0" w:lastRowLastColumn="0"/>
+              <w:cnfStyle w:val="000000000000"/>
               <w:rPr>
                 <w:rFonts w:cs="Times New Roman"/>
                 <w:szCs w:val="24"/>
@@ -1909,7 +1887,7 @@
             <w:pPr>
               <w:spacing w:line="276" w:lineRule="auto"/>
               <w:jc w:val="center"/>
-              <w:cnfStyle w:val="000000000000" w:firstRow="0" w:lastRow="0" w:firstColumn="0" w:lastColumn="0" w:oddVBand="0" w:evenVBand="0" w:oddHBand="0" w:evenHBand="0" w:firstRowFirstColumn="0" w:firstRowLastColumn="0" w:lastRowFirstColumn="0" w:lastRowLastColumn="0"/>
+              <w:cnfStyle w:val="000000000000"/>
               <w:rPr>
                 <w:rFonts w:cs="Times New Roman"/>
                 <w:szCs w:val="24"/>
@@ -1933,7 +1911,7 @@
             <w:pPr>
               <w:spacing w:line="276" w:lineRule="auto"/>
               <w:jc w:val="center"/>
-              <w:cnfStyle w:val="000000000000" w:firstRow="0" w:lastRow="0" w:firstColumn="0" w:lastColumn="0" w:oddVBand="0" w:evenVBand="0" w:oddHBand="0" w:evenHBand="0" w:firstRowFirstColumn="0" w:firstRowLastColumn="0" w:lastRowFirstColumn="0" w:lastRowLastColumn="0"/>
+              <w:cnfStyle w:val="000000000000"/>
               <w:rPr>
                 <w:rFonts w:cs="Times New Roman"/>
                 <w:szCs w:val="24"/>
@@ -1957,7 +1935,7 @@
             <w:pPr>
               <w:spacing w:line="276" w:lineRule="auto"/>
               <w:jc w:val="center"/>
-              <w:cnfStyle w:val="000000000000" w:firstRow="0" w:lastRow="0" w:firstColumn="0" w:lastColumn="0" w:oddVBand="0" w:evenVBand="0" w:oddHBand="0" w:evenHBand="0" w:firstRowFirstColumn="0" w:firstRowLastColumn="0" w:lastRowFirstColumn="0" w:lastRowLastColumn="0"/>
+              <w:cnfStyle w:val="000000000000"/>
               <w:rPr>
                 <w:rFonts w:cs="Times New Roman"/>
                 <w:szCs w:val="24"/>
@@ -1981,7 +1959,7 @@
             <w:pPr>
               <w:spacing w:line="276" w:lineRule="auto"/>
               <w:jc w:val="center"/>
-              <w:cnfStyle w:val="000000000000" w:firstRow="0" w:lastRow="0" w:firstColumn="0" w:lastColumn="0" w:oddVBand="0" w:evenVBand="0" w:oddHBand="0" w:evenHBand="0" w:firstRowFirstColumn="0" w:firstRowLastColumn="0" w:lastRowFirstColumn="0" w:lastRowLastColumn="0"/>
+              <w:cnfStyle w:val="000000000000"/>
               <w:rPr>
                 <w:rFonts w:cs="Times New Roman"/>
                 <w:szCs w:val="24"/>
@@ -2003,7 +1981,7 @@
         </w:trPr>
         <w:tc>
           <w:tcPr>
-            <w:cnfStyle w:val="001000000000" w:firstRow="0" w:lastRow="0" w:firstColumn="1" w:lastColumn="0" w:oddVBand="0" w:evenVBand="0" w:oddHBand="0" w:evenHBand="0" w:firstRowFirstColumn="0" w:firstRowLastColumn="0" w:lastRowFirstColumn="0" w:lastRowLastColumn="0"/>
+            <w:cnfStyle w:val="001000000000"/>
             <w:tcW w:w="241" w:type="pct"/>
             <w:vAlign w:val="center"/>
           </w:tcPr>
@@ -2034,7 +2012,7 @@
             <w:pPr>
               <w:spacing w:line="276" w:lineRule="auto"/>
               <w:jc w:val="center"/>
-              <w:cnfStyle w:val="000000000000" w:firstRow="0" w:lastRow="0" w:firstColumn="0" w:lastColumn="0" w:oddVBand="0" w:evenVBand="0" w:oddHBand="0" w:evenHBand="0" w:firstRowFirstColumn="0" w:firstRowLastColumn="0" w:lastRowFirstColumn="0" w:lastRowLastColumn="0"/>
+              <w:cnfStyle w:val="000000000000"/>
               <w:rPr>
                 <w:rFonts w:cs="Times New Roman"/>
                 <w:szCs w:val="24"/>
@@ -2058,7 +2036,7 @@
             <w:pPr>
               <w:spacing w:line="276" w:lineRule="auto"/>
               <w:jc w:val="center"/>
-              <w:cnfStyle w:val="000000000000" w:firstRow="0" w:lastRow="0" w:firstColumn="0" w:lastColumn="0" w:oddVBand="0" w:evenVBand="0" w:oddHBand="0" w:evenHBand="0" w:firstRowFirstColumn="0" w:firstRowLastColumn="0" w:lastRowFirstColumn="0" w:lastRowLastColumn="0"/>
+              <w:cnfStyle w:val="000000000000"/>
               <w:rPr>
                 <w:rFonts w:cs="Times New Roman"/>
                 <w:szCs w:val="24"/>
@@ -2082,7 +2060,7 @@
             <w:pPr>
               <w:spacing w:line="276" w:lineRule="auto"/>
               <w:jc w:val="center"/>
-              <w:cnfStyle w:val="000000000000" w:firstRow="0" w:lastRow="0" w:firstColumn="0" w:lastColumn="0" w:oddVBand="0" w:evenVBand="0" w:oddHBand="0" w:evenHBand="0" w:firstRowFirstColumn="0" w:firstRowLastColumn="0" w:lastRowFirstColumn="0" w:lastRowLastColumn="0"/>
+              <w:cnfStyle w:val="000000000000"/>
               <w:rPr>
                 <w:rFonts w:cs="Times New Roman"/>
                 <w:szCs w:val="24"/>
@@ -2113,7 +2091,7 @@
             <w:pPr>
               <w:spacing w:line="276" w:lineRule="auto"/>
               <w:jc w:val="center"/>
-              <w:cnfStyle w:val="000000000000" w:firstRow="0" w:lastRow="0" w:firstColumn="0" w:lastColumn="0" w:oddVBand="0" w:evenVBand="0" w:oddHBand="0" w:evenHBand="0" w:firstRowFirstColumn="0" w:firstRowLastColumn="0" w:lastRowFirstColumn="0" w:lastRowLastColumn="0"/>
+              <w:cnfStyle w:val="000000000000"/>
               <w:rPr>
                 <w:rFonts w:cs="Times New Roman"/>
                 <w:szCs w:val="24"/>
@@ -2137,7 +2115,7 @@
             <w:pPr>
               <w:spacing w:line="276" w:lineRule="auto"/>
               <w:jc w:val="center"/>
-              <w:cnfStyle w:val="000000000000" w:firstRow="0" w:lastRow="0" w:firstColumn="0" w:lastColumn="0" w:oddVBand="0" w:evenVBand="0" w:oddHBand="0" w:evenHBand="0" w:firstRowFirstColumn="0" w:firstRowLastColumn="0" w:lastRowFirstColumn="0" w:lastRowLastColumn="0"/>
+              <w:cnfStyle w:val="000000000000"/>
               <w:rPr>
                 <w:rFonts w:cs="Times New Roman"/>
                 <w:szCs w:val="24"/>
@@ -2159,7 +2137,7 @@
         </w:trPr>
         <w:tc>
           <w:tcPr>
-            <w:cnfStyle w:val="001000000000" w:firstRow="0" w:lastRow="0" w:firstColumn="1" w:lastColumn="0" w:oddVBand="0" w:evenVBand="0" w:oddHBand="0" w:evenHBand="0" w:firstRowFirstColumn="0" w:firstRowLastColumn="0" w:lastRowFirstColumn="0" w:lastRowLastColumn="0"/>
+            <w:cnfStyle w:val="001000000000"/>
             <w:tcW w:w="241" w:type="pct"/>
             <w:vAlign w:val="center"/>
           </w:tcPr>
@@ -2190,7 +2168,7 @@
             <w:pPr>
               <w:spacing w:line="276" w:lineRule="auto"/>
               <w:jc w:val="center"/>
-              <w:cnfStyle w:val="000000000000" w:firstRow="0" w:lastRow="0" w:firstColumn="0" w:lastColumn="0" w:oddVBand="0" w:evenVBand="0" w:oddHBand="0" w:evenHBand="0" w:firstRowFirstColumn="0" w:firstRowLastColumn="0" w:lastRowFirstColumn="0" w:lastRowLastColumn="0"/>
+              <w:cnfStyle w:val="000000000000"/>
               <w:rPr>
                 <w:rFonts w:cs="Times New Roman"/>
                 <w:szCs w:val="24"/>
@@ -2214,7 +2192,7 @@
             <w:pPr>
               <w:spacing w:line="276" w:lineRule="auto"/>
               <w:jc w:val="center"/>
-              <w:cnfStyle w:val="000000000000" w:firstRow="0" w:lastRow="0" w:firstColumn="0" w:lastColumn="0" w:oddVBand="0" w:evenVBand="0" w:oddHBand="0" w:evenHBand="0" w:firstRowFirstColumn="0" w:firstRowLastColumn="0" w:lastRowFirstColumn="0" w:lastRowLastColumn="0"/>
+              <w:cnfStyle w:val="000000000000"/>
               <w:rPr>
                 <w:rFonts w:cs="Times New Roman"/>
                 <w:szCs w:val="24"/>
@@ -2238,7 +2216,7 @@
             <w:pPr>
               <w:spacing w:line="276" w:lineRule="auto"/>
               <w:jc w:val="center"/>
-              <w:cnfStyle w:val="000000000000" w:firstRow="0" w:lastRow="0" w:firstColumn="0" w:lastColumn="0" w:oddVBand="0" w:evenVBand="0" w:oddHBand="0" w:evenHBand="0" w:firstRowFirstColumn="0" w:firstRowLastColumn="0" w:lastRowFirstColumn="0" w:lastRowLastColumn="0"/>
+              <w:cnfStyle w:val="000000000000"/>
               <w:rPr>
                 <w:rFonts w:cs="Times New Roman"/>
                 <w:szCs w:val="24"/>
@@ -2269,7 +2247,7 @@
             <w:pPr>
               <w:spacing w:line="276" w:lineRule="auto"/>
               <w:jc w:val="center"/>
-              <w:cnfStyle w:val="000000000000" w:firstRow="0" w:lastRow="0" w:firstColumn="0" w:lastColumn="0" w:oddVBand="0" w:evenVBand="0" w:oddHBand="0" w:evenHBand="0" w:firstRowFirstColumn="0" w:firstRowLastColumn="0" w:lastRowFirstColumn="0" w:lastRowLastColumn="0"/>
+              <w:cnfStyle w:val="000000000000"/>
               <w:rPr>
                 <w:rFonts w:cs="Times New Roman"/>
               </w:rPr>
@@ -2292,7 +2270,7 @@
             <w:pPr>
               <w:spacing w:line="276" w:lineRule="auto"/>
               <w:jc w:val="center"/>
-              <w:cnfStyle w:val="000000000000" w:firstRow="0" w:lastRow="0" w:firstColumn="0" w:lastColumn="0" w:oddVBand="0" w:evenVBand="0" w:oddHBand="0" w:evenHBand="0" w:firstRowFirstColumn="0" w:firstRowLastColumn="0" w:lastRowFirstColumn="0" w:lastRowLastColumn="0"/>
+              <w:cnfStyle w:val="000000000000"/>
               <w:rPr>
                 <w:rFonts w:cs="Times New Roman"/>
                 <w:szCs w:val="24"/>
@@ -2314,7 +2292,7 @@
         </w:trPr>
         <w:tc>
           <w:tcPr>
-            <w:cnfStyle w:val="001000000000" w:firstRow="0" w:lastRow="0" w:firstColumn="1" w:lastColumn="0" w:oddVBand="0" w:evenVBand="0" w:oddHBand="0" w:evenHBand="0" w:firstRowFirstColumn="0" w:firstRowLastColumn="0" w:lastRowFirstColumn="0" w:lastRowLastColumn="0"/>
+            <w:cnfStyle w:val="001000000000"/>
             <w:tcW w:w="241" w:type="pct"/>
             <w:vAlign w:val="center"/>
           </w:tcPr>
@@ -2345,7 +2323,7 @@
             <w:pPr>
               <w:spacing w:line="276" w:lineRule="auto"/>
               <w:jc w:val="center"/>
-              <w:cnfStyle w:val="000000000000" w:firstRow="0" w:lastRow="0" w:firstColumn="0" w:lastColumn="0" w:oddVBand="0" w:evenVBand="0" w:oddHBand="0" w:evenHBand="0" w:firstRowFirstColumn="0" w:firstRowLastColumn="0" w:lastRowFirstColumn="0" w:lastRowLastColumn="0"/>
+              <w:cnfStyle w:val="000000000000"/>
               <w:rPr>
                 <w:rFonts w:cs="Times New Roman"/>
                 <w:szCs w:val="24"/>
@@ -2369,7 +2347,7 @@
             <w:pPr>
               <w:spacing w:line="276" w:lineRule="auto"/>
               <w:jc w:val="center"/>
-              <w:cnfStyle w:val="000000000000" w:firstRow="0" w:lastRow="0" w:firstColumn="0" w:lastColumn="0" w:oddVBand="0" w:evenVBand="0" w:oddHBand="0" w:evenHBand="0" w:firstRowFirstColumn="0" w:firstRowLastColumn="0" w:lastRowFirstColumn="0" w:lastRowLastColumn="0"/>
+              <w:cnfStyle w:val="000000000000"/>
               <w:rPr>
                 <w:rFonts w:cs="Times New Roman"/>
                 <w:szCs w:val="24"/>
@@ -2393,7 +2371,7 @@
             <w:pPr>
               <w:spacing w:line="276" w:lineRule="auto"/>
               <w:jc w:val="center"/>
-              <w:cnfStyle w:val="000000000000" w:firstRow="0" w:lastRow="0" w:firstColumn="0" w:lastColumn="0" w:oddVBand="0" w:evenVBand="0" w:oddHBand="0" w:evenHBand="0" w:firstRowFirstColumn="0" w:firstRowLastColumn="0" w:lastRowFirstColumn="0" w:lastRowLastColumn="0"/>
+              <w:cnfStyle w:val="000000000000"/>
               <w:rPr>
                 <w:rFonts w:cs="Times New Roman"/>
                 <w:szCs w:val="24"/>
@@ -2417,7 +2395,7 @@
             <w:pPr>
               <w:spacing w:line="276" w:lineRule="auto"/>
               <w:jc w:val="center"/>
-              <w:cnfStyle w:val="000000000000" w:firstRow="0" w:lastRow="0" w:firstColumn="0" w:lastColumn="0" w:oddVBand="0" w:evenVBand="0" w:oddHBand="0" w:evenHBand="0" w:firstRowFirstColumn="0" w:firstRowLastColumn="0" w:lastRowFirstColumn="0" w:lastRowLastColumn="0"/>
+              <w:cnfStyle w:val="000000000000"/>
               <w:rPr>
                 <w:rFonts w:cs="Times New Roman"/>
                 <w:szCs w:val="24"/>
@@ -2441,7 +2419,7 @@
             <w:pPr>
               <w:spacing w:line="276" w:lineRule="auto"/>
               <w:jc w:val="center"/>
-              <w:cnfStyle w:val="000000000000" w:firstRow="0" w:lastRow="0" w:firstColumn="0" w:lastColumn="0" w:oddVBand="0" w:evenVBand="0" w:oddHBand="0" w:evenHBand="0" w:firstRowFirstColumn="0" w:firstRowLastColumn="0" w:lastRowFirstColumn="0" w:lastRowLastColumn="0"/>
+              <w:cnfStyle w:val="000000000000"/>
               <w:rPr>
                 <w:rFonts w:cs="Times New Roman"/>
                 <w:szCs w:val="24"/>
@@ -2463,7 +2441,7 @@
         </w:trPr>
         <w:tc>
           <w:tcPr>
-            <w:cnfStyle w:val="001000000000" w:firstRow="0" w:lastRow="0" w:firstColumn="1" w:lastColumn="0" w:oddVBand="0" w:evenVBand="0" w:oddHBand="0" w:evenHBand="0" w:firstRowFirstColumn="0" w:firstRowLastColumn="0" w:lastRowFirstColumn="0" w:lastRowLastColumn="0"/>
+            <w:cnfStyle w:val="001000000000"/>
             <w:tcW w:w="241" w:type="pct"/>
             <w:vAlign w:val="center"/>
           </w:tcPr>
@@ -2494,7 +2472,7 @@
             <w:pPr>
               <w:spacing w:line="276" w:lineRule="auto"/>
               <w:jc w:val="center"/>
-              <w:cnfStyle w:val="000000000000" w:firstRow="0" w:lastRow="0" w:firstColumn="0" w:lastColumn="0" w:oddVBand="0" w:evenVBand="0" w:oddHBand="0" w:evenHBand="0" w:firstRowFirstColumn="0" w:firstRowLastColumn="0" w:lastRowFirstColumn="0" w:lastRowLastColumn="0"/>
+              <w:cnfStyle w:val="000000000000"/>
               <w:rPr>
                 <w:rFonts w:cs="Times New Roman"/>
                 <w:szCs w:val="24"/>
@@ -2518,7 +2496,7 @@
             <w:pPr>
               <w:spacing w:line="276" w:lineRule="auto"/>
               <w:jc w:val="center"/>
-              <w:cnfStyle w:val="000000000000" w:firstRow="0" w:lastRow="0" w:firstColumn="0" w:lastColumn="0" w:oddVBand="0" w:evenVBand="0" w:oddHBand="0" w:evenHBand="0" w:firstRowFirstColumn="0" w:firstRowLastColumn="0" w:lastRowFirstColumn="0" w:lastRowLastColumn="0"/>
+              <w:cnfStyle w:val="000000000000"/>
               <w:rPr>
                 <w:rFonts w:cs="Times New Roman"/>
                 <w:szCs w:val="24"/>
@@ -2542,7 +2520,7 @@
             <w:pPr>
               <w:spacing w:line="276" w:lineRule="auto"/>
               <w:jc w:val="center"/>
-              <w:cnfStyle w:val="000000000000" w:firstRow="0" w:lastRow="0" w:firstColumn="0" w:lastColumn="0" w:oddVBand="0" w:evenVBand="0" w:oddHBand="0" w:evenHBand="0" w:firstRowFirstColumn="0" w:firstRowLastColumn="0" w:lastRowFirstColumn="0" w:lastRowLastColumn="0"/>
+              <w:cnfStyle w:val="000000000000"/>
               <w:rPr>
                 <w:rFonts w:cs="Times New Roman"/>
                 <w:szCs w:val="24"/>
@@ -2566,7 +2544,7 @@
             <w:pPr>
               <w:spacing w:line="276" w:lineRule="auto"/>
               <w:jc w:val="center"/>
-              <w:cnfStyle w:val="000000000000" w:firstRow="0" w:lastRow="0" w:firstColumn="0" w:lastColumn="0" w:oddVBand="0" w:evenVBand="0" w:oddHBand="0" w:evenHBand="0" w:firstRowFirstColumn="0" w:firstRowLastColumn="0" w:lastRowFirstColumn="0" w:lastRowLastColumn="0"/>
+              <w:cnfStyle w:val="000000000000"/>
               <w:rPr>
                 <w:rFonts w:cs="Times New Roman"/>
                 <w:szCs w:val="24"/>
@@ -2590,7 +2568,7 @@
             <w:pPr>
               <w:spacing w:line="276" w:lineRule="auto"/>
               <w:jc w:val="center"/>
-              <w:cnfStyle w:val="000000000000" w:firstRow="0" w:lastRow="0" w:firstColumn="0" w:lastColumn="0" w:oddVBand="0" w:evenVBand="0" w:oddHBand="0" w:evenHBand="0" w:firstRowFirstColumn="0" w:firstRowLastColumn="0" w:lastRowFirstColumn="0" w:lastRowLastColumn="0"/>
+              <w:cnfStyle w:val="000000000000"/>
               <w:rPr>
                 <w:rFonts w:cs="Times New Roman"/>
                 <w:szCs w:val="24"/>
@@ -2612,7 +2590,7 @@
         </w:trPr>
         <w:tc>
           <w:tcPr>
-            <w:cnfStyle w:val="001000000000" w:firstRow="0" w:lastRow="0" w:firstColumn="1" w:lastColumn="0" w:oddVBand="0" w:evenVBand="0" w:oddHBand="0" w:evenHBand="0" w:firstRowFirstColumn="0" w:firstRowLastColumn="0" w:lastRowFirstColumn="0" w:lastRowLastColumn="0"/>
+            <w:cnfStyle w:val="001000000000"/>
             <w:tcW w:w="241" w:type="pct"/>
             <w:vAlign w:val="center"/>
           </w:tcPr>
@@ -2643,7 +2621,7 @@
             <w:pPr>
               <w:spacing w:line="276" w:lineRule="auto"/>
               <w:jc w:val="center"/>
-              <w:cnfStyle w:val="000000000000" w:firstRow="0" w:lastRow="0" w:firstColumn="0" w:lastColumn="0" w:oddVBand="0" w:evenVBand="0" w:oddHBand="0" w:evenHBand="0" w:firstRowFirstColumn="0" w:firstRowLastColumn="0" w:lastRowFirstColumn="0" w:lastRowLastColumn="0"/>
+              <w:cnfStyle w:val="000000000000"/>
               <w:rPr>
                 <w:rFonts w:cs="Times New Roman"/>
                 <w:szCs w:val="24"/>
@@ -2667,7 +2645,7 @@
             <w:pPr>
               <w:spacing w:line="276" w:lineRule="auto"/>
               <w:jc w:val="center"/>
-              <w:cnfStyle w:val="000000000000" w:firstRow="0" w:lastRow="0" w:firstColumn="0" w:lastColumn="0" w:oddVBand="0" w:evenVBand="0" w:oddHBand="0" w:evenHBand="0" w:firstRowFirstColumn="0" w:firstRowLastColumn="0" w:lastRowFirstColumn="0" w:lastRowLastColumn="0"/>
+              <w:cnfStyle w:val="000000000000"/>
               <w:rPr>
                 <w:rFonts w:cs="Times New Roman"/>
                 <w:szCs w:val="24"/>
@@ -2691,7 +2669,7 @@
             <w:pPr>
               <w:spacing w:line="276" w:lineRule="auto"/>
               <w:jc w:val="center"/>
-              <w:cnfStyle w:val="000000000000" w:firstRow="0" w:lastRow="0" w:firstColumn="0" w:lastColumn="0" w:oddVBand="0" w:evenVBand="0" w:oddHBand="0" w:evenHBand="0" w:firstRowFirstColumn="0" w:firstRowLastColumn="0" w:lastRowFirstColumn="0" w:lastRowLastColumn="0"/>
+              <w:cnfStyle w:val="000000000000"/>
               <w:rPr>
                 <w:rFonts w:cs="Times New Roman"/>
                 <w:szCs w:val="24"/>
@@ -2715,7 +2693,7 @@
             <w:pPr>
               <w:spacing w:line="276" w:lineRule="auto"/>
               <w:jc w:val="center"/>
-              <w:cnfStyle w:val="000000000000" w:firstRow="0" w:lastRow="0" w:firstColumn="0" w:lastColumn="0" w:oddVBand="0" w:evenVBand="0" w:oddHBand="0" w:evenHBand="0" w:firstRowFirstColumn="0" w:firstRowLastColumn="0" w:lastRowFirstColumn="0" w:lastRowLastColumn="0"/>
+              <w:cnfStyle w:val="000000000000"/>
               <w:rPr>
                 <w:rFonts w:cs="Times New Roman"/>
                 <w:szCs w:val="24"/>
@@ -2739,7 +2717,7 @@
             <w:pPr>
               <w:spacing w:line="276" w:lineRule="auto"/>
               <w:jc w:val="center"/>
-              <w:cnfStyle w:val="000000000000" w:firstRow="0" w:lastRow="0" w:firstColumn="0" w:lastColumn="0" w:oddVBand="0" w:evenVBand="0" w:oddHBand="0" w:evenHBand="0" w:firstRowFirstColumn="0" w:firstRowLastColumn="0" w:lastRowFirstColumn="0" w:lastRowLastColumn="0"/>
+              <w:cnfStyle w:val="000000000000"/>
               <w:rPr>
                 <w:rFonts w:cs="Times New Roman"/>
               </w:rPr>
@@ -2759,7 +2737,7 @@
         </w:trPr>
         <w:tc>
           <w:tcPr>
-            <w:cnfStyle w:val="001000000000" w:firstRow="0" w:lastRow="0" w:firstColumn="1" w:lastColumn="0" w:oddVBand="0" w:evenVBand="0" w:oddHBand="0" w:evenHBand="0" w:firstRowFirstColumn="0" w:firstRowLastColumn="0" w:lastRowFirstColumn="0" w:lastRowLastColumn="0"/>
+            <w:cnfStyle w:val="001000000000"/>
             <w:tcW w:w="241" w:type="pct"/>
             <w:vAlign w:val="center"/>
           </w:tcPr>
@@ -2790,7 +2768,7 @@
             <w:pPr>
               <w:spacing w:line="276" w:lineRule="auto"/>
               <w:jc w:val="center"/>
-              <w:cnfStyle w:val="000000000000" w:firstRow="0" w:lastRow="0" w:firstColumn="0" w:lastColumn="0" w:oddVBand="0" w:evenVBand="0" w:oddHBand="0" w:evenHBand="0" w:firstRowFirstColumn="0" w:firstRowLastColumn="0" w:lastRowFirstColumn="0" w:lastRowLastColumn="0"/>
+              <w:cnfStyle w:val="000000000000"/>
               <w:rPr>
                 <w:rFonts w:cs="Times New Roman"/>
                 <w:szCs w:val="24"/>
@@ -2814,7 +2792,7 @@
             <w:pPr>
               <w:spacing w:line="276" w:lineRule="auto"/>
               <w:jc w:val="center"/>
-              <w:cnfStyle w:val="000000000000" w:firstRow="0" w:lastRow="0" w:firstColumn="0" w:lastColumn="0" w:oddVBand="0" w:evenVBand="0" w:oddHBand="0" w:evenHBand="0" w:firstRowFirstColumn="0" w:firstRowLastColumn="0" w:lastRowFirstColumn="0" w:lastRowLastColumn="0"/>
+              <w:cnfStyle w:val="000000000000"/>
               <w:rPr>
                 <w:rFonts w:cs="Times New Roman"/>
                 <w:szCs w:val="24"/>
@@ -2845,7 +2823,7 @@
             <w:pPr>
               <w:spacing w:line="276" w:lineRule="auto"/>
               <w:jc w:val="center"/>
-              <w:cnfStyle w:val="000000000000" w:firstRow="0" w:lastRow="0" w:firstColumn="0" w:lastColumn="0" w:oddVBand="0" w:evenVBand="0" w:oddHBand="0" w:evenHBand="0" w:firstRowFirstColumn="0" w:firstRowLastColumn="0" w:lastRowFirstColumn="0" w:lastRowLastColumn="0"/>
+              <w:cnfStyle w:val="000000000000"/>
               <w:rPr>
                 <w:rFonts w:cs="Times New Roman"/>
                 <w:szCs w:val="24"/>
@@ -2876,7 +2854,7 @@
             <w:pPr>
               <w:spacing w:line="276" w:lineRule="auto"/>
               <w:jc w:val="center"/>
-              <w:cnfStyle w:val="000000000000" w:firstRow="0" w:lastRow="0" w:firstColumn="0" w:lastColumn="0" w:oddVBand="0" w:evenVBand="0" w:oddHBand="0" w:evenHBand="0" w:firstRowFirstColumn="0" w:firstRowLastColumn="0" w:lastRowFirstColumn="0" w:lastRowLastColumn="0"/>
+              <w:cnfStyle w:val="000000000000"/>
               <w:rPr>
                 <w:rFonts w:cs="Times New Roman"/>
                 <w:szCs w:val="24"/>
@@ -2900,7 +2878,7 @@
             <w:pPr>
               <w:spacing w:line="276" w:lineRule="auto"/>
               <w:jc w:val="center"/>
-              <w:cnfStyle w:val="000000000000" w:firstRow="0" w:lastRow="0" w:firstColumn="0" w:lastColumn="0" w:oddVBand="0" w:evenVBand="0" w:oddHBand="0" w:evenHBand="0" w:firstRowFirstColumn="0" w:firstRowLastColumn="0" w:lastRowFirstColumn="0" w:lastRowLastColumn="0"/>
+              <w:cnfStyle w:val="000000000000"/>
               <w:rPr>
                 <w:rFonts w:cs="Times New Roman"/>
                 <w:szCs w:val="24"/>
@@ -2922,7 +2900,7 @@
         </w:trPr>
         <w:tc>
           <w:tcPr>
-            <w:cnfStyle w:val="001000000000" w:firstRow="0" w:lastRow="0" w:firstColumn="1" w:lastColumn="0" w:oddVBand="0" w:evenVBand="0" w:oddHBand="0" w:evenHBand="0" w:firstRowFirstColumn="0" w:firstRowLastColumn="0" w:lastRowFirstColumn="0" w:lastRowLastColumn="0"/>
+            <w:cnfStyle w:val="001000000000"/>
             <w:tcW w:w="241" w:type="pct"/>
             <w:vAlign w:val="center"/>
           </w:tcPr>
@@ -2953,7 +2931,7 @@
             <w:pPr>
               <w:spacing w:line="276" w:lineRule="auto"/>
               <w:jc w:val="center"/>
-              <w:cnfStyle w:val="000000000000" w:firstRow="0" w:lastRow="0" w:firstColumn="0" w:lastColumn="0" w:oddVBand="0" w:evenVBand="0" w:oddHBand="0" w:evenHBand="0" w:firstRowFirstColumn="0" w:firstRowLastColumn="0" w:lastRowFirstColumn="0" w:lastRowLastColumn="0"/>
+              <w:cnfStyle w:val="000000000000"/>
               <w:rPr>
                 <w:rFonts w:cs="Times New Roman"/>
                 <w:szCs w:val="24"/>
@@ -2977,7 +2955,7 @@
             <w:pPr>
               <w:spacing w:line="276" w:lineRule="auto"/>
               <w:jc w:val="center"/>
-              <w:cnfStyle w:val="000000000000" w:firstRow="0" w:lastRow="0" w:firstColumn="0" w:lastColumn="0" w:oddVBand="0" w:evenVBand="0" w:oddHBand="0" w:evenHBand="0" w:firstRowFirstColumn="0" w:firstRowLastColumn="0" w:lastRowFirstColumn="0" w:lastRowLastColumn="0"/>
+              <w:cnfStyle w:val="000000000000"/>
               <w:rPr>
                 <w:rFonts w:cs="Times New Roman"/>
                 <w:szCs w:val="24"/>
@@ -3008,7 +2986,7 @@
             <w:pPr>
               <w:spacing w:line="276" w:lineRule="auto"/>
               <w:jc w:val="center"/>
-              <w:cnfStyle w:val="000000000000" w:firstRow="0" w:lastRow="0" w:firstColumn="0" w:lastColumn="0" w:oddVBand="0" w:evenVBand="0" w:oddHBand="0" w:evenHBand="0" w:firstRowFirstColumn="0" w:firstRowLastColumn="0" w:lastRowFirstColumn="0" w:lastRowLastColumn="0"/>
+              <w:cnfStyle w:val="000000000000"/>
               <w:rPr>
                 <w:rFonts w:cs="Times New Roman"/>
                 <w:szCs w:val="24"/>
@@ -3039,7 +3017,7 @@
             <w:pPr>
               <w:spacing w:line="276" w:lineRule="auto"/>
               <w:jc w:val="center"/>
-              <w:cnfStyle w:val="000000000000" w:firstRow="0" w:lastRow="0" w:firstColumn="0" w:lastColumn="0" w:oddVBand="0" w:evenVBand="0" w:oddHBand="0" w:evenHBand="0" w:firstRowFirstColumn="0" w:firstRowLastColumn="0" w:lastRowFirstColumn="0" w:lastRowLastColumn="0"/>
+              <w:cnfStyle w:val="000000000000"/>
               <w:rPr>
                 <w:rFonts w:cs="Times New Roman"/>
                 <w:szCs w:val="24"/>
@@ -3063,7 +3041,7 @@
             <w:pPr>
               <w:spacing w:line="276" w:lineRule="auto"/>
               <w:jc w:val="center"/>
-              <w:cnfStyle w:val="000000000000" w:firstRow="0" w:lastRow="0" w:firstColumn="0" w:lastColumn="0" w:oddVBand="0" w:evenVBand="0" w:oddHBand="0" w:evenHBand="0" w:firstRowFirstColumn="0" w:firstRowLastColumn="0" w:lastRowFirstColumn="0" w:lastRowLastColumn="0"/>
+              <w:cnfStyle w:val="000000000000"/>
               <w:rPr>
                 <w:rFonts w:cs="Times New Roman"/>
                 <w:szCs w:val="24"/>
@@ -3085,7 +3063,7 @@
         </w:trPr>
         <w:tc>
           <w:tcPr>
-            <w:cnfStyle w:val="001000000000" w:firstRow="0" w:lastRow="0" w:firstColumn="1" w:lastColumn="0" w:oddVBand="0" w:evenVBand="0" w:oddHBand="0" w:evenHBand="0" w:firstRowFirstColumn="0" w:firstRowLastColumn="0" w:lastRowFirstColumn="0" w:lastRowLastColumn="0"/>
+            <w:cnfStyle w:val="001000000000"/>
             <w:tcW w:w="4345" w:type="pct"/>
             <w:gridSpan w:val="5"/>
             <w:vAlign w:val="center"/>
@@ -3117,7 +3095,7 @@
             <w:pPr>
               <w:spacing w:line="276" w:lineRule="auto"/>
               <w:jc w:val="center"/>
-              <w:cnfStyle w:val="000000000000" w:firstRow="0" w:lastRow="0" w:firstColumn="0" w:lastColumn="0" w:oddVBand="0" w:evenVBand="0" w:oddHBand="0" w:evenHBand="0" w:firstRowFirstColumn="0" w:firstRowLastColumn="0" w:lastRowFirstColumn="0" w:lastRowLastColumn="0"/>
+              <w:cnfStyle w:val="000000000000"/>
               <w:rPr>
                 <w:rFonts w:cs="Times New Roman"/>
               </w:rPr>
@@ -3353,7 +3331,7 @@
           <w:bottom w:w="15" w:type="dxa"/>
           <w:right w:w="15" w:type="dxa"/>
         </w:tblCellMar>
-        <w:tblLook w:val="04A0" w:firstRow="1" w:lastRow="0" w:firstColumn="1" w:lastColumn="0" w:noHBand="0" w:noVBand="1"/>
+        <w:tblLook w:val="04A0"/>
       </w:tblPr>
       <w:tblGrid>
         <w:gridCol w:w="690"/>
@@ -3394,7 +3372,6 @@
                 <w:szCs w:val="24"/>
               </w:rPr>
             </w:pPr>
-            <w:proofErr w:type="gramStart"/>
             <w:r>
               <w:rPr>
                 <w:rFonts w:eastAsia="Times New Roman" w:cs="Times New Roman"/>
@@ -3402,17 +3379,7 @@
                 <w:bCs/>
                 <w:szCs w:val="24"/>
               </w:rPr>
-              <w:t>S.No</w:t>
-            </w:r>
-            <w:proofErr w:type="gramEnd"/>
-            <w:r>
-              <w:rPr>
-                <w:rFonts w:eastAsia="Times New Roman" w:cs="Times New Roman"/>
-                <w:b/>
-                <w:bCs/>
-                <w:szCs w:val="24"/>
-              </w:rPr>
-              <w:t> </w:t>
+              <w:t>S.No </w:t>
             </w:r>
           </w:p>
         </w:tc>
@@ -4279,7 +4246,7 @@
           <w:bottom w:w="15" w:type="dxa"/>
           <w:right w:w="15" w:type="dxa"/>
         </w:tblCellMar>
-        <w:tblLook w:val="04A0" w:firstRow="1" w:lastRow="0" w:firstColumn="1" w:lastColumn="0" w:noHBand="0" w:noVBand="1"/>
+        <w:tblLook w:val="04A0"/>
       </w:tblPr>
       <w:tblGrid>
         <w:gridCol w:w="690"/>
@@ -4320,7 +4287,6 @@
                 <w:szCs w:val="24"/>
               </w:rPr>
             </w:pPr>
-            <w:proofErr w:type="gramStart"/>
             <w:r>
               <w:rPr>
                 <w:rFonts w:eastAsia="Times New Roman" w:cs="Times New Roman"/>
@@ -4329,17 +4295,7 @@
                 <w:szCs w:val="24"/>
               </w:rPr>
               <w:lastRenderedPageBreak/>
-              <w:t>S.No</w:t>
-            </w:r>
-            <w:proofErr w:type="gramEnd"/>
-            <w:r>
-              <w:rPr>
-                <w:rFonts w:eastAsia="Times New Roman" w:cs="Times New Roman"/>
-                <w:b/>
-                <w:bCs/>
-                <w:szCs w:val="24"/>
-              </w:rPr>
-              <w:t> </w:t>
+              <w:t>S.No </w:t>
             </w:r>
           </w:p>
         </w:tc>
@@ -4622,23 +4578,7 @@
                 <w:rFonts w:cs="Times New Roman"/>
                 <w:szCs w:val="24"/>
               </w:rPr>
-              <w:t>Membuat design UI dengan menambahkan radio button dengan label “low priority</w:t>
-            </w:r>
-            <w:proofErr w:type="gramStart"/>
-            <w:r>
-              <w:rPr>
-                <w:rFonts w:cs="Times New Roman"/>
-                <w:szCs w:val="24"/>
-              </w:rPr>
-              <w:t>”,</w:t>
-            </w:r>
-            <w:proofErr w:type="gramEnd"/>
-            <w:r>
-              <w:rPr>
-                <w:rFonts w:cs="Times New Roman"/>
-                <w:szCs w:val="24"/>
-              </w:rPr>
-              <w:t xml:space="preserve"> “medium priority” dan “high priority”</w:t>
+              <w:t>Membuat design UI dengan menambahkan radio button dengan label “low priority”, “medium priority” dan “high priority”</w:t>
             </w:r>
           </w:p>
         </w:tc>
@@ -5300,7 +5240,7 @@
       <w:tblPr>
         <w:tblStyle w:val="GridTable4-Accent11"/>
         <w:tblW w:w="5000" w:type="pct"/>
-        <w:tblLook w:val="04A0" w:firstRow="1" w:lastRow="0" w:firstColumn="1" w:lastColumn="0" w:noHBand="0" w:noVBand="1"/>
+        <w:tblLook w:val="04A0"/>
       </w:tblPr>
       <w:tblGrid>
         <w:gridCol w:w="1176"/>
@@ -5311,11 +5251,11 @@
       </w:tblGrid>
       <w:tr>
         <w:trPr>
-          <w:cnfStyle w:val="100000000000" w:firstRow="1" w:lastRow="0" w:firstColumn="0" w:lastColumn="0" w:oddVBand="0" w:evenVBand="0" w:oddHBand="0" w:evenHBand="0" w:firstRowFirstColumn="0" w:firstRowLastColumn="0" w:lastRowFirstColumn="0" w:lastRowLastColumn="0"/>
+          <w:cnfStyle w:val="100000000000"/>
         </w:trPr>
         <w:tc>
           <w:tcPr>
-            <w:cnfStyle w:val="001000000000" w:firstRow="0" w:lastRow="0" w:firstColumn="1" w:lastColumn="0" w:oddVBand="0" w:evenVBand="0" w:oddHBand="0" w:evenHBand="0" w:firstRowFirstColumn="0" w:firstRowLastColumn="0" w:lastRowFirstColumn="0" w:lastRowLastColumn="0"/>
+            <w:cnfStyle w:val="001000000000"/>
             <w:tcW w:w="636" w:type="pct"/>
             <w:vAlign w:val="center"/>
           </w:tcPr>
@@ -5346,7 +5286,7 @@
           <w:p>
             <w:pPr>
               <w:jc w:val="center"/>
-              <w:cnfStyle w:val="100000000000" w:firstRow="1" w:lastRow="0" w:firstColumn="0" w:lastColumn="0" w:oddVBand="0" w:evenVBand="0" w:oddHBand="0" w:evenHBand="0" w:firstRowFirstColumn="0" w:firstRowLastColumn="0" w:lastRowFirstColumn="0" w:lastRowLastColumn="0"/>
+              <w:cnfStyle w:val="100000000000"/>
               <w:rPr>
                 <w:rFonts w:cs="Times New Roman"/>
                 <w:sz w:val="24"/>
@@ -5371,7 +5311,7 @@
           <w:p>
             <w:pPr>
               <w:jc w:val="center"/>
-              <w:cnfStyle w:val="100000000000" w:firstRow="1" w:lastRow="0" w:firstColumn="0" w:lastColumn="0" w:oddVBand="0" w:evenVBand="0" w:oddHBand="0" w:evenHBand="0" w:firstRowFirstColumn="0" w:firstRowLastColumn="0" w:lastRowFirstColumn="0" w:lastRowLastColumn="0"/>
+              <w:cnfStyle w:val="100000000000"/>
               <w:rPr>
                 <w:rFonts w:cs="Times New Roman"/>
                 <w:sz w:val="24"/>
@@ -5396,7 +5336,7 @@
           <w:p>
             <w:pPr>
               <w:jc w:val="center"/>
-              <w:cnfStyle w:val="100000000000" w:firstRow="1" w:lastRow="0" w:firstColumn="0" w:lastColumn="0" w:oddVBand="0" w:evenVBand="0" w:oddHBand="0" w:evenHBand="0" w:firstRowFirstColumn="0" w:firstRowLastColumn="0" w:lastRowFirstColumn="0" w:lastRowLastColumn="0"/>
+              <w:cnfStyle w:val="100000000000"/>
               <w:rPr>
                 <w:rFonts w:cs="Times New Roman"/>
                 <w:sz w:val="24"/>
@@ -5421,7 +5361,7 @@
           <w:p>
             <w:pPr>
               <w:jc w:val="center"/>
-              <w:cnfStyle w:val="100000000000" w:firstRow="1" w:lastRow="0" w:firstColumn="0" w:lastColumn="0" w:oddVBand="0" w:evenVBand="0" w:oddHBand="0" w:evenHBand="0" w:firstRowFirstColumn="0" w:firstRowLastColumn="0" w:lastRowFirstColumn="0" w:lastRowLastColumn="0"/>
+              <w:cnfStyle w:val="100000000000"/>
               <w:rPr>
                 <w:rFonts w:cs="Times New Roman"/>
                 <w:sz w:val="24"/>
@@ -5441,11 +5381,11 @@
       </w:tr>
       <w:tr>
         <w:trPr>
-          <w:cnfStyle w:val="000000100000" w:firstRow="0" w:lastRow="0" w:firstColumn="0" w:lastColumn="0" w:oddVBand="0" w:evenVBand="0" w:oddHBand="1" w:evenHBand="0" w:firstRowFirstColumn="0" w:firstRowLastColumn="0" w:lastRowFirstColumn="0" w:lastRowLastColumn="0"/>
+          <w:cnfStyle w:val="000000100000"/>
         </w:trPr>
         <w:tc>
           <w:tcPr>
-            <w:cnfStyle w:val="001000000000" w:firstRow="0" w:lastRow="0" w:firstColumn="1" w:lastColumn="0" w:oddVBand="0" w:evenVBand="0" w:oddHBand="0" w:evenHBand="0" w:firstRowFirstColumn="0" w:firstRowLastColumn="0" w:lastRowFirstColumn="0" w:lastRowLastColumn="0"/>
+            <w:cnfStyle w:val="001000000000"/>
             <w:tcW w:w="636" w:type="pct"/>
             <w:vMerge w:val="restart"/>
             <w:vAlign w:val="center"/>
@@ -5477,31 +5417,21 @@
           <w:p>
             <w:pPr>
               <w:jc w:val="center"/>
-              <w:cnfStyle w:val="000000100000" w:firstRow="0" w:lastRow="0" w:firstColumn="0" w:lastColumn="0" w:oddVBand="0" w:evenVBand="0" w:oddHBand="1" w:evenHBand="0" w:firstRowFirstColumn="0" w:firstRowLastColumn="0" w:lastRowFirstColumn="0" w:lastRowLastColumn="0"/>
-              <w:rPr>
-                <w:rFonts w:cs="Times New Roman"/>
-                <w:sz w:val="24"/>
-                <w:szCs w:val="24"/>
-              </w:rPr>
-            </w:pPr>
-            <w:r>
-              <w:rPr>
-                <w:rFonts w:cs="Times New Roman"/>
-                <w:sz w:val="24"/>
-                <w:szCs w:val="24"/>
-              </w:rPr>
-              <w:t xml:space="preserve">What did you do </w:t>
-            </w:r>
-            <w:proofErr w:type="gramStart"/>
-            <w:r>
-              <w:rPr>
-                <w:rFonts w:cs="Times New Roman"/>
-                <w:sz w:val="24"/>
-                <w:szCs w:val="24"/>
-              </w:rPr>
-              <w:t>yesterday ?</w:t>
-            </w:r>
-            <w:proofErr w:type="gramEnd"/>
+              <w:cnfStyle w:val="000000100000"/>
+              <w:rPr>
+                <w:rFonts w:cs="Times New Roman"/>
+                <w:sz w:val="24"/>
+                <w:szCs w:val="24"/>
+              </w:rPr>
+            </w:pPr>
+            <w:r>
+              <w:rPr>
+                <w:rFonts w:cs="Times New Roman"/>
+                <w:sz w:val="24"/>
+                <w:szCs w:val="24"/>
+              </w:rPr>
+              <w:t>What did you do yesterday ?</w:t>
+            </w:r>
           </w:p>
         </w:tc>
         <w:tc>
@@ -5512,7 +5442,7 @@
           <w:p>
             <w:pPr>
               <w:jc w:val="center"/>
-              <w:cnfStyle w:val="000000100000" w:firstRow="0" w:lastRow="0" w:firstColumn="0" w:lastColumn="0" w:oddVBand="0" w:evenVBand="0" w:oddHBand="1" w:evenHBand="0" w:firstRowFirstColumn="0" w:firstRowLastColumn="0" w:lastRowFirstColumn="0" w:lastRowLastColumn="0"/>
+              <w:cnfStyle w:val="000000100000"/>
               <w:rPr>
                 <w:rFonts w:cs="Times New Roman"/>
                 <w:sz w:val="24"/>
@@ -5528,14 +5458,22 @@
           </w:tcPr>
           <w:p>
             <w:pPr>
-              <w:jc w:val="center"/>
-              <w:cnfStyle w:val="000000100000" w:firstRow="0" w:lastRow="0" w:firstColumn="0" w:lastColumn="0" w:oddVBand="0" w:evenVBand="0" w:oddHBand="1" w:evenHBand="0" w:firstRowFirstColumn="0" w:firstRowLastColumn="0" w:lastRowFirstColumn="0" w:lastRowLastColumn="0"/>
-              <w:rPr>
-                <w:rFonts w:cs="Times New Roman"/>
-                <w:sz w:val="24"/>
-                <w:szCs w:val="24"/>
-              </w:rPr>
-            </w:pPr>
+              <w:spacing w:before="100" w:beforeAutospacing="1" w:after="100" w:afterAutospacing="1"/>
+              <w:jc w:val="center"/>
+              <w:textAlignment w:val="baseline"/>
+              <w:cnfStyle w:val="000000100000"/>
+              <w:rPr>
+                <w:rFonts w:eastAsia="Times New Roman" w:cs="Times New Roman"/>
+                <w:szCs w:val="24"/>
+              </w:rPr>
+            </w:pPr>
+            <w:r>
+              <w:rPr>
+                <w:rFonts w:eastAsia="Times New Roman" w:cs="Times New Roman"/>
+                <w:szCs w:val="24"/>
+              </w:rPr>
+              <w:t>Membuat rancangan design UI untuk tabs pada sidebar </w:t>
+            </w:r>
           </w:p>
         </w:tc>
         <w:tc>
@@ -5545,21 +5483,29 @@
           </w:tcPr>
           <w:p>
             <w:pPr>
-              <w:jc w:val="center"/>
-              <w:cnfStyle w:val="000000100000" w:firstRow="0" w:lastRow="0" w:firstColumn="0" w:lastColumn="0" w:oddVBand="0" w:evenVBand="0" w:oddHBand="1" w:evenHBand="0" w:firstRowFirstColumn="0" w:firstRowLastColumn="0" w:lastRowFirstColumn="0" w:lastRowLastColumn="0"/>
-              <w:rPr>
-                <w:rFonts w:cs="Times New Roman"/>
-                <w:sz w:val="24"/>
-                <w:szCs w:val="24"/>
-              </w:rPr>
-            </w:pPr>
+              <w:spacing w:before="100" w:beforeAutospacing="1" w:after="100" w:afterAutospacing="1"/>
+              <w:jc w:val="center"/>
+              <w:textAlignment w:val="baseline"/>
+              <w:cnfStyle w:val="000000100000"/>
+              <w:rPr>
+                <w:rFonts w:eastAsia="Times New Roman" w:cs="Times New Roman"/>
+                <w:szCs w:val="24"/>
+              </w:rPr>
+            </w:pPr>
+            <w:r>
+              <w:rPr>
+                <w:rFonts w:eastAsia="Times New Roman" w:cs="Times New Roman"/>
+                <w:szCs w:val="24"/>
+              </w:rPr>
+              <w:t>Membuat design UI untuk tab “In Progress” dan “Completed” </w:t>
+            </w:r>
           </w:p>
         </w:tc>
       </w:tr>
       <w:tr>
         <w:tc>
           <w:tcPr>
-            <w:cnfStyle w:val="001000000000" w:firstRow="0" w:lastRow="0" w:firstColumn="1" w:lastColumn="0" w:oddVBand="0" w:evenVBand="0" w:oddHBand="0" w:evenHBand="0" w:firstRowFirstColumn="0" w:firstRowLastColumn="0" w:lastRowFirstColumn="0" w:lastRowLastColumn="0"/>
+            <w:cnfStyle w:val="001000000000"/>
             <w:tcW w:w="636" w:type="pct"/>
             <w:vMerge/>
             <w:shd w:val="clear" w:color="auto" w:fill="D9E2F3" w:themeFill="accent1" w:themeFillTint="33"/>
@@ -5585,31 +5531,21 @@
           <w:p>
             <w:pPr>
               <w:jc w:val="center"/>
-              <w:cnfStyle w:val="000000000000" w:firstRow="0" w:lastRow="0" w:firstColumn="0" w:lastColumn="0" w:oddVBand="0" w:evenVBand="0" w:oddHBand="0" w:evenHBand="0" w:firstRowFirstColumn="0" w:firstRowLastColumn="0" w:lastRowFirstColumn="0" w:lastRowLastColumn="0"/>
-              <w:rPr>
-                <w:rFonts w:cs="Times New Roman"/>
-                <w:sz w:val="24"/>
-                <w:szCs w:val="24"/>
-              </w:rPr>
-            </w:pPr>
-            <w:r>
-              <w:rPr>
-                <w:rFonts w:cs="Times New Roman"/>
-                <w:sz w:val="24"/>
-                <w:szCs w:val="24"/>
-              </w:rPr>
-              <w:t xml:space="preserve">What are you doing </w:t>
-            </w:r>
-            <w:proofErr w:type="gramStart"/>
-            <w:r>
-              <w:rPr>
-                <w:rFonts w:cs="Times New Roman"/>
-                <w:sz w:val="24"/>
-                <w:szCs w:val="24"/>
-              </w:rPr>
-              <w:t>today ?</w:t>
-            </w:r>
-            <w:proofErr w:type="gramEnd"/>
+              <w:cnfStyle w:val="000000000000"/>
+              <w:rPr>
+                <w:rFonts w:cs="Times New Roman"/>
+                <w:sz w:val="24"/>
+                <w:szCs w:val="24"/>
+              </w:rPr>
+            </w:pPr>
+            <w:r>
+              <w:rPr>
+                <w:rFonts w:cs="Times New Roman"/>
+                <w:sz w:val="24"/>
+                <w:szCs w:val="24"/>
+              </w:rPr>
+              <w:t>What are you doing today ?</w:t>
+            </w:r>
           </w:p>
         </w:tc>
         <w:tc>
@@ -5620,14 +5556,22 @@
           </w:tcPr>
           <w:p>
             <w:pPr>
-              <w:jc w:val="center"/>
-              <w:cnfStyle w:val="000000000000" w:firstRow="0" w:lastRow="0" w:firstColumn="0" w:lastColumn="0" w:oddVBand="0" w:evenVBand="0" w:oddHBand="0" w:evenHBand="0" w:firstRowFirstColumn="0" w:firstRowLastColumn="0" w:lastRowFirstColumn="0" w:lastRowLastColumn="0"/>
-              <w:rPr>
-                <w:rFonts w:cs="Times New Roman"/>
-                <w:sz w:val="24"/>
-                <w:szCs w:val="24"/>
-              </w:rPr>
-            </w:pPr>
+              <w:spacing w:before="100" w:beforeAutospacing="1" w:after="100" w:afterAutospacing="1"/>
+              <w:jc w:val="center"/>
+              <w:textAlignment w:val="baseline"/>
+              <w:cnfStyle w:val="000000000000"/>
+              <w:rPr>
+                <w:rFonts w:eastAsia="Times New Roman" w:cs="Times New Roman"/>
+                <w:szCs w:val="24"/>
+              </w:rPr>
+            </w:pPr>
+            <w:r>
+              <w:rPr>
+                <w:rFonts w:eastAsia="Times New Roman" w:cs="Times New Roman"/>
+                <w:szCs w:val="24"/>
+              </w:rPr>
+              <w:t>Mencari referensi untuk membuat rancangan design UI untuk tabs pada sidebar  </w:t>
+            </w:r>
           </w:p>
         </w:tc>
         <w:tc>
@@ -5638,14 +5582,22 @@
           </w:tcPr>
           <w:p>
             <w:pPr>
-              <w:jc w:val="center"/>
-              <w:cnfStyle w:val="000000000000" w:firstRow="0" w:lastRow="0" w:firstColumn="0" w:lastColumn="0" w:oddVBand="0" w:evenVBand="0" w:oddHBand="0" w:evenHBand="0" w:firstRowFirstColumn="0" w:firstRowLastColumn="0" w:lastRowFirstColumn="0" w:lastRowLastColumn="0"/>
-              <w:rPr>
-                <w:rFonts w:cs="Times New Roman"/>
-                <w:sz w:val="24"/>
-                <w:szCs w:val="24"/>
-              </w:rPr>
-            </w:pPr>
+              <w:spacing w:before="100" w:beforeAutospacing="1" w:after="100" w:afterAutospacing="1"/>
+              <w:jc w:val="center"/>
+              <w:textAlignment w:val="baseline"/>
+              <w:cnfStyle w:val="000000000000"/>
+              <w:rPr>
+                <w:rFonts w:eastAsia="Times New Roman" w:cs="Times New Roman"/>
+                <w:szCs w:val="24"/>
+              </w:rPr>
+            </w:pPr>
+            <w:r>
+              <w:rPr>
+                <w:rFonts w:eastAsia="Times New Roman" w:cs="Times New Roman"/>
+                <w:szCs w:val="24"/>
+              </w:rPr>
+              <w:t>Membuat design UI untuk tab “In Progress” dan “Completed” </w:t>
+            </w:r>
           </w:p>
         </w:tc>
         <w:tc>
@@ -5656,24 +5608,32 @@
           </w:tcPr>
           <w:p>
             <w:pPr>
-              <w:jc w:val="center"/>
-              <w:cnfStyle w:val="000000000000" w:firstRow="0" w:lastRow="0" w:firstColumn="0" w:lastColumn="0" w:oddVBand="0" w:evenVBand="0" w:oddHBand="0" w:evenHBand="0" w:firstRowFirstColumn="0" w:firstRowLastColumn="0" w:lastRowFirstColumn="0" w:lastRowLastColumn="0"/>
-              <w:rPr>
-                <w:rFonts w:cs="Times New Roman"/>
-                <w:sz w:val="24"/>
-                <w:szCs w:val="24"/>
-              </w:rPr>
-            </w:pPr>
+              <w:spacing w:before="100" w:beforeAutospacing="1" w:after="100" w:afterAutospacing="1"/>
+              <w:jc w:val="center"/>
+              <w:textAlignment w:val="baseline"/>
+              <w:cnfStyle w:val="000000000000"/>
+              <w:rPr>
+                <w:rFonts w:eastAsia="Times New Roman" w:cs="Times New Roman"/>
+                <w:szCs w:val="24"/>
+              </w:rPr>
+            </w:pPr>
+            <w:r>
+              <w:rPr>
+                <w:rFonts w:eastAsia="Times New Roman" w:cs="Times New Roman"/>
+                <w:szCs w:val="24"/>
+              </w:rPr>
+              <w:t>Merapikan rancangan design UI tab “In Progress” dan “Completed” yang sudah dikerjakan sebelumnya </w:t>
+            </w:r>
           </w:p>
         </w:tc>
       </w:tr>
       <w:tr>
         <w:trPr>
-          <w:cnfStyle w:val="000000100000" w:firstRow="0" w:lastRow="0" w:firstColumn="0" w:lastColumn="0" w:oddVBand="0" w:evenVBand="0" w:oddHBand="1" w:evenHBand="0" w:firstRowFirstColumn="0" w:firstRowLastColumn="0" w:lastRowFirstColumn="0" w:lastRowLastColumn="0"/>
+          <w:cnfStyle w:val="000000100000"/>
         </w:trPr>
         <w:tc>
           <w:tcPr>
-            <w:cnfStyle w:val="001000000000" w:firstRow="0" w:lastRow="0" w:firstColumn="1" w:lastColumn="0" w:oddVBand="0" w:evenVBand="0" w:oddHBand="0" w:evenHBand="0" w:firstRowFirstColumn="0" w:firstRowLastColumn="0" w:lastRowFirstColumn="0" w:lastRowLastColumn="0"/>
+            <w:cnfStyle w:val="001000000000"/>
             <w:tcW w:w="636" w:type="pct"/>
             <w:vMerge/>
             <w:vAlign w:val="center"/>
@@ -5697,31 +5657,21 @@
           <w:p>
             <w:pPr>
               <w:jc w:val="center"/>
-              <w:cnfStyle w:val="000000100000" w:firstRow="0" w:lastRow="0" w:firstColumn="0" w:lastColumn="0" w:oddVBand="0" w:evenVBand="0" w:oddHBand="1" w:evenHBand="0" w:firstRowFirstColumn="0" w:firstRowLastColumn="0" w:lastRowFirstColumn="0" w:lastRowLastColumn="0"/>
-              <w:rPr>
-                <w:rFonts w:cs="Times New Roman"/>
-                <w:sz w:val="24"/>
-                <w:szCs w:val="24"/>
-              </w:rPr>
-            </w:pPr>
-            <w:r>
-              <w:rPr>
-                <w:rFonts w:cs="Times New Roman"/>
-                <w:sz w:val="24"/>
-                <w:szCs w:val="24"/>
-              </w:rPr>
-              <w:t xml:space="preserve">Is there anything block </w:t>
-            </w:r>
-            <w:proofErr w:type="gramStart"/>
-            <w:r>
-              <w:rPr>
-                <w:rFonts w:cs="Times New Roman"/>
-                <w:sz w:val="24"/>
-                <w:szCs w:val="24"/>
-              </w:rPr>
-              <w:t>you ?</w:t>
-            </w:r>
-            <w:proofErr w:type="gramEnd"/>
+              <w:cnfStyle w:val="000000100000"/>
+              <w:rPr>
+                <w:rFonts w:cs="Times New Roman"/>
+                <w:sz w:val="24"/>
+                <w:szCs w:val="24"/>
+              </w:rPr>
+            </w:pPr>
+            <w:r>
+              <w:rPr>
+                <w:rFonts w:cs="Times New Roman"/>
+                <w:sz w:val="24"/>
+                <w:szCs w:val="24"/>
+              </w:rPr>
+              <w:t>Is there anything block you ?</w:t>
+            </w:r>
           </w:p>
         </w:tc>
         <w:tc>
@@ -5732,13 +5682,21 @@
           <w:p>
             <w:pPr>
               <w:jc w:val="center"/>
-              <w:cnfStyle w:val="000000100000" w:firstRow="0" w:lastRow="0" w:firstColumn="0" w:lastColumn="0" w:oddVBand="0" w:evenVBand="0" w:oddHBand="1" w:evenHBand="0" w:firstRowFirstColumn="0" w:firstRowLastColumn="0" w:lastRowFirstColumn="0" w:lastRowLastColumn="0"/>
-              <w:rPr>
-                <w:rFonts w:cs="Times New Roman"/>
-                <w:sz w:val="24"/>
-                <w:szCs w:val="24"/>
-              </w:rPr>
-            </w:pPr>
+              <w:cnfStyle w:val="000000100000"/>
+              <w:rPr>
+                <w:rFonts w:cs="Times New Roman"/>
+                <w:sz w:val="24"/>
+                <w:szCs w:val="24"/>
+              </w:rPr>
+            </w:pPr>
+            <w:r>
+              <w:rPr>
+                <w:rFonts w:cs="Times New Roman"/>
+                <w:sz w:val="24"/>
+                <w:szCs w:val="24"/>
+              </w:rPr>
+              <w:t>-</w:t>
+            </w:r>
           </w:p>
         </w:tc>
         <w:tc>
@@ -5749,13 +5707,21 @@
           <w:p>
             <w:pPr>
               <w:jc w:val="center"/>
-              <w:cnfStyle w:val="000000100000" w:firstRow="0" w:lastRow="0" w:firstColumn="0" w:lastColumn="0" w:oddVBand="0" w:evenVBand="0" w:oddHBand="1" w:evenHBand="0" w:firstRowFirstColumn="0" w:firstRowLastColumn="0" w:lastRowFirstColumn="0" w:lastRowLastColumn="0"/>
-              <w:rPr>
-                <w:rFonts w:cs="Times New Roman"/>
-                <w:sz w:val="24"/>
-                <w:szCs w:val="24"/>
-              </w:rPr>
-            </w:pPr>
+              <w:cnfStyle w:val="000000100000"/>
+              <w:rPr>
+                <w:rFonts w:cs="Times New Roman"/>
+                <w:sz w:val="24"/>
+                <w:szCs w:val="24"/>
+              </w:rPr>
+            </w:pPr>
+            <w:r>
+              <w:rPr>
+                <w:rFonts w:cs="Times New Roman"/>
+                <w:sz w:val="24"/>
+                <w:szCs w:val="24"/>
+              </w:rPr>
+              <w:t>-</w:t>
+            </w:r>
           </w:p>
         </w:tc>
         <w:tc>
@@ -5766,20 +5732,28 @@
           <w:p>
             <w:pPr>
               <w:jc w:val="center"/>
-              <w:cnfStyle w:val="000000100000" w:firstRow="0" w:lastRow="0" w:firstColumn="0" w:lastColumn="0" w:oddVBand="0" w:evenVBand="0" w:oddHBand="1" w:evenHBand="0" w:firstRowFirstColumn="0" w:firstRowLastColumn="0" w:lastRowFirstColumn="0" w:lastRowLastColumn="0"/>
-              <w:rPr>
-                <w:rFonts w:cs="Times New Roman"/>
-                <w:sz w:val="24"/>
-                <w:szCs w:val="24"/>
-              </w:rPr>
-            </w:pPr>
+              <w:cnfStyle w:val="000000100000"/>
+              <w:rPr>
+                <w:rFonts w:cs="Times New Roman"/>
+                <w:sz w:val="24"/>
+                <w:szCs w:val="24"/>
+              </w:rPr>
+            </w:pPr>
+            <w:r>
+              <w:rPr>
+                <w:rFonts w:cs="Times New Roman"/>
+                <w:sz w:val="24"/>
+                <w:szCs w:val="24"/>
+              </w:rPr>
+              <w:t>-</w:t>
+            </w:r>
           </w:p>
         </w:tc>
       </w:tr>
       <w:tr>
         <w:tc>
           <w:tcPr>
-            <w:cnfStyle w:val="001000000000" w:firstRow="0" w:lastRow="0" w:firstColumn="1" w:lastColumn="0" w:oddVBand="0" w:evenVBand="0" w:oddHBand="0" w:evenHBand="0" w:firstRowFirstColumn="0" w:firstRowLastColumn="0" w:lastRowFirstColumn="0" w:lastRowLastColumn="0"/>
+            <w:cnfStyle w:val="001000000000"/>
             <w:tcW w:w="636" w:type="pct"/>
             <w:vMerge w:val="restart"/>
             <w:shd w:val="clear" w:color="auto" w:fill="auto"/>
@@ -5813,31 +5787,21 @@
           <w:p>
             <w:pPr>
               <w:jc w:val="center"/>
-              <w:cnfStyle w:val="000000000000" w:firstRow="0" w:lastRow="0" w:firstColumn="0" w:lastColumn="0" w:oddVBand="0" w:evenVBand="0" w:oddHBand="0" w:evenHBand="0" w:firstRowFirstColumn="0" w:firstRowLastColumn="0" w:lastRowFirstColumn="0" w:lastRowLastColumn="0"/>
-              <w:rPr>
-                <w:rFonts w:cs="Times New Roman"/>
-                <w:sz w:val="24"/>
-                <w:szCs w:val="24"/>
-              </w:rPr>
-            </w:pPr>
-            <w:r>
-              <w:rPr>
-                <w:rFonts w:cs="Times New Roman"/>
-                <w:sz w:val="24"/>
-                <w:szCs w:val="24"/>
-              </w:rPr>
-              <w:t xml:space="preserve">What did you do </w:t>
-            </w:r>
-            <w:proofErr w:type="gramStart"/>
-            <w:r>
-              <w:rPr>
-                <w:rFonts w:cs="Times New Roman"/>
-                <w:sz w:val="24"/>
-                <w:szCs w:val="24"/>
-              </w:rPr>
-              <w:t>yesterday ?</w:t>
-            </w:r>
-            <w:proofErr w:type="gramEnd"/>
+              <w:cnfStyle w:val="000000000000"/>
+              <w:rPr>
+                <w:rFonts w:cs="Times New Roman"/>
+                <w:sz w:val="24"/>
+                <w:szCs w:val="24"/>
+              </w:rPr>
+            </w:pPr>
+            <w:r>
+              <w:rPr>
+                <w:rFonts w:cs="Times New Roman"/>
+                <w:sz w:val="24"/>
+                <w:szCs w:val="24"/>
+              </w:rPr>
+              <w:t>What did you do yesterday ?</w:t>
+            </w:r>
           </w:p>
         </w:tc>
         <w:tc>
@@ -5849,7 +5813,7 @@
           <w:p>
             <w:pPr>
               <w:jc w:val="center"/>
-              <w:cnfStyle w:val="000000000000" w:firstRow="0" w:lastRow="0" w:firstColumn="0" w:lastColumn="0" w:oddVBand="0" w:evenVBand="0" w:oddHBand="0" w:evenHBand="0" w:firstRowFirstColumn="0" w:firstRowLastColumn="0" w:lastRowFirstColumn="0" w:lastRowLastColumn="0"/>
+              <w:cnfStyle w:val="000000000000"/>
               <w:rPr>
                 <w:rFonts w:cs="Times New Roman"/>
               </w:rPr>
@@ -5872,7 +5836,7 @@
             <w:pPr>
               <w:spacing w:line="259" w:lineRule="auto"/>
               <w:jc w:val="center"/>
-              <w:cnfStyle w:val="000000000000" w:firstRow="0" w:lastRow="0" w:firstColumn="0" w:lastColumn="0" w:oddVBand="0" w:evenVBand="0" w:oddHBand="0" w:evenHBand="0" w:firstRowFirstColumn="0" w:firstRowLastColumn="0" w:lastRowFirstColumn="0" w:lastRowLastColumn="0"/>
+              <w:cnfStyle w:val="000000000000"/>
               <w:rPr>
                 <w:rFonts w:eastAsia="Times New Roman" w:cs="Times New Roman"/>
                 <w:color w:val="000000" w:themeColor="text1"/>
@@ -5907,7 +5871,7 @@
             <w:pPr>
               <w:spacing w:line="259" w:lineRule="auto"/>
               <w:jc w:val="center"/>
-              <w:cnfStyle w:val="000000000000" w:firstRow="0" w:lastRow="0" w:firstColumn="0" w:lastColumn="0" w:oddVBand="0" w:evenVBand="0" w:oddHBand="0" w:evenHBand="0" w:firstRowFirstColumn="0" w:firstRowLastColumn="0" w:lastRowFirstColumn="0" w:lastRowLastColumn="0"/>
+              <w:cnfStyle w:val="000000000000"/>
               <w:rPr>
                 <w:rFonts w:eastAsia="Times New Roman" w:cs="Times New Roman"/>
                 <w:szCs w:val="24"/>
@@ -5926,11 +5890,11 @@
       </w:tr>
       <w:tr>
         <w:trPr>
-          <w:cnfStyle w:val="000000100000" w:firstRow="0" w:lastRow="0" w:firstColumn="0" w:lastColumn="0" w:oddVBand="0" w:evenVBand="0" w:oddHBand="1" w:evenHBand="0" w:firstRowFirstColumn="0" w:firstRowLastColumn="0" w:lastRowFirstColumn="0" w:lastRowLastColumn="0"/>
+          <w:cnfStyle w:val="000000100000"/>
         </w:trPr>
         <w:tc>
           <w:tcPr>
-            <w:cnfStyle w:val="001000000000" w:firstRow="0" w:lastRow="0" w:firstColumn="1" w:lastColumn="0" w:oddVBand="0" w:evenVBand="0" w:oddHBand="0" w:evenHBand="0" w:firstRowFirstColumn="0" w:firstRowLastColumn="0" w:lastRowFirstColumn="0" w:lastRowLastColumn="0"/>
+            <w:cnfStyle w:val="001000000000"/>
             <w:tcW w:w="636" w:type="pct"/>
             <w:vMerge/>
             <w:shd w:val="clear" w:color="auto" w:fill="auto"/>
@@ -5956,31 +5920,21 @@
           <w:p>
             <w:pPr>
               <w:jc w:val="center"/>
-              <w:cnfStyle w:val="000000100000" w:firstRow="0" w:lastRow="0" w:firstColumn="0" w:lastColumn="0" w:oddVBand="0" w:evenVBand="0" w:oddHBand="1" w:evenHBand="0" w:firstRowFirstColumn="0" w:firstRowLastColumn="0" w:lastRowFirstColumn="0" w:lastRowLastColumn="0"/>
-              <w:rPr>
-                <w:rFonts w:cs="Times New Roman"/>
-                <w:sz w:val="24"/>
-                <w:szCs w:val="24"/>
-              </w:rPr>
-            </w:pPr>
-            <w:r>
-              <w:rPr>
-                <w:rFonts w:cs="Times New Roman"/>
-                <w:sz w:val="24"/>
-                <w:szCs w:val="24"/>
-              </w:rPr>
-              <w:t xml:space="preserve">What are you doing </w:t>
-            </w:r>
-            <w:proofErr w:type="gramStart"/>
-            <w:r>
-              <w:rPr>
-                <w:rFonts w:cs="Times New Roman"/>
-                <w:sz w:val="24"/>
-                <w:szCs w:val="24"/>
-              </w:rPr>
-              <w:t>today ?</w:t>
-            </w:r>
-            <w:proofErr w:type="gramEnd"/>
+              <w:cnfStyle w:val="000000100000"/>
+              <w:rPr>
+                <w:rFonts w:cs="Times New Roman"/>
+                <w:sz w:val="24"/>
+                <w:szCs w:val="24"/>
+              </w:rPr>
+            </w:pPr>
+            <w:r>
+              <w:rPr>
+                <w:rFonts w:cs="Times New Roman"/>
+                <w:sz w:val="24"/>
+                <w:szCs w:val="24"/>
+              </w:rPr>
+              <w:t>What are you doing today ?</w:t>
+            </w:r>
           </w:p>
         </w:tc>
         <w:tc>
@@ -5992,7 +5946,7 @@
           <w:p>
             <w:pPr>
               <w:jc w:val="center"/>
-              <w:cnfStyle w:val="000000100000" w:firstRow="0" w:lastRow="0" w:firstColumn="0" w:lastColumn="0" w:oddVBand="0" w:evenVBand="0" w:oddHBand="1" w:evenHBand="0" w:firstRowFirstColumn="0" w:firstRowLastColumn="0" w:lastRowFirstColumn="0" w:lastRowLastColumn="0"/>
+              <w:cnfStyle w:val="000000100000"/>
               <w:rPr>
                 <w:rFonts w:cs="Times New Roman"/>
               </w:rPr>
@@ -6045,7 +5999,7 @@
             <w:pPr>
               <w:spacing w:line="259" w:lineRule="auto"/>
               <w:jc w:val="center"/>
-              <w:cnfStyle w:val="000000100000" w:firstRow="0" w:lastRow="0" w:firstColumn="0" w:lastColumn="0" w:oddVBand="0" w:evenVBand="0" w:oddHBand="1" w:evenHBand="0" w:firstRowFirstColumn="0" w:firstRowLastColumn="0" w:lastRowFirstColumn="0" w:lastRowLastColumn="0"/>
+              <w:cnfStyle w:val="000000100000"/>
               <w:rPr>
                 <w:rFonts w:eastAsia="Times New Roman" w:cs="Times New Roman"/>
                 <w:szCs w:val="24"/>
@@ -6063,30 +6017,16 @@
           <w:p>
             <w:pPr>
               <w:jc w:val="center"/>
-              <w:cnfStyle w:val="000000100000" w:firstRow="0" w:lastRow="0" w:firstColumn="0" w:lastColumn="0" w:oddVBand="0" w:evenVBand="0" w:oddHBand="1" w:evenHBand="0" w:firstRowFirstColumn="0" w:firstRowLastColumn="0" w:lastRowFirstColumn="0" w:lastRowLastColumn="0"/>
-              <w:rPr>
-                <w:rFonts w:cs="Times New Roman"/>
-              </w:rPr>
-            </w:pPr>
-            <w:r>
-              <w:rPr>
-                <w:rFonts w:cs="Times New Roman"/>
-              </w:rPr>
-              <w:t>(</w:t>
-            </w:r>
-            <w:proofErr w:type="gramStart"/>
-            <w:r>
-              <w:rPr>
-                <w:rFonts w:cs="Times New Roman"/>
-              </w:rPr>
-              <w:t>menyinkronkan</w:t>
-            </w:r>
-            <w:proofErr w:type="gramEnd"/>
-            <w:r>
-              <w:rPr>
-                <w:rFonts w:cs="Times New Roman"/>
-              </w:rPr>
-              <w:t xml:space="preserve"> dengan ‘tambah </w:t>
+              <w:cnfStyle w:val="000000100000"/>
+              <w:rPr>
+                <w:rFonts w:cs="Times New Roman"/>
+              </w:rPr>
+            </w:pPr>
+            <w:r>
+              <w:rPr>
+                <w:rFonts w:cs="Times New Roman"/>
+              </w:rPr>
+              <w:t xml:space="preserve">(menyinkronkan dengan ‘tambah </w:t>
             </w:r>
             <w:r>
               <w:rPr>
@@ -6111,7 +6051,7 @@
           <w:p>
             <w:pPr>
               <w:jc w:val="center"/>
-              <w:cnfStyle w:val="000000100000" w:firstRow="0" w:lastRow="0" w:firstColumn="0" w:lastColumn="0" w:oddVBand="0" w:evenVBand="0" w:oddHBand="1" w:evenHBand="0" w:firstRowFirstColumn="0" w:firstRowLastColumn="0" w:lastRowFirstColumn="0" w:lastRowLastColumn="0"/>
+              <w:cnfStyle w:val="000000100000"/>
               <w:rPr>
                 <w:rFonts w:cs="Times New Roman"/>
               </w:rPr>
@@ -6128,7 +6068,7 @@
       <w:tr>
         <w:tc>
           <w:tcPr>
-            <w:cnfStyle w:val="001000000000" w:firstRow="0" w:lastRow="0" w:firstColumn="1" w:lastColumn="0" w:oddVBand="0" w:evenVBand="0" w:oddHBand="0" w:evenHBand="0" w:firstRowFirstColumn="0" w:firstRowLastColumn="0" w:lastRowFirstColumn="0" w:lastRowLastColumn="0"/>
+            <w:cnfStyle w:val="001000000000"/>
             <w:tcW w:w="636" w:type="pct"/>
             <w:vMerge/>
             <w:shd w:val="clear" w:color="auto" w:fill="auto"/>
@@ -6154,31 +6094,21 @@
           <w:p>
             <w:pPr>
               <w:jc w:val="center"/>
-              <w:cnfStyle w:val="000000000000" w:firstRow="0" w:lastRow="0" w:firstColumn="0" w:lastColumn="0" w:oddVBand="0" w:evenVBand="0" w:oddHBand="0" w:evenHBand="0" w:firstRowFirstColumn="0" w:firstRowLastColumn="0" w:lastRowFirstColumn="0" w:lastRowLastColumn="0"/>
-              <w:rPr>
-                <w:rFonts w:cs="Times New Roman"/>
-                <w:sz w:val="24"/>
-                <w:szCs w:val="24"/>
-              </w:rPr>
-            </w:pPr>
-            <w:r>
-              <w:rPr>
-                <w:rFonts w:cs="Times New Roman"/>
-                <w:sz w:val="24"/>
-                <w:szCs w:val="24"/>
-              </w:rPr>
-              <w:t xml:space="preserve">Is there anything block </w:t>
-            </w:r>
-            <w:proofErr w:type="gramStart"/>
-            <w:r>
-              <w:rPr>
-                <w:rFonts w:cs="Times New Roman"/>
-                <w:sz w:val="24"/>
-                <w:szCs w:val="24"/>
-              </w:rPr>
-              <w:t>you ?</w:t>
-            </w:r>
-            <w:proofErr w:type="gramEnd"/>
+              <w:cnfStyle w:val="000000000000"/>
+              <w:rPr>
+                <w:rFonts w:cs="Times New Roman"/>
+                <w:sz w:val="24"/>
+                <w:szCs w:val="24"/>
+              </w:rPr>
+            </w:pPr>
+            <w:r>
+              <w:rPr>
+                <w:rFonts w:cs="Times New Roman"/>
+                <w:sz w:val="24"/>
+                <w:szCs w:val="24"/>
+              </w:rPr>
+              <w:t>Is there anything block you ?</w:t>
+            </w:r>
           </w:p>
         </w:tc>
         <w:tc>
@@ -6191,7 +6121,7 @@
             <w:pPr>
               <w:spacing w:line="259" w:lineRule="auto"/>
               <w:jc w:val="center"/>
-              <w:cnfStyle w:val="000000000000" w:firstRow="0" w:lastRow="0" w:firstColumn="0" w:lastColumn="0" w:oddVBand="0" w:evenVBand="0" w:oddHBand="0" w:evenHBand="0" w:firstRowFirstColumn="0" w:firstRowLastColumn="0" w:lastRowFirstColumn="0" w:lastRowLastColumn="0"/>
+              <w:cnfStyle w:val="000000000000"/>
             </w:pPr>
             <w:r>
               <w:rPr>
@@ -6210,7 +6140,7 @@
           <w:p>
             <w:pPr>
               <w:jc w:val="center"/>
-              <w:cnfStyle w:val="000000000000" w:firstRow="0" w:lastRow="0" w:firstColumn="0" w:lastColumn="0" w:oddVBand="0" w:evenVBand="0" w:oddHBand="0" w:evenHBand="0" w:firstRowFirstColumn="0" w:firstRowLastColumn="0" w:lastRowFirstColumn="0" w:lastRowLastColumn="0"/>
+              <w:cnfStyle w:val="000000000000"/>
               <w:rPr>
                 <w:rFonts w:cs="Times New Roman"/>
               </w:rPr>
@@ -6232,7 +6162,7 @@
           <w:p>
             <w:pPr>
               <w:jc w:val="center"/>
-              <w:cnfStyle w:val="000000000000" w:firstRow="0" w:lastRow="0" w:firstColumn="0" w:lastColumn="0" w:oddVBand="0" w:evenVBand="0" w:oddHBand="0" w:evenHBand="0" w:firstRowFirstColumn="0" w:firstRowLastColumn="0" w:lastRowFirstColumn="0" w:lastRowLastColumn="0"/>
+              <w:cnfStyle w:val="000000000000"/>
               <w:rPr>
                 <w:rFonts w:cs="Times New Roman"/>
               </w:rPr>
@@ -6248,11 +6178,11 @@
       </w:tr>
       <w:tr>
         <w:trPr>
-          <w:cnfStyle w:val="000000100000" w:firstRow="0" w:lastRow="0" w:firstColumn="0" w:lastColumn="0" w:oddVBand="0" w:evenVBand="0" w:oddHBand="1" w:evenHBand="0" w:firstRowFirstColumn="0" w:firstRowLastColumn="0" w:lastRowFirstColumn="0" w:lastRowLastColumn="0"/>
+          <w:cnfStyle w:val="000000100000"/>
         </w:trPr>
         <w:tc>
           <w:tcPr>
-            <w:cnfStyle w:val="001000000000" w:firstRow="0" w:lastRow="0" w:firstColumn="1" w:lastColumn="0" w:oddVBand="0" w:evenVBand="0" w:oddHBand="0" w:evenHBand="0" w:firstRowFirstColumn="0" w:firstRowLastColumn="0" w:lastRowFirstColumn="0" w:lastRowLastColumn="0"/>
+            <w:cnfStyle w:val="001000000000"/>
             <w:tcW w:w="636" w:type="pct"/>
             <w:vMerge w:val="restart"/>
             <w:vAlign w:val="center"/>
@@ -6284,31 +6214,21 @@
           <w:p>
             <w:pPr>
               <w:jc w:val="center"/>
-              <w:cnfStyle w:val="000000100000" w:firstRow="0" w:lastRow="0" w:firstColumn="0" w:lastColumn="0" w:oddVBand="0" w:evenVBand="0" w:oddHBand="1" w:evenHBand="0" w:firstRowFirstColumn="0" w:firstRowLastColumn="0" w:lastRowFirstColumn="0" w:lastRowLastColumn="0"/>
-              <w:rPr>
-                <w:rFonts w:cs="Times New Roman"/>
-                <w:sz w:val="24"/>
-                <w:szCs w:val="24"/>
-              </w:rPr>
-            </w:pPr>
-            <w:r>
-              <w:rPr>
-                <w:rFonts w:cs="Times New Roman"/>
-                <w:sz w:val="24"/>
-                <w:szCs w:val="24"/>
-              </w:rPr>
-              <w:t xml:space="preserve">What did you do </w:t>
-            </w:r>
-            <w:proofErr w:type="gramStart"/>
-            <w:r>
-              <w:rPr>
-                <w:rFonts w:cs="Times New Roman"/>
-                <w:sz w:val="24"/>
-                <w:szCs w:val="24"/>
-              </w:rPr>
-              <w:t>yesterday ?</w:t>
-            </w:r>
-            <w:proofErr w:type="gramEnd"/>
+              <w:cnfStyle w:val="000000100000"/>
+              <w:rPr>
+                <w:rFonts w:cs="Times New Roman"/>
+                <w:sz w:val="24"/>
+                <w:szCs w:val="24"/>
+              </w:rPr>
+            </w:pPr>
+            <w:r>
+              <w:rPr>
+                <w:rFonts w:cs="Times New Roman"/>
+                <w:sz w:val="24"/>
+                <w:szCs w:val="24"/>
+              </w:rPr>
+              <w:t>What did you do yesterday ?</w:t>
+            </w:r>
           </w:p>
         </w:tc>
         <w:tc>
@@ -6319,7 +6239,7 @@
           <w:p>
             <w:pPr>
               <w:jc w:val="center"/>
-              <w:cnfStyle w:val="000000100000" w:firstRow="0" w:lastRow="0" w:firstColumn="0" w:lastColumn="0" w:oddVBand="0" w:evenVBand="0" w:oddHBand="1" w:evenHBand="0" w:firstRowFirstColumn="0" w:firstRowLastColumn="0" w:lastRowFirstColumn="0" w:lastRowLastColumn="0"/>
+              <w:cnfStyle w:val="000000100000"/>
               <w:rPr>
                 <w:rFonts w:cs="Times New Roman"/>
                 <w:szCs w:val="24"/>
@@ -6342,34 +6262,18 @@
           <w:p>
             <w:pPr>
               <w:jc w:val="center"/>
-              <w:cnfStyle w:val="000000100000" w:firstRow="0" w:lastRow="0" w:firstColumn="0" w:lastColumn="0" w:oddVBand="0" w:evenVBand="0" w:oddHBand="1" w:evenHBand="0" w:firstRowFirstColumn="0" w:firstRowLastColumn="0" w:lastRowFirstColumn="0" w:lastRowLastColumn="0"/>
-              <w:rPr>
-                <w:rFonts w:cs="Times New Roman"/>
-                <w:szCs w:val="24"/>
-              </w:rPr>
-            </w:pPr>
-            <w:r>
-              <w:rPr>
-                <w:rFonts w:cs="Times New Roman"/>
-                <w:szCs w:val="24"/>
-              </w:rPr>
-              <w:t xml:space="preserve">Membuat design UI </w:t>
-            </w:r>
-            <w:proofErr w:type="gramStart"/>
-            <w:r>
-              <w:rPr>
-                <w:rFonts w:cs="Times New Roman"/>
-                <w:szCs w:val="24"/>
-              </w:rPr>
-              <w:t>halaman  menambahkan</w:t>
-            </w:r>
-            <w:proofErr w:type="gramEnd"/>
-            <w:r>
-              <w:rPr>
-                <w:rFonts w:cs="Times New Roman"/>
-                <w:szCs w:val="24"/>
-              </w:rPr>
-              <w:t xml:space="preserve"> list pekerjaan</w:t>
+              <w:cnfStyle w:val="000000100000"/>
+              <w:rPr>
+                <w:rFonts w:cs="Times New Roman"/>
+                <w:szCs w:val="24"/>
+              </w:rPr>
+            </w:pPr>
+            <w:r>
+              <w:rPr>
+                <w:rFonts w:cs="Times New Roman"/>
+                <w:szCs w:val="24"/>
+              </w:rPr>
+              <w:t>Membuat design UI halaman  menambahkan list pekerjaan</w:t>
             </w:r>
           </w:p>
         </w:tc>
@@ -6381,7 +6285,7 @@
           <w:p>
             <w:pPr>
               <w:jc w:val="center"/>
-              <w:cnfStyle w:val="000000100000" w:firstRow="0" w:lastRow="0" w:firstColumn="0" w:lastColumn="0" w:oddVBand="0" w:evenVBand="0" w:oddHBand="1" w:evenHBand="0" w:firstRowFirstColumn="0" w:firstRowLastColumn="0" w:lastRowFirstColumn="0" w:lastRowLastColumn="0"/>
+              <w:cnfStyle w:val="000000100000"/>
               <w:rPr>
                 <w:rFonts w:cs="Times New Roman"/>
                 <w:szCs w:val="24"/>
@@ -6400,7 +6304,7 @@
       <w:tr>
         <w:tc>
           <w:tcPr>
-            <w:cnfStyle w:val="001000000000" w:firstRow="0" w:lastRow="0" w:firstColumn="1" w:lastColumn="0" w:oddVBand="0" w:evenVBand="0" w:oddHBand="0" w:evenHBand="0" w:firstRowFirstColumn="0" w:firstRowLastColumn="0" w:lastRowFirstColumn="0" w:lastRowLastColumn="0"/>
+            <w:cnfStyle w:val="001000000000"/>
             <w:tcW w:w="636" w:type="pct"/>
             <w:vMerge/>
             <w:shd w:val="clear" w:color="auto" w:fill="D9E2F3" w:themeFill="accent1" w:themeFillTint="33"/>
@@ -6426,31 +6330,21 @@
           <w:p>
             <w:pPr>
               <w:jc w:val="center"/>
-              <w:cnfStyle w:val="000000000000" w:firstRow="0" w:lastRow="0" w:firstColumn="0" w:lastColumn="0" w:oddVBand="0" w:evenVBand="0" w:oddHBand="0" w:evenHBand="0" w:firstRowFirstColumn="0" w:firstRowLastColumn="0" w:lastRowFirstColumn="0" w:lastRowLastColumn="0"/>
-              <w:rPr>
-                <w:rFonts w:cs="Times New Roman"/>
-                <w:sz w:val="24"/>
-                <w:szCs w:val="24"/>
-              </w:rPr>
-            </w:pPr>
-            <w:r>
-              <w:rPr>
-                <w:rFonts w:cs="Times New Roman"/>
-                <w:sz w:val="24"/>
-                <w:szCs w:val="24"/>
-              </w:rPr>
-              <w:t xml:space="preserve">What are you doing </w:t>
-            </w:r>
-            <w:proofErr w:type="gramStart"/>
-            <w:r>
-              <w:rPr>
-                <w:rFonts w:cs="Times New Roman"/>
-                <w:sz w:val="24"/>
-                <w:szCs w:val="24"/>
-              </w:rPr>
-              <w:t>today ?</w:t>
-            </w:r>
-            <w:proofErr w:type="gramEnd"/>
+              <w:cnfStyle w:val="000000000000"/>
+              <w:rPr>
+                <w:rFonts w:cs="Times New Roman"/>
+                <w:sz w:val="24"/>
+                <w:szCs w:val="24"/>
+              </w:rPr>
+            </w:pPr>
+            <w:r>
+              <w:rPr>
+                <w:rFonts w:cs="Times New Roman"/>
+                <w:sz w:val="24"/>
+                <w:szCs w:val="24"/>
+              </w:rPr>
+              <w:t>What are you doing today ?</w:t>
+            </w:r>
           </w:p>
         </w:tc>
         <w:tc>
@@ -6462,34 +6356,18 @@
           <w:p>
             <w:pPr>
               <w:jc w:val="center"/>
-              <w:cnfStyle w:val="000000000000" w:firstRow="0" w:lastRow="0" w:firstColumn="0" w:lastColumn="0" w:oddVBand="0" w:evenVBand="0" w:oddHBand="0" w:evenHBand="0" w:firstRowFirstColumn="0" w:firstRowLastColumn="0" w:lastRowFirstColumn="0" w:lastRowLastColumn="0"/>
-              <w:rPr>
-                <w:rFonts w:cs="Times New Roman"/>
-                <w:szCs w:val="24"/>
-              </w:rPr>
-            </w:pPr>
-            <w:r>
-              <w:rPr>
-                <w:rFonts w:cs="Times New Roman"/>
-                <w:szCs w:val="24"/>
-              </w:rPr>
-              <w:t xml:space="preserve">Membuat design UI </w:t>
-            </w:r>
-            <w:proofErr w:type="gramStart"/>
-            <w:r>
-              <w:rPr>
-                <w:rFonts w:cs="Times New Roman"/>
-                <w:szCs w:val="24"/>
-              </w:rPr>
-              <w:t>halaman  menambahkan</w:t>
-            </w:r>
-            <w:proofErr w:type="gramEnd"/>
-            <w:r>
-              <w:rPr>
-                <w:rFonts w:cs="Times New Roman"/>
-                <w:szCs w:val="24"/>
-              </w:rPr>
-              <w:t xml:space="preserve"> list pekerjaan</w:t>
+              <w:cnfStyle w:val="000000000000"/>
+              <w:rPr>
+                <w:rFonts w:cs="Times New Roman"/>
+                <w:szCs w:val="24"/>
+              </w:rPr>
+            </w:pPr>
+            <w:r>
+              <w:rPr>
+                <w:rFonts w:cs="Times New Roman"/>
+                <w:szCs w:val="24"/>
+              </w:rPr>
+              <w:t>Membuat design UI halaman  menambahkan list pekerjaan</w:t>
             </w:r>
           </w:p>
         </w:tc>
@@ -6502,7 +6380,7 @@
           <w:p>
             <w:pPr>
               <w:jc w:val="center"/>
-              <w:cnfStyle w:val="000000000000" w:firstRow="0" w:lastRow="0" w:firstColumn="0" w:lastColumn="0" w:oddVBand="0" w:evenVBand="0" w:oddHBand="0" w:evenHBand="0" w:firstRowFirstColumn="0" w:firstRowLastColumn="0" w:lastRowFirstColumn="0" w:lastRowLastColumn="0"/>
+              <w:cnfStyle w:val="000000000000"/>
               <w:rPr>
                 <w:rFonts w:cs="Times New Roman"/>
                 <w:szCs w:val="24"/>
@@ -6526,45 +6404,29 @@
           <w:p>
             <w:pPr>
               <w:jc w:val="center"/>
-              <w:cnfStyle w:val="000000000000" w:firstRow="0" w:lastRow="0" w:firstColumn="0" w:lastColumn="0" w:oddVBand="0" w:evenVBand="0" w:oddHBand="0" w:evenHBand="0" w:firstRowFirstColumn="0" w:firstRowLastColumn="0" w:lastRowFirstColumn="0" w:lastRowLastColumn="0"/>
-              <w:rPr>
-                <w:rFonts w:cs="Times New Roman"/>
-                <w:szCs w:val="24"/>
-              </w:rPr>
-            </w:pPr>
-            <w:r>
-              <w:rPr>
-                <w:rFonts w:cs="Times New Roman"/>
-                <w:szCs w:val="24"/>
-              </w:rPr>
-              <w:t>Membuat fitur berupa radio button yang berlabel “low priority</w:t>
-            </w:r>
-            <w:proofErr w:type="gramStart"/>
-            <w:r>
-              <w:rPr>
-                <w:rFonts w:cs="Times New Roman"/>
-                <w:szCs w:val="24"/>
-              </w:rPr>
-              <w:t>”,</w:t>
-            </w:r>
-            <w:proofErr w:type="gramEnd"/>
-            <w:r>
-              <w:rPr>
-                <w:rFonts w:cs="Times New Roman"/>
-                <w:szCs w:val="24"/>
-              </w:rPr>
-              <w:t xml:space="preserve"> “medium priority” dan “high priority”</w:t>
+              <w:cnfStyle w:val="000000000000"/>
+              <w:rPr>
+                <w:rFonts w:cs="Times New Roman"/>
+                <w:szCs w:val="24"/>
+              </w:rPr>
+            </w:pPr>
+            <w:r>
+              <w:rPr>
+                <w:rFonts w:cs="Times New Roman"/>
+                <w:szCs w:val="24"/>
+              </w:rPr>
+              <w:t>Membuat fitur berupa radio button yang berlabel “low priority”, “medium priority” dan “high priority”</w:t>
             </w:r>
           </w:p>
         </w:tc>
       </w:tr>
       <w:tr>
         <w:trPr>
-          <w:cnfStyle w:val="000000100000" w:firstRow="0" w:lastRow="0" w:firstColumn="0" w:lastColumn="0" w:oddVBand="0" w:evenVBand="0" w:oddHBand="1" w:evenHBand="0" w:firstRowFirstColumn="0" w:firstRowLastColumn="0" w:lastRowFirstColumn="0" w:lastRowLastColumn="0"/>
+          <w:cnfStyle w:val="000000100000"/>
         </w:trPr>
         <w:tc>
           <w:tcPr>
-            <w:cnfStyle w:val="001000000000" w:firstRow="0" w:lastRow="0" w:firstColumn="1" w:lastColumn="0" w:oddVBand="0" w:evenVBand="0" w:oddHBand="0" w:evenHBand="0" w:firstRowFirstColumn="0" w:firstRowLastColumn="0" w:lastRowFirstColumn="0" w:lastRowLastColumn="0"/>
+            <w:cnfStyle w:val="001000000000"/>
             <w:tcW w:w="636" w:type="pct"/>
             <w:vMerge/>
             <w:vAlign w:val="center"/>
@@ -6588,31 +6450,21 @@
           <w:p>
             <w:pPr>
               <w:jc w:val="center"/>
-              <w:cnfStyle w:val="000000100000" w:firstRow="0" w:lastRow="0" w:firstColumn="0" w:lastColumn="0" w:oddVBand="0" w:evenVBand="0" w:oddHBand="1" w:evenHBand="0" w:firstRowFirstColumn="0" w:firstRowLastColumn="0" w:lastRowFirstColumn="0" w:lastRowLastColumn="0"/>
-              <w:rPr>
-                <w:rFonts w:cs="Times New Roman"/>
-                <w:sz w:val="24"/>
-                <w:szCs w:val="24"/>
-              </w:rPr>
-            </w:pPr>
-            <w:r>
-              <w:rPr>
-                <w:rFonts w:cs="Times New Roman"/>
-                <w:sz w:val="24"/>
-                <w:szCs w:val="24"/>
-              </w:rPr>
-              <w:t xml:space="preserve">Is there anything block </w:t>
-            </w:r>
-            <w:proofErr w:type="gramStart"/>
-            <w:r>
-              <w:rPr>
-                <w:rFonts w:cs="Times New Roman"/>
-                <w:sz w:val="24"/>
-                <w:szCs w:val="24"/>
-              </w:rPr>
-              <w:t>you ?</w:t>
-            </w:r>
-            <w:proofErr w:type="gramEnd"/>
+              <w:cnfStyle w:val="000000100000"/>
+              <w:rPr>
+                <w:rFonts w:cs="Times New Roman"/>
+                <w:sz w:val="24"/>
+                <w:szCs w:val="24"/>
+              </w:rPr>
+            </w:pPr>
+            <w:r>
+              <w:rPr>
+                <w:rFonts w:cs="Times New Roman"/>
+                <w:sz w:val="24"/>
+                <w:szCs w:val="24"/>
+              </w:rPr>
+              <w:t>Is there anything block you ?</w:t>
+            </w:r>
           </w:p>
         </w:tc>
         <w:tc>
@@ -6623,7 +6475,7 @@
           <w:p>
             <w:pPr>
               <w:jc w:val="center"/>
-              <w:cnfStyle w:val="000000100000" w:firstRow="0" w:lastRow="0" w:firstColumn="0" w:lastColumn="0" w:oddVBand="0" w:evenVBand="0" w:oddHBand="1" w:evenHBand="0" w:firstRowFirstColumn="0" w:firstRowLastColumn="0" w:lastRowFirstColumn="0" w:lastRowLastColumn="0"/>
+              <w:cnfStyle w:val="000000100000"/>
               <w:rPr>
                 <w:rFonts w:cs="Times New Roman"/>
                 <w:szCs w:val="24"/>
@@ -6646,7 +6498,7 @@
           <w:p>
             <w:pPr>
               <w:jc w:val="center"/>
-              <w:cnfStyle w:val="000000100000" w:firstRow="0" w:lastRow="0" w:firstColumn="0" w:lastColumn="0" w:oddVBand="0" w:evenVBand="0" w:oddHBand="1" w:evenHBand="0" w:firstRowFirstColumn="0" w:firstRowLastColumn="0" w:lastRowFirstColumn="0" w:lastRowLastColumn="0"/>
+              <w:cnfStyle w:val="000000100000"/>
               <w:rPr>
                 <w:rFonts w:cs="Times New Roman"/>
                 <w:szCs w:val="24"/>
@@ -6669,7 +6521,7 @@
           <w:p>
             <w:pPr>
               <w:jc w:val="center"/>
-              <w:cnfStyle w:val="000000100000" w:firstRow="0" w:lastRow="0" w:firstColumn="0" w:lastColumn="0" w:oddVBand="0" w:evenVBand="0" w:oddHBand="1" w:evenHBand="0" w:firstRowFirstColumn="0" w:firstRowLastColumn="0" w:lastRowFirstColumn="0" w:lastRowLastColumn="0"/>
+              <w:cnfStyle w:val="000000100000"/>
               <w:rPr>
                 <w:rFonts w:cs="Times New Roman"/>
                 <w:szCs w:val="24"/>
@@ -6708,7 +6560,7 @@
         <w:tblStyle w:val="GridTable4-Accent11"/>
         <w:tblW w:w="0" w:type="auto"/>
         <w:jc w:val="center"/>
-        <w:tblLook w:val="04A0" w:firstRow="1" w:lastRow="0" w:firstColumn="1" w:lastColumn="0" w:noHBand="0" w:noVBand="1"/>
+        <w:tblLook w:val="04A0"/>
       </w:tblPr>
       <w:tblGrid>
         <w:gridCol w:w="1502"/>
@@ -6719,12 +6571,12 @@
       </w:tblGrid>
       <w:tr>
         <w:trPr>
-          <w:cnfStyle w:val="100000000000" w:firstRow="1" w:lastRow="0" w:firstColumn="0" w:lastColumn="0" w:oddVBand="0" w:evenVBand="0" w:oddHBand="0" w:evenHBand="0" w:firstRowFirstColumn="0" w:firstRowLastColumn="0" w:lastRowFirstColumn="0" w:lastRowLastColumn="0"/>
+          <w:cnfStyle w:val="100000000000"/>
           <w:jc w:val="center"/>
         </w:trPr>
         <w:tc>
           <w:tcPr>
-            <w:cnfStyle w:val="001000000000" w:firstRow="0" w:lastRow="0" w:firstColumn="1" w:lastColumn="0" w:oddVBand="0" w:evenVBand="0" w:oddHBand="0" w:evenHBand="0" w:firstRowFirstColumn="0" w:firstRowLastColumn="0" w:lastRowFirstColumn="0" w:lastRowLastColumn="0"/>
+            <w:cnfStyle w:val="001000000000"/>
             <w:tcW w:w="1502" w:type="dxa"/>
           </w:tcPr>
           <w:p>
@@ -6753,7 +6605,7 @@
           <w:p>
             <w:pPr>
               <w:jc w:val="center"/>
-              <w:cnfStyle w:val="100000000000" w:firstRow="1" w:lastRow="0" w:firstColumn="0" w:lastColumn="0" w:oddVBand="0" w:evenVBand="0" w:oddHBand="0" w:evenHBand="0" w:firstRowFirstColumn="0" w:firstRowLastColumn="0" w:lastRowFirstColumn="0" w:lastRowLastColumn="0"/>
+              <w:cnfStyle w:val="100000000000"/>
               <w:rPr>
                 <w:rFonts w:cs="Times New Roman"/>
                 <w:sz w:val="24"/>
@@ -6777,7 +6629,7 @@
           <w:p>
             <w:pPr>
               <w:jc w:val="center"/>
-              <w:cnfStyle w:val="100000000000" w:firstRow="1" w:lastRow="0" w:firstColumn="0" w:lastColumn="0" w:oddVBand="0" w:evenVBand="0" w:oddHBand="0" w:evenHBand="0" w:firstRowFirstColumn="0" w:firstRowLastColumn="0" w:lastRowFirstColumn="0" w:lastRowLastColumn="0"/>
+              <w:cnfStyle w:val="100000000000"/>
               <w:rPr>
                 <w:rFonts w:cs="Times New Roman"/>
                 <w:sz w:val="24"/>
@@ -6801,7 +6653,7 @@
           <w:p>
             <w:pPr>
               <w:jc w:val="center"/>
-              <w:cnfStyle w:val="100000000000" w:firstRow="1" w:lastRow="0" w:firstColumn="0" w:lastColumn="0" w:oddVBand="0" w:evenVBand="0" w:oddHBand="0" w:evenHBand="0" w:firstRowFirstColumn="0" w:firstRowLastColumn="0" w:lastRowFirstColumn="0" w:lastRowLastColumn="0"/>
+              <w:cnfStyle w:val="100000000000"/>
               <w:rPr>
                 <w:rFonts w:cs="Times New Roman"/>
                 <w:sz w:val="24"/>
@@ -6825,7 +6677,7 @@
           <w:p>
             <w:pPr>
               <w:jc w:val="center"/>
-              <w:cnfStyle w:val="100000000000" w:firstRow="1" w:lastRow="0" w:firstColumn="0" w:lastColumn="0" w:oddVBand="0" w:evenVBand="0" w:oddHBand="0" w:evenHBand="0" w:firstRowFirstColumn="0" w:firstRowLastColumn="0" w:lastRowFirstColumn="0" w:lastRowLastColumn="0"/>
+              <w:cnfStyle w:val="100000000000"/>
               <w:rPr>
                 <w:rFonts w:cs="Times New Roman"/>
                 <w:sz w:val="24"/>
@@ -6845,12 +6697,12 @@
       </w:tr>
       <w:tr>
         <w:trPr>
-          <w:cnfStyle w:val="000000100000" w:firstRow="0" w:lastRow="0" w:firstColumn="0" w:lastColumn="0" w:oddVBand="0" w:evenVBand="0" w:oddHBand="1" w:evenHBand="0" w:firstRowFirstColumn="0" w:firstRowLastColumn="0" w:lastRowFirstColumn="0" w:lastRowLastColumn="0"/>
+          <w:cnfStyle w:val="000000100000"/>
           <w:jc w:val="center"/>
         </w:trPr>
         <w:tc>
           <w:tcPr>
-            <w:cnfStyle w:val="001000000000" w:firstRow="0" w:lastRow="0" w:firstColumn="1" w:lastColumn="0" w:oddVBand="0" w:evenVBand="0" w:oddHBand="0" w:evenHBand="0" w:firstRowFirstColumn="0" w:firstRowLastColumn="0" w:lastRowFirstColumn="0" w:lastRowLastColumn="0"/>
+            <w:cnfStyle w:val="001000000000"/>
             <w:tcW w:w="1502" w:type="dxa"/>
           </w:tcPr>
           <w:p>
@@ -6871,7 +6723,7 @@
           <w:p>
             <w:pPr>
               <w:jc w:val="center"/>
-              <w:cnfStyle w:val="000000100000" w:firstRow="0" w:lastRow="0" w:firstColumn="0" w:lastColumn="0" w:oddVBand="0" w:evenVBand="0" w:oddHBand="1" w:evenHBand="0" w:firstRowFirstColumn="0" w:firstRowLastColumn="0" w:lastRowFirstColumn="0" w:lastRowLastColumn="0"/>
+              <w:cnfStyle w:val="000000100000"/>
               <w:rPr>
                 <w:rFonts w:cs="Times New Roman"/>
                 <w:sz w:val="24"/>
@@ -6887,7 +6739,7 @@
           <w:p>
             <w:pPr>
               <w:jc w:val="center"/>
-              <w:cnfStyle w:val="000000100000" w:firstRow="0" w:lastRow="0" w:firstColumn="0" w:lastColumn="0" w:oddVBand="0" w:evenVBand="0" w:oddHBand="1" w:evenHBand="0" w:firstRowFirstColumn="0" w:firstRowLastColumn="0" w:lastRowFirstColumn="0" w:lastRowLastColumn="0"/>
+              <w:cnfStyle w:val="000000100000"/>
               <w:rPr>
                 <w:rFonts w:cs="Times New Roman"/>
                 <w:sz w:val="24"/>
@@ -6903,7 +6755,7 @@
           <w:p>
             <w:pPr>
               <w:jc w:val="center"/>
-              <w:cnfStyle w:val="000000100000" w:firstRow="0" w:lastRow="0" w:firstColumn="0" w:lastColumn="0" w:oddVBand="0" w:evenVBand="0" w:oddHBand="1" w:evenHBand="0" w:firstRowFirstColumn="0" w:firstRowLastColumn="0" w:lastRowFirstColumn="0" w:lastRowLastColumn="0"/>
+              <w:cnfStyle w:val="000000100000"/>
               <w:rPr>
                 <w:rFonts w:cs="Times New Roman"/>
                 <w:sz w:val="24"/>
@@ -6919,7 +6771,7 @@
           <w:p>
             <w:pPr>
               <w:jc w:val="center"/>
-              <w:cnfStyle w:val="000000100000" w:firstRow="0" w:lastRow="0" w:firstColumn="0" w:lastColumn="0" w:oddVBand="0" w:evenVBand="0" w:oddHBand="1" w:evenHBand="0" w:firstRowFirstColumn="0" w:firstRowLastColumn="0" w:lastRowFirstColumn="0" w:lastRowLastColumn="0"/>
+              <w:cnfStyle w:val="000000100000"/>
               <w:rPr>
                 <w:rFonts w:cs="Times New Roman"/>
                 <w:sz w:val="24"/>
@@ -6977,7 +6829,7 @@
           <w:insideH w:val="single" w:sz="4" w:space="0" w:color="4472C4" w:themeColor="accent1"/>
           <w:insideV w:val="single" w:sz="4" w:space="0" w:color="4472C4" w:themeColor="accent1"/>
         </w:tblBorders>
-        <w:tblLook w:val="04A0" w:firstRow="1" w:lastRow="0" w:firstColumn="1" w:lastColumn="0" w:noHBand="0" w:noVBand="1"/>
+        <w:tblLook w:val="04A0"/>
       </w:tblPr>
       <w:tblGrid>
         <w:gridCol w:w="1988"/>
@@ -6988,11 +6840,11 @@
       </w:tblGrid>
       <w:tr>
         <w:trPr>
-          <w:cnfStyle w:val="100000000000" w:firstRow="1" w:lastRow="0" w:firstColumn="0" w:lastColumn="0" w:oddVBand="0" w:evenVBand="0" w:oddHBand="0" w:evenHBand="0" w:firstRowFirstColumn="0" w:firstRowLastColumn="0" w:lastRowFirstColumn="0" w:lastRowLastColumn="0"/>
+          <w:cnfStyle w:val="100000000000"/>
         </w:trPr>
         <w:tc>
           <w:tcPr>
-            <w:cnfStyle w:val="001000000100" w:firstRow="0" w:lastRow="0" w:firstColumn="1" w:lastColumn="0" w:oddVBand="0" w:evenVBand="0" w:oddHBand="0" w:evenHBand="0" w:firstRowFirstColumn="1" w:firstRowLastColumn="0" w:lastRowFirstColumn="0" w:lastRowLastColumn="0"/>
+            <w:cnfStyle w:val="001000000100"/>
             <w:tcW w:w="3939" w:type="dxa"/>
             <w:gridSpan w:val="2"/>
             <w:tcBorders>
@@ -7040,7 +6892,7 @@
           <w:p>
             <w:pPr>
               <w:jc w:val="center"/>
-              <w:cnfStyle w:val="100000000000" w:firstRow="1" w:lastRow="0" w:firstColumn="0" w:lastColumn="0" w:oddVBand="0" w:evenVBand="0" w:oddHBand="0" w:evenHBand="0" w:firstRowFirstColumn="0" w:firstRowLastColumn="0" w:lastRowFirstColumn="0" w:lastRowLastColumn="0"/>
+              <w:cnfStyle w:val="100000000000"/>
               <w:rPr>
                 <w:rFonts w:cs="Times New Roman"/>
                 <w:sz w:val="24"/>
@@ -7060,11 +6912,11 @@
       </w:tr>
       <w:tr>
         <w:trPr>
-          <w:cnfStyle w:val="000000100000" w:firstRow="0" w:lastRow="0" w:firstColumn="0" w:lastColumn="0" w:oddVBand="0" w:evenVBand="0" w:oddHBand="1" w:evenHBand="0" w:firstRowFirstColumn="0" w:firstRowLastColumn="0" w:lastRowFirstColumn="0" w:lastRowLastColumn="0"/>
+          <w:cnfStyle w:val="000000100000"/>
         </w:trPr>
         <w:tc>
           <w:tcPr>
-            <w:cnfStyle w:val="001000000000" w:firstRow="0" w:lastRow="0" w:firstColumn="1" w:lastColumn="0" w:oddVBand="0" w:evenVBand="0" w:oddHBand="0" w:evenHBand="0" w:firstRowFirstColumn="0" w:firstRowLastColumn="0" w:lastRowFirstColumn="0" w:lastRowLastColumn="0"/>
+            <w:cnfStyle w:val="001000000000"/>
             <w:tcW w:w="1988" w:type="dxa"/>
             <w:shd w:val="clear" w:color="auto" w:fill="A8D08D" w:themeFill="accent6" w:themeFillTint="99"/>
           </w:tcPr>
@@ -7087,20 +6939,8 @@
                 <w:sz w:val="24"/>
                 <w:szCs w:val="24"/>
               </w:rPr>
-              <w:t xml:space="preserve">What went </w:t>
-            </w:r>
-            <w:proofErr w:type="gramStart"/>
-            <w:r>
-              <w:rPr>
-                <w:rFonts w:cs="Times New Roman"/>
-                <w:i w:val="0"/>
-                <w:iCs w:val="0"/>
-                <w:sz w:val="24"/>
-                <w:szCs w:val="24"/>
-              </w:rPr>
-              <w:t>well ?</w:t>
-            </w:r>
-            <w:proofErr w:type="gramEnd"/>
+              <w:t>What went well ?</w:t>
+            </w:r>
           </w:p>
         </w:tc>
         <w:tc>
@@ -7111,31 +6951,21 @@
           <w:p>
             <w:pPr>
               <w:jc w:val="center"/>
-              <w:cnfStyle w:val="000000100000" w:firstRow="0" w:lastRow="0" w:firstColumn="0" w:lastColumn="0" w:oddVBand="0" w:evenVBand="0" w:oddHBand="1" w:evenHBand="0" w:firstRowFirstColumn="0" w:firstRowLastColumn="0" w:lastRowFirstColumn="0" w:lastRowLastColumn="0"/>
-              <w:rPr>
-                <w:rFonts w:cs="Times New Roman"/>
-                <w:sz w:val="24"/>
-                <w:szCs w:val="24"/>
-              </w:rPr>
-            </w:pPr>
-            <w:r>
-              <w:rPr>
-                <w:rFonts w:cs="Times New Roman"/>
-                <w:sz w:val="24"/>
-                <w:szCs w:val="24"/>
-              </w:rPr>
-              <w:t xml:space="preserve">What could be </w:t>
-            </w:r>
-            <w:proofErr w:type="gramStart"/>
-            <w:r>
-              <w:rPr>
-                <w:rFonts w:cs="Times New Roman"/>
-                <w:sz w:val="24"/>
-                <w:szCs w:val="24"/>
-              </w:rPr>
-              <w:t>improved ?</w:t>
-            </w:r>
-            <w:proofErr w:type="gramEnd"/>
+              <w:cnfStyle w:val="000000100000"/>
+              <w:rPr>
+                <w:rFonts w:cs="Times New Roman"/>
+                <w:sz w:val="24"/>
+                <w:szCs w:val="24"/>
+              </w:rPr>
+            </w:pPr>
+            <w:r>
+              <w:rPr>
+                <w:rFonts w:cs="Times New Roman"/>
+                <w:sz w:val="24"/>
+                <w:szCs w:val="24"/>
+              </w:rPr>
+              <w:t>What could be improved ?</w:t>
+            </w:r>
           </w:p>
         </w:tc>
         <w:tc>
@@ -7146,31 +6976,21 @@
           <w:p>
             <w:pPr>
               <w:jc w:val="center"/>
-              <w:cnfStyle w:val="000000100000" w:firstRow="0" w:lastRow="0" w:firstColumn="0" w:lastColumn="0" w:oddVBand="0" w:evenVBand="0" w:oddHBand="1" w:evenHBand="0" w:firstRowFirstColumn="0" w:firstRowLastColumn="0" w:lastRowFirstColumn="0" w:lastRowLastColumn="0"/>
-              <w:rPr>
-                <w:rFonts w:cs="Times New Roman"/>
-                <w:sz w:val="24"/>
-                <w:szCs w:val="24"/>
-              </w:rPr>
-            </w:pPr>
-            <w:r>
-              <w:rPr>
-                <w:rFonts w:cs="Times New Roman"/>
-                <w:sz w:val="24"/>
-                <w:szCs w:val="24"/>
-              </w:rPr>
-              <w:t xml:space="preserve">What to STOP </w:t>
-            </w:r>
-            <w:proofErr w:type="gramStart"/>
-            <w:r>
-              <w:rPr>
-                <w:rFonts w:cs="Times New Roman"/>
-                <w:sz w:val="24"/>
-                <w:szCs w:val="24"/>
-              </w:rPr>
-              <w:t>doing ?</w:t>
-            </w:r>
-            <w:proofErr w:type="gramEnd"/>
+              <w:cnfStyle w:val="000000100000"/>
+              <w:rPr>
+                <w:rFonts w:cs="Times New Roman"/>
+                <w:sz w:val="24"/>
+                <w:szCs w:val="24"/>
+              </w:rPr>
+            </w:pPr>
+            <w:r>
+              <w:rPr>
+                <w:rFonts w:cs="Times New Roman"/>
+                <w:sz w:val="24"/>
+                <w:szCs w:val="24"/>
+              </w:rPr>
+              <w:t>What to STOP doing ?</w:t>
+            </w:r>
           </w:p>
         </w:tc>
         <w:tc>
@@ -7181,31 +7001,21 @@
           <w:p>
             <w:pPr>
               <w:jc w:val="center"/>
-              <w:cnfStyle w:val="000000100000" w:firstRow="0" w:lastRow="0" w:firstColumn="0" w:lastColumn="0" w:oddVBand="0" w:evenVBand="0" w:oddHBand="1" w:evenHBand="0" w:firstRowFirstColumn="0" w:firstRowLastColumn="0" w:lastRowFirstColumn="0" w:lastRowLastColumn="0"/>
-              <w:rPr>
-                <w:rFonts w:cs="Times New Roman"/>
-                <w:sz w:val="24"/>
-                <w:szCs w:val="24"/>
-              </w:rPr>
-            </w:pPr>
-            <w:r>
-              <w:rPr>
-                <w:rFonts w:cs="Times New Roman"/>
-                <w:sz w:val="24"/>
-                <w:szCs w:val="24"/>
-              </w:rPr>
-              <w:t xml:space="preserve">What to KEEP </w:t>
-            </w:r>
-            <w:proofErr w:type="gramStart"/>
-            <w:r>
-              <w:rPr>
-                <w:rFonts w:cs="Times New Roman"/>
-                <w:sz w:val="24"/>
-                <w:szCs w:val="24"/>
-              </w:rPr>
-              <w:t>doing ?</w:t>
-            </w:r>
-            <w:proofErr w:type="gramEnd"/>
+              <w:cnfStyle w:val="000000100000"/>
+              <w:rPr>
+                <w:rFonts w:cs="Times New Roman"/>
+                <w:sz w:val="24"/>
+                <w:szCs w:val="24"/>
+              </w:rPr>
+            </w:pPr>
+            <w:r>
+              <w:rPr>
+                <w:rFonts w:cs="Times New Roman"/>
+                <w:sz w:val="24"/>
+                <w:szCs w:val="24"/>
+              </w:rPr>
+              <w:t>What to KEEP doing ?</w:t>
+            </w:r>
           </w:p>
         </w:tc>
         <w:tc>
@@ -7216,38 +7026,28 @@
           <w:p>
             <w:pPr>
               <w:jc w:val="center"/>
-              <w:cnfStyle w:val="000000100000" w:firstRow="0" w:lastRow="0" w:firstColumn="0" w:lastColumn="0" w:oddVBand="0" w:evenVBand="0" w:oddHBand="1" w:evenHBand="0" w:firstRowFirstColumn="0" w:firstRowLastColumn="0" w:lastRowFirstColumn="0" w:lastRowLastColumn="0"/>
-              <w:rPr>
-                <w:rFonts w:cs="Times New Roman"/>
-                <w:sz w:val="24"/>
-                <w:szCs w:val="24"/>
-              </w:rPr>
-            </w:pPr>
-            <w:r>
-              <w:rPr>
-                <w:rFonts w:cs="Times New Roman"/>
-                <w:sz w:val="24"/>
-                <w:szCs w:val="24"/>
-              </w:rPr>
-              <w:t xml:space="preserve">What to START </w:t>
-            </w:r>
-            <w:proofErr w:type="gramStart"/>
-            <w:r>
-              <w:rPr>
-                <w:rFonts w:cs="Times New Roman"/>
-                <w:sz w:val="24"/>
-                <w:szCs w:val="24"/>
-              </w:rPr>
-              <w:t>doing ?</w:t>
-            </w:r>
-            <w:proofErr w:type="gramEnd"/>
+              <w:cnfStyle w:val="000000100000"/>
+              <w:rPr>
+                <w:rFonts w:cs="Times New Roman"/>
+                <w:sz w:val="24"/>
+                <w:szCs w:val="24"/>
+              </w:rPr>
+            </w:pPr>
+            <w:r>
+              <w:rPr>
+                <w:rFonts w:cs="Times New Roman"/>
+                <w:sz w:val="24"/>
+                <w:szCs w:val="24"/>
+              </w:rPr>
+              <w:t>What to START doing ?</w:t>
+            </w:r>
           </w:p>
         </w:tc>
       </w:tr>
       <w:tr>
         <w:tc>
           <w:tcPr>
-            <w:cnfStyle w:val="001000000000" w:firstRow="0" w:lastRow="0" w:firstColumn="1" w:lastColumn="0" w:oddVBand="0" w:evenVBand="0" w:oddHBand="0" w:evenHBand="0" w:firstRowFirstColumn="0" w:firstRowLastColumn="0" w:lastRowFirstColumn="0" w:lastRowLastColumn="0"/>
+            <w:cnfStyle w:val="001000000000"/>
             <w:tcW w:w="1988" w:type="dxa"/>
             <w:tcBorders>
               <w:left w:val="none" w:sz="0" w:space="0" w:color="auto"/>
@@ -7276,7 +7076,7 @@
           <w:p>
             <w:pPr>
               <w:jc w:val="center"/>
-              <w:cnfStyle w:val="000000000000" w:firstRow="0" w:lastRow="0" w:firstColumn="0" w:lastColumn="0" w:oddVBand="0" w:evenVBand="0" w:oddHBand="0" w:evenHBand="0" w:firstRowFirstColumn="0" w:firstRowLastColumn="0" w:lastRowFirstColumn="0" w:lastRowLastColumn="0"/>
+              <w:cnfStyle w:val="000000000000"/>
               <w:rPr>
                 <w:rFonts w:cs="Times New Roman"/>
                 <w:sz w:val="24"/>
@@ -7293,7 +7093,7 @@
           <w:p>
             <w:pPr>
               <w:jc w:val="center"/>
-              <w:cnfStyle w:val="000000000000" w:firstRow="0" w:lastRow="0" w:firstColumn="0" w:lastColumn="0" w:oddVBand="0" w:evenVBand="0" w:oddHBand="0" w:evenHBand="0" w:firstRowFirstColumn="0" w:firstRowLastColumn="0" w:lastRowFirstColumn="0" w:lastRowLastColumn="0"/>
+              <w:cnfStyle w:val="000000000000"/>
               <w:rPr>
                 <w:rFonts w:cs="Times New Roman"/>
                 <w:sz w:val="24"/>
@@ -7310,7 +7110,7 @@
           <w:p>
             <w:pPr>
               <w:jc w:val="center"/>
-              <w:cnfStyle w:val="000000000000" w:firstRow="0" w:lastRow="0" w:firstColumn="0" w:lastColumn="0" w:oddVBand="0" w:evenVBand="0" w:oddHBand="0" w:evenHBand="0" w:firstRowFirstColumn="0" w:firstRowLastColumn="0" w:lastRowFirstColumn="0" w:lastRowLastColumn="0"/>
+              <w:cnfStyle w:val="000000000000"/>
               <w:rPr>
                 <w:rFonts w:cs="Times New Roman"/>
                 <w:sz w:val="24"/>
@@ -7327,7 +7127,7 @@
           <w:p>
             <w:pPr>
               <w:jc w:val="center"/>
-              <w:cnfStyle w:val="000000000000" w:firstRow="0" w:lastRow="0" w:firstColumn="0" w:lastColumn="0" w:oddVBand="0" w:evenVBand="0" w:oddHBand="0" w:evenHBand="0" w:firstRowFirstColumn="0" w:firstRowLastColumn="0" w:lastRowFirstColumn="0" w:lastRowLastColumn="0"/>
+              <w:cnfStyle w:val="000000000000"/>
               <w:rPr>
                 <w:rFonts w:cs="Times New Roman"/>
                 <w:sz w:val="24"/>
@@ -7339,11 +7139,11 @@
       </w:tr>
       <w:tr>
         <w:trPr>
-          <w:cnfStyle w:val="000000100000" w:firstRow="0" w:lastRow="0" w:firstColumn="0" w:lastColumn="0" w:oddVBand="0" w:evenVBand="0" w:oddHBand="1" w:evenHBand="0" w:firstRowFirstColumn="0" w:firstRowLastColumn="0" w:lastRowFirstColumn="0" w:lastRowLastColumn="0"/>
+          <w:cnfStyle w:val="000000100000"/>
         </w:trPr>
         <w:tc>
           <w:tcPr>
-            <w:cnfStyle w:val="001000000000" w:firstRow="0" w:lastRow="0" w:firstColumn="1" w:lastColumn="0" w:oddVBand="0" w:evenVBand="0" w:oddHBand="0" w:evenHBand="0" w:firstRowFirstColumn="0" w:firstRowLastColumn="0" w:lastRowFirstColumn="0" w:lastRowLastColumn="0"/>
+            <w:cnfStyle w:val="001000000000"/>
             <w:tcW w:w="1988" w:type="dxa"/>
             <w:tcBorders>
               <w:left w:val="none" w:sz="0" w:space="0" w:color="auto"/>
@@ -7372,7 +7172,7 @@
           <w:p>
             <w:pPr>
               <w:jc w:val="center"/>
-              <w:cnfStyle w:val="000000100000" w:firstRow="0" w:lastRow="0" w:firstColumn="0" w:lastColumn="0" w:oddVBand="0" w:evenVBand="0" w:oddHBand="1" w:evenHBand="0" w:firstRowFirstColumn="0" w:firstRowLastColumn="0" w:lastRowFirstColumn="0" w:lastRowLastColumn="0"/>
+              <w:cnfStyle w:val="000000100000"/>
               <w:rPr>
                 <w:rFonts w:cs="Times New Roman"/>
                 <w:sz w:val="24"/>
@@ -7389,7 +7189,7 @@
           <w:p>
             <w:pPr>
               <w:jc w:val="center"/>
-              <w:cnfStyle w:val="000000100000" w:firstRow="0" w:lastRow="0" w:firstColumn="0" w:lastColumn="0" w:oddVBand="0" w:evenVBand="0" w:oddHBand="1" w:evenHBand="0" w:firstRowFirstColumn="0" w:firstRowLastColumn="0" w:lastRowFirstColumn="0" w:lastRowLastColumn="0"/>
+              <w:cnfStyle w:val="000000100000"/>
               <w:rPr>
                 <w:rFonts w:cs="Times New Roman"/>
                 <w:sz w:val="24"/>
@@ -7406,7 +7206,7 @@
           <w:p>
             <w:pPr>
               <w:jc w:val="center"/>
-              <w:cnfStyle w:val="000000100000" w:firstRow="0" w:lastRow="0" w:firstColumn="0" w:lastColumn="0" w:oddVBand="0" w:evenVBand="0" w:oddHBand="1" w:evenHBand="0" w:firstRowFirstColumn="0" w:firstRowLastColumn="0" w:lastRowFirstColumn="0" w:lastRowLastColumn="0"/>
+              <w:cnfStyle w:val="000000100000"/>
               <w:rPr>
                 <w:rFonts w:cs="Times New Roman"/>
                 <w:sz w:val="24"/>
@@ -7423,7 +7223,7 @@
           <w:p>
             <w:pPr>
               <w:jc w:val="center"/>
-              <w:cnfStyle w:val="000000100000" w:firstRow="0" w:lastRow="0" w:firstColumn="0" w:lastColumn="0" w:oddVBand="0" w:evenVBand="0" w:oddHBand="1" w:evenHBand="0" w:firstRowFirstColumn="0" w:firstRowLastColumn="0" w:lastRowFirstColumn="0" w:lastRowLastColumn="0"/>
+              <w:cnfStyle w:val="000000100000"/>
               <w:rPr>
                 <w:rFonts w:cs="Times New Roman"/>
                 <w:sz w:val="24"/>
@@ -7436,7 +7236,7 @@
       <w:tr>
         <w:tc>
           <w:tcPr>
-            <w:cnfStyle w:val="001000000000" w:firstRow="0" w:lastRow="0" w:firstColumn="1" w:lastColumn="0" w:oddVBand="0" w:evenVBand="0" w:oddHBand="0" w:evenHBand="0" w:firstRowFirstColumn="0" w:firstRowLastColumn="0" w:lastRowFirstColumn="0" w:lastRowLastColumn="0"/>
+            <w:cnfStyle w:val="001000000000"/>
             <w:tcW w:w="1988" w:type="dxa"/>
             <w:tcBorders>
               <w:left w:val="none" w:sz="0" w:space="0" w:color="auto"/>
@@ -7465,7 +7265,7 @@
           <w:p>
             <w:pPr>
               <w:jc w:val="center"/>
-              <w:cnfStyle w:val="000000000000" w:firstRow="0" w:lastRow="0" w:firstColumn="0" w:lastColumn="0" w:oddVBand="0" w:evenVBand="0" w:oddHBand="0" w:evenHBand="0" w:firstRowFirstColumn="0" w:firstRowLastColumn="0" w:lastRowFirstColumn="0" w:lastRowLastColumn="0"/>
+              <w:cnfStyle w:val="000000000000"/>
               <w:rPr>
                 <w:rFonts w:cs="Times New Roman"/>
                 <w:sz w:val="24"/>
@@ -7482,7 +7282,7 @@
           <w:p>
             <w:pPr>
               <w:jc w:val="center"/>
-              <w:cnfStyle w:val="000000000000" w:firstRow="0" w:lastRow="0" w:firstColumn="0" w:lastColumn="0" w:oddVBand="0" w:evenVBand="0" w:oddHBand="0" w:evenHBand="0" w:firstRowFirstColumn="0" w:firstRowLastColumn="0" w:lastRowFirstColumn="0" w:lastRowLastColumn="0"/>
+              <w:cnfStyle w:val="000000000000"/>
               <w:rPr>
                 <w:rFonts w:cs="Times New Roman"/>
                 <w:sz w:val="24"/>
@@ -7499,7 +7299,7 @@
           <w:p>
             <w:pPr>
               <w:jc w:val="center"/>
-              <w:cnfStyle w:val="000000000000" w:firstRow="0" w:lastRow="0" w:firstColumn="0" w:lastColumn="0" w:oddVBand="0" w:evenVBand="0" w:oddHBand="0" w:evenHBand="0" w:firstRowFirstColumn="0" w:firstRowLastColumn="0" w:lastRowFirstColumn="0" w:lastRowLastColumn="0"/>
+              <w:cnfStyle w:val="000000000000"/>
               <w:rPr>
                 <w:rFonts w:cs="Times New Roman"/>
                 <w:sz w:val="24"/>
@@ -7516,7 +7316,7 @@
           <w:p>
             <w:pPr>
               <w:jc w:val="center"/>
-              <w:cnfStyle w:val="000000000000" w:firstRow="0" w:lastRow="0" w:firstColumn="0" w:lastColumn="0" w:oddVBand="0" w:evenVBand="0" w:oddHBand="0" w:evenHBand="0" w:firstRowFirstColumn="0" w:firstRowLastColumn="0" w:lastRowFirstColumn="0" w:lastRowLastColumn="0"/>
+              <w:cnfStyle w:val="000000000000"/>
               <w:rPr>
                 <w:rFonts w:cs="Times New Roman"/>
                 <w:sz w:val="24"/>
@@ -7528,11 +7328,11 @@
       </w:tr>
       <w:tr>
         <w:trPr>
-          <w:cnfStyle w:val="000000100000" w:firstRow="0" w:lastRow="0" w:firstColumn="0" w:lastColumn="0" w:oddVBand="0" w:evenVBand="0" w:oddHBand="1" w:evenHBand="0" w:firstRowFirstColumn="0" w:firstRowLastColumn="0" w:lastRowFirstColumn="0" w:lastRowLastColumn="0"/>
+          <w:cnfStyle w:val="000000100000"/>
         </w:trPr>
         <w:tc>
           <w:tcPr>
-            <w:cnfStyle w:val="001000000000" w:firstRow="0" w:lastRow="0" w:firstColumn="1" w:lastColumn="0" w:oddVBand="0" w:evenVBand="0" w:oddHBand="0" w:evenHBand="0" w:firstRowFirstColumn="0" w:firstRowLastColumn="0" w:lastRowFirstColumn="0" w:lastRowLastColumn="0"/>
+            <w:cnfStyle w:val="001000000000"/>
             <w:tcW w:w="1988" w:type="dxa"/>
             <w:tcBorders>
               <w:left w:val="none" w:sz="0" w:space="0" w:color="auto"/>
@@ -7561,7 +7361,7 @@
           <w:p>
             <w:pPr>
               <w:jc w:val="center"/>
-              <w:cnfStyle w:val="000000100000" w:firstRow="0" w:lastRow="0" w:firstColumn="0" w:lastColumn="0" w:oddVBand="0" w:evenVBand="0" w:oddHBand="1" w:evenHBand="0" w:firstRowFirstColumn="0" w:firstRowLastColumn="0" w:lastRowFirstColumn="0" w:lastRowLastColumn="0"/>
+              <w:cnfStyle w:val="000000100000"/>
               <w:rPr>
                 <w:rFonts w:cs="Times New Roman"/>
                 <w:sz w:val="24"/>
@@ -7578,7 +7378,7 @@
           <w:p>
             <w:pPr>
               <w:jc w:val="center"/>
-              <w:cnfStyle w:val="000000100000" w:firstRow="0" w:lastRow="0" w:firstColumn="0" w:lastColumn="0" w:oddVBand="0" w:evenVBand="0" w:oddHBand="1" w:evenHBand="0" w:firstRowFirstColumn="0" w:firstRowLastColumn="0" w:lastRowFirstColumn="0" w:lastRowLastColumn="0"/>
+              <w:cnfStyle w:val="000000100000"/>
               <w:rPr>
                 <w:rFonts w:cs="Times New Roman"/>
                 <w:sz w:val="24"/>
@@ -7595,7 +7395,7 @@
           <w:p>
             <w:pPr>
               <w:jc w:val="center"/>
-              <w:cnfStyle w:val="000000100000" w:firstRow="0" w:lastRow="0" w:firstColumn="0" w:lastColumn="0" w:oddVBand="0" w:evenVBand="0" w:oddHBand="1" w:evenHBand="0" w:firstRowFirstColumn="0" w:firstRowLastColumn="0" w:lastRowFirstColumn="0" w:lastRowLastColumn="0"/>
+              <w:cnfStyle w:val="000000100000"/>
               <w:rPr>
                 <w:rFonts w:cs="Times New Roman"/>
                 <w:sz w:val="24"/>
@@ -7612,7 +7412,7 @@
           <w:p>
             <w:pPr>
               <w:jc w:val="center"/>
-              <w:cnfStyle w:val="000000100000" w:firstRow="0" w:lastRow="0" w:firstColumn="0" w:lastColumn="0" w:oddVBand="0" w:evenVBand="0" w:oddHBand="1" w:evenHBand="0" w:firstRowFirstColumn="0" w:firstRowLastColumn="0" w:lastRowFirstColumn="0" w:lastRowLastColumn="0"/>
+              <w:cnfStyle w:val="000000100000"/>
               <w:rPr>
                 <w:rFonts w:cs="Times New Roman"/>
                 <w:sz w:val="24"/>
@@ -7625,7 +7425,7 @@
       <w:tr>
         <w:tc>
           <w:tcPr>
-            <w:cnfStyle w:val="001000000000" w:firstRow="0" w:lastRow="0" w:firstColumn="1" w:lastColumn="0" w:oddVBand="0" w:evenVBand="0" w:oddHBand="0" w:evenHBand="0" w:firstRowFirstColumn="0" w:firstRowLastColumn="0" w:lastRowFirstColumn="0" w:lastRowLastColumn="0"/>
+            <w:cnfStyle w:val="001000000000"/>
             <w:tcW w:w="1988" w:type="dxa"/>
             <w:tcBorders>
               <w:left w:val="none" w:sz="0" w:space="0" w:color="auto"/>
@@ -7654,7 +7454,7 @@
           <w:p>
             <w:pPr>
               <w:jc w:val="center"/>
-              <w:cnfStyle w:val="000000000000" w:firstRow="0" w:lastRow="0" w:firstColumn="0" w:lastColumn="0" w:oddVBand="0" w:evenVBand="0" w:oddHBand="0" w:evenHBand="0" w:firstRowFirstColumn="0" w:firstRowLastColumn="0" w:lastRowFirstColumn="0" w:lastRowLastColumn="0"/>
+              <w:cnfStyle w:val="000000000000"/>
               <w:rPr>
                 <w:rFonts w:cs="Times New Roman"/>
                 <w:sz w:val="24"/>
@@ -7671,7 +7471,7 @@
           <w:p>
             <w:pPr>
               <w:jc w:val="center"/>
-              <w:cnfStyle w:val="000000000000" w:firstRow="0" w:lastRow="0" w:firstColumn="0" w:lastColumn="0" w:oddVBand="0" w:evenVBand="0" w:oddHBand="0" w:evenHBand="0" w:firstRowFirstColumn="0" w:firstRowLastColumn="0" w:lastRowFirstColumn="0" w:lastRowLastColumn="0"/>
+              <w:cnfStyle w:val="000000000000"/>
               <w:rPr>
                 <w:rFonts w:cs="Times New Roman"/>
                 <w:sz w:val="24"/>
@@ -7688,7 +7488,7 @@
           <w:p>
             <w:pPr>
               <w:jc w:val="center"/>
-              <w:cnfStyle w:val="000000000000" w:firstRow="0" w:lastRow="0" w:firstColumn="0" w:lastColumn="0" w:oddVBand="0" w:evenVBand="0" w:oddHBand="0" w:evenHBand="0" w:firstRowFirstColumn="0" w:firstRowLastColumn="0" w:lastRowFirstColumn="0" w:lastRowLastColumn="0"/>
+              <w:cnfStyle w:val="000000000000"/>
               <w:rPr>
                 <w:rFonts w:cs="Times New Roman"/>
                 <w:sz w:val="24"/>
@@ -7705,7 +7505,7 @@
           <w:p>
             <w:pPr>
               <w:jc w:val="center"/>
-              <w:cnfStyle w:val="000000000000" w:firstRow="0" w:lastRow="0" w:firstColumn="0" w:lastColumn="0" w:oddVBand="0" w:evenVBand="0" w:oddHBand="0" w:evenHBand="0" w:firstRowFirstColumn="0" w:firstRowLastColumn="0" w:lastRowFirstColumn="0" w:lastRowLastColumn="0"/>
+              <w:cnfStyle w:val="000000000000"/>
               <w:rPr>
                 <w:rFonts w:cs="Times New Roman"/>
                 <w:sz w:val="24"/>
@@ -7717,11 +7517,11 @@
       </w:tr>
       <w:tr>
         <w:trPr>
-          <w:cnfStyle w:val="000000100000" w:firstRow="0" w:lastRow="0" w:firstColumn="0" w:lastColumn="0" w:oddVBand="0" w:evenVBand="0" w:oddHBand="1" w:evenHBand="0" w:firstRowFirstColumn="0" w:firstRowLastColumn="0" w:lastRowFirstColumn="0" w:lastRowLastColumn="0"/>
+          <w:cnfStyle w:val="000000100000"/>
         </w:trPr>
         <w:tc>
           <w:tcPr>
-            <w:cnfStyle w:val="001000000000" w:firstRow="0" w:lastRow="0" w:firstColumn="1" w:lastColumn="0" w:oddVBand="0" w:evenVBand="0" w:oddHBand="0" w:evenHBand="0" w:firstRowFirstColumn="0" w:firstRowLastColumn="0" w:lastRowFirstColumn="0" w:lastRowLastColumn="0"/>
+            <w:cnfStyle w:val="001000000000"/>
             <w:tcW w:w="1988" w:type="dxa"/>
             <w:tcBorders>
               <w:left w:val="none" w:sz="0" w:space="0" w:color="auto"/>
@@ -7750,7 +7550,7 @@
           <w:p>
             <w:pPr>
               <w:jc w:val="center"/>
-              <w:cnfStyle w:val="000000100000" w:firstRow="0" w:lastRow="0" w:firstColumn="0" w:lastColumn="0" w:oddVBand="0" w:evenVBand="0" w:oddHBand="1" w:evenHBand="0" w:firstRowFirstColumn="0" w:firstRowLastColumn="0" w:lastRowFirstColumn="0" w:lastRowLastColumn="0"/>
+              <w:cnfStyle w:val="000000100000"/>
               <w:rPr>
                 <w:rFonts w:cs="Times New Roman"/>
                 <w:sz w:val="24"/>
@@ -7767,7 +7567,7 @@
           <w:p>
             <w:pPr>
               <w:jc w:val="center"/>
-              <w:cnfStyle w:val="000000100000" w:firstRow="0" w:lastRow="0" w:firstColumn="0" w:lastColumn="0" w:oddVBand="0" w:evenVBand="0" w:oddHBand="1" w:evenHBand="0" w:firstRowFirstColumn="0" w:firstRowLastColumn="0" w:lastRowFirstColumn="0" w:lastRowLastColumn="0"/>
+              <w:cnfStyle w:val="000000100000"/>
               <w:rPr>
                 <w:rFonts w:cs="Times New Roman"/>
                 <w:sz w:val="24"/>
@@ -7784,7 +7584,7 @@
           <w:p>
             <w:pPr>
               <w:jc w:val="center"/>
-              <w:cnfStyle w:val="000000100000" w:firstRow="0" w:lastRow="0" w:firstColumn="0" w:lastColumn="0" w:oddVBand="0" w:evenVBand="0" w:oddHBand="1" w:evenHBand="0" w:firstRowFirstColumn="0" w:firstRowLastColumn="0" w:lastRowFirstColumn="0" w:lastRowLastColumn="0"/>
+              <w:cnfStyle w:val="000000100000"/>
               <w:rPr>
                 <w:rFonts w:cs="Times New Roman"/>
                 <w:sz w:val="24"/>
@@ -7801,7 +7601,7 @@
           <w:p>
             <w:pPr>
               <w:jc w:val="center"/>
-              <w:cnfStyle w:val="000000100000" w:firstRow="0" w:lastRow="0" w:firstColumn="0" w:lastColumn="0" w:oddVBand="0" w:evenVBand="0" w:oddHBand="1" w:evenHBand="0" w:firstRowFirstColumn="0" w:firstRowLastColumn="0" w:lastRowFirstColumn="0" w:lastRowLastColumn="0"/>
+              <w:cnfStyle w:val="000000100000"/>
               <w:rPr>
                 <w:rFonts w:cs="Times New Roman"/>
                 <w:sz w:val="24"/>
@@ -7814,7 +7614,7 @@
       <w:tr>
         <w:tc>
           <w:tcPr>
-            <w:cnfStyle w:val="001000000000" w:firstRow="0" w:lastRow="0" w:firstColumn="1" w:lastColumn="0" w:oddVBand="0" w:evenVBand="0" w:oddHBand="0" w:evenHBand="0" w:firstRowFirstColumn="0" w:firstRowLastColumn="0" w:lastRowFirstColumn="0" w:lastRowLastColumn="0"/>
+            <w:cnfStyle w:val="001000000000"/>
             <w:tcW w:w="1988" w:type="dxa"/>
             <w:tcBorders>
               <w:left w:val="none" w:sz="0" w:space="0" w:color="auto"/>
@@ -7843,7 +7643,7 @@
           <w:p>
             <w:pPr>
               <w:jc w:val="center"/>
-              <w:cnfStyle w:val="000000000000" w:firstRow="0" w:lastRow="0" w:firstColumn="0" w:lastColumn="0" w:oddVBand="0" w:evenVBand="0" w:oddHBand="0" w:evenHBand="0" w:firstRowFirstColumn="0" w:firstRowLastColumn="0" w:lastRowFirstColumn="0" w:lastRowLastColumn="0"/>
+              <w:cnfStyle w:val="000000000000"/>
               <w:rPr>
                 <w:rFonts w:cs="Times New Roman"/>
                 <w:sz w:val="24"/>
@@ -7860,7 +7660,7 @@
           <w:p>
             <w:pPr>
               <w:jc w:val="center"/>
-              <w:cnfStyle w:val="000000000000" w:firstRow="0" w:lastRow="0" w:firstColumn="0" w:lastColumn="0" w:oddVBand="0" w:evenVBand="0" w:oddHBand="0" w:evenHBand="0" w:firstRowFirstColumn="0" w:firstRowLastColumn="0" w:lastRowFirstColumn="0" w:lastRowLastColumn="0"/>
+              <w:cnfStyle w:val="000000000000"/>
               <w:rPr>
                 <w:rFonts w:cs="Times New Roman"/>
                 <w:sz w:val="24"/>
@@ -7877,7 +7677,7 @@
           <w:p>
             <w:pPr>
               <w:jc w:val="center"/>
-              <w:cnfStyle w:val="000000000000" w:firstRow="0" w:lastRow="0" w:firstColumn="0" w:lastColumn="0" w:oddVBand="0" w:evenVBand="0" w:oddHBand="0" w:evenHBand="0" w:firstRowFirstColumn="0" w:firstRowLastColumn="0" w:lastRowFirstColumn="0" w:lastRowLastColumn="0"/>
+              <w:cnfStyle w:val="000000000000"/>
               <w:rPr>
                 <w:rFonts w:cs="Times New Roman"/>
                 <w:sz w:val="24"/>
@@ -7894,7 +7694,7 @@
           <w:p>
             <w:pPr>
               <w:jc w:val="center"/>
-              <w:cnfStyle w:val="000000000000" w:firstRow="0" w:lastRow="0" w:firstColumn="0" w:lastColumn="0" w:oddVBand="0" w:evenVBand="0" w:oddHBand="0" w:evenHBand="0" w:firstRowFirstColumn="0" w:firstRowLastColumn="0" w:lastRowFirstColumn="0" w:lastRowLastColumn="0"/>
+              <w:cnfStyle w:val="000000000000"/>
               <w:rPr>
                 <w:rFonts w:cs="Times New Roman"/>
                 <w:sz w:val="24"/>
@@ -7974,8 +7774,8 @@
 </file>
 
 <file path=word/endnotes.xml><?xml version="1.0" encoding="utf-8"?>
-<w:endnotes xmlns:wpc="http://schemas.microsoft.com/office/word/2010/wordprocessingCanvas" xmlns:cx="http://schemas.microsoft.com/office/drawing/2014/chartex" xmlns:cx1="http://schemas.microsoft.com/office/drawing/2015/9/8/chartex" xmlns:cx2="http://schemas.microsoft.com/office/drawing/2015/10/21/chartex" xmlns:cx3="http://schemas.microsoft.com/office/drawing/2016/5/9/chartex" xmlns:cx4="http://schemas.microsoft.com/office/drawing/2016/5/10/chartex" xmlns:cx5="http://schemas.microsoft.com/office/drawing/2016/5/11/chartex" xmlns:cx6="http://schemas.microsoft.com/office/drawing/2016/5/12/chartex" xmlns:cx7="http://schemas.microsoft.com/office/drawing/2016/5/13/chartex" xmlns:cx8="http://schemas.microsoft.com/office/drawing/2016/5/14/chartex" xmlns:mc="http://schemas.openxmlformats.org/markup-compatibility/2006" xmlns:aink="http://schemas.microsoft.com/office/drawing/2016/ink" xmlns:am3d="http://schemas.microsoft.com/office/drawing/2017/model3d" xmlns:o="urn:schemas-microsoft-com:office:office" xmlns:oel="http://schemas.microsoft.com/office/2019/extlst" xmlns:r="http://schemas.openxmlformats.org/officeDocument/2006/relationships" xmlns:m="http://schemas.openxmlformats.org/officeDocument/2006/math" xmlns:v="urn:schemas-microsoft-com:vml" xmlns:wp14="http://schemas.microsoft.com/office/word/2010/wordprocessingDrawing" xmlns:wp="http://schemas.openxmlformats.org/drawingml/2006/wordprocessingDrawing" xmlns:w10="urn:schemas-microsoft-com:office:word" xmlns:w="http://schemas.openxmlformats.org/wordprocessingml/2006/main" xmlns:w14="http://schemas.microsoft.com/office/word/2010/wordml" xmlns:w15="http://schemas.microsoft.com/office/word/2012/wordml" xmlns:w16cex="http://schemas.microsoft.com/office/word/2018/wordml/cex" xmlns:w16cid="http://schemas.microsoft.com/office/word/2016/wordml/cid" xmlns:w16="http://schemas.microsoft.com/office/word/2018/wordml" xmlns:w16du="http://schemas.microsoft.com/office/word/2023/wordml/word16du" xmlns:w16sdtdh="http://schemas.microsoft.com/office/word/2020/wordml/sdtdatahash" xmlns:w16se="http://schemas.microsoft.com/office/word/2015/wordml/symex" xmlns:wpg="http://schemas.microsoft.com/office/word/2010/wordprocessingGroup" xmlns:wpi="http://schemas.microsoft.com/office/word/2010/wordprocessingInk" xmlns:wne="http://schemas.microsoft.com/office/word/2006/wordml" xmlns:wps="http://schemas.microsoft.com/office/word/2010/wordprocessingShape" mc:Ignorable="w14 w15 w16se w16cid w16 w16cex w16sdtdh wp14">
-  <w:endnote w:type="separator" w:id="-1">
+<w:endnotes xmlns:ve="http://schemas.openxmlformats.org/markup-compatibility/2006" xmlns:o="urn:schemas-microsoft-com:office:office" xmlns:r="http://schemas.openxmlformats.org/officeDocument/2006/relationships" xmlns:m="http://schemas.openxmlformats.org/officeDocument/2006/math" xmlns:v="urn:schemas-microsoft-com:vml" xmlns:wp="http://schemas.openxmlformats.org/drawingml/2006/wordprocessingDrawing" xmlns:w10="urn:schemas-microsoft-com:office:word" xmlns:w="http://schemas.openxmlformats.org/wordprocessingml/2006/main" xmlns:wne="http://schemas.microsoft.com/office/word/2006/wordml">
+  <w:endnote w:type="separator" w:id="0">
     <w:p>
       <w:pPr>
         <w:spacing w:after="0" w:line="240" w:lineRule="auto"/>
@@ -7985,7 +7785,7 @@
       </w:r>
     </w:p>
   </w:endnote>
-  <w:endnote w:type="continuationSeparator" w:id="0">
+  <w:endnote w:type="continuationSeparator" w:id="1">
     <w:p>
       <w:pPr>
         <w:spacing w:after="0" w:line="240" w:lineRule="auto"/>
@@ -7999,7 +7799,7 @@
 </file>
 
 <file path=word/footer1.xml><?xml version="1.0" encoding="utf-8"?>
-<w:ftr xmlns:wpc="http://schemas.microsoft.com/office/word/2010/wordprocessingCanvas" xmlns:cx="http://schemas.microsoft.com/office/drawing/2014/chartex" xmlns:cx1="http://schemas.microsoft.com/office/drawing/2015/9/8/chartex" xmlns:cx2="http://schemas.microsoft.com/office/drawing/2015/10/21/chartex" xmlns:cx3="http://schemas.microsoft.com/office/drawing/2016/5/9/chartex" xmlns:cx4="http://schemas.microsoft.com/office/drawing/2016/5/10/chartex" xmlns:cx5="http://schemas.microsoft.com/office/drawing/2016/5/11/chartex" xmlns:cx6="http://schemas.microsoft.com/office/drawing/2016/5/12/chartex" xmlns:cx7="http://schemas.microsoft.com/office/drawing/2016/5/13/chartex" xmlns:cx8="http://schemas.microsoft.com/office/drawing/2016/5/14/chartex" xmlns:mc="http://schemas.openxmlformats.org/markup-compatibility/2006" xmlns:aink="http://schemas.microsoft.com/office/drawing/2016/ink" xmlns:am3d="http://schemas.microsoft.com/office/drawing/2017/model3d" xmlns:o="urn:schemas-microsoft-com:office:office" xmlns:oel="http://schemas.microsoft.com/office/2019/extlst" xmlns:r="http://schemas.openxmlformats.org/officeDocument/2006/relationships" xmlns:m="http://schemas.openxmlformats.org/officeDocument/2006/math" xmlns:v="urn:schemas-microsoft-com:vml" xmlns:wp14="http://schemas.microsoft.com/office/word/2010/wordprocessingDrawing" xmlns:wp="http://schemas.openxmlformats.org/drawingml/2006/wordprocessingDrawing" xmlns:w10="urn:schemas-microsoft-com:office:word" xmlns:w="http://schemas.openxmlformats.org/wordprocessingml/2006/main" xmlns:w14="http://schemas.microsoft.com/office/word/2010/wordml" xmlns:w15="http://schemas.microsoft.com/office/word/2012/wordml" xmlns:w16cex="http://schemas.microsoft.com/office/word/2018/wordml/cex" xmlns:w16cid="http://schemas.microsoft.com/office/word/2016/wordml/cid" xmlns:w16="http://schemas.microsoft.com/office/word/2018/wordml" xmlns:w16du="http://schemas.microsoft.com/office/word/2023/wordml/word16du" xmlns:w16sdtdh="http://schemas.microsoft.com/office/word/2020/wordml/sdtdatahash" xmlns:w16se="http://schemas.microsoft.com/office/word/2015/wordml/symex" xmlns:wpg="http://schemas.microsoft.com/office/word/2010/wordprocessingGroup" xmlns:wpi="http://schemas.microsoft.com/office/word/2010/wordprocessingInk" xmlns:wne="http://schemas.microsoft.com/office/word/2006/wordml" xmlns:wps="http://schemas.microsoft.com/office/word/2010/wordprocessingShape" mc:Ignorable="w14 w15 w16se w16cid w16 w16cex w16sdtdh wp14">
+<w:ftr xmlns:ve="http://schemas.openxmlformats.org/markup-compatibility/2006" xmlns:o="urn:schemas-microsoft-com:office:office" xmlns:r="http://schemas.openxmlformats.org/officeDocument/2006/relationships" xmlns:m="http://schemas.openxmlformats.org/officeDocument/2006/math" xmlns:v="urn:schemas-microsoft-com:vml" xmlns:wp="http://schemas.openxmlformats.org/drawingml/2006/wordprocessingDrawing" xmlns:w10="urn:schemas-microsoft-com:office:word" xmlns:w="http://schemas.openxmlformats.org/wordprocessingml/2006/main" xmlns:wne="http://schemas.microsoft.com/office/word/2006/wordml">
   <w:sdt>
     <w:sdtPr>
       <w:id w:val="272292239"/>
@@ -8044,7 +7844,7 @@
 </file>
 
 <file path=word/footer2.xml><?xml version="1.0" encoding="utf-8"?>
-<w:ftr xmlns:wpc="http://schemas.microsoft.com/office/word/2010/wordprocessingCanvas" xmlns:cx="http://schemas.microsoft.com/office/drawing/2014/chartex" xmlns:cx1="http://schemas.microsoft.com/office/drawing/2015/9/8/chartex" xmlns:cx2="http://schemas.microsoft.com/office/drawing/2015/10/21/chartex" xmlns:cx3="http://schemas.microsoft.com/office/drawing/2016/5/9/chartex" xmlns:cx4="http://schemas.microsoft.com/office/drawing/2016/5/10/chartex" xmlns:cx5="http://schemas.microsoft.com/office/drawing/2016/5/11/chartex" xmlns:cx6="http://schemas.microsoft.com/office/drawing/2016/5/12/chartex" xmlns:cx7="http://schemas.microsoft.com/office/drawing/2016/5/13/chartex" xmlns:cx8="http://schemas.microsoft.com/office/drawing/2016/5/14/chartex" xmlns:mc="http://schemas.openxmlformats.org/markup-compatibility/2006" xmlns:aink="http://schemas.microsoft.com/office/drawing/2016/ink" xmlns:am3d="http://schemas.microsoft.com/office/drawing/2017/model3d" xmlns:o="urn:schemas-microsoft-com:office:office" xmlns:oel="http://schemas.microsoft.com/office/2019/extlst" xmlns:r="http://schemas.openxmlformats.org/officeDocument/2006/relationships" xmlns:m="http://schemas.openxmlformats.org/officeDocument/2006/math" xmlns:v="urn:schemas-microsoft-com:vml" xmlns:wp14="http://schemas.microsoft.com/office/word/2010/wordprocessingDrawing" xmlns:wp="http://schemas.openxmlformats.org/drawingml/2006/wordprocessingDrawing" xmlns:w10="urn:schemas-microsoft-com:office:word" xmlns:w="http://schemas.openxmlformats.org/wordprocessingml/2006/main" xmlns:w14="http://schemas.microsoft.com/office/word/2010/wordml" xmlns:w15="http://schemas.microsoft.com/office/word/2012/wordml" xmlns:w16cex="http://schemas.microsoft.com/office/word/2018/wordml/cex" xmlns:w16cid="http://schemas.microsoft.com/office/word/2016/wordml/cid" xmlns:w16="http://schemas.microsoft.com/office/word/2018/wordml" xmlns:w16du="http://schemas.microsoft.com/office/word/2023/wordml/word16du" xmlns:w16sdtdh="http://schemas.microsoft.com/office/word/2020/wordml/sdtdatahash" xmlns:w16se="http://schemas.microsoft.com/office/word/2015/wordml/symex" xmlns:wpg="http://schemas.microsoft.com/office/word/2010/wordprocessingGroup" xmlns:wpi="http://schemas.microsoft.com/office/word/2010/wordprocessingInk" xmlns:wne="http://schemas.microsoft.com/office/word/2006/wordml" xmlns:wps="http://schemas.microsoft.com/office/word/2010/wordprocessingShape" mc:Ignorable="w14 w15 w16se w16cid w16 w16cex w16sdtdh wp14">
+<w:ftr xmlns:ve="http://schemas.openxmlformats.org/markup-compatibility/2006" xmlns:o="urn:schemas-microsoft-com:office:office" xmlns:r="http://schemas.openxmlformats.org/officeDocument/2006/relationships" xmlns:m="http://schemas.openxmlformats.org/officeDocument/2006/math" xmlns:v="urn:schemas-microsoft-com:vml" xmlns:wp="http://schemas.openxmlformats.org/drawingml/2006/wordprocessingDrawing" xmlns:w10="urn:schemas-microsoft-com:office:word" xmlns:w="http://schemas.openxmlformats.org/wordprocessingml/2006/main" xmlns:wne="http://schemas.microsoft.com/office/word/2006/wordml">
   <w:p>
     <w:pPr>
       <w:pStyle w:val="Footer"/>
@@ -8063,7 +7863,7 @@
       <w:rPr>
         <w:noProof/>
       </w:rPr>
-      <w:t>2</w:t>
+      <w:t>5</w:t>
     </w:r>
     <w:r>
       <w:fldChar w:fldCharType="end"/>
@@ -8078,8 +7878,8 @@
 </file>
 
 <file path=word/footnotes.xml><?xml version="1.0" encoding="utf-8"?>
-<w:footnotes xmlns:wpc="http://schemas.microsoft.com/office/word/2010/wordprocessingCanvas" xmlns:cx="http://schemas.microsoft.com/office/drawing/2014/chartex" xmlns:cx1="http://schemas.microsoft.com/office/drawing/2015/9/8/chartex" xmlns:cx2="http://schemas.microsoft.com/office/drawing/2015/10/21/chartex" xmlns:cx3="http://schemas.microsoft.com/office/drawing/2016/5/9/chartex" xmlns:cx4="http://schemas.microsoft.com/office/drawing/2016/5/10/chartex" xmlns:cx5="http://schemas.microsoft.com/office/drawing/2016/5/11/chartex" xmlns:cx6="http://schemas.microsoft.com/office/drawing/2016/5/12/chartex" xmlns:cx7="http://schemas.microsoft.com/office/drawing/2016/5/13/chartex" xmlns:cx8="http://schemas.microsoft.com/office/drawing/2016/5/14/chartex" xmlns:mc="http://schemas.openxmlformats.org/markup-compatibility/2006" xmlns:aink="http://schemas.microsoft.com/office/drawing/2016/ink" xmlns:am3d="http://schemas.microsoft.com/office/drawing/2017/model3d" xmlns:o="urn:schemas-microsoft-com:office:office" xmlns:oel="http://schemas.microsoft.com/office/2019/extlst" xmlns:r="http://schemas.openxmlformats.org/officeDocument/2006/relationships" xmlns:m="http://schemas.openxmlformats.org/officeDocument/2006/math" xmlns:v="urn:schemas-microsoft-com:vml" xmlns:wp14="http://schemas.microsoft.com/office/word/2010/wordprocessingDrawing" xmlns:wp="http://schemas.openxmlformats.org/drawingml/2006/wordprocessingDrawing" xmlns:w10="urn:schemas-microsoft-com:office:word" xmlns:w="http://schemas.openxmlformats.org/wordprocessingml/2006/main" xmlns:w14="http://schemas.microsoft.com/office/word/2010/wordml" xmlns:w15="http://schemas.microsoft.com/office/word/2012/wordml" xmlns:w16cex="http://schemas.microsoft.com/office/word/2018/wordml/cex" xmlns:w16cid="http://schemas.microsoft.com/office/word/2016/wordml/cid" xmlns:w16="http://schemas.microsoft.com/office/word/2018/wordml" xmlns:w16du="http://schemas.microsoft.com/office/word/2023/wordml/word16du" xmlns:w16sdtdh="http://schemas.microsoft.com/office/word/2020/wordml/sdtdatahash" xmlns:w16se="http://schemas.microsoft.com/office/word/2015/wordml/symex" xmlns:wpg="http://schemas.microsoft.com/office/word/2010/wordprocessingGroup" xmlns:wpi="http://schemas.microsoft.com/office/word/2010/wordprocessingInk" xmlns:wne="http://schemas.microsoft.com/office/word/2006/wordml" xmlns:wps="http://schemas.microsoft.com/office/word/2010/wordprocessingShape" mc:Ignorable="w14 w15 w16se w16cid w16 w16cex w16sdtdh wp14">
-  <w:footnote w:type="separator" w:id="-1">
+<w:footnotes xmlns:ve="http://schemas.openxmlformats.org/markup-compatibility/2006" xmlns:o="urn:schemas-microsoft-com:office:office" xmlns:r="http://schemas.openxmlformats.org/officeDocument/2006/relationships" xmlns:m="http://schemas.openxmlformats.org/officeDocument/2006/math" xmlns:v="urn:schemas-microsoft-com:vml" xmlns:wp="http://schemas.openxmlformats.org/drawingml/2006/wordprocessingDrawing" xmlns:w10="urn:schemas-microsoft-com:office:word" xmlns:w="http://schemas.openxmlformats.org/wordprocessingml/2006/main" xmlns:wne="http://schemas.microsoft.com/office/word/2006/wordml">
+  <w:footnote w:type="separator" w:id="0">
     <w:p>
       <w:pPr>
         <w:spacing w:after="0" w:line="240" w:lineRule="auto"/>
@@ -8089,7 +7889,7 @@
       </w:r>
     </w:p>
   </w:footnote>
-  <w:footnote w:type="continuationSeparator" w:id="0">
+  <w:footnote w:type="continuationSeparator" w:id="1">
     <w:p>
       <w:pPr>
         <w:spacing w:after="0" w:line="240" w:lineRule="auto"/>
@@ -8103,8 +7903,8 @@
 </file>
 
 <file path=word/numbering.xml><?xml version="1.0" encoding="utf-8"?>
-<w:numbering xmlns:wpc="http://schemas.microsoft.com/office/word/2010/wordprocessingCanvas" xmlns:cx="http://schemas.microsoft.com/office/drawing/2014/chartex" xmlns:cx1="http://schemas.microsoft.com/office/drawing/2015/9/8/chartex" xmlns:cx2="http://schemas.microsoft.com/office/drawing/2015/10/21/chartex" xmlns:cx3="http://schemas.microsoft.com/office/drawing/2016/5/9/chartex" xmlns:cx4="http://schemas.microsoft.com/office/drawing/2016/5/10/chartex" xmlns:cx5="http://schemas.microsoft.com/office/drawing/2016/5/11/chartex" xmlns:cx6="http://schemas.microsoft.com/office/drawing/2016/5/12/chartex" xmlns:cx7="http://schemas.microsoft.com/office/drawing/2016/5/13/chartex" xmlns:cx8="http://schemas.microsoft.com/office/drawing/2016/5/14/chartex" xmlns:mc="http://schemas.openxmlformats.org/markup-compatibility/2006" xmlns:aink="http://schemas.microsoft.com/office/drawing/2016/ink" xmlns:am3d="http://schemas.microsoft.com/office/drawing/2017/model3d" xmlns:o="urn:schemas-microsoft-com:office:office" xmlns:oel="http://schemas.microsoft.com/office/2019/extlst" xmlns:r="http://schemas.openxmlformats.org/officeDocument/2006/relationships" xmlns:m="http://schemas.openxmlformats.org/officeDocument/2006/math" xmlns:v="urn:schemas-microsoft-com:vml" xmlns:wp14="http://schemas.microsoft.com/office/word/2010/wordprocessingDrawing" xmlns:wp="http://schemas.openxmlformats.org/drawingml/2006/wordprocessingDrawing" xmlns:w10="urn:schemas-microsoft-com:office:word" xmlns:w="http://schemas.openxmlformats.org/wordprocessingml/2006/main" xmlns:w14="http://schemas.microsoft.com/office/word/2010/wordml" xmlns:w15="http://schemas.microsoft.com/office/word/2012/wordml" xmlns:w16cex="http://schemas.microsoft.com/office/word/2018/wordml/cex" xmlns:w16cid="http://schemas.microsoft.com/office/word/2016/wordml/cid" xmlns:w16="http://schemas.microsoft.com/office/word/2018/wordml" xmlns:w16du="http://schemas.microsoft.com/office/word/2023/wordml/word16du" xmlns:w16sdtdh="http://schemas.microsoft.com/office/word/2020/wordml/sdtdatahash" xmlns:w16se="http://schemas.microsoft.com/office/word/2015/wordml/symex" xmlns:wpg="http://schemas.microsoft.com/office/word/2010/wordprocessingGroup" xmlns:wpi="http://schemas.microsoft.com/office/word/2010/wordprocessingInk" xmlns:wne="http://schemas.microsoft.com/office/word/2006/wordml" xmlns:wps="http://schemas.microsoft.com/office/word/2010/wordprocessingShape" mc:Ignorable="w14 w15 w16se w16cid w16 w16cex w16sdtdh wp14">
-  <w:abstractNum w:abstractNumId="0" w15:restartNumberingAfterBreak="0">
+<w:numbering xmlns:ve="http://schemas.openxmlformats.org/markup-compatibility/2006" xmlns:o="urn:schemas-microsoft-com:office:office" xmlns:r="http://schemas.openxmlformats.org/officeDocument/2006/relationships" xmlns:m="http://schemas.openxmlformats.org/officeDocument/2006/math" xmlns:v="urn:schemas-microsoft-com:vml" xmlns:wp="http://schemas.openxmlformats.org/drawingml/2006/wordprocessingDrawing" xmlns:w10="urn:schemas-microsoft-com:office:word" xmlns:w="http://schemas.openxmlformats.org/wordprocessingml/2006/main" xmlns:wne="http://schemas.microsoft.com/office/word/2006/wordml">
+  <w:abstractNum w:abstractNumId="0">
     <w:nsid w:val="0252231D"/>
     <w:multiLevelType w:val="hybridMultilevel"/>
     <w:tmpl w:val="AAB21D98"/>
@@ -8217,7 +8017,7 @@
       </w:rPr>
     </w:lvl>
   </w:abstractNum>
-  <w:abstractNum w:abstractNumId="1" w15:restartNumberingAfterBreak="0">
+  <w:abstractNum w:abstractNumId="1">
     <w:nsid w:val="28E05133"/>
     <w:multiLevelType w:val="multilevel"/>
     <w:tmpl w:val="A8EC196A"/>
@@ -8366,17 +8166,17 @@
       </w:rPr>
     </w:lvl>
   </w:abstractNum>
-  <w:num w:numId="1" w16cid:durableId="1027099815">
+  <w:num w:numId="1">
     <w:abstractNumId w:val="1"/>
   </w:num>
-  <w:num w:numId="2" w16cid:durableId="726223317">
+  <w:num w:numId="2">
     <w:abstractNumId w:val="0"/>
   </w:num>
 </w:numbering>
 </file>
 
 <file path=word/styles.xml><?xml version="1.0" encoding="utf-8"?>
-<w:styles xmlns:mc="http://schemas.openxmlformats.org/markup-compatibility/2006" xmlns:r="http://schemas.openxmlformats.org/officeDocument/2006/relationships" xmlns:w="http://schemas.openxmlformats.org/wordprocessingml/2006/main" xmlns:w14="http://schemas.microsoft.com/office/word/2010/wordml" xmlns:w15="http://schemas.microsoft.com/office/word/2012/wordml" xmlns:w16cex="http://schemas.microsoft.com/office/word/2018/wordml/cex" xmlns:w16cid="http://schemas.microsoft.com/office/word/2016/wordml/cid" xmlns:w16="http://schemas.microsoft.com/office/word/2018/wordml" xmlns:w16sdtdh="http://schemas.microsoft.com/office/word/2020/wordml/sdtdatahash" xmlns:w16se="http://schemas.microsoft.com/office/word/2015/wordml/symex" mc:Ignorable="w14 w15 w16se w16cid w16 w16cex w16sdtdh">
+<w:styles xmlns:r="http://schemas.openxmlformats.org/officeDocument/2006/relationships" xmlns:w="http://schemas.openxmlformats.org/wordprocessingml/2006/main">
   <w:docDefaults>
     <w:rPrDefault>
       <w:rPr>
@@ -8393,380 +8193,147 @@
       </w:pPr>
     </w:pPrDefault>
   </w:docDefaults>
-  <w:latentStyles w:defLockedState="0" w:defUIPriority="99" w:defSemiHidden="0" w:defUnhideWhenUsed="0" w:defQFormat="0" w:count="376">
-    <w:lsdException w:name="Normal" w:uiPriority="0" w:qFormat="1"/>
-    <w:lsdException w:name="heading 1" w:uiPriority="9" w:qFormat="1"/>
-    <w:lsdException w:name="heading 2" w:semiHidden="1" w:uiPriority="9" w:unhideWhenUsed="1" w:qFormat="1"/>
-    <w:lsdException w:name="heading 3" w:semiHidden="1" w:uiPriority="9" w:unhideWhenUsed="1" w:qFormat="1"/>
-    <w:lsdException w:name="heading 4" w:semiHidden="1" w:uiPriority="9" w:unhideWhenUsed="1" w:qFormat="1"/>
-    <w:lsdException w:name="heading 5" w:semiHidden="1" w:uiPriority="9" w:unhideWhenUsed="1" w:qFormat="1"/>
-    <w:lsdException w:name="heading 6" w:semiHidden="1" w:uiPriority="9" w:unhideWhenUsed="1" w:qFormat="1"/>
-    <w:lsdException w:name="heading 7" w:semiHidden="1" w:uiPriority="9" w:unhideWhenUsed="1" w:qFormat="1"/>
-    <w:lsdException w:name="heading 8" w:semiHidden="1" w:uiPriority="9" w:unhideWhenUsed="1" w:qFormat="1"/>
-    <w:lsdException w:name="heading 9" w:semiHidden="1" w:uiPriority="9" w:unhideWhenUsed="1" w:qFormat="1"/>
-    <w:lsdException w:name="index 1" w:semiHidden="1" w:unhideWhenUsed="1"/>
-    <w:lsdException w:name="index 2" w:semiHidden="1" w:unhideWhenUsed="1"/>
-    <w:lsdException w:name="index 3" w:semiHidden="1" w:unhideWhenUsed="1"/>
-    <w:lsdException w:name="index 4" w:semiHidden="1" w:unhideWhenUsed="1"/>
-    <w:lsdException w:name="index 5" w:semiHidden="1" w:unhideWhenUsed="1"/>
-    <w:lsdException w:name="index 6" w:semiHidden="1" w:unhideWhenUsed="1"/>
-    <w:lsdException w:name="index 7" w:semiHidden="1" w:unhideWhenUsed="1"/>
-    <w:lsdException w:name="index 8" w:semiHidden="1" w:unhideWhenUsed="1"/>
-    <w:lsdException w:name="index 9" w:semiHidden="1" w:unhideWhenUsed="1"/>
-    <w:lsdException w:name="toc 1" w:semiHidden="1" w:uiPriority="39" w:unhideWhenUsed="1"/>
-    <w:lsdException w:name="toc 2" w:semiHidden="1" w:uiPriority="39" w:unhideWhenUsed="1"/>
-    <w:lsdException w:name="toc 3" w:semiHidden="1" w:uiPriority="39" w:unhideWhenUsed="1"/>
-    <w:lsdException w:name="toc 4" w:semiHidden="1" w:uiPriority="39" w:unhideWhenUsed="1"/>
-    <w:lsdException w:name="toc 5" w:semiHidden="1" w:uiPriority="39" w:unhideWhenUsed="1"/>
-    <w:lsdException w:name="toc 6" w:semiHidden="1" w:uiPriority="39" w:unhideWhenUsed="1"/>
-    <w:lsdException w:name="toc 7" w:semiHidden="1" w:uiPriority="39" w:unhideWhenUsed="1"/>
-    <w:lsdException w:name="toc 8" w:semiHidden="1" w:uiPriority="39" w:unhideWhenUsed="1"/>
-    <w:lsdException w:name="toc 9" w:semiHidden="1" w:uiPriority="39" w:unhideWhenUsed="1"/>
-    <w:lsdException w:name="Normal Indent" w:semiHidden="1" w:unhideWhenUsed="1"/>
-    <w:lsdException w:name="footnote text" w:semiHidden="1" w:unhideWhenUsed="1"/>
-    <w:lsdException w:name="annotation text" w:semiHidden="1" w:unhideWhenUsed="1"/>
-    <w:lsdException w:name="header" w:semiHidden="1" w:unhideWhenUsed="1"/>
-    <w:lsdException w:name="footer" w:semiHidden="1" w:unhideWhenUsed="1"/>
-    <w:lsdException w:name="index heading" w:semiHidden="1" w:unhideWhenUsed="1"/>
-    <w:lsdException w:name="caption" w:semiHidden="1" w:uiPriority="35" w:unhideWhenUsed="1" w:qFormat="1"/>
-    <w:lsdException w:name="table of figures" w:semiHidden="1" w:unhideWhenUsed="1"/>
-    <w:lsdException w:name="envelope address" w:semiHidden="1" w:unhideWhenUsed="1"/>
-    <w:lsdException w:name="envelope return" w:semiHidden="1" w:unhideWhenUsed="1"/>
-    <w:lsdException w:name="footnote reference" w:semiHidden="1" w:unhideWhenUsed="1"/>
-    <w:lsdException w:name="annotation reference" w:semiHidden="1" w:unhideWhenUsed="1"/>
-    <w:lsdException w:name="line number" w:semiHidden="1" w:unhideWhenUsed="1"/>
-    <w:lsdException w:name="page number" w:semiHidden="1" w:unhideWhenUsed="1"/>
-    <w:lsdException w:name="endnote reference" w:semiHidden="1" w:unhideWhenUsed="1"/>
-    <w:lsdException w:name="endnote text" w:semiHidden="1" w:unhideWhenUsed="1"/>
-    <w:lsdException w:name="table of authorities" w:semiHidden="1" w:unhideWhenUsed="1"/>
-    <w:lsdException w:name="macro" w:semiHidden="1" w:unhideWhenUsed="1"/>
-    <w:lsdException w:name="toa heading" w:semiHidden="1" w:unhideWhenUsed="1"/>
-    <w:lsdException w:name="List" w:semiHidden="1" w:unhideWhenUsed="1"/>
-    <w:lsdException w:name="List Bullet" w:semiHidden="1" w:unhideWhenUsed="1"/>
-    <w:lsdException w:name="List Number" w:semiHidden="1" w:unhideWhenUsed="1"/>
-    <w:lsdException w:name="List 2" w:semiHidden="1" w:unhideWhenUsed="1"/>
-    <w:lsdException w:name="List 3" w:semiHidden="1" w:unhideWhenUsed="1"/>
-    <w:lsdException w:name="List 4" w:semiHidden="1" w:unhideWhenUsed="1"/>
-    <w:lsdException w:name="List 5" w:semiHidden="1" w:unhideWhenUsed="1"/>
-    <w:lsdException w:name="List Bullet 2" w:semiHidden="1" w:unhideWhenUsed="1"/>
-    <w:lsdException w:name="List Bullet 3" w:semiHidden="1" w:unhideWhenUsed="1"/>
-    <w:lsdException w:name="List Bullet 4" w:semiHidden="1" w:unhideWhenUsed="1"/>
-    <w:lsdException w:name="List Bullet 5" w:semiHidden="1" w:unhideWhenUsed="1"/>
-    <w:lsdException w:name="List Number 2" w:semiHidden="1" w:unhideWhenUsed="1"/>
-    <w:lsdException w:name="List Number 3" w:semiHidden="1" w:unhideWhenUsed="1"/>
-    <w:lsdException w:name="List Number 4" w:semiHidden="1" w:unhideWhenUsed="1"/>
-    <w:lsdException w:name="List Number 5" w:semiHidden="1" w:unhideWhenUsed="1"/>
-    <w:lsdException w:name="Title" w:uiPriority="10" w:qFormat="1"/>
-    <w:lsdException w:name="Closing" w:semiHidden="1" w:unhideWhenUsed="1"/>
-    <w:lsdException w:name="Signature" w:semiHidden="1" w:unhideWhenUsed="1"/>
-    <w:lsdException w:name="Default Paragraph Font" w:semiHidden="1" w:uiPriority="1" w:unhideWhenUsed="1"/>
-    <w:lsdException w:name="Body Text" w:semiHidden="1" w:unhideWhenUsed="1"/>
-    <w:lsdException w:name="Body Text Indent" w:semiHidden="1" w:unhideWhenUsed="1"/>
-    <w:lsdException w:name="List Continue" w:semiHidden="1" w:unhideWhenUsed="1"/>
-    <w:lsdException w:name="List Continue 2" w:semiHidden="1" w:unhideWhenUsed="1"/>
-    <w:lsdException w:name="List Continue 3" w:semiHidden="1" w:unhideWhenUsed="1"/>
-    <w:lsdException w:name="List Continue 4" w:semiHidden="1" w:unhideWhenUsed="1"/>
-    <w:lsdException w:name="List Continue 5" w:semiHidden="1" w:unhideWhenUsed="1"/>
-    <w:lsdException w:name="Message Header" w:semiHidden="1" w:unhideWhenUsed="1"/>
-    <w:lsdException w:name="Subtitle" w:uiPriority="11" w:qFormat="1"/>
-    <w:lsdException w:name="Salutation" w:semiHidden="1" w:unhideWhenUsed="1"/>
-    <w:lsdException w:name="Date" w:semiHidden="1" w:unhideWhenUsed="1"/>
-    <w:lsdException w:name="Body Text First Indent" w:semiHidden="1" w:unhideWhenUsed="1"/>
-    <w:lsdException w:name="Body Text First Indent 2" w:semiHidden="1" w:unhideWhenUsed="1"/>
-    <w:lsdException w:name="Note Heading" w:semiHidden="1" w:unhideWhenUsed="1"/>
-    <w:lsdException w:name="Body Text 2" w:semiHidden="1" w:unhideWhenUsed="1"/>
-    <w:lsdException w:name="Body Text 3" w:semiHidden="1" w:unhideWhenUsed="1"/>
-    <w:lsdException w:name="Body Text Indent 2" w:semiHidden="1" w:unhideWhenUsed="1"/>
-    <w:lsdException w:name="Body Text Indent 3" w:semiHidden="1" w:unhideWhenUsed="1"/>
-    <w:lsdException w:name="Block Text" w:semiHidden="1" w:unhideWhenUsed="1"/>
-    <w:lsdException w:name="Hyperlink" w:semiHidden="1" w:unhideWhenUsed="1"/>
-    <w:lsdException w:name="FollowedHyperlink" w:semiHidden="1" w:unhideWhenUsed="1"/>
-    <w:lsdException w:name="Strong" w:uiPriority="22" w:qFormat="1"/>
-    <w:lsdException w:name="Emphasis" w:uiPriority="20" w:qFormat="1"/>
-    <w:lsdException w:name="Document Map" w:semiHidden="1" w:unhideWhenUsed="1"/>
-    <w:lsdException w:name="Plain Text" w:semiHidden="1" w:unhideWhenUsed="1"/>
-    <w:lsdException w:name="E-mail Signature" w:semiHidden="1" w:unhideWhenUsed="1"/>
-    <w:lsdException w:name="HTML Top of Form" w:semiHidden="1" w:unhideWhenUsed="1"/>
-    <w:lsdException w:name="HTML Bottom of Form" w:semiHidden="1" w:unhideWhenUsed="1"/>
-    <w:lsdException w:name="Normal (Web)" w:semiHidden="1" w:unhideWhenUsed="1"/>
-    <w:lsdException w:name="HTML Acronym" w:semiHidden="1" w:unhideWhenUsed="1"/>
-    <w:lsdException w:name="HTML Address" w:semiHidden="1" w:unhideWhenUsed="1"/>
-    <w:lsdException w:name="HTML Cite" w:semiHidden="1" w:unhideWhenUsed="1"/>
-    <w:lsdException w:name="HTML Code" w:semiHidden="1" w:unhideWhenUsed="1"/>
-    <w:lsdException w:name="HTML Definition" w:semiHidden="1" w:unhideWhenUsed="1"/>
-    <w:lsdException w:name="HTML Keyboard" w:semiHidden="1" w:unhideWhenUsed="1"/>
-    <w:lsdException w:name="HTML Preformatted" w:semiHidden="1" w:unhideWhenUsed="1"/>
-    <w:lsdException w:name="HTML Sample" w:semiHidden="1" w:unhideWhenUsed="1"/>
-    <w:lsdException w:name="HTML Typewriter" w:semiHidden="1" w:unhideWhenUsed="1"/>
-    <w:lsdException w:name="HTML Variable" w:semiHidden="1" w:unhideWhenUsed="1"/>
-    <w:lsdException w:name="annotation subject" w:semiHidden="1" w:unhideWhenUsed="1"/>
-    <w:lsdException w:name="No List" w:semiHidden="1" w:unhideWhenUsed="1"/>
-    <w:lsdException w:name="Outline List 1" w:semiHidden="1" w:unhideWhenUsed="1"/>
-    <w:lsdException w:name="Outline List 2" w:semiHidden="1" w:unhideWhenUsed="1"/>
-    <w:lsdException w:name="Outline List 3" w:semiHidden="1" w:unhideWhenUsed="1"/>
-    <w:lsdException w:name="Table Simple 1" w:semiHidden="1" w:unhideWhenUsed="1"/>
-    <w:lsdException w:name="Table Simple 2" w:semiHidden="1" w:unhideWhenUsed="1"/>
-    <w:lsdException w:name="Table Simple 3" w:semiHidden="1" w:unhideWhenUsed="1"/>
-    <w:lsdException w:name="Table Classic 1" w:semiHidden="1" w:unhideWhenUsed="1"/>
-    <w:lsdException w:name="Table Classic 2" w:semiHidden="1" w:unhideWhenUsed="1"/>
-    <w:lsdException w:name="Table Classic 3" w:semiHidden="1" w:unhideWhenUsed="1"/>
-    <w:lsdException w:name="Table Classic 4" w:semiHidden="1" w:unhideWhenUsed="1"/>
-    <w:lsdException w:name="Table Colorful 1" w:semiHidden="1" w:unhideWhenUsed="1"/>
-    <w:lsdException w:name="Table Colorful 2" w:semiHidden="1" w:unhideWhenUsed="1"/>
-    <w:lsdException w:name="Table Colorful 3" w:semiHidden="1" w:unhideWhenUsed="1"/>
-    <w:lsdException w:name="Table Columns 1" w:semiHidden="1" w:unhideWhenUsed="1"/>
-    <w:lsdException w:name="Table Columns 2" w:semiHidden="1" w:unhideWhenUsed="1"/>
-    <w:lsdException w:name="Table Columns 3" w:semiHidden="1" w:unhideWhenUsed="1"/>
-    <w:lsdException w:name="Table Columns 4" w:semiHidden="1" w:unhideWhenUsed="1"/>
-    <w:lsdException w:name="Table Columns 5" w:semiHidden="1" w:unhideWhenUsed="1"/>
-    <w:lsdException w:name="Table Grid 1" w:semiHidden="1" w:unhideWhenUsed="1"/>
-    <w:lsdException w:name="Table Grid 2" w:semiHidden="1" w:unhideWhenUsed="1"/>
-    <w:lsdException w:name="Table Grid 3" w:semiHidden="1" w:unhideWhenUsed="1"/>
-    <w:lsdException w:name="Table Grid 4" w:semiHidden="1" w:unhideWhenUsed="1"/>
-    <w:lsdException w:name="Table Grid 5" w:semiHidden="1" w:unhideWhenUsed="1"/>
-    <w:lsdException w:name="Table Grid 6" w:semiHidden="1" w:unhideWhenUsed="1"/>
-    <w:lsdException w:name="Table Grid 7" w:semiHidden="1" w:unhideWhenUsed="1"/>
-    <w:lsdException w:name="Table Grid 8" w:semiHidden="1" w:unhideWhenUsed="1"/>
-    <w:lsdException w:name="Table List 1" w:semiHidden="1" w:unhideWhenUsed="1"/>
-    <w:lsdException w:name="Table List 2" w:semiHidden="1" w:unhideWhenUsed="1"/>
-    <w:lsdException w:name="Table List 3" w:semiHidden="1" w:unhideWhenUsed="1"/>
-    <w:lsdException w:name="Table List 4" w:semiHidden="1" w:unhideWhenUsed="1"/>
-    <w:lsdException w:name="Table List 5" w:semiHidden="1" w:unhideWhenUsed="1"/>
-    <w:lsdException w:name="Table List 6" w:semiHidden="1" w:unhideWhenUsed="1"/>
-    <w:lsdException w:name="Table List 7" w:semiHidden="1" w:unhideWhenUsed="1"/>
-    <w:lsdException w:name="Table List 8" w:semiHidden="1" w:unhideWhenUsed="1"/>
-    <w:lsdException w:name="Table 3D effects 1" w:semiHidden="1" w:unhideWhenUsed="1"/>
-    <w:lsdException w:name="Table 3D effects 2" w:semiHidden="1" w:unhideWhenUsed="1"/>
-    <w:lsdException w:name="Table 3D effects 3" w:semiHidden="1" w:unhideWhenUsed="1"/>
-    <w:lsdException w:name="Table Contemporary" w:semiHidden="1" w:unhideWhenUsed="1"/>
-    <w:lsdException w:name="Table Elegant" w:semiHidden="1" w:unhideWhenUsed="1"/>
-    <w:lsdException w:name="Table Professional" w:semiHidden="1" w:unhideWhenUsed="1"/>
-    <w:lsdException w:name="Table Subtle 1" w:semiHidden="1" w:unhideWhenUsed="1"/>
-    <w:lsdException w:name="Table Subtle 2" w:semiHidden="1" w:unhideWhenUsed="1"/>
-    <w:lsdException w:name="Table Web 1" w:semiHidden="1" w:unhideWhenUsed="1"/>
-    <w:lsdException w:name="Table Web 2" w:semiHidden="1" w:unhideWhenUsed="1"/>
-    <w:lsdException w:name="Balloon Text" w:semiHidden="1" w:unhideWhenUsed="1"/>
-    <w:lsdException w:name="Table Grid" w:uiPriority="59"/>
-    <w:lsdException w:name="Placeholder Text" w:semiHidden="1"/>
-    <w:lsdException w:name="No Spacing" w:uiPriority="1" w:qFormat="1"/>
-    <w:lsdException w:name="Light Shading" w:uiPriority="60"/>
-    <w:lsdException w:name="Light List" w:uiPriority="61"/>
-    <w:lsdException w:name="Light Grid" w:uiPriority="62"/>
-    <w:lsdException w:name="Medium Shading 1" w:uiPriority="63"/>
-    <w:lsdException w:name="Medium Shading 2" w:uiPriority="64"/>
-    <w:lsdException w:name="Medium List 1" w:uiPriority="65"/>
-    <w:lsdException w:name="Medium List 2" w:uiPriority="66"/>
-    <w:lsdException w:name="Medium Grid 1" w:uiPriority="67"/>
-    <w:lsdException w:name="Medium Grid 2" w:uiPriority="68"/>
-    <w:lsdException w:name="Medium Grid 3" w:uiPriority="69"/>
-    <w:lsdException w:name="Dark List" w:uiPriority="70"/>
-    <w:lsdException w:name="Colorful Shading" w:uiPriority="71"/>
-    <w:lsdException w:name="Colorful List" w:uiPriority="72"/>
-    <w:lsdException w:name="Colorful Grid" w:uiPriority="73"/>
-    <w:lsdException w:name="Light Shading Accent 1" w:uiPriority="60"/>
-    <w:lsdException w:name="Light List Accent 1" w:uiPriority="61"/>
-    <w:lsdException w:name="Light Grid Accent 1" w:uiPriority="62"/>
-    <w:lsdException w:name="Medium Shading 1 Accent 1" w:uiPriority="63"/>
-    <w:lsdException w:name="Medium Shading 2 Accent 1" w:uiPriority="64"/>
-    <w:lsdException w:name="Medium List 1 Accent 1" w:uiPriority="65"/>
-    <w:lsdException w:name="Revision" w:semiHidden="1"/>
-    <w:lsdException w:name="List Paragraph" w:uiPriority="34" w:qFormat="1"/>
-    <w:lsdException w:name="Quote" w:uiPriority="29" w:qFormat="1"/>
-    <w:lsdException w:name="Intense Quote" w:uiPriority="30" w:qFormat="1"/>
-    <w:lsdException w:name="Medium List 2 Accent 1" w:uiPriority="66"/>
-    <w:lsdException w:name="Medium Grid 1 Accent 1" w:uiPriority="67"/>
-    <w:lsdException w:name="Medium Grid 2 Accent 1" w:uiPriority="68"/>
-    <w:lsdException w:name="Medium Grid 3 Accent 1" w:uiPriority="69"/>
-    <w:lsdException w:name="Dark List Accent 1" w:uiPriority="70"/>
-    <w:lsdException w:name="Colorful Shading Accent 1" w:uiPriority="71"/>
-    <w:lsdException w:name="Colorful List Accent 1" w:uiPriority="72"/>
-    <w:lsdException w:name="Colorful Grid Accent 1" w:uiPriority="73"/>
-    <w:lsdException w:name="Light Shading Accent 2" w:uiPriority="60"/>
-    <w:lsdException w:name="Light List Accent 2" w:uiPriority="61"/>
-    <w:lsdException w:name="Light Grid Accent 2" w:uiPriority="62"/>
-    <w:lsdException w:name="Medium Shading 1 Accent 2" w:uiPriority="63"/>
-    <w:lsdException w:name="Medium Shading 2 Accent 2" w:uiPriority="64"/>
-    <w:lsdException w:name="Medium List 1 Accent 2" w:uiPriority="65"/>
-    <w:lsdException w:name="Medium List 2 Accent 2" w:uiPriority="66"/>
-    <w:lsdException w:name="Medium Grid 1 Accent 2" w:uiPriority="67"/>
-    <w:lsdException w:name="Medium Grid 2 Accent 2" w:uiPriority="68"/>
-    <w:lsdException w:name="Medium Grid 3 Accent 2" w:uiPriority="69"/>
-    <w:lsdException w:name="Dark List Accent 2" w:uiPriority="70"/>
-    <w:lsdException w:name="Colorful Shading Accent 2" w:uiPriority="71"/>
-    <w:lsdException w:name="Colorful List Accent 2" w:uiPriority="72"/>
-    <w:lsdException w:name="Colorful Grid Accent 2" w:uiPriority="73"/>
-    <w:lsdException w:name="Light Shading Accent 3" w:uiPriority="60"/>
-    <w:lsdException w:name="Light List Accent 3" w:uiPriority="61"/>
-    <w:lsdException w:name="Light Grid Accent 3" w:uiPriority="62"/>
-    <w:lsdException w:name="Medium Shading 1 Accent 3" w:uiPriority="63"/>
-    <w:lsdException w:name="Medium Shading 2 Accent 3" w:uiPriority="64"/>
-    <w:lsdException w:name="Medium List 1 Accent 3" w:uiPriority="65"/>
-    <w:lsdException w:name="Medium List 2 Accent 3" w:uiPriority="66"/>
-    <w:lsdException w:name="Medium Grid 1 Accent 3" w:uiPriority="67"/>
-    <w:lsdException w:name="Medium Grid 2 Accent 3" w:uiPriority="68"/>
-    <w:lsdException w:name="Medium Grid 3 Accent 3" w:uiPriority="69"/>
-    <w:lsdException w:name="Dark List Accent 3" w:uiPriority="70"/>
-    <w:lsdException w:name="Colorful Shading Accent 3" w:uiPriority="71"/>
-    <w:lsdException w:name="Colorful List Accent 3" w:uiPriority="72"/>
-    <w:lsdException w:name="Colorful Grid Accent 3" w:uiPriority="73"/>
-    <w:lsdException w:name="Light Shading Accent 4" w:uiPriority="60"/>
-    <w:lsdException w:name="Light List Accent 4" w:uiPriority="61"/>
-    <w:lsdException w:name="Light Grid Accent 4" w:uiPriority="62"/>
-    <w:lsdException w:name="Medium Shading 1 Accent 4" w:uiPriority="63"/>
-    <w:lsdException w:name="Medium Shading 2 Accent 4" w:uiPriority="64"/>
-    <w:lsdException w:name="Medium List 1 Accent 4" w:uiPriority="65"/>
-    <w:lsdException w:name="Medium List 2 Accent 4" w:uiPriority="66"/>
-    <w:lsdException w:name="Medium Grid 1 Accent 4" w:uiPriority="67"/>
-    <w:lsdException w:name="Medium Grid 2 Accent 4" w:uiPriority="68"/>
-    <w:lsdException w:name="Medium Grid 3 Accent 4" w:uiPriority="69"/>
-    <w:lsdException w:name="Dark List Accent 4" w:uiPriority="70"/>
-    <w:lsdException w:name="Colorful Shading Accent 4" w:uiPriority="71"/>
-    <w:lsdException w:name="Colorful List Accent 4" w:uiPriority="72"/>
-    <w:lsdException w:name="Colorful Grid Accent 4" w:uiPriority="73"/>
-    <w:lsdException w:name="Light Shading Accent 5" w:uiPriority="60"/>
-    <w:lsdException w:name="Light List Accent 5" w:uiPriority="61"/>
-    <w:lsdException w:name="Light Grid Accent 5" w:uiPriority="62"/>
-    <w:lsdException w:name="Medium Shading 1 Accent 5" w:uiPriority="63"/>
-    <w:lsdException w:name="Medium Shading 2 Accent 5" w:uiPriority="64"/>
-    <w:lsdException w:name="Medium List 1 Accent 5" w:uiPriority="65"/>
-    <w:lsdException w:name="Medium List 2 Accent 5" w:uiPriority="66"/>
-    <w:lsdException w:name="Medium Grid 1 Accent 5" w:uiPriority="67"/>
-    <w:lsdException w:name="Medium Grid 2 Accent 5" w:uiPriority="68"/>
-    <w:lsdException w:name="Medium Grid 3 Accent 5" w:uiPriority="69"/>
-    <w:lsdException w:name="Dark List Accent 5" w:uiPriority="70"/>
-    <w:lsdException w:name="Colorful Shading Accent 5" w:uiPriority="71"/>
-    <w:lsdException w:name="Colorful List Accent 5" w:uiPriority="72"/>
-    <w:lsdException w:name="Colorful Grid Accent 5" w:uiPriority="73"/>
-    <w:lsdException w:name="Light Shading Accent 6" w:uiPriority="60"/>
-    <w:lsdException w:name="Light List Accent 6" w:uiPriority="61"/>
-    <w:lsdException w:name="Light Grid Accent 6" w:uiPriority="62"/>
-    <w:lsdException w:name="Medium Shading 1 Accent 6" w:uiPriority="63"/>
-    <w:lsdException w:name="Medium Shading 2 Accent 6" w:uiPriority="64"/>
-    <w:lsdException w:name="Medium List 1 Accent 6" w:uiPriority="65"/>
-    <w:lsdException w:name="Medium List 2 Accent 6" w:uiPriority="66"/>
-    <w:lsdException w:name="Medium Grid 1 Accent 6" w:uiPriority="67"/>
-    <w:lsdException w:name="Medium Grid 2 Accent 6" w:uiPriority="68"/>
-    <w:lsdException w:name="Medium Grid 3 Accent 6" w:uiPriority="69"/>
-    <w:lsdException w:name="Dark List Accent 6" w:uiPriority="70"/>
-    <w:lsdException w:name="Colorful Shading Accent 6" w:uiPriority="71"/>
-    <w:lsdException w:name="Colorful List Accent 6" w:uiPriority="72"/>
-    <w:lsdException w:name="Colorful Grid Accent 6" w:uiPriority="73"/>
-    <w:lsdException w:name="Subtle Emphasis" w:uiPriority="19" w:qFormat="1"/>
-    <w:lsdException w:name="Intense Emphasis" w:uiPriority="21" w:qFormat="1"/>
-    <w:lsdException w:name="Subtle Reference" w:uiPriority="31" w:qFormat="1"/>
-    <w:lsdException w:name="Intense Reference" w:uiPriority="32" w:qFormat="1"/>
-    <w:lsdException w:name="Book Title" w:uiPriority="33" w:qFormat="1"/>
-    <w:lsdException w:name="Bibliography" w:semiHidden="1" w:uiPriority="37" w:unhideWhenUsed="1"/>
-    <w:lsdException w:name="TOC Heading" w:semiHidden="1" w:uiPriority="39" w:unhideWhenUsed="1" w:qFormat="1"/>
-    <w:lsdException w:name="Plain Table 1" w:uiPriority="41"/>
-    <w:lsdException w:name="Plain Table 2" w:uiPriority="42"/>
-    <w:lsdException w:name="Plain Table 3" w:uiPriority="43"/>
-    <w:lsdException w:name="Plain Table 4" w:uiPriority="44"/>
-    <w:lsdException w:name="Plain Table 5" w:uiPriority="45"/>
-    <w:lsdException w:name="Grid Table Light" w:uiPriority="40"/>
-    <w:lsdException w:name="Grid Table 1 Light" w:uiPriority="46"/>
-    <w:lsdException w:name="Grid Table 2" w:uiPriority="47"/>
-    <w:lsdException w:name="Grid Table 3" w:uiPriority="48"/>
-    <w:lsdException w:name="Grid Table 4" w:uiPriority="49"/>
-    <w:lsdException w:name="Grid Table 5 Dark" w:uiPriority="50"/>
-    <w:lsdException w:name="Grid Table 6 Colorful" w:uiPriority="51"/>
-    <w:lsdException w:name="Grid Table 7 Colorful" w:uiPriority="52"/>
-    <w:lsdException w:name="Grid Table 1 Light Accent 1" w:uiPriority="46"/>
-    <w:lsdException w:name="Grid Table 2 Accent 1" w:uiPriority="47"/>
-    <w:lsdException w:name="Grid Table 3 Accent 1" w:uiPriority="48"/>
-    <w:lsdException w:name="Grid Table 4 Accent 1" w:uiPriority="49"/>
-    <w:lsdException w:name="Grid Table 5 Dark Accent 1" w:uiPriority="50"/>
-    <w:lsdException w:name="Grid Table 6 Colorful Accent 1" w:uiPriority="51"/>
-    <w:lsdException w:name="Grid Table 7 Colorful Accent 1" w:uiPriority="52"/>
-    <w:lsdException w:name="Grid Table 1 Light Accent 2" w:uiPriority="46"/>
-    <w:lsdException w:name="Grid Table 2 Accent 2" w:uiPriority="47"/>
-    <w:lsdException w:name="Grid Table 3 Accent 2" w:uiPriority="48"/>
-    <w:lsdException w:name="Grid Table 4 Accent 2" w:uiPriority="49"/>
-    <w:lsdException w:name="Grid Table 5 Dark Accent 2" w:uiPriority="50"/>
-    <w:lsdException w:name="Grid Table 6 Colorful Accent 2" w:uiPriority="51"/>
-    <w:lsdException w:name="Grid Table 7 Colorful Accent 2" w:uiPriority="52"/>
-    <w:lsdException w:name="Grid Table 1 Light Accent 3" w:uiPriority="46"/>
-    <w:lsdException w:name="Grid Table 2 Accent 3" w:uiPriority="47"/>
-    <w:lsdException w:name="Grid Table 3 Accent 3" w:uiPriority="48"/>
-    <w:lsdException w:name="Grid Table 4 Accent 3" w:uiPriority="49"/>
-    <w:lsdException w:name="Grid Table 5 Dark Accent 3" w:uiPriority="50"/>
-    <w:lsdException w:name="Grid Table 6 Colorful Accent 3" w:uiPriority="51"/>
-    <w:lsdException w:name="Grid Table 7 Colorful Accent 3" w:uiPriority="52"/>
-    <w:lsdException w:name="Grid Table 1 Light Accent 4" w:uiPriority="46"/>
-    <w:lsdException w:name="Grid Table 2 Accent 4" w:uiPriority="47"/>
-    <w:lsdException w:name="Grid Table 3 Accent 4" w:uiPriority="48"/>
-    <w:lsdException w:name="Grid Table 4 Accent 4" w:uiPriority="49"/>
-    <w:lsdException w:name="Grid Table 5 Dark Accent 4" w:uiPriority="50"/>
-    <w:lsdException w:name="Grid Table 6 Colorful Accent 4" w:uiPriority="51"/>
-    <w:lsdException w:name="Grid Table 7 Colorful Accent 4" w:uiPriority="52"/>
-    <w:lsdException w:name="Grid Table 1 Light Accent 5" w:uiPriority="46"/>
-    <w:lsdException w:name="Grid Table 2 Accent 5" w:uiPriority="47"/>
-    <w:lsdException w:name="Grid Table 3 Accent 5" w:uiPriority="48"/>
-    <w:lsdException w:name="Grid Table 4 Accent 5" w:uiPriority="49"/>
-    <w:lsdException w:name="Grid Table 5 Dark Accent 5" w:uiPriority="50"/>
-    <w:lsdException w:name="Grid Table 6 Colorful Accent 5" w:uiPriority="51"/>
-    <w:lsdException w:name="Grid Table 7 Colorful Accent 5" w:uiPriority="52"/>
-    <w:lsdException w:name="Grid Table 1 Light Accent 6" w:uiPriority="46"/>
-    <w:lsdException w:name="Grid Table 2 Accent 6" w:uiPriority="47"/>
-    <w:lsdException w:name="Grid Table 3 Accent 6" w:uiPriority="48"/>
-    <w:lsdException w:name="Grid Table 4 Accent 6" w:uiPriority="49"/>
-    <w:lsdException w:name="Grid Table 5 Dark Accent 6" w:uiPriority="50"/>
-    <w:lsdException w:name="Grid Table 6 Colorful Accent 6" w:uiPriority="51"/>
-    <w:lsdException w:name="Grid Table 7 Colorful Accent 6" w:uiPriority="52"/>
-    <w:lsdException w:name="List Table 1 Light" w:uiPriority="46"/>
-    <w:lsdException w:name="List Table 2" w:uiPriority="47"/>
-    <w:lsdException w:name="List Table 3" w:uiPriority="48"/>
-    <w:lsdException w:name="List Table 4" w:uiPriority="49"/>
-    <w:lsdException w:name="List Table 5 Dark" w:uiPriority="50"/>
-    <w:lsdException w:name="List Table 6 Colorful" w:uiPriority="51"/>
-    <w:lsdException w:name="List Table 7 Colorful" w:uiPriority="52"/>
-    <w:lsdException w:name="List Table 1 Light Accent 1" w:uiPriority="46"/>
-    <w:lsdException w:name="List Table 2 Accent 1" w:uiPriority="47"/>
-    <w:lsdException w:name="List Table 3 Accent 1" w:uiPriority="48"/>
-    <w:lsdException w:name="List Table 4 Accent 1" w:uiPriority="49"/>
-    <w:lsdException w:name="List Table 5 Dark Accent 1" w:uiPriority="50"/>
-    <w:lsdException w:name="List Table 6 Colorful Accent 1" w:uiPriority="51"/>
-    <w:lsdException w:name="List Table 7 Colorful Accent 1" w:uiPriority="52"/>
-    <w:lsdException w:name="List Table 1 Light Accent 2" w:uiPriority="46"/>
-    <w:lsdException w:name="List Table 2 Accent 2" w:uiPriority="47"/>
-    <w:lsdException w:name="List Table 3 Accent 2" w:uiPriority="48"/>
-    <w:lsdException w:name="List Table 4 Accent 2" w:uiPriority="49"/>
-    <w:lsdException w:name="List Table 5 Dark Accent 2" w:uiPriority="50"/>
-    <w:lsdException w:name="List Table 6 Colorful Accent 2" w:uiPriority="51"/>
-    <w:lsdException w:name="List Table 7 Colorful Accent 2" w:uiPriority="52"/>
-    <w:lsdException w:name="List Table 1 Light Accent 3" w:uiPriority="46"/>
-    <w:lsdException w:name="List Table 2 Accent 3" w:uiPriority="47"/>
-    <w:lsdException w:name="List Table 3 Accent 3" w:uiPriority="48"/>
-    <w:lsdException w:name="List Table 4 Accent 3" w:uiPriority="49"/>
-    <w:lsdException w:name="List Table 5 Dark Accent 3" w:uiPriority="50"/>
-    <w:lsdException w:name="List Table 6 Colorful Accent 3" w:uiPriority="51"/>
-    <w:lsdException w:name="List Table 7 Colorful Accent 3" w:uiPriority="52"/>
-    <w:lsdException w:name="List Table 1 Light Accent 4" w:uiPriority="46"/>
-    <w:lsdException w:name="List Table 2 Accent 4" w:uiPriority="47"/>
-    <w:lsdException w:name="List Table 3 Accent 4" w:uiPriority="48"/>
-    <w:lsdException w:name="List Table 4 Accent 4" w:uiPriority="49"/>
-    <w:lsdException w:name="List Table 5 Dark Accent 4" w:uiPriority="50"/>
-    <w:lsdException w:name="List Table 6 Colorful Accent 4" w:uiPriority="51"/>
-    <w:lsdException w:name="List Table 7 Colorful Accent 4" w:uiPriority="52"/>
-    <w:lsdException w:name="List Table 1 Light Accent 5" w:uiPriority="46"/>
-    <w:lsdException w:name="List Table 2 Accent 5" w:uiPriority="47"/>
-    <w:lsdException w:name="List Table 3 Accent 5" w:uiPriority="48"/>
-    <w:lsdException w:name="List Table 4 Accent 5" w:uiPriority="49"/>
-    <w:lsdException w:name="List Table 5 Dark Accent 5" w:uiPriority="50"/>
-    <w:lsdException w:name="List Table 6 Colorful Accent 5" w:uiPriority="51"/>
-    <w:lsdException w:name="List Table 7 Colorful Accent 5" w:uiPriority="52"/>
-    <w:lsdException w:name="List Table 1 Light Accent 6" w:uiPriority="46"/>
-    <w:lsdException w:name="List Table 2 Accent 6" w:uiPriority="47"/>
-    <w:lsdException w:name="List Table 3 Accent 6" w:uiPriority="48"/>
-    <w:lsdException w:name="List Table 4 Accent 6" w:uiPriority="49"/>
-    <w:lsdException w:name="List Table 5 Dark Accent 6" w:uiPriority="50"/>
-    <w:lsdException w:name="List Table 6 Colorful Accent 6" w:uiPriority="51"/>
-    <w:lsdException w:name="List Table 7 Colorful Accent 6" w:uiPriority="52"/>
-    <w:lsdException w:name="Mention" w:semiHidden="1" w:unhideWhenUsed="1"/>
-    <w:lsdException w:name="Smart Hyperlink" w:semiHidden="1" w:unhideWhenUsed="1"/>
-    <w:lsdException w:name="Hashtag" w:semiHidden="1" w:unhideWhenUsed="1"/>
-    <w:lsdException w:name="Unresolved Mention" w:semiHidden="1" w:unhideWhenUsed="1"/>
-    <w:lsdException w:name="Smart Link" w:semiHidden="1" w:unhideWhenUsed="1"/>
+  <w:latentStyles w:defLockedState="0" w:defUIPriority="99" w:defSemiHidden="1" w:defUnhideWhenUsed="1" w:defQFormat="0" w:count="267">
+    <w:lsdException w:name="Normal" w:semiHidden="0" w:uiPriority="0" w:unhideWhenUsed="0" w:qFormat="1"/>
+    <w:lsdException w:name="heading 1" w:semiHidden="0" w:uiPriority="9" w:unhideWhenUsed="0" w:qFormat="1"/>
+    <w:lsdException w:name="heading 2" w:uiPriority="9" w:qFormat="1"/>
+    <w:lsdException w:name="heading 3" w:uiPriority="9" w:qFormat="1"/>
+    <w:lsdException w:name="heading 4" w:uiPriority="9" w:qFormat="1"/>
+    <w:lsdException w:name="heading 5" w:uiPriority="9" w:qFormat="1"/>
+    <w:lsdException w:name="heading 6" w:uiPriority="9" w:qFormat="1"/>
+    <w:lsdException w:name="heading 7" w:uiPriority="9" w:qFormat="1"/>
+    <w:lsdException w:name="heading 8" w:uiPriority="9" w:qFormat="1"/>
+    <w:lsdException w:name="heading 9" w:uiPriority="9" w:qFormat="1"/>
+    <w:lsdException w:name="toc 1" w:uiPriority="39"/>
+    <w:lsdException w:name="toc 2" w:uiPriority="39"/>
+    <w:lsdException w:name="toc 3" w:uiPriority="39"/>
+    <w:lsdException w:name="toc 4" w:uiPriority="39"/>
+    <w:lsdException w:name="toc 5" w:uiPriority="39"/>
+    <w:lsdException w:name="toc 6" w:uiPriority="39"/>
+    <w:lsdException w:name="toc 7" w:uiPriority="39"/>
+    <w:lsdException w:name="toc 8" w:uiPriority="39"/>
+    <w:lsdException w:name="toc 9" w:uiPriority="39"/>
+    <w:lsdException w:name="caption" w:uiPriority="35" w:qFormat="1"/>
+    <w:lsdException w:name="Title" w:semiHidden="0" w:uiPriority="10" w:unhideWhenUsed="0" w:qFormat="1"/>
+    <w:lsdException w:name="Default Paragraph Font" w:uiPriority="1"/>
+    <w:lsdException w:name="Subtitle" w:semiHidden="0" w:uiPriority="11" w:unhideWhenUsed="0" w:qFormat="1"/>
+    <w:lsdException w:name="Strong" w:semiHidden="0" w:uiPriority="22" w:unhideWhenUsed="0" w:qFormat="1"/>
+    <w:lsdException w:name="Emphasis" w:semiHidden="0" w:uiPriority="20" w:unhideWhenUsed="0" w:qFormat="1"/>
+    <w:lsdException w:name="Normal Table" w:semiHidden="0" w:unhideWhenUsed="0"/>
+    <w:lsdException w:name="Table Web 3" w:semiHidden="0" w:unhideWhenUsed="0"/>
+    <w:lsdException w:name="Table Grid" w:semiHidden="0" w:uiPriority="59" w:unhideWhenUsed="0"/>
+    <w:lsdException w:name="Table Theme" w:semiHidden="0" w:unhideWhenUsed="0"/>
+    <w:lsdException w:name="Placeholder Text" w:unhideWhenUsed="0"/>
+    <w:lsdException w:name="No Spacing" w:semiHidden="0" w:uiPriority="1" w:unhideWhenUsed="0" w:qFormat="1"/>
+    <w:lsdException w:name="Light Shading" w:semiHidden="0" w:uiPriority="60" w:unhideWhenUsed="0"/>
+    <w:lsdException w:name="Light List" w:semiHidden="0" w:uiPriority="61" w:unhideWhenUsed="0"/>
+    <w:lsdException w:name="Light Grid" w:semiHidden="0" w:uiPriority="62" w:unhideWhenUsed="0"/>
+    <w:lsdException w:name="Medium Shading 1" w:semiHidden="0" w:uiPriority="63" w:unhideWhenUsed="0"/>
+    <w:lsdException w:name="Medium Shading 2" w:semiHidden="0" w:uiPriority="64" w:unhideWhenUsed="0"/>
+    <w:lsdException w:name="Medium List 1" w:semiHidden="0" w:uiPriority="65" w:unhideWhenUsed="0"/>
+    <w:lsdException w:name="Medium List 2" w:semiHidden="0" w:uiPriority="66" w:unhideWhenUsed="0"/>
+    <w:lsdException w:name="Medium Grid 1" w:semiHidden="0" w:uiPriority="67" w:unhideWhenUsed="0"/>
+    <w:lsdException w:name="Medium Grid 2" w:semiHidden="0" w:uiPriority="68" w:unhideWhenUsed="0"/>
+    <w:lsdException w:name="Medium Grid 3" w:semiHidden="0" w:uiPriority="69" w:unhideWhenUsed="0"/>
+    <w:lsdException w:name="Dark List" w:semiHidden="0" w:uiPriority="70" w:unhideWhenUsed="0"/>
+    <w:lsdException w:name="Colorful Shading" w:semiHidden="0" w:uiPriority="71" w:unhideWhenUsed="0"/>
+    <w:lsdException w:name="Colorful List" w:semiHidden="0" w:uiPriority="72" w:unhideWhenUsed="0"/>
+    <w:lsdException w:name="Colorful Grid" w:semiHidden="0" w:uiPriority="73" w:unhideWhenUsed="0"/>
+    <w:lsdException w:name="Light Shading Accent 1" w:semiHidden="0" w:uiPriority="60" w:unhideWhenUsed="0"/>
+    <w:lsdException w:name="Light List Accent 1" w:semiHidden="0" w:uiPriority="61" w:unhideWhenUsed="0"/>
+    <w:lsdException w:name="Light Grid Accent 1" w:semiHidden="0" w:uiPriority="62" w:unhideWhenUsed="0"/>
+    <w:lsdException w:name="Medium Shading 1 Accent 1" w:semiHidden="0" w:uiPriority="63" w:unhideWhenUsed="0"/>
+    <w:lsdException w:name="Medium Shading 2 Accent 1" w:semiHidden="0" w:uiPriority="64" w:unhideWhenUsed="0"/>
+    <w:lsdException w:name="Medium List 1 Accent 1" w:semiHidden="0" w:uiPriority="65" w:unhideWhenUsed="0"/>
+    <w:lsdException w:name="Revision" w:unhideWhenUsed="0"/>
+    <w:lsdException w:name="List Paragraph" w:semiHidden="0" w:uiPriority="34" w:unhideWhenUsed="0" w:qFormat="1"/>
+    <w:lsdException w:name="Quote" w:semiHidden="0" w:uiPriority="29" w:unhideWhenUsed="0" w:qFormat="1"/>
+    <w:lsdException w:name="Intense Quote" w:semiHidden="0" w:uiPriority="30" w:unhideWhenUsed="0" w:qFormat="1"/>
+    <w:lsdException w:name="Medium List 2 Accent 1" w:semiHidden="0" w:uiPriority="66" w:unhideWhenUsed="0"/>
+    <w:lsdException w:name="Medium Grid 1 Accent 1" w:semiHidden="0" w:uiPriority="67" w:unhideWhenUsed="0"/>
+    <w:lsdException w:name="Medium Grid 2 Accent 1" w:semiHidden="0" w:uiPriority="68" w:unhideWhenUsed="0"/>
+    <w:lsdException w:name="Medium Grid 3 Accent 1" w:semiHidden="0" w:uiPriority="69" w:unhideWhenUsed="0"/>
+    <w:lsdException w:name="Dark List Accent 1" w:semiHidden="0" w:uiPriority="70" w:unhideWhenUsed="0"/>
+    <w:lsdException w:name="Colorful Shading Accent 1" w:semiHidden="0" w:uiPriority="71" w:unhideWhenUsed="0"/>
+    <w:lsdException w:name="Colorful List Accent 1" w:semiHidden="0" w:uiPriority="72" w:unhideWhenUsed="0"/>
+    <w:lsdException w:name="Colorful Grid Accent 1" w:semiHidden="0" w:uiPriority="73" w:unhideWhenUsed="0"/>
+    <w:lsdException w:name="Light Shading Accent 2" w:semiHidden="0" w:uiPriority="60" w:unhideWhenUsed="0"/>
+    <w:lsdException w:name="Light List Accent 2" w:semiHidden="0" w:uiPriority="61" w:unhideWhenUsed="0"/>
+    <w:lsdException w:name="Light Grid Accent 2" w:semiHidden="0" w:uiPriority="62" w:unhideWhenUsed="0"/>
+    <w:lsdException w:name="Medium Shading 1 Accent 2" w:semiHidden="0" w:uiPriority="63" w:unhideWhenUsed="0"/>
+    <w:lsdException w:name="Medium Shading 2 Accent 2" w:semiHidden="0" w:uiPriority="64" w:unhideWhenUsed="0"/>
+    <w:lsdException w:name="Medium List 1 Accent 2" w:semiHidden="0" w:uiPriority="65" w:unhideWhenUsed="0"/>
+    <w:lsdException w:name="Medium List 2 Accent 2" w:semiHidden="0" w:uiPriority="66" w:unhideWhenUsed="0"/>
+    <w:lsdException w:name="Medium Grid 1 Accent 2" w:semiHidden="0" w:uiPriority="67" w:unhideWhenUsed="0"/>
+    <w:lsdException w:name="Medium Grid 2 Accent 2" w:semiHidden="0" w:uiPriority="68" w:unhideWhenUsed="0"/>
+    <w:lsdException w:name="Medium Grid 3 Accent 2" w:semiHidden="0" w:uiPriority="69" w:unhideWhenUsed="0"/>
+    <w:lsdException w:name="Dark List Accent 2" w:semiHidden="0" w:uiPriority="70" w:unhideWhenUsed="0"/>
+    <w:lsdException w:name="Colorful Shading Accent 2" w:semiHidden="0" w:uiPriority="71" w:unhideWhenUsed="0"/>
+    <w:lsdException w:name="Colorful List Accent 2" w:semiHidden="0" w:uiPriority="72" w:unhideWhenUsed="0"/>
+    <w:lsdException w:name="Colorful Grid Accent 2" w:semiHidden="0" w:uiPriority="73" w:unhideWhenUsed="0"/>
+    <w:lsdException w:name="Light Shading Accent 3" w:semiHidden="0" w:uiPriority="60" w:unhideWhenUsed="0"/>
+    <w:lsdException w:name="Light List Accent 3" w:semiHidden="0" w:uiPriority="61" w:unhideWhenUsed="0"/>
+    <w:lsdException w:name="Light Grid Accent 3" w:semiHidden="0" w:uiPriority="62" w:unhideWhenUsed="0"/>
+    <w:lsdException w:name="Medium Shading 1 Accent 3" w:semiHidden="0" w:uiPriority="63" w:unhideWhenUsed="0"/>
+    <w:lsdException w:name="Medium Shading 2 Accent 3" w:semiHidden="0" w:uiPriority="64" w:unhideWhenUsed="0"/>
+    <w:lsdException w:name="Medium List 1 Accent 3" w:semiHidden="0" w:uiPriority="65" w:unhideWhenUsed="0"/>
+    <w:lsdException w:name="Medium List 2 Accent 3" w:semiHidden="0" w:uiPriority="66" w:unhideWhenUsed="0"/>
+    <w:lsdException w:name="Medium Grid 1 Accent 3" w:semiHidden="0" w:uiPriority="67" w:unhideWhenUsed="0"/>
+    <w:lsdException w:name="Medium Grid 2 Accent 3" w:semiHidden="0" w:uiPriority="68" w:unhideWhenUsed="0"/>
+    <w:lsdException w:name="Medium Grid 3 Accent 3" w:semiHidden="0" w:uiPriority="69" w:unhideWhenUsed="0"/>
+    <w:lsdException w:name="Dark List Accent 3" w:semiHidden="0" w:uiPriority="70" w:unhideWhenUsed="0"/>
+    <w:lsdException w:name="Colorful Shading Accent 3" w:semiHidden="0" w:uiPriority="71" w:unhideWhenUsed="0"/>
+    <w:lsdException w:name="Colorful List Accent 3" w:semiHidden="0" w:uiPriority="72" w:unhideWhenUsed="0"/>
+    <w:lsdException w:name="Colorful Grid Accent 3" w:semiHidden="0" w:uiPriority="73" w:unhideWhenUsed="0"/>
+    <w:lsdException w:name="Light Shading Accent 4" w:semiHidden="0" w:uiPriority="60" w:unhideWhenUsed="0"/>
+    <w:lsdException w:name="Light List Accent 4" w:semiHidden="0" w:uiPriority="61" w:unhideWhenUsed="0"/>
+    <w:lsdException w:name="Light Grid Accent 4" w:semiHidden="0" w:uiPriority="62" w:unhideWhenUsed="0"/>
+    <w:lsdException w:name="Medium Shading 1 Accent 4" w:semiHidden="0" w:uiPriority="63" w:unhideWhenUsed="0"/>
+    <w:lsdException w:name="Medium Shading 2 Accent 4" w:semiHidden="0" w:uiPriority="64" w:unhideWhenUsed="0"/>
+    <w:lsdException w:name="Medium List 1 Accent 4" w:semiHidden="0" w:uiPriority="65" w:unhideWhenUsed="0"/>
+    <w:lsdException w:name="Medium List 2 Accent 4" w:semiHidden="0" w:uiPriority="66" w:unhideWhenUsed="0"/>
+    <w:lsdException w:name="Medium Grid 1 Accent 4" w:semiHidden="0" w:uiPriority="67" w:unhideWhenUsed="0"/>
+    <w:lsdException w:name="Medium Grid 2 Accent 4" w:semiHidden="0" w:uiPriority="68" w:unhideWhenUsed="0"/>
+    <w:lsdException w:name="Medium Grid 3 Accent 4" w:semiHidden="0" w:uiPriority="69" w:unhideWhenUsed="0"/>
+    <w:lsdException w:name="Dark List Accent 4" w:semiHidden="0" w:uiPriority="70" w:unhideWhenUsed="0"/>
+    <w:lsdException w:name="Colorful Shading Accent 4" w:semiHidden="0" w:uiPriority="71" w:unhideWhenUsed="0"/>
+    <w:lsdException w:name="Colorful List Accent 4" w:semiHidden="0" w:uiPriority="72" w:unhideWhenUsed="0"/>
+    <w:lsdException w:name="Colorful Grid Accent 4" w:semiHidden="0" w:uiPriority="73" w:unhideWhenUsed="0"/>
+    <w:lsdException w:name="Light Shading Accent 5" w:semiHidden="0" w:uiPriority="60" w:unhideWhenUsed="0"/>
+    <w:lsdException w:name="Light List Accent 5" w:semiHidden="0" w:uiPriority="61" w:unhideWhenUsed="0"/>
+    <w:lsdException w:name="Light Grid Accent 5" w:semiHidden="0" w:uiPriority="62" w:unhideWhenUsed="0"/>
+    <w:lsdException w:name="Medium Shading 1 Accent 5" w:semiHidden="0" w:uiPriority="63" w:unhideWhenUsed="0"/>
+    <w:lsdException w:name="Medium Shading 2 Accent 5" w:semiHidden="0" w:uiPriority="64" w:unhideWhenUsed="0"/>
+    <w:lsdException w:name="Medium List 1 Accent 5" w:semiHidden="0" w:uiPriority="65" w:unhideWhenUsed="0"/>
+    <w:lsdException w:name="Medium List 2 Accent 5" w:semiHidden="0" w:uiPriority="66" w:unhideWhenUsed="0"/>
+    <w:lsdException w:name="Medium Grid 1 Accent 5" w:semiHidden="0" w:uiPriority="67" w:unhideWhenUsed="0"/>
+    <w:lsdException w:name="Medium Grid 2 Accent 5" w:semiHidden="0" w:uiPriority="68" w:unhideWhenUsed="0"/>
+    <w:lsdException w:name="Medium Grid 3 Accent 5" w:semiHidden="0" w:uiPriority="69" w:unhideWhenUsed="0"/>
+    <w:lsdException w:name="Dark List Accent 5" w:semiHidden="0" w:uiPriority="70" w:unhideWhenUsed="0"/>
+    <w:lsdException w:name="Colorful Shading Accent 5" w:semiHidden="0" w:uiPriority="71" w:unhideWhenUsed="0"/>
+    <w:lsdException w:name="Colorful List Accent 5" w:semiHidden="0" w:uiPriority="72" w:unhideWhenUsed="0"/>
+    <w:lsdException w:name="Colorful Grid Accent 5" w:semiHidden="0" w:uiPriority="73" w:unhideWhenUsed="0"/>
+    <w:lsdException w:name="Light Shading Accent 6" w:semiHidden="0" w:uiPriority="60" w:unhideWhenUsed="0"/>
+    <w:lsdException w:name="Light List Accent 6" w:semiHidden="0" w:uiPriority="61" w:unhideWhenUsed="0"/>
+    <w:lsdException w:name="Light Grid Accent 6" w:semiHidden="0" w:uiPriority="62" w:unhideWhenUsed="0"/>
+    <w:lsdException w:name="Medium Shading 1 Accent 6" w:semiHidden="0" w:uiPriority="63" w:unhideWhenUsed="0"/>
+    <w:lsdException w:name="Medium Shading 2 Accent 6" w:semiHidden="0" w:uiPriority="64" w:unhideWhenUsed="0"/>
+    <w:lsdException w:name="Medium List 1 Accent 6" w:semiHidden="0" w:uiPriority="65" w:unhideWhenUsed="0"/>
+    <w:lsdException w:name="Medium List 2 Accent 6" w:semiHidden="0" w:uiPriority="66" w:unhideWhenUsed="0"/>
+    <w:lsdException w:name="Medium Grid 1 Accent 6" w:semiHidden="0" w:uiPriority="67" w:unhideWhenUsed="0"/>
+    <w:lsdException w:name="Medium Grid 2 Accent 6" w:semiHidden="0" w:uiPriority="68" w:unhideWhenUsed="0"/>
+    <w:lsdException w:name="Medium Grid 3 Accent 6" w:semiHidden="0" w:uiPriority="69" w:unhideWhenUsed="0"/>
+    <w:lsdException w:name="Dark List Accent 6" w:semiHidden="0" w:uiPriority="70" w:unhideWhenUsed="0"/>
+    <w:lsdException w:name="Colorful Shading Accent 6" w:semiHidden="0" w:uiPriority="71" w:unhideWhenUsed="0"/>
+    <w:lsdException w:name="Colorful List Accent 6" w:semiHidden="0" w:uiPriority="72" w:unhideWhenUsed="0"/>
+    <w:lsdException w:name="Colorful Grid Accent 6" w:semiHidden="0" w:uiPriority="73" w:unhideWhenUsed="0"/>
+    <w:lsdException w:name="Subtle Emphasis" w:semiHidden="0" w:uiPriority="19" w:unhideWhenUsed="0" w:qFormat="1"/>
+    <w:lsdException w:name="Intense Emphasis" w:semiHidden="0" w:uiPriority="21" w:unhideWhenUsed="0" w:qFormat="1"/>
+    <w:lsdException w:name="Subtle Reference" w:semiHidden="0" w:uiPriority="31" w:unhideWhenUsed="0" w:qFormat="1"/>
+    <w:lsdException w:name="Intense Reference" w:semiHidden="0" w:uiPriority="32" w:unhideWhenUsed="0" w:qFormat="1"/>
+    <w:lsdException w:name="Book Title" w:semiHidden="0" w:uiPriority="33" w:unhideWhenUsed="0" w:qFormat="1"/>
+    <w:lsdException w:name="Bibliography" w:uiPriority="37"/>
+    <w:lsdException w:name="TOC Heading" w:uiPriority="39" w:qFormat="1"/>
   </w:latentStyles>
   <w:style w:type="paragraph" w:default="1" w:styleId="Normal">
     <w:name w:val="Normal"/>
@@ -8836,6 +8403,7 @@
     <w:uiPriority w:val="99"/>
     <w:semiHidden/>
     <w:unhideWhenUsed/>
+    <w:qFormat/>
     <w:tblPr>
       <w:tblInd w:w="0" w:type="dxa"/>
       <w:tblCellMar>
@@ -8880,6 +8448,7 @@
       <w:lang w:val="en-US"/>
     </w:rPr>
     <w:tblPr>
+      <w:tblInd w:w="0" w:type="dxa"/>
       <w:tblBorders>
         <w:top w:val="single" w:sz="4" w:space="0" w:color="000000" w:themeColor="text1"/>
         <w:left w:val="single" w:sz="4" w:space="0" w:color="000000" w:themeColor="text1"/>
@@ -8888,6 +8457,12 @@
         <w:insideH w:val="single" w:sz="4" w:space="0" w:color="000000" w:themeColor="text1"/>
         <w:insideV w:val="single" w:sz="4" w:space="0" w:color="000000" w:themeColor="text1"/>
       </w:tblBorders>
+      <w:tblCellMar>
+        <w:top w:w="0" w:type="dxa"/>
+        <w:left w:w="108" w:type="dxa"/>
+        <w:bottom w:w="0" w:type="dxa"/>
+        <w:right w:w="108" w:type="dxa"/>
+      </w:tblCellMar>
     </w:tblPr>
   </w:style>
   <w:style w:type="paragraph" w:styleId="Footer">
@@ -8976,6 +8551,7 @@
     <w:tblPr>
       <w:tblStyleRowBandSize w:val="1"/>
       <w:tblStyleColBandSize w:val="1"/>
+      <w:tblInd w:w="0" w:type="dxa"/>
       <w:tblBorders>
         <w:top w:val="single" w:sz="4" w:space="0" w:color="F4B083" w:themeColor="accent2" w:themeTint="99"/>
         <w:left w:val="single" w:sz="4" w:space="0" w:color="F4B083" w:themeColor="accent2" w:themeTint="99"/>
@@ -8984,6 +8560,12 @@
         <w:insideH w:val="single" w:sz="4" w:space="0" w:color="F4B083" w:themeColor="accent2" w:themeTint="99"/>
         <w:insideV w:val="single" w:sz="4" w:space="0" w:color="F4B083" w:themeColor="accent2" w:themeTint="99"/>
       </w:tblBorders>
+      <w:tblCellMar>
+        <w:top w:w="0" w:type="dxa"/>
+        <w:left w:w="108" w:type="dxa"/>
+        <w:bottom w:w="0" w:type="dxa"/>
+        <w:right w:w="108" w:type="dxa"/>
+      </w:tblCellMar>
     </w:tblPr>
     <w:tblStylePr w:type="firstRow">
       <w:rPr>
@@ -9052,6 +8634,7 @@
     <w:tblPr>
       <w:tblStyleRowBandSize w:val="1"/>
       <w:tblStyleColBandSize w:val="1"/>
+      <w:tblInd w:w="0" w:type="dxa"/>
       <w:tblBorders>
         <w:top w:val="single" w:sz="4" w:space="0" w:color="8EAADB" w:themeColor="accent1" w:themeTint="99"/>
         <w:left w:val="single" w:sz="4" w:space="0" w:color="8EAADB" w:themeColor="accent1" w:themeTint="99"/>
@@ -9060,6 +8643,12 @@
         <w:insideH w:val="single" w:sz="4" w:space="0" w:color="8EAADB" w:themeColor="accent1" w:themeTint="99"/>
         <w:insideV w:val="single" w:sz="4" w:space="0" w:color="8EAADB" w:themeColor="accent1" w:themeTint="99"/>
       </w:tblBorders>
+      <w:tblCellMar>
+        <w:top w:w="0" w:type="dxa"/>
+        <w:left w:w="108" w:type="dxa"/>
+        <w:bottom w:w="0" w:type="dxa"/>
+        <w:right w:w="108" w:type="dxa"/>
+      </w:tblCellMar>
     </w:tblPr>
     <w:tblStylePr w:type="firstRow">
       <w:rPr>
@@ -9128,6 +8717,7 @@
     <w:tblPr>
       <w:tblStyleRowBandSize w:val="1"/>
       <w:tblStyleColBandSize w:val="1"/>
+      <w:tblInd w:w="0" w:type="dxa"/>
       <w:tblBorders>
         <w:top w:val="single" w:sz="4" w:space="0" w:color="C9C9C9" w:themeColor="accent3" w:themeTint="99"/>
         <w:left w:val="single" w:sz="4" w:space="0" w:color="C9C9C9" w:themeColor="accent3" w:themeTint="99"/>
@@ -9136,6 +8726,12 @@
         <w:insideH w:val="single" w:sz="4" w:space="0" w:color="C9C9C9" w:themeColor="accent3" w:themeTint="99"/>
         <w:insideV w:val="single" w:sz="4" w:space="0" w:color="C9C9C9" w:themeColor="accent3" w:themeTint="99"/>
       </w:tblBorders>
+      <w:tblCellMar>
+        <w:top w:w="0" w:type="dxa"/>
+        <w:left w:w="108" w:type="dxa"/>
+        <w:bottom w:w="0" w:type="dxa"/>
+        <w:right w:w="108" w:type="dxa"/>
+      </w:tblCellMar>
     </w:tblPr>
     <w:tblStylePr w:type="firstRow">
       <w:rPr>
@@ -9204,6 +8800,7 @@
     <w:tblPr>
       <w:tblStyleRowBandSize w:val="1"/>
       <w:tblStyleColBandSize w:val="1"/>
+      <w:tblInd w:w="0" w:type="dxa"/>
       <w:tblBorders>
         <w:top w:val="single" w:sz="4" w:space="0" w:color="9CC2E5" w:themeColor="accent5" w:themeTint="99"/>
         <w:left w:val="single" w:sz="4" w:space="0" w:color="9CC2E5" w:themeColor="accent5" w:themeTint="99"/>
@@ -9212,6 +8809,12 @@
         <w:insideH w:val="single" w:sz="4" w:space="0" w:color="9CC2E5" w:themeColor="accent5" w:themeTint="99"/>
         <w:insideV w:val="single" w:sz="4" w:space="0" w:color="9CC2E5" w:themeColor="accent5" w:themeTint="99"/>
       </w:tblBorders>
+      <w:tblCellMar>
+        <w:top w:w="0" w:type="dxa"/>
+        <w:left w:w="108" w:type="dxa"/>
+        <w:bottom w:w="0" w:type="dxa"/>
+        <w:right w:w="108" w:type="dxa"/>
+      </w:tblCellMar>
     </w:tblPr>
     <w:tblStylePr w:type="firstRow">
       <w:rPr>
@@ -9394,6 +8997,7 @@
     <w:tblPr>
       <w:tblStyleRowBandSize w:val="1"/>
       <w:tblStyleColBandSize w:val="1"/>
+      <w:tblInd w:w="0" w:type="dxa"/>
       <w:tblBorders>
         <w:top w:val="single" w:sz="4" w:space="0" w:color="FFFFFF" w:themeColor="background1"/>
         <w:left w:val="single" w:sz="4" w:space="0" w:color="FFFFFF" w:themeColor="background1"/>
@@ -9402,6 +9006,12 @@
         <w:insideH w:val="single" w:sz="4" w:space="0" w:color="FFFFFF" w:themeColor="background1"/>
         <w:insideV w:val="single" w:sz="4" w:space="0" w:color="FFFFFF" w:themeColor="background1"/>
       </w:tblBorders>
+      <w:tblCellMar>
+        <w:top w:w="0" w:type="dxa"/>
+        <w:left w:w="108" w:type="dxa"/>
+        <w:bottom w:w="0" w:type="dxa"/>
+        <w:right w:w="108" w:type="dxa"/>
+      </w:tblCellMar>
     </w:tblPr>
     <w:tcPr>
       <w:shd w:val="clear" w:color="auto" w:fill="FBE4D5" w:themeFill="accent2" w:themeFillTint="33"/>
@@ -9809,7 +9419,7 @@
   <a:extraClrSchemeLst/>
   <a:extLst>
     <a:ext uri="{05A4C25C-085E-4340-85A3-A5531E510DB2}">
-      <thm15:themeFamily xmlns:thm15="http://schemas.microsoft.com/office/thememl/2012/main" name="Office Theme" id="{62F939B6-93AF-4DB8-9C6B-D6C7DFDC589F}" vid="{4A3C46E8-61CC-4603-A589-7422A47A8E4A}"/>
+      <thm15:themeFamily xmlns:thm15="http://schemas.microsoft.com/office/thememl/2012/main" xmlns="" name="Office Theme" id="{62F939B6-93AF-4DB8-9C6B-D6C7DFDC589F}" vid="{4A3C46E8-61CC-4603-A589-7422A47A8E4A}"/>
     </a:ext>
   </a:extLst>
 </a:theme>

</xml_diff>

<commit_message>
Update pada kolom nama
</commit_message>
<xml_diff>
--- a/NIM_LaporanProjectUTS.docx
+++ b/NIM_LaporanProjectUTS.docx
@@ -158,7 +158,7 @@
                     <a:blip r:embed="rId7" cstate="print">
                       <a:extLst>
                         <a:ext uri="{28A0092B-C50C-407E-A947-70E740481C1C}">
-                          <a14:useLocalDpi xmlns:a14="http://schemas.microsoft.com/office/drawing/2010/main" xmlns:wps="http://schemas.microsoft.com/office/word/2010/wordprocessingShape" xmlns:wpi="http://schemas.microsoft.com/office/word/2010/wordprocessingInk" xmlns:wpg="http://schemas.microsoft.com/office/word/2010/wordprocessingGroup" xmlns:w16se="http://schemas.microsoft.com/office/word/2015/wordml/symex" xmlns:w16sdtdh="http://schemas.microsoft.com/office/word/2020/wordml/sdtdatahash" xmlns:w16du="http://schemas.microsoft.com/office/word/2023/wordml/word16du" xmlns:w16="http://schemas.microsoft.com/office/word/2018/wordml" xmlns:w16cid="http://schemas.microsoft.com/office/word/2016/wordml/cid" xmlns:w16cex="http://schemas.microsoft.com/office/word/2018/wordml/cex" xmlns:w15="http://schemas.microsoft.com/office/word/2012/wordml" xmlns:w14="http://schemas.microsoft.com/office/word/2010/wordml" xmlns:w="http://schemas.openxmlformats.org/wordprocessingml/2006/main" xmlns:w10="urn:schemas-microsoft-com:office:word" xmlns:wp14="http://schemas.microsoft.com/office/word/2010/wordprocessingDrawing" xmlns:v="urn:schemas-microsoft-com:vml" xmlns:oel="http://schemas.microsoft.com/office/2019/extlst" xmlns:o="urn:schemas-microsoft-com:office:office" xmlns:am3d="http://schemas.microsoft.com/office/drawing/2017/model3d" xmlns:aink="http://schemas.microsoft.com/office/drawing/2016/ink" xmlns:mc="http://schemas.openxmlformats.org/markup-compatibility/2006" xmlns:cx8="http://schemas.microsoft.com/office/drawing/2016/5/14/chartex" xmlns:cx7="http://schemas.microsoft.com/office/drawing/2016/5/13/chartex" xmlns:cx6="http://schemas.microsoft.com/office/drawing/2016/5/12/chartex" xmlns:cx5="http://schemas.microsoft.com/office/drawing/2016/5/11/chartex" xmlns:cx4="http://schemas.microsoft.com/office/drawing/2016/5/10/chartex" xmlns:cx3="http://schemas.microsoft.com/office/drawing/2016/5/9/chartex" xmlns:cx2="http://schemas.microsoft.com/office/drawing/2015/10/21/chartex" xmlns:cx1="http://schemas.microsoft.com/office/drawing/2015/9/8/chartex" xmlns:cx="http://schemas.microsoft.com/office/drawing/2014/chartex" xmlns:wpc="http://schemas.microsoft.com/office/word/2010/wordprocessingCanvas" xmlns="" val="0"/>
+                          <a14:useLocalDpi xmlns="" xmlns:wpc="http://schemas.microsoft.com/office/word/2010/wordprocessingCanvas" xmlns:cx="http://schemas.microsoft.com/office/drawing/2014/chartex" xmlns:cx1="http://schemas.microsoft.com/office/drawing/2015/9/8/chartex" xmlns:cx2="http://schemas.microsoft.com/office/drawing/2015/10/21/chartex" xmlns:cx3="http://schemas.microsoft.com/office/drawing/2016/5/9/chartex" xmlns:cx4="http://schemas.microsoft.com/office/drawing/2016/5/10/chartex" xmlns:cx5="http://schemas.microsoft.com/office/drawing/2016/5/11/chartex" xmlns:cx6="http://schemas.microsoft.com/office/drawing/2016/5/12/chartex" xmlns:cx7="http://schemas.microsoft.com/office/drawing/2016/5/13/chartex" xmlns:cx8="http://schemas.microsoft.com/office/drawing/2016/5/14/chartex" xmlns:mc="http://schemas.openxmlformats.org/markup-compatibility/2006" xmlns:aink="http://schemas.microsoft.com/office/drawing/2016/ink" xmlns:am3d="http://schemas.microsoft.com/office/drawing/2017/model3d" xmlns:o="urn:schemas-microsoft-com:office:office" xmlns:oel="http://schemas.microsoft.com/office/2019/extlst" xmlns:v="urn:schemas-microsoft-com:vml" xmlns:wp14="http://schemas.microsoft.com/office/word/2010/wordprocessingDrawing" xmlns:w10="urn:schemas-microsoft-com:office:word" xmlns:w="http://schemas.openxmlformats.org/wordprocessingml/2006/main" xmlns:w14="http://schemas.microsoft.com/office/word/2010/wordml" xmlns:w15="http://schemas.microsoft.com/office/word/2012/wordml" xmlns:w16cex="http://schemas.microsoft.com/office/word/2018/wordml/cex" xmlns:w16cid="http://schemas.microsoft.com/office/word/2016/wordml/cid" xmlns:w16="http://schemas.microsoft.com/office/word/2018/wordml" xmlns:w16du="http://schemas.microsoft.com/office/word/2023/wordml/word16du" xmlns:w16sdtdh="http://schemas.microsoft.com/office/word/2020/wordml/sdtdatahash" xmlns:w16se="http://schemas.microsoft.com/office/word/2015/wordml/symex" xmlns:wpg="http://schemas.microsoft.com/office/word/2010/wordprocessingGroup" xmlns:wpi="http://schemas.microsoft.com/office/word/2010/wordprocessingInk" xmlns:wps="http://schemas.microsoft.com/office/word/2010/wordprocessingShape" xmlns:a14="http://schemas.microsoft.com/office/drawing/2010/main" val="0"/>
                         </a:ext>
                       </a:extLst>
                     </a:blip>
@@ -5405,7 +5405,7 @@
                 <w:sz w:val="24"/>
                 <w:szCs w:val="24"/>
               </w:rPr>
-              <w:t>[nama]</w:t>
+              <w:t>Frederic</w:t>
             </w:r>
           </w:p>
         </w:tc>
@@ -9419,7 +9419,7 @@
   <a:extraClrSchemeLst/>
   <a:extLst>
     <a:ext uri="{05A4C25C-085E-4340-85A3-A5531E510DB2}">
-      <thm15:themeFamily xmlns:thm15="http://schemas.microsoft.com/office/thememl/2012/main" xmlns="" name="Office Theme" id="{62F939B6-93AF-4DB8-9C6B-D6C7DFDC589F}" vid="{4A3C46E8-61CC-4603-A589-7422A47A8E4A}"/>
+      <thm15:themeFamily xmlns="" xmlns:thm15="http://schemas.microsoft.com/office/thememl/2012/main" name="Office Theme" id="{62F939B6-93AF-4DB8-9C6B-D6C7DFDC589F}" vid="{4A3C46E8-61CC-4603-A589-7422A47A8E4A}"/>
     </a:ext>
   </a:extLst>
 </a:theme>

</xml_diff>

<commit_message>
Menambahkan Tabel Sprint Retrospective
</commit_message>
<xml_diff>
--- a/NIM_LaporanProjectUTS.docx
+++ b/NIM_LaporanProjectUTS.docx
@@ -1,6 +1,6 @@
 
 <file path=word/document.xml><?xml version="1.0" encoding="utf-8"?>
-<w:document xmlns:wpc="http://schemas.microsoft.com/office/word/2010/wordprocessingCanvas" xmlns:cx="http://schemas.microsoft.com/office/drawing/2014/chartex" xmlns:cx1="http://schemas.microsoft.com/office/drawing/2015/9/8/chartex" xmlns:cx2="http://schemas.microsoft.com/office/drawing/2015/10/21/chartex" xmlns:cx3="http://schemas.microsoft.com/office/drawing/2016/5/9/chartex" xmlns:cx4="http://schemas.microsoft.com/office/drawing/2016/5/10/chartex" xmlns:cx5="http://schemas.microsoft.com/office/drawing/2016/5/11/chartex" xmlns:cx6="http://schemas.microsoft.com/office/drawing/2016/5/12/chartex" xmlns:cx7="http://schemas.microsoft.com/office/drawing/2016/5/13/chartex" xmlns:cx8="http://schemas.microsoft.com/office/drawing/2016/5/14/chartex" xmlns:mc="http://schemas.openxmlformats.org/markup-compatibility/2006" xmlns:aink="http://schemas.microsoft.com/office/drawing/2016/ink" xmlns:am3d="http://schemas.microsoft.com/office/drawing/2017/model3d" xmlns:o="urn:schemas-microsoft-com:office:office" xmlns:r="http://schemas.openxmlformats.org/officeDocument/2006/relationships" xmlns:m="http://schemas.openxmlformats.org/officeDocument/2006/math" xmlns:v="urn:schemas-microsoft-com:vml" xmlns:wp14="http://schemas.microsoft.com/office/word/2010/wordprocessingDrawing" xmlns:wp="http://schemas.openxmlformats.org/drawingml/2006/wordprocessingDrawing" xmlns:w10="urn:schemas-microsoft-com:office:word" xmlns:w="http://schemas.openxmlformats.org/wordprocessingml/2006/main" xmlns:w14="http://schemas.microsoft.com/office/word/2010/wordml" xmlns:w15="http://schemas.microsoft.com/office/word/2012/wordml" xmlns:w16cid="http://schemas.microsoft.com/office/word/2016/wordml/cid" xmlns:w16se="http://schemas.microsoft.com/office/word/2015/wordml/symex" xmlns:wpg="http://schemas.microsoft.com/office/word/2010/wordprocessingGroup" xmlns:wpi="http://schemas.microsoft.com/office/word/2010/wordprocessingInk" xmlns:wne="http://schemas.microsoft.com/office/word/2006/wordml" xmlns:wps="http://schemas.microsoft.com/office/word/2010/wordprocessingShape" mc:Ignorable="w14 w15 w16se w16cid wp14">
+<w:document xmlns:ve="http://schemas.openxmlformats.org/markup-compatibility/2006" xmlns:o="urn:schemas-microsoft-com:office:office" xmlns:r="http://schemas.openxmlformats.org/officeDocument/2006/relationships" xmlns:m="http://schemas.openxmlformats.org/officeDocument/2006/math" xmlns:v="urn:schemas-microsoft-com:vml" xmlns:wp="http://schemas.openxmlformats.org/drawingml/2006/wordprocessingDrawing" xmlns:w10="urn:schemas-microsoft-com:office:word" xmlns:w="http://schemas.openxmlformats.org/wordprocessingml/2006/main" xmlns:wne="http://schemas.microsoft.com/office/word/2006/wordml">
   <w:body>
     <w:p>
       <w:pPr>
@@ -158,7 +158,7 @@
                     <a:blip r:embed="rId8" cstate="print">
                       <a:extLst>
                         <a:ext uri="{28A0092B-C50C-407E-A947-70E740481C1C}">
-                          <a14:useLocalDpi xmlns:a14="http://schemas.microsoft.com/office/drawing/2010/main" val="0"/>
+                          <a14:useLocalDpi xmlns:a14="http://schemas.microsoft.com/office/drawing/2010/main" xmlns:wps="http://schemas.microsoft.com/office/word/2010/wordprocessingShape" xmlns:wpi="http://schemas.microsoft.com/office/word/2010/wordprocessingInk" xmlns:wpg="http://schemas.microsoft.com/office/word/2010/wordprocessingGroup" xmlns:w16se="http://schemas.microsoft.com/office/word/2015/wordml/symex" xmlns:w16cid="http://schemas.microsoft.com/office/word/2016/wordml/cid" xmlns:w15="http://schemas.microsoft.com/office/word/2012/wordml" xmlns:w14="http://schemas.microsoft.com/office/word/2010/wordml" xmlns:w="http://schemas.openxmlformats.org/wordprocessingml/2006/main" xmlns:w10="urn:schemas-microsoft-com:office:word" xmlns:wp14="http://schemas.microsoft.com/office/word/2010/wordprocessingDrawing" xmlns:v="urn:schemas-microsoft-com:vml" xmlns:o="urn:schemas-microsoft-com:office:office" xmlns:am3d="http://schemas.microsoft.com/office/drawing/2017/model3d" xmlns:aink="http://schemas.microsoft.com/office/drawing/2016/ink" xmlns:mc="http://schemas.openxmlformats.org/markup-compatibility/2006" xmlns:cx8="http://schemas.microsoft.com/office/drawing/2016/5/14/chartex" xmlns:cx7="http://schemas.microsoft.com/office/drawing/2016/5/13/chartex" xmlns:cx6="http://schemas.microsoft.com/office/drawing/2016/5/12/chartex" xmlns:cx5="http://schemas.microsoft.com/office/drawing/2016/5/11/chartex" xmlns:cx4="http://schemas.microsoft.com/office/drawing/2016/5/10/chartex" xmlns:cx3="http://schemas.microsoft.com/office/drawing/2016/5/9/chartex" xmlns:cx2="http://schemas.microsoft.com/office/drawing/2015/10/21/chartex" xmlns:cx1="http://schemas.microsoft.com/office/drawing/2015/9/8/chartex" xmlns:cx="http://schemas.microsoft.com/office/drawing/2014/chartex" xmlns:wpc="http://schemas.microsoft.com/office/word/2010/wordprocessingCanvas" xmlns="" val="0"/>
                         </a:ext>
                       </a:extLst>
                     </a:blip>
@@ -1301,7 +1301,7 @@
       <w:tblPr>
         <w:tblStyle w:val="GridTable5Dark-Accent21"/>
         <w:tblW w:w="5000" w:type="pct"/>
-        <w:tblLook w:val="06A0" w:firstRow="1" w:lastRow="0" w:firstColumn="1" w:lastColumn="0" w:noHBand="1" w:noVBand="1"/>
+        <w:tblLook w:val="06A0"/>
       </w:tblPr>
       <w:tblGrid>
         <w:gridCol w:w="461"/>
@@ -1313,12 +1313,12 @@
       </w:tblGrid>
       <w:tr>
         <w:trPr>
-          <w:cnfStyle w:val="100000000000" w:firstRow="1" w:lastRow="0" w:firstColumn="0" w:lastColumn="0" w:oddVBand="0" w:evenVBand="0" w:oddHBand="0" w:evenHBand="0" w:firstRowFirstColumn="0" w:firstRowLastColumn="0" w:lastRowFirstColumn="0" w:lastRowLastColumn="0"/>
+          <w:cnfStyle w:val="100000000000"/>
           <w:trHeight w:val="300"/>
         </w:trPr>
         <w:tc>
           <w:tcPr>
-            <w:cnfStyle w:val="001000000000" w:firstRow="0" w:lastRow="0" w:firstColumn="1" w:lastColumn="0" w:oddVBand="0" w:evenVBand="0" w:oddHBand="0" w:evenHBand="0" w:firstRowFirstColumn="0" w:firstRowLastColumn="0" w:lastRowFirstColumn="0" w:lastRowLastColumn="0"/>
+            <w:cnfStyle w:val="001000000000"/>
             <w:tcW w:w="241" w:type="pct"/>
             <w:tcBorders>
               <w:bottom w:val="single" w:sz="4" w:space="0" w:color="FFFFFF" w:themeColor="background1"/>
@@ -1358,7 +1358,7 @@
             <w:pPr>
               <w:spacing w:line="276" w:lineRule="auto"/>
               <w:jc w:val="center"/>
-              <w:cnfStyle w:val="100000000000" w:firstRow="1" w:lastRow="0" w:firstColumn="0" w:lastColumn="0" w:oddVBand="0" w:evenVBand="0" w:oddHBand="0" w:evenHBand="0" w:firstRowFirstColumn="0" w:firstRowLastColumn="0" w:lastRowFirstColumn="0" w:lastRowLastColumn="0"/>
+              <w:cnfStyle w:val="100000000000"/>
               <w:rPr>
                 <w:rFonts w:cs="Times New Roman"/>
                 <w:szCs w:val="24"/>
@@ -1387,7 +1387,7 @@
             <w:pPr>
               <w:spacing w:line="276" w:lineRule="auto"/>
               <w:jc w:val="center"/>
-              <w:cnfStyle w:val="100000000000" w:firstRow="1" w:lastRow="0" w:firstColumn="0" w:lastColumn="0" w:oddVBand="0" w:evenVBand="0" w:oddHBand="0" w:evenHBand="0" w:firstRowFirstColumn="0" w:firstRowLastColumn="0" w:lastRowFirstColumn="0" w:lastRowLastColumn="0"/>
+              <w:cnfStyle w:val="100000000000"/>
               <w:rPr>
                 <w:rFonts w:cs="Times New Roman"/>
                 <w:szCs w:val="24"/>
@@ -1416,7 +1416,7 @@
             <w:pPr>
               <w:spacing w:line="276" w:lineRule="auto"/>
               <w:jc w:val="center"/>
-              <w:cnfStyle w:val="100000000000" w:firstRow="1" w:lastRow="0" w:firstColumn="0" w:lastColumn="0" w:oddVBand="0" w:evenVBand="0" w:oddHBand="0" w:evenHBand="0" w:firstRowFirstColumn="0" w:firstRowLastColumn="0" w:lastRowFirstColumn="0" w:lastRowLastColumn="0"/>
+              <w:cnfStyle w:val="100000000000"/>
               <w:rPr>
                 <w:rFonts w:cs="Times New Roman"/>
                 <w:szCs w:val="24"/>
@@ -1445,7 +1445,7 @@
             <w:pPr>
               <w:spacing w:line="276" w:lineRule="auto"/>
               <w:jc w:val="center"/>
-              <w:cnfStyle w:val="100000000000" w:firstRow="1" w:lastRow="0" w:firstColumn="0" w:lastColumn="0" w:oddVBand="0" w:evenVBand="0" w:oddHBand="0" w:evenHBand="0" w:firstRowFirstColumn="0" w:firstRowLastColumn="0" w:lastRowFirstColumn="0" w:lastRowLastColumn="0"/>
+              <w:cnfStyle w:val="100000000000"/>
               <w:rPr>
                 <w:rFonts w:cs="Times New Roman"/>
                 <w:szCs w:val="24"/>
@@ -1473,7 +1473,7 @@
             <w:pPr>
               <w:spacing w:line="276" w:lineRule="auto"/>
               <w:jc w:val="center"/>
-              <w:cnfStyle w:val="100000000000" w:firstRow="1" w:lastRow="0" w:firstColumn="0" w:lastColumn="0" w:oddVBand="0" w:evenVBand="0" w:oddHBand="0" w:evenHBand="0" w:firstRowFirstColumn="0" w:firstRowLastColumn="0" w:lastRowFirstColumn="0" w:lastRowLastColumn="0"/>
+              <w:cnfStyle w:val="100000000000"/>
               <w:rPr>
                 <w:rFonts w:cs="Times New Roman"/>
                 <w:szCs w:val="24"/>
@@ -1495,7 +1495,7 @@
         </w:trPr>
         <w:tc>
           <w:tcPr>
-            <w:cnfStyle w:val="001000000000" w:firstRow="0" w:lastRow="0" w:firstColumn="1" w:lastColumn="0" w:oddVBand="0" w:evenVBand="0" w:oddHBand="0" w:evenHBand="0" w:firstRowFirstColumn="0" w:firstRowLastColumn="0" w:lastRowFirstColumn="0" w:lastRowLastColumn="0"/>
+            <w:cnfStyle w:val="001000000000"/>
             <w:tcW w:w="241" w:type="pct"/>
             <w:tcBorders>
               <w:top w:val="single" w:sz="4" w:space="0" w:color="FFFFFF" w:themeColor="background1"/>
@@ -1532,7 +1532,7 @@
             <w:pPr>
               <w:spacing w:line="276" w:lineRule="auto"/>
               <w:jc w:val="center"/>
-              <w:cnfStyle w:val="000000000000" w:firstRow="0" w:lastRow="0" w:firstColumn="0" w:lastColumn="0" w:oddVBand="0" w:evenVBand="0" w:oddHBand="0" w:evenHBand="0" w:firstRowFirstColumn="0" w:firstRowLastColumn="0" w:lastRowFirstColumn="0" w:lastRowLastColumn="0"/>
+              <w:cnfStyle w:val="000000000000"/>
               <w:rPr>
                 <w:rFonts w:cs="Times New Roman"/>
                 <w:szCs w:val="24"/>
@@ -1559,7 +1559,7 @@
             <w:pPr>
               <w:spacing w:line="276" w:lineRule="auto"/>
               <w:jc w:val="center"/>
-              <w:cnfStyle w:val="000000000000" w:firstRow="0" w:lastRow="0" w:firstColumn="0" w:lastColumn="0" w:oddVBand="0" w:evenVBand="0" w:oddHBand="0" w:evenHBand="0" w:firstRowFirstColumn="0" w:firstRowLastColumn="0" w:lastRowFirstColumn="0" w:lastRowLastColumn="0"/>
+              <w:cnfStyle w:val="000000000000"/>
               <w:rPr>
                 <w:rFonts w:cs="Times New Roman"/>
                 <w:szCs w:val="24"/>
@@ -1593,7 +1593,7 @@
             <w:pPr>
               <w:spacing w:line="276" w:lineRule="auto"/>
               <w:jc w:val="center"/>
-              <w:cnfStyle w:val="000000000000" w:firstRow="0" w:lastRow="0" w:firstColumn="0" w:lastColumn="0" w:oddVBand="0" w:evenVBand="0" w:oddHBand="0" w:evenHBand="0" w:firstRowFirstColumn="0" w:firstRowLastColumn="0" w:lastRowFirstColumn="0" w:lastRowLastColumn="0"/>
+              <w:cnfStyle w:val="000000000000"/>
               <w:rPr>
                 <w:rFonts w:cs="Times New Roman"/>
                 <w:szCs w:val="24"/>
@@ -1627,7 +1627,7 @@
             <w:pPr>
               <w:spacing w:line="276" w:lineRule="auto"/>
               <w:jc w:val="center"/>
-              <w:cnfStyle w:val="000000000000" w:firstRow="0" w:lastRow="0" w:firstColumn="0" w:lastColumn="0" w:oddVBand="0" w:evenVBand="0" w:oddHBand="0" w:evenHBand="0" w:firstRowFirstColumn="0" w:firstRowLastColumn="0" w:lastRowFirstColumn="0" w:lastRowLastColumn="0"/>
+              <w:cnfStyle w:val="000000000000"/>
               <w:rPr>
                 <w:rFonts w:cs="Times New Roman"/>
                 <w:szCs w:val="24"/>
@@ -1654,7 +1654,7 @@
             <w:pPr>
               <w:spacing w:line="276" w:lineRule="auto"/>
               <w:jc w:val="center"/>
-              <w:cnfStyle w:val="000000000000" w:firstRow="0" w:lastRow="0" w:firstColumn="0" w:lastColumn="0" w:oddVBand="0" w:evenVBand="0" w:oddHBand="0" w:evenHBand="0" w:firstRowFirstColumn="0" w:firstRowLastColumn="0" w:lastRowFirstColumn="0" w:lastRowLastColumn="0"/>
+              <w:cnfStyle w:val="000000000000"/>
               <w:rPr>
                 <w:rFonts w:cs="Times New Roman"/>
                 <w:szCs w:val="24"/>
@@ -1676,7 +1676,7 @@
         </w:trPr>
         <w:tc>
           <w:tcPr>
-            <w:cnfStyle w:val="001000000000" w:firstRow="0" w:lastRow="0" w:firstColumn="1" w:lastColumn="0" w:oddVBand="0" w:evenVBand="0" w:oddHBand="0" w:evenHBand="0" w:firstRowFirstColumn="0" w:firstRowLastColumn="0" w:lastRowFirstColumn="0" w:lastRowLastColumn="0"/>
+            <w:cnfStyle w:val="001000000000"/>
             <w:tcW w:w="241" w:type="pct"/>
             <w:vAlign w:val="center"/>
           </w:tcPr>
@@ -1707,7 +1707,7 @@
             <w:pPr>
               <w:spacing w:line="276" w:lineRule="auto"/>
               <w:jc w:val="center"/>
-              <w:cnfStyle w:val="000000000000" w:firstRow="0" w:lastRow="0" w:firstColumn="0" w:lastColumn="0" w:oddVBand="0" w:evenVBand="0" w:oddHBand="0" w:evenHBand="0" w:firstRowFirstColumn="0" w:firstRowLastColumn="0" w:lastRowFirstColumn="0" w:lastRowLastColumn="0"/>
+              <w:cnfStyle w:val="000000000000"/>
               <w:rPr>
                 <w:rFonts w:cs="Times New Roman"/>
                 <w:szCs w:val="24"/>
@@ -1731,7 +1731,7 @@
             <w:pPr>
               <w:spacing w:line="276" w:lineRule="auto"/>
               <w:jc w:val="center"/>
-              <w:cnfStyle w:val="000000000000" w:firstRow="0" w:lastRow="0" w:firstColumn="0" w:lastColumn="0" w:oddVBand="0" w:evenVBand="0" w:oddHBand="0" w:evenHBand="0" w:firstRowFirstColumn="0" w:firstRowLastColumn="0" w:lastRowFirstColumn="0" w:lastRowLastColumn="0"/>
+              <w:cnfStyle w:val="000000000000"/>
               <w:rPr>
                 <w:rFonts w:cs="Times New Roman"/>
                 <w:szCs w:val="24"/>
@@ -1755,7 +1755,7 @@
             <w:pPr>
               <w:spacing w:line="276" w:lineRule="auto"/>
               <w:jc w:val="center"/>
-              <w:cnfStyle w:val="000000000000" w:firstRow="0" w:lastRow="0" w:firstColumn="0" w:lastColumn="0" w:oddVBand="0" w:evenVBand="0" w:oddHBand="0" w:evenHBand="0" w:firstRowFirstColumn="0" w:firstRowLastColumn="0" w:lastRowFirstColumn="0" w:lastRowLastColumn="0"/>
+              <w:cnfStyle w:val="000000000000"/>
               <w:rPr>
                 <w:rFonts w:cs="Times New Roman"/>
                 <w:szCs w:val="24"/>
@@ -1786,7 +1786,7 @@
             <w:pPr>
               <w:spacing w:line="276" w:lineRule="auto"/>
               <w:jc w:val="center"/>
-              <w:cnfStyle w:val="000000000000" w:firstRow="0" w:lastRow="0" w:firstColumn="0" w:lastColumn="0" w:oddVBand="0" w:evenVBand="0" w:oddHBand="0" w:evenHBand="0" w:firstRowFirstColumn="0" w:firstRowLastColumn="0" w:lastRowFirstColumn="0" w:lastRowLastColumn="0"/>
+              <w:cnfStyle w:val="000000000000"/>
               <w:rPr>
                 <w:rFonts w:cs="Times New Roman"/>
                 <w:szCs w:val="24"/>
@@ -1810,7 +1810,7 @@
             <w:pPr>
               <w:spacing w:line="276" w:lineRule="auto"/>
               <w:jc w:val="center"/>
-              <w:cnfStyle w:val="000000000000" w:firstRow="0" w:lastRow="0" w:firstColumn="0" w:lastColumn="0" w:oddVBand="0" w:evenVBand="0" w:oddHBand="0" w:evenHBand="0" w:firstRowFirstColumn="0" w:firstRowLastColumn="0" w:lastRowFirstColumn="0" w:lastRowLastColumn="0"/>
+              <w:cnfStyle w:val="000000000000"/>
               <w:rPr>
                 <w:rFonts w:cs="Times New Roman"/>
                 <w:szCs w:val="24"/>
@@ -1832,7 +1832,7 @@
         </w:trPr>
         <w:tc>
           <w:tcPr>
-            <w:cnfStyle w:val="001000000000" w:firstRow="0" w:lastRow="0" w:firstColumn="1" w:lastColumn="0" w:oddVBand="0" w:evenVBand="0" w:oddHBand="0" w:evenHBand="0" w:firstRowFirstColumn="0" w:firstRowLastColumn="0" w:lastRowFirstColumn="0" w:lastRowLastColumn="0"/>
+            <w:cnfStyle w:val="001000000000"/>
             <w:tcW w:w="241" w:type="pct"/>
             <w:vAlign w:val="center"/>
           </w:tcPr>
@@ -1863,7 +1863,7 @@
             <w:pPr>
               <w:spacing w:line="276" w:lineRule="auto"/>
               <w:jc w:val="center"/>
-              <w:cnfStyle w:val="000000000000" w:firstRow="0" w:lastRow="0" w:firstColumn="0" w:lastColumn="0" w:oddVBand="0" w:evenVBand="0" w:oddHBand="0" w:evenHBand="0" w:firstRowFirstColumn="0" w:firstRowLastColumn="0" w:lastRowFirstColumn="0" w:lastRowLastColumn="0"/>
+              <w:cnfStyle w:val="000000000000"/>
               <w:rPr>
                 <w:rFonts w:cs="Times New Roman"/>
                 <w:szCs w:val="24"/>
@@ -1887,7 +1887,7 @@
             <w:pPr>
               <w:spacing w:line="276" w:lineRule="auto"/>
               <w:jc w:val="center"/>
-              <w:cnfStyle w:val="000000000000" w:firstRow="0" w:lastRow="0" w:firstColumn="0" w:lastColumn="0" w:oddVBand="0" w:evenVBand="0" w:oddHBand="0" w:evenHBand="0" w:firstRowFirstColumn="0" w:firstRowLastColumn="0" w:lastRowFirstColumn="0" w:lastRowLastColumn="0"/>
+              <w:cnfStyle w:val="000000000000"/>
               <w:rPr>
                 <w:rFonts w:cs="Times New Roman"/>
                 <w:szCs w:val="24"/>
@@ -1911,7 +1911,7 @@
             <w:pPr>
               <w:spacing w:line="276" w:lineRule="auto"/>
               <w:jc w:val="center"/>
-              <w:cnfStyle w:val="000000000000" w:firstRow="0" w:lastRow="0" w:firstColumn="0" w:lastColumn="0" w:oddVBand="0" w:evenVBand="0" w:oddHBand="0" w:evenHBand="0" w:firstRowFirstColumn="0" w:firstRowLastColumn="0" w:lastRowFirstColumn="0" w:lastRowLastColumn="0"/>
+              <w:cnfStyle w:val="000000000000"/>
               <w:rPr>
                 <w:rFonts w:cs="Times New Roman"/>
                 <w:szCs w:val="24"/>
@@ -1935,7 +1935,7 @@
             <w:pPr>
               <w:spacing w:line="276" w:lineRule="auto"/>
               <w:jc w:val="center"/>
-              <w:cnfStyle w:val="000000000000" w:firstRow="0" w:lastRow="0" w:firstColumn="0" w:lastColumn="0" w:oddVBand="0" w:evenVBand="0" w:oddHBand="0" w:evenHBand="0" w:firstRowFirstColumn="0" w:firstRowLastColumn="0" w:lastRowFirstColumn="0" w:lastRowLastColumn="0"/>
+              <w:cnfStyle w:val="000000000000"/>
               <w:rPr>
                 <w:rFonts w:cs="Times New Roman"/>
                 <w:szCs w:val="24"/>
@@ -1959,7 +1959,7 @@
             <w:pPr>
               <w:spacing w:line="276" w:lineRule="auto"/>
               <w:jc w:val="center"/>
-              <w:cnfStyle w:val="000000000000" w:firstRow="0" w:lastRow="0" w:firstColumn="0" w:lastColumn="0" w:oddVBand="0" w:evenVBand="0" w:oddHBand="0" w:evenHBand="0" w:firstRowFirstColumn="0" w:firstRowLastColumn="0" w:lastRowFirstColumn="0" w:lastRowLastColumn="0"/>
+              <w:cnfStyle w:val="000000000000"/>
               <w:rPr>
                 <w:rFonts w:cs="Times New Roman"/>
                 <w:szCs w:val="24"/>
@@ -1981,7 +1981,7 @@
         </w:trPr>
         <w:tc>
           <w:tcPr>
-            <w:cnfStyle w:val="001000000000" w:firstRow="0" w:lastRow="0" w:firstColumn="1" w:lastColumn="0" w:oddVBand="0" w:evenVBand="0" w:oddHBand="0" w:evenHBand="0" w:firstRowFirstColumn="0" w:firstRowLastColumn="0" w:lastRowFirstColumn="0" w:lastRowLastColumn="0"/>
+            <w:cnfStyle w:val="001000000000"/>
             <w:tcW w:w="241" w:type="pct"/>
             <w:vAlign w:val="center"/>
           </w:tcPr>
@@ -2012,7 +2012,7 @@
             <w:pPr>
               <w:spacing w:line="276" w:lineRule="auto"/>
               <w:jc w:val="center"/>
-              <w:cnfStyle w:val="000000000000" w:firstRow="0" w:lastRow="0" w:firstColumn="0" w:lastColumn="0" w:oddVBand="0" w:evenVBand="0" w:oddHBand="0" w:evenHBand="0" w:firstRowFirstColumn="0" w:firstRowLastColumn="0" w:lastRowFirstColumn="0" w:lastRowLastColumn="0"/>
+              <w:cnfStyle w:val="000000000000"/>
               <w:rPr>
                 <w:rFonts w:cs="Times New Roman"/>
                 <w:szCs w:val="24"/>
@@ -2036,7 +2036,7 @@
             <w:pPr>
               <w:spacing w:line="276" w:lineRule="auto"/>
               <w:jc w:val="center"/>
-              <w:cnfStyle w:val="000000000000" w:firstRow="0" w:lastRow="0" w:firstColumn="0" w:lastColumn="0" w:oddVBand="0" w:evenVBand="0" w:oddHBand="0" w:evenHBand="0" w:firstRowFirstColumn="0" w:firstRowLastColumn="0" w:lastRowFirstColumn="0" w:lastRowLastColumn="0"/>
+              <w:cnfStyle w:val="000000000000"/>
               <w:rPr>
                 <w:rFonts w:cs="Times New Roman"/>
                 <w:szCs w:val="24"/>
@@ -2060,7 +2060,7 @@
             <w:pPr>
               <w:spacing w:line="276" w:lineRule="auto"/>
               <w:jc w:val="center"/>
-              <w:cnfStyle w:val="000000000000" w:firstRow="0" w:lastRow="0" w:firstColumn="0" w:lastColumn="0" w:oddVBand="0" w:evenVBand="0" w:oddHBand="0" w:evenHBand="0" w:firstRowFirstColumn="0" w:firstRowLastColumn="0" w:lastRowFirstColumn="0" w:lastRowLastColumn="0"/>
+              <w:cnfStyle w:val="000000000000"/>
               <w:rPr>
                 <w:rFonts w:cs="Times New Roman"/>
                 <w:szCs w:val="24"/>
@@ -2091,7 +2091,7 @@
             <w:pPr>
               <w:spacing w:line="276" w:lineRule="auto"/>
               <w:jc w:val="center"/>
-              <w:cnfStyle w:val="000000000000" w:firstRow="0" w:lastRow="0" w:firstColumn="0" w:lastColumn="0" w:oddVBand="0" w:evenVBand="0" w:oddHBand="0" w:evenHBand="0" w:firstRowFirstColumn="0" w:firstRowLastColumn="0" w:lastRowFirstColumn="0" w:lastRowLastColumn="0"/>
+              <w:cnfStyle w:val="000000000000"/>
               <w:rPr>
                 <w:rFonts w:cs="Times New Roman"/>
                 <w:szCs w:val="24"/>
@@ -2115,7 +2115,7 @@
             <w:pPr>
               <w:spacing w:line="276" w:lineRule="auto"/>
               <w:jc w:val="center"/>
-              <w:cnfStyle w:val="000000000000" w:firstRow="0" w:lastRow="0" w:firstColumn="0" w:lastColumn="0" w:oddVBand="0" w:evenVBand="0" w:oddHBand="0" w:evenHBand="0" w:firstRowFirstColumn="0" w:firstRowLastColumn="0" w:lastRowFirstColumn="0" w:lastRowLastColumn="0"/>
+              <w:cnfStyle w:val="000000000000"/>
               <w:rPr>
                 <w:rFonts w:cs="Times New Roman"/>
                 <w:szCs w:val="24"/>
@@ -2137,7 +2137,7 @@
         </w:trPr>
         <w:tc>
           <w:tcPr>
-            <w:cnfStyle w:val="001000000000" w:firstRow="0" w:lastRow="0" w:firstColumn="1" w:lastColumn="0" w:oddVBand="0" w:evenVBand="0" w:oddHBand="0" w:evenHBand="0" w:firstRowFirstColumn="0" w:firstRowLastColumn="0" w:lastRowFirstColumn="0" w:lastRowLastColumn="0"/>
+            <w:cnfStyle w:val="001000000000"/>
             <w:tcW w:w="241" w:type="pct"/>
             <w:vAlign w:val="center"/>
           </w:tcPr>
@@ -2168,7 +2168,7 @@
             <w:pPr>
               <w:spacing w:line="276" w:lineRule="auto"/>
               <w:jc w:val="center"/>
-              <w:cnfStyle w:val="000000000000" w:firstRow="0" w:lastRow="0" w:firstColumn="0" w:lastColumn="0" w:oddVBand="0" w:evenVBand="0" w:oddHBand="0" w:evenHBand="0" w:firstRowFirstColumn="0" w:firstRowLastColumn="0" w:lastRowFirstColumn="0" w:lastRowLastColumn="0"/>
+              <w:cnfStyle w:val="000000000000"/>
               <w:rPr>
                 <w:rFonts w:cs="Times New Roman"/>
                 <w:szCs w:val="24"/>
@@ -2192,7 +2192,7 @@
             <w:pPr>
               <w:spacing w:line="276" w:lineRule="auto"/>
               <w:jc w:val="center"/>
-              <w:cnfStyle w:val="000000000000" w:firstRow="0" w:lastRow="0" w:firstColumn="0" w:lastColumn="0" w:oddVBand="0" w:evenVBand="0" w:oddHBand="0" w:evenHBand="0" w:firstRowFirstColumn="0" w:firstRowLastColumn="0" w:lastRowFirstColumn="0" w:lastRowLastColumn="0"/>
+              <w:cnfStyle w:val="000000000000"/>
               <w:rPr>
                 <w:rFonts w:cs="Times New Roman"/>
                 <w:szCs w:val="24"/>
@@ -2216,7 +2216,7 @@
             <w:pPr>
               <w:spacing w:line="276" w:lineRule="auto"/>
               <w:jc w:val="center"/>
-              <w:cnfStyle w:val="000000000000" w:firstRow="0" w:lastRow="0" w:firstColumn="0" w:lastColumn="0" w:oddVBand="0" w:evenVBand="0" w:oddHBand="0" w:evenHBand="0" w:firstRowFirstColumn="0" w:firstRowLastColumn="0" w:lastRowFirstColumn="0" w:lastRowLastColumn="0"/>
+              <w:cnfStyle w:val="000000000000"/>
               <w:rPr>
                 <w:rFonts w:cs="Times New Roman"/>
                 <w:szCs w:val="24"/>
@@ -2247,7 +2247,7 @@
             <w:pPr>
               <w:spacing w:line="276" w:lineRule="auto"/>
               <w:jc w:val="center"/>
-              <w:cnfStyle w:val="000000000000" w:firstRow="0" w:lastRow="0" w:firstColumn="0" w:lastColumn="0" w:oddVBand="0" w:evenVBand="0" w:oddHBand="0" w:evenHBand="0" w:firstRowFirstColumn="0" w:firstRowLastColumn="0" w:lastRowFirstColumn="0" w:lastRowLastColumn="0"/>
+              <w:cnfStyle w:val="000000000000"/>
               <w:rPr>
                 <w:rFonts w:cs="Times New Roman"/>
               </w:rPr>
@@ -2270,7 +2270,7 @@
             <w:pPr>
               <w:spacing w:line="276" w:lineRule="auto"/>
               <w:jc w:val="center"/>
-              <w:cnfStyle w:val="000000000000" w:firstRow="0" w:lastRow="0" w:firstColumn="0" w:lastColumn="0" w:oddVBand="0" w:evenVBand="0" w:oddHBand="0" w:evenHBand="0" w:firstRowFirstColumn="0" w:firstRowLastColumn="0" w:lastRowFirstColumn="0" w:lastRowLastColumn="0"/>
+              <w:cnfStyle w:val="000000000000"/>
               <w:rPr>
                 <w:rFonts w:cs="Times New Roman"/>
                 <w:szCs w:val="24"/>
@@ -2292,7 +2292,7 @@
         </w:trPr>
         <w:tc>
           <w:tcPr>
-            <w:cnfStyle w:val="001000000000" w:firstRow="0" w:lastRow="0" w:firstColumn="1" w:lastColumn="0" w:oddVBand="0" w:evenVBand="0" w:oddHBand="0" w:evenHBand="0" w:firstRowFirstColumn="0" w:firstRowLastColumn="0" w:lastRowFirstColumn="0" w:lastRowLastColumn="0"/>
+            <w:cnfStyle w:val="001000000000"/>
             <w:tcW w:w="241" w:type="pct"/>
             <w:vAlign w:val="center"/>
           </w:tcPr>
@@ -2323,7 +2323,7 @@
             <w:pPr>
               <w:spacing w:line="276" w:lineRule="auto"/>
               <w:jc w:val="center"/>
-              <w:cnfStyle w:val="000000000000" w:firstRow="0" w:lastRow="0" w:firstColumn="0" w:lastColumn="0" w:oddVBand="0" w:evenVBand="0" w:oddHBand="0" w:evenHBand="0" w:firstRowFirstColumn="0" w:firstRowLastColumn="0" w:lastRowFirstColumn="0" w:lastRowLastColumn="0"/>
+              <w:cnfStyle w:val="000000000000"/>
               <w:rPr>
                 <w:rFonts w:cs="Times New Roman"/>
                 <w:szCs w:val="24"/>
@@ -2347,7 +2347,7 @@
             <w:pPr>
               <w:spacing w:line="276" w:lineRule="auto"/>
               <w:jc w:val="center"/>
-              <w:cnfStyle w:val="000000000000" w:firstRow="0" w:lastRow="0" w:firstColumn="0" w:lastColumn="0" w:oddVBand="0" w:evenVBand="0" w:oddHBand="0" w:evenHBand="0" w:firstRowFirstColumn="0" w:firstRowLastColumn="0" w:lastRowFirstColumn="0" w:lastRowLastColumn="0"/>
+              <w:cnfStyle w:val="000000000000"/>
               <w:rPr>
                 <w:rFonts w:cs="Times New Roman"/>
                 <w:szCs w:val="24"/>
@@ -2371,7 +2371,7 @@
             <w:pPr>
               <w:spacing w:line="276" w:lineRule="auto"/>
               <w:jc w:val="center"/>
-              <w:cnfStyle w:val="000000000000" w:firstRow="0" w:lastRow="0" w:firstColumn="0" w:lastColumn="0" w:oddVBand="0" w:evenVBand="0" w:oddHBand="0" w:evenHBand="0" w:firstRowFirstColumn="0" w:firstRowLastColumn="0" w:lastRowFirstColumn="0" w:lastRowLastColumn="0"/>
+              <w:cnfStyle w:val="000000000000"/>
               <w:rPr>
                 <w:rFonts w:cs="Times New Roman"/>
                 <w:szCs w:val="24"/>
@@ -2395,7 +2395,7 @@
             <w:pPr>
               <w:spacing w:line="276" w:lineRule="auto"/>
               <w:jc w:val="center"/>
-              <w:cnfStyle w:val="000000000000" w:firstRow="0" w:lastRow="0" w:firstColumn="0" w:lastColumn="0" w:oddVBand="0" w:evenVBand="0" w:oddHBand="0" w:evenHBand="0" w:firstRowFirstColumn="0" w:firstRowLastColumn="0" w:lastRowFirstColumn="0" w:lastRowLastColumn="0"/>
+              <w:cnfStyle w:val="000000000000"/>
               <w:rPr>
                 <w:rFonts w:cs="Times New Roman"/>
                 <w:szCs w:val="24"/>
@@ -2419,7 +2419,7 @@
             <w:pPr>
               <w:spacing w:line="276" w:lineRule="auto"/>
               <w:jc w:val="center"/>
-              <w:cnfStyle w:val="000000000000" w:firstRow="0" w:lastRow="0" w:firstColumn="0" w:lastColumn="0" w:oddVBand="0" w:evenVBand="0" w:oddHBand="0" w:evenHBand="0" w:firstRowFirstColumn="0" w:firstRowLastColumn="0" w:lastRowFirstColumn="0" w:lastRowLastColumn="0"/>
+              <w:cnfStyle w:val="000000000000"/>
               <w:rPr>
                 <w:rFonts w:cs="Times New Roman"/>
                 <w:szCs w:val="24"/>
@@ -2441,7 +2441,7 @@
         </w:trPr>
         <w:tc>
           <w:tcPr>
-            <w:cnfStyle w:val="001000000000" w:firstRow="0" w:lastRow="0" w:firstColumn="1" w:lastColumn="0" w:oddVBand="0" w:evenVBand="0" w:oddHBand="0" w:evenHBand="0" w:firstRowFirstColumn="0" w:firstRowLastColumn="0" w:lastRowFirstColumn="0" w:lastRowLastColumn="0"/>
+            <w:cnfStyle w:val="001000000000"/>
             <w:tcW w:w="241" w:type="pct"/>
             <w:vAlign w:val="center"/>
           </w:tcPr>
@@ -2472,7 +2472,7 @@
             <w:pPr>
               <w:spacing w:line="276" w:lineRule="auto"/>
               <w:jc w:val="center"/>
-              <w:cnfStyle w:val="000000000000" w:firstRow="0" w:lastRow="0" w:firstColumn="0" w:lastColumn="0" w:oddVBand="0" w:evenVBand="0" w:oddHBand="0" w:evenHBand="0" w:firstRowFirstColumn="0" w:firstRowLastColumn="0" w:lastRowFirstColumn="0" w:lastRowLastColumn="0"/>
+              <w:cnfStyle w:val="000000000000"/>
               <w:rPr>
                 <w:rFonts w:cs="Times New Roman"/>
                 <w:szCs w:val="24"/>
@@ -2496,7 +2496,7 @@
             <w:pPr>
               <w:spacing w:line="276" w:lineRule="auto"/>
               <w:jc w:val="center"/>
-              <w:cnfStyle w:val="000000000000" w:firstRow="0" w:lastRow="0" w:firstColumn="0" w:lastColumn="0" w:oddVBand="0" w:evenVBand="0" w:oddHBand="0" w:evenHBand="0" w:firstRowFirstColumn="0" w:firstRowLastColumn="0" w:lastRowFirstColumn="0" w:lastRowLastColumn="0"/>
+              <w:cnfStyle w:val="000000000000"/>
               <w:rPr>
                 <w:rFonts w:cs="Times New Roman"/>
                 <w:szCs w:val="24"/>
@@ -2520,7 +2520,7 @@
             <w:pPr>
               <w:spacing w:line="276" w:lineRule="auto"/>
               <w:jc w:val="center"/>
-              <w:cnfStyle w:val="000000000000" w:firstRow="0" w:lastRow="0" w:firstColumn="0" w:lastColumn="0" w:oddVBand="0" w:evenVBand="0" w:oddHBand="0" w:evenHBand="0" w:firstRowFirstColumn="0" w:firstRowLastColumn="0" w:lastRowFirstColumn="0" w:lastRowLastColumn="0"/>
+              <w:cnfStyle w:val="000000000000"/>
               <w:rPr>
                 <w:rFonts w:cs="Times New Roman"/>
                 <w:szCs w:val="24"/>
@@ -2544,7 +2544,7 @@
             <w:pPr>
               <w:spacing w:line="276" w:lineRule="auto"/>
               <w:jc w:val="center"/>
-              <w:cnfStyle w:val="000000000000" w:firstRow="0" w:lastRow="0" w:firstColumn="0" w:lastColumn="0" w:oddVBand="0" w:evenVBand="0" w:oddHBand="0" w:evenHBand="0" w:firstRowFirstColumn="0" w:firstRowLastColumn="0" w:lastRowFirstColumn="0" w:lastRowLastColumn="0"/>
+              <w:cnfStyle w:val="000000000000"/>
               <w:rPr>
                 <w:rFonts w:cs="Times New Roman"/>
                 <w:szCs w:val="24"/>
@@ -2568,7 +2568,7 @@
             <w:pPr>
               <w:spacing w:line="276" w:lineRule="auto"/>
               <w:jc w:val="center"/>
-              <w:cnfStyle w:val="000000000000" w:firstRow="0" w:lastRow="0" w:firstColumn="0" w:lastColumn="0" w:oddVBand="0" w:evenVBand="0" w:oddHBand="0" w:evenHBand="0" w:firstRowFirstColumn="0" w:firstRowLastColumn="0" w:lastRowFirstColumn="0" w:lastRowLastColumn="0"/>
+              <w:cnfStyle w:val="000000000000"/>
               <w:rPr>
                 <w:rFonts w:cs="Times New Roman"/>
                 <w:szCs w:val="24"/>
@@ -2590,7 +2590,7 @@
         </w:trPr>
         <w:tc>
           <w:tcPr>
-            <w:cnfStyle w:val="001000000000" w:firstRow="0" w:lastRow="0" w:firstColumn="1" w:lastColumn="0" w:oddVBand="0" w:evenVBand="0" w:oddHBand="0" w:evenHBand="0" w:firstRowFirstColumn="0" w:firstRowLastColumn="0" w:lastRowFirstColumn="0" w:lastRowLastColumn="0"/>
+            <w:cnfStyle w:val="001000000000"/>
             <w:tcW w:w="241" w:type="pct"/>
             <w:vAlign w:val="center"/>
           </w:tcPr>
@@ -2621,7 +2621,7 @@
             <w:pPr>
               <w:spacing w:line="276" w:lineRule="auto"/>
               <w:jc w:val="center"/>
-              <w:cnfStyle w:val="000000000000" w:firstRow="0" w:lastRow="0" w:firstColumn="0" w:lastColumn="0" w:oddVBand="0" w:evenVBand="0" w:oddHBand="0" w:evenHBand="0" w:firstRowFirstColumn="0" w:firstRowLastColumn="0" w:lastRowFirstColumn="0" w:lastRowLastColumn="0"/>
+              <w:cnfStyle w:val="000000000000"/>
               <w:rPr>
                 <w:rFonts w:cs="Times New Roman"/>
                 <w:szCs w:val="24"/>
@@ -2645,7 +2645,7 @@
             <w:pPr>
               <w:spacing w:line="276" w:lineRule="auto"/>
               <w:jc w:val="center"/>
-              <w:cnfStyle w:val="000000000000" w:firstRow="0" w:lastRow="0" w:firstColumn="0" w:lastColumn="0" w:oddVBand="0" w:evenVBand="0" w:oddHBand="0" w:evenHBand="0" w:firstRowFirstColumn="0" w:firstRowLastColumn="0" w:lastRowFirstColumn="0" w:lastRowLastColumn="0"/>
+              <w:cnfStyle w:val="000000000000"/>
               <w:rPr>
                 <w:rFonts w:cs="Times New Roman"/>
                 <w:szCs w:val="24"/>
@@ -2669,7 +2669,7 @@
             <w:pPr>
               <w:spacing w:line="276" w:lineRule="auto"/>
               <w:jc w:val="center"/>
-              <w:cnfStyle w:val="000000000000" w:firstRow="0" w:lastRow="0" w:firstColumn="0" w:lastColumn="0" w:oddVBand="0" w:evenVBand="0" w:oddHBand="0" w:evenHBand="0" w:firstRowFirstColumn="0" w:firstRowLastColumn="0" w:lastRowFirstColumn="0" w:lastRowLastColumn="0"/>
+              <w:cnfStyle w:val="000000000000"/>
               <w:rPr>
                 <w:rFonts w:cs="Times New Roman"/>
                 <w:szCs w:val="24"/>
@@ -2693,7 +2693,7 @@
             <w:pPr>
               <w:spacing w:line="276" w:lineRule="auto"/>
               <w:jc w:val="center"/>
-              <w:cnfStyle w:val="000000000000" w:firstRow="0" w:lastRow="0" w:firstColumn="0" w:lastColumn="0" w:oddVBand="0" w:evenVBand="0" w:oddHBand="0" w:evenHBand="0" w:firstRowFirstColumn="0" w:firstRowLastColumn="0" w:lastRowFirstColumn="0" w:lastRowLastColumn="0"/>
+              <w:cnfStyle w:val="000000000000"/>
               <w:rPr>
                 <w:rFonts w:cs="Times New Roman"/>
                 <w:szCs w:val="24"/>
@@ -2717,7 +2717,7 @@
             <w:pPr>
               <w:spacing w:line="276" w:lineRule="auto"/>
               <w:jc w:val="center"/>
-              <w:cnfStyle w:val="000000000000" w:firstRow="0" w:lastRow="0" w:firstColumn="0" w:lastColumn="0" w:oddVBand="0" w:evenVBand="0" w:oddHBand="0" w:evenHBand="0" w:firstRowFirstColumn="0" w:firstRowLastColumn="0" w:lastRowFirstColumn="0" w:lastRowLastColumn="0"/>
+              <w:cnfStyle w:val="000000000000"/>
               <w:rPr>
                 <w:rFonts w:cs="Times New Roman"/>
               </w:rPr>
@@ -2737,7 +2737,7 @@
         </w:trPr>
         <w:tc>
           <w:tcPr>
-            <w:cnfStyle w:val="001000000000" w:firstRow="0" w:lastRow="0" w:firstColumn="1" w:lastColumn="0" w:oddVBand="0" w:evenVBand="0" w:oddHBand="0" w:evenHBand="0" w:firstRowFirstColumn="0" w:firstRowLastColumn="0" w:lastRowFirstColumn="0" w:lastRowLastColumn="0"/>
+            <w:cnfStyle w:val="001000000000"/>
             <w:tcW w:w="241" w:type="pct"/>
             <w:vAlign w:val="center"/>
           </w:tcPr>
@@ -2768,7 +2768,7 @@
             <w:pPr>
               <w:spacing w:line="276" w:lineRule="auto"/>
               <w:jc w:val="center"/>
-              <w:cnfStyle w:val="000000000000" w:firstRow="0" w:lastRow="0" w:firstColumn="0" w:lastColumn="0" w:oddVBand="0" w:evenVBand="0" w:oddHBand="0" w:evenHBand="0" w:firstRowFirstColumn="0" w:firstRowLastColumn="0" w:lastRowFirstColumn="0" w:lastRowLastColumn="0"/>
+              <w:cnfStyle w:val="000000000000"/>
               <w:rPr>
                 <w:rFonts w:cs="Times New Roman"/>
                 <w:szCs w:val="24"/>
@@ -2792,7 +2792,7 @@
             <w:pPr>
               <w:spacing w:line="276" w:lineRule="auto"/>
               <w:jc w:val="center"/>
-              <w:cnfStyle w:val="000000000000" w:firstRow="0" w:lastRow="0" w:firstColumn="0" w:lastColumn="0" w:oddVBand="0" w:evenVBand="0" w:oddHBand="0" w:evenHBand="0" w:firstRowFirstColumn="0" w:firstRowLastColumn="0" w:lastRowFirstColumn="0" w:lastRowLastColumn="0"/>
+              <w:cnfStyle w:val="000000000000"/>
               <w:rPr>
                 <w:rFonts w:cs="Times New Roman"/>
                 <w:szCs w:val="24"/>
@@ -2823,7 +2823,7 @@
             <w:pPr>
               <w:spacing w:line="276" w:lineRule="auto"/>
               <w:jc w:val="center"/>
-              <w:cnfStyle w:val="000000000000" w:firstRow="0" w:lastRow="0" w:firstColumn="0" w:lastColumn="0" w:oddVBand="0" w:evenVBand="0" w:oddHBand="0" w:evenHBand="0" w:firstRowFirstColumn="0" w:firstRowLastColumn="0" w:lastRowFirstColumn="0" w:lastRowLastColumn="0"/>
+              <w:cnfStyle w:val="000000000000"/>
               <w:rPr>
                 <w:rFonts w:cs="Times New Roman"/>
                 <w:szCs w:val="24"/>
@@ -2854,7 +2854,7 @@
             <w:pPr>
               <w:spacing w:line="276" w:lineRule="auto"/>
               <w:jc w:val="center"/>
-              <w:cnfStyle w:val="000000000000" w:firstRow="0" w:lastRow="0" w:firstColumn="0" w:lastColumn="0" w:oddVBand="0" w:evenVBand="0" w:oddHBand="0" w:evenHBand="0" w:firstRowFirstColumn="0" w:firstRowLastColumn="0" w:lastRowFirstColumn="0" w:lastRowLastColumn="0"/>
+              <w:cnfStyle w:val="000000000000"/>
               <w:rPr>
                 <w:rFonts w:cs="Times New Roman"/>
                 <w:szCs w:val="24"/>
@@ -2878,7 +2878,7 @@
             <w:pPr>
               <w:spacing w:line="276" w:lineRule="auto"/>
               <w:jc w:val="center"/>
-              <w:cnfStyle w:val="000000000000" w:firstRow="0" w:lastRow="0" w:firstColumn="0" w:lastColumn="0" w:oddVBand="0" w:evenVBand="0" w:oddHBand="0" w:evenHBand="0" w:firstRowFirstColumn="0" w:firstRowLastColumn="0" w:lastRowFirstColumn="0" w:lastRowLastColumn="0"/>
+              <w:cnfStyle w:val="000000000000"/>
               <w:rPr>
                 <w:rFonts w:cs="Times New Roman"/>
                 <w:szCs w:val="24"/>
@@ -2900,7 +2900,7 @@
         </w:trPr>
         <w:tc>
           <w:tcPr>
-            <w:cnfStyle w:val="001000000000" w:firstRow="0" w:lastRow="0" w:firstColumn="1" w:lastColumn="0" w:oddVBand="0" w:evenVBand="0" w:oddHBand="0" w:evenHBand="0" w:firstRowFirstColumn="0" w:firstRowLastColumn="0" w:lastRowFirstColumn="0" w:lastRowLastColumn="0"/>
+            <w:cnfStyle w:val="001000000000"/>
             <w:tcW w:w="241" w:type="pct"/>
             <w:vAlign w:val="center"/>
           </w:tcPr>
@@ -2931,7 +2931,7 @@
             <w:pPr>
               <w:spacing w:line="276" w:lineRule="auto"/>
               <w:jc w:val="center"/>
-              <w:cnfStyle w:val="000000000000" w:firstRow="0" w:lastRow="0" w:firstColumn="0" w:lastColumn="0" w:oddVBand="0" w:evenVBand="0" w:oddHBand="0" w:evenHBand="0" w:firstRowFirstColumn="0" w:firstRowLastColumn="0" w:lastRowFirstColumn="0" w:lastRowLastColumn="0"/>
+              <w:cnfStyle w:val="000000000000"/>
               <w:rPr>
                 <w:rFonts w:cs="Times New Roman"/>
                 <w:szCs w:val="24"/>
@@ -2955,7 +2955,7 @@
             <w:pPr>
               <w:spacing w:line="276" w:lineRule="auto"/>
               <w:jc w:val="center"/>
-              <w:cnfStyle w:val="000000000000" w:firstRow="0" w:lastRow="0" w:firstColumn="0" w:lastColumn="0" w:oddVBand="0" w:evenVBand="0" w:oddHBand="0" w:evenHBand="0" w:firstRowFirstColumn="0" w:firstRowLastColumn="0" w:lastRowFirstColumn="0" w:lastRowLastColumn="0"/>
+              <w:cnfStyle w:val="000000000000"/>
               <w:rPr>
                 <w:rFonts w:cs="Times New Roman"/>
                 <w:szCs w:val="24"/>
@@ -2986,7 +2986,7 @@
             <w:pPr>
               <w:spacing w:line="276" w:lineRule="auto"/>
               <w:jc w:val="center"/>
-              <w:cnfStyle w:val="000000000000" w:firstRow="0" w:lastRow="0" w:firstColumn="0" w:lastColumn="0" w:oddVBand="0" w:evenVBand="0" w:oddHBand="0" w:evenHBand="0" w:firstRowFirstColumn="0" w:firstRowLastColumn="0" w:lastRowFirstColumn="0" w:lastRowLastColumn="0"/>
+              <w:cnfStyle w:val="000000000000"/>
               <w:rPr>
                 <w:rFonts w:cs="Times New Roman"/>
                 <w:szCs w:val="24"/>
@@ -3017,7 +3017,7 @@
             <w:pPr>
               <w:spacing w:line="276" w:lineRule="auto"/>
               <w:jc w:val="center"/>
-              <w:cnfStyle w:val="000000000000" w:firstRow="0" w:lastRow="0" w:firstColumn="0" w:lastColumn="0" w:oddVBand="0" w:evenVBand="0" w:oddHBand="0" w:evenHBand="0" w:firstRowFirstColumn="0" w:firstRowLastColumn="0" w:lastRowFirstColumn="0" w:lastRowLastColumn="0"/>
+              <w:cnfStyle w:val="000000000000"/>
               <w:rPr>
                 <w:rFonts w:cs="Times New Roman"/>
                 <w:szCs w:val="24"/>
@@ -3041,7 +3041,7 @@
             <w:pPr>
               <w:spacing w:line="276" w:lineRule="auto"/>
               <w:jc w:val="center"/>
-              <w:cnfStyle w:val="000000000000" w:firstRow="0" w:lastRow="0" w:firstColumn="0" w:lastColumn="0" w:oddVBand="0" w:evenVBand="0" w:oddHBand="0" w:evenHBand="0" w:firstRowFirstColumn="0" w:firstRowLastColumn="0" w:lastRowFirstColumn="0" w:lastRowLastColumn="0"/>
+              <w:cnfStyle w:val="000000000000"/>
               <w:rPr>
                 <w:rFonts w:cs="Times New Roman"/>
                 <w:szCs w:val="24"/>
@@ -3063,7 +3063,7 @@
         </w:trPr>
         <w:tc>
           <w:tcPr>
-            <w:cnfStyle w:val="001000000000" w:firstRow="0" w:lastRow="0" w:firstColumn="1" w:lastColumn="0" w:oddVBand="0" w:evenVBand="0" w:oddHBand="0" w:evenHBand="0" w:firstRowFirstColumn="0" w:firstRowLastColumn="0" w:lastRowFirstColumn="0" w:lastRowLastColumn="0"/>
+            <w:cnfStyle w:val="001000000000"/>
             <w:tcW w:w="4345" w:type="pct"/>
             <w:gridSpan w:val="5"/>
             <w:vAlign w:val="center"/>
@@ -3095,7 +3095,7 @@
             <w:pPr>
               <w:spacing w:line="276" w:lineRule="auto"/>
               <w:jc w:val="center"/>
-              <w:cnfStyle w:val="000000000000" w:firstRow="0" w:lastRow="0" w:firstColumn="0" w:lastColumn="0" w:oddVBand="0" w:evenVBand="0" w:oddHBand="0" w:evenHBand="0" w:firstRowFirstColumn="0" w:firstRowLastColumn="0" w:lastRowFirstColumn="0" w:lastRowLastColumn="0"/>
+              <w:cnfStyle w:val="000000000000"/>
               <w:rPr>
                 <w:rFonts w:cs="Times New Roman"/>
               </w:rPr>
@@ -3327,7 +3327,7 @@
           <w:bottom w:w="15" w:type="dxa"/>
           <w:right w:w="15" w:type="dxa"/>
         </w:tblCellMar>
-        <w:tblLook w:val="04A0" w:firstRow="1" w:lastRow="0" w:firstColumn="1" w:lastColumn="0" w:noHBand="0" w:noVBand="1"/>
+        <w:tblLook w:val="04A0"/>
       </w:tblPr>
       <w:tblGrid>
         <w:gridCol w:w="690"/>
@@ -4242,7 +4242,7 @@
           <w:bottom w:w="15" w:type="dxa"/>
           <w:right w:w="15" w:type="dxa"/>
         </w:tblCellMar>
-        <w:tblLook w:val="04A0" w:firstRow="1" w:lastRow="0" w:firstColumn="1" w:lastColumn="0" w:noHBand="0" w:noVBand="1"/>
+        <w:tblLook w:val="04A0"/>
       </w:tblPr>
       <w:tblGrid>
         <w:gridCol w:w="690"/>
@@ -5236,7 +5236,7 @@
       <w:tblPr>
         <w:tblStyle w:val="GridTable4-Accent11"/>
         <w:tblW w:w="5000" w:type="pct"/>
-        <w:tblLook w:val="04A0" w:firstRow="1" w:lastRow="0" w:firstColumn="1" w:lastColumn="0" w:noHBand="0" w:noVBand="1"/>
+        <w:tblLook w:val="04A0"/>
       </w:tblPr>
       <w:tblGrid>
         <w:gridCol w:w="1176"/>
@@ -5247,11 +5247,11 @@
       </w:tblGrid>
       <w:tr>
         <w:trPr>
-          <w:cnfStyle w:val="100000000000" w:firstRow="1" w:lastRow="0" w:firstColumn="0" w:lastColumn="0" w:oddVBand="0" w:evenVBand="0" w:oddHBand="0" w:evenHBand="0" w:firstRowFirstColumn="0" w:firstRowLastColumn="0" w:lastRowFirstColumn="0" w:lastRowLastColumn="0"/>
+          <w:cnfStyle w:val="100000000000"/>
         </w:trPr>
         <w:tc>
           <w:tcPr>
-            <w:cnfStyle w:val="001000000000" w:firstRow="0" w:lastRow="0" w:firstColumn="1" w:lastColumn="0" w:oddVBand="0" w:evenVBand="0" w:oddHBand="0" w:evenHBand="0" w:firstRowFirstColumn="0" w:firstRowLastColumn="0" w:lastRowFirstColumn="0" w:lastRowLastColumn="0"/>
+            <w:cnfStyle w:val="001000000000"/>
             <w:tcW w:w="636" w:type="pct"/>
             <w:vAlign w:val="center"/>
           </w:tcPr>
@@ -5282,7 +5282,7 @@
           <w:p>
             <w:pPr>
               <w:jc w:val="center"/>
-              <w:cnfStyle w:val="100000000000" w:firstRow="1" w:lastRow="0" w:firstColumn="0" w:lastColumn="0" w:oddVBand="0" w:evenVBand="0" w:oddHBand="0" w:evenHBand="0" w:firstRowFirstColumn="0" w:firstRowLastColumn="0" w:lastRowFirstColumn="0" w:lastRowLastColumn="0"/>
+              <w:cnfStyle w:val="100000000000"/>
               <w:rPr>
                 <w:rFonts w:cs="Times New Roman"/>
                 <w:sz w:val="24"/>
@@ -5307,7 +5307,7 @@
           <w:p>
             <w:pPr>
               <w:jc w:val="center"/>
-              <w:cnfStyle w:val="100000000000" w:firstRow="1" w:lastRow="0" w:firstColumn="0" w:lastColumn="0" w:oddVBand="0" w:evenVBand="0" w:oddHBand="0" w:evenHBand="0" w:firstRowFirstColumn="0" w:firstRowLastColumn="0" w:lastRowFirstColumn="0" w:lastRowLastColumn="0"/>
+              <w:cnfStyle w:val="100000000000"/>
               <w:rPr>
                 <w:rFonts w:cs="Times New Roman"/>
                 <w:sz w:val="24"/>
@@ -5332,7 +5332,7 @@
           <w:p>
             <w:pPr>
               <w:jc w:val="center"/>
-              <w:cnfStyle w:val="100000000000" w:firstRow="1" w:lastRow="0" w:firstColumn="0" w:lastColumn="0" w:oddVBand="0" w:evenVBand="0" w:oddHBand="0" w:evenHBand="0" w:firstRowFirstColumn="0" w:firstRowLastColumn="0" w:lastRowFirstColumn="0" w:lastRowLastColumn="0"/>
+              <w:cnfStyle w:val="100000000000"/>
               <w:rPr>
                 <w:rFonts w:cs="Times New Roman"/>
                 <w:sz w:val="24"/>
@@ -5357,7 +5357,7 @@
           <w:p>
             <w:pPr>
               <w:jc w:val="center"/>
-              <w:cnfStyle w:val="100000000000" w:firstRow="1" w:lastRow="0" w:firstColumn="0" w:lastColumn="0" w:oddVBand="0" w:evenVBand="0" w:oddHBand="0" w:evenHBand="0" w:firstRowFirstColumn="0" w:firstRowLastColumn="0" w:lastRowFirstColumn="0" w:lastRowLastColumn="0"/>
+              <w:cnfStyle w:val="100000000000"/>
               <w:rPr>
                 <w:rFonts w:cs="Times New Roman"/>
                 <w:sz w:val="24"/>
@@ -5377,11 +5377,11 @@
       </w:tr>
       <w:tr>
         <w:trPr>
-          <w:cnfStyle w:val="000000100000" w:firstRow="0" w:lastRow="0" w:firstColumn="0" w:lastColumn="0" w:oddVBand="0" w:evenVBand="0" w:oddHBand="1" w:evenHBand="0" w:firstRowFirstColumn="0" w:firstRowLastColumn="0" w:lastRowFirstColumn="0" w:lastRowLastColumn="0"/>
+          <w:cnfStyle w:val="000000100000"/>
         </w:trPr>
         <w:tc>
           <w:tcPr>
-            <w:cnfStyle w:val="001000000000" w:firstRow="0" w:lastRow="0" w:firstColumn="1" w:lastColumn="0" w:oddVBand="0" w:evenVBand="0" w:oddHBand="0" w:evenHBand="0" w:firstRowFirstColumn="0" w:firstRowLastColumn="0" w:lastRowFirstColumn="0" w:lastRowLastColumn="0"/>
+            <w:cnfStyle w:val="001000000000"/>
             <w:tcW w:w="636" w:type="pct"/>
             <w:vMerge w:val="restart"/>
             <w:vAlign w:val="center"/>
@@ -5413,7 +5413,7 @@
           <w:p>
             <w:pPr>
               <w:jc w:val="center"/>
-              <w:cnfStyle w:val="000000100000" w:firstRow="0" w:lastRow="0" w:firstColumn="0" w:lastColumn="0" w:oddVBand="0" w:evenVBand="0" w:oddHBand="1" w:evenHBand="0" w:firstRowFirstColumn="0" w:firstRowLastColumn="0" w:lastRowFirstColumn="0" w:lastRowLastColumn="0"/>
+              <w:cnfStyle w:val="000000100000"/>
               <w:rPr>
                 <w:rFonts w:cs="Times New Roman"/>
                 <w:sz w:val="24"/>
@@ -5438,7 +5438,7 @@
           <w:p>
             <w:pPr>
               <w:jc w:val="center"/>
-              <w:cnfStyle w:val="000000100000" w:firstRow="0" w:lastRow="0" w:firstColumn="0" w:lastColumn="0" w:oddVBand="0" w:evenVBand="0" w:oddHBand="1" w:evenHBand="0" w:firstRowFirstColumn="0" w:firstRowLastColumn="0" w:lastRowFirstColumn="0" w:lastRowLastColumn="0"/>
+              <w:cnfStyle w:val="000000100000"/>
               <w:rPr>
                 <w:rFonts w:cs="Times New Roman"/>
                 <w:sz w:val="24"/>
@@ -5457,7 +5457,7 @@
               <w:spacing w:before="100" w:beforeAutospacing="1" w:after="100" w:afterAutospacing="1"/>
               <w:jc w:val="center"/>
               <w:textAlignment w:val="baseline"/>
-              <w:cnfStyle w:val="000000100000" w:firstRow="0" w:lastRow="0" w:firstColumn="0" w:lastColumn="0" w:oddVBand="0" w:evenVBand="0" w:oddHBand="1" w:evenHBand="0" w:firstRowFirstColumn="0" w:firstRowLastColumn="0" w:lastRowFirstColumn="0" w:lastRowLastColumn="0"/>
+              <w:cnfStyle w:val="000000100000"/>
               <w:rPr>
                 <w:rFonts w:eastAsia="Times New Roman" w:cs="Times New Roman"/>
                 <w:szCs w:val="24"/>
@@ -5482,7 +5482,7 @@
               <w:spacing w:before="100" w:beforeAutospacing="1" w:after="100" w:afterAutospacing="1"/>
               <w:jc w:val="center"/>
               <w:textAlignment w:val="baseline"/>
-              <w:cnfStyle w:val="000000100000" w:firstRow="0" w:lastRow="0" w:firstColumn="0" w:lastColumn="0" w:oddVBand="0" w:evenVBand="0" w:oddHBand="1" w:evenHBand="0" w:firstRowFirstColumn="0" w:firstRowLastColumn="0" w:lastRowFirstColumn="0" w:lastRowLastColumn="0"/>
+              <w:cnfStyle w:val="000000100000"/>
               <w:rPr>
                 <w:rFonts w:eastAsia="Times New Roman" w:cs="Times New Roman"/>
                 <w:szCs w:val="24"/>
@@ -5501,7 +5501,7 @@
       <w:tr>
         <w:tc>
           <w:tcPr>
-            <w:cnfStyle w:val="001000000000" w:firstRow="0" w:lastRow="0" w:firstColumn="1" w:lastColumn="0" w:oddVBand="0" w:evenVBand="0" w:oddHBand="0" w:evenHBand="0" w:firstRowFirstColumn="0" w:firstRowLastColumn="0" w:lastRowFirstColumn="0" w:lastRowLastColumn="0"/>
+            <w:cnfStyle w:val="001000000000"/>
             <w:tcW w:w="636" w:type="pct"/>
             <w:vMerge/>
             <w:shd w:val="clear" w:color="auto" w:fill="D9E2F3" w:themeFill="accent1" w:themeFillTint="33"/>
@@ -5527,7 +5527,7 @@
           <w:p>
             <w:pPr>
               <w:jc w:val="center"/>
-              <w:cnfStyle w:val="000000000000" w:firstRow="0" w:lastRow="0" w:firstColumn="0" w:lastColumn="0" w:oddVBand="0" w:evenVBand="0" w:oddHBand="0" w:evenHBand="0" w:firstRowFirstColumn="0" w:firstRowLastColumn="0" w:lastRowFirstColumn="0" w:lastRowLastColumn="0"/>
+              <w:cnfStyle w:val="000000000000"/>
               <w:rPr>
                 <w:rFonts w:cs="Times New Roman"/>
                 <w:sz w:val="24"/>
@@ -5555,7 +5555,7 @@
               <w:spacing w:before="100" w:beforeAutospacing="1" w:after="100" w:afterAutospacing="1"/>
               <w:jc w:val="center"/>
               <w:textAlignment w:val="baseline"/>
-              <w:cnfStyle w:val="000000000000" w:firstRow="0" w:lastRow="0" w:firstColumn="0" w:lastColumn="0" w:oddVBand="0" w:evenVBand="0" w:oddHBand="0" w:evenHBand="0" w:firstRowFirstColumn="0" w:firstRowLastColumn="0" w:lastRowFirstColumn="0" w:lastRowLastColumn="0"/>
+              <w:cnfStyle w:val="000000000000"/>
               <w:rPr>
                 <w:rFonts w:eastAsia="Times New Roman" w:cs="Times New Roman"/>
                 <w:szCs w:val="24"/>
@@ -5581,7 +5581,7 @@
               <w:spacing w:before="100" w:beforeAutospacing="1" w:after="100" w:afterAutospacing="1"/>
               <w:jc w:val="center"/>
               <w:textAlignment w:val="baseline"/>
-              <w:cnfStyle w:val="000000000000" w:firstRow="0" w:lastRow="0" w:firstColumn="0" w:lastColumn="0" w:oddVBand="0" w:evenVBand="0" w:oddHBand="0" w:evenHBand="0" w:firstRowFirstColumn="0" w:firstRowLastColumn="0" w:lastRowFirstColumn="0" w:lastRowLastColumn="0"/>
+              <w:cnfStyle w:val="000000000000"/>
               <w:rPr>
                 <w:rFonts w:eastAsia="Times New Roman" w:cs="Times New Roman"/>
                 <w:szCs w:val="24"/>
@@ -5607,7 +5607,7 @@
               <w:spacing w:before="100" w:beforeAutospacing="1" w:after="100" w:afterAutospacing="1"/>
               <w:jc w:val="center"/>
               <w:textAlignment w:val="baseline"/>
-              <w:cnfStyle w:val="000000000000" w:firstRow="0" w:lastRow="0" w:firstColumn="0" w:lastColumn="0" w:oddVBand="0" w:evenVBand="0" w:oddHBand="0" w:evenHBand="0" w:firstRowFirstColumn="0" w:firstRowLastColumn="0" w:lastRowFirstColumn="0" w:lastRowLastColumn="0"/>
+              <w:cnfStyle w:val="000000000000"/>
               <w:rPr>
                 <w:rFonts w:eastAsia="Times New Roman" w:cs="Times New Roman"/>
                 <w:szCs w:val="24"/>
@@ -5625,11 +5625,11 @@
       </w:tr>
       <w:tr>
         <w:trPr>
-          <w:cnfStyle w:val="000000100000" w:firstRow="0" w:lastRow="0" w:firstColumn="0" w:lastColumn="0" w:oddVBand="0" w:evenVBand="0" w:oddHBand="1" w:evenHBand="0" w:firstRowFirstColumn="0" w:firstRowLastColumn="0" w:lastRowFirstColumn="0" w:lastRowLastColumn="0"/>
+          <w:cnfStyle w:val="000000100000"/>
         </w:trPr>
         <w:tc>
           <w:tcPr>
-            <w:cnfStyle w:val="001000000000" w:firstRow="0" w:lastRow="0" w:firstColumn="1" w:lastColumn="0" w:oddVBand="0" w:evenVBand="0" w:oddHBand="0" w:evenHBand="0" w:firstRowFirstColumn="0" w:firstRowLastColumn="0" w:lastRowFirstColumn="0" w:lastRowLastColumn="0"/>
+            <w:cnfStyle w:val="001000000000"/>
             <w:tcW w:w="636" w:type="pct"/>
             <w:vMerge/>
             <w:vAlign w:val="center"/>
@@ -5653,7 +5653,7 @@
           <w:p>
             <w:pPr>
               <w:jc w:val="center"/>
-              <w:cnfStyle w:val="000000100000" w:firstRow="0" w:lastRow="0" w:firstColumn="0" w:lastColumn="0" w:oddVBand="0" w:evenVBand="0" w:oddHBand="1" w:evenHBand="0" w:firstRowFirstColumn="0" w:firstRowLastColumn="0" w:lastRowFirstColumn="0" w:lastRowLastColumn="0"/>
+              <w:cnfStyle w:val="000000100000"/>
               <w:rPr>
                 <w:rFonts w:cs="Times New Roman"/>
                 <w:sz w:val="24"/>
@@ -5678,7 +5678,7 @@
           <w:p>
             <w:pPr>
               <w:jc w:val="center"/>
-              <w:cnfStyle w:val="000000100000" w:firstRow="0" w:lastRow="0" w:firstColumn="0" w:lastColumn="0" w:oddVBand="0" w:evenVBand="0" w:oddHBand="1" w:evenHBand="0" w:firstRowFirstColumn="0" w:firstRowLastColumn="0" w:lastRowFirstColumn="0" w:lastRowLastColumn="0"/>
+              <w:cnfStyle w:val="000000100000"/>
               <w:rPr>
                 <w:rFonts w:cs="Times New Roman"/>
                 <w:sz w:val="24"/>
@@ -5703,7 +5703,7 @@
           <w:p>
             <w:pPr>
               <w:jc w:val="center"/>
-              <w:cnfStyle w:val="000000100000" w:firstRow="0" w:lastRow="0" w:firstColumn="0" w:lastColumn="0" w:oddVBand="0" w:evenVBand="0" w:oddHBand="1" w:evenHBand="0" w:firstRowFirstColumn="0" w:firstRowLastColumn="0" w:lastRowFirstColumn="0" w:lastRowLastColumn="0"/>
+              <w:cnfStyle w:val="000000100000"/>
               <w:rPr>
                 <w:rFonts w:cs="Times New Roman"/>
                 <w:sz w:val="24"/>
@@ -5728,7 +5728,7 @@
           <w:p>
             <w:pPr>
               <w:jc w:val="center"/>
-              <w:cnfStyle w:val="000000100000" w:firstRow="0" w:lastRow="0" w:firstColumn="0" w:lastColumn="0" w:oddVBand="0" w:evenVBand="0" w:oddHBand="1" w:evenHBand="0" w:firstRowFirstColumn="0" w:firstRowLastColumn="0" w:lastRowFirstColumn="0" w:lastRowLastColumn="0"/>
+              <w:cnfStyle w:val="000000100000"/>
               <w:rPr>
                 <w:rFonts w:cs="Times New Roman"/>
                 <w:sz w:val="24"/>
@@ -5749,7 +5749,7 @@
       <w:tr>
         <w:tc>
           <w:tcPr>
-            <w:cnfStyle w:val="001000000000" w:firstRow="0" w:lastRow="0" w:firstColumn="1" w:lastColumn="0" w:oddVBand="0" w:evenVBand="0" w:oddHBand="0" w:evenHBand="0" w:firstRowFirstColumn="0" w:firstRowLastColumn="0" w:lastRowFirstColumn="0" w:lastRowLastColumn="0"/>
+            <w:cnfStyle w:val="001000000000"/>
             <w:tcW w:w="636" w:type="pct"/>
             <w:vMerge w:val="restart"/>
             <w:shd w:val="clear" w:color="auto" w:fill="auto"/>
@@ -5783,7 +5783,7 @@
           <w:p>
             <w:pPr>
               <w:jc w:val="center"/>
-              <w:cnfStyle w:val="000000000000" w:firstRow="0" w:lastRow="0" w:firstColumn="0" w:lastColumn="0" w:oddVBand="0" w:evenVBand="0" w:oddHBand="0" w:evenHBand="0" w:firstRowFirstColumn="0" w:firstRowLastColumn="0" w:lastRowFirstColumn="0" w:lastRowLastColumn="0"/>
+              <w:cnfStyle w:val="000000000000"/>
               <w:rPr>
                 <w:rFonts w:cs="Times New Roman"/>
                 <w:sz w:val="24"/>
@@ -5809,7 +5809,7 @@
           <w:p>
             <w:pPr>
               <w:jc w:val="center"/>
-              <w:cnfStyle w:val="000000000000" w:firstRow="0" w:lastRow="0" w:firstColumn="0" w:lastColumn="0" w:oddVBand="0" w:evenVBand="0" w:oddHBand="0" w:evenHBand="0" w:firstRowFirstColumn="0" w:firstRowLastColumn="0" w:lastRowFirstColumn="0" w:lastRowLastColumn="0"/>
+              <w:cnfStyle w:val="000000000000"/>
               <w:rPr>
                 <w:rFonts w:cs="Times New Roman"/>
               </w:rPr>
@@ -5834,7 +5834,7 @@
             <w:pPr>
               <w:spacing w:line="259" w:lineRule="auto"/>
               <w:jc w:val="center"/>
-              <w:cnfStyle w:val="000000000000" w:firstRow="0" w:lastRow="0" w:firstColumn="0" w:lastColumn="0" w:oddVBand="0" w:evenVBand="0" w:oddHBand="0" w:evenHBand="0" w:firstRowFirstColumn="0" w:firstRowLastColumn="0" w:lastRowFirstColumn="0" w:lastRowLastColumn="0"/>
+              <w:cnfStyle w:val="000000000000"/>
               <w:rPr>
                 <w:rFonts w:eastAsia="Times New Roman" w:cs="Times New Roman"/>
                 <w:color w:val="000000" w:themeColor="text1"/>
@@ -5869,7 +5869,7 @@
             <w:pPr>
               <w:spacing w:line="259" w:lineRule="auto"/>
               <w:jc w:val="center"/>
-              <w:cnfStyle w:val="000000000000" w:firstRow="0" w:lastRow="0" w:firstColumn="0" w:lastColumn="0" w:oddVBand="0" w:evenVBand="0" w:oddHBand="0" w:evenHBand="0" w:firstRowFirstColumn="0" w:firstRowLastColumn="0" w:lastRowFirstColumn="0" w:lastRowLastColumn="0"/>
+              <w:cnfStyle w:val="000000000000"/>
               <w:rPr>
                 <w:rFonts w:eastAsia="Times New Roman" w:cs="Times New Roman"/>
                 <w:szCs w:val="24"/>
@@ -5888,11 +5888,11 @@
       </w:tr>
       <w:tr>
         <w:trPr>
-          <w:cnfStyle w:val="000000100000" w:firstRow="0" w:lastRow="0" w:firstColumn="0" w:lastColumn="0" w:oddVBand="0" w:evenVBand="0" w:oddHBand="1" w:evenHBand="0" w:firstRowFirstColumn="0" w:firstRowLastColumn="0" w:lastRowFirstColumn="0" w:lastRowLastColumn="0"/>
+          <w:cnfStyle w:val="000000100000"/>
         </w:trPr>
         <w:tc>
           <w:tcPr>
-            <w:cnfStyle w:val="001000000000" w:firstRow="0" w:lastRow="0" w:firstColumn="1" w:lastColumn="0" w:oddVBand="0" w:evenVBand="0" w:oddHBand="0" w:evenHBand="0" w:firstRowFirstColumn="0" w:firstRowLastColumn="0" w:lastRowFirstColumn="0" w:lastRowLastColumn="0"/>
+            <w:cnfStyle w:val="001000000000"/>
             <w:tcW w:w="636" w:type="pct"/>
             <w:vMerge/>
             <w:shd w:val="clear" w:color="auto" w:fill="auto"/>
@@ -5918,7 +5918,7 @@
           <w:p>
             <w:pPr>
               <w:jc w:val="center"/>
-              <w:cnfStyle w:val="000000100000" w:firstRow="0" w:lastRow="0" w:firstColumn="0" w:lastColumn="0" w:oddVBand="0" w:evenVBand="0" w:oddHBand="1" w:evenHBand="0" w:firstRowFirstColumn="0" w:firstRowLastColumn="0" w:lastRowFirstColumn="0" w:lastRowLastColumn="0"/>
+              <w:cnfStyle w:val="000000100000"/>
               <w:rPr>
                 <w:rFonts w:cs="Times New Roman"/>
                 <w:sz w:val="24"/>
@@ -5944,7 +5944,7 @@
           <w:p>
             <w:pPr>
               <w:jc w:val="center"/>
-              <w:cnfStyle w:val="000000100000" w:firstRow="0" w:lastRow="0" w:firstColumn="0" w:lastColumn="0" w:oddVBand="0" w:evenVBand="0" w:oddHBand="1" w:evenHBand="0" w:firstRowFirstColumn="0" w:firstRowLastColumn="0" w:lastRowFirstColumn="0" w:lastRowLastColumn="0"/>
+              <w:cnfStyle w:val="000000100000"/>
               <w:rPr>
                 <w:rFonts w:cs="Times New Roman"/>
               </w:rPr>
@@ -5997,7 +5997,7 @@
             <w:pPr>
               <w:spacing w:line="259" w:lineRule="auto"/>
               <w:jc w:val="center"/>
-              <w:cnfStyle w:val="000000100000" w:firstRow="0" w:lastRow="0" w:firstColumn="0" w:lastColumn="0" w:oddVBand="0" w:evenVBand="0" w:oddHBand="1" w:evenHBand="0" w:firstRowFirstColumn="0" w:firstRowLastColumn="0" w:lastRowFirstColumn="0" w:lastRowLastColumn="0"/>
+              <w:cnfStyle w:val="000000100000"/>
               <w:rPr>
                 <w:rFonts w:eastAsia="Times New Roman" w:cs="Times New Roman"/>
                 <w:szCs w:val="24"/>
@@ -6015,7 +6015,7 @@
           <w:p>
             <w:pPr>
               <w:jc w:val="center"/>
-              <w:cnfStyle w:val="000000100000" w:firstRow="0" w:lastRow="0" w:firstColumn="0" w:lastColumn="0" w:oddVBand="0" w:evenVBand="0" w:oddHBand="1" w:evenHBand="0" w:firstRowFirstColumn="0" w:firstRowLastColumn="0" w:lastRowFirstColumn="0" w:lastRowLastColumn="0"/>
+              <w:cnfStyle w:val="000000100000"/>
               <w:rPr>
                 <w:rFonts w:cs="Times New Roman"/>
               </w:rPr>
@@ -6049,7 +6049,7 @@
           <w:p>
             <w:pPr>
               <w:jc w:val="center"/>
-              <w:cnfStyle w:val="000000100000" w:firstRow="0" w:lastRow="0" w:firstColumn="0" w:lastColumn="0" w:oddVBand="0" w:evenVBand="0" w:oddHBand="1" w:evenHBand="0" w:firstRowFirstColumn="0" w:firstRowLastColumn="0" w:lastRowFirstColumn="0" w:lastRowLastColumn="0"/>
+              <w:cnfStyle w:val="000000100000"/>
               <w:rPr>
                 <w:rFonts w:cs="Times New Roman"/>
               </w:rPr>
@@ -6066,7 +6066,7 @@
       <w:tr>
         <w:tc>
           <w:tcPr>
-            <w:cnfStyle w:val="001000000000" w:firstRow="0" w:lastRow="0" w:firstColumn="1" w:lastColumn="0" w:oddVBand="0" w:evenVBand="0" w:oddHBand="0" w:evenHBand="0" w:firstRowFirstColumn="0" w:firstRowLastColumn="0" w:lastRowFirstColumn="0" w:lastRowLastColumn="0"/>
+            <w:cnfStyle w:val="001000000000"/>
             <w:tcW w:w="636" w:type="pct"/>
             <w:vMerge/>
             <w:shd w:val="clear" w:color="auto" w:fill="auto"/>
@@ -6092,7 +6092,7 @@
           <w:p>
             <w:pPr>
               <w:jc w:val="center"/>
-              <w:cnfStyle w:val="000000000000" w:firstRow="0" w:lastRow="0" w:firstColumn="0" w:lastColumn="0" w:oddVBand="0" w:evenVBand="0" w:oddHBand="0" w:evenHBand="0" w:firstRowFirstColumn="0" w:firstRowLastColumn="0" w:lastRowFirstColumn="0" w:lastRowLastColumn="0"/>
+              <w:cnfStyle w:val="000000000000"/>
               <w:rPr>
                 <w:rFonts w:cs="Times New Roman"/>
                 <w:sz w:val="24"/>
@@ -6119,7 +6119,7 @@
             <w:pPr>
               <w:spacing w:line="259" w:lineRule="auto"/>
               <w:jc w:val="center"/>
-              <w:cnfStyle w:val="000000000000" w:firstRow="0" w:lastRow="0" w:firstColumn="0" w:lastColumn="0" w:oddVBand="0" w:evenVBand="0" w:oddHBand="0" w:evenHBand="0" w:firstRowFirstColumn="0" w:firstRowLastColumn="0" w:lastRowFirstColumn="0" w:lastRowLastColumn="0"/>
+              <w:cnfStyle w:val="000000000000"/>
             </w:pPr>
             <w:r>
               <w:rPr>
@@ -6138,7 +6138,7 @@
           <w:p>
             <w:pPr>
               <w:jc w:val="center"/>
-              <w:cnfStyle w:val="000000000000" w:firstRow="0" w:lastRow="0" w:firstColumn="0" w:lastColumn="0" w:oddVBand="0" w:evenVBand="0" w:oddHBand="0" w:evenHBand="0" w:firstRowFirstColumn="0" w:firstRowLastColumn="0" w:lastRowFirstColumn="0" w:lastRowLastColumn="0"/>
+              <w:cnfStyle w:val="000000000000"/>
               <w:rPr>
                 <w:rFonts w:cs="Times New Roman"/>
               </w:rPr>
@@ -6160,7 +6160,7 @@
           <w:p>
             <w:pPr>
               <w:jc w:val="center"/>
-              <w:cnfStyle w:val="000000000000" w:firstRow="0" w:lastRow="0" w:firstColumn="0" w:lastColumn="0" w:oddVBand="0" w:evenVBand="0" w:oddHBand="0" w:evenHBand="0" w:firstRowFirstColumn="0" w:firstRowLastColumn="0" w:lastRowFirstColumn="0" w:lastRowLastColumn="0"/>
+              <w:cnfStyle w:val="000000000000"/>
               <w:rPr>
                 <w:rFonts w:cs="Times New Roman"/>
               </w:rPr>
@@ -6176,11 +6176,11 @@
       </w:tr>
       <w:tr>
         <w:trPr>
-          <w:cnfStyle w:val="000000100000" w:firstRow="0" w:lastRow="0" w:firstColumn="0" w:lastColumn="0" w:oddVBand="0" w:evenVBand="0" w:oddHBand="1" w:evenHBand="0" w:firstRowFirstColumn="0" w:firstRowLastColumn="0" w:lastRowFirstColumn="0" w:lastRowLastColumn="0"/>
+          <w:cnfStyle w:val="000000100000"/>
         </w:trPr>
         <w:tc>
           <w:tcPr>
-            <w:cnfStyle w:val="001000000000" w:firstRow="0" w:lastRow="0" w:firstColumn="1" w:lastColumn="0" w:oddVBand="0" w:evenVBand="0" w:oddHBand="0" w:evenHBand="0" w:firstRowFirstColumn="0" w:firstRowLastColumn="0" w:lastRowFirstColumn="0" w:lastRowLastColumn="0"/>
+            <w:cnfStyle w:val="001000000000"/>
             <w:tcW w:w="636" w:type="pct"/>
             <w:vMerge w:val="restart"/>
             <w:vAlign w:val="center"/>
@@ -6212,7 +6212,7 @@
           <w:p>
             <w:pPr>
               <w:jc w:val="center"/>
-              <w:cnfStyle w:val="000000100000" w:firstRow="0" w:lastRow="0" w:firstColumn="0" w:lastColumn="0" w:oddVBand="0" w:evenVBand="0" w:oddHBand="1" w:evenHBand="0" w:firstRowFirstColumn="0" w:firstRowLastColumn="0" w:lastRowFirstColumn="0" w:lastRowLastColumn="0"/>
+              <w:cnfStyle w:val="000000100000"/>
               <w:rPr>
                 <w:rFonts w:cs="Times New Roman"/>
                 <w:sz w:val="24"/>
@@ -6237,7 +6237,7 @@
           <w:p>
             <w:pPr>
               <w:jc w:val="center"/>
-              <w:cnfStyle w:val="000000100000" w:firstRow="0" w:lastRow="0" w:firstColumn="0" w:lastColumn="0" w:oddVBand="0" w:evenVBand="0" w:oddHBand="1" w:evenHBand="0" w:firstRowFirstColumn="0" w:firstRowLastColumn="0" w:lastRowFirstColumn="0" w:lastRowLastColumn="0"/>
+              <w:cnfStyle w:val="000000100000"/>
               <w:rPr>
                 <w:rFonts w:cs="Times New Roman"/>
                 <w:szCs w:val="24"/>
@@ -6260,7 +6260,7 @@
           <w:p>
             <w:pPr>
               <w:jc w:val="center"/>
-              <w:cnfStyle w:val="000000100000" w:firstRow="0" w:lastRow="0" w:firstColumn="0" w:lastColumn="0" w:oddVBand="0" w:evenVBand="0" w:oddHBand="1" w:evenHBand="0" w:firstRowFirstColumn="0" w:firstRowLastColumn="0" w:lastRowFirstColumn="0" w:lastRowLastColumn="0"/>
+              <w:cnfStyle w:val="000000100000"/>
               <w:rPr>
                 <w:rFonts w:cs="Times New Roman"/>
                 <w:szCs w:val="24"/>
@@ -6283,7 +6283,7 @@
           <w:p>
             <w:pPr>
               <w:jc w:val="center"/>
-              <w:cnfStyle w:val="000000100000" w:firstRow="0" w:lastRow="0" w:firstColumn="0" w:lastColumn="0" w:oddVBand="0" w:evenVBand="0" w:oddHBand="1" w:evenHBand="0" w:firstRowFirstColumn="0" w:firstRowLastColumn="0" w:lastRowFirstColumn="0" w:lastRowLastColumn="0"/>
+              <w:cnfStyle w:val="000000100000"/>
               <w:rPr>
                 <w:rFonts w:cs="Times New Roman"/>
                 <w:szCs w:val="24"/>
@@ -6302,7 +6302,7 @@
       <w:tr>
         <w:tc>
           <w:tcPr>
-            <w:cnfStyle w:val="001000000000" w:firstRow="0" w:lastRow="0" w:firstColumn="1" w:lastColumn="0" w:oddVBand="0" w:evenVBand="0" w:oddHBand="0" w:evenHBand="0" w:firstRowFirstColumn="0" w:firstRowLastColumn="0" w:lastRowFirstColumn="0" w:lastRowLastColumn="0"/>
+            <w:cnfStyle w:val="001000000000"/>
             <w:tcW w:w="636" w:type="pct"/>
             <w:vMerge/>
             <w:shd w:val="clear" w:color="auto" w:fill="D9E2F3" w:themeFill="accent1" w:themeFillTint="33"/>
@@ -6328,7 +6328,7 @@
           <w:p>
             <w:pPr>
               <w:jc w:val="center"/>
-              <w:cnfStyle w:val="000000000000" w:firstRow="0" w:lastRow="0" w:firstColumn="0" w:lastColumn="0" w:oddVBand="0" w:evenVBand="0" w:oddHBand="0" w:evenHBand="0" w:firstRowFirstColumn="0" w:firstRowLastColumn="0" w:lastRowFirstColumn="0" w:lastRowLastColumn="0"/>
+              <w:cnfStyle w:val="000000000000"/>
               <w:rPr>
                 <w:rFonts w:cs="Times New Roman"/>
                 <w:sz w:val="24"/>
@@ -6354,7 +6354,7 @@
           <w:p>
             <w:pPr>
               <w:jc w:val="center"/>
-              <w:cnfStyle w:val="000000000000" w:firstRow="0" w:lastRow="0" w:firstColumn="0" w:lastColumn="0" w:oddVBand="0" w:evenVBand="0" w:oddHBand="0" w:evenHBand="0" w:firstRowFirstColumn="0" w:firstRowLastColumn="0" w:lastRowFirstColumn="0" w:lastRowLastColumn="0"/>
+              <w:cnfStyle w:val="000000000000"/>
               <w:rPr>
                 <w:rFonts w:cs="Times New Roman"/>
                 <w:szCs w:val="24"/>
@@ -6378,7 +6378,7 @@
           <w:p>
             <w:pPr>
               <w:jc w:val="center"/>
-              <w:cnfStyle w:val="000000000000" w:firstRow="0" w:lastRow="0" w:firstColumn="0" w:lastColumn="0" w:oddVBand="0" w:evenVBand="0" w:oddHBand="0" w:evenHBand="0" w:firstRowFirstColumn="0" w:firstRowLastColumn="0" w:lastRowFirstColumn="0" w:lastRowLastColumn="0"/>
+              <w:cnfStyle w:val="000000000000"/>
               <w:rPr>
                 <w:rFonts w:cs="Times New Roman"/>
                 <w:szCs w:val="24"/>
@@ -6402,7 +6402,7 @@
           <w:p>
             <w:pPr>
               <w:jc w:val="center"/>
-              <w:cnfStyle w:val="000000000000" w:firstRow="0" w:lastRow="0" w:firstColumn="0" w:lastColumn="0" w:oddVBand="0" w:evenVBand="0" w:oddHBand="0" w:evenHBand="0" w:firstRowFirstColumn="0" w:firstRowLastColumn="0" w:lastRowFirstColumn="0" w:lastRowLastColumn="0"/>
+              <w:cnfStyle w:val="000000000000"/>
               <w:rPr>
                 <w:rFonts w:cs="Times New Roman"/>
                 <w:szCs w:val="24"/>
@@ -6420,11 +6420,11 @@
       </w:tr>
       <w:tr>
         <w:trPr>
-          <w:cnfStyle w:val="000000100000" w:firstRow="0" w:lastRow="0" w:firstColumn="0" w:lastColumn="0" w:oddVBand="0" w:evenVBand="0" w:oddHBand="1" w:evenHBand="0" w:firstRowFirstColumn="0" w:firstRowLastColumn="0" w:lastRowFirstColumn="0" w:lastRowLastColumn="0"/>
+          <w:cnfStyle w:val="000000100000"/>
         </w:trPr>
         <w:tc>
           <w:tcPr>
-            <w:cnfStyle w:val="001000000000" w:firstRow="0" w:lastRow="0" w:firstColumn="1" w:lastColumn="0" w:oddVBand="0" w:evenVBand="0" w:oddHBand="0" w:evenHBand="0" w:firstRowFirstColumn="0" w:firstRowLastColumn="0" w:lastRowFirstColumn="0" w:lastRowLastColumn="0"/>
+            <w:cnfStyle w:val="001000000000"/>
             <w:tcW w:w="636" w:type="pct"/>
             <w:vMerge/>
             <w:vAlign w:val="center"/>
@@ -6448,7 +6448,7 @@
           <w:p>
             <w:pPr>
               <w:jc w:val="center"/>
-              <w:cnfStyle w:val="000000100000" w:firstRow="0" w:lastRow="0" w:firstColumn="0" w:lastColumn="0" w:oddVBand="0" w:evenVBand="0" w:oddHBand="1" w:evenHBand="0" w:firstRowFirstColumn="0" w:firstRowLastColumn="0" w:lastRowFirstColumn="0" w:lastRowLastColumn="0"/>
+              <w:cnfStyle w:val="000000100000"/>
               <w:rPr>
                 <w:rFonts w:cs="Times New Roman"/>
                 <w:sz w:val="24"/>
@@ -6473,7 +6473,7 @@
           <w:p>
             <w:pPr>
               <w:jc w:val="center"/>
-              <w:cnfStyle w:val="000000100000" w:firstRow="0" w:lastRow="0" w:firstColumn="0" w:lastColumn="0" w:oddVBand="0" w:evenVBand="0" w:oddHBand="1" w:evenHBand="0" w:firstRowFirstColumn="0" w:firstRowLastColumn="0" w:lastRowFirstColumn="0" w:lastRowLastColumn="0"/>
+              <w:cnfStyle w:val="000000100000"/>
               <w:rPr>
                 <w:rFonts w:cs="Times New Roman"/>
                 <w:szCs w:val="24"/>
@@ -6496,7 +6496,7 @@
           <w:p>
             <w:pPr>
               <w:jc w:val="center"/>
-              <w:cnfStyle w:val="000000100000" w:firstRow="0" w:lastRow="0" w:firstColumn="0" w:lastColumn="0" w:oddVBand="0" w:evenVBand="0" w:oddHBand="1" w:evenHBand="0" w:firstRowFirstColumn="0" w:firstRowLastColumn="0" w:lastRowFirstColumn="0" w:lastRowLastColumn="0"/>
+              <w:cnfStyle w:val="000000100000"/>
               <w:rPr>
                 <w:rFonts w:cs="Times New Roman"/>
                 <w:szCs w:val="24"/>
@@ -6519,7 +6519,7 @@
           <w:p>
             <w:pPr>
               <w:jc w:val="center"/>
-              <w:cnfStyle w:val="000000100000" w:firstRow="0" w:lastRow="0" w:firstColumn="0" w:lastColumn="0" w:oddVBand="0" w:evenVBand="0" w:oddHBand="1" w:evenHBand="0" w:firstRowFirstColumn="0" w:firstRowLastColumn="0" w:lastRowFirstColumn="0" w:lastRowLastColumn="0"/>
+              <w:cnfStyle w:val="000000100000"/>
               <w:rPr>
                 <w:rFonts w:cs="Times New Roman"/>
                 <w:szCs w:val="24"/>
@@ -6569,12 +6569,6 @@
         <w:t>peer review</w:t>
       </w:r>
       <w:r>
-        <w:rPr>
-          <w:i/>
-        </w:rPr>
-        <w:t xml:space="preserve"> </w:t>
-      </w:r>
-      <w:r>
         <w:t xml:space="preserve">untuk meninjau apakah produk yang telah dibuat telah memenuhi kebutuhan user, serta berdiskusi mengenai product increment untuk sprint berikutnya. Hasil evaluasi tim menghasilkan keputusan untuk menambah dan mengintegrasikan fitur Due Date ke dalam rancangan aplikasi. </w:t>
       </w:r>
     </w:p>
@@ -6595,889 +6589,807 @@
     <w:p/>
     <w:tbl>
       <w:tblPr>
-        <w:tblStyle w:val="GridTable3-Accent51"/>
-        <w:tblW w:w="9498" w:type="dxa"/>
-        <w:tblInd w:w="-147" w:type="dxa"/>
+        <w:tblW w:w="9325" w:type="dxa"/>
+        <w:tblInd w:w="-130" w:type="dxa"/>
         <w:tblBorders>
-          <w:top w:val="single" w:sz="4" w:space="0" w:color="4472C4" w:themeColor="accent1"/>
-          <w:left w:val="single" w:sz="4" w:space="0" w:color="4472C4" w:themeColor="accent1"/>
-          <w:bottom w:val="single" w:sz="4" w:space="0" w:color="4472C4" w:themeColor="accent1"/>
-          <w:right w:val="single" w:sz="4" w:space="0" w:color="4472C4" w:themeColor="accent1"/>
-          <w:insideH w:val="single" w:sz="4" w:space="0" w:color="4472C4" w:themeColor="accent1"/>
-          <w:insideV w:val="single" w:sz="4" w:space="0" w:color="4472C4" w:themeColor="accent1"/>
+          <w:top w:val="outset" w:sz="6" w:space="0" w:color="auto"/>
+          <w:left w:val="outset" w:sz="6" w:space="0" w:color="auto"/>
+          <w:bottom w:val="outset" w:sz="6" w:space="0" w:color="auto"/>
+          <w:right w:val="outset" w:sz="6" w:space="0" w:color="auto"/>
         </w:tblBorders>
-        <w:tblLook w:val="04A0" w:firstRow="1" w:lastRow="0" w:firstColumn="1" w:lastColumn="0" w:noHBand="0" w:noVBand="1"/>
+        <w:tblCellMar>
+          <w:top w:w="15" w:type="dxa"/>
+          <w:left w:w="15" w:type="dxa"/>
+          <w:bottom w:w="15" w:type="dxa"/>
+          <w:right w:w="15" w:type="dxa"/>
+        </w:tblCellMar>
+        <w:tblLook w:val="04A0"/>
       </w:tblPr>
       <w:tblGrid>
-        <w:gridCol w:w="1988"/>
-        <w:gridCol w:w="1951"/>
-        <w:gridCol w:w="1703"/>
-        <w:gridCol w:w="1775"/>
-        <w:gridCol w:w="2081"/>
+        <w:gridCol w:w="1712"/>
+        <w:gridCol w:w="1687"/>
+        <w:gridCol w:w="1466"/>
+        <w:gridCol w:w="1531"/>
+        <w:gridCol w:w="2929"/>
       </w:tblGrid>
       <w:tr>
         <w:trPr>
-          <w:cnfStyle w:val="100000000000" w:firstRow="1" w:lastRow="0" w:firstColumn="0" w:lastColumn="0" w:oddVBand="0" w:evenVBand="0" w:oddHBand="0" w:evenHBand="0" w:firstRowFirstColumn="0" w:firstRowLastColumn="0" w:lastRowFirstColumn="0" w:lastRowLastColumn="0"/>
+          <w:trHeight w:val="259"/>
         </w:trPr>
         <w:tc>
           <w:tcPr>
-            <w:cnfStyle w:val="001000000100" w:firstRow="0" w:lastRow="0" w:firstColumn="1" w:lastColumn="0" w:oddVBand="0" w:evenVBand="0" w:oddHBand="0" w:evenHBand="0" w:firstRowFirstColumn="1" w:firstRowLastColumn="0" w:lastRowFirstColumn="0" w:lastRowLastColumn="0"/>
-            <w:tcW w:w="3939" w:type="dxa"/>
+            <w:tcW w:w="3399" w:type="dxa"/>
             <w:gridSpan w:val="2"/>
             <w:tcBorders>
-              <w:top w:val="none" w:sz="0" w:space="0" w:color="auto"/>
-              <w:left w:val="none" w:sz="0" w:space="0" w:color="auto"/>
-              <w:bottom w:val="none" w:sz="0" w:space="0" w:color="auto"/>
-              <w:right w:val="none" w:sz="0" w:space="0" w:color="auto"/>
+              <w:top w:val="single" w:sz="4" w:space="0" w:color="auto"/>
+              <w:left w:val="single" w:sz="4" w:space="0" w:color="auto"/>
+              <w:bottom w:val="single" w:sz="4" w:space="0" w:color="auto"/>
+              <w:right w:val="single" w:sz="4" w:space="0" w:color="auto"/>
             </w:tcBorders>
-            <w:shd w:val="clear" w:color="auto" w:fill="A8D08D" w:themeFill="accent6" w:themeFillTint="99"/>
-          </w:tcPr>
-          <w:p>
-            <w:pPr>
-              <w:jc w:val="center"/>
-              <w:rPr>
-                <w:rFonts w:cs="Times New Roman"/>
-                <w:i w:val="0"/>
-                <w:iCs w:val="0"/>
-                <w:sz w:val="24"/>
-                <w:szCs w:val="24"/>
-              </w:rPr>
-            </w:pPr>
-            <w:r>
-              <w:rPr>
-                <w:rFonts w:cs="Times New Roman"/>
-                <w:i w:val="0"/>
-                <w:iCs w:val="0"/>
-                <w:sz w:val="24"/>
-                <w:szCs w:val="24"/>
-              </w:rPr>
-              <w:t>Analysis</w:t>
-            </w:r>
-          </w:p>
-        </w:tc>
-        <w:tc>
-          <w:tcPr>
-            <w:tcW w:w="5559" w:type="dxa"/>
+            <w:shd w:val="clear" w:color="auto" w:fill="A8D08D"/>
+            <w:vAlign w:val="center"/>
+            <w:hideMark/>
+          </w:tcPr>
+          <w:p>
+            <w:pPr>
+              <w:spacing w:before="100" w:beforeAutospacing="1" w:after="100" w:afterAutospacing="1" w:line="240" w:lineRule="auto"/>
+              <w:jc w:val="center"/>
+              <w:textAlignment w:val="baseline"/>
+              <w:rPr>
+                <w:rFonts w:eastAsia="Times New Roman" w:cs="Times New Roman"/>
+                <w:b/>
+                <w:bCs/>
+                <w:i/>
+                <w:iCs/>
+                <w:szCs w:val="24"/>
+              </w:rPr>
+            </w:pPr>
+            <w:r>
+              <w:rPr>
+                <w:rFonts w:eastAsia="Times New Roman" w:cs="Times New Roman"/>
+                <w:b/>
+                <w:bCs/>
+                <w:i/>
+                <w:iCs/>
+                <w:szCs w:val="24"/>
+              </w:rPr>
+              <w:t>Analysis </w:t>
+            </w:r>
+          </w:p>
+        </w:tc>
+        <w:tc>
+          <w:tcPr>
+            <w:tcW w:w="5926" w:type="dxa"/>
             <w:gridSpan w:val="3"/>
             <w:tcBorders>
-              <w:top w:val="none" w:sz="0" w:space="0" w:color="auto"/>
-              <w:left w:val="none" w:sz="0" w:space="0" w:color="auto"/>
-              <w:right w:val="none" w:sz="0" w:space="0" w:color="auto"/>
+              <w:top w:val="single" w:sz="4" w:space="0" w:color="auto"/>
+              <w:left w:val="single" w:sz="4" w:space="0" w:color="auto"/>
+              <w:bottom w:val="single" w:sz="4" w:space="0" w:color="auto"/>
+              <w:right w:val="single" w:sz="4" w:space="0" w:color="auto"/>
             </w:tcBorders>
-            <w:shd w:val="clear" w:color="auto" w:fill="FFD966" w:themeFill="accent4" w:themeFillTint="99"/>
-          </w:tcPr>
-          <w:p>
-            <w:pPr>
-              <w:jc w:val="center"/>
-              <w:cnfStyle w:val="100000000000" w:firstRow="1" w:lastRow="0" w:firstColumn="0" w:lastColumn="0" w:oddVBand="0" w:evenVBand="0" w:oddHBand="0" w:evenHBand="0" w:firstRowFirstColumn="0" w:firstRowLastColumn="0" w:lastRowFirstColumn="0" w:lastRowLastColumn="0"/>
-              <w:rPr>
-                <w:rFonts w:cs="Times New Roman"/>
-                <w:sz w:val="24"/>
-                <w:szCs w:val="24"/>
-              </w:rPr>
-            </w:pPr>
-            <w:r>
-              <w:rPr>
-                <w:rFonts w:cs="Times New Roman"/>
-                <w:sz w:val="24"/>
-                <w:szCs w:val="24"/>
-              </w:rPr>
-              <w:t>Action</w:t>
+            <w:shd w:val="clear" w:color="auto" w:fill="FFD966"/>
+            <w:hideMark/>
+          </w:tcPr>
+          <w:p>
+            <w:pPr>
+              <w:spacing w:before="100" w:beforeAutospacing="1" w:after="100" w:afterAutospacing="1" w:line="240" w:lineRule="auto"/>
+              <w:jc w:val="center"/>
+              <w:textAlignment w:val="baseline"/>
+              <w:rPr>
+                <w:rFonts w:eastAsia="Times New Roman" w:cs="Times New Roman"/>
+                <w:b/>
+                <w:bCs/>
+                <w:szCs w:val="24"/>
+              </w:rPr>
+            </w:pPr>
+            <w:r>
+              <w:rPr>
+                <w:rFonts w:eastAsia="Times New Roman" w:cs="Times New Roman"/>
+                <w:b/>
+                <w:bCs/>
+                <w:szCs w:val="24"/>
+              </w:rPr>
+              <w:t>Action </w:t>
             </w:r>
           </w:p>
         </w:tc>
       </w:tr>
       <w:tr>
         <w:trPr>
-          <w:cnfStyle w:val="000000100000" w:firstRow="0" w:lastRow="0" w:firstColumn="0" w:lastColumn="0" w:oddVBand="0" w:evenVBand="0" w:oddHBand="1" w:evenHBand="0" w:firstRowFirstColumn="0" w:firstRowLastColumn="0" w:lastRowFirstColumn="0" w:lastRowLastColumn="0"/>
+          <w:trHeight w:val="259"/>
         </w:trPr>
         <w:tc>
           <w:tcPr>
-            <w:cnfStyle w:val="001000000000" w:firstRow="0" w:lastRow="0" w:firstColumn="1" w:lastColumn="0" w:oddVBand="0" w:evenVBand="0" w:oddHBand="0" w:evenHBand="0" w:firstRowFirstColumn="0" w:firstRowLastColumn="0" w:lastRowFirstColumn="0" w:lastRowLastColumn="0"/>
-            <w:tcW w:w="1988" w:type="dxa"/>
-            <w:shd w:val="clear" w:color="auto" w:fill="A8D08D" w:themeFill="accent6" w:themeFillTint="99"/>
-          </w:tcPr>
-          <w:p>
-            <w:pPr>
-              <w:jc w:val="center"/>
-              <w:rPr>
-                <w:rFonts w:cs="Times New Roman"/>
-                <w:i w:val="0"/>
-                <w:iCs w:val="0"/>
-                <w:sz w:val="24"/>
-                <w:szCs w:val="24"/>
-              </w:rPr>
-            </w:pPr>
-            <w:r>
-              <w:rPr>
-                <w:rFonts w:cs="Times New Roman"/>
-                <w:i w:val="0"/>
-                <w:iCs w:val="0"/>
-                <w:sz w:val="24"/>
-                <w:szCs w:val="24"/>
-              </w:rPr>
-              <w:t>What went well ?</w:t>
-            </w:r>
-          </w:p>
-        </w:tc>
-        <w:tc>
-          <w:tcPr>
-            <w:tcW w:w="1951" w:type="dxa"/>
-            <w:shd w:val="clear" w:color="auto" w:fill="A8D08D" w:themeFill="accent6" w:themeFillTint="99"/>
-          </w:tcPr>
-          <w:p>
-            <w:pPr>
-              <w:jc w:val="center"/>
-              <w:cnfStyle w:val="000000100000" w:firstRow="0" w:lastRow="0" w:firstColumn="0" w:lastColumn="0" w:oddVBand="0" w:evenVBand="0" w:oddHBand="1" w:evenHBand="0" w:firstRowFirstColumn="0" w:firstRowLastColumn="0" w:lastRowFirstColumn="0" w:lastRowLastColumn="0"/>
-              <w:rPr>
-                <w:rFonts w:cs="Times New Roman"/>
-                <w:sz w:val="24"/>
-                <w:szCs w:val="24"/>
-              </w:rPr>
-            </w:pPr>
-            <w:r>
-              <w:rPr>
-                <w:rFonts w:cs="Times New Roman"/>
-                <w:sz w:val="24"/>
-                <w:szCs w:val="24"/>
-              </w:rPr>
-              <w:t>What could be improved ?</w:t>
-            </w:r>
-          </w:p>
-        </w:tc>
-        <w:tc>
-          <w:tcPr>
-            <w:tcW w:w="1703" w:type="dxa"/>
-            <w:shd w:val="clear" w:color="auto" w:fill="FFD966" w:themeFill="accent4" w:themeFillTint="99"/>
-          </w:tcPr>
-          <w:p>
-            <w:pPr>
-              <w:jc w:val="center"/>
-              <w:cnfStyle w:val="000000100000" w:firstRow="0" w:lastRow="0" w:firstColumn="0" w:lastColumn="0" w:oddVBand="0" w:evenVBand="0" w:oddHBand="1" w:evenHBand="0" w:firstRowFirstColumn="0" w:firstRowLastColumn="0" w:lastRowFirstColumn="0" w:lastRowLastColumn="0"/>
-              <w:rPr>
-                <w:rFonts w:cs="Times New Roman"/>
-                <w:sz w:val="24"/>
-                <w:szCs w:val="24"/>
-              </w:rPr>
-            </w:pPr>
-            <w:r>
-              <w:rPr>
-                <w:rFonts w:cs="Times New Roman"/>
-                <w:sz w:val="24"/>
-                <w:szCs w:val="24"/>
-              </w:rPr>
-              <w:t>What to STOP doing ?</w:t>
-            </w:r>
-          </w:p>
-        </w:tc>
-        <w:tc>
-          <w:tcPr>
-            <w:tcW w:w="1775" w:type="dxa"/>
-            <w:shd w:val="clear" w:color="auto" w:fill="FFD966" w:themeFill="accent4" w:themeFillTint="99"/>
-          </w:tcPr>
-          <w:p>
-            <w:pPr>
-              <w:jc w:val="center"/>
-              <w:cnfStyle w:val="000000100000" w:firstRow="0" w:lastRow="0" w:firstColumn="0" w:lastColumn="0" w:oddVBand="0" w:evenVBand="0" w:oddHBand="1" w:evenHBand="0" w:firstRowFirstColumn="0" w:firstRowLastColumn="0" w:lastRowFirstColumn="0" w:lastRowLastColumn="0"/>
-              <w:rPr>
-                <w:rFonts w:cs="Times New Roman"/>
-                <w:sz w:val="24"/>
-                <w:szCs w:val="24"/>
-              </w:rPr>
-            </w:pPr>
-            <w:r>
-              <w:rPr>
-                <w:rFonts w:cs="Times New Roman"/>
-                <w:sz w:val="24"/>
-                <w:szCs w:val="24"/>
-              </w:rPr>
-              <w:t>What to KEEP doing ?</w:t>
-            </w:r>
-          </w:p>
-        </w:tc>
-        <w:tc>
-          <w:tcPr>
-            <w:tcW w:w="2081" w:type="dxa"/>
-            <w:shd w:val="clear" w:color="auto" w:fill="FFD966" w:themeFill="accent4" w:themeFillTint="99"/>
-          </w:tcPr>
-          <w:p>
-            <w:pPr>
-              <w:jc w:val="center"/>
-              <w:cnfStyle w:val="000000100000" w:firstRow="0" w:lastRow="0" w:firstColumn="0" w:lastColumn="0" w:oddVBand="0" w:evenVBand="0" w:oddHBand="1" w:evenHBand="0" w:firstRowFirstColumn="0" w:firstRowLastColumn="0" w:lastRowFirstColumn="0" w:lastRowLastColumn="0"/>
-              <w:rPr>
-                <w:rFonts w:cs="Times New Roman"/>
-                <w:sz w:val="24"/>
-                <w:szCs w:val="24"/>
-              </w:rPr>
-            </w:pPr>
-            <w:r>
-              <w:rPr>
-                <w:rFonts w:cs="Times New Roman"/>
-                <w:sz w:val="24"/>
-                <w:szCs w:val="24"/>
-              </w:rPr>
-              <w:t>What to START doing ?</w:t>
-            </w:r>
-          </w:p>
-        </w:tc>
-      </w:tr>
-      <w:tr>
-        <w:tc>
-          <w:tcPr>
-            <w:cnfStyle w:val="001000000000" w:firstRow="0" w:lastRow="0" w:firstColumn="1" w:lastColumn="0" w:oddVBand="0" w:evenVBand="0" w:oddHBand="0" w:evenHBand="0" w:firstRowFirstColumn="0" w:firstRowLastColumn="0" w:lastRowFirstColumn="0" w:lastRowLastColumn="0"/>
-            <w:tcW w:w="1988" w:type="dxa"/>
+            <w:tcW w:w="1712" w:type="dxa"/>
             <w:tcBorders>
-              <w:left w:val="none" w:sz="0" w:space="0" w:color="auto"/>
-              <w:bottom w:val="none" w:sz="0" w:space="0" w:color="auto"/>
+              <w:top w:val="single" w:sz="4" w:space="0" w:color="auto"/>
+              <w:left w:val="single" w:sz="4" w:space="0" w:color="auto"/>
+              <w:bottom w:val="single" w:sz="4" w:space="0" w:color="auto"/>
+              <w:right w:val="single" w:sz="4" w:space="0" w:color="auto"/>
             </w:tcBorders>
-            <w:shd w:val="clear" w:color="auto" w:fill="auto"/>
-          </w:tcPr>
-          <w:p>
-            <w:pPr>
-              <w:jc w:val="center"/>
-              <w:rPr>
-                <w:rFonts w:cs="Times New Roman"/>
-                <w:i w:val="0"/>
-                <w:iCs w:val="0"/>
-                <w:sz w:val="24"/>
-                <w:szCs w:val="24"/>
-              </w:rPr>
-            </w:pPr>
-          </w:p>
-        </w:tc>
-        <w:tc>
-          <w:tcPr>
-            <w:tcW w:w="1951" w:type="dxa"/>
-            <w:shd w:val="clear" w:color="auto" w:fill="auto"/>
-          </w:tcPr>
-          <w:p>
-            <w:pPr>
-              <w:jc w:val="center"/>
-              <w:cnfStyle w:val="000000000000" w:firstRow="0" w:lastRow="0" w:firstColumn="0" w:lastColumn="0" w:oddVBand="0" w:evenVBand="0" w:oddHBand="0" w:evenHBand="0" w:firstRowFirstColumn="0" w:firstRowLastColumn="0" w:lastRowFirstColumn="0" w:lastRowLastColumn="0"/>
-              <w:rPr>
-                <w:rFonts w:cs="Times New Roman"/>
-                <w:sz w:val="24"/>
-                <w:szCs w:val="24"/>
-              </w:rPr>
-            </w:pPr>
-          </w:p>
-        </w:tc>
-        <w:tc>
-          <w:tcPr>
-            <w:tcW w:w="1703" w:type="dxa"/>
-            <w:shd w:val="clear" w:color="auto" w:fill="auto"/>
-          </w:tcPr>
-          <w:p>
-            <w:pPr>
-              <w:jc w:val="center"/>
-              <w:cnfStyle w:val="000000000000" w:firstRow="0" w:lastRow="0" w:firstColumn="0" w:lastColumn="0" w:oddVBand="0" w:evenVBand="0" w:oddHBand="0" w:evenHBand="0" w:firstRowFirstColumn="0" w:firstRowLastColumn="0" w:lastRowFirstColumn="0" w:lastRowLastColumn="0"/>
-              <w:rPr>
-                <w:rFonts w:cs="Times New Roman"/>
-                <w:sz w:val="24"/>
-                <w:szCs w:val="24"/>
-              </w:rPr>
-            </w:pPr>
-          </w:p>
-        </w:tc>
-        <w:tc>
-          <w:tcPr>
-            <w:tcW w:w="1775" w:type="dxa"/>
-            <w:shd w:val="clear" w:color="auto" w:fill="auto"/>
-          </w:tcPr>
-          <w:p>
-            <w:pPr>
-              <w:jc w:val="center"/>
-              <w:cnfStyle w:val="000000000000" w:firstRow="0" w:lastRow="0" w:firstColumn="0" w:lastColumn="0" w:oddVBand="0" w:evenVBand="0" w:oddHBand="0" w:evenHBand="0" w:firstRowFirstColumn="0" w:firstRowLastColumn="0" w:lastRowFirstColumn="0" w:lastRowLastColumn="0"/>
-              <w:rPr>
-                <w:rFonts w:cs="Times New Roman"/>
-                <w:sz w:val="24"/>
-                <w:szCs w:val="24"/>
-              </w:rPr>
-            </w:pPr>
-          </w:p>
-        </w:tc>
-        <w:tc>
-          <w:tcPr>
-            <w:tcW w:w="2081" w:type="dxa"/>
-            <w:shd w:val="clear" w:color="auto" w:fill="auto"/>
-          </w:tcPr>
-          <w:p>
-            <w:pPr>
-              <w:jc w:val="center"/>
-              <w:cnfStyle w:val="000000000000" w:firstRow="0" w:lastRow="0" w:firstColumn="0" w:lastColumn="0" w:oddVBand="0" w:evenVBand="0" w:oddHBand="0" w:evenHBand="0" w:firstRowFirstColumn="0" w:firstRowLastColumn="0" w:lastRowFirstColumn="0" w:lastRowLastColumn="0"/>
-              <w:rPr>
-                <w:rFonts w:cs="Times New Roman"/>
-                <w:sz w:val="24"/>
-                <w:szCs w:val="24"/>
-              </w:rPr>
-            </w:pPr>
+            <w:shd w:val="clear" w:color="auto" w:fill="A8D08D"/>
+            <w:vAlign w:val="center"/>
+            <w:hideMark/>
+          </w:tcPr>
+          <w:p>
+            <w:pPr>
+              <w:spacing w:before="100" w:beforeAutospacing="1" w:after="100" w:afterAutospacing="1" w:line="240" w:lineRule="auto"/>
+              <w:jc w:val="center"/>
+              <w:textAlignment w:val="baseline"/>
+              <w:rPr>
+                <w:rFonts w:eastAsia="Times New Roman" w:cs="Times New Roman"/>
+                <w:i/>
+                <w:iCs/>
+                <w:szCs w:val="24"/>
+              </w:rPr>
+            </w:pPr>
+            <w:r>
+              <w:rPr>
+                <w:rFonts w:eastAsia="Times New Roman" w:cs="Times New Roman"/>
+                <w:i/>
+                <w:iCs/>
+                <w:szCs w:val="24"/>
+              </w:rPr>
+              <w:t>What went well ? </w:t>
+            </w:r>
+          </w:p>
+        </w:tc>
+        <w:tc>
+          <w:tcPr>
+            <w:tcW w:w="1687" w:type="dxa"/>
+            <w:tcBorders>
+              <w:top w:val="single" w:sz="4" w:space="0" w:color="auto"/>
+              <w:left w:val="single" w:sz="4" w:space="0" w:color="auto"/>
+              <w:bottom w:val="single" w:sz="4" w:space="0" w:color="auto"/>
+              <w:right w:val="single" w:sz="4" w:space="0" w:color="auto"/>
+            </w:tcBorders>
+            <w:shd w:val="clear" w:color="auto" w:fill="A8D08D"/>
+            <w:hideMark/>
+          </w:tcPr>
+          <w:p>
+            <w:pPr>
+              <w:spacing w:before="100" w:beforeAutospacing="1" w:after="100" w:afterAutospacing="1" w:line="240" w:lineRule="auto"/>
+              <w:jc w:val="center"/>
+              <w:textAlignment w:val="baseline"/>
+              <w:rPr>
+                <w:rFonts w:eastAsia="Times New Roman" w:cs="Times New Roman"/>
+                <w:szCs w:val="24"/>
+              </w:rPr>
+            </w:pPr>
+            <w:r>
+              <w:rPr>
+                <w:rFonts w:eastAsia="Times New Roman" w:cs="Times New Roman"/>
+                <w:szCs w:val="24"/>
+              </w:rPr>
+              <w:t>What could be improved ? </w:t>
+            </w:r>
+          </w:p>
+        </w:tc>
+        <w:tc>
+          <w:tcPr>
+            <w:tcW w:w="1466" w:type="dxa"/>
+            <w:tcBorders>
+              <w:top w:val="single" w:sz="4" w:space="0" w:color="auto"/>
+              <w:left w:val="single" w:sz="4" w:space="0" w:color="auto"/>
+              <w:bottom w:val="single" w:sz="4" w:space="0" w:color="auto"/>
+              <w:right w:val="single" w:sz="4" w:space="0" w:color="auto"/>
+            </w:tcBorders>
+            <w:shd w:val="clear" w:color="auto" w:fill="FFD966"/>
+            <w:hideMark/>
+          </w:tcPr>
+          <w:p>
+            <w:pPr>
+              <w:spacing w:before="100" w:beforeAutospacing="1" w:after="100" w:afterAutospacing="1" w:line="240" w:lineRule="auto"/>
+              <w:jc w:val="center"/>
+              <w:textAlignment w:val="baseline"/>
+              <w:rPr>
+                <w:rFonts w:eastAsia="Times New Roman" w:cs="Times New Roman"/>
+                <w:szCs w:val="24"/>
+              </w:rPr>
+            </w:pPr>
+            <w:r>
+              <w:rPr>
+                <w:rFonts w:eastAsia="Times New Roman" w:cs="Times New Roman"/>
+                <w:szCs w:val="24"/>
+              </w:rPr>
+              <w:t>What to STOP doing ? </w:t>
+            </w:r>
+          </w:p>
+        </w:tc>
+        <w:tc>
+          <w:tcPr>
+            <w:tcW w:w="1531" w:type="dxa"/>
+            <w:tcBorders>
+              <w:top w:val="single" w:sz="4" w:space="0" w:color="auto"/>
+              <w:left w:val="single" w:sz="4" w:space="0" w:color="auto"/>
+              <w:bottom w:val="single" w:sz="4" w:space="0" w:color="auto"/>
+              <w:right w:val="single" w:sz="4" w:space="0" w:color="auto"/>
+            </w:tcBorders>
+            <w:shd w:val="clear" w:color="auto" w:fill="FFD966"/>
+            <w:hideMark/>
+          </w:tcPr>
+          <w:p>
+            <w:pPr>
+              <w:spacing w:before="100" w:beforeAutospacing="1" w:after="100" w:afterAutospacing="1" w:line="240" w:lineRule="auto"/>
+              <w:jc w:val="center"/>
+              <w:textAlignment w:val="baseline"/>
+              <w:rPr>
+                <w:rFonts w:eastAsia="Times New Roman" w:cs="Times New Roman"/>
+                <w:szCs w:val="24"/>
+              </w:rPr>
+            </w:pPr>
+            <w:r>
+              <w:rPr>
+                <w:rFonts w:eastAsia="Times New Roman" w:cs="Times New Roman"/>
+                <w:szCs w:val="24"/>
+              </w:rPr>
+              <w:t>What to KEEP doing ? </w:t>
+            </w:r>
+          </w:p>
+        </w:tc>
+        <w:tc>
+          <w:tcPr>
+            <w:tcW w:w="2929" w:type="dxa"/>
+            <w:tcBorders>
+              <w:top w:val="single" w:sz="4" w:space="0" w:color="auto"/>
+              <w:left w:val="single" w:sz="4" w:space="0" w:color="auto"/>
+              <w:bottom w:val="single" w:sz="4" w:space="0" w:color="auto"/>
+              <w:right w:val="single" w:sz="4" w:space="0" w:color="auto"/>
+            </w:tcBorders>
+            <w:shd w:val="clear" w:color="auto" w:fill="FFD966"/>
+            <w:hideMark/>
+          </w:tcPr>
+          <w:p>
+            <w:pPr>
+              <w:spacing w:before="100" w:beforeAutospacing="1" w:after="100" w:afterAutospacing="1" w:line="240" w:lineRule="auto"/>
+              <w:jc w:val="center"/>
+              <w:textAlignment w:val="baseline"/>
+              <w:rPr>
+                <w:rFonts w:eastAsia="Times New Roman" w:cs="Times New Roman"/>
+                <w:szCs w:val="24"/>
+              </w:rPr>
+            </w:pPr>
+            <w:r>
+              <w:rPr>
+                <w:rFonts w:eastAsia="Times New Roman" w:cs="Times New Roman"/>
+                <w:szCs w:val="24"/>
+              </w:rPr>
+              <w:t>What to START doing ? </w:t>
+            </w:r>
           </w:p>
         </w:tc>
       </w:tr>
       <w:tr>
         <w:trPr>
-          <w:cnfStyle w:val="000000100000" w:firstRow="0" w:lastRow="0" w:firstColumn="0" w:lastColumn="0" w:oddVBand="0" w:evenVBand="0" w:oddHBand="1" w:evenHBand="0" w:firstRowFirstColumn="0" w:firstRowLastColumn="0" w:lastRowFirstColumn="0" w:lastRowLastColumn="0"/>
+          <w:trHeight w:val="259"/>
         </w:trPr>
         <w:tc>
           <w:tcPr>
-            <w:cnfStyle w:val="001000000000" w:firstRow="0" w:lastRow="0" w:firstColumn="1" w:lastColumn="0" w:oddVBand="0" w:evenVBand="0" w:oddHBand="0" w:evenHBand="0" w:firstRowFirstColumn="0" w:firstRowLastColumn="0" w:lastRowFirstColumn="0" w:lastRowLastColumn="0"/>
-            <w:tcW w:w="1988" w:type="dxa"/>
+            <w:tcW w:w="1712" w:type="dxa"/>
             <w:tcBorders>
-              <w:left w:val="none" w:sz="0" w:space="0" w:color="auto"/>
-              <w:bottom w:val="none" w:sz="0" w:space="0" w:color="auto"/>
+              <w:top w:val="single" w:sz="4" w:space="0" w:color="auto"/>
+              <w:left w:val="single" w:sz="4" w:space="0" w:color="auto"/>
+              <w:bottom w:val="single" w:sz="4" w:space="0" w:color="auto"/>
+              <w:right w:val="single" w:sz="4" w:space="0" w:color="auto"/>
             </w:tcBorders>
             <w:shd w:val="clear" w:color="auto" w:fill="auto"/>
-          </w:tcPr>
-          <w:p>
-            <w:pPr>
-              <w:jc w:val="center"/>
-              <w:rPr>
-                <w:rFonts w:cs="Times New Roman"/>
-                <w:i w:val="0"/>
-                <w:iCs w:val="0"/>
-                <w:sz w:val="24"/>
-                <w:szCs w:val="24"/>
-              </w:rPr>
-            </w:pPr>
-          </w:p>
-        </w:tc>
-        <w:tc>
-          <w:tcPr>
-            <w:tcW w:w="1951" w:type="dxa"/>
-            <w:shd w:val="clear" w:color="auto" w:fill="auto"/>
-          </w:tcPr>
-          <w:p>
-            <w:pPr>
-              <w:jc w:val="center"/>
-              <w:cnfStyle w:val="000000100000" w:firstRow="0" w:lastRow="0" w:firstColumn="0" w:lastColumn="0" w:oddVBand="0" w:evenVBand="0" w:oddHBand="1" w:evenHBand="0" w:firstRowFirstColumn="0" w:firstRowLastColumn="0" w:lastRowFirstColumn="0" w:lastRowLastColumn="0"/>
-              <w:rPr>
-                <w:rFonts w:cs="Times New Roman"/>
-                <w:sz w:val="24"/>
-                <w:szCs w:val="24"/>
-              </w:rPr>
-            </w:pPr>
-          </w:p>
-        </w:tc>
-        <w:tc>
-          <w:tcPr>
-            <w:tcW w:w="1703" w:type="dxa"/>
-            <w:shd w:val="clear" w:color="auto" w:fill="auto"/>
-          </w:tcPr>
-          <w:p>
-            <w:pPr>
-              <w:jc w:val="center"/>
-              <w:cnfStyle w:val="000000100000" w:firstRow="0" w:lastRow="0" w:firstColumn="0" w:lastColumn="0" w:oddVBand="0" w:evenVBand="0" w:oddHBand="1" w:evenHBand="0" w:firstRowFirstColumn="0" w:firstRowLastColumn="0" w:lastRowFirstColumn="0" w:lastRowLastColumn="0"/>
-              <w:rPr>
-                <w:rFonts w:cs="Times New Roman"/>
-                <w:sz w:val="24"/>
-                <w:szCs w:val="24"/>
-              </w:rPr>
-            </w:pPr>
-          </w:p>
-        </w:tc>
-        <w:tc>
-          <w:tcPr>
-            <w:tcW w:w="1775" w:type="dxa"/>
-            <w:shd w:val="clear" w:color="auto" w:fill="auto"/>
-          </w:tcPr>
-          <w:p>
-            <w:pPr>
-              <w:jc w:val="center"/>
-              <w:cnfStyle w:val="000000100000" w:firstRow="0" w:lastRow="0" w:firstColumn="0" w:lastColumn="0" w:oddVBand="0" w:evenVBand="0" w:oddHBand="1" w:evenHBand="0" w:firstRowFirstColumn="0" w:firstRowLastColumn="0" w:lastRowFirstColumn="0" w:lastRowLastColumn="0"/>
-              <w:rPr>
-                <w:rFonts w:cs="Times New Roman"/>
-                <w:sz w:val="24"/>
-                <w:szCs w:val="24"/>
-              </w:rPr>
-            </w:pPr>
-          </w:p>
-        </w:tc>
-        <w:tc>
-          <w:tcPr>
-            <w:tcW w:w="2081" w:type="dxa"/>
-            <w:shd w:val="clear" w:color="auto" w:fill="auto"/>
-          </w:tcPr>
-          <w:p>
-            <w:pPr>
-              <w:jc w:val="center"/>
-              <w:cnfStyle w:val="000000100000" w:firstRow="0" w:lastRow="0" w:firstColumn="0" w:lastColumn="0" w:oddVBand="0" w:evenVBand="0" w:oddHBand="1" w:evenHBand="0" w:firstRowFirstColumn="0" w:firstRowLastColumn="0" w:lastRowFirstColumn="0" w:lastRowLastColumn="0"/>
-              <w:rPr>
-                <w:rFonts w:cs="Times New Roman"/>
-                <w:sz w:val="24"/>
-                <w:szCs w:val="24"/>
-              </w:rPr>
-            </w:pPr>
-          </w:p>
-        </w:tc>
-      </w:tr>
-      <w:tr>
-        <w:tc>
-          <w:tcPr>
-            <w:cnfStyle w:val="001000000000" w:firstRow="0" w:lastRow="0" w:firstColumn="1" w:lastColumn="0" w:oddVBand="0" w:evenVBand="0" w:oddHBand="0" w:evenHBand="0" w:firstRowFirstColumn="0" w:firstRowLastColumn="0" w:lastRowFirstColumn="0" w:lastRowLastColumn="0"/>
-            <w:tcW w:w="1988" w:type="dxa"/>
+            <w:vAlign w:val="center"/>
+            <w:hideMark/>
+          </w:tcPr>
+          <w:p>
+            <w:pPr>
+              <w:spacing w:before="100" w:beforeAutospacing="1" w:after="100" w:afterAutospacing="1" w:line="240" w:lineRule="auto"/>
+              <w:jc w:val="center"/>
+              <w:textAlignment w:val="baseline"/>
+              <w:rPr>
+                <w:rFonts w:eastAsia="Times New Roman" w:cs="Times New Roman"/>
+                <w:i/>
+                <w:iCs/>
+                <w:szCs w:val="24"/>
+              </w:rPr>
+            </w:pPr>
+            <w:r>
+              <w:rPr>
+                <w:rFonts w:eastAsia="Times New Roman" w:cs="Times New Roman"/>
+                <w:szCs w:val="24"/>
+              </w:rPr>
+              <w:t>Kegiatan rancangan berjalan secara terorganisir dan sesuai rencana</w:t>
+            </w:r>
+            <w:r>
+              <w:rPr>
+                <w:rFonts w:eastAsia="Times New Roman" w:cs="Times New Roman"/>
+                <w:i/>
+                <w:iCs/>
+                <w:szCs w:val="24"/>
+              </w:rPr>
+              <w:t> </w:t>
+            </w:r>
+          </w:p>
+        </w:tc>
+        <w:tc>
+          <w:tcPr>
+            <w:tcW w:w="1687" w:type="dxa"/>
             <w:tcBorders>
-              <w:left w:val="none" w:sz="0" w:space="0" w:color="auto"/>
-              <w:bottom w:val="none" w:sz="0" w:space="0" w:color="auto"/>
+              <w:top w:val="single" w:sz="4" w:space="0" w:color="auto"/>
+              <w:left w:val="single" w:sz="4" w:space="0" w:color="auto"/>
+              <w:bottom w:val="single" w:sz="4" w:space="0" w:color="auto"/>
+              <w:right w:val="single" w:sz="4" w:space="0" w:color="auto"/>
             </w:tcBorders>
             <w:shd w:val="clear" w:color="auto" w:fill="auto"/>
-          </w:tcPr>
-          <w:p>
-            <w:pPr>
-              <w:jc w:val="center"/>
-              <w:rPr>
-                <w:rFonts w:cs="Times New Roman"/>
-                <w:i w:val="0"/>
-                <w:iCs w:val="0"/>
-                <w:sz w:val="24"/>
-                <w:szCs w:val="24"/>
-              </w:rPr>
-            </w:pPr>
-          </w:p>
-        </w:tc>
-        <w:tc>
-          <w:tcPr>
-            <w:tcW w:w="1951" w:type="dxa"/>
+            <w:hideMark/>
+          </w:tcPr>
+          <w:p>
+            <w:pPr>
+              <w:spacing w:before="100" w:beforeAutospacing="1" w:after="100" w:afterAutospacing="1" w:line="240" w:lineRule="auto"/>
+              <w:jc w:val="center"/>
+              <w:textAlignment w:val="baseline"/>
+              <w:rPr>
+                <w:rFonts w:eastAsia="Times New Roman" w:cs="Times New Roman"/>
+                <w:szCs w:val="24"/>
+              </w:rPr>
+            </w:pPr>
+            <w:r>
+              <w:rPr>
+                <w:rFonts w:eastAsia="Times New Roman" w:cs="Times New Roman"/>
+                <w:szCs w:val="24"/>
+              </w:rPr>
+              <w:t>Kurangnya komunikasi antar anggota tim </w:t>
+            </w:r>
+          </w:p>
+        </w:tc>
+        <w:tc>
+          <w:tcPr>
+            <w:tcW w:w="1466" w:type="dxa"/>
+            <w:tcBorders>
+              <w:top w:val="single" w:sz="4" w:space="0" w:color="auto"/>
+              <w:left w:val="single" w:sz="4" w:space="0" w:color="auto"/>
+              <w:bottom w:val="single" w:sz="4" w:space="0" w:color="auto"/>
+              <w:right w:val="single" w:sz="4" w:space="0" w:color="auto"/>
+            </w:tcBorders>
             <w:shd w:val="clear" w:color="auto" w:fill="auto"/>
-          </w:tcPr>
-          <w:p>
-            <w:pPr>
-              <w:jc w:val="center"/>
-              <w:cnfStyle w:val="000000000000" w:firstRow="0" w:lastRow="0" w:firstColumn="0" w:lastColumn="0" w:oddVBand="0" w:evenVBand="0" w:oddHBand="0" w:evenHBand="0" w:firstRowFirstColumn="0" w:firstRowLastColumn="0" w:lastRowFirstColumn="0" w:lastRowLastColumn="0"/>
-              <w:rPr>
-                <w:rFonts w:cs="Times New Roman"/>
-                <w:sz w:val="24"/>
-                <w:szCs w:val="24"/>
-              </w:rPr>
-            </w:pPr>
-          </w:p>
-        </w:tc>
-        <w:tc>
-          <w:tcPr>
-            <w:tcW w:w="1703" w:type="dxa"/>
+            <w:hideMark/>
+          </w:tcPr>
+          <w:p>
+            <w:pPr>
+              <w:spacing w:before="100" w:beforeAutospacing="1" w:after="100" w:afterAutospacing="1" w:line="240" w:lineRule="auto"/>
+              <w:jc w:val="center"/>
+              <w:textAlignment w:val="baseline"/>
+              <w:rPr>
+                <w:rFonts w:eastAsia="Times New Roman" w:cs="Times New Roman"/>
+                <w:szCs w:val="24"/>
+              </w:rPr>
+            </w:pPr>
+            <w:r>
+              <w:rPr>
+                <w:rFonts w:eastAsia="Times New Roman" w:cs="Times New Roman"/>
+                <w:szCs w:val="24"/>
+              </w:rPr>
+              <w:t>Manajemen waktu yang kurang baik </w:t>
+            </w:r>
+          </w:p>
+        </w:tc>
+        <w:tc>
+          <w:tcPr>
+            <w:tcW w:w="1531" w:type="dxa"/>
+            <w:tcBorders>
+              <w:top w:val="single" w:sz="4" w:space="0" w:color="auto"/>
+              <w:left w:val="single" w:sz="4" w:space="0" w:color="auto"/>
+              <w:bottom w:val="single" w:sz="4" w:space="0" w:color="auto"/>
+              <w:right w:val="single" w:sz="4" w:space="0" w:color="auto"/>
+            </w:tcBorders>
             <w:shd w:val="clear" w:color="auto" w:fill="auto"/>
-          </w:tcPr>
-          <w:p>
-            <w:pPr>
-              <w:jc w:val="center"/>
-              <w:cnfStyle w:val="000000000000" w:firstRow="0" w:lastRow="0" w:firstColumn="0" w:lastColumn="0" w:oddVBand="0" w:evenVBand="0" w:oddHBand="0" w:evenHBand="0" w:firstRowFirstColumn="0" w:firstRowLastColumn="0" w:lastRowFirstColumn="0" w:lastRowLastColumn="0"/>
-              <w:rPr>
-                <w:rFonts w:cs="Times New Roman"/>
-                <w:sz w:val="24"/>
-                <w:szCs w:val="24"/>
-              </w:rPr>
-            </w:pPr>
-          </w:p>
-        </w:tc>
-        <w:tc>
-          <w:tcPr>
-            <w:tcW w:w="1775" w:type="dxa"/>
+            <w:hideMark/>
+          </w:tcPr>
+          <w:p>
+            <w:pPr>
+              <w:spacing w:before="100" w:beforeAutospacing="1" w:after="100" w:afterAutospacing="1" w:line="240" w:lineRule="auto"/>
+              <w:jc w:val="center"/>
+              <w:textAlignment w:val="baseline"/>
+              <w:rPr>
+                <w:rFonts w:eastAsia="Times New Roman" w:cs="Times New Roman"/>
+                <w:szCs w:val="24"/>
+              </w:rPr>
+            </w:pPr>
+            <w:r>
+              <w:rPr>
+                <w:rFonts w:eastAsia="Times New Roman" w:cs="Times New Roman"/>
+                <w:szCs w:val="24"/>
+              </w:rPr>
+              <w:t>Kegiatan rancangan yang terorganisir dan terencana </w:t>
+            </w:r>
+          </w:p>
+        </w:tc>
+        <w:tc>
+          <w:tcPr>
+            <w:tcW w:w="2929" w:type="dxa"/>
+            <w:tcBorders>
+              <w:top w:val="single" w:sz="4" w:space="0" w:color="auto"/>
+              <w:left w:val="single" w:sz="4" w:space="0" w:color="auto"/>
+              <w:bottom w:val="single" w:sz="4" w:space="0" w:color="auto"/>
+              <w:right w:val="single" w:sz="4" w:space="0" w:color="auto"/>
+            </w:tcBorders>
             <w:shd w:val="clear" w:color="auto" w:fill="auto"/>
-          </w:tcPr>
-          <w:p>
-            <w:pPr>
-              <w:jc w:val="center"/>
-              <w:cnfStyle w:val="000000000000" w:firstRow="0" w:lastRow="0" w:firstColumn="0" w:lastColumn="0" w:oddVBand="0" w:evenVBand="0" w:oddHBand="0" w:evenHBand="0" w:firstRowFirstColumn="0" w:firstRowLastColumn="0" w:lastRowFirstColumn="0" w:lastRowLastColumn="0"/>
-              <w:rPr>
-                <w:rFonts w:cs="Times New Roman"/>
-                <w:sz w:val="24"/>
-                <w:szCs w:val="24"/>
-              </w:rPr>
-            </w:pPr>
-          </w:p>
-        </w:tc>
-        <w:tc>
-          <w:tcPr>
-            <w:tcW w:w="2081" w:type="dxa"/>
-            <w:shd w:val="clear" w:color="auto" w:fill="auto"/>
-          </w:tcPr>
-          <w:p>
-            <w:pPr>
-              <w:jc w:val="center"/>
-              <w:cnfStyle w:val="000000000000" w:firstRow="0" w:lastRow="0" w:firstColumn="0" w:lastColumn="0" w:oddVBand="0" w:evenVBand="0" w:oddHBand="0" w:evenHBand="0" w:firstRowFirstColumn="0" w:firstRowLastColumn="0" w:lastRowFirstColumn="0" w:lastRowLastColumn="0"/>
-              <w:rPr>
-                <w:rFonts w:cs="Times New Roman"/>
-                <w:sz w:val="24"/>
-                <w:szCs w:val="24"/>
-              </w:rPr>
-            </w:pPr>
+            <w:hideMark/>
+          </w:tcPr>
+          <w:p>
+            <w:pPr>
+              <w:spacing w:before="100" w:beforeAutospacing="1" w:after="100" w:afterAutospacing="1" w:line="240" w:lineRule="auto"/>
+              <w:jc w:val="center"/>
+              <w:textAlignment w:val="baseline"/>
+              <w:rPr>
+                <w:rFonts w:eastAsia="Times New Roman" w:cs="Times New Roman"/>
+                <w:szCs w:val="24"/>
+              </w:rPr>
+            </w:pPr>
+            <w:r>
+              <w:rPr>
+                <w:rFonts w:eastAsia="Times New Roman" w:cs="Times New Roman"/>
+                <w:szCs w:val="24"/>
+              </w:rPr>
+              <w:t>Meningkatkan komunikasi antar anggota tim </w:t>
+            </w:r>
           </w:p>
         </w:tc>
       </w:tr>
       <w:tr>
         <w:trPr>
-          <w:cnfStyle w:val="000000100000" w:firstRow="0" w:lastRow="0" w:firstColumn="0" w:lastColumn="0" w:oddVBand="0" w:evenVBand="0" w:oddHBand="1" w:evenHBand="0" w:firstRowFirstColumn="0" w:firstRowLastColumn="0" w:lastRowFirstColumn="0" w:lastRowLastColumn="0"/>
+          <w:trHeight w:val="259"/>
         </w:trPr>
         <w:tc>
           <w:tcPr>
-            <w:cnfStyle w:val="001000000000" w:firstRow="0" w:lastRow="0" w:firstColumn="1" w:lastColumn="0" w:oddVBand="0" w:evenVBand="0" w:oddHBand="0" w:evenHBand="0" w:firstRowFirstColumn="0" w:firstRowLastColumn="0" w:lastRowFirstColumn="0" w:lastRowLastColumn="0"/>
-            <w:tcW w:w="1988" w:type="dxa"/>
+            <w:tcW w:w="1712" w:type="dxa"/>
             <w:tcBorders>
-              <w:left w:val="none" w:sz="0" w:space="0" w:color="auto"/>
-              <w:bottom w:val="none" w:sz="0" w:space="0" w:color="auto"/>
+              <w:top w:val="single" w:sz="4" w:space="0" w:color="auto"/>
+              <w:left w:val="single" w:sz="4" w:space="0" w:color="auto"/>
+              <w:bottom w:val="single" w:sz="4" w:space="0" w:color="auto"/>
+              <w:right w:val="single" w:sz="4" w:space="0" w:color="auto"/>
             </w:tcBorders>
             <w:shd w:val="clear" w:color="auto" w:fill="auto"/>
-          </w:tcPr>
-          <w:p>
-            <w:pPr>
-              <w:jc w:val="center"/>
-              <w:rPr>
-                <w:rFonts w:cs="Times New Roman"/>
-                <w:i w:val="0"/>
-                <w:iCs w:val="0"/>
-                <w:sz w:val="24"/>
-                <w:szCs w:val="24"/>
-              </w:rPr>
-            </w:pPr>
-          </w:p>
-        </w:tc>
-        <w:tc>
-          <w:tcPr>
-            <w:tcW w:w="1951" w:type="dxa"/>
-            <w:shd w:val="clear" w:color="auto" w:fill="auto"/>
-          </w:tcPr>
-          <w:p>
-            <w:pPr>
-              <w:jc w:val="center"/>
-              <w:cnfStyle w:val="000000100000" w:firstRow="0" w:lastRow="0" w:firstColumn="0" w:lastColumn="0" w:oddVBand="0" w:evenVBand="0" w:oddHBand="1" w:evenHBand="0" w:firstRowFirstColumn="0" w:firstRowLastColumn="0" w:lastRowFirstColumn="0" w:lastRowLastColumn="0"/>
-              <w:rPr>
-                <w:rFonts w:cs="Times New Roman"/>
-                <w:sz w:val="24"/>
-                <w:szCs w:val="24"/>
-              </w:rPr>
-            </w:pPr>
-          </w:p>
-        </w:tc>
-        <w:tc>
-          <w:tcPr>
-            <w:tcW w:w="1703" w:type="dxa"/>
-            <w:shd w:val="clear" w:color="auto" w:fill="auto"/>
-          </w:tcPr>
-          <w:p>
-            <w:pPr>
-              <w:jc w:val="center"/>
-              <w:cnfStyle w:val="000000100000" w:firstRow="0" w:lastRow="0" w:firstColumn="0" w:lastColumn="0" w:oddVBand="0" w:evenVBand="0" w:oddHBand="1" w:evenHBand="0" w:firstRowFirstColumn="0" w:firstRowLastColumn="0" w:lastRowFirstColumn="0" w:lastRowLastColumn="0"/>
-              <w:rPr>
-                <w:rFonts w:cs="Times New Roman"/>
-                <w:sz w:val="24"/>
-                <w:szCs w:val="24"/>
-              </w:rPr>
-            </w:pPr>
-          </w:p>
-        </w:tc>
-        <w:tc>
-          <w:tcPr>
-            <w:tcW w:w="1775" w:type="dxa"/>
-            <w:shd w:val="clear" w:color="auto" w:fill="auto"/>
-          </w:tcPr>
-          <w:p>
-            <w:pPr>
-              <w:jc w:val="center"/>
-              <w:cnfStyle w:val="000000100000" w:firstRow="0" w:lastRow="0" w:firstColumn="0" w:lastColumn="0" w:oddVBand="0" w:evenVBand="0" w:oddHBand="1" w:evenHBand="0" w:firstRowFirstColumn="0" w:firstRowLastColumn="0" w:lastRowFirstColumn="0" w:lastRowLastColumn="0"/>
-              <w:rPr>
-                <w:rFonts w:cs="Times New Roman"/>
-                <w:sz w:val="24"/>
-                <w:szCs w:val="24"/>
-              </w:rPr>
-            </w:pPr>
-          </w:p>
-        </w:tc>
-        <w:tc>
-          <w:tcPr>
-            <w:tcW w:w="2081" w:type="dxa"/>
-            <w:shd w:val="clear" w:color="auto" w:fill="auto"/>
-          </w:tcPr>
-          <w:p>
-            <w:pPr>
-              <w:jc w:val="center"/>
-              <w:cnfStyle w:val="000000100000" w:firstRow="0" w:lastRow="0" w:firstColumn="0" w:lastColumn="0" w:oddVBand="0" w:evenVBand="0" w:oddHBand="1" w:evenHBand="0" w:firstRowFirstColumn="0" w:firstRowLastColumn="0" w:lastRowFirstColumn="0" w:lastRowLastColumn="0"/>
-              <w:rPr>
-                <w:rFonts w:cs="Times New Roman"/>
-                <w:sz w:val="24"/>
-                <w:szCs w:val="24"/>
-              </w:rPr>
-            </w:pPr>
-          </w:p>
-        </w:tc>
-      </w:tr>
-      <w:tr>
-        <w:tc>
-          <w:tcPr>
-            <w:cnfStyle w:val="001000000000" w:firstRow="0" w:lastRow="0" w:firstColumn="1" w:lastColumn="0" w:oddVBand="0" w:evenVBand="0" w:oddHBand="0" w:evenHBand="0" w:firstRowFirstColumn="0" w:firstRowLastColumn="0" w:lastRowFirstColumn="0" w:lastRowLastColumn="0"/>
-            <w:tcW w:w="1988" w:type="dxa"/>
+            <w:vAlign w:val="center"/>
+            <w:hideMark/>
+          </w:tcPr>
+          <w:p>
+            <w:pPr>
+              <w:spacing w:before="100" w:beforeAutospacing="1" w:after="100" w:afterAutospacing="1" w:line="240" w:lineRule="auto"/>
+              <w:jc w:val="center"/>
+              <w:textAlignment w:val="baseline"/>
+              <w:rPr>
+                <w:rFonts w:eastAsia="Times New Roman" w:cs="Times New Roman"/>
+                <w:i/>
+                <w:iCs/>
+                <w:szCs w:val="24"/>
+              </w:rPr>
+            </w:pPr>
+            <w:r>
+              <w:rPr>
+                <w:rFonts w:eastAsia="Times New Roman" w:cs="Times New Roman"/>
+                <w:szCs w:val="24"/>
+              </w:rPr>
+              <w:t>Kolaborasi penggunaan Figma yang baik antar anggota tim</w:t>
+            </w:r>
+            <w:r>
+              <w:rPr>
+                <w:rFonts w:eastAsia="Times New Roman" w:cs="Times New Roman"/>
+                <w:i/>
+                <w:iCs/>
+                <w:szCs w:val="24"/>
+              </w:rPr>
+              <w:t> </w:t>
+            </w:r>
+          </w:p>
+        </w:tc>
+        <w:tc>
+          <w:tcPr>
+            <w:tcW w:w="1687" w:type="dxa"/>
             <w:tcBorders>
-              <w:left w:val="none" w:sz="0" w:space="0" w:color="auto"/>
-              <w:bottom w:val="none" w:sz="0" w:space="0" w:color="auto"/>
+              <w:top w:val="single" w:sz="4" w:space="0" w:color="auto"/>
+              <w:left w:val="single" w:sz="4" w:space="0" w:color="auto"/>
+              <w:bottom w:val="single" w:sz="4" w:space="0" w:color="auto"/>
+              <w:right w:val="single" w:sz="4" w:space="0" w:color="auto"/>
             </w:tcBorders>
             <w:shd w:val="clear" w:color="auto" w:fill="auto"/>
-          </w:tcPr>
-          <w:p>
-            <w:pPr>
-              <w:jc w:val="center"/>
-              <w:rPr>
-                <w:rFonts w:cs="Times New Roman"/>
-                <w:i w:val="0"/>
-                <w:iCs w:val="0"/>
-                <w:sz w:val="24"/>
-                <w:szCs w:val="24"/>
-              </w:rPr>
-            </w:pPr>
-          </w:p>
-        </w:tc>
-        <w:tc>
-          <w:tcPr>
-            <w:tcW w:w="1951" w:type="dxa"/>
+            <w:hideMark/>
+          </w:tcPr>
+          <w:p>
+            <w:pPr>
+              <w:spacing w:before="100" w:beforeAutospacing="1" w:after="100" w:afterAutospacing="1" w:line="240" w:lineRule="auto"/>
+              <w:jc w:val="center"/>
+              <w:textAlignment w:val="baseline"/>
+              <w:rPr>
+                <w:rFonts w:eastAsia="Times New Roman" w:cs="Times New Roman"/>
+                <w:szCs w:val="24"/>
+              </w:rPr>
+            </w:pPr>
+            <w:r>
+              <w:rPr>
+                <w:rFonts w:eastAsia="Times New Roman" w:cs="Times New Roman"/>
+                <w:szCs w:val="24"/>
+              </w:rPr>
+              <w:t>Manajemen waktu yang kurang baik </w:t>
+            </w:r>
+          </w:p>
+          <w:p>
+            <w:pPr>
+              <w:spacing w:before="100" w:beforeAutospacing="1" w:after="100" w:afterAutospacing="1" w:line="240" w:lineRule="auto"/>
+              <w:jc w:val="center"/>
+              <w:textAlignment w:val="baseline"/>
+              <w:rPr>
+                <w:rFonts w:eastAsia="Times New Roman" w:cs="Times New Roman"/>
+                <w:szCs w:val="24"/>
+              </w:rPr>
+            </w:pPr>
+            <w:r>
+              <w:rPr>
+                <w:rFonts w:eastAsia="Times New Roman" w:cs="Times New Roman"/>
+                <w:szCs w:val="24"/>
+              </w:rPr>
+              <w:t> </w:t>
+            </w:r>
+          </w:p>
+        </w:tc>
+        <w:tc>
+          <w:tcPr>
+            <w:tcW w:w="1466" w:type="dxa"/>
+            <w:tcBorders>
+              <w:top w:val="single" w:sz="4" w:space="0" w:color="auto"/>
+              <w:left w:val="single" w:sz="4" w:space="0" w:color="auto"/>
+              <w:bottom w:val="single" w:sz="4" w:space="0" w:color="auto"/>
+              <w:right w:val="single" w:sz="4" w:space="0" w:color="auto"/>
+            </w:tcBorders>
             <w:shd w:val="clear" w:color="auto" w:fill="auto"/>
-          </w:tcPr>
-          <w:p>
-            <w:pPr>
-              <w:jc w:val="center"/>
-              <w:cnfStyle w:val="000000000000" w:firstRow="0" w:lastRow="0" w:firstColumn="0" w:lastColumn="0" w:oddVBand="0" w:evenVBand="0" w:oddHBand="0" w:evenHBand="0" w:firstRowFirstColumn="0" w:firstRowLastColumn="0" w:lastRowFirstColumn="0" w:lastRowLastColumn="0"/>
-              <w:rPr>
-                <w:rFonts w:cs="Times New Roman"/>
-                <w:sz w:val="24"/>
-                <w:szCs w:val="24"/>
-              </w:rPr>
-            </w:pPr>
-          </w:p>
-        </w:tc>
-        <w:tc>
-          <w:tcPr>
-            <w:tcW w:w="1703" w:type="dxa"/>
+            <w:hideMark/>
+          </w:tcPr>
+          <w:p>
+            <w:pPr>
+              <w:spacing w:before="100" w:beforeAutospacing="1" w:after="100" w:afterAutospacing="1" w:line="240" w:lineRule="auto"/>
+              <w:jc w:val="center"/>
+              <w:textAlignment w:val="baseline"/>
+              <w:rPr>
+                <w:rFonts w:eastAsia="Times New Roman" w:cs="Times New Roman"/>
+                <w:szCs w:val="24"/>
+              </w:rPr>
+            </w:pPr>
+            <w:r>
+              <w:rPr>
+                <w:rFonts w:eastAsia="Times New Roman" w:cs="Times New Roman"/>
+                <w:szCs w:val="24"/>
+              </w:rPr>
+              <w:t>Kurangnya fokus pada kegiatan perancangan </w:t>
+            </w:r>
+          </w:p>
+        </w:tc>
+        <w:tc>
+          <w:tcPr>
+            <w:tcW w:w="1531" w:type="dxa"/>
+            <w:tcBorders>
+              <w:top w:val="single" w:sz="4" w:space="0" w:color="auto"/>
+              <w:left w:val="single" w:sz="4" w:space="0" w:color="auto"/>
+              <w:bottom w:val="single" w:sz="4" w:space="0" w:color="auto"/>
+              <w:right w:val="single" w:sz="4" w:space="0" w:color="auto"/>
+            </w:tcBorders>
             <w:shd w:val="clear" w:color="auto" w:fill="auto"/>
-          </w:tcPr>
-          <w:p>
-            <w:pPr>
-              <w:jc w:val="center"/>
-              <w:cnfStyle w:val="000000000000" w:firstRow="0" w:lastRow="0" w:firstColumn="0" w:lastColumn="0" w:oddVBand="0" w:evenVBand="0" w:oddHBand="0" w:evenHBand="0" w:firstRowFirstColumn="0" w:firstRowLastColumn="0" w:lastRowFirstColumn="0" w:lastRowLastColumn="0"/>
-              <w:rPr>
-                <w:rFonts w:cs="Times New Roman"/>
-                <w:sz w:val="24"/>
-                <w:szCs w:val="24"/>
-              </w:rPr>
-            </w:pPr>
-          </w:p>
-        </w:tc>
-        <w:tc>
-          <w:tcPr>
-            <w:tcW w:w="1775" w:type="dxa"/>
+            <w:hideMark/>
+          </w:tcPr>
+          <w:p>
+            <w:pPr>
+              <w:spacing w:before="100" w:beforeAutospacing="1" w:after="100" w:afterAutospacing="1" w:line="240" w:lineRule="auto"/>
+              <w:jc w:val="center"/>
+              <w:textAlignment w:val="baseline"/>
+              <w:rPr>
+                <w:rFonts w:eastAsia="Times New Roman" w:cs="Times New Roman"/>
+                <w:szCs w:val="24"/>
+              </w:rPr>
+            </w:pPr>
+            <w:r>
+              <w:rPr>
+                <w:rFonts w:eastAsia="Times New Roman" w:cs="Times New Roman"/>
+                <w:szCs w:val="24"/>
+              </w:rPr>
+              <w:t>Penggunaan tool kolaborasi (Figma) yang baik </w:t>
+            </w:r>
+          </w:p>
+        </w:tc>
+        <w:tc>
+          <w:tcPr>
+            <w:tcW w:w="2929" w:type="dxa"/>
+            <w:tcBorders>
+              <w:top w:val="single" w:sz="4" w:space="0" w:color="auto"/>
+              <w:left w:val="single" w:sz="4" w:space="0" w:color="auto"/>
+              <w:bottom w:val="single" w:sz="4" w:space="0" w:color="auto"/>
+              <w:right w:val="single" w:sz="4" w:space="0" w:color="auto"/>
+            </w:tcBorders>
             <w:shd w:val="clear" w:color="auto" w:fill="auto"/>
-          </w:tcPr>
-          <w:p>
-            <w:pPr>
-              <w:jc w:val="center"/>
-              <w:cnfStyle w:val="000000000000" w:firstRow="0" w:lastRow="0" w:firstColumn="0" w:lastColumn="0" w:oddVBand="0" w:evenVBand="0" w:oddHBand="0" w:evenHBand="0" w:firstRowFirstColumn="0" w:firstRowLastColumn="0" w:lastRowFirstColumn="0" w:lastRowLastColumn="0"/>
-              <w:rPr>
-                <w:rFonts w:cs="Times New Roman"/>
-                <w:sz w:val="24"/>
-                <w:szCs w:val="24"/>
-              </w:rPr>
-            </w:pPr>
-          </w:p>
-        </w:tc>
-        <w:tc>
-          <w:tcPr>
-            <w:tcW w:w="2081" w:type="dxa"/>
-            <w:shd w:val="clear" w:color="auto" w:fill="auto"/>
-          </w:tcPr>
-          <w:p>
-            <w:pPr>
-              <w:jc w:val="center"/>
-              <w:cnfStyle w:val="000000000000" w:firstRow="0" w:lastRow="0" w:firstColumn="0" w:lastColumn="0" w:oddVBand="0" w:evenVBand="0" w:oddHBand="0" w:evenHBand="0" w:firstRowFirstColumn="0" w:firstRowLastColumn="0" w:lastRowFirstColumn="0" w:lastRowLastColumn="0"/>
-              <w:rPr>
-                <w:rFonts w:cs="Times New Roman"/>
-                <w:sz w:val="24"/>
-                <w:szCs w:val="24"/>
-              </w:rPr>
-            </w:pPr>
+            <w:hideMark/>
+          </w:tcPr>
+          <w:p>
+            <w:pPr>
+              <w:spacing w:before="100" w:beforeAutospacing="1" w:after="100" w:afterAutospacing="1" w:line="240" w:lineRule="auto"/>
+              <w:jc w:val="center"/>
+              <w:textAlignment w:val="baseline"/>
+              <w:rPr>
+                <w:rFonts w:eastAsia="Times New Roman" w:cs="Times New Roman"/>
+                <w:szCs w:val="24"/>
+              </w:rPr>
+            </w:pPr>
+            <w:r>
+              <w:rPr>
+                <w:rFonts w:eastAsia="Times New Roman" w:cs="Times New Roman"/>
+                <w:szCs w:val="24"/>
+              </w:rPr>
+              <w:t>Manajemen waktu yang lebih baik </w:t>
+            </w:r>
           </w:p>
         </w:tc>
       </w:tr>
       <w:tr>
         <w:trPr>
-          <w:cnfStyle w:val="000000100000" w:firstRow="0" w:lastRow="0" w:firstColumn="0" w:lastColumn="0" w:oddVBand="0" w:evenVBand="0" w:oddHBand="1" w:evenHBand="0" w:firstRowFirstColumn="0" w:firstRowLastColumn="0" w:lastRowFirstColumn="0" w:lastRowLastColumn="0"/>
+          <w:trHeight w:val="259"/>
         </w:trPr>
         <w:tc>
           <w:tcPr>
-            <w:cnfStyle w:val="001000000000" w:firstRow="0" w:lastRow="0" w:firstColumn="1" w:lastColumn="0" w:oddVBand="0" w:evenVBand="0" w:oddHBand="0" w:evenHBand="0" w:firstRowFirstColumn="0" w:firstRowLastColumn="0" w:lastRowFirstColumn="0" w:lastRowLastColumn="0"/>
-            <w:tcW w:w="1988" w:type="dxa"/>
+            <w:tcW w:w="1712" w:type="dxa"/>
             <w:tcBorders>
-              <w:left w:val="none" w:sz="0" w:space="0" w:color="auto"/>
-              <w:bottom w:val="none" w:sz="0" w:space="0" w:color="auto"/>
+              <w:top w:val="single" w:sz="4" w:space="0" w:color="auto"/>
+              <w:left w:val="single" w:sz="4" w:space="0" w:color="auto"/>
+              <w:bottom w:val="single" w:sz="4" w:space="0" w:color="auto"/>
+              <w:right w:val="single" w:sz="4" w:space="0" w:color="auto"/>
             </w:tcBorders>
             <w:shd w:val="clear" w:color="auto" w:fill="auto"/>
-          </w:tcPr>
-          <w:p>
-            <w:pPr>
-              <w:jc w:val="center"/>
-              <w:rPr>
-                <w:rFonts w:cs="Times New Roman"/>
-                <w:i w:val="0"/>
-                <w:iCs w:val="0"/>
-                <w:sz w:val="24"/>
-                <w:szCs w:val="24"/>
-              </w:rPr>
-            </w:pPr>
-          </w:p>
-        </w:tc>
-        <w:tc>
-          <w:tcPr>
-            <w:tcW w:w="1951" w:type="dxa"/>
-            <w:shd w:val="clear" w:color="auto" w:fill="auto"/>
-          </w:tcPr>
-          <w:p>
-            <w:pPr>
-              <w:jc w:val="center"/>
-              <w:cnfStyle w:val="000000100000" w:firstRow="0" w:lastRow="0" w:firstColumn="0" w:lastColumn="0" w:oddVBand="0" w:evenVBand="0" w:oddHBand="1" w:evenHBand="0" w:firstRowFirstColumn="0" w:firstRowLastColumn="0" w:lastRowFirstColumn="0" w:lastRowLastColumn="0"/>
-              <w:rPr>
-                <w:rFonts w:cs="Times New Roman"/>
-                <w:sz w:val="24"/>
-                <w:szCs w:val="24"/>
-              </w:rPr>
-            </w:pPr>
-          </w:p>
-        </w:tc>
-        <w:tc>
-          <w:tcPr>
-            <w:tcW w:w="1703" w:type="dxa"/>
-            <w:shd w:val="clear" w:color="auto" w:fill="auto"/>
-          </w:tcPr>
-          <w:p>
-            <w:pPr>
-              <w:jc w:val="center"/>
-              <w:cnfStyle w:val="000000100000" w:firstRow="0" w:lastRow="0" w:firstColumn="0" w:lastColumn="0" w:oddVBand="0" w:evenVBand="0" w:oddHBand="1" w:evenHBand="0" w:firstRowFirstColumn="0" w:firstRowLastColumn="0" w:lastRowFirstColumn="0" w:lastRowLastColumn="0"/>
-              <w:rPr>
-                <w:rFonts w:cs="Times New Roman"/>
-                <w:sz w:val="24"/>
-                <w:szCs w:val="24"/>
-              </w:rPr>
-            </w:pPr>
-          </w:p>
-        </w:tc>
-        <w:tc>
-          <w:tcPr>
-            <w:tcW w:w="1775" w:type="dxa"/>
-            <w:shd w:val="clear" w:color="auto" w:fill="auto"/>
-          </w:tcPr>
-          <w:p>
-            <w:pPr>
-              <w:jc w:val="center"/>
-              <w:cnfStyle w:val="000000100000" w:firstRow="0" w:lastRow="0" w:firstColumn="0" w:lastColumn="0" w:oddVBand="0" w:evenVBand="0" w:oddHBand="1" w:evenHBand="0" w:firstRowFirstColumn="0" w:firstRowLastColumn="0" w:lastRowFirstColumn="0" w:lastRowLastColumn="0"/>
-              <w:rPr>
-                <w:rFonts w:cs="Times New Roman"/>
-                <w:sz w:val="24"/>
-                <w:szCs w:val="24"/>
-              </w:rPr>
-            </w:pPr>
-          </w:p>
-        </w:tc>
-        <w:tc>
-          <w:tcPr>
-            <w:tcW w:w="2081" w:type="dxa"/>
-            <w:shd w:val="clear" w:color="auto" w:fill="auto"/>
-          </w:tcPr>
-          <w:p>
-            <w:pPr>
-              <w:jc w:val="center"/>
-              <w:cnfStyle w:val="000000100000" w:firstRow="0" w:lastRow="0" w:firstColumn="0" w:lastColumn="0" w:oddVBand="0" w:evenVBand="0" w:oddHBand="1" w:evenHBand="0" w:firstRowFirstColumn="0" w:firstRowLastColumn="0" w:lastRowFirstColumn="0" w:lastRowLastColumn="0"/>
-              <w:rPr>
-                <w:rFonts w:cs="Times New Roman"/>
-                <w:sz w:val="24"/>
-                <w:szCs w:val="24"/>
-              </w:rPr>
-            </w:pPr>
-          </w:p>
-        </w:tc>
-      </w:tr>
-      <w:tr>
-        <w:tc>
-          <w:tcPr>
-            <w:cnfStyle w:val="001000000000" w:firstRow="0" w:lastRow="0" w:firstColumn="1" w:lastColumn="0" w:oddVBand="0" w:evenVBand="0" w:oddHBand="0" w:evenHBand="0" w:firstRowFirstColumn="0" w:firstRowLastColumn="0" w:lastRowFirstColumn="0" w:lastRowLastColumn="0"/>
-            <w:tcW w:w="1988" w:type="dxa"/>
+            <w:vAlign w:val="center"/>
+            <w:hideMark/>
+          </w:tcPr>
+          <w:p>
+            <w:pPr>
+              <w:spacing w:before="100" w:beforeAutospacing="1" w:after="100" w:afterAutospacing="1" w:line="240" w:lineRule="auto"/>
+              <w:jc w:val="center"/>
+              <w:textAlignment w:val="baseline"/>
+              <w:rPr>
+                <w:rFonts w:eastAsia="Times New Roman" w:cs="Times New Roman"/>
+                <w:i/>
+                <w:iCs/>
+                <w:szCs w:val="24"/>
+              </w:rPr>
+            </w:pPr>
+            <w:r>
+              <w:rPr>
+                <w:rFonts w:eastAsia="Times New Roman" w:cs="Times New Roman"/>
+                <w:szCs w:val="24"/>
+              </w:rPr>
+              <w:t>Semua anggota tim berpartisipasi dalam kegiatan rancangan</w:t>
+            </w:r>
+            <w:r>
+              <w:rPr>
+                <w:rFonts w:eastAsia="Times New Roman" w:cs="Times New Roman"/>
+                <w:i/>
+                <w:iCs/>
+                <w:szCs w:val="24"/>
+              </w:rPr>
+              <w:t> </w:t>
+            </w:r>
+          </w:p>
+        </w:tc>
+        <w:tc>
+          <w:tcPr>
+            <w:tcW w:w="1687" w:type="dxa"/>
             <w:tcBorders>
-              <w:left w:val="none" w:sz="0" w:space="0" w:color="auto"/>
-              <w:bottom w:val="none" w:sz="0" w:space="0" w:color="auto"/>
+              <w:top w:val="single" w:sz="4" w:space="0" w:color="auto"/>
+              <w:left w:val="single" w:sz="4" w:space="0" w:color="auto"/>
+              <w:bottom w:val="single" w:sz="4" w:space="0" w:color="auto"/>
+              <w:right w:val="single" w:sz="4" w:space="0" w:color="auto"/>
             </w:tcBorders>
             <w:shd w:val="clear" w:color="auto" w:fill="auto"/>
-          </w:tcPr>
-          <w:p>
-            <w:pPr>
-              <w:jc w:val="center"/>
-              <w:rPr>
-                <w:rFonts w:cs="Times New Roman"/>
-                <w:i w:val="0"/>
-                <w:iCs w:val="0"/>
-                <w:sz w:val="24"/>
-                <w:szCs w:val="24"/>
-              </w:rPr>
-            </w:pPr>
-          </w:p>
-        </w:tc>
-        <w:tc>
-          <w:tcPr>
-            <w:tcW w:w="1951" w:type="dxa"/>
+            <w:hideMark/>
+          </w:tcPr>
+          <w:p>
+            <w:pPr>
+              <w:spacing w:before="100" w:beforeAutospacing="1" w:after="100" w:afterAutospacing="1" w:line="240" w:lineRule="auto"/>
+              <w:jc w:val="center"/>
+              <w:textAlignment w:val="baseline"/>
+              <w:rPr>
+                <w:rFonts w:eastAsia="Times New Roman" w:cs="Times New Roman"/>
+                <w:szCs w:val="24"/>
+              </w:rPr>
+            </w:pPr>
+            <w:r>
+              <w:rPr>
+                <w:rFonts w:eastAsia="Times New Roman" w:cs="Times New Roman"/>
+                <w:szCs w:val="24"/>
+              </w:rPr>
+              <w:t>Kurangnya fokus pada kegiatan perancangan </w:t>
+            </w:r>
+          </w:p>
+        </w:tc>
+        <w:tc>
+          <w:tcPr>
+            <w:tcW w:w="1466" w:type="dxa"/>
+            <w:tcBorders>
+              <w:top w:val="single" w:sz="4" w:space="0" w:color="auto"/>
+              <w:left w:val="single" w:sz="4" w:space="0" w:color="auto"/>
+              <w:bottom w:val="single" w:sz="4" w:space="0" w:color="auto"/>
+              <w:right w:val="single" w:sz="4" w:space="0" w:color="auto"/>
+            </w:tcBorders>
             <w:shd w:val="clear" w:color="auto" w:fill="auto"/>
-          </w:tcPr>
-          <w:p>
-            <w:pPr>
-              <w:jc w:val="center"/>
-              <w:cnfStyle w:val="000000000000" w:firstRow="0" w:lastRow="0" w:firstColumn="0" w:lastColumn="0" w:oddVBand="0" w:evenVBand="0" w:oddHBand="0" w:evenHBand="0" w:firstRowFirstColumn="0" w:firstRowLastColumn="0" w:lastRowFirstColumn="0" w:lastRowLastColumn="0"/>
-              <w:rPr>
-                <w:rFonts w:cs="Times New Roman"/>
-                <w:sz w:val="24"/>
-                <w:szCs w:val="24"/>
-              </w:rPr>
-            </w:pPr>
-          </w:p>
-        </w:tc>
-        <w:tc>
-          <w:tcPr>
-            <w:tcW w:w="1703" w:type="dxa"/>
+            <w:hideMark/>
+          </w:tcPr>
+          <w:p>
+            <w:pPr>
+              <w:spacing w:before="100" w:beforeAutospacing="1" w:after="100" w:afterAutospacing="1" w:line="240" w:lineRule="auto"/>
+              <w:jc w:val="center"/>
+              <w:textAlignment w:val="baseline"/>
+              <w:rPr>
+                <w:rFonts w:eastAsia="Times New Roman" w:cs="Times New Roman"/>
+                <w:szCs w:val="24"/>
+              </w:rPr>
+            </w:pPr>
+            <w:r>
+              <w:rPr>
+                <w:rFonts w:eastAsia="Times New Roman" w:cs="Times New Roman"/>
+                <w:szCs w:val="24"/>
+              </w:rPr>
+              <w:t> </w:t>
+            </w:r>
+          </w:p>
+        </w:tc>
+        <w:tc>
+          <w:tcPr>
+            <w:tcW w:w="1531" w:type="dxa"/>
+            <w:tcBorders>
+              <w:top w:val="single" w:sz="4" w:space="0" w:color="auto"/>
+              <w:left w:val="single" w:sz="4" w:space="0" w:color="auto"/>
+              <w:bottom w:val="single" w:sz="4" w:space="0" w:color="auto"/>
+              <w:right w:val="single" w:sz="4" w:space="0" w:color="auto"/>
+            </w:tcBorders>
             <w:shd w:val="clear" w:color="auto" w:fill="auto"/>
-          </w:tcPr>
-          <w:p>
-            <w:pPr>
-              <w:jc w:val="center"/>
-              <w:cnfStyle w:val="000000000000" w:firstRow="0" w:lastRow="0" w:firstColumn="0" w:lastColumn="0" w:oddVBand="0" w:evenVBand="0" w:oddHBand="0" w:evenHBand="0" w:firstRowFirstColumn="0" w:firstRowLastColumn="0" w:lastRowFirstColumn="0" w:lastRowLastColumn="0"/>
-              <w:rPr>
-                <w:rFonts w:cs="Times New Roman"/>
-                <w:sz w:val="24"/>
-                <w:szCs w:val="24"/>
-              </w:rPr>
-            </w:pPr>
-          </w:p>
-        </w:tc>
-        <w:tc>
-          <w:tcPr>
-            <w:tcW w:w="1775" w:type="dxa"/>
+            <w:hideMark/>
+          </w:tcPr>
+          <w:p>
+            <w:pPr>
+              <w:spacing w:before="100" w:beforeAutospacing="1" w:after="100" w:afterAutospacing="1" w:line="240" w:lineRule="auto"/>
+              <w:jc w:val="center"/>
+              <w:textAlignment w:val="baseline"/>
+              <w:rPr>
+                <w:rFonts w:eastAsia="Times New Roman" w:cs="Times New Roman"/>
+                <w:szCs w:val="24"/>
+              </w:rPr>
+            </w:pPr>
+            <w:r>
+              <w:rPr>
+                <w:rFonts w:eastAsia="Times New Roman" w:cs="Times New Roman"/>
+                <w:szCs w:val="24"/>
+              </w:rPr>
+              <w:t>Partisipasi aktif dari semua anggota tim </w:t>
+            </w:r>
+          </w:p>
+        </w:tc>
+        <w:tc>
+          <w:tcPr>
+            <w:tcW w:w="2929" w:type="dxa"/>
+            <w:tcBorders>
+              <w:top w:val="single" w:sz="4" w:space="0" w:color="auto"/>
+              <w:left w:val="single" w:sz="4" w:space="0" w:color="auto"/>
+              <w:bottom w:val="single" w:sz="4" w:space="0" w:color="auto"/>
+              <w:right w:val="single" w:sz="4" w:space="0" w:color="auto"/>
+            </w:tcBorders>
             <w:shd w:val="clear" w:color="auto" w:fill="auto"/>
-          </w:tcPr>
-          <w:p>
-            <w:pPr>
-              <w:jc w:val="center"/>
-              <w:cnfStyle w:val="000000000000" w:firstRow="0" w:lastRow="0" w:firstColumn="0" w:lastColumn="0" w:oddVBand="0" w:evenVBand="0" w:oddHBand="0" w:evenHBand="0" w:firstRowFirstColumn="0" w:firstRowLastColumn="0" w:lastRowFirstColumn="0" w:lastRowLastColumn="0"/>
-              <w:rPr>
-                <w:rFonts w:cs="Times New Roman"/>
-                <w:sz w:val="24"/>
-                <w:szCs w:val="24"/>
-              </w:rPr>
-            </w:pPr>
-          </w:p>
-        </w:tc>
-        <w:tc>
-          <w:tcPr>
-            <w:tcW w:w="2081" w:type="dxa"/>
-            <w:shd w:val="clear" w:color="auto" w:fill="auto"/>
-          </w:tcPr>
-          <w:p>
-            <w:pPr>
-              <w:jc w:val="center"/>
-              <w:cnfStyle w:val="000000000000" w:firstRow="0" w:lastRow="0" w:firstColumn="0" w:lastColumn="0" w:oddVBand="0" w:evenVBand="0" w:oddHBand="0" w:evenHBand="0" w:firstRowFirstColumn="0" w:firstRowLastColumn="0" w:lastRowFirstColumn="0" w:lastRowLastColumn="0"/>
-              <w:rPr>
-                <w:rFonts w:cs="Times New Roman"/>
-                <w:sz w:val="24"/>
-                <w:szCs w:val="24"/>
-              </w:rPr>
-            </w:pPr>
+            <w:hideMark/>
+          </w:tcPr>
+          <w:p>
+            <w:pPr>
+              <w:spacing w:before="100" w:beforeAutospacing="1" w:after="100" w:afterAutospacing="1" w:line="240" w:lineRule="auto"/>
+              <w:jc w:val="center"/>
+              <w:textAlignment w:val="baseline"/>
+              <w:rPr>
+                <w:rFonts w:eastAsia="Times New Roman" w:cs="Times New Roman"/>
+                <w:szCs w:val="24"/>
+              </w:rPr>
+            </w:pPr>
+            <w:r>
+              <w:rPr>
+                <w:rFonts w:eastAsia="Times New Roman" w:cs="Times New Roman"/>
+                <w:szCs w:val="24"/>
+              </w:rPr>
+              <w:t> </w:t>
+            </w:r>
           </w:p>
         </w:tc>
       </w:tr>
@@ -7602,8 +7514,8 @@
 </file>
 
 <file path=word/endnotes.xml><?xml version="1.0" encoding="utf-8"?>
-<w:endnotes xmlns:wpc="http://schemas.microsoft.com/office/word/2010/wordprocessingCanvas" xmlns:cx="http://schemas.microsoft.com/office/drawing/2014/chartex" xmlns:cx1="http://schemas.microsoft.com/office/drawing/2015/9/8/chartex" xmlns:cx2="http://schemas.microsoft.com/office/drawing/2015/10/21/chartex" xmlns:cx3="http://schemas.microsoft.com/office/drawing/2016/5/9/chartex" xmlns:cx4="http://schemas.microsoft.com/office/drawing/2016/5/10/chartex" xmlns:cx5="http://schemas.microsoft.com/office/drawing/2016/5/11/chartex" xmlns:cx6="http://schemas.microsoft.com/office/drawing/2016/5/12/chartex" xmlns:cx7="http://schemas.microsoft.com/office/drawing/2016/5/13/chartex" xmlns:cx8="http://schemas.microsoft.com/office/drawing/2016/5/14/chartex" xmlns:mc="http://schemas.openxmlformats.org/markup-compatibility/2006" xmlns:aink="http://schemas.microsoft.com/office/drawing/2016/ink" xmlns:am3d="http://schemas.microsoft.com/office/drawing/2017/model3d" xmlns:o="urn:schemas-microsoft-com:office:office" xmlns:r="http://schemas.openxmlformats.org/officeDocument/2006/relationships" xmlns:m="http://schemas.openxmlformats.org/officeDocument/2006/math" xmlns:v="urn:schemas-microsoft-com:vml" xmlns:wp14="http://schemas.microsoft.com/office/word/2010/wordprocessingDrawing" xmlns:wp="http://schemas.openxmlformats.org/drawingml/2006/wordprocessingDrawing" xmlns:w10="urn:schemas-microsoft-com:office:word" xmlns:w="http://schemas.openxmlformats.org/wordprocessingml/2006/main" xmlns:w14="http://schemas.microsoft.com/office/word/2010/wordml" xmlns:w15="http://schemas.microsoft.com/office/word/2012/wordml" xmlns:w16cid="http://schemas.microsoft.com/office/word/2016/wordml/cid" xmlns:w16se="http://schemas.microsoft.com/office/word/2015/wordml/symex" xmlns:wpg="http://schemas.microsoft.com/office/word/2010/wordprocessingGroup" xmlns:wpi="http://schemas.microsoft.com/office/word/2010/wordprocessingInk" xmlns:wne="http://schemas.microsoft.com/office/word/2006/wordml" xmlns:wps="http://schemas.microsoft.com/office/word/2010/wordprocessingShape" mc:Ignorable="w14 w15 w16se w16cid wp14">
-  <w:endnote w:type="separator" w:id="-1">
+<w:endnotes xmlns:ve="http://schemas.openxmlformats.org/markup-compatibility/2006" xmlns:o="urn:schemas-microsoft-com:office:office" xmlns:r="http://schemas.openxmlformats.org/officeDocument/2006/relationships" xmlns:m="http://schemas.openxmlformats.org/officeDocument/2006/math" xmlns:v="urn:schemas-microsoft-com:vml" xmlns:wp="http://schemas.openxmlformats.org/drawingml/2006/wordprocessingDrawing" xmlns:w10="urn:schemas-microsoft-com:office:word" xmlns:w="http://schemas.openxmlformats.org/wordprocessingml/2006/main" xmlns:wne="http://schemas.microsoft.com/office/word/2006/wordml">
+  <w:endnote w:type="separator" w:id="0">
     <w:p>
       <w:pPr>
         <w:spacing w:after="0" w:line="240" w:lineRule="auto"/>
@@ -7613,7 +7525,7 @@
       </w:r>
     </w:p>
   </w:endnote>
-  <w:endnote w:type="continuationSeparator" w:id="0">
+  <w:endnote w:type="continuationSeparator" w:id="1">
     <w:p>
       <w:pPr>
         <w:spacing w:after="0" w:line="240" w:lineRule="auto"/>
@@ -7627,7 +7539,7 @@
 </file>
 
 <file path=word/footer1.xml><?xml version="1.0" encoding="utf-8"?>
-<w:ftr xmlns:wpc="http://schemas.microsoft.com/office/word/2010/wordprocessingCanvas" xmlns:cx="http://schemas.microsoft.com/office/drawing/2014/chartex" xmlns:cx1="http://schemas.microsoft.com/office/drawing/2015/9/8/chartex" xmlns:cx2="http://schemas.microsoft.com/office/drawing/2015/10/21/chartex" xmlns:cx3="http://schemas.microsoft.com/office/drawing/2016/5/9/chartex" xmlns:cx4="http://schemas.microsoft.com/office/drawing/2016/5/10/chartex" xmlns:cx5="http://schemas.microsoft.com/office/drawing/2016/5/11/chartex" xmlns:cx6="http://schemas.microsoft.com/office/drawing/2016/5/12/chartex" xmlns:cx7="http://schemas.microsoft.com/office/drawing/2016/5/13/chartex" xmlns:cx8="http://schemas.microsoft.com/office/drawing/2016/5/14/chartex" xmlns:mc="http://schemas.openxmlformats.org/markup-compatibility/2006" xmlns:aink="http://schemas.microsoft.com/office/drawing/2016/ink" xmlns:am3d="http://schemas.microsoft.com/office/drawing/2017/model3d" xmlns:o="urn:schemas-microsoft-com:office:office" xmlns:r="http://schemas.openxmlformats.org/officeDocument/2006/relationships" xmlns:m="http://schemas.openxmlformats.org/officeDocument/2006/math" xmlns:v="urn:schemas-microsoft-com:vml" xmlns:wp14="http://schemas.microsoft.com/office/word/2010/wordprocessingDrawing" xmlns:wp="http://schemas.openxmlformats.org/drawingml/2006/wordprocessingDrawing" xmlns:w10="urn:schemas-microsoft-com:office:word" xmlns:w="http://schemas.openxmlformats.org/wordprocessingml/2006/main" xmlns:w14="http://schemas.microsoft.com/office/word/2010/wordml" xmlns:w15="http://schemas.microsoft.com/office/word/2012/wordml" xmlns:w16cid="http://schemas.microsoft.com/office/word/2016/wordml/cid" xmlns:w16se="http://schemas.microsoft.com/office/word/2015/wordml/symex" xmlns:wpg="http://schemas.microsoft.com/office/word/2010/wordprocessingGroup" xmlns:wpi="http://schemas.microsoft.com/office/word/2010/wordprocessingInk" xmlns:wne="http://schemas.microsoft.com/office/word/2006/wordml" xmlns:wps="http://schemas.microsoft.com/office/word/2010/wordprocessingShape" mc:Ignorable="w14 w15 w16se w16cid wp14">
+<w:ftr xmlns:ve="http://schemas.openxmlformats.org/markup-compatibility/2006" xmlns:o="urn:schemas-microsoft-com:office:office" xmlns:r="http://schemas.openxmlformats.org/officeDocument/2006/relationships" xmlns:m="http://schemas.openxmlformats.org/officeDocument/2006/math" xmlns:v="urn:schemas-microsoft-com:vml" xmlns:wp="http://schemas.openxmlformats.org/drawingml/2006/wordprocessingDrawing" xmlns:w10="urn:schemas-microsoft-com:office:word" xmlns:w="http://schemas.openxmlformats.org/wordprocessingml/2006/main" xmlns:wne="http://schemas.microsoft.com/office/word/2006/wordml">
   <w:sdt>
     <w:sdtPr>
       <w:id w:val="272292239"/>
@@ -7636,7 +7548,6 @@
         <w:docPartUnique/>
       </w:docPartObj>
     </w:sdtPr>
-    <w:sdtEndPr/>
     <w:sdtContent>
       <w:p>
         <w:pPr>
@@ -7673,7 +7584,7 @@
 </file>
 
 <file path=word/footer2.xml><?xml version="1.0" encoding="utf-8"?>
-<w:ftr xmlns:wpc="http://schemas.microsoft.com/office/word/2010/wordprocessingCanvas" xmlns:cx="http://schemas.microsoft.com/office/drawing/2014/chartex" xmlns:cx1="http://schemas.microsoft.com/office/drawing/2015/9/8/chartex" xmlns:cx2="http://schemas.microsoft.com/office/drawing/2015/10/21/chartex" xmlns:cx3="http://schemas.microsoft.com/office/drawing/2016/5/9/chartex" xmlns:cx4="http://schemas.microsoft.com/office/drawing/2016/5/10/chartex" xmlns:cx5="http://schemas.microsoft.com/office/drawing/2016/5/11/chartex" xmlns:cx6="http://schemas.microsoft.com/office/drawing/2016/5/12/chartex" xmlns:cx7="http://schemas.microsoft.com/office/drawing/2016/5/13/chartex" xmlns:cx8="http://schemas.microsoft.com/office/drawing/2016/5/14/chartex" xmlns:mc="http://schemas.openxmlformats.org/markup-compatibility/2006" xmlns:aink="http://schemas.microsoft.com/office/drawing/2016/ink" xmlns:am3d="http://schemas.microsoft.com/office/drawing/2017/model3d" xmlns:o="urn:schemas-microsoft-com:office:office" xmlns:r="http://schemas.openxmlformats.org/officeDocument/2006/relationships" xmlns:m="http://schemas.openxmlformats.org/officeDocument/2006/math" xmlns:v="urn:schemas-microsoft-com:vml" xmlns:wp14="http://schemas.microsoft.com/office/word/2010/wordprocessingDrawing" xmlns:wp="http://schemas.openxmlformats.org/drawingml/2006/wordprocessingDrawing" xmlns:w10="urn:schemas-microsoft-com:office:word" xmlns:w="http://schemas.openxmlformats.org/wordprocessingml/2006/main" xmlns:w14="http://schemas.microsoft.com/office/word/2010/wordml" xmlns:w15="http://schemas.microsoft.com/office/word/2012/wordml" xmlns:w16cid="http://schemas.microsoft.com/office/word/2016/wordml/cid" xmlns:w16se="http://schemas.microsoft.com/office/word/2015/wordml/symex" xmlns:wpg="http://schemas.microsoft.com/office/word/2010/wordprocessingGroup" xmlns:wpi="http://schemas.microsoft.com/office/word/2010/wordprocessingInk" xmlns:wne="http://schemas.microsoft.com/office/word/2006/wordml" xmlns:wps="http://schemas.microsoft.com/office/word/2010/wordprocessingShape" mc:Ignorable="w14 w15 w16se w16cid wp14">
+<w:ftr xmlns:ve="http://schemas.openxmlformats.org/markup-compatibility/2006" xmlns:o="urn:schemas-microsoft-com:office:office" xmlns:r="http://schemas.openxmlformats.org/officeDocument/2006/relationships" xmlns:m="http://schemas.openxmlformats.org/officeDocument/2006/math" xmlns:v="urn:schemas-microsoft-com:vml" xmlns:wp="http://schemas.openxmlformats.org/drawingml/2006/wordprocessingDrawing" xmlns:w10="urn:schemas-microsoft-com:office:word" xmlns:w="http://schemas.openxmlformats.org/wordprocessingml/2006/main" xmlns:wne="http://schemas.microsoft.com/office/word/2006/wordml">
   <w:p>
     <w:pPr>
       <w:pStyle w:val="Footer"/>
@@ -7692,7 +7603,7 @@
       <w:rPr>
         <w:noProof/>
       </w:rPr>
-      <w:t>5</w:t>
+      <w:t>6</w:t>
     </w:r>
     <w:r>
       <w:fldChar w:fldCharType="end"/>
@@ -7707,8 +7618,8 @@
 </file>
 
 <file path=word/footnotes.xml><?xml version="1.0" encoding="utf-8"?>
-<w:footnotes xmlns:wpc="http://schemas.microsoft.com/office/word/2010/wordprocessingCanvas" xmlns:cx="http://schemas.microsoft.com/office/drawing/2014/chartex" xmlns:cx1="http://schemas.microsoft.com/office/drawing/2015/9/8/chartex" xmlns:cx2="http://schemas.microsoft.com/office/drawing/2015/10/21/chartex" xmlns:cx3="http://schemas.microsoft.com/office/drawing/2016/5/9/chartex" xmlns:cx4="http://schemas.microsoft.com/office/drawing/2016/5/10/chartex" xmlns:cx5="http://schemas.microsoft.com/office/drawing/2016/5/11/chartex" xmlns:cx6="http://schemas.microsoft.com/office/drawing/2016/5/12/chartex" xmlns:cx7="http://schemas.microsoft.com/office/drawing/2016/5/13/chartex" xmlns:cx8="http://schemas.microsoft.com/office/drawing/2016/5/14/chartex" xmlns:mc="http://schemas.openxmlformats.org/markup-compatibility/2006" xmlns:aink="http://schemas.microsoft.com/office/drawing/2016/ink" xmlns:am3d="http://schemas.microsoft.com/office/drawing/2017/model3d" xmlns:o="urn:schemas-microsoft-com:office:office" xmlns:r="http://schemas.openxmlformats.org/officeDocument/2006/relationships" xmlns:m="http://schemas.openxmlformats.org/officeDocument/2006/math" xmlns:v="urn:schemas-microsoft-com:vml" xmlns:wp14="http://schemas.microsoft.com/office/word/2010/wordprocessingDrawing" xmlns:wp="http://schemas.openxmlformats.org/drawingml/2006/wordprocessingDrawing" xmlns:w10="urn:schemas-microsoft-com:office:word" xmlns:w="http://schemas.openxmlformats.org/wordprocessingml/2006/main" xmlns:w14="http://schemas.microsoft.com/office/word/2010/wordml" xmlns:w15="http://schemas.microsoft.com/office/word/2012/wordml" xmlns:w16cid="http://schemas.microsoft.com/office/word/2016/wordml/cid" xmlns:w16se="http://schemas.microsoft.com/office/word/2015/wordml/symex" xmlns:wpg="http://schemas.microsoft.com/office/word/2010/wordprocessingGroup" xmlns:wpi="http://schemas.microsoft.com/office/word/2010/wordprocessingInk" xmlns:wne="http://schemas.microsoft.com/office/word/2006/wordml" xmlns:wps="http://schemas.microsoft.com/office/word/2010/wordprocessingShape" mc:Ignorable="w14 w15 w16se w16cid wp14">
-  <w:footnote w:type="separator" w:id="-1">
+<w:footnotes xmlns:ve="http://schemas.openxmlformats.org/markup-compatibility/2006" xmlns:o="urn:schemas-microsoft-com:office:office" xmlns:r="http://schemas.openxmlformats.org/officeDocument/2006/relationships" xmlns:m="http://schemas.openxmlformats.org/officeDocument/2006/math" xmlns:v="urn:schemas-microsoft-com:vml" xmlns:wp="http://schemas.openxmlformats.org/drawingml/2006/wordprocessingDrawing" xmlns:w10="urn:schemas-microsoft-com:office:word" xmlns:w="http://schemas.openxmlformats.org/wordprocessingml/2006/main" xmlns:wne="http://schemas.microsoft.com/office/word/2006/wordml">
+  <w:footnote w:type="separator" w:id="0">
     <w:p>
       <w:pPr>
         <w:spacing w:after="0" w:line="240" w:lineRule="auto"/>
@@ -7718,7 +7629,7 @@
       </w:r>
     </w:p>
   </w:footnote>
-  <w:footnote w:type="continuationSeparator" w:id="0">
+  <w:footnote w:type="continuationSeparator" w:id="1">
     <w:p>
       <w:pPr>
         <w:spacing w:after="0" w:line="240" w:lineRule="auto"/>
@@ -7732,8 +7643,8 @@
 </file>
 
 <file path=word/numbering.xml><?xml version="1.0" encoding="utf-8"?>
-<w:numbering xmlns:wpc="http://schemas.microsoft.com/office/word/2010/wordprocessingCanvas" xmlns:cx="http://schemas.microsoft.com/office/drawing/2014/chartex" xmlns:cx1="http://schemas.microsoft.com/office/drawing/2015/9/8/chartex" xmlns:cx2="http://schemas.microsoft.com/office/drawing/2015/10/21/chartex" xmlns:cx3="http://schemas.microsoft.com/office/drawing/2016/5/9/chartex" xmlns:cx4="http://schemas.microsoft.com/office/drawing/2016/5/10/chartex" xmlns:cx5="http://schemas.microsoft.com/office/drawing/2016/5/11/chartex" xmlns:cx6="http://schemas.microsoft.com/office/drawing/2016/5/12/chartex" xmlns:cx7="http://schemas.microsoft.com/office/drawing/2016/5/13/chartex" xmlns:cx8="http://schemas.microsoft.com/office/drawing/2016/5/14/chartex" xmlns:mc="http://schemas.openxmlformats.org/markup-compatibility/2006" xmlns:aink="http://schemas.microsoft.com/office/drawing/2016/ink" xmlns:am3d="http://schemas.microsoft.com/office/drawing/2017/model3d" xmlns:o="urn:schemas-microsoft-com:office:office" xmlns:r="http://schemas.openxmlformats.org/officeDocument/2006/relationships" xmlns:m="http://schemas.openxmlformats.org/officeDocument/2006/math" xmlns:v="urn:schemas-microsoft-com:vml" xmlns:wp14="http://schemas.microsoft.com/office/word/2010/wordprocessingDrawing" xmlns:wp="http://schemas.openxmlformats.org/drawingml/2006/wordprocessingDrawing" xmlns:w10="urn:schemas-microsoft-com:office:word" xmlns:w="http://schemas.openxmlformats.org/wordprocessingml/2006/main" xmlns:w14="http://schemas.microsoft.com/office/word/2010/wordml" xmlns:w15="http://schemas.microsoft.com/office/word/2012/wordml" xmlns:w16cid="http://schemas.microsoft.com/office/word/2016/wordml/cid" xmlns:w16se="http://schemas.microsoft.com/office/word/2015/wordml/symex" xmlns:wpg="http://schemas.microsoft.com/office/word/2010/wordprocessingGroup" xmlns:wpi="http://schemas.microsoft.com/office/word/2010/wordprocessingInk" xmlns:wne="http://schemas.microsoft.com/office/word/2006/wordml" xmlns:wps="http://schemas.microsoft.com/office/word/2010/wordprocessingShape" mc:Ignorable="w14 w15 w16se w16cid wp14">
-  <w:abstractNum w:abstractNumId="0" w15:restartNumberingAfterBreak="0">
+<w:numbering xmlns:ve="http://schemas.openxmlformats.org/markup-compatibility/2006" xmlns:o="urn:schemas-microsoft-com:office:office" xmlns:r="http://schemas.openxmlformats.org/officeDocument/2006/relationships" xmlns:m="http://schemas.openxmlformats.org/officeDocument/2006/math" xmlns:v="urn:schemas-microsoft-com:vml" xmlns:wp="http://schemas.openxmlformats.org/drawingml/2006/wordprocessingDrawing" xmlns:w10="urn:schemas-microsoft-com:office:word" xmlns:w="http://schemas.openxmlformats.org/wordprocessingml/2006/main" xmlns:wne="http://schemas.microsoft.com/office/word/2006/wordml">
+  <w:abstractNum w:abstractNumId="0">
     <w:nsid w:val="0252231D"/>
     <w:multiLevelType w:val="hybridMultilevel"/>
     <w:tmpl w:val="AAB21D98"/>
@@ -7846,7 +7757,7 @@
       </w:rPr>
     </w:lvl>
   </w:abstractNum>
-  <w:abstractNum w:abstractNumId="1" w15:restartNumberingAfterBreak="0">
+  <w:abstractNum w:abstractNumId="1">
     <w:nsid w:val="28E05133"/>
     <w:multiLevelType w:val="multilevel"/>
     <w:tmpl w:val="A8EC196A"/>
@@ -8005,7 +7916,7 @@
 </file>
 
 <file path=word/styles.xml><?xml version="1.0" encoding="utf-8"?>
-<w:styles xmlns:mc="http://schemas.openxmlformats.org/markup-compatibility/2006" xmlns:r="http://schemas.openxmlformats.org/officeDocument/2006/relationships" xmlns:w="http://schemas.openxmlformats.org/wordprocessingml/2006/main" xmlns:w14="http://schemas.microsoft.com/office/word/2010/wordml" xmlns:w15="http://schemas.microsoft.com/office/word/2012/wordml" xmlns:w16cid="http://schemas.microsoft.com/office/word/2016/wordml/cid" xmlns:w16se="http://schemas.microsoft.com/office/word/2015/wordml/symex" mc:Ignorable="w14 w15 w16se w16cid">
+<w:styles xmlns:r="http://schemas.openxmlformats.org/officeDocument/2006/relationships" xmlns:w="http://schemas.openxmlformats.org/wordprocessingml/2006/main">
   <w:docDefaults>
     <w:rPrDefault>
       <w:rPr>
@@ -8022,382 +7933,144 @@
       </w:pPr>
     </w:pPrDefault>
   </w:docDefaults>
-  <w:latentStyles w:defLockedState="0" w:defUIPriority="99" w:defSemiHidden="0" w:defUnhideWhenUsed="0" w:defQFormat="0" w:count="375">
-    <w:lsdException w:name="Normal" w:uiPriority="0" w:qFormat="1"/>
-    <w:lsdException w:name="heading 1" w:uiPriority="9" w:qFormat="1"/>
-    <w:lsdException w:name="heading 2" w:semiHidden="1" w:uiPriority="9" w:unhideWhenUsed="1" w:qFormat="1"/>
-    <w:lsdException w:name="heading 3" w:semiHidden="1" w:uiPriority="9" w:unhideWhenUsed="1" w:qFormat="1"/>
-    <w:lsdException w:name="heading 4" w:semiHidden="1" w:uiPriority="9" w:unhideWhenUsed="1" w:qFormat="1"/>
-    <w:lsdException w:name="heading 5" w:semiHidden="1" w:uiPriority="9" w:unhideWhenUsed="1" w:qFormat="1"/>
-    <w:lsdException w:name="heading 6" w:semiHidden="1" w:uiPriority="9" w:unhideWhenUsed="1" w:qFormat="1"/>
-    <w:lsdException w:name="heading 7" w:semiHidden="1" w:uiPriority="9" w:unhideWhenUsed="1" w:qFormat="1"/>
-    <w:lsdException w:name="heading 8" w:semiHidden="1" w:uiPriority="9" w:unhideWhenUsed="1" w:qFormat="1"/>
-    <w:lsdException w:name="heading 9" w:semiHidden="1" w:uiPriority="9" w:unhideWhenUsed="1" w:qFormat="1"/>
-    <w:lsdException w:name="index 1" w:semiHidden="1" w:unhideWhenUsed="1"/>
-    <w:lsdException w:name="index 2" w:semiHidden="1" w:unhideWhenUsed="1"/>
-    <w:lsdException w:name="index 3" w:semiHidden="1" w:unhideWhenUsed="1"/>
-    <w:lsdException w:name="index 4" w:semiHidden="1" w:unhideWhenUsed="1"/>
-    <w:lsdException w:name="index 5" w:semiHidden="1" w:unhideWhenUsed="1"/>
-    <w:lsdException w:name="index 6" w:semiHidden="1" w:unhideWhenUsed="1"/>
-    <w:lsdException w:name="index 7" w:semiHidden="1" w:unhideWhenUsed="1"/>
-    <w:lsdException w:name="index 8" w:semiHidden="1" w:unhideWhenUsed="1"/>
-    <w:lsdException w:name="index 9" w:semiHidden="1" w:unhideWhenUsed="1"/>
-    <w:lsdException w:name="toc 1" w:semiHidden="1" w:uiPriority="39" w:unhideWhenUsed="1"/>
-    <w:lsdException w:name="toc 2" w:semiHidden="1" w:uiPriority="39" w:unhideWhenUsed="1"/>
-    <w:lsdException w:name="toc 3" w:semiHidden="1" w:uiPriority="39" w:unhideWhenUsed="1"/>
-    <w:lsdException w:name="toc 4" w:semiHidden="1" w:uiPriority="39" w:unhideWhenUsed="1"/>
-    <w:lsdException w:name="toc 5" w:semiHidden="1" w:uiPriority="39" w:unhideWhenUsed="1"/>
-    <w:lsdException w:name="toc 6" w:semiHidden="1" w:uiPriority="39" w:unhideWhenUsed="1"/>
-    <w:lsdException w:name="toc 7" w:semiHidden="1" w:uiPriority="39" w:unhideWhenUsed="1"/>
-    <w:lsdException w:name="toc 8" w:semiHidden="1" w:uiPriority="39" w:unhideWhenUsed="1"/>
-    <w:lsdException w:name="toc 9" w:semiHidden="1" w:uiPriority="39" w:unhideWhenUsed="1"/>
-    <w:lsdException w:name="Normal Indent" w:semiHidden="1" w:unhideWhenUsed="1"/>
-    <w:lsdException w:name="footnote text" w:semiHidden="1" w:unhideWhenUsed="1"/>
-    <w:lsdException w:name="annotation text" w:semiHidden="1" w:unhideWhenUsed="1"/>
-    <w:lsdException w:name="header" w:semiHidden="1" w:unhideWhenUsed="1"/>
-    <w:lsdException w:name="footer" w:semiHidden="1" w:unhideWhenUsed="1"/>
-    <w:lsdException w:name="index heading" w:semiHidden="1" w:unhideWhenUsed="1"/>
-    <w:lsdException w:name="caption" w:semiHidden="1" w:uiPriority="35" w:unhideWhenUsed="1" w:qFormat="1"/>
-    <w:lsdException w:name="table of figures" w:semiHidden="1" w:unhideWhenUsed="1"/>
-    <w:lsdException w:name="envelope address" w:semiHidden="1" w:unhideWhenUsed="1"/>
-    <w:lsdException w:name="envelope return" w:semiHidden="1" w:unhideWhenUsed="1"/>
-    <w:lsdException w:name="footnote reference" w:semiHidden="1" w:unhideWhenUsed="1"/>
-    <w:lsdException w:name="annotation reference" w:semiHidden="1" w:unhideWhenUsed="1"/>
-    <w:lsdException w:name="line number" w:semiHidden="1" w:unhideWhenUsed="1"/>
-    <w:lsdException w:name="page number" w:semiHidden="1" w:unhideWhenUsed="1"/>
-    <w:lsdException w:name="endnote reference" w:semiHidden="1" w:unhideWhenUsed="1"/>
-    <w:lsdException w:name="endnote text" w:semiHidden="1" w:unhideWhenUsed="1"/>
-    <w:lsdException w:name="table of authorities" w:semiHidden="1" w:unhideWhenUsed="1"/>
-    <w:lsdException w:name="macro" w:semiHidden="1" w:unhideWhenUsed="1"/>
-    <w:lsdException w:name="toa heading" w:semiHidden="1" w:unhideWhenUsed="1"/>
-    <w:lsdException w:name="List" w:semiHidden="1" w:unhideWhenUsed="1"/>
-    <w:lsdException w:name="List Bullet" w:semiHidden="1" w:unhideWhenUsed="1"/>
-    <w:lsdException w:name="List Number" w:semiHidden="1" w:unhideWhenUsed="1"/>
-    <w:lsdException w:name="List 2" w:semiHidden="1" w:unhideWhenUsed="1"/>
-    <w:lsdException w:name="List 3" w:semiHidden="1" w:unhideWhenUsed="1"/>
-    <w:lsdException w:name="List 4" w:semiHidden="1" w:unhideWhenUsed="1"/>
-    <w:lsdException w:name="List 5" w:semiHidden="1" w:unhideWhenUsed="1"/>
-    <w:lsdException w:name="List Bullet 2" w:semiHidden="1" w:unhideWhenUsed="1"/>
-    <w:lsdException w:name="List Bullet 3" w:semiHidden="1" w:unhideWhenUsed="1"/>
-    <w:lsdException w:name="List Bullet 4" w:semiHidden="1" w:unhideWhenUsed="1"/>
-    <w:lsdException w:name="List Bullet 5" w:semiHidden="1" w:unhideWhenUsed="1"/>
-    <w:lsdException w:name="List Number 2" w:semiHidden="1" w:unhideWhenUsed="1"/>
-    <w:lsdException w:name="List Number 3" w:semiHidden="1" w:unhideWhenUsed="1"/>
-    <w:lsdException w:name="List Number 4" w:semiHidden="1" w:unhideWhenUsed="1"/>
-    <w:lsdException w:name="List Number 5" w:semiHidden="1" w:unhideWhenUsed="1"/>
-    <w:lsdException w:name="Title" w:uiPriority="10" w:qFormat="1"/>
-    <w:lsdException w:name="Closing" w:semiHidden="1" w:unhideWhenUsed="1"/>
-    <w:lsdException w:name="Signature" w:semiHidden="1" w:unhideWhenUsed="1"/>
-    <w:lsdException w:name="Default Paragraph Font" w:semiHidden="1" w:uiPriority="1" w:unhideWhenUsed="1"/>
-    <w:lsdException w:name="Body Text" w:semiHidden="1" w:unhideWhenUsed="1"/>
-    <w:lsdException w:name="Body Text Indent" w:semiHidden="1" w:unhideWhenUsed="1"/>
-    <w:lsdException w:name="List Continue" w:semiHidden="1" w:unhideWhenUsed="1"/>
-    <w:lsdException w:name="List Continue 2" w:semiHidden="1" w:unhideWhenUsed="1"/>
-    <w:lsdException w:name="List Continue 3" w:semiHidden="1" w:unhideWhenUsed="1"/>
-    <w:lsdException w:name="List Continue 4" w:semiHidden="1" w:unhideWhenUsed="1"/>
-    <w:lsdException w:name="List Continue 5" w:semiHidden="1" w:unhideWhenUsed="1"/>
-    <w:lsdException w:name="Message Header" w:semiHidden="1" w:unhideWhenUsed="1"/>
-    <w:lsdException w:name="Subtitle" w:uiPriority="11" w:qFormat="1"/>
-    <w:lsdException w:name="Salutation" w:semiHidden="1" w:unhideWhenUsed="1"/>
-    <w:lsdException w:name="Date" w:semiHidden="1" w:unhideWhenUsed="1"/>
-    <w:lsdException w:name="Body Text First Indent" w:semiHidden="1" w:unhideWhenUsed="1"/>
-    <w:lsdException w:name="Body Text First Indent 2" w:semiHidden="1" w:unhideWhenUsed="1"/>
-    <w:lsdException w:name="Note Heading" w:semiHidden="1" w:unhideWhenUsed="1"/>
-    <w:lsdException w:name="Body Text 2" w:semiHidden="1" w:unhideWhenUsed="1"/>
-    <w:lsdException w:name="Body Text 3" w:semiHidden="1" w:unhideWhenUsed="1"/>
-    <w:lsdException w:name="Body Text Indent 2" w:semiHidden="1" w:unhideWhenUsed="1"/>
-    <w:lsdException w:name="Body Text Indent 3" w:semiHidden="1" w:unhideWhenUsed="1"/>
-    <w:lsdException w:name="Block Text" w:semiHidden="1" w:unhideWhenUsed="1"/>
-    <w:lsdException w:name="Hyperlink" w:semiHidden="1" w:unhideWhenUsed="1"/>
-    <w:lsdException w:name="FollowedHyperlink" w:semiHidden="1" w:unhideWhenUsed="1"/>
-    <w:lsdException w:name="Strong" w:uiPriority="22" w:qFormat="1"/>
-    <w:lsdException w:name="Emphasis" w:uiPriority="20" w:qFormat="1"/>
-    <w:lsdException w:name="Document Map" w:semiHidden="1" w:unhideWhenUsed="1"/>
-    <w:lsdException w:name="Plain Text" w:semiHidden="1" w:unhideWhenUsed="1"/>
-    <w:lsdException w:name="E-mail Signature" w:semiHidden="1" w:unhideWhenUsed="1"/>
-    <w:lsdException w:name="HTML Top of Form" w:semiHidden="1" w:unhideWhenUsed="1"/>
-    <w:lsdException w:name="HTML Bottom of Form" w:semiHidden="1" w:unhideWhenUsed="1"/>
-    <w:lsdException w:name="Normal (Web)" w:semiHidden="1" w:unhideWhenUsed="1"/>
-    <w:lsdException w:name="HTML Acronym" w:semiHidden="1" w:unhideWhenUsed="1"/>
-    <w:lsdException w:name="HTML Address" w:semiHidden="1" w:unhideWhenUsed="1"/>
-    <w:lsdException w:name="HTML Cite" w:semiHidden="1" w:unhideWhenUsed="1"/>
-    <w:lsdException w:name="HTML Code" w:semiHidden="1" w:unhideWhenUsed="1"/>
-    <w:lsdException w:name="HTML Definition" w:semiHidden="1" w:unhideWhenUsed="1"/>
-    <w:lsdException w:name="HTML Keyboard" w:semiHidden="1" w:unhideWhenUsed="1"/>
-    <w:lsdException w:name="HTML Preformatted" w:semiHidden="1" w:unhideWhenUsed="1"/>
-    <w:lsdException w:name="HTML Sample" w:semiHidden="1" w:unhideWhenUsed="1"/>
-    <w:lsdException w:name="HTML Typewriter" w:semiHidden="1" w:unhideWhenUsed="1"/>
-    <w:lsdException w:name="HTML Variable" w:semiHidden="1" w:unhideWhenUsed="1"/>
-    <w:lsdException w:name="Normal Table" w:semiHidden="1" w:unhideWhenUsed="1"/>
-    <w:lsdException w:name="annotation subject" w:semiHidden="1" w:unhideWhenUsed="1"/>
-    <w:lsdException w:name="No List" w:semiHidden="1" w:unhideWhenUsed="1"/>
-    <w:lsdException w:name="Outline List 1" w:semiHidden="1" w:unhideWhenUsed="1"/>
-    <w:lsdException w:name="Outline List 2" w:semiHidden="1" w:unhideWhenUsed="1"/>
-    <w:lsdException w:name="Outline List 3" w:semiHidden="1" w:unhideWhenUsed="1"/>
-    <w:lsdException w:name="Table Simple 1" w:semiHidden="1" w:unhideWhenUsed="1"/>
-    <w:lsdException w:name="Table Simple 2" w:semiHidden="1" w:unhideWhenUsed="1"/>
-    <w:lsdException w:name="Table Simple 3" w:semiHidden="1" w:unhideWhenUsed="1"/>
-    <w:lsdException w:name="Table Classic 1" w:semiHidden="1" w:unhideWhenUsed="1"/>
-    <w:lsdException w:name="Table Classic 2" w:semiHidden="1" w:unhideWhenUsed="1"/>
-    <w:lsdException w:name="Table Classic 3" w:semiHidden="1" w:unhideWhenUsed="1"/>
-    <w:lsdException w:name="Table Classic 4" w:semiHidden="1" w:unhideWhenUsed="1"/>
-    <w:lsdException w:name="Table Colorful 1" w:semiHidden="1" w:unhideWhenUsed="1"/>
-    <w:lsdException w:name="Table Colorful 2" w:semiHidden="1" w:unhideWhenUsed="1"/>
-    <w:lsdException w:name="Table Colorful 3" w:semiHidden="1" w:unhideWhenUsed="1"/>
-    <w:lsdException w:name="Table Columns 1" w:semiHidden="1" w:unhideWhenUsed="1"/>
-    <w:lsdException w:name="Table Columns 2" w:semiHidden="1" w:unhideWhenUsed="1"/>
-    <w:lsdException w:name="Table Columns 3" w:semiHidden="1" w:unhideWhenUsed="1"/>
-    <w:lsdException w:name="Table Columns 4" w:semiHidden="1" w:unhideWhenUsed="1"/>
-    <w:lsdException w:name="Table Columns 5" w:semiHidden="1" w:unhideWhenUsed="1"/>
-    <w:lsdException w:name="Table Grid 1" w:semiHidden="1" w:unhideWhenUsed="1"/>
-    <w:lsdException w:name="Table Grid 2" w:semiHidden="1" w:unhideWhenUsed="1"/>
-    <w:lsdException w:name="Table Grid 3" w:semiHidden="1" w:unhideWhenUsed="1"/>
-    <w:lsdException w:name="Table Grid 4" w:semiHidden="1" w:unhideWhenUsed="1"/>
-    <w:lsdException w:name="Table Grid 5" w:semiHidden="1" w:unhideWhenUsed="1"/>
-    <w:lsdException w:name="Table Grid 6" w:semiHidden="1" w:unhideWhenUsed="1"/>
-    <w:lsdException w:name="Table Grid 7" w:semiHidden="1" w:unhideWhenUsed="1"/>
-    <w:lsdException w:name="Table Grid 8" w:semiHidden="1" w:unhideWhenUsed="1"/>
-    <w:lsdException w:name="Table List 1" w:semiHidden="1" w:unhideWhenUsed="1"/>
-    <w:lsdException w:name="Table List 2" w:semiHidden="1" w:unhideWhenUsed="1"/>
-    <w:lsdException w:name="Table List 3" w:semiHidden="1" w:unhideWhenUsed="1"/>
-    <w:lsdException w:name="Table List 4" w:semiHidden="1" w:unhideWhenUsed="1"/>
-    <w:lsdException w:name="Table List 5" w:semiHidden="1" w:unhideWhenUsed="1"/>
-    <w:lsdException w:name="Table List 6" w:semiHidden="1" w:unhideWhenUsed="1"/>
-    <w:lsdException w:name="Table List 7" w:semiHidden="1" w:unhideWhenUsed="1"/>
-    <w:lsdException w:name="Table List 8" w:semiHidden="1" w:unhideWhenUsed="1"/>
-    <w:lsdException w:name="Table 3D effects 1" w:semiHidden="1" w:unhideWhenUsed="1"/>
-    <w:lsdException w:name="Table 3D effects 2" w:semiHidden="1" w:unhideWhenUsed="1"/>
-    <w:lsdException w:name="Table 3D effects 3" w:semiHidden="1" w:unhideWhenUsed="1"/>
-    <w:lsdException w:name="Table Contemporary" w:semiHidden="1" w:unhideWhenUsed="1"/>
-    <w:lsdException w:name="Table Elegant" w:semiHidden="1" w:unhideWhenUsed="1"/>
-    <w:lsdException w:name="Table Professional" w:semiHidden="1" w:unhideWhenUsed="1"/>
-    <w:lsdException w:name="Table Subtle 1" w:semiHidden="1" w:unhideWhenUsed="1"/>
-    <w:lsdException w:name="Table Subtle 2" w:semiHidden="1" w:unhideWhenUsed="1"/>
-    <w:lsdException w:name="Table Web 1" w:semiHidden="1" w:unhideWhenUsed="1"/>
-    <w:lsdException w:name="Table Web 2" w:semiHidden="1" w:unhideWhenUsed="1"/>
-    <w:lsdException w:name="Table Web 3" w:semiHidden="1" w:unhideWhenUsed="1"/>
-    <w:lsdException w:name="Balloon Text" w:semiHidden="1" w:unhideWhenUsed="1"/>
-    <w:lsdException w:name="Table Grid" w:semiHidden="1" w:uiPriority="59" w:unhideWhenUsed="1"/>
-    <w:lsdException w:name="Table Theme" w:semiHidden="1" w:unhideWhenUsed="1"/>
-    <w:lsdException w:name="Placeholder Text" w:semiHidden="1"/>
-    <w:lsdException w:name="No Spacing" w:uiPriority="1" w:qFormat="1"/>
-    <w:lsdException w:name="Light Shading" w:uiPriority="60"/>
-    <w:lsdException w:name="Light List" w:uiPriority="61"/>
-    <w:lsdException w:name="Light Grid" w:uiPriority="62"/>
-    <w:lsdException w:name="Medium Shading 1" w:uiPriority="63"/>
-    <w:lsdException w:name="Medium Shading 2" w:uiPriority="64"/>
-    <w:lsdException w:name="Medium List 1" w:uiPriority="65"/>
-    <w:lsdException w:name="Medium List 2" w:uiPriority="66"/>
-    <w:lsdException w:name="Medium Grid 1" w:uiPriority="67"/>
-    <w:lsdException w:name="Medium Grid 2" w:uiPriority="68"/>
-    <w:lsdException w:name="Medium Grid 3" w:uiPriority="69"/>
-    <w:lsdException w:name="Dark List" w:uiPriority="70"/>
-    <w:lsdException w:name="Colorful Shading" w:uiPriority="71"/>
-    <w:lsdException w:name="Colorful List" w:uiPriority="72"/>
-    <w:lsdException w:name="Colorful Grid" w:uiPriority="73"/>
-    <w:lsdException w:name="Light Shading Accent 1" w:uiPriority="60"/>
-    <w:lsdException w:name="Light List Accent 1" w:uiPriority="61"/>
-    <w:lsdException w:name="Light Grid Accent 1" w:uiPriority="62"/>
-    <w:lsdException w:name="Medium Shading 1 Accent 1" w:uiPriority="63"/>
-    <w:lsdException w:name="Medium Shading 2 Accent 1" w:uiPriority="64"/>
-    <w:lsdException w:name="Medium List 1 Accent 1" w:uiPriority="65"/>
-    <w:lsdException w:name="Revision" w:semiHidden="1"/>
-    <w:lsdException w:name="List Paragraph" w:uiPriority="34" w:qFormat="1"/>
-    <w:lsdException w:name="Quote" w:uiPriority="29" w:qFormat="1"/>
-    <w:lsdException w:name="Intense Quote" w:uiPriority="30" w:qFormat="1"/>
-    <w:lsdException w:name="Medium List 2 Accent 1" w:uiPriority="66"/>
-    <w:lsdException w:name="Medium Grid 1 Accent 1" w:uiPriority="67"/>
-    <w:lsdException w:name="Medium Grid 2 Accent 1" w:uiPriority="68"/>
-    <w:lsdException w:name="Medium Grid 3 Accent 1" w:uiPriority="69"/>
-    <w:lsdException w:name="Dark List Accent 1" w:uiPriority="70"/>
-    <w:lsdException w:name="Colorful Shading Accent 1" w:uiPriority="71"/>
-    <w:lsdException w:name="Colorful List Accent 1" w:uiPriority="72"/>
-    <w:lsdException w:name="Colorful Grid Accent 1" w:uiPriority="73"/>
-    <w:lsdException w:name="Light Shading Accent 2" w:uiPriority="60"/>
-    <w:lsdException w:name="Light List Accent 2" w:uiPriority="61"/>
-    <w:lsdException w:name="Light Grid Accent 2" w:uiPriority="62"/>
-    <w:lsdException w:name="Medium Shading 1 Accent 2" w:uiPriority="63"/>
-    <w:lsdException w:name="Medium Shading 2 Accent 2" w:uiPriority="64"/>
-    <w:lsdException w:name="Medium List 1 Accent 2" w:uiPriority="65"/>
-    <w:lsdException w:name="Medium List 2 Accent 2" w:uiPriority="66"/>
-    <w:lsdException w:name="Medium Grid 1 Accent 2" w:uiPriority="67"/>
-    <w:lsdException w:name="Medium Grid 2 Accent 2" w:uiPriority="68"/>
-    <w:lsdException w:name="Medium Grid 3 Accent 2" w:uiPriority="69"/>
-    <w:lsdException w:name="Dark List Accent 2" w:uiPriority="70"/>
-    <w:lsdException w:name="Colorful Shading Accent 2" w:uiPriority="71"/>
-    <w:lsdException w:name="Colorful List Accent 2" w:uiPriority="72"/>
-    <w:lsdException w:name="Colorful Grid Accent 2" w:uiPriority="73"/>
-    <w:lsdException w:name="Light Shading Accent 3" w:uiPriority="60"/>
-    <w:lsdException w:name="Light List Accent 3" w:uiPriority="61"/>
-    <w:lsdException w:name="Light Grid Accent 3" w:uiPriority="62"/>
-    <w:lsdException w:name="Medium Shading 1 Accent 3" w:uiPriority="63"/>
-    <w:lsdException w:name="Medium Shading 2 Accent 3" w:uiPriority="64"/>
-    <w:lsdException w:name="Medium List 1 Accent 3" w:uiPriority="65"/>
-    <w:lsdException w:name="Medium List 2 Accent 3" w:uiPriority="66"/>
-    <w:lsdException w:name="Medium Grid 1 Accent 3" w:uiPriority="67"/>
-    <w:lsdException w:name="Medium Grid 2 Accent 3" w:uiPriority="68"/>
-    <w:lsdException w:name="Medium Grid 3 Accent 3" w:uiPriority="69"/>
-    <w:lsdException w:name="Dark List Accent 3" w:uiPriority="70"/>
-    <w:lsdException w:name="Colorful Shading Accent 3" w:uiPriority="71"/>
-    <w:lsdException w:name="Colorful List Accent 3" w:uiPriority="72"/>
-    <w:lsdException w:name="Colorful Grid Accent 3" w:uiPriority="73"/>
-    <w:lsdException w:name="Light Shading Accent 4" w:uiPriority="60"/>
-    <w:lsdException w:name="Light List Accent 4" w:uiPriority="61"/>
-    <w:lsdException w:name="Light Grid Accent 4" w:uiPriority="62"/>
-    <w:lsdException w:name="Medium Shading 1 Accent 4" w:uiPriority="63"/>
-    <w:lsdException w:name="Medium Shading 2 Accent 4" w:uiPriority="64"/>
-    <w:lsdException w:name="Medium List 1 Accent 4" w:uiPriority="65"/>
-    <w:lsdException w:name="Medium List 2 Accent 4" w:uiPriority="66"/>
-    <w:lsdException w:name="Medium Grid 1 Accent 4" w:uiPriority="67"/>
-    <w:lsdException w:name="Medium Grid 2 Accent 4" w:uiPriority="68"/>
-    <w:lsdException w:name="Medium Grid 3 Accent 4" w:uiPriority="69"/>
-    <w:lsdException w:name="Dark List Accent 4" w:uiPriority="70"/>
-    <w:lsdException w:name="Colorful Shading Accent 4" w:uiPriority="71"/>
-    <w:lsdException w:name="Colorful List Accent 4" w:uiPriority="72"/>
-    <w:lsdException w:name="Colorful Grid Accent 4" w:uiPriority="73"/>
-    <w:lsdException w:name="Light Shading Accent 5" w:uiPriority="60"/>
-    <w:lsdException w:name="Light List Accent 5" w:uiPriority="61"/>
-    <w:lsdException w:name="Light Grid Accent 5" w:uiPriority="62"/>
-    <w:lsdException w:name="Medium Shading 1 Accent 5" w:uiPriority="63"/>
-    <w:lsdException w:name="Medium Shading 2 Accent 5" w:uiPriority="64"/>
-    <w:lsdException w:name="Medium List 1 Accent 5" w:uiPriority="65"/>
-    <w:lsdException w:name="Medium List 2 Accent 5" w:uiPriority="66"/>
-    <w:lsdException w:name="Medium Grid 1 Accent 5" w:uiPriority="67"/>
-    <w:lsdException w:name="Medium Grid 2 Accent 5" w:uiPriority="68"/>
-    <w:lsdException w:name="Medium Grid 3 Accent 5" w:uiPriority="69"/>
-    <w:lsdException w:name="Dark List Accent 5" w:uiPriority="70"/>
-    <w:lsdException w:name="Colorful Shading Accent 5" w:uiPriority="71"/>
-    <w:lsdException w:name="Colorful List Accent 5" w:uiPriority="72"/>
-    <w:lsdException w:name="Colorful Grid Accent 5" w:uiPriority="73"/>
-    <w:lsdException w:name="Light Shading Accent 6" w:uiPriority="60"/>
-    <w:lsdException w:name="Light List Accent 6" w:uiPriority="61"/>
-    <w:lsdException w:name="Light Grid Accent 6" w:uiPriority="62"/>
-    <w:lsdException w:name="Medium Shading 1 Accent 6" w:uiPriority="63"/>
-    <w:lsdException w:name="Medium Shading 2 Accent 6" w:uiPriority="64"/>
-    <w:lsdException w:name="Medium List 1 Accent 6" w:uiPriority="65"/>
-    <w:lsdException w:name="Medium List 2 Accent 6" w:uiPriority="66"/>
-    <w:lsdException w:name="Medium Grid 1 Accent 6" w:uiPriority="67"/>
-    <w:lsdException w:name="Medium Grid 2 Accent 6" w:uiPriority="68"/>
-    <w:lsdException w:name="Medium Grid 3 Accent 6" w:uiPriority="69"/>
-    <w:lsdException w:name="Dark List Accent 6" w:uiPriority="70"/>
-    <w:lsdException w:name="Colorful Shading Accent 6" w:uiPriority="71"/>
-    <w:lsdException w:name="Colorful List Accent 6" w:uiPriority="72"/>
-    <w:lsdException w:name="Colorful Grid Accent 6" w:uiPriority="73"/>
-    <w:lsdException w:name="Subtle Emphasis" w:uiPriority="19" w:qFormat="1"/>
-    <w:lsdException w:name="Intense Emphasis" w:uiPriority="21" w:qFormat="1"/>
-    <w:lsdException w:name="Subtle Reference" w:uiPriority="31" w:qFormat="1"/>
-    <w:lsdException w:name="Intense Reference" w:uiPriority="32" w:qFormat="1"/>
-    <w:lsdException w:name="Book Title" w:uiPriority="33" w:qFormat="1"/>
-    <w:lsdException w:name="Bibliography" w:semiHidden="1" w:uiPriority="37" w:unhideWhenUsed="1"/>
-    <w:lsdException w:name="TOC Heading" w:semiHidden="1" w:uiPriority="39" w:unhideWhenUsed="1" w:qFormat="1"/>
-    <w:lsdException w:name="Plain Table 1" w:uiPriority="41"/>
-    <w:lsdException w:name="Plain Table 2" w:uiPriority="42"/>
-    <w:lsdException w:name="Plain Table 3" w:uiPriority="43"/>
-    <w:lsdException w:name="Plain Table 4" w:uiPriority="44"/>
-    <w:lsdException w:name="Plain Table 5" w:uiPriority="45"/>
-    <w:lsdException w:name="Grid Table Light" w:uiPriority="40"/>
-    <w:lsdException w:name="Grid Table 1 Light" w:uiPriority="46"/>
-    <w:lsdException w:name="Grid Table 2" w:uiPriority="47"/>
-    <w:lsdException w:name="Grid Table 3" w:uiPriority="48"/>
-    <w:lsdException w:name="Grid Table 4" w:uiPriority="49"/>
-    <w:lsdException w:name="Grid Table 5 Dark" w:uiPriority="50"/>
-    <w:lsdException w:name="Grid Table 6 Colorful" w:uiPriority="51"/>
-    <w:lsdException w:name="Grid Table 7 Colorful" w:uiPriority="52"/>
-    <w:lsdException w:name="Grid Table 1 Light Accent 1" w:uiPriority="46"/>
-    <w:lsdException w:name="Grid Table 2 Accent 1" w:uiPriority="47"/>
-    <w:lsdException w:name="Grid Table 3 Accent 1" w:uiPriority="48"/>
-    <w:lsdException w:name="Grid Table 4 Accent 1" w:uiPriority="49"/>
-    <w:lsdException w:name="Grid Table 5 Dark Accent 1" w:uiPriority="50"/>
-    <w:lsdException w:name="Grid Table 6 Colorful Accent 1" w:uiPriority="51"/>
-    <w:lsdException w:name="Grid Table 7 Colorful Accent 1" w:uiPriority="52"/>
-    <w:lsdException w:name="Grid Table 1 Light Accent 2" w:uiPriority="46"/>
-    <w:lsdException w:name="Grid Table 2 Accent 2" w:uiPriority="47"/>
-    <w:lsdException w:name="Grid Table 3 Accent 2" w:uiPriority="48"/>
-    <w:lsdException w:name="Grid Table 4 Accent 2" w:uiPriority="49"/>
-    <w:lsdException w:name="Grid Table 5 Dark Accent 2" w:uiPriority="50"/>
-    <w:lsdException w:name="Grid Table 6 Colorful Accent 2" w:uiPriority="51"/>
-    <w:lsdException w:name="Grid Table 7 Colorful Accent 2" w:uiPriority="52"/>
-    <w:lsdException w:name="Grid Table 1 Light Accent 3" w:uiPriority="46"/>
-    <w:lsdException w:name="Grid Table 2 Accent 3" w:uiPriority="47"/>
-    <w:lsdException w:name="Grid Table 3 Accent 3" w:uiPriority="48"/>
-    <w:lsdException w:name="Grid Table 4 Accent 3" w:uiPriority="49"/>
-    <w:lsdException w:name="Grid Table 5 Dark Accent 3" w:uiPriority="50"/>
-    <w:lsdException w:name="Grid Table 6 Colorful Accent 3" w:uiPriority="51"/>
-    <w:lsdException w:name="Grid Table 7 Colorful Accent 3" w:uiPriority="52"/>
-    <w:lsdException w:name="Grid Table 1 Light Accent 4" w:uiPriority="46"/>
-    <w:lsdException w:name="Grid Table 2 Accent 4" w:uiPriority="47"/>
-    <w:lsdException w:name="Grid Table 3 Accent 4" w:uiPriority="48"/>
-    <w:lsdException w:name="Grid Table 4 Accent 4" w:uiPriority="49"/>
-    <w:lsdException w:name="Grid Table 5 Dark Accent 4" w:uiPriority="50"/>
-    <w:lsdException w:name="Grid Table 6 Colorful Accent 4" w:uiPriority="51"/>
-    <w:lsdException w:name="Grid Table 7 Colorful Accent 4" w:uiPriority="52"/>
-    <w:lsdException w:name="Grid Table 1 Light Accent 5" w:uiPriority="46"/>
-    <w:lsdException w:name="Grid Table 2 Accent 5" w:uiPriority="47"/>
-    <w:lsdException w:name="Grid Table 3 Accent 5" w:uiPriority="48"/>
-    <w:lsdException w:name="Grid Table 4 Accent 5" w:uiPriority="49"/>
-    <w:lsdException w:name="Grid Table 5 Dark Accent 5" w:uiPriority="50"/>
-    <w:lsdException w:name="Grid Table 6 Colorful Accent 5" w:uiPriority="51"/>
-    <w:lsdException w:name="Grid Table 7 Colorful Accent 5" w:uiPriority="52"/>
-    <w:lsdException w:name="Grid Table 1 Light Accent 6" w:uiPriority="46"/>
-    <w:lsdException w:name="Grid Table 2 Accent 6" w:uiPriority="47"/>
-    <w:lsdException w:name="Grid Table 3 Accent 6" w:uiPriority="48"/>
-    <w:lsdException w:name="Grid Table 4 Accent 6" w:uiPriority="49"/>
-    <w:lsdException w:name="Grid Table 5 Dark Accent 6" w:uiPriority="50"/>
-    <w:lsdException w:name="Grid Table 6 Colorful Accent 6" w:uiPriority="51"/>
-    <w:lsdException w:name="Grid Table 7 Colorful Accent 6" w:uiPriority="52"/>
-    <w:lsdException w:name="List Table 1 Light" w:uiPriority="46"/>
-    <w:lsdException w:name="List Table 2" w:uiPriority="47"/>
-    <w:lsdException w:name="List Table 3" w:uiPriority="48"/>
-    <w:lsdException w:name="List Table 4" w:uiPriority="49"/>
-    <w:lsdException w:name="List Table 5 Dark" w:uiPriority="50"/>
-    <w:lsdException w:name="List Table 6 Colorful" w:uiPriority="51"/>
-    <w:lsdException w:name="List Table 7 Colorful" w:uiPriority="52"/>
-    <w:lsdException w:name="List Table 1 Light Accent 1" w:uiPriority="46"/>
-    <w:lsdException w:name="List Table 2 Accent 1" w:uiPriority="47"/>
-    <w:lsdException w:name="List Table 3 Accent 1" w:uiPriority="48"/>
-    <w:lsdException w:name="List Table 4 Accent 1" w:uiPriority="49"/>
-    <w:lsdException w:name="List Table 5 Dark Accent 1" w:uiPriority="50"/>
-    <w:lsdException w:name="List Table 6 Colorful Accent 1" w:uiPriority="51"/>
-    <w:lsdException w:name="List Table 7 Colorful Accent 1" w:uiPriority="52"/>
-    <w:lsdException w:name="List Table 1 Light Accent 2" w:uiPriority="46"/>
-    <w:lsdException w:name="List Table 2 Accent 2" w:uiPriority="47"/>
-    <w:lsdException w:name="List Table 3 Accent 2" w:uiPriority="48"/>
-    <w:lsdException w:name="List Table 4 Accent 2" w:uiPriority="49"/>
-    <w:lsdException w:name="List Table 5 Dark Accent 2" w:uiPriority="50"/>
-    <w:lsdException w:name="List Table 6 Colorful Accent 2" w:uiPriority="51"/>
-    <w:lsdException w:name="List Table 7 Colorful Accent 2" w:uiPriority="52"/>
-    <w:lsdException w:name="List Table 1 Light Accent 3" w:uiPriority="46"/>
-    <w:lsdException w:name="List Table 2 Accent 3" w:uiPriority="47"/>
-    <w:lsdException w:name="List Table 3 Accent 3" w:uiPriority="48"/>
-    <w:lsdException w:name="List Table 4 Accent 3" w:uiPriority="49"/>
-    <w:lsdException w:name="List Table 5 Dark Accent 3" w:uiPriority="50"/>
-    <w:lsdException w:name="List Table 6 Colorful Accent 3" w:uiPriority="51"/>
-    <w:lsdException w:name="List Table 7 Colorful Accent 3" w:uiPriority="52"/>
-    <w:lsdException w:name="List Table 1 Light Accent 4" w:uiPriority="46"/>
-    <w:lsdException w:name="List Table 2 Accent 4" w:uiPriority="47"/>
-    <w:lsdException w:name="List Table 3 Accent 4" w:uiPriority="48"/>
-    <w:lsdException w:name="List Table 4 Accent 4" w:uiPriority="49"/>
-    <w:lsdException w:name="List Table 5 Dark Accent 4" w:uiPriority="50"/>
-    <w:lsdException w:name="List Table 6 Colorful Accent 4" w:uiPriority="51"/>
-    <w:lsdException w:name="List Table 7 Colorful Accent 4" w:uiPriority="52"/>
-    <w:lsdException w:name="List Table 1 Light Accent 5" w:uiPriority="46"/>
-    <w:lsdException w:name="List Table 2 Accent 5" w:uiPriority="47"/>
-    <w:lsdException w:name="List Table 3 Accent 5" w:uiPriority="48"/>
-    <w:lsdException w:name="List Table 4 Accent 5" w:uiPriority="49"/>
-    <w:lsdException w:name="List Table 5 Dark Accent 5" w:uiPriority="50"/>
-    <w:lsdException w:name="List Table 6 Colorful Accent 5" w:uiPriority="51"/>
-    <w:lsdException w:name="List Table 7 Colorful Accent 5" w:uiPriority="52"/>
-    <w:lsdException w:name="List Table 1 Light Accent 6" w:uiPriority="46"/>
-    <w:lsdException w:name="List Table 2 Accent 6" w:uiPriority="47"/>
-    <w:lsdException w:name="List Table 3 Accent 6" w:uiPriority="48"/>
-    <w:lsdException w:name="List Table 4 Accent 6" w:uiPriority="49"/>
-    <w:lsdException w:name="List Table 5 Dark Accent 6" w:uiPriority="50"/>
-    <w:lsdException w:name="List Table 6 Colorful Accent 6" w:uiPriority="51"/>
-    <w:lsdException w:name="List Table 7 Colorful Accent 6" w:uiPriority="52"/>
-    <w:lsdException w:name="Mention" w:semiHidden="1" w:unhideWhenUsed="1"/>
-    <w:lsdException w:name="Smart Hyperlink" w:semiHidden="1" w:unhideWhenUsed="1"/>
-    <w:lsdException w:name="Hashtag" w:semiHidden="1" w:unhideWhenUsed="1"/>
-    <w:lsdException w:name="Unresolved Mention" w:semiHidden="1" w:unhideWhenUsed="1"/>
+  <w:latentStyles w:defLockedState="0" w:defUIPriority="99" w:defSemiHidden="1" w:defUnhideWhenUsed="1" w:defQFormat="0" w:count="267">
+    <w:lsdException w:name="Normal" w:semiHidden="0" w:uiPriority="0" w:unhideWhenUsed="0" w:qFormat="1"/>
+    <w:lsdException w:name="heading 1" w:semiHidden="0" w:uiPriority="9" w:unhideWhenUsed="0" w:qFormat="1"/>
+    <w:lsdException w:name="heading 2" w:uiPriority="9" w:qFormat="1"/>
+    <w:lsdException w:name="heading 3" w:uiPriority="9" w:qFormat="1"/>
+    <w:lsdException w:name="heading 4" w:uiPriority="9" w:qFormat="1"/>
+    <w:lsdException w:name="heading 5" w:uiPriority="9" w:qFormat="1"/>
+    <w:lsdException w:name="heading 6" w:uiPriority="9" w:qFormat="1"/>
+    <w:lsdException w:name="heading 7" w:uiPriority="9" w:qFormat="1"/>
+    <w:lsdException w:name="heading 8" w:uiPriority="9" w:qFormat="1"/>
+    <w:lsdException w:name="heading 9" w:uiPriority="9" w:qFormat="1"/>
+    <w:lsdException w:name="toc 1" w:uiPriority="39"/>
+    <w:lsdException w:name="toc 2" w:uiPriority="39"/>
+    <w:lsdException w:name="toc 3" w:uiPriority="39"/>
+    <w:lsdException w:name="toc 4" w:uiPriority="39"/>
+    <w:lsdException w:name="toc 5" w:uiPriority="39"/>
+    <w:lsdException w:name="toc 6" w:uiPriority="39"/>
+    <w:lsdException w:name="toc 7" w:uiPriority="39"/>
+    <w:lsdException w:name="toc 8" w:uiPriority="39"/>
+    <w:lsdException w:name="toc 9" w:uiPriority="39"/>
+    <w:lsdException w:name="caption" w:uiPriority="35" w:qFormat="1"/>
+    <w:lsdException w:name="Title" w:semiHidden="0" w:uiPriority="10" w:unhideWhenUsed="0" w:qFormat="1"/>
+    <w:lsdException w:name="Default Paragraph Font" w:uiPriority="1"/>
+    <w:lsdException w:name="Subtitle" w:semiHidden="0" w:uiPriority="11" w:unhideWhenUsed="0" w:qFormat="1"/>
+    <w:lsdException w:name="Strong" w:semiHidden="0" w:uiPriority="22" w:unhideWhenUsed="0" w:qFormat="1"/>
+    <w:lsdException w:name="Emphasis" w:semiHidden="0" w:uiPriority="20" w:unhideWhenUsed="0" w:qFormat="1"/>
+    <w:lsdException w:name="Table Grid" w:uiPriority="59"/>
+    <w:lsdException w:name="Placeholder Text" w:unhideWhenUsed="0"/>
+    <w:lsdException w:name="No Spacing" w:semiHidden="0" w:uiPriority="1" w:unhideWhenUsed="0" w:qFormat="1"/>
+    <w:lsdException w:name="Light Shading" w:semiHidden="0" w:uiPriority="60" w:unhideWhenUsed="0"/>
+    <w:lsdException w:name="Light List" w:semiHidden="0" w:uiPriority="61" w:unhideWhenUsed="0"/>
+    <w:lsdException w:name="Light Grid" w:semiHidden="0" w:uiPriority="62" w:unhideWhenUsed="0"/>
+    <w:lsdException w:name="Medium Shading 1" w:semiHidden="0" w:uiPriority="63" w:unhideWhenUsed="0"/>
+    <w:lsdException w:name="Medium Shading 2" w:semiHidden="0" w:uiPriority="64" w:unhideWhenUsed="0"/>
+    <w:lsdException w:name="Medium List 1" w:semiHidden="0" w:uiPriority="65" w:unhideWhenUsed="0"/>
+    <w:lsdException w:name="Medium List 2" w:semiHidden="0" w:uiPriority="66" w:unhideWhenUsed="0"/>
+    <w:lsdException w:name="Medium Grid 1" w:semiHidden="0" w:uiPriority="67" w:unhideWhenUsed="0"/>
+    <w:lsdException w:name="Medium Grid 2" w:semiHidden="0" w:uiPriority="68" w:unhideWhenUsed="0"/>
+    <w:lsdException w:name="Medium Grid 3" w:semiHidden="0" w:uiPriority="69" w:unhideWhenUsed="0"/>
+    <w:lsdException w:name="Dark List" w:semiHidden="0" w:uiPriority="70" w:unhideWhenUsed="0"/>
+    <w:lsdException w:name="Colorful Shading" w:semiHidden="0" w:uiPriority="71" w:unhideWhenUsed="0"/>
+    <w:lsdException w:name="Colorful List" w:semiHidden="0" w:uiPriority="72" w:unhideWhenUsed="0"/>
+    <w:lsdException w:name="Colorful Grid" w:semiHidden="0" w:uiPriority="73" w:unhideWhenUsed="0"/>
+    <w:lsdException w:name="Light Shading Accent 1" w:semiHidden="0" w:uiPriority="60" w:unhideWhenUsed="0"/>
+    <w:lsdException w:name="Light List Accent 1" w:semiHidden="0" w:uiPriority="61" w:unhideWhenUsed="0"/>
+    <w:lsdException w:name="Light Grid Accent 1" w:semiHidden="0" w:uiPriority="62" w:unhideWhenUsed="0"/>
+    <w:lsdException w:name="Medium Shading 1 Accent 1" w:semiHidden="0" w:uiPriority="63" w:unhideWhenUsed="0"/>
+    <w:lsdException w:name="Medium Shading 2 Accent 1" w:semiHidden="0" w:uiPriority="64" w:unhideWhenUsed="0"/>
+    <w:lsdException w:name="Medium List 1 Accent 1" w:semiHidden="0" w:uiPriority="65" w:unhideWhenUsed="0"/>
+    <w:lsdException w:name="Revision" w:unhideWhenUsed="0"/>
+    <w:lsdException w:name="List Paragraph" w:semiHidden="0" w:uiPriority="34" w:unhideWhenUsed="0" w:qFormat="1"/>
+    <w:lsdException w:name="Quote" w:semiHidden="0" w:uiPriority="29" w:unhideWhenUsed="0" w:qFormat="1"/>
+    <w:lsdException w:name="Intense Quote" w:semiHidden="0" w:uiPriority="30" w:unhideWhenUsed="0" w:qFormat="1"/>
+    <w:lsdException w:name="Medium List 2 Accent 1" w:semiHidden="0" w:uiPriority="66" w:unhideWhenUsed="0"/>
+    <w:lsdException w:name="Medium Grid 1 Accent 1" w:semiHidden="0" w:uiPriority="67" w:unhideWhenUsed="0"/>
+    <w:lsdException w:name="Medium Grid 2 Accent 1" w:semiHidden="0" w:uiPriority="68" w:unhideWhenUsed="0"/>
+    <w:lsdException w:name="Medium Grid 3 Accent 1" w:semiHidden="0" w:uiPriority="69" w:unhideWhenUsed="0"/>
+    <w:lsdException w:name="Dark List Accent 1" w:semiHidden="0" w:uiPriority="70" w:unhideWhenUsed="0"/>
+    <w:lsdException w:name="Colorful Shading Accent 1" w:semiHidden="0" w:uiPriority="71" w:unhideWhenUsed="0"/>
+    <w:lsdException w:name="Colorful List Accent 1" w:semiHidden="0" w:uiPriority="72" w:unhideWhenUsed="0"/>
+    <w:lsdException w:name="Colorful Grid Accent 1" w:semiHidden="0" w:uiPriority="73" w:unhideWhenUsed="0"/>
+    <w:lsdException w:name="Light Shading Accent 2" w:semiHidden="0" w:uiPriority="60" w:unhideWhenUsed="0"/>
+    <w:lsdException w:name="Light List Accent 2" w:semiHidden="0" w:uiPriority="61" w:unhideWhenUsed="0"/>
+    <w:lsdException w:name="Light Grid Accent 2" w:semiHidden="0" w:uiPriority="62" w:unhideWhenUsed="0"/>
+    <w:lsdException w:name="Medium Shading 1 Accent 2" w:semiHidden="0" w:uiPriority="63" w:unhideWhenUsed="0"/>
+    <w:lsdException w:name="Medium Shading 2 Accent 2" w:semiHidden="0" w:uiPriority="64" w:unhideWhenUsed="0"/>
+    <w:lsdException w:name="Medium List 1 Accent 2" w:semiHidden="0" w:uiPriority="65" w:unhideWhenUsed="0"/>
+    <w:lsdException w:name="Medium List 2 Accent 2" w:semiHidden="0" w:uiPriority="66" w:unhideWhenUsed="0"/>
+    <w:lsdException w:name="Medium Grid 1 Accent 2" w:semiHidden="0" w:uiPriority="67" w:unhideWhenUsed="0"/>
+    <w:lsdException w:name="Medium Grid 2 Accent 2" w:semiHidden="0" w:uiPriority="68" w:unhideWhenUsed="0"/>
+    <w:lsdException w:name="Medium Grid 3 Accent 2" w:semiHidden="0" w:uiPriority="69" w:unhideWhenUsed="0"/>
+    <w:lsdException w:name="Dark List Accent 2" w:semiHidden="0" w:uiPriority="70" w:unhideWhenUsed="0"/>
+    <w:lsdException w:name="Colorful Shading Accent 2" w:semiHidden="0" w:uiPriority="71" w:unhideWhenUsed="0"/>
+    <w:lsdException w:name="Colorful List Accent 2" w:semiHidden="0" w:uiPriority="72" w:unhideWhenUsed="0"/>
+    <w:lsdException w:name="Colorful Grid Accent 2" w:semiHidden="0" w:uiPriority="73" w:unhideWhenUsed="0"/>
+    <w:lsdException w:name="Light Shading Accent 3" w:semiHidden="0" w:uiPriority="60" w:unhideWhenUsed="0"/>
+    <w:lsdException w:name="Light List Accent 3" w:semiHidden="0" w:uiPriority="61" w:unhideWhenUsed="0"/>
+    <w:lsdException w:name="Light Grid Accent 3" w:semiHidden="0" w:uiPriority="62" w:unhideWhenUsed="0"/>
+    <w:lsdException w:name="Medium Shading 1 Accent 3" w:semiHidden="0" w:uiPriority="63" w:unhideWhenUsed="0"/>
+    <w:lsdException w:name="Medium Shading 2 Accent 3" w:semiHidden="0" w:uiPriority="64" w:unhideWhenUsed="0"/>
+    <w:lsdException w:name="Medium List 1 Accent 3" w:semiHidden="0" w:uiPriority="65" w:unhideWhenUsed="0"/>
+    <w:lsdException w:name="Medium List 2 Accent 3" w:semiHidden="0" w:uiPriority="66" w:unhideWhenUsed="0"/>
+    <w:lsdException w:name="Medium Grid 1 Accent 3" w:semiHidden="0" w:uiPriority="67" w:unhideWhenUsed="0"/>
+    <w:lsdException w:name="Medium Grid 2 Accent 3" w:semiHidden="0" w:uiPriority="68" w:unhideWhenUsed="0"/>
+    <w:lsdException w:name="Medium Grid 3 Accent 3" w:semiHidden="0" w:uiPriority="69" w:unhideWhenUsed="0"/>
+    <w:lsdException w:name="Dark List Accent 3" w:semiHidden="0" w:uiPriority="70" w:unhideWhenUsed="0"/>
+    <w:lsdException w:name="Colorful Shading Accent 3" w:semiHidden="0" w:uiPriority="71" w:unhideWhenUsed="0"/>
+    <w:lsdException w:name="Colorful List Accent 3" w:semiHidden="0" w:uiPriority="72" w:unhideWhenUsed="0"/>
+    <w:lsdException w:name="Colorful Grid Accent 3" w:semiHidden="0" w:uiPriority="73" w:unhideWhenUsed="0"/>
+    <w:lsdException w:name="Light Shading Accent 4" w:semiHidden="0" w:uiPriority="60" w:unhideWhenUsed="0"/>
+    <w:lsdException w:name="Light List Accent 4" w:semiHidden="0" w:uiPriority="61" w:unhideWhenUsed="0"/>
+    <w:lsdException w:name="Light Grid Accent 4" w:semiHidden="0" w:uiPriority="62" w:unhideWhenUsed="0"/>
+    <w:lsdException w:name="Medium Shading 1 Accent 4" w:semiHidden="0" w:uiPriority="63" w:unhideWhenUsed="0"/>
+    <w:lsdException w:name="Medium Shading 2 Accent 4" w:semiHidden="0" w:uiPriority="64" w:unhideWhenUsed="0"/>
+    <w:lsdException w:name="Medium List 1 Accent 4" w:semiHidden="0" w:uiPriority="65" w:unhideWhenUsed="0"/>
+    <w:lsdException w:name="Medium List 2 Accent 4" w:semiHidden="0" w:uiPriority="66" w:unhideWhenUsed="0"/>
+    <w:lsdException w:name="Medium Grid 1 Accent 4" w:semiHidden="0" w:uiPriority="67" w:unhideWhenUsed="0"/>
+    <w:lsdException w:name="Medium Grid 2 Accent 4" w:semiHidden="0" w:uiPriority="68" w:unhideWhenUsed="0"/>
+    <w:lsdException w:name="Medium Grid 3 Accent 4" w:semiHidden="0" w:uiPriority="69" w:unhideWhenUsed="0"/>
+    <w:lsdException w:name="Dark List Accent 4" w:semiHidden="0" w:uiPriority="70" w:unhideWhenUsed="0"/>
+    <w:lsdException w:name="Colorful Shading Accent 4" w:semiHidden="0" w:uiPriority="71" w:unhideWhenUsed="0"/>
+    <w:lsdException w:name="Colorful List Accent 4" w:semiHidden="0" w:uiPriority="72" w:unhideWhenUsed="0"/>
+    <w:lsdException w:name="Colorful Grid Accent 4" w:semiHidden="0" w:uiPriority="73" w:unhideWhenUsed="0"/>
+    <w:lsdException w:name="Light Shading Accent 5" w:semiHidden="0" w:uiPriority="60" w:unhideWhenUsed="0"/>
+    <w:lsdException w:name="Light List Accent 5" w:semiHidden="0" w:uiPriority="61" w:unhideWhenUsed="0"/>
+    <w:lsdException w:name="Light Grid Accent 5" w:semiHidden="0" w:uiPriority="62" w:unhideWhenUsed="0"/>
+    <w:lsdException w:name="Medium Shading 1 Accent 5" w:semiHidden="0" w:uiPriority="63" w:unhideWhenUsed="0"/>
+    <w:lsdException w:name="Medium Shading 2 Accent 5" w:semiHidden="0" w:uiPriority="64" w:unhideWhenUsed="0"/>
+    <w:lsdException w:name="Medium List 1 Accent 5" w:semiHidden="0" w:uiPriority="65" w:unhideWhenUsed="0"/>
+    <w:lsdException w:name="Medium List 2 Accent 5" w:semiHidden="0" w:uiPriority="66" w:unhideWhenUsed="0"/>
+    <w:lsdException w:name="Medium Grid 1 Accent 5" w:semiHidden="0" w:uiPriority="67" w:unhideWhenUsed="0"/>
+    <w:lsdException w:name="Medium Grid 2 Accent 5" w:semiHidden="0" w:uiPriority="68" w:unhideWhenUsed="0"/>
+    <w:lsdException w:name="Medium Grid 3 Accent 5" w:semiHidden="0" w:uiPriority="69" w:unhideWhenUsed="0"/>
+    <w:lsdException w:name="Dark List Accent 5" w:semiHidden="0" w:uiPriority="70" w:unhideWhenUsed="0"/>
+    <w:lsdException w:name="Colorful Shading Accent 5" w:semiHidden="0" w:uiPriority="71" w:unhideWhenUsed="0"/>
+    <w:lsdException w:name="Colorful List Accent 5" w:semiHidden="0" w:uiPriority="72" w:unhideWhenUsed="0"/>
+    <w:lsdException w:name="Colorful Grid Accent 5" w:semiHidden="0" w:uiPriority="73" w:unhideWhenUsed="0"/>
+    <w:lsdException w:name="Light Shading Accent 6" w:semiHidden="0" w:uiPriority="60" w:unhideWhenUsed="0"/>
+    <w:lsdException w:name="Light List Accent 6" w:semiHidden="0" w:uiPriority="61" w:unhideWhenUsed="0"/>
+    <w:lsdException w:name="Light Grid Accent 6" w:semiHidden="0" w:uiPriority="62" w:unhideWhenUsed="0"/>
+    <w:lsdException w:name="Medium Shading 1 Accent 6" w:semiHidden="0" w:uiPriority="63" w:unhideWhenUsed="0"/>
+    <w:lsdException w:name="Medium Shading 2 Accent 6" w:semiHidden="0" w:uiPriority="64" w:unhideWhenUsed="0"/>
+    <w:lsdException w:name="Medium List 1 Accent 6" w:semiHidden="0" w:uiPriority="65" w:unhideWhenUsed="0"/>
+    <w:lsdException w:name="Medium List 2 Accent 6" w:semiHidden="0" w:uiPriority="66" w:unhideWhenUsed="0"/>
+    <w:lsdException w:name="Medium Grid 1 Accent 6" w:semiHidden="0" w:uiPriority="67" w:unhideWhenUsed="0"/>
+    <w:lsdException w:name="Medium Grid 2 Accent 6" w:semiHidden="0" w:uiPriority="68" w:unhideWhenUsed="0"/>
+    <w:lsdException w:name="Medium Grid 3 Accent 6" w:semiHidden="0" w:uiPriority="69" w:unhideWhenUsed="0"/>
+    <w:lsdException w:name="Dark List Accent 6" w:semiHidden="0" w:uiPriority="70" w:unhideWhenUsed="0"/>
+    <w:lsdException w:name="Colorful Shading Accent 6" w:semiHidden="0" w:uiPriority="71" w:unhideWhenUsed="0"/>
+    <w:lsdException w:name="Colorful List Accent 6" w:semiHidden="0" w:uiPriority="72" w:unhideWhenUsed="0"/>
+    <w:lsdException w:name="Colorful Grid Accent 6" w:semiHidden="0" w:uiPriority="73" w:unhideWhenUsed="0"/>
+    <w:lsdException w:name="Subtle Emphasis" w:semiHidden="0" w:uiPriority="19" w:unhideWhenUsed="0" w:qFormat="1"/>
+    <w:lsdException w:name="Intense Emphasis" w:semiHidden="0" w:uiPriority="21" w:unhideWhenUsed="0" w:qFormat="1"/>
+    <w:lsdException w:name="Subtle Reference" w:semiHidden="0" w:uiPriority="31" w:unhideWhenUsed="0" w:qFormat="1"/>
+    <w:lsdException w:name="Intense Reference" w:semiHidden="0" w:uiPriority="32" w:unhideWhenUsed="0" w:qFormat="1"/>
+    <w:lsdException w:name="Book Title" w:semiHidden="0" w:uiPriority="33" w:unhideWhenUsed="0" w:qFormat="1"/>
+    <w:lsdException w:name="Bibliography" w:uiPriority="37"/>
+    <w:lsdException w:name="TOC Heading" w:uiPriority="39" w:qFormat="1"/>
   </w:latentStyles>
   <w:style w:type="paragraph" w:default="1" w:styleId="Normal">
     <w:name w:val="Normal"/>
@@ -8467,6 +8140,7 @@
     <w:uiPriority w:val="99"/>
     <w:semiHidden/>
     <w:unhideWhenUsed/>
+    <w:qFormat/>
     <w:tblPr>
       <w:tblInd w:w="0" w:type="dxa"/>
       <w:tblCellMar>
@@ -8511,6 +8185,7 @@
       <w:lang w:val="en-US"/>
     </w:rPr>
     <w:tblPr>
+      <w:tblInd w:w="0" w:type="dxa"/>
       <w:tblBorders>
         <w:top w:val="single" w:sz="4" w:space="0" w:color="000000" w:themeColor="text1"/>
         <w:left w:val="single" w:sz="4" w:space="0" w:color="000000" w:themeColor="text1"/>
@@ -8519,6 +8194,12 @@
         <w:insideH w:val="single" w:sz="4" w:space="0" w:color="000000" w:themeColor="text1"/>
         <w:insideV w:val="single" w:sz="4" w:space="0" w:color="000000" w:themeColor="text1"/>
       </w:tblBorders>
+      <w:tblCellMar>
+        <w:top w:w="0" w:type="dxa"/>
+        <w:left w:w="108" w:type="dxa"/>
+        <w:bottom w:w="0" w:type="dxa"/>
+        <w:right w:w="108" w:type="dxa"/>
+      </w:tblCellMar>
     </w:tblPr>
   </w:style>
   <w:style w:type="paragraph" w:styleId="Footer">
@@ -8607,6 +8288,7 @@
     <w:tblPr>
       <w:tblStyleRowBandSize w:val="1"/>
       <w:tblStyleColBandSize w:val="1"/>
+      <w:tblInd w:w="0" w:type="dxa"/>
       <w:tblBorders>
         <w:top w:val="single" w:sz="4" w:space="0" w:color="F4B083" w:themeColor="accent2" w:themeTint="99"/>
         <w:left w:val="single" w:sz="4" w:space="0" w:color="F4B083" w:themeColor="accent2" w:themeTint="99"/>
@@ -8615,6 +8297,12 @@
         <w:insideH w:val="single" w:sz="4" w:space="0" w:color="F4B083" w:themeColor="accent2" w:themeTint="99"/>
         <w:insideV w:val="single" w:sz="4" w:space="0" w:color="F4B083" w:themeColor="accent2" w:themeTint="99"/>
       </w:tblBorders>
+      <w:tblCellMar>
+        <w:top w:w="0" w:type="dxa"/>
+        <w:left w:w="108" w:type="dxa"/>
+        <w:bottom w:w="0" w:type="dxa"/>
+        <w:right w:w="108" w:type="dxa"/>
+      </w:tblCellMar>
     </w:tblPr>
     <w:tblStylePr w:type="firstRow">
       <w:rPr>
@@ -8683,6 +8371,7 @@
     <w:tblPr>
       <w:tblStyleRowBandSize w:val="1"/>
       <w:tblStyleColBandSize w:val="1"/>
+      <w:tblInd w:w="0" w:type="dxa"/>
       <w:tblBorders>
         <w:top w:val="single" w:sz="4" w:space="0" w:color="8EAADB" w:themeColor="accent1" w:themeTint="99"/>
         <w:left w:val="single" w:sz="4" w:space="0" w:color="8EAADB" w:themeColor="accent1" w:themeTint="99"/>
@@ -8691,6 +8380,12 @@
         <w:insideH w:val="single" w:sz="4" w:space="0" w:color="8EAADB" w:themeColor="accent1" w:themeTint="99"/>
         <w:insideV w:val="single" w:sz="4" w:space="0" w:color="8EAADB" w:themeColor="accent1" w:themeTint="99"/>
       </w:tblBorders>
+      <w:tblCellMar>
+        <w:top w:w="0" w:type="dxa"/>
+        <w:left w:w="108" w:type="dxa"/>
+        <w:bottom w:w="0" w:type="dxa"/>
+        <w:right w:w="108" w:type="dxa"/>
+      </w:tblCellMar>
     </w:tblPr>
     <w:tblStylePr w:type="firstRow">
       <w:rPr>
@@ -8759,6 +8454,7 @@
     <w:tblPr>
       <w:tblStyleRowBandSize w:val="1"/>
       <w:tblStyleColBandSize w:val="1"/>
+      <w:tblInd w:w="0" w:type="dxa"/>
       <w:tblBorders>
         <w:top w:val="single" w:sz="4" w:space="0" w:color="C9C9C9" w:themeColor="accent3" w:themeTint="99"/>
         <w:left w:val="single" w:sz="4" w:space="0" w:color="C9C9C9" w:themeColor="accent3" w:themeTint="99"/>
@@ -8767,6 +8463,12 @@
         <w:insideH w:val="single" w:sz="4" w:space="0" w:color="C9C9C9" w:themeColor="accent3" w:themeTint="99"/>
         <w:insideV w:val="single" w:sz="4" w:space="0" w:color="C9C9C9" w:themeColor="accent3" w:themeTint="99"/>
       </w:tblBorders>
+      <w:tblCellMar>
+        <w:top w:w="0" w:type="dxa"/>
+        <w:left w:w="108" w:type="dxa"/>
+        <w:bottom w:w="0" w:type="dxa"/>
+        <w:right w:w="108" w:type="dxa"/>
+      </w:tblCellMar>
     </w:tblPr>
     <w:tblStylePr w:type="firstRow">
       <w:rPr>
@@ -8835,6 +8537,7 @@
     <w:tblPr>
       <w:tblStyleRowBandSize w:val="1"/>
       <w:tblStyleColBandSize w:val="1"/>
+      <w:tblInd w:w="0" w:type="dxa"/>
       <w:tblBorders>
         <w:top w:val="single" w:sz="4" w:space="0" w:color="9CC2E5" w:themeColor="accent5" w:themeTint="99"/>
         <w:left w:val="single" w:sz="4" w:space="0" w:color="9CC2E5" w:themeColor="accent5" w:themeTint="99"/>
@@ -8843,6 +8546,12 @@
         <w:insideH w:val="single" w:sz="4" w:space="0" w:color="9CC2E5" w:themeColor="accent5" w:themeTint="99"/>
         <w:insideV w:val="single" w:sz="4" w:space="0" w:color="9CC2E5" w:themeColor="accent5" w:themeTint="99"/>
       </w:tblBorders>
+      <w:tblCellMar>
+        <w:top w:w="0" w:type="dxa"/>
+        <w:left w:w="108" w:type="dxa"/>
+        <w:bottom w:w="0" w:type="dxa"/>
+        <w:right w:w="108" w:type="dxa"/>
+      </w:tblCellMar>
     </w:tblPr>
     <w:tblStylePr w:type="firstRow">
       <w:rPr>
@@ -9025,6 +8734,7 @@
     <w:tblPr>
       <w:tblStyleRowBandSize w:val="1"/>
       <w:tblStyleColBandSize w:val="1"/>
+      <w:tblInd w:w="0" w:type="dxa"/>
       <w:tblBorders>
         <w:top w:val="single" w:sz="4" w:space="0" w:color="FFFFFF" w:themeColor="background1"/>
         <w:left w:val="single" w:sz="4" w:space="0" w:color="FFFFFF" w:themeColor="background1"/>
@@ -9033,6 +8743,12 @@
         <w:insideH w:val="single" w:sz="4" w:space="0" w:color="FFFFFF" w:themeColor="background1"/>
         <w:insideV w:val="single" w:sz="4" w:space="0" w:color="FFFFFF" w:themeColor="background1"/>
       </w:tblBorders>
+      <w:tblCellMar>
+        <w:top w:w="0" w:type="dxa"/>
+        <w:left w:w="108" w:type="dxa"/>
+        <w:bottom w:w="0" w:type="dxa"/>
+        <w:right w:w="108" w:type="dxa"/>
+      </w:tblCellMar>
     </w:tblPr>
     <w:tcPr>
       <w:shd w:val="clear" w:color="auto" w:fill="FBE4D5" w:themeFill="accent2" w:themeFillTint="33"/>
@@ -9440,7 +9156,7 @@
   <a:extraClrSchemeLst/>
   <a:extLst>
     <a:ext uri="{05A4C25C-085E-4340-85A3-A5531E510DB2}">
-      <thm15:themeFamily xmlns:thm15="http://schemas.microsoft.com/office/thememl/2012/main" name="Office Theme" id="{62F939B6-93AF-4DB8-9C6B-D6C7DFDC589F}" vid="{4A3C46E8-61CC-4603-A589-7422A47A8E4A}"/>
+      <thm15:themeFamily xmlns:thm15="http://schemas.microsoft.com/office/thememl/2012/main" xmlns="" name="Office Theme" id="{62F939B6-93AF-4DB8-9C6B-D6C7DFDC589F}" vid="{4A3C46E8-61CC-4603-A589-7422A47A8E4A}"/>
     </a:ext>
   </a:extLst>
 </a:theme>

</xml_diff>

<commit_message>
menambah sprint backlog dan melengkapi tabel daily scrum
</commit_message>
<xml_diff>
--- a/NIM_LaporanProjectUTS.docx
+++ b/NIM_LaporanProjectUTS.docx
@@ -1,6 +1,6 @@
 
 <file path=word/document.xml><?xml version="1.0" encoding="utf-8"?>
-<w:document xmlns:wpc="http://schemas.microsoft.com/office/word/2010/wordprocessingCanvas" xmlns:cx="http://schemas.microsoft.com/office/drawing/2014/chartex" xmlns:cx1="http://schemas.microsoft.com/office/drawing/2015/9/8/chartex" xmlns:cx2="http://schemas.microsoft.com/office/drawing/2015/10/21/chartex" xmlns:cx3="http://schemas.microsoft.com/office/drawing/2016/5/9/chartex" xmlns:cx4="http://schemas.microsoft.com/office/drawing/2016/5/10/chartex" xmlns:cx5="http://schemas.microsoft.com/office/drawing/2016/5/11/chartex" xmlns:cx6="http://schemas.microsoft.com/office/drawing/2016/5/12/chartex" xmlns:cx7="http://schemas.microsoft.com/office/drawing/2016/5/13/chartex" xmlns:cx8="http://schemas.microsoft.com/office/drawing/2016/5/14/chartex" xmlns:mc="http://schemas.openxmlformats.org/markup-compatibility/2006" xmlns:aink="http://schemas.microsoft.com/office/drawing/2016/ink" xmlns:am3d="http://schemas.microsoft.com/office/drawing/2017/model3d" xmlns:o="urn:schemas-microsoft-com:office:office" xmlns:oel="http://schemas.microsoft.com/office/2019/extlst" xmlns:r="http://schemas.openxmlformats.org/officeDocument/2006/relationships" xmlns:m="http://schemas.openxmlformats.org/officeDocument/2006/math" xmlns:v="urn:schemas-microsoft-com:vml" xmlns:wp14="http://schemas.microsoft.com/office/word/2010/wordprocessingDrawing" xmlns:wp="http://schemas.openxmlformats.org/drawingml/2006/wordprocessingDrawing" xmlns:w10="urn:schemas-microsoft-com:office:word" xmlns:w="http://schemas.openxmlformats.org/wordprocessingml/2006/main" xmlns:w14="http://schemas.microsoft.com/office/word/2010/wordml" xmlns:w15="http://schemas.microsoft.com/office/word/2012/wordml" xmlns:w16cex="http://schemas.microsoft.com/office/word/2018/wordml/cex" xmlns:w16cid="http://schemas.microsoft.com/office/word/2016/wordml/cid" xmlns:w16="http://schemas.microsoft.com/office/word/2018/wordml" xmlns:w16du="http://schemas.microsoft.com/office/word/2023/wordml/word16du" xmlns:w16sdtdh="http://schemas.microsoft.com/office/word/2020/wordml/sdtdatahash" xmlns:w16se="http://schemas.microsoft.com/office/word/2015/wordml/symex" xmlns:wpg="http://schemas.microsoft.com/office/word/2010/wordprocessingGroup" xmlns:wpi="http://schemas.microsoft.com/office/word/2010/wordprocessingInk" xmlns:wne="http://schemas.microsoft.com/office/word/2006/wordml" xmlns:wps="http://schemas.microsoft.com/office/word/2010/wordprocessingShape" mc:Ignorable="w14 w15 w16se w16cid w16 w16cex w16sdtdh wp14">
+<w:document xmlns:wpc="http://schemas.microsoft.com/office/word/2010/wordprocessingCanvas" xmlns:cx="http://schemas.microsoft.com/office/drawing/2014/chartex" xmlns:cx1="http://schemas.microsoft.com/office/drawing/2015/9/8/chartex" xmlns:cx2="http://schemas.microsoft.com/office/drawing/2015/10/21/chartex" xmlns:cx3="http://schemas.microsoft.com/office/drawing/2016/5/9/chartex" xmlns:cx4="http://schemas.microsoft.com/office/drawing/2016/5/10/chartex" xmlns:cx5="http://schemas.microsoft.com/office/drawing/2016/5/11/chartex" xmlns:cx6="http://schemas.microsoft.com/office/drawing/2016/5/12/chartex" xmlns:cx7="http://schemas.microsoft.com/office/drawing/2016/5/13/chartex" xmlns:cx8="http://schemas.microsoft.com/office/drawing/2016/5/14/chartex" xmlns:mc="http://schemas.openxmlformats.org/markup-compatibility/2006" xmlns:aink="http://schemas.microsoft.com/office/drawing/2016/ink" xmlns:am3d="http://schemas.microsoft.com/office/drawing/2017/model3d" xmlns:o="urn:schemas-microsoft-com:office:office" xmlns:r="http://schemas.openxmlformats.org/officeDocument/2006/relationships" xmlns:m="http://schemas.openxmlformats.org/officeDocument/2006/math" xmlns:v="urn:schemas-microsoft-com:vml" xmlns:wp14="http://schemas.microsoft.com/office/word/2010/wordprocessingDrawing" xmlns:wp="http://schemas.openxmlformats.org/drawingml/2006/wordprocessingDrawing" xmlns:w10="urn:schemas-microsoft-com:office:word" xmlns:w="http://schemas.openxmlformats.org/wordprocessingml/2006/main" xmlns:w14="http://schemas.microsoft.com/office/word/2010/wordml" xmlns:w15="http://schemas.microsoft.com/office/word/2012/wordml" xmlns:w16cid="http://schemas.microsoft.com/office/word/2016/wordml/cid" xmlns:w16se="http://schemas.microsoft.com/office/word/2015/wordml/symex" xmlns:wpg="http://schemas.microsoft.com/office/word/2010/wordprocessingGroup" xmlns:wpi="http://schemas.microsoft.com/office/word/2010/wordprocessingInk" xmlns:wne="http://schemas.microsoft.com/office/word/2006/wordml" xmlns:wps="http://schemas.microsoft.com/office/word/2010/wordprocessingShape" mc:Ignorable="w14 w15 w16se w16cid wp14">
   <w:body>
     <w:p>
       <w:pPr>
@@ -228,20 +228,8 @@
           <w:sz w:val="28"/>
           <w:szCs w:val="28"/>
         </w:rPr>
-        <w:t xml:space="preserve">Disusun </w:t>
+        <w:t>Disusun Oleh :</w:t>
       </w:r>
-      <w:proofErr w:type="gramStart"/>
-      <w:r>
-        <w:rPr>
-          <w:rFonts w:cs="Times New Roman"/>
-          <w:b/>
-          <w:bCs/>
-          <w:sz w:val="28"/>
-          <w:szCs w:val="28"/>
-        </w:rPr>
-        <w:t>Oleh :</w:t>
-      </w:r>
-      <w:proofErr w:type="gramEnd"/>
     </w:p>
     <w:p>
       <w:pPr>
@@ -1232,21 +1220,7 @@
                 <w:rStyle w:val="Hyperlink"/>
                 <w:noProof/>
               </w:rPr>
-              <w:t>DAILY SCRUM ME</w:t>
-            </w:r>
-            <w:r>
-              <w:rPr>
-                <w:rStyle w:val="Hyperlink"/>
-                <w:noProof/>
-              </w:rPr>
-              <w:t>E</w:t>
-            </w:r>
-            <w:r>
-              <w:rPr>
-                <w:rStyle w:val="Hyperlink"/>
-                <w:noProof/>
-              </w:rPr>
-              <w:t>TING</w:t>
+              <w:t>DAILY SCRUM MEETING</w:t>
             </w:r>
             <w:r>
               <w:rPr>
@@ -3772,7 +3746,6 @@
                 <w:szCs w:val="24"/>
               </w:rPr>
             </w:pPr>
-            <w:proofErr w:type="gramStart"/>
             <w:r>
               <w:rPr>
                 <w:rFonts w:eastAsia="Times New Roman" w:cs="Times New Roman"/>
@@ -3780,17 +3753,7 @@
                 <w:bCs/>
                 <w:szCs w:val="24"/>
               </w:rPr>
-              <w:t>S.No</w:t>
-            </w:r>
-            <w:proofErr w:type="gramEnd"/>
-            <w:r>
-              <w:rPr>
-                <w:rFonts w:eastAsia="Times New Roman" w:cs="Times New Roman"/>
-                <w:b/>
-                <w:bCs/>
-                <w:szCs w:val="24"/>
-              </w:rPr>
-              <w:t> </w:t>
+              <w:t>S.No </w:t>
             </w:r>
           </w:p>
         </w:tc>
@@ -4698,7 +4661,6 @@
                 <w:szCs w:val="24"/>
               </w:rPr>
             </w:pPr>
-            <w:proofErr w:type="gramStart"/>
             <w:r>
               <w:rPr>
                 <w:rFonts w:eastAsia="Times New Roman" w:cs="Times New Roman"/>
@@ -4707,17 +4669,7 @@
                 <w:szCs w:val="24"/>
               </w:rPr>
               <w:lastRenderedPageBreak/>
-              <w:t>S.No</w:t>
-            </w:r>
-            <w:proofErr w:type="gramEnd"/>
-            <w:r>
-              <w:rPr>
-                <w:rFonts w:eastAsia="Times New Roman" w:cs="Times New Roman"/>
-                <w:b/>
-                <w:bCs/>
-                <w:szCs w:val="24"/>
-              </w:rPr>
-              <w:t> </w:t>
+              <w:t>S.No </w:t>
             </w:r>
           </w:p>
         </w:tc>
@@ -5000,23 +4952,7 @@
                 <w:rFonts w:cs="Times New Roman"/>
                 <w:szCs w:val="24"/>
               </w:rPr>
-              <w:t>Membuat design UI dengan menambahkan radio button dengan label “low priority</w:t>
-            </w:r>
-            <w:proofErr w:type="gramStart"/>
-            <w:r>
-              <w:rPr>
-                <w:rFonts w:cs="Times New Roman"/>
-                <w:szCs w:val="24"/>
-              </w:rPr>
-              <w:t>”,</w:t>
-            </w:r>
-            <w:proofErr w:type="gramEnd"/>
-            <w:r>
-              <w:rPr>
-                <w:rFonts w:cs="Times New Roman"/>
-                <w:szCs w:val="24"/>
-              </w:rPr>
-              <w:t xml:space="preserve"> “medium priority” dan “high priority”</w:t>
+              <w:t>Membuat design UI dengan menambahkan radio button dengan label “low priority”, “medium priority” dan “high priority”</w:t>
             </w:r>
           </w:p>
         </w:tc>
@@ -5868,18 +5804,8 @@
                 <w:sz w:val="24"/>
                 <w:szCs w:val="24"/>
               </w:rPr>
-              <w:t xml:space="preserve">What did you do </w:t>
-            </w:r>
-            <w:proofErr w:type="gramStart"/>
-            <w:r>
-              <w:rPr>
-                <w:rFonts w:cs="Times New Roman"/>
-                <w:sz w:val="24"/>
-                <w:szCs w:val="24"/>
-              </w:rPr>
-              <w:t>yesterday ?</w:t>
-            </w:r>
-            <w:proofErr w:type="gramEnd"/>
+              <w:t>What did you do yesterday ?</w:t>
+            </w:r>
           </w:p>
         </w:tc>
         <w:tc>
@@ -5992,18 +5918,8 @@
                 <w:sz w:val="24"/>
                 <w:szCs w:val="24"/>
               </w:rPr>
-              <w:t xml:space="preserve">What are you doing </w:t>
-            </w:r>
-            <w:proofErr w:type="gramStart"/>
-            <w:r>
-              <w:rPr>
-                <w:rFonts w:cs="Times New Roman"/>
-                <w:sz w:val="24"/>
-                <w:szCs w:val="24"/>
-              </w:rPr>
-              <w:t>today ?</w:t>
-            </w:r>
-            <w:proofErr w:type="gramEnd"/>
+              <w:t>What are you doing today ?</w:t>
+            </w:r>
           </w:p>
         </w:tc>
         <w:tc>
@@ -6128,18 +6044,8 @@
                 <w:sz w:val="24"/>
                 <w:szCs w:val="24"/>
               </w:rPr>
-              <w:t xml:space="preserve">Is there anything block </w:t>
-            </w:r>
-            <w:proofErr w:type="gramStart"/>
-            <w:r>
-              <w:rPr>
-                <w:rFonts w:cs="Times New Roman"/>
-                <w:sz w:val="24"/>
-                <w:szCs w:val="24"/>
-              </w:rPr>
-              <w:t>you ?</w:t>
-            </w:r>
-            <w:proofErr w:type="gramEnd"/>
+              <w:t>Is there anything block you ?</w:t>
+            </w:r>
           </w:p>
         </w:tc>
         <w:tc>
@@ -6268,18 +6174,8 @@
                 <w:sz w:val="24"/>
                 <w:szCs w:val="24"/>
               </w:rPr>
-              <w:t xml:space="preserve">What did you do </w:t>
-            </w:r>
-            <w:proofErr w:type="gramStart"/>
-            <w:r>
-              <w:rPr>
-                <w:rFonts w:cs="Times New Roman"/>
-                <w:sz w:val="24"/>
-                <w:szCs w:val="24"/>
-              </w:rPr>
-              <w:t>yesterday ?</w:t>
-            </w:r>
-            <w:proofErr w:type="gramEnd"/>
+              <w:t>What did you do yesterday ?</w:t>
+            </w:r>
           </w:p>
         </w:tc>
         <w:tc>
@@ -6411,18 +6307,8 @@
                 <w:sz w:val="24"/>
                 <w:szCs w:val="24"/>
               </w:rPr>
-              <w:t xml:space="preserve">What are you doing </w:t>
-            </w:r>
-            <w:proofErr w:type="gramStart"/>
-            <w:r>
-              <w:rPr>
-                <w:rFonts w:cs="Times New Roman"/>
-                <w:sz w:val="24"/>
-                <w:szCs w:val="24"/>
-              </w:rPr>
-              <w:t>today ?</w:t>
-            </w:r>
-            <w:proofErr w:type="gramEnd"/>
+              <w:t>What are you doing today ?</w:t>
+            </w:r>
           </w:p>
         </w:tc>
         <w:tc>
@@ -6514,21 +6400,7 @@
               <w:rPr>
                 <w:rFonts w:cs="Times New Roman"/>
               </w:rPr>
-              <w:t>(</w:t>
-            </w:r>
-            <w:proofErr w:type="gramStart"/>
-            <w:r>
-              <w:rPr>
-                <w:rFonts w:cs="Times New Roman"/>
-              </w:rPr>
-              <w:t>menyinkronkan</w:t>
-            </w:r>
-            <w:proofErr w:type="gramEnd"/>
-            <w:r>
-              <w:rPr>
-                <w:rFonts w:cs="Times New Roman"/>
-              </w:rPr>
-              <w:t xml:space="preserve"> dengan ‘tambah </w:t>
+              <w:t xml:space="preserve">(menyinkronkan dengan ‘tambah </w:t>
             </w:r>
             <w:r>
               <w:rPr>
@@ -6609,18 +6481,8 @@
                 <w:sz w:val="24"/>
                 <w:szCs w:val="24"/>
               </w:rPr>
-              <w:t xml:space="preserve">Is there anything block </w:t>
-            </w:r>
-            <w:proofErr w:type="gramStart"/>
-            <w:r>
-              <w:rPr>
-                <w:rFonts w:cs="Times New Roman"/>
-                <w:sz w:val="24"/>
-                <w:szCs w:val="24"/>
-              </w:rPr>
-              <w:t>you ?</w:t>
-            </w:r>
-            <w:proofErr w:type="gramEnd"/>
+              <w:t>Is there anything block you ?</w:t>
+            </w:r>
           </w:p>
         </w:tc>
         <w:tc>
@@ -6739,18 +6601,8 @@
                 <w:sz w:val="24"/>
                 <w:szCs w:val="24"/>
               </w:rPr>
-              <w:t xml:space="preserve">What did you do </w:t>
-            </w:r>
-            <w:proofErr w:type="gramStart"/>
-            <w:r>
-              <w:rPr>
-                <w:rFonts w:cs="Times New Roman"/>
-                <w:sz w:val="24"/>
-                <w:szCs w:val="24"/>
-              </w:rPr>
-              <w:t>yesterday ?</w:t>
-            </w:r>
-            <w:proofErr w:type="gramEnd"/>
+              <w:t>What did you do yesterday ?</w:t>
+            </w:r>
           </w:p>
         </w:tc>
         <w:tc>
@@ -6795,23 +6647,7 @@
                 <w:rFonts w:cs="Times New Roman"/>
                 <w:szCs w:val="24"/>
               </w:rPr>
-              <w:t xml:space="preserve">Membuat design UI </w:t>
-            </w:r>
-            <w:proofErr w:type="gramStart"/>
-            <w:r>
-              <w:rPr>
-                <w:rFonts w:cs="Times New Roman"/>
-                <w:szCs w:val="24"/>
-              </w:rPr>
-              <w:t>halaman  menambahkan</w:t>
-            </w:r>
-            <w:proofErr w:type="gramEnd"/>
-            <w:r>
-              <w:rPr>
-                <w:rFonts w:cs="Times New Roman"/>
-                <w:szCs w:val="24"/>
-              </w:rPr>
-              <w:t xml:space="preserve"> list pekerjaan</w:t>
+              <w:t>Membuat design UI halaman  menambahkan list pekerjaan</w:t>
             </w:r>
           </w:p>
         </w:tc>
@@ -6881,18 +6717,8 @@
                 <w:sz w:val="24"/>
                 <w:szCs w:val="24"/>
               </w:rPr>
-              <w:t xml:space="preserve">What are you doing </w:t>
-            </w:r>
-            <w:proofErr w:type="gramStart"/>
-            <w:r>
-              <w:rPr>
-                <w:rFonts w:cs="Times New Roman"/>
-                <w:sz w:val="24"/>
-                <w:szCs w:val="24"/>
-              </w:rPr>
-              <w:t>today ?</w:t>
-            </w:r>
-            <w:proofErr w:type="gramEnd"/>
+              <w:t>What are you doing today ?</w:t>
+            </w:r>
           </w:p>
         </w:tc>
         <w:tc>
@@ -6915,23 +6741,7 @@
                 <w:rFonts w:cs="Times New Roman"/>
                 <w:szCs w:val="24"/>
               </w:rPr>
-              <w:t xml:space="preserve">Membuat design UI </w:t>
-            </w:r>
-            <w:proofErr w:type="gramStart"/>
-            <w:r>
-              <w:rPr>
-                <w:rFonts w:cs="Times New Roman"/>
-                <w:szCs w:val="24"/>
-              </w:rPr>
-              <w:t>halaman  menambahkan</w:t>
-            </w:r>
-            <w:proofErr w:type="gramEnd"/>
-            <w:r>
-              <w:rPr>
-                <w:rFonts w:cs="Times New Roman"/>
-                <w:szCs w:val="24"/>
-              </w:rPr>
-              <w:t xml:space="preserve"> list pekerjaan</w:t>
+              <w:t>Membuat design UI halaman  menambahkan list pekerjaan</w:t>
             </w:r>
           </w:p>
         </w:tc>
@@ -6979,23 +6789,7 @@
                 <w:rFonts w:cs="Times New Roman"/>
                 <w:szCs w:val="24"/>
               </w:rPr>
-              <w:t>Membuat fitur berupa radio button yang berlabel “low priority</w:t>
-            </w:r>
-            <w:proofErr w:type="gramStart"/>
-            <w:r>
-              <w:rPr>
-                <w:rFonts w:cs="Times New Roman"/>
-                <w:szCs w:val="24"/>
-              </w:rPr>
-              <w:t>”,</w:t>
-            </w:r>
-            <w:proofErr w:type="gramEnd"/>
-            <w:r>
-              <w:rPr>
-                <w:rFonts w:cs="Times New Roman"/>
-                <w:szCs w:val="24"/>
-              </w:rPr>
-              <w:t xml:space="preserve"> “medium priority” dan “high priority”</w:t>
+              <w:t>Membuat fitur berupa radio button yang berlabel “low priority”, “medium priority” dan “high priority”</w:t>
             </w:r>
           </w:p>
         </w:tc>
@@ -7043,18 +6837,8 @@
                 <w:sz w:val="24"/>
                 <w:szCs w:val="24"/>
               </w:rPr>
-              <w:t xml:space="preserve">Is there anything block </w:t>
-            </w:r>
-            <w:proofErr w:type="gramStart"/>
-            <w:r>
-              <w:rPr>
-                <w:rFonts w:cs="Times New Roman"/>
-                <w:sz w:val="24"/>
-                <w:szCs w:val="24"/>
-              </w:rPr>
-              <w:t>you ?</w:t>
-            </w:r>
-            <w:proofErr w:type="gramEnd"/>
+              <w:t>Is there anything block you ?</w:t>
+            </w:r>
           </w:p>
         </w:tc>
         <w:tc>
@@ -7322,27 +7106,7 @@
                 <w:iCs/>
                 <w:szCs w:val="24"/>
               </w:rPr>
-              <w:t xml:space="preserve">What went </w:t>
-            </w:r>
-            <w:proofErr w:type="gramStart"/>
-            <w:r>
-              <w:rPr>
-                <w:rFonts w:eastAsia="Times New Roman" w:cs="Times New Roman"/>
-                <w:i/>
-                <w:iCs/>
-                <w:szCs w:val="24"/>
-              </w:rPr>
-              <w:t>well ?</w:t>
-            </w:r>
-            <w:proofErr w:type="gramEnd"/>
-            <w:r>
-              <w:rPr>
-                <w:rFonts w:eastAsia="Times New Roman" w:cs="Times New Roman"/>
-                <w:i/>
-                <w:iCs/>
-                <w:szCs w:val="24"/>
-              </w:rPr>
-              <w:t> </w:t>
+              <w:t>What went well ? </w:t>
             </w:r>
           </w:p>
         </w:tc>
@@ -7373,23 +7137,7 @@
                 <w:rFonts w:eastAsia="Times New Roman" w:cs="Times New Roman"/>
                 <w:szCs w:val="24"/>
               </w:rPr>
-              <w:t xml:space="preserve">What could be </w:t>
-            </w:r>
-            <w:proofErr w:type="gramStart"/>
-            <w:r>
-              <w:rPr>
-                <w:rFonts w:eastAsia="Times New Roman" w:cs="Times New Roman"/>
-                <w:szCs w:val="24"/>
-              </w:rPr>
-              <w:t>improved ?</w:t>
-            </w:r>
-            <w:proofErr w:type="gramEnd"/>
-            <w:r>
-              <w:rPr>
-                <w:rFonts w:eastAsia="Times New Roman" w:cs="Times New Roman"/>
-                <w:szCs w:val="24"/>
-              </w:rPr>
-              <w:t> </w:t>
+              <w:t>What could be improved ? </w:t>
             </w:r>
           </w:p>
         </w:tc>
@@ -7420,23 +7168,7 @@
                 <w:rFonts w:eastAsia="Times New Roman" w:cs="Times New Roman"/>
                 <w:szCs w:val="24"/>
               </w:rPr>
-              <w:t xml:space="preserve">What to STOP </w:t>
-            </w:r>
-            <w:proofErr w:type="gramStart"/>
-            <w:r>
-              <w:rPr>
-                <w:rFonts w:eastAsia="Times New Roman" w:cs="Times New Roman"/>
-                <w:szCs w:val="24"/>
-              </w:rPr>
-              <w:t>doing ?</w:t>
-            </w:r>
-            <w:proofErr w:type="gramEnd"/>
-            <w:r>
-              <w:rPr>
-                <w:rFonts w:eastAsia="Times New Roman" w:cs="Times New Roman"/>
-                <w:szCs w:val="24"/>
-              </w:rPr>
-              <w:t> </w:t>
+              <w:t>What to STOP doing ? </w:t>
             </w:r>
           </w:p>
         </w:tc>
@@ -7467,23 +7199,7 @@
                 <w:rFonts w:eastAsia="Times New Roman" w:cs="Times New Roman"/>
                 <w:szCs w:val="24"/>
               </w:rPr>
-              <w:t xml:space="preserve">What to KEEP </w:t>
-            </w:r>
-            <w:proofErr w:type="gramStart"/>
-            <w:r>
-              <w:rPr>
-                <w:rFonts w:eastAsia="Times New Roman" w:cs="Times New Roman"/>
-                <w:szCs w:val="24"/>
-              </w:rPr>
-              <w:t>doing ?</w:t>
-            </w:r>
-            <w:proofErr w:type="gramEnd"/>
-            <w:r>
-              <w:rPr>
-                <w:rFonts w:eastAsia="Times New Roman" w:cs="Times New Roman"/>
-                <w:szCs w:val="24"/>
-              </w:rPr>
-              <w:t> </w:t>
+              <w:t>What to KEEP doing ? </w:t>
             </w:r>
           </w:p>
         </w:tc>
@@ -7514,23 +7230,7 @@
                 <w:rFonts w:eastAsia="Times New Roman" w:cs="Times New Roman"/>
                 <w:szCs w:val="24"/>
               </w:rPr>
-              <w:t xml:space="preserve">What to START </w:t>
-            </w:r>
-            <w:proofErr w:type="gramStart"/>
-            <w:r>
-              <w:rPr>
-                <w:rFonts w:eastAsia="Times New Roman" w:cs="Times New Roman"/>
-                <w:szCs w:val="24"/>
-              </w:rPr>
-              <w:t>doing ?</w:t>
-            </w:r>
-            <w:proofErr w:type="gramEnd"/>
-            <w:r>
-              <w:rPr>
-                <w:rFonts w:eastAsia="Times New Roman" w:cs="Times New Roman"/>
-                <w:szCs w:val="24"/>
-              </w:rPr>
-              <w:t> </w:t>
+              <w:t>What to START doing ? </w:t>
             </w:r>
           </w:p>
         </w:tc>
@@ -8198,10 +7898,10 @@
       </w:tblPr>
       <w:tblGrid>
         <w:gridCol w:w="577"/>
-        <w:gridCol w:w="2653"/>
-        <w:gridCol w:w="2132"/>
+        <w:gridCol w:w="2708"/>
+        <w:gridCol w:w="2085"/>
         <w:gridCol w:w="1757"/>
-        <w:gridCol w:w="1206"/>
+        <w:gridCol w:w="1198"/>
         <w:gridCol w:w="731"/>
       </w:tblGrid>
       <w:tr>
@@ -8234,7 +7934,6 @@
                 <w:szCs w:val="24"/>
               </w:rPr>
             </w:pPr>
-            <w:proofErr w:type="gramStart"/>
             <w:r>
               <w:rPr>
                 <w:rFonts w:eastAsia="Times New Roman" w:cs="Times New Roman"/>
@@ -8242,17 +7941,7 @@
                 <w:bCs/>
                 <w:szCs w:val="24"/>
               </w:rPr>
-              <w:t>S.No</w:t>
-            </w:r>
-            <w:proofErr w:type="gramEnd"/>
-            <w:r>
-              <w:rPr>
-                <w:rFonts w:eastAsia="Times New Roman" w:cs="Times New Roman"/>
-                <w:b/>
-                <w:bCs/>
-                <w:szCs w:val="24"/>
-              </w:rPr>
-              <w:t> </w:t>
+              <w:t>S.No </w:t>
             </w:r>
           </w:p>
         </w:tc>
@@ -8889,14 +8578,19 @@
           </w:tcPr>
           <w:p>
             <w:pPr>
-              <w:spacing w:before="100" w:beforeAutospacing="1" w:after="100" w:afterAutospacing="1" w:line="240" w:lineRule="auto"/>
-              <w:jc w:val="center"/>
-              <w:textAlignment w:val="baseline"/>
-              <w:rPr>
-                <w:rFonts w:eastAsia="Times New Roman" w:cs="Times New Roman"/>
-                <w:szCs w:val="24"/>
-              </w:rPr>
-            </w:pPr>
+              <w:jc w:val="center"/>
+              <w:rPr>
+                <w:rFonts w:cs="Times New Roman"/>
+                <w:szCs w:val="24"/>
+              </w:rPr>
+            </w:pPr>
+            <w:r>
+              <w:rPr>
+                <w:rFonts w:cs="Times New Roman"/>
+                <w:szCs w:val="24"/>
+              </w:rPr>
+              <w:t>Sebagai [user], saya ingin dapat menetapkan tenggat waktu untuk setiap tugas pada daftar tugas agar tugas yang memiliki tenggat waktu dapat diselesaikan tepat waktu</w:t>
+            </w:r>
           </w:p>
         </w:tc>
         <w:tc>
@@ -8914,14 +8608,19 @@
           </w:tcPr>
           <w:p>
             <w:pPr>
-              <w:spacing w:before="100" w:beforeAutospacing="1" w:after="100" w:afterAutospacing="1" w:line="240" w:lineRule="auto"/>
-              <w:jc w:val="center"/>
-              <w:textAlignment w:val="baseline"/>
-              <w:rPr>
-                <w:rFonts w:eastAsia="Times New Roman" w:cs="Times New Roman"/>
-                <w:szCs w:val="24"/>
-              </w:rPr>
-            </w:pPr>
+              <w:jc w:val="center"/>
+              <w:rPr>
+                <w:rFonts w:cs="Times New Roman"/>
+                <w:szCs w:val="24"/>
+              </w:rPr>
+            </w:pPr>
+            <w:r>
+              <w:rPr>
+                <w:rFonts w:cs="Times New Roman"/>
+                <w:szCs w:val="24"/>
+              </w:rPr>
+              <w:t>Membuat design UI berupa fitur date picker untuk menentukan tenggat waktu</w:t>
+            </w:r>
           </w:p>
         </w:tc>
         <w:tc>
@@ -8939,14 +8638,19 @@
           </w:tcPr>
           <w:p>
             <w:pPr>
-              <w:spacing w:before="100" w:beforeAutospacing="1" w:after="100" w:afterAutospacing="1" w:line="240" w:lineRule="auto"/>
-              <w:jc w:val="center"/>
-              <w:textAlignment w:val="baseline"/>
-              <w:rPr>
-                <w:rFonts w:eastAsia="Times New Roman" w:cs="Times New Roman"/>
-                <w:szCs w:val="24"/>
-              </w:rPr>
-            </w:pPr>
+              <w:jc w:val="center"/>
+              <w:rPr>
+                <w:rFonts w:cs="Times New Roman"/>
+                <w:szCs w:val="24"/>
+              </w:rPr>
+            </w:pPr>
+            <w:r>
+              <w:rPr>
+                <w:rFonts w:cs="Times New Roman"/>
+                <w:szCs w:val="24"/>
+              </w:rPr>
+              <w:t>Erin</w:t>
+            </w:r>
           </w:p>
         </w:tc>
         <w:tc>
@@ -8964,14 +8668,19 @@
           </w:tcPr>
           <w:p>
             <w:pPr>
-              <w:spacing w:before="100" w:beforeAutospacing="1" w:after="100" w:afterAutospacing="1" w:line="240" w:lineRule="auto"/>
-              <w:jc w:val="center"/>
-              <w:textAlignment w:val="baseline"/>
-              <w:rPr>
-                <w:rFonts w:eastAsia="Times New Roman" w:cs="Times New Roman"/>
-                <w:szCs w:val="24"/>
-              </w:rPr>
-            </w:pPr>
+              <w:jc w:val="center"/>
+              <w:rPr>
+                <w:rFonts w:cs="Times New Roman"/>
+                <w:szCs w:val="24"/>
+              </w:rPr>
+            </w:pPr>
+            <w:r>
+              <w:rPr>
+                <w:rFonts w:cs="Times New Roman"/>
+                <w:szCs w:val="24"/>
+              </w:rPr>
+              <w:t>3</w:t>
+            </w:r>
           </w:p>
         </w:tc>
         <w:tc>
@@ -8997,6 +8706,13 @@
                 <w:szCs w:val="24"/>
               </w:rPr>
             </w:pPr>
+            <w:r>
+              <w:rPr>
+                <w:rFonts w:eastAsia="Times New Roman" w:cs="Times New Roman"/>
+                <w:szCs w:val="24"/>
+              </w:rPr>
+              <w:t>Done</w:t>
+            </w:r>
           </w:p>
         </w:tc>
       </w:tr>
@@ -9029,10 +8745,10 @@
         <w:tblLook w:val="04A0" w:firstRow="1" w:lastRow="0" w:firstColumn="1" w:lastColumn="0" w:noHBand="0" w:noVBand="1"/>
       </w:tblPr>
       <w:tblGrid>
-        <w:gridCol w:w="1276"/>
-        <w:gridCol w:w="1656"/>
-        <w:gridCol w:w="3359"/>
-        <w:gridCol w:w="2951"/>
+        <w:gridCol w:w="1257"/>
+        <w:gridCol w:w="1601"/>
+        <w:gridCol w:w="3237"/>
+        <w:gridCol w:w="3147"/>
       </w:tblGrid>
       <w:tr>
         <w:trPr>
@@ -9190,18 +8906,8 @@
                 <w:sz w:val="24"/>
                 <w:szCs w:val="24"/>
               </w:rPr>
-              <w:t xml:space="preserve">What did you do </w:t>
-            </w:r>
-            <w:proofErr w:type="gramStart"/>
-            <w:r>
-              <w:rPr>
-                <w:rFonts w:cs="Times New Roman"/>
-                <w:sz w:val="24"/>
-                <w:szCs w:val="24"/>
-              </w:rPr>
-              <w:t>yesterday ?</w:t>
-            </w:r>
-            <w:proofErr w:type="gramEnd"/>
+              <w:t>What did you do yesterday ?</w:t>
+            </w:r>
           </w:p>
         </w:tc>
         <w:tc>
@@ -9282,18 +8988,8 @@
                 <w:sz w:val="24"/>
                 <w:szCs w:val="24"/>
               </w:rPr>
-              <w:t xml:space="preserve">What are you doing </w:t>
-            </w:r>
-            <w:proofErr w:type="gramStart"/>
-            <w:r>
-              <w:rPr>
-                <w:rFonts w:cs="Times New Roman"/>
-                <w:sz w:val="24"/>
-                <w:szCs w:val="24"/>
-              </w:rPr>
-              <w:t>today ?</w:t>
-            </w:r>
-            <w:proofErr w:type="gramEnd"/>
+              <w:t>What are you doing today ?</w:t>
+            </w:r>
           </w:p>
         </w:tc>
         <w:tc>
@@ -9378,18 +9074,8 @@
                 <w:sz w:val="24"/>
                 <w:szCs w:val="24"/>
               </w:rPr>
-              <w:t xml:space="preserve">Is there anything block </w:t>
-            </w:r>
-            <w:proofErr w:type="gramStart"/>
-            <w:r>
-              <w:rPr>
-                <w:rFonts w:cs="Times New Roman"/>
-                <w:sz w:val="24"/>
-                <w:szCs w:val="24"/>
-              </w:rPr>
-              <w:t>you ?</w:t>
-            </w:r>
-            <w:proofErr w:type="gramEnd"/>
+              <w:t>Is there anything block you ?</w:t>
+            </w:r>
           </w:p>
         </w:tc>
         <w:tc>
@@ -9477,18 +9163,8 @@
                 <w:sz w:val="24"/>
                 <w:szCs w:val="24"/>
               </w:rPr>
-              <w:t xml:space="preserve">What did you do </w:t>
-            </w:r>
-            <w:proofErr w:type="gramStart"/>
-            <w:r>
-              <w:rPr>
-                <w:rFonts w:cs="Times New Roman"/>
-                <w:sz w:val="24"/>
-                <w:szCs w:val="24"/>
-              </w:rPr>
-              <w:t>yesterday ?</w:t>
-            </w:r>
-            <w:proofErr w:type="gramEnd"/>
+              <w:t>What did you do yesterday ?</w:t>
+            </w:r>
           </w:p>
         </w:tc>
         <w:tc>
@@ -9505,6 +9181,12 @@
                 <w:rFonts w:cs="Times New Roman"/>
               </w:rPr>
             </w:pPr>
+            <w:r>
+              <w:rPr>
+                <w:rFonts w:cs="Times New Roman"/>
+              </w:rPr>
+              <w:t>Membuat design UI tombol done pada list pekerjaan</w:t>
+            </w:r>
           </w:p>
         </w:tc>
         <w:tc>
@@ -9515,15 +9197,18 @@
           </w:tcPr>
           <w:p>
             <w:pPr>
-              <w:spacing w:line="259" w:lineRule="auto"/>
               <w:jc w:val="center"/>
               <w:cnfStyle w:val="000000000000" w:firstRow="0" w:lastRow="0" w:firstColumn="0" w:lastColumn="0" w:oddVBand="0" w:evenVBand="0" w:oddHBand="0" w:evenHBand="0" w:firstRowFirstColumn="0" w:firstRowLastColumn="0" w:lastRowFirstColumn="0" w:lastRowLastColumn="0"/>
               <w:rPr>
-                <w:rFonts w:eastAsia="Times New Roman" w:cs="Times New Roman"/>
-                <w:color w:val="000000" w:themeColor="text1"/>
-                <w:szCs w:val="24"/>
-              </w:rPr>
-            </w:pPr>
+                <w:rFonts w:cs="Times New Roman"/>
+              </w:rPr>
+            </w:pPr>
+            <w:r>
+              <w:rPr>
+                <w:rFonts w:cs="Times New Roman"/>
+              </w:rPr>
+              <w:t>Membuat design UI date picker untuk fitur ‘Due Date’</w:t>
+            </w:r>
           </w:p>
         </w:tc>
       </w:tr>
@@ -9572,18 +9257,8 @@
                 <w:sz w:val="24"/>
                 <w:szCs w:val="24"/>
               </w:rPr>
-              <w:t xml:space="preserve">What are you doing </w:t>
-            </w:r>
-            <w:proofErr w:type="gramStart"/>
-            <w:r>
-              <w:rPr>
-                <w:rFonts w:cs="Times New Roman"/>
-                <w:sz w:val="24"/>
-                <w:szCs w:val="24"/>
-              </w:rPr>
-              <w:t>today ?</w:t>
-            </w:r>
-            <w:proofErr w:type="gramEnd"/>
+              <w:t>What are you doing today ?</w:t>
+            </w:r>
           </w:p>
         </w:tc>
         <w:tc>
@@ -9600,6 +9275,24 @@
                 <w:rFonts w:cs="Times New Roman"/>
               </w:rPr>
             </w:pPr>
+            <w:r>
+              <w:rPr>
+                <w:rFonts w:cs="Times New Roman"/>
+              </w:rPr>
+              <w:t xml:space="preserve">Membuat design UI </w:t>
+            </w:r>
+            <w:r>
+              <w:rPr>
+                <w:rFonts w:cs="Times New Roman"/>
+              </w:rPr>
+              <w:t xml:space="preserve">date picker </w:t>
+            </w:r>
+            <w:r>
+              <w:rPr>
+                <w:rFonts w:cs="Times New Roman"/>
+              </w:rPr>
+              <w:t>untuk fitur ‘Due Date’</w:t>
+            </w:r>
           </w:p>
         </w:tc>
         <w:tc>
@@ -9616,6 +9309,36 @@
                 <w:rFonts w:cs="Times New Roman"/>
               </w:rPr>
             </w:pPr>
+            <w:r>
+              <w:rPr>
+                <w:rFonts w:cs="Times New Roman"/>
+              </w:rPr>
+              <w:t xml:space="preserve">Update UI </w:t>
+            </w:r>
+            <w:r>
+              <w:rPr>
+                <w:rFonts w:cs="Times New Roman"/>
+              </w:rPr>
+              <w:t xml:space="preserve">‘tambah </w:t>
+            </w:r>
+            <w:r>
+              <w:rPr>
+                <w:rFonts w:cs="Times New Roman"/>
+              </w:rPr>
+              <w:t xml:space="preserve">pekerjaan’ dan list </w:t>
+            </w:r>
+            <w:r>
+              <w:rPr>
+                <w:rFonts w:cs="Times New Roman"/>
+              </w:rPr>
+              <w:t>pekerjaan</w:t>
+            </w:r>
+            <w:r>
+              <w:rPr>
+                <w:rFonts w:cs="Times New Roman"/>
+              </w:rPr>
+              <w:t xml:space="preserve"> yang terpengaruh increment ‘Due Date’</w:t>
+            </w:r>
           </w:p>
         </w:tc>
       </w:tr>
@@ -9661,18 +9384,8 @@
                 <w:sz w:val="24"/>
                 <w:szCs w:val="24"/>
               </w:rPr>
-              <w:t xml:space="preserve">Is there anything block </w:t>
-            </w:r>
-            <w:proofErr w:type="gramStart"/>
-            <w:r>
-              <w:rPr>
-                <w:rFonts w:cs="Times New Roman"/>
-                <w:sz w:val="24"/>
-                <w:szCs w:val="24"/>
-              </w:rPr>
-              <w:t>you ?</w:t>
-            </w:r>
-            <w:proofErr w:type="gramEnd"/>
+              <w:t>Is there anything block you ?</w:t>
+            </w:r>
           </w:p>
         </w:tc>
         <w:tc>
@@ -9683,10 +9396,36 @@
           </w:tcPr>
           <w:p>
             <w:pPr>
-              <w:spacing w:line="259" w:lineRule="auto"/>
               <w:jc w:val="center"/>
               <w:cnfStyle w:val="000000000000" w:firstRow="0" w:lastRow="0" w:firstColumn="0" w:lastColumn="0" w:oddVBand="0" w:evenVBand="0" w:oddHBand="0" w:evenHBand="0" w:firstRowFirstColumn="0" w:firstRowLastColumn="0" w:lastRowFirstColumn="0" w:lastRowLastColumn="0"/>
-            </w:pPr>
+              <w:rPr>
+                <w:rFonts w:cs="Times New Roman"/>
+              </w:rPr>
+            </w:pPr>
+            <w:r>
+              <w:rPr>
+                <w:rFonts w:cs="Times New Roman"/>
+              </w:rPr>
+              <w:t xml:space="preserve">Kendala saat prototyping </w:t>
+            </w:r>
+            <w:r>
+              <w:rPr>
+                <w:rFonts w:cs="Times New Roman"/>
+              </w:rPr>
+              <w:t xml:space="preserve">figma </w:t>
+            </w:r>
+            <w:r>
+              <w:rPr>
+                <w:rFonts w:cs="Times New Roman"/>
+              </w:rPr>
+              <w:t xml:space="preserve">(animasi) </w:t>
+            </w:r>
+            <w:r>
+              <w:rPr>
+                <w:rFonts w:cs="Times New Roman"/>
+              </w:rPr>
+              <w:t>Date Picker</w:t>
+            </w:r>
           </w:p>
         </w:tc>
         <w:tc>
@@ -9703,6 +9442,12 @@
                 <w:rFonts w:cs="Times New Roman"/>
               </w:rPr>
             </w:pPr>
+            <w:r>
+              <w:rPr>
+                <w:rFonts w:cs="Times New Roman"/>
+              </w:rPr>
+              <w:t>-</w:t>
+            </w:r>
           </w:p>
         </w:tc>
       </w:tr>
@@ -9757,18 +9502,8 @@
                 <w:sz w:val="24"/>
                 <w:szCs w:val="24"/>
               </w:rPr>
-              <w:t xml:space="preserve">What did you do </w:t>
-            </w:r>
-            <w:proofErr w:type="gramStart"/>
-            <w:r>
-              <w:rPr>
-                <w:rFonts w:cs="Times New Roman"/>
-                <w:sz w:val="24"/>
-                <w:szCs w:val="24"/>
-              </w:rPr>
-              <w:t>yesterday ?</w:t>
-            </w:r>
-            <w:proofErr w:type="gramEnd"/>
+              <w:t>What did you do yesterday ?</w:t>
+            </w:r>
           </w:p>
         </w:tc>
         <w:tc>
@@ -9790,23 +9525,7 @@
                 <w:rFonts w:cs="Times New Roman"/>
                 <w:szCs w:val="24"/>
               </w:rPr>
-              <w:t>Membuat fitur berupa radio button yang berlabel “low priority</w:t>
-            </w:r>
-            <w:proofErr w:type="gramStart"/>
-            <w:r>
-              <w:rPr>
-                <w:rFonts w:cs="Times New Roman"/>
-                <w:szCs w:val="24"/>
-              </w:rPr>
-              <w:t>”,</w:t>
-            </w:r>
-            <w:proofErr w:type="gramEnd"/>
-            <w:r>
-              <w:rPr>
-                <w:rFonts w:cs="Times New Roman"/>
-                <w:szCs w:val="24"/>
-              </w:rPr>
-              <w:t xml:space="preserve"> “medium priority” dan “high priority”</w:t>
+              <w:t>Membuat fitur berupa radio button yang berlabel “low priority”, “medium priority” dan “high priority”</w:t>
             </w:r>
           </w:p>
         </w:tc>
@@ -9829,23 +9548,7 @@
                 <w:rFonts w:cs="Times New Roman"/>
                 <w:szCs w:val="24"/>
               </w:rPr>
-              <w:t xml:space="preserve">Membuat fitur </w:t>
-            </w:r>
-            <w:proofErr w:type="gramStart"/>
-            <w:r>
-              <w:rPr>
-                <w:rFonts w:cs="Times New Roman"/>
-                <w:szCs w:val="24"/>
-              </w:rPr>
-              <w:t>berupa  tombol</w:t>
-            </w:r>
-            <w:proofErr w:type="gramEnd"/>
-            <w:r>
-              <w:rPr>
-                <w:rFonts w:cs="Times New Roman"/>
-                <w:szCs w:val="24"/>
-              </w:rPr>
-              <w:t xml:space="preserve"> “edit” pada list pekerjaan  </w:t>
+              <w:t xml:space="preserve">Membuat fitur berupa  tombol “edit” pada list pekerjaan  </w:t>
             </w:r>
           </w:p>
         </w:tc>
@@ -9892,18 +9595,8 @@
                 <w:sz w:val="24"/>
                 <w:szCs w:val="24"/>
               </w:rPr>
-              <w:t xml:space="preserve">What are you doing </w:t>
-            </w:r>
-            <w:proofErr w:type="gramStart"/>
-            <w:r>
-              <w:rPr>
-                <w:rFonts w:cs="Times New Roman"/>
-                <w:sz w:val="24"/>
-                <w:szCs w:val="24"/>
-              </w:rPr>
-              <w:t>today ?</w:t>
-            </w:r>
-            <w:proofErr w:type="gramEnd"/>
+              <w:t>What are you doing today ?</w:t>
+            </w:r>
           </w:p>
         </w:tc>
         <w:tc>
@@ -9926,23 +9619,7 @@
                 <w:rFonts w:cs="Times New Roman"/>
                 <w:szCs w:val="24"/>
               </w:rPr>
-              <w:t xml:space="preserve">Membuat fitur </w:t>
-            </w:r>
-            <w:proofErr w:type="gramStart"/>
-            <w:r>
-              <w:rPr>
-                <w:rFonts w:cs="Times New Roman"/>
-                <w:szCs w:val="24"/>
-              </w:rPr>
-              <w:t>berupa  tombol</w:t>
-            </w:r>
-            <w:proofErr w:type="gramEnd"/>
-            <w:r>
-              <w:rPr>
-                <w:rFonts w:cs="Times New Roman"/>
-                <w:szCs w:val="24"/>
-              </w:rPr>
-              <w:t xml:space="preserve"> “edit” pada list pekerjaan  </w:t>
+              <w:t xml:space="preserve">Membuat fitur berupa  tombol “edit” pada list pekerjaan  </w:t>
             </w:r>
           </w:p>
         </w:tc>
@@ -10014,18 +9691,8 @@
                 <w:sz w:val="24"/>
                 <w:szCs w:val="24"/>
               </w:rPr>
-              <w:t xml:space="preserve">Is there anything block </w:t>
-            </w:r>
-            <w:proofErr w:type="gramStart"/>
-            <w:r>
-              <w:rPr>
-                <w:rFonts w:cs="Times New Roman"/>
-                <w:sz w:val="24"/>
-                <w:szCs w:val="24"/>
-              </w:rPr>
-              <w:t>you ?</w:t>
-            </w:r>
-            <w:proofErr w:type="gramEnd"/>
+              <w:t>Is there anything block you ?</w:t>
+            </w:r>
           </w:p>
         </w:tc>
         <w:tc>
@@ -10098,14 +9765,45 @@
       <w:bookmarkEnd w:id="11"/>
     </w:p>
     <w:p>
+      <w:bookmarkStart w:id="12" w:name="_Hlk134688454"/>
+      <w:r>
+        <w:t xml:space="preserve">Sprint Review dilakukan dengan masing-masing anggota Development Team menjelaskan apa saja yang berjalan baik sepanjang sprint, apa masalah yang ditemukan, dan seperti apa pemecahan masalah tersebut. Masing-masing anggota juga mendemonstrasikan demo produk yang telah dirancang. </w:t>
+      </w:r>
+    </w:p>
+    <w:bookmarkEnd w:id="12"/>
+    <w:p>
+      <w:r>
+        <w:t xml:space="preserve">Kemudian, tim melakukan </w:t>
+      </w:r>
+      <w:r>
+        <w:rPr>
+          <w:i/>
+        </w:rPr>
+        <w:t>peer review</w:t>
+      </w:r>
+      <w:r>
+        <w:rPr>
+          <w:i/>
+        </w:rPr>
+        <w:t xml:space="preserve"> </w:t>
+      </w:r>
+      <w:r>
+        <w:t xml:space="preserve">untuk meninjau apakah produk yang telah dibuat telah memenuhi kebutuhan user, serta berdiskusi mengenai product increment untuk sprint berikutnya. Hasil evaluasi tim menghasilkan keputusan bahwa tidak ada yang perlu ditambahkan dan prototype produk sudah dapat memberikan value bagi pengguna, khususnya mahasiswa. </w:t>
+      </w:r>
+    </w:p>
+    <w:p>
+      <w:bookmarkStart w:id="13" w:name="_GoBack"/>
+      <w:bookmarkEnd w:id="13"/>
+    </w:p>
+    <w:p>
       <w:pPr>
         <w:pStyle w:val="Heading2"/>
       </w:pPr>
-      <w:bookmarkStart w:id="12" w:name="_Toc134689866"/>
+      <w:bookmarkStart w:id="14" w:name="_Toc134689866"/>
       <w:r>
         <w:t>SPRINT RETROSPECTIVE</w:t>
       </w:r>
-      <w:bookmarkEnd w:id="12"/>
+      <w:bookmarkEnd w:id="14"/>
     </w:p>
     <w:p>
       <w:pPr>
@@ -10114,11 +9812,11 @@
           <w:noProof/>
         </w:rPr>
       </w:pPr>
-      <w:bookmarkStart w:id="13" w:name="_Toc134689867"/>
+      <w:bookmarkStart w:id="15" w:name="_Toc134689867"/>
       <w:r>
         <w:t>SCREENSHOT BOARD TRELLO</w:t>
       </w:r>
-      <w:bookmarkEnd w:id="13"/>
+      <w:bookmarkEnd w:id="15"/>
     </w:p>
     <w:p>
       <w:pPr>
@@ -10141,12 +9839,12 @@
       <w:pPr>
         <w:pStyle w:val="Heading1"/>
       </w:pPr>
-      <w:bookmarkStart w:id="14" w:name="_Toc134689868"/>
+      <w:bookmarkStart w:id="16" w:name="_Toc134689868"/>
       <w:r>
         <w:lastRenderedPageBreak/>
         <w:t>LAMPIRAN</w:t>
       </w:r>
-      <w:bookmarkEnd w:id="14"/>
+      <w:bookmarkEnd w:id="16"/>
     </w:p>
     <w:p/>
     <w:p>
@@ -10170,7 +9868,7 @@
 </file>
 
 <file path=word/endnotes.xml><?xml version="1.0" encoding="utf-8"?>
-<w:endnotes xmlns:wpc="http://schemas.microsoft.com/office/word/2010/wordprocessingCanvas" xmlns:cx="http://schemas.microsoft.com/office/drawing/2014/chartex" xmlns:cx1="http://schemas.microsoft.com/office/drawing/2015/9/8/chartex" xmlns:cx2="http://schemas.microsoft.com/office/drawing/2015/10/21/chartex" xmlns:cx3="http://schemas.microsoft.com/office/drawing/2016/5/9/chartex" xmlns:cx4="http://schemas.microsoft.com/office/drawing/2016/5/10/chartex" xmlns:cx5="http://schemas.microsoft.com/office/drawing/2016/5/11/chartex" xmlns:cx6="http://schemas.microsoft.com/office/drawing/2016/5/12/chartex" xmlns:cx7="http://schemas.microsoft.com/office/drawing/2016/5/13/chartex" xmlns:cx8="http://schemas.microsoft.com/office/drawing/2016/5/14/chartex" xmlns:mc="http://schemas.openxmlformats.org/markup-compatibility/2006" xmlns:aink="http://schemas.microsoft.com/office/drawing/2016/ink" xmlns:am3d="http://schemas.microsoft.com/office/drawing/2017/model3d" xmlns:o="urn:schemas-microsoft-com:office:office" xmlns:oel="http://schemas.microsoft.com/office/2019/extlst" xmlns:r="http://schemas.openxmlformats.org/officeDocument/2006/relationships" xmlns:m="http://schemas.openxmlformats.org/officeDocument/2006/math" xmlns:v="urn:schemas-microsoft-com:vml" xmlns:wp14="http://schemas.microsoft.com/office/word/2010/wordprocessingDrawing" xmlns:wp="http://schemas.openxmlformats.org/drawingml/2006/wordprocessingDrawing" xmlns:w10="urn:schemas-microsoft-com:office:word" xmlns:w="http://schemas.openxmlformats.org/wordprocessingml/2006/main" xmlns:w14="http://schemas.microsoft.com/office/word/2010/wordml" xmlns:w15="http://schemas.microsoft.com/office/word/2012/wordml" xmlns:w16cex="http://schemas.microsoft.com/office/word/2018/wordml/cex" xmlns:w16cid="http://schemas.microsoft.com/office/word/2016/wordml/cid" xmlns:w16="http://schemas.microsoft.com/office/word/2018/wordml" xmlns:w16du="http://schemas.microsoft.com/office/word/2023/wordml/word16du" xmlns:w16sdtdh="http://schemas.microsoft.com/office/word/2020/wordml/sdtdatahash" xmlns:w16se="http://schemas.microsoft.com/office/word/2015/wordml/symex" xmlns:wpg="http://schemas.microsoft.com/office/word/2010/wordprocessingGroup" xmlns:wpi="http://schemas.microsoft.com/office/word/2010/wordprocessingInk" xmlns:wne="http://schemas.microsoft.com/office/word/2006/wordml" xmlns:wps="http://schemas.microsoft.com/office/word/2010/wordprocessingShape" mc:Ignorable="w14 w15 w16se w16cid w16 w16cex w16sdtdh wp14">
+<w:endnotes xmlns:wpc="http://schemas.microsoft.com/office/word/2010/wordprocessingCanvas" xmlns:cx="http://schemas.microsoft.com/office/drawing/2014/chartex" xmlns:cx1="http://schemas.microsoft.com/office/drawing/2015/9/8/chartex" xmlns:cx2="http://schemas.microsoft.com/office/drawing/2015/10/21/chartex" xmlns:cx3="http://schemas.microsoft.com/office/drawing/2016/5/9/chartex" xmlns:cx4="http://schemas.microsoft.com/office/drawing/2016/5/10/chartex" xmlns:cx5="http://schemas.microsoft.com/office/drawing/2016/5/11/chartex" xmlns:cx6="http://schemas.microsoft.com/office/drawing/2016/5/12/chartex" xmlns:cx7="http://schemas.microsoft.com/office/drawing/2016/5/13/chartex" xmlns:cx8="http://schemas.microsoft.com/office/drawing/2016/5/14/chartex" xmlns:mc="http://schemas.openxmlformats.org/markup-compatibility/2006" xmlns:aink="http://schemas.microsoft.com/office/drawing/2016/ink" xmlns:am3d="http://schemas.microsoft.com/office/drawing/2017/model3d" xmlns:o="urn:schemas-microsoft-com:office:office" xmlns:r="http://schemas.openxmlformats.org/officeDocument/2006/relationships" xmlns:m="http://schemas.openxmlformats.org/officeDocument/2006/math" xmlns:v="urn:schemas-microsoft-com:vml" xmlns:wp14="http://schemas.microsoft.com/office/word/2010/wordprocessingDrawing" xmlns:wp="http://schemas.openxmlformats.org/drawingml/2006/wordprocessingDrawing" xmlns:w10="urn:schemas-microsoft-com:office:word" xmlns:w="http://schemas.openxmlformats.org/wordprocessingml/2006/main" xmlns:w14="http://schemas.microsoft.com/office/word/2010/wordml" xmlns:w15="http://schemas.microsoft.com/office/word/2012/wordml" xmlns:w16cid="http://schemas.microsoft.com/office/word/2016/wordml/cid" xmlns:w16se="http://schemas.microsoft.com/office/word/2015/wordml/symex" xmlns:wpg="http://schemas.microsoft.com/office/word/2010/wordprocessingGroup" xmlns:wpi="http://schemas.microsoft.com/office/word/2010/wordprocessingInk" xmlns:wne="http://schemas.microsoft.com/office/word/2006/wordml" xmlns:wps="http://schemas.microsoft.com/office/word/2010/wordprocessingShape" mc:Ignorable="w14 w15 w16se w16cid wp14">
   <w:endnote w:type="separator" w:id="-1">
     <w:p>
       <w:pPr>
@@ -10195,7 +9893,7 @@
 </file>
 
 <file path=word/footer1.xml><?xml version="1.0" encoding="utf-8"?>
-<w:ftr xmlns:wpc="http://schemas.microsoft.com/office/word/2010/wordprocessingCanvas" xmlns:cx="http://schemas.microsoft.com/office/drawing/2014/chartex" xmlns:cx1="http://schemas.microsoft.com/office/drawing/2015/9/8/chartex" xmlns:cx2="http://schemas.microsoft.com/office/drawing/2015/10/21/chartex" xmlns:cx3="http://schemas.microsoft.com/office/drawing/2016/5/9/chartex" xmlns:cx4="http://schemas.microsoft.com/office/drawing/2016/5/10/chartex" xmlns:cx5="http://schemas.microsoft.com/office/drawing/2016/5/11/chartex" xmlns:cx6="http://schemas.microsoft.com/office/drawing/2016/5/12/chartex" xmlns:cx7="http://schemas.microsoft.com/office/drawing/2016/5/13/chartex" xmlns:cx8="http://schemas.microsoft.com/office/drawing/2016/5/14/chartex" xmlns:mc="http://schemas.openxmlformats.org/markup-compatibility/2006" xmlns:aink="http://schemas.microsoft.com/office/drawing/2016/ink" xmlns:am3d="http://schemas.microsoft.com/office/drawing/2017/model3d" xmlns:o="urn:schemas-microsoft-com:office:office" xmlns:oel="http://schemas.microsoft.com/office/2019/extlst" xmlns:r="http://schemas.openxmlformats.org/officeDocument/2006/relationships" xmlns:m="http://schemas.openxmlformats.org/officeDocument/2006/math" xmlns:v="urn:schemas-microsoft-com:vml" xmlns:wp14="http://schemas.microsoft.com/office/word/2010/wordprocessingDrawing" xmlns:wp="http://schemas.openxmlformats.org/drawingml/2006/wordprocessingDrawing" xmlns:w10="urn:schemas-microsoft-com:office:word" xmlns:w="http://schemas.openxmlformats.org/wordprocessingml/2006/main" xmlns:w14="http://schemas.microsoft.com/office/word/2010/wordml" xmlns:w15="http://schemas.microsoft.com/office/word/2012/wordml" xmlns:w16cex="http://schemas.microsoft.com/office/word/2018/wordml/cex" xmlns:w16cid="http://schemas.microsoft.com/office/word/2016/wordml/cid" xmlns:w16="http://schemas.microsoft.com/office/word/2018/wordml" xmlns:w16du="http://schemas.microsoft.com/office/word/2023/wordml/word16du" xmlns:w16sdtdh="http://schemas.microsoft.com/office/word/2020/wordml/sdtdatahash" xmlns:w16se="http://schemas.microsoft.com/office/word/2015/wordml/symex" xmlns:wpg="http://schemas.microsoft.com/office/word/2010/wordprocessingGroup" xmlns:wpi="http://schemas.microsoft.com/office/word/2010/wordprocessingInk" xmlns:wne="http://schemas.microsoft.com/office/word/2006/wordml" xmlns:wps="http://schemas.microsoft.com/office/word/2010/wordprocessingShape" mc:Ignorable="w14 w15 w16se w16cid w16 w16cex w16sdtdh wp14">
+<w:ftr xmlns:wpc="http://schemas.microsoft.com/office/word/2010/wordprocessingCanvas" xmlns:cx="http://schemas.microsoft.com/office/drawing/2014/chartex" xmlns:cx1="http://schemas.microsoft.com/office/drawing/2015/9/8/chartex" xmlns:cx2="http://schemas.microsoft.com/office/drawing/2015/10/21/chartex" xmlns:cx3="http://schemas.microsoft.com/office/drawing/2016/5/9/chartex" xmlns:cx4="http://schemas.microsoft.com/office/drawing/2016/5/10/chartex" xmlns:cx5="http://schemas.microsoft.com/office/drawing/2016/5/11/chartex" xmlns:cx6="http://schemas.microsoft.com/office/drawing/2016/5/12/chartex" xmlns:cx7="http://schemas.microsoft.com/office/drawing/2016/5/13/chartex" xmlns:cx8="http://schemas.microsoft.com/office/drawing/2016/5/14/chartex" xmlns:mc="http://schemas.openxmlformats.org/markup-compatibility/2006" xmlns:aink="http://schemas.microsoft.com/office/drawing/2016/ink" xmlns:am3d="http://schemas.microsoft.com/office/drawing/2017/model3d" xmlns:o="urn:schemas-microsoft-com:office:office" xmlns:r="http://schemas.openxmlformats.org/officeDocument/2006/relationships" xmlns:m="http://schemas.openxmlformats.org/officeDocument/2006/math" xmlns:v="urn:schemas-microsoft-com:vml" xmlns:wp14="http://schemas.microsoft.com/office/word/2010/wordprocessingDrawing" xmlns:wp="http://schemas.openxmlformats.org/drawingml/2006/wordprocessingDrawing" xmlns:w10="urn:schemas-microsoft-com:office:word" xmlns:w="http://schemas.openxmlformats.org/wordprocessingml/2006/main" xmlns:w14="http://schemas.microsoft.com/office/word/2010/wordml" xmlns:w15="http://schemas.microsoft.com/office/word/2012/wordml" xmlns:w16cid="http://schemas.microsoft.com/office/word/2016/wordml/cid" xmlns:w16se="http://schemas.microsoft.com/office/word/2015/wordml/symex" xmlns:wpg="http://schemas.microsoft.com/office/word/2010/wordprocessingGroup" xmlns:wpi="http://schemas.microsoft.com/office/word/2010/wordprocessingInk" xmlns:wne="http://schemas.microsoft.com/office/word/2006/wordml" xmlns:wps="http://schemas.microsoft.com/office/word/2010/wordprocessingShape" mc:Ignorable="w14 w15 w16se w16cid wp14">
   <w:sdt>
     <w:sdtPr>
       <w:id w:val="272292239"/>
@@ -10204,6 +9902,7 @@
         <w:docPartUnique/>
       </w:docPartObj>
     </w:sdtPr>
+    <w:sdtEndPr/>
     <w:sdtContent>
       <w:p>
         <w:pPr>
@@ -10240,7 +9939,7 @@
 </file>
 
 <file path=word/footer2.xml><?xml version="1.0" encoding="utf-8"?>
-<w:ftr xmlns:wpc="http://schemas.microsoft.com/office/word/2010/wordprocessingCanvas" xmlns:cx="http://schemas.microsoft.com/office/drawing/2014/chartex" xmlns:cx1="http://schemas.microsoft.com/office/drawing/2015/9/8/chartex" xmlns:cx2="http://schemas.microsoft.com/office/drawing/2015/10/21/chartex" xmlns:cx3="http://schemas.microsoft.com/office/drawing/2016/5/9/chartex" xmlns:cx4="http://schemas.microsoft.com/office/drawing/2016/5/10/chartex" xmlns:cx5="http://schemas.microsoft.com/office/drawing/2016/5/11/chartex" xmlns:cx6="http://schemas.microsoft.com/office/drawing/2016/5/12/chartex" xmlns:cx7="http://schemas.microsoft.com/office/drawing/2016/5/13/chartex" xmlns:cx8="http://schemas.microsoft.com/office/drawing/2016/5/14/chartex" xmlns:mc="http://schemas.openxmlformats.org/markup-compatibility/2006" xmlns:aink="http://schemas.microsoft.com/office/drawing/2016/ink" xmlns:am3d="http://schemas.microsoft.com/office/drawing/2017/model3d" xmlns:o="urn:schemas-microsoft-com:office:office" xmlns:oel="http://schemas.microsoft.com/office/2019/extlst" xmlns:r="http://schemas.openxmlformats.org/officeDocument/2006/relationships" xmlns:m="http://schemas.openxmlformats.org/officeDocument/2006/math" xmlns:v="urn:schemas-microsoft-com:vml" xmlns:wp14="http://schemas.microsoft.com/office/word/2010/wordprocessingDrawing" xmlns:wp="http://schemas.openxmlformats.org/drawingml/2006/wordprocessingDrawing" xmlns:w10="urn:schemas-microsoft-com:office:word" xmlns:w="http://schemas.openxmlformats.org/wordprocessingml/2006/main" xmlns:w14="http://schemas.microsoft.com/office/word/2010/wordml" xmlns:w15="http://schemas.microsoft.com/office/word/2012/wordml" xmlns:w16cex="http://schemas.microsoft.com/office/word/2018/wordml/cex" xmlns:w16cid="http://schemas.microsoft.com/office/word/2016/wordml/cid" xmlns:w16="http://schemas.microsoft.com/office/word/2018/wordml" xmlns:w16du="http://schemas.microsoft.com/office/word/2023/wordml/word16du" xmlns:w16sdtdh="http://schemas.microsoft.com/office/word/2020/wordml/sdtdatahash" xmlns:w16se="http://schemas.microsoft.com/office/word/2015/wordml/symex" xmlns:wpg="http://schemas.microsoft.com/office/word/2010/wordprocessingGroup" xmlns:wpi="http://schemas.microsoft.com/office/word/2010/wordprocessingInk" xmlns:wne="http://schemas.microsoft.com/office/word/2006/wordml" xmlns:wps="http://schemas.microsoft.com/office/word/2010/wordprocessingShape" mc:Ignorable="w14 w15 w16se w16cid w16 w16cex w16sdtdh wp14">
+<w:ftr xmlns:wpc="http://schemas.microsoft.com/office/word/2010/wordprocessingCanvas" xmlns:cx="http://schemas.microsoft.com/office/drawing/2014/chartex" xmlns:cx1="http://schemas.microsoft.com/office/drawing/2015/9/8/chartex" xmlns:cx2="http://schemas.microsoft.com/office/drawing/2015/10/21/chartex" xmlns:cx3="http://schemas.microsoft.com/office/drawing/2016/5/9/chartex" xmlns:cx4="http://schemas.microsoft.com/office/drawing/2016/5/10/chartex" xmlns:cx5="http://schemas.microsoft.com/office/drawing/2016/5/11/chartex" xmlns:cx6="http://schemas.microsoft.com/office/drawing/2016/5/12/chartex" xmlns:cx7="http://schemas.microsoft.com/office/drawing/2016/5/13/chartex" xmlns:cx8="http://schemas.microsoft.com/office/drawing/2016/5/14/chartex" xmlns:mc="http://schemas.openxmlformats.org/markup-compatibility/2006" xmlns:aink="http://schemas.microsoft.com/office/drawing/2016/ink" xmlns:am3d="http://schemas.microsoft.com/office/drawing/2017/model3d" xmlns:o="urn:schemas-microsoft-com:office:office" xmlns:r="http://schemas.openxmlformats.org/officeDocument/2006/relationships" xmlns:m="http://schemas.openxmlformats.org/officeDocument/2006/math" xmlns:v="urn:schemas-microsoft-com:vml" xmlns:wp14="http://schemas.microsoft.com/office/word/2010/wordprocessingDrawing" xmlns:wp="http://schemas.openxmlformats.org/drawingml/2006/wordprocessingDrawing" xmlns:w10="urn:schemas-microsoft-com:office:word" xmlns:w="http://schemas.openxmlformats.org/wordprocessingml/2006/main" xmlns:w14="http://schemas.microsoft.com/office/word/2010/wordml" xmlns:w15="http://schemas.microsoft.com/office/word/2012/wordml" xmlns:w16cid="http://schemas.microsoft.com/office/word/2016/wordml/cid" xmlns:w16se="http://schemas.microsoft.com/office/word/2015/wordml/symex" xmlns:wpg="http://schemas.microsoft.com/office/word/2010/wordprocessingGroup" xmlns:wpi="http://schemas.microsoft.com/office/word/2010/wordprocessingInk" xmlns:wne="http://schemas.microsoft.com/office/word/2006/wordml" xmlns:wps="http://schemas.microsoft.com/office/word/2010/wordprocessingShape" mc:Ignorable="w14 w15 w16se w16cid wp14">
   <w:p>
     <w:pPr>
       <w:pStyle w:val="Footer"/>
@@ -10274,7 +9973,7 @@
 </file>
 
 <file path=word/footnotes.xml><?xml version="1.0" encoding="utf-8"?>
-<w:footnotes xmlns:wpc="http://schemas.microsoft.com/office/word/2010/wordprocessingCanvas" xmlns:cx="http://schemas.microsoft.com/office/drawing/2014/chartex" xmlns:cx1="http://schemas.microsoft.com/office/drawing/2015/9/8/chartex" xmlns:cx2="http://schemas.microsoft.com/office/drawing/2015/10/21/chartex" xmlns:cx3="http://schemas.microsoft.com/office/drawing/2016/5/9/chartex" xmlns:cx4="http://schemas.microsoft.com/office/drawing/2016/5/10/chartex" xmlns:cx5="http://schemas.microsoft.com/office/drawing/2016/5/11/chartex" xmlns:cx6="http://schemas.microsoft.com/office/drawing/2016/5/12/chartex" xmlns:cx7="http://schemas.microsoft.com/office/drawing/2016/5/13/chartex" xmlns:cx8="http://schemas.microsoft.com/office/drawing/2016/5/14/chartex" xmlns:mc="http://schemas.openxmlformats.org/markup-compatibility/2006" xmlns:aink="http://schemas.microsoft.com/office/drawing/2016/ink" xmlns:am3d="http://schemas.microsoft.com/office/drawing/2017/model3d" xmlns:o="urn:schemas-microsoft-com:office:office" xmlns:oel="http://schemas.microsoft.com/office/2019/extlst" xmlns:r="http://schemas.openxmlformats.org/officeDocument/2006/relationships" xmlns:m="http://schemas.openxmlformats.org/officeDocument/2006/math" xmlns:v="urn:schemas-microsoft-com:vml" xmlns:wp14="http://schemas.microsoft.com/office/word/2010/wordprocessingDrawing" xmlns:wp="http://schemas.openxmlformats.org/drawingml/2006/wordprocessingDrawing" xmlns:w10="urn:schemas-microsoft-com:office:word" xmlns:w="http://schemas.openxmlformats.org/wordprocessingml/2006/main" xmlns:w14="http://schemas.microsoft.com/office/word/2010/wordml" xmlns:w15="http://schemas.microsoft.com/office/word/2012/wordml" xmlns:w16cex="http://schemas.microsoft.com/office/word/2018/wordml/cex" xmlns:w16cid="http://schemas.microsoft.com/office/word/2016/wordml/cid" xmlns:w16="http://schemas.microsoft.com/office/word/2018/wordml" xmlns:w16du="http://schemas.microsoft.com/office/word/2023/wordml/word16du" xmlns:w16sdtdh="http://schemas.microsoft.com/office/word/2020/wordml/sdtdatahash" xmlns:w16se="http://schemas.microsoft.com/office/word/2015/wordml/symex" xmlns:wpg="http://schemas.microsoft.com/office/word/2010/wordprocessingGroup" xmlns:wpi="http://schemas.microsoft.com/office/word/2010/wordprocessingInk" xmlns:wne="http://schemas.microsoft.com/office/word/2006/wordml" xmlns:wps="http://schemas.microsoft.com/office/word/2010/wordprocessingShape" mc:Ignorable="w14 w15 w16se w16cid w16 w16cex w16sdtdh wp14">
+<w:footnotes xmlns:wpc="http://schemas.microsoft.com/office/word/2010/wordprocessingCanvas" xmlns:cx="http://schemas.microsoft.com/office/drawing/2014/chartex" xmlns:cx1="http://schemas.microsoft.com/office/drawing/2015/9/8/chartex" xmlns:cx2="http://schemas.microsoft.com/office/drawing/2015/10/21/chartex" xmlns:cx3="http://schemas.microsoft.com/office/drawing/2016/5/9/chartex" xmlns:cx4="http://schemas.microsoft.com/office/drawing/2016/5/10/chartex" xmlns:cx5="http://schemas.microsoft.com/office/drawing/2016/5/11/chartex" xmlns:cx6="http://schemas.microsoft.com/office/drawing/2016/5/12/chartex" xmlns:cx7="http://schemas.microsoft.com/office/drawing/2016/5/13/chartex" xmlns:cx8="http://schemas.microsoft.com/office/drawing/2016/5/14/chartex" xmlns:mc="http://schemas.openxmlformats.org/markup-compatibility/2006" xmlns:aink="http://schemas.microsoft.com/office/drawing/2016/ink" xmlns:am3d="http://schemas.microsoft.com/office/drawing/2017/model3d" xmlns:o="urn:schemas-microsoft-com:office:office" xmlns:r="http://schemas.openxmlformats.org/officeDocument/2006/relationships" xmlns:m="http://schemas.openxmlformats.org/officeDocument/2006/math" xmlns:v="urn:schemas-microsoft-com:vml" xmlns:wp14="http://schemas.microsoft.com/office/word/2010/wordprocessingDrawing" xmlns:wp="http://schemas.openxmlformats.org/drawingml/2006/wordprocessingDrawing" xmlns:w10="urn:schemas-microsoft-com:office:word" xmlns:w="http://schemas.openxmlformats.org/wordprocessingml/2006/main" xmlns:w14="http://schemas.microsoft.com/office/word/2010/wordml" xmlns:w15="http://schemas.microsoft.com/office/word/2012/wordml" xmlns:w16cid="http://schemas.microsoft.com/office/word/2016/wordml/cid" xmlns:w16se="http://schemas.microsoft.com/office/word/2015/wordml/symex" xmlns:wpg="http://schemas.microsoft.com/office/word/2010/wordprocessingGroup" xmlns:wpi="http://schemas.microsoft.com/office/word/2010/wordprocessingInk" xmlns:wne="http://schemas.microsoft.com/office/word/2006/wordml" xmlns:wps="http://schemas.microsoft.com/office/word/2010/wordprocessingShape" mc:Ignorable="w14 w15 w16se w16cid wp14">
   <w:footnote w:type="separator" w:id="-1">
     <w:p>
       <w:pPr>
@@ -10299,7 +9998,7 @@
 </file>
 
 <file path=word/numbering.xml><?xml version="1.0" encoding="utf-8"?>
-<w:numbering xmlns:wpc="http://schemas.microsoft.com/office/word/2010/wordprocessingCanvas" xmlns:cx="http://schemas.microsoft.com/office/drawing/2014/chartex" xmlns:cx1="http://schemas.microsoft.com/office/drawing/2015/9/8/chartex" xmlns:cx2="http://schemas.microsoft.com/office/drawing/2015/10/21/chartex" xmlns:cx3="http://schemas.microsoft.com/office/drawing/2016/5/9/chartex" xmlns:cx4="http://schemas.microsoft.com/office/drawing/2016/5/10/chartex" xmlns:cx5="http://schemas.microsoft.com/office/drawing/2016/5/11/chartex" xmlns:cx6="http://schemas.microsoft.com/office/drawing/2016/5/12/chartex" xmlns:cx7="http://schemas.microsoft.com/office/drawing/2016/5/13/chartex" xmlns:cx8="http://schemas.microsoft.com/office/drawing/2016/5/14/chartex" xmlns:mc="http://schemas.openxmlformats.org/markup-compatibility/2006" xmlns:aink="http://schemas.microsoft.com/office/drawing/2016/ink" xmlns:am3d="http://schemas.microsoft.com/office/drawing/2017/model3d" xmlns:o="urn:schemas-microsoft-com:office:office" xmlns:oel="http://schemas.microsoft.com/office/2019/extlst" xmlns:r="http://schemas.openxmlformats.org/officeDocument/2006/relationships" xmlns:m="http://schemas.openxmlformats.org/officeDocument/2006/math" xmlns:v="urn:schemas-microsoft-com:vml" xmlns:wp14="http://schemas.microsoft.com/office/word/2010/wordprocessingDrawing" xmlns:wp="http://schemas.openxmlformats.org/drawingml/2006/wordprocessingDrawing" xmlns:w10="urn:schemas-microsoft-com:office:word" xmlns:w="http://schemas.openxmlformats.org/wordprocessingml/2006/main" xmlns:w14="http://schemas.microsoft.com/office/word/2010/wordml" xmlns:w15="http://schemas.microsoft.com/office/word/2012/wordml" xmlns:w16cex="http://schemas.microsoft.com/office/word/2018/wordml/cex" xmlns:w16cid="http://schemas.microsoft.com/office/word/2016/wordml/cid" xmlns:w16="http://schemas.microsoft.com/office/word/2018/wordml" xmlns:w16du="http://schemas.microsoft.com/office/word/2023/wordml/word16du" xmlns:w16sdtdh="http://schemas.microsoft.com/office/word/2020/wordml/sdtdatahash" xmlns:w16se="http://schemas.microsoft.com/office/word/2015/wordml/symex" xmlns:wpg="http://schemas.microsoft.com/office/word/2010/wordprocessingGroup" xmlns:wpi="http://schemas.microsoft.com/office/word/2010/wordprocessingInk" xmlns:wne="http://schemas.microsoft.com/office/word/2006/wordml" xmlns:wps="http://schemas.microsoft.com/office/word/2010/wordprocessingShape" mc:Ignorable="w14 w15 w16se w16cid w16 w16cex w16sdtdh wp14">
+<w:numbering xmlns:wpc="http://schemas.microsoft.com/office/word/2010/wordprocessingCanvas" xmlns:cx="http://schemas.microsoft.com/office/drawing/2014/chartex" xmlns:cx1="http://schemas.microsoft.com/office/drawing/2015/9/8/chartex" xmlns:cx2="http://schemas.microsoft.com/office/drawing/2015/10/21/chartex" xmlns:cx3="http://schemas.microsoft.com/office/drawing/2016/5/9/chartex" xmlns:cx4="http://schemas.microsoft.com/office/drawing/2016/5/10/chartex" xmlns:cx5="http://schemas.microsoft.com/office/drawing/2016/5/11/chartex" xmlns:cx6="http://schemas.microsoft.com/office/drawing/2016/5/12/chartex" xmlns:cx7="http://schemas.microsoft.com/office/drawing/2016/5/13/chartex" xmlns:cx8="http://schemas.microsoft.com/office/drawing/2016/5/14/chartex" xmlns:mc="http://schemas.openxmlformats.org/markup-compatibility/2006" xmlns:aink="http://schemas.microsoft.com/office/drawing/2016/ink" xmlns:am3d="http://schemas.microsoft.com/office/drawing/2017/model3d" xmlns:o="urn:schemas-microsoft-com:office:office" xmlns:r="http://schemas.openxmlformats.org/officeDocument/2006/relationships" xmlns:m="http://schemas.openxmlformats.org/officeDocument/2006/math" xmlns:v="urn:schemas-microsoft-com:vml" xmlns:wp14="http://schemas.microsoft.com/office/word/2010/wordprocessingDrawing" xmlns:wp="http://schemas.openxmlformats.org/drawingml/2006/wordprocessingDrawing" xmlns:w10="urn:schemas-microsoft-com:office:word" xmlns:w="http://schemas.openxmlformats.org/wordprocessingml/2006/main" xmlns:w14="http://schemas.microsoft.com/office/word/2010/wordml" xmlns:w15="http://schemas.microsoft.com/office/word/2012/wordml" xmlns:w16cid="http://schemas.microsoft.com/office/word/2016/wordml/cid" xmlns:w16se="http://schemas.microsoft.com/office/word/2015/wordml/symex" xmlns:wpg="http://schemas.microsoft.com/office/word/2010/wordprocessingGroup" xmlns:wpi="http://schemas.microsoft.com/office/word/2010/wordprocessingInk" xmlns:wne="http://schemas.microsoft.com/office/word/2006/wordml" xmlns:wps="http://schemas.microsoft.com/office/word/2010/wordprocessingShape" mc:Ignorable="w14 w15 w16se w16cid wp14">
   <w:abstractNum w:abstractNumId="0" w15:restartNumberingAfterBreak="0">
     <w:nsid w:val="011F38B5"/>
     <w:multiLevelType w:val="multilevel"/>
@@ -10860,23 +10559,23 @@
       </w:rPr>
     </w:lvl>
   </w:abstractNum>
-  <w:num w:numId="1" w16cid:durableId="1498106016">
+  <w:num w:numId="1">
     <w:abstractNumId w:val="3"/>
   </w:num>
-  <w:num w:numId="2" w16cid:durableId="547037467">
+  <w:num w:numId="2">
     <w:abstractNumId w:val="1"/>
   </w:num>
-  <w:num w:numId="3" w16cid:durableId="756906724">
+  <w:num w:numId="3">
     <w:abstractNumId w:val="0"/>
   </w:num>
-  <w:num w:numId="4" w16cid:durableId="1560046962">
+  <w:num w:numId="4">
     <w:abstractNumId w:val="2"/>
   </w:num>
 </w:numbering>
 </file>
 
 <file path=word/styles.xml><?xml version="1.0" encoding="utf-8"?>
-<w:styles xmlns:mc="http://schemas.openxmlformats.org/markup-compatibility/2006" xmlns:r="http://schemas.openxmlformats.org/officeDocument/2006/relationships" xmlns:w="http://schemas.openxmlformats.org/wordprocessingml/2006/main" xmlns:w14="http://schemas.microsoft.com/office/word/2010/wordml" xmlns:w15="http://schemas.microsoft.com/office/word/2012/wordml" xmlns:w16cex="http://schemas.microsoft.com/office/word/2018/wordml/cex" xmlns:w16cid="http://schemas.microsoft.com/office/word/2016/wordml/cid" xmlns:w16="http://schemas.microsoft.com/office/word/2018/wordml" xmlns:w16sdtdh="http://schemas.microsoft.com/office/word/2020/wordml/sdtdatahash" xmlns:w16se="http://schemas.microsoft.com/office/word/2015/wordml/symex" mc:Ignorable="w14 w15 w16se w16cid w16 w16cex w16sdtdh">
+<w:styles xmlns:mc="http://schemas.openxmlformats.org/markup-compatibility/2006" xmlns:r="http://schemas.openxmlformats.org/officeDocument/2006/relationships" xmlns:w="http://schemas.openxmlformats.org/wordprocessingml/2006/main" xmlns:w14="http://schemas.microsoft.com/office/word/2010/wordml" xmlns:w15="http://schemas.microsoft.com/office/word/2012/wordml" xmlns:w16cid="http://schemas.microsoft.com/office/word/2016/wordml/cid" xmlns:w16se="http://schemas.microsoft.com/office/word/2015/wordml/symex" mc:Ignorable="w14 w15 w16se w16cid">
   <w:docDefaults>
     <w:rPrDefault>
       <w:rPr>
@@ -10893,7 +10592,7 @@
       </w:pPr>
     </w:pPrDefault>
   </w:docDefaults>
-  <w:latentStyles w:defLockedState="0" w:defUIPriority="99" w:defSemiHidden="0" w:defUnhideWhenUsed="0" w:defQFormat="0" w:count="376">
+  <w:latentStyles w:defLockedState="0" w:defUIPriority="99" w:defSemiHidden="0" w:defUnhideWhenUsed="0" w:defQFormat="0" w:count="375">
     <w:lsdException w:name="Normal" w:uiPriority="0" w:qFormat="1"/>
     <w:lsdException w:name="heading 1" w:uiPriority="9" w:qFormat="1"/>
     <w:lsdException w:name="heading 2" w:semiHidden="1" w:uiPriority="9" w:unhideWhenUsed="1" w:qFormat="1"/>
@@ -11048,7 +10747,7 @@
     <w:lsdException w:name="Table Web 2" w:semiHidden="1" w:unhideWhenUsed="1"/>
     <w:lsdException w:name="Table Web 3" w:semiHidden="1" w:unhideWhenUsed="1"/>
     <w:lsdException w:name="Balloon Text" w:semiHidden="1" w:unhideWhenUsed="1"/>
-    <w:lsdException w:name="Table Grid" w:semiHidden="1" w:uiPriority="59" w:unhideWhenUsed="1"/>
+    <w:lsdException w:name="Table Grid" w:uiPriority="59"/>
     <w:lsdException w:name="Table Theme" w:semiHidden="1" w:unhideWhenUsed="1"/>
     <w:lsdException w:name="Placeholder Text" w:semiHidden="1"/>
     <w:lsdException w:name="No Spacing" w:uiPriority="1" w:qFormat="1"/>
@@ -11269,7 +10968,6 @@
     <w:lsdException w:name="Smart Hyperlink" w:semiHidden="1" w:unhideWhenUsed="1"/>
     <w:lsdException w:name="Hashtag" w:semiHidden="1" w:unhideWhenUsed="1"/>
     <w:lsdException w:name="Unresolved Mention" w:semiHidden="1" w:unhideWhenUsed="1"/>
-    <w:lsdException w:name="Smart Link" w:semiHidden="1" w:unhideWhenUsed="1"/>
   </w:latentStyles>
   <w:style w:type="paragraph" w:default="1" w:styleId="Normal">
     <w:name w:val="Normal"/>
@@ -12323,7 +12021,7 @@
 </file>
 
 <file path=customXml/itemProps1.xml><?xml version="1.0" encoding="utf-8"?>
-<ds:datastoreItem xmlns:ds="http://schemas.openxmlformats.org/officeDocument/2006/customXml" ds:itemID="{AE587FC1-E951-4369-8E1B-F844D0E24D23}">
+<ds:datastoreItem xmlns:ds="http://schemas.openxmlformats.org/officeDocument/2006/customXml" ds:itemID="{D155B446-58EB-4EC1-8A91-D326A58E74BE}">
   <ds:schemaRefs>
     <ds:schemaRef ds:uri="http://schemas.openxmlformats.org/officeDocument/2006/bibliography"/>
   </ds:schemaRefs>

</xml_diff>

<commit_message>
Melengkapi Tabel Daily Scrum Meeting dan menambahkan Tabel Sprint Retrospective
</commit_message>
<xml_diff>
--- a/NIM_LaporanProjectUTS.docx
+++ b/NIM_LaporanProjectUTS.docx
@@ -1,6 +1,6 @@
 
 <file path=word/document.xml><?xml version="1.0" encoding="utf-8"?>
-<w:document xmlns:wpc="http://schemas.microsoft.com/office/word/2010/wordprocessingCanvas" xmlns:cx="http://schemas.microsoft.com/office/drawing/2014/chartex" xmlns:cx1="http://schemas.microsoft.com/office/drawing/2015/9/8/chartex" xmlns:cx2="http://schemas.microsoft.com/office/drawing/2015/10/21/chartex" xmlns:cx3="http://schemas.microsoft.com/office/drawing/2016/5/9/chartex" xmlns:cx4="http://schemas.microsoft.com/office/drawing/2016/5/10/chartex" xmlns:cx5="http://schemas.microsoft.com/office/drawing/2016/5/11/chartex" xmlns:cx6="http://schemas.microsoft.com/office/drawing/2016/5/12/chartex" xmlns:cx7="http://schemas.microsoft.com/office/drawing/2016/5/13/chartex" xmlns:cx8="http://schemas.microsoft.com/office/drawing/2016/5/14/chartex" xmlns:mc="http://schemas.openxmlformats.org/markup-compatibility/2006" xmlns:aink="http://schemas.microsoft.com/office/drawing/2016/ink" xmlns:am3d="http://schemas.microsoft.com/office/drawing/2017/model3d" xmlns:o="urn:schemas-microsoft-com:office:office" xmlns:r="http://schemas.openxmlformats.org/officeDocument/2006/relationships" xmlns:m="http://schemas.openxmlformats.org/officeDocument/2006/math" xmlns:v="urn:schemas-microsoft-com:vml" xmlns:wp14="http://schemas.microsoft.com/office/word/2010/wordprocessingDrawing" xmlns:wp="http://schemas.openxmlformats.org/drawingml/2006/wordprocessingDrawing" xmlns:w10="urn:schemas-microsoft-com:office:word" xmlns:w="http://schemas.openxmlformats.org/wordprocessingml/2006/main" xmlns:w14="http://schemas.microsoft.com/office/word/2010/wordml" xmlns:w15="http://schemas.microsoft.com/office/word/2012/wordml" xmlns:w16cid="http://schemas.microsoft.com/office/word/2016/wordml/cid" xmlns:w16se="http://schemas.microsoft.com/office/word/2015/wordml/symex" xmlns:wpg="http://schemas.microsoft.com/office/word/2010/wordprocessingGroup" xmlns:wpi="http://schemas.microsoft.com/office/word/2010/wordprocessingInk" xmlns:wne="http://schemas.microsoft.com/office/word/2006/wordml" xmlns:wps="http://schemas.microsoft.com/office/word/2010/wordprocessingShape" mc:Ignorable="w14 w15 w16se w16cid wp14">
+<w:document xmlns:ve="http://schemas.openxmlformats.org/markup-compatibility/2006" xmlns:o="urn:schemas-microsoft-com:office:office" xmlns:r="http://schemas.openxmlformats.org/officeDocument/2006/relationships" xmlns:m="http://schemas.openxmlformats.org/officeDocument/2006/math" xmlns:v="urn:schemas-microsoft-com:vml" xmlns:wp="http://schemas.openxmlformats.org/drawingml/2006/wordprocessingDrawing" xmlns:w10="urn:schemas-microsoft-com:office:word" xmlns:w="http://schemas.openxmlformats.org/wordprocessingml/2006/main" xmlns:wne="http://schemas.microsoft.com/office/word/2006/wordml">
   <w:body>
     <w:p>
       <w:pPr>
@@ -158,7 +158,7 @@
                     <a:blip r:embed="rId8" cstate="print">
                       <a:extLst>
                         <a:ext uri="{28A0092B-C50C-407E-A947-70E740481C1C}">
-                          <a14:useLocalDpi xmlns:a14="http://schemas.microsoft.com/office/drawing/2010/main" val="0"/>
+                          <a14:useLocalDpi xmlns:a14="http://schemas.microsoft.com/office/drawing/2010/main" xmlns:wps="http://schemas.microsoft.com/office/word/2010/wordprocessingShape" xmlns:wpi="http://schemas.microsoft.com/office/word/2010/wordprocessingInk" xmlns:wpg="http://schemas.microsoft.com/office/word/2010/wordprocessingGroup" xmlns:w16se="http://schemas.microsoft.com/office/word/2015/wordml/symex" xmlns:w16cid="http://schemas.microsoft.com/office/word/2016/wordml/cid" xmlns:w15="http://schemas.microsoft.com/office/word/2012/wordml" xmlns:w14="http://schemas.microsoft.com/office/word/2010/wordml" xmlns:w="http://schemas.openxmlformats.org/wordprocessingml/2006/main" xmlns:w10="urn:schemas-microsoft-com:office:word" xmlns:wp14="http://schemas.microsoft.com/office/word/2010/wordprocessingDrawing" xmlns:v="urn:schemas-microsoft-com:vml" xmlns:o="urn:schemas-microsoft-com:office:office" xmlns:am3d="http://schemas.microsoft.com/office/drawing/2017/model3d" xmlns:aink="http://schemas.microsoft.com/office/drawing/2016/ink" xmlns:mc="http://schemas.openxmlformats.org/markup-compatibility/2006" xmlns:cx8="http://schemas.microsoft.com/office/drawing/2016/5/14/chartex" xmlns:cx7="http://schemas.microsoft.com/office/drawing/2016/5/13/chartex" xmlns:cx6="http://schemas.microsoft.com/office/drawing/2016/5/12/chartex" xmlns:cx5="http://schemas.microsoft.com/office/drawing/2016/5/11/chartex" xmlns:cx4="http://schemas.microsoft.com/office/drawing/2016/5/10/chartex" xmlns:cx3="http://schemas.microsoft.com/office/drawing/2016/5/9/chartex" xmlns:cx2="http://schemas.microsoft.com/office/drawing/2015/10/21/chartex" xmlns:cx1="http://schemas.microsoft.com/office/drawing/2015/9/8/chartex" xmlns:cx="http://schemas.microsoft.com/office/drawing/2014/chartex" xmlns:wpc="http://schemas.microsoft.com/office/word/2010/wordprocessingCanvas" xmlns="" val="0"/>
                         </a:ext>
                       </a:extLst>
                     </a:blip>
@@ -460,7 +460,6 @@
               <w:kern w:val="2"/>
               <w:sz w:val="22"/>
               <w:lang w:val="id-ID" w:eastAsia="id-ID"/>
-              <w14:ligatures w14:val="standardContextual"/>
             </w:rPr>
           </w:pPr>
           <w:r>
@@ -554,7 +553,6 @@
               <w:kern w:val="2"/>
               <w:sz w:val="22"/>
               <w:lang w:val="id-ID" w:eastAsia="id-ID"/>
-              <w14:ligatures w14:val="standardContextual"/>
             </w:rPr>
           </w:pPr>
           <w:hyperlink w:anchor="_Toc134689855" w:history="1">
@@ -627,7 +625,6 @@
               <w:kern w:val="2"/>
               <w:sz w:val="22"/>
               <w:lang w:val="id-ID" w:eastAsia="id-ID"/>
-              <w14:ligatures w14:val="standardContextual"/>
             </w:rPr>
           </w:pPr>
           <w:hyperlink w:anchor="_Toc134689856" w:history="1">
@@ -700,7 +697,6 @@
               <w:kern w:val="2"/>
               <w:sz w:val="22"/>
               <w:lang w:val="id-ID" w:eastAsia="id-ID"/>
-              <w14:ligatures w14:val="standardContextual"/>
             </w:rPr>
           </w:pPr>
           <w:hyperlink w:anchor="_Toc134689857" w:history="1">
@@ -773,7 +769,6 @@
               <w:kern w:val="2"/>
               <w:sz w:val="22"/>
               <w:lang w:val="id-ID" w:eastAsia="id-ID"/>
-              <w14:ligatures w14:val="standardContextual"/>
             </w:rPr>
           </w:pPr>
           <w:hyperlink w:anchor="_Toc134689858" w:history="1">
@@ -846,7 +841,6 @@
               <w:kern w:val="2"/>
               <w:sz w:val="22"/>
               <w:lang w:val="id-ID" w:eastAsia="id-ID"/>
-              <w14:ligatures w14:val="standardContextual"/>
             </w:rPr>
           </w:pPr>
           <w:hyperlink w:anchor="_Toc134689859" w:history="1">
@@ -919,7 +913,6 @@
               <w:kern w:val="2"/>
               <w:sz w:val="22"/>
               <w:lang w:val="id-ID" w:eastAsia="id-ID"/>
-              <w14:ligatures w14:val="standardContextual"/>
             </w:rPr>
           </w:pPr>
           <w:hyperlink w:anchor="_Toc134689860" w:history="1">
@@ -992,7 +985,6 @@
               <w:kern w:val="2"/>
               <w:sz w:val="22"/>
               <w:lang w:val="id-ID" w:eastAsia="id-ID"/>
-              <w14:ligatures w14:val="standardContextual"/>
             </w:rPr>
           </w:pPr>
           <w:hyperlink w:anchor="_Toc134689861" w:history="1">
@@ -1065,7 +1057,6 @@
               <w:kern w:val="2"/>
               <w:sz w:val="22"/>
               <w:lang w:val="id-ID" w:eastAsia="id-ID"/>
-              <w14:ligatures w14:val="standardContextual"/>
             </w:rPr>
           </w:pPr>
           <w:hyperlink w:anchor="_Toc134689862" w:history="1">
@@ -1138,7 +1129,6 @@
               <w:kern w:val="2"/>
               <w:sz w:val="22"/>
               <w:lang w:val="id-ID" w:eastAsia="id-ID"/>
-              <w14:ligatures w14:val="standardContextual"/>
             </w:rPr>
           </w:pPr>
           <w:hyperlink w:anchor="_Toc134689863" w:history="1">
@@ -1211,7 +1201,6 @@
               <w:kern w:val="2"/>
               <w:sz w:val="22"/>
               <w:lang w:val="id-ID" w:eastAsia="id-ID"/>
-              <w14:ligatures w14:val="standardContextual"/>
             </w:rPr>
           </w:pPr>
           <w:hyperlink w:anchor="_Toc134689864" w:history="1">
@@ -1284,7 +1273,6 @@
               <w:kern w:val="2"/>
               <w:sz w:val="22"/>
               <w:lang w:val="id-ID" w:eastAsia="id-ID"/>
-              <w14:ligatures w14:val="standardContextual"/>
             </w:rPr>
           </w:pPr>
           <w:hyperlink w:anchor="_Toc134689865" w:history="1">
@@ -1357,7 +1345,6 @@
               <w:kern w:val="2"/>
               <w:sz w:val="22"/>
               <w:lang w:val="id-ID" w:eastAsia="id-ID"/>
-              <w14:ligatures w14:val="standardContextual"/>
             </w:rPr>
           </w:pPr>
           <w:hyperlink w:anchor="_Toc134689866" w:history="1">
@@ -1430,7 +1417,6 @@
               <w:kern w:val="2"/>
               <w:sz w:val="22"/>
               <w:lang w:val="id-ID" w:eastAsia="id-ID"/>
-              <w14:ligatures w14:val="standardContextual"/>
             </w:rPr>
           </w:pPr>
           <w:hyperlink w:anchor="_Toc134689867" w:history="1">
@@ -1503,7 +1489,6 @@
               <w:kern w:val="2"/>
               <w:sz w:val="22"/>
               <w:lang w:val="id-ID" w:eastAsia="id-ID"/>
-              <w14:ligatures w14:val="standardContextual"/>
             </w:rPr>
           </w:pPr>
           <w:hyperlink w:anchor="_Toc134689868" w:history="1">
@@ -1675,7 +1660,7 @@
       <w:tblPr>
         <w:tblStyle w:val="GridTable5Dark-Accent21"/>
         <w:tblW w:w="5000" w:type="pct"/>
-        <w:tblLook w:val="06A0" w:firstRow="1" w:lastRow="0" w:firstColumn="1" w:lastColumn="0" w:noHBand="1" w:noVBand="1"/>
+        <w:tblLook w:val="06A0"/>
       </w:tblPr>
       <w:tblGrid>
         <w:gridCol w:w="461"/>
@@ -1687,12 +1672,12 @@
       </w:tblGrid>
       <w:tr>
         <w:trPr>
-          <w:cnfStyle w:val="100000000000" w:firstRow="1" w:lastRow="0" w:firstColumn="0" w:lastColumn="0" w:oddVBand="0" w:evenVBand="0" w:oddHBand="0" w:evenHBand="0" w:firstRowFirstColumn="0" w:firstRowLastColumn="0" w:lastRowFirstColumn="0" w:lastRowLastColumn="0"/>
+          <w:cnfStyle w:val="100000000000"/>
           <w:trHeight w:val="300"/>
         </w:trPr>
         <w:tc>
           <w:tcPr>
-            <w:cnfStyle w:val="001000000000" w:firstRow="0" w:lastRow="0" w:firstColumn="1" w:lastColumn="0" w:oddVBand="0" w:evenVBand="0" w:oddHBand="0" w:evenHBand="0" w:firstRowFirstColumn="0" w:firstRowLastColumn="0" w:lastRowFirstColumn="0" w:lastRowLastColumn="0"/>
+            <w:cnfStyle w:val="001000000000"/>
             <w:tcW w:w="241" w:type="pct"/>
             <w:tcBorders>
               <w:bottom w:val="single" w:sz="4" w:space="0" w:color="FFFFFF" w:themeColor="background1"/>
@@ -1732,7 +1717,7 @@
             <w:pPr>
               <w:spacing w:line="276" w:lineRule="auto"/>
               <w:jc w:val="center"/>
-              <w:cnfStyle w:val="100000000000" w:firstRow="1" w:lastRow="0" w:firstColumn="0" w:lastColumn="0" w:oddVBand="0" w:evenVBand="0" w:oddHBand="0" w:evenHBand="0" w:firstRowFirstColumn="0" w:firstRowLastColumn="0" w:lastRowFirstColumn="0" w:lastRowLastColumn="0"/>
+              <w:cnfStyle w:val="100000000000"/>
               <w:rPr>
                 <w:rFonts w:cs="Times New Roman"/>
                 <w:szCs w:val="24"/>
@@ -1761,7 +1746,7 @@
             <w:pPr>
               <w:spacing w:line="276" w:lineRule="auto"/>
               <w:jc w:val="center"/>
-              <w:cnfStyle w:val="100000000000" w:firstRow="1" w:lastRow="0" w:firstColumn="0" w:lastColumn="0" w:oddVBand="0" w:evenVBand="0" w:oddHBand="0" w:evenHBand="0" w:firstRowFirstColumn="0" w:firstRowLastColumn="0" w:lastRowFirstColumn="0" w:lastRowLastColumn="0"/>
+              <w:cnfStyle w:val="100000000000"/>
               <w:rPr>
                 <w:rFonts w:cs="Times New Roman"/>
                 <w:szCs w:val="24"/>
@@ -1790,7 +1775,7 @@
             <w:pPr>
               <w:spacing w:line="276" w:lineRule="auto"/>
               <w:jc w:val="center"/>
-              <w:cnfStyle w:val="100000000000" w:firstRow="1" w:lastRow="0" w:firstColumn="0" w:lastColumn="0" w:oddVBand="0" w:evenVBand="0" w:oddHBand="0" w:evenHBand="0" w:firstRowFirstColumn="0" w:firstRowLastColumn="0" w:lastRowFirstColumn="0" w:lastRowLastColumn="0"/>
+              <w:cnfStyle w:val="100000000000"/>
               <w:rPr>
                 <w:rFonts w:cs="Times New Roman"/>
                 <w:szCs w:val="24"/>
@@ -1819,7 +1804,7 @@
             <w:pPr>
               <w:spacing w:line="276" w:lineRule="auto"/>
               <w:jc w:val="center"/>
-              <w:cnfStyle w:val="100000000000" w:firstRow="1" w:lastRow="0" w:firstColumn="0" w:lastColumn="0" w:oddVBand="0" w:evenVBand="0" w:oddHBand="0" w:evenHBand="0" w:firstRowFirstColumn="0" w:firstRowLastColumn="0" w:lastRowFirstColumn="0" w:lastRowLastColumn="0"/>
+              <w:cnfStyle w:val="100000000000"/>
               <w:rPr>
                 <w:rFonts w:cs="Times New Roman"/>
                 <w:szCs w:val="24"/>
@@ -1847,7 +1832,7 @@
             <w:pPr>
               <w:spacing w:line="276" w:lineRule="auto"/>
               <w:jc w:val="center"/>
-              <w:cnfStyle w:val="100000000000" w:firstRow="1" w:lastRow="0" w:firstColumn="0" w:lastColumn="0" w:oddVBand="0" w:evenVBand="0" w:oddHBand="0" w:evenHBand="0" w:firstRowFirstColumn="0" w:firstRowLastColumn="0" w:lastRowFirstColumn="0" w:lastRowLastColumn="0"/>
+              <w:cnfStyle w:val="100000000000"/>
               <w:rPr>
                 <w:rFonts w:cs="Times New Roman"/>
                 <w:szCs w:val="24"/>
@@ -1869,7 +1854,7 @@
         </w:trPr>
         <w:tc>
           <w:tcPr>
-            <w:cnfStyle w:val="001000000000" w:firstRow="0" w:lastRow="0" w:firstColumn="1" w:lastColumn="0" w:oddVBand="0" w:evenVBand="0" w:oddHBand="0" w:evenHBand="0" w:firstRowFirstColumn="0" w:firstRowLastColumn="0" w:lastRowFirstColumn="0" w:lastRowLastColumn="0"/>
+            <w:cnfStyle w:val="001000000000"/>
             <w:tcW w:w="241" w:type="pct"/>
             <w:tcBorders>
               <w:top w:val="single" w:sz="4" w:space="0" w:color="FFFFFF" w:themeColor="background1"/>
@@ -1906,7 +1891,7 @@
             <w:pPr>
               <w:spacing w:line="276" w:lineRule="auto"/>
               <w:jc w:val="center"/>
-              <w:cnfStyle w:val="000000000000" w:firstRow="0" w:lastRow="0" w:firstColumn="0" w:lastColumn="0" w:oddVBand="0" w:evenVBand="0" w:oddHBand="0" w:evenHBand="0" w:firstRowFirstColumn="0" w:firstRowLastColumn="0" w:lastRowFirstColumn="0" w:lastRowLastColumn="0"/>
+              <w:cnfStyle w:val="000000000000"/>
               <w:rPr>
                 <w:rFonts w:cs="Times New Roman"/>
                 <w:szCs w:val="24"/>
@@ -1933,7 +1918,7 @@
             <w:pPr>
               <w:spacing w:line="276" w:lineRule="auto"/>
               <w:jc w:val="center"/>
-              <w:cnfStyle w:val="000000000000" w:firstRow="0" w:lastRow="0" w:firstColumn="0" w:lastColumn="0" w:oddVBand="0" w:evenVBand="0" w:oddHBand="0" w:evenHBand="0" w:firstRowFirstColumn="0" w:firstRowLastColumn="0" w:lastRowFirstColumn="0" w:lastRowLastColumn="0"/>
+              <w:cnfStyle w:val="000000000000"/>
               <w:rPr>
                 <w:rFonts w:cs="Times New Roman"/>
                 <w:szCs w:val="24"/>
@@ -1967,7 +1952,7 @@
             <w:pPr>
               <w:spacing w:line="276" w:lineRule="auto"/>
               <w:jc w:val="center"/>
-              <w:cnfStyle w:val="000000000000" w:firstRow="0" w:lastRow="0" w:firstColumn="0" w:lastColumn="0" w:oddVBand="0" w:evenVBand="0" w:oddHBand="0" w:evenHBand="0" w:firstRowFirstColumn="0" w:firstRowLastColumn="0" w:lastRowFirstColumn="0" w:lastRowLastColumn="0"/>
+              <w:cnfStyle w:val="000000000000"/>
               <w:rPr>
                 <w:rFonts w:cs="Times New Roman"/>
                 <w:szCs w:val="24"/>
@@ -2001,7 +1986,7 @@
             <w:pPr>
               <w:spacing w:line="276" w:lineRule="auto"/>
               <w:jc w:val="center"/>
-              <w:cnfStyle w:val="000000000000" w:firstRow="0" w:lastRow="0" w:firstColumn="0" w:lastColumn="0" w:oddVBand="0" w:evenVBand="0" w:oddHBand="0" w:evenHBand="0" w:firstRowFirstColumn="0" w:firstRowLastColumn="0" w:lastRowFirstColumn="0" w:lastRowLastColumn="0"/>
+              <w:cnfStyle w:val="000000000000"/>
               <w:rPr>
                 <w:rFonts w:cs="Times New Roman"/>
                 <w:szCs w:val="24"/>
@@ -2028,7 +2013,7 @@
             <w:pPr>
               <w:spacing w:line="276" w:lineRule="auto"/>
               <w:jc w:val="center"/>
-              <w:cnfStyle w:val="000000000000" w:firstRow="0" w:lastRow="0" w:firstColumn="0" w:lastColumn="0" w:oddVBand="0" w:evenVBand="0" w:oddHBand="0" w:evenHBand="0" w:firstRowFirstColumn="0" w:firstRowLastColumn="0" w:lastRowFirstColumn="0" w:lastRowLastColumn="0"/>
+              <w:cnfStyle w:val="000000000000"/>
               <w:rPr>
                 <w:rFonts w:cs="Times New Roman"/>
                 <w:szCs w:val="24"/>
@@ -2050,7 +2035,7 @@
         </w:trPr>
         <w:tc>
           <w:tcPr>
-            <w:cnfStyle w:val="001000000000" w:firstRow="0" w:lastRow="0" w:firstColumn="1" w:lastColumn="0" w:oddVBand="0" w:evenVBand="0" w:oddHBand="0" w:evenHBand="0" w:firstRowFirstColumn="0" w:firstRowLastColumn="0" w:lastRowFirstColumn="0" w:lastRowLastColumn="0"/>
+            <w:cnfStyle w:val="001000000000"/>
             <w:tcW w:w="241" w:type="pct"/>
             <w:vAlign w:val="center"/>
           </w:tcPr>
@@ -2081,7 +2066,7 @@
             <w:pPr>
               <w:spacing w:line="276" w:lineRule="auto"/>
               <w:jc w:val="center"/>
-              <w:cnfStyle w:val="000000000000" w:firstRow="0" w:lastRow="0" w:firstColumn="0" w:lastColumn="0" w:oddVBand="0" w:evenVBand="0" w:oddHBand="0" w:evenHBand="0" w:firstRowFirstColumn="0" w:firstRowLastColumn="0" w:lastRowFirstColumn="0" w:lastRowLastColumn="0"/>
+              <w:cnfStyle w:val="000000000000"/>
               <w:rPr>
                 <w:rFonts w:cs="Times New Roman"/>
                 <w:szCs w:val="24"/>
@@ -2105,7 +2090,7 @@
             <w:pPr>
               <w:spacing w:line="276" w:lineRule="auto"/>
               <w:jc w:val="center"/>
-              <w:cnfStyle w:val="000000000000" w:firstRow="0" w:lastRow="0" w:firstColumn="0" w:lastColumn="0" w:oddVBand="0" w:evenVBand="0" w:oddHBand="0" w:evenHBand="0" w:firstRowFirstColumn="0" w:firstRowLastColumn="0" w:lastRowFirstColumn="0" w:lastRowLastColumn="0"/>
+              <w:cnfStyle w:val="000000000000"/>
               <w:rPr>
                 <w:rFonts w:cs="Times New Roman"/>
                 <w:szCs w:val="24"/>
@@ -2129,7 +2114,7 @@
             <w:pPr>
               <w:spacing w:line="276" w:lineRule="auto"/>
               <w:jc w:val="center"/>
-              <w:cnfStyle w:val="000000000000" w:firstRow="0" w:lastRow="0" w:firstColumn="0" w:lastColumn="0" w:oddVBand="0" w:evenVBand="0" w:oddHBand="0" w:evenHBand="0" w:firstRowFirstColumn="0" w:firstRowLastColumn="0" w:lastRowFirstColumn="0" w:lastRowLastColumn="0"/>
+              <w:cnfStyle w:val="000000000000"/>
               <w:rPr>
                 <w:rFonts w:cs="Times New Roman"/>
                 <w:szCs w:val="24"/>
@@ -2160,7 +2145,7 @@
             <w:pPr>
               <w:spacing w:line="276" w:lineRule="auto"/>
               <w:jc w:val="center"/>
-              <w:cnfStyle w:val="000000000000" w:firstRow="0" w:lastRow="0" w:firstColumn="0" w:lastColumn="0" w:oddVBand="0" w:evenVBand="0" w:oddHBand="0" w:evenHBand="0" w:firstRowFirstColumn="0" w:firstRowLastColumn="0" w:lastRowFirstColumn="0" w:lastRowLastColumn="0"/>
+              <w:cnfStyle w:val="000000000000"/>
               <w:rPr>
                 <w:rFonts w:cs="Times New Roman"/>
                 <w:szCs w:val="24"/>
@@ -2184,7 +2169,7 @@
             <w:pPr>
               <w:spacing w:line="276" w:lineRule="auto"/>
               <w:jc w:val="center"/>
-              <w:cnfStyle w:val="000000000000" w:firstRow="0" w:lastRow="0" w:firstColumn="0" w:lastColumn="0" w:oddVBand="0" w:evenVBand="0" w:oddHBand="0" w:evenHBand="0" w:firstRowFirstColumn="0" w:firstRowLastColumn="0" w:lastRowFirstColumn="0" w:lastRowLastColumn="0"/>
+              <w:cnfStyle w:val="000000000000"/>
               <w:rPr>
                 <w:rFonts w:cs="Times New Roman"/>
                 <w:szCs w:val="24"/>
@@ -2206,7 +2191,7 @@
         </w:trPr>
         <w:tc>
           <w:tcPr>
-            <w:cnfStyle w:val="001000000000" w:firstRow="0" w:lastRow="0" w:firstColumn="1" w:lastColumn="0" w:oddVBand="0" w:evenVBand="0" w:oddHBand="0" w:evenHBand="0" w:firstRowFirstColumn="0" w:firstRowLastColumn="0" w:lastRowFirstColumn="0" w:lastRowLastColumn="0"/>
+            <w:cnfStyle w:val="001000000000"/>
             <w:tcW w:w="241" w:type="pct"/>
             <w:vAlign w:val="center"/>
           </w:tcPr>
@@ -2237,7 +2222,7 @@
             <w:pPr>
               <w:spacing w:line="276" w:lineRule="auto"/>
               <w:jc w:val="center"/>
-              <w:cnfStyle w:val="000000000000" w:firstRow="0" w:lastRow="0" w:firstColumn="0" w:lastColumn="0" w:oddVBand="0" w:evenVBand="0" w:oddHBand="0" w:evenHBand="0" w:firstRowFirstColumn="0" w:firstRowLastColumn="0" w:lastRowFirstColumn="0" w:lastRowLastColumn="0"/>
+              <w:cnfStyle w:val="000000000000"/>
               <w:rPr>
                 <w:rFonts w:cs="Times New Roman"/>
                 <w:szCs w:val="24"/>
@@ -2261,7 +2246,7 @@
             <w:pPr>
               <w:spacing w:line="276" w:lineRule="auto"/>
               <w:jc w:val="center"/>
-              <w:cnfStyle w:val="000000000000" w:firstRow="0" w:lastRow="0" w:firstColumn="0" w:lastColumn="0" w:oddVBand="0" w:evenVBand="0" w:oddHBand="0" w:evenHBand="0" w:firstRowFirstColumn="0" w:firstRowLastColumn="0" w:lastRowFirstColumn="0" w:lastRowLastColumn="0"/>
+              <w:cnfStyle w:val="000000000000"/>
               <w:rPr>
                 <w:rFonts w:cs="Times New Roman"/>
                 <w:szCs w:val="24"/>
@@ -2285,7 +2270,7 @@
             <w:pPr>
               <w:spacing w:line="276" w:lineRule="auto"/>
               <w:jc w:val="center"/>
-              <w:cnfStyle w:val="000000000000" w:firstRow="0" w:lastRow="0" w:firstColumn="0" w:lastColumn="0" w:oddVBand="0" w:evenVBand="0" w:oddHBand="0" w:evenHBand="0" w:firstRowFirstColumn="0" w:firstRowLastColumn="0" w:lastRowFirstColumn="0" w:lastRowLastColumn="0"/>
+              <w:cnfStyle w:val="000000000000"/>
               <w:rPr>
                 <w:rFonts w:cs="Times New Roman"/>
                 <w:szCs w:val="24"/>
@@ -2309,7 +2294,7 @@
             <w:pPr>
               <w:spacing w:line="276" w:lineRule="auto"/>
               <w:jc w:val="center"/>
-              <w:cnfStyle w:val="000000000000" w:firstRow="0" w:lastRow="0" w:firstColumn="0" w:lastColumn="0" w:oddVBand="0" w:evenVBand="0" w:oddHBand="0" w:evenHBand="0" w:firstRowFirstColumn="0" w:firstRowLastColumn="0" w:lastRowFirstColumn="0" w:lastRowLastColumn="0"/>
+              <w:cnfStyle w:val="000000000000"/>
               <w:rPr>
                 <w:rFonts w:cs="Times New Roman"/>
                 <w:szCs w:val="24"/>
@@ -2333,7 +2318,7 @@
             <w:pPr>
               <w:spacing w:line="276" w:lineRule="auto"/>
               <w:jc w:val="center"/>
-              <w:cnfStyle w:val="000000000000" w:firstRow="0" w:lastRow="0" w:firstColumn="0" w:lastColumn="0" w:oddVBand="0" w:evenVBand="0" w:oddHBand="0" w:evenHBand="0" w:firstRowFirstColumn="0" w:firstRowLastColumn="0" w:lastRowFirstColumn="0" w:lastRowLastColumn="0"/>
+              <w:cnfStyle w:val="000000000000"/>
               <w:rPr>
                 <w:rFonts w:cs="Times New Roman"/>
                 <w:szCs w:val="24"/>
@@ -2355,7 +2340,7 @@
         </w:trPr>
         <w:tc>
           <w:tcPr>
-            <w:cnfStyle w:val="001000000000" w:firstRow="0" w:lastRow="0" w:firstColumn="1" w:lastColumn="0" w:oddVBand="0" w:evenVBand="0" w:oddHBand="0" w:evenHBand="0" w:firstRowFirstColumn="0" w:firstRowLastColumn="0" w:lastRowFirstColumn="0" w:lastRowLastColumn="0"/>
+            <w:cnfStyle w:val="001000000000"/>
             <w:tcW w:w="241" w:type="pct"/>
             <w:vAlign w:val="center"/>
           </w:tcPr>
@@ -2386,7 +2371,7 @@
             <w:pPr>
               <w:spacing w:line="276" w:lineRule="auto"/>
               <w:jc w:val="center"/>
-              <w:cnfStyle w:val="000000000000" w:firstRow="0" w:lastRow="0" w:firstColumn="0" w:lastColumn="0" w:oddVBand="0" w:evenVBand="0" w:oddHBand="0" w:evenHBand="0" w:firstRowFirstColumn="0" w:firstRowLastColumn="0" w:lastRowFirstColumn="0" w:lastRowLastColumn="0"/>
+              <w:cnfStyle w:val="000000000000"/>
               <w:rPr>
                 <w:rFonts w:cs="Times New Roman"/>
                 <w:szCs w:val="24"/>
@@ -2410,7 +2395,7 @@
             <w:pPr>
               <w:spacing w:line="276" w:lineRule="auto"/>
               <w:jc w:val="center"/>
-              <w:cnfStyle w:val="000000000000" w:firstRow="0" w:lastRow="0" w:firstColumn="0" w:lastColumn="0" w:oddVBand="0" w:evenVBand="0" w:oddHBand="0" w:evenHBand="0" w:firstRowFirstColumn="0" w:firstRowLastColumn="0" w:lastRowFirstColumn="0" w:lastRowLastColumn="0"/>
+              <w:cnfStyle w:val="000000000000"/>
               <w:rPr>
                 <w:rFonts w:cs="Times New Roman"/>
                 <w:szCs w:val="24"/>
@@ -2434,7 +2419,7 @@
             <w:pPr>
               <w:spacing w:line="276" w:lineRule="auto"/>
               <w:jc w:val="center"/>
-              <w:cnfStyle w:val="000000000000" w:firstRow="0" w:lastRow="0" w:firstColumn="0" w:lastColumn="0" w:oddVBand="0" w:evenVBand="0" w:oddHBand="0" w:evenHBand="0" w:firstRowFirstColumn="0" w:firstRowLastColumn="0" w:lastRowFirstColumn="0" w:lastRowLastColumn="0"/>
+              <w:cnfStyle w:val="000000000000"/>
               <w:rPr>
                 <w:rFonts w:cs="Times New Roman"/>
                 <w:szCs w:val="24"/>
@@ -2465,7 +2450,7 @@
             <w:pPr>
               <w:spacing w:line="276" w:lineRule="auto"/>
               <w:jc w:val="center"/>
-              <w:cnfStyle w:val="000000000000" w:firstRow="0" w:lastRow="0" w:firstColumn="0" w:lastColumn="0" w:oddVBand="0" w:evenVBand="0" w:oddHBand="0" w:evenHBand="0" w:firstRowFirstColumn="0" w:firstRowLastColumn="0" w:lastRowFirstColumn="0" w:lastRowLastColumn="0"/>
+              <w:cnfStyle w:val="000000000000"/>
               <w:rPr>
                 <w:rFonts w:cs="Times New Roman"/>
                 <w:szCs w:val="24"/>
@@ -2489,7 +2474,7 @@
             <w:pPr>
               <w:spacing w:line="276" w:lineRule="auto"/>
               <w:jc w:val="center"/>
-              <w:cnfStyle w:val="000000000000" w:firstRow="0" w:lastRow="0" w:firstColumn="0" w:lastColumn="0" w:oddVBand="0" w:evenVBand="0" w:oddHBand="0" w:evenHBand="0" w:firstRowFirstColumn="0" w:firstRowLastColumn="0" w:lastRowFirstColumn="0" w:lastRowLastColumn="0"/>
+              <w:cnfStyle w:val="000000000000"/>
               <w:rPr>
                 <w:rFonts w:cs="Times New Roman"/>
                 <w:szCs w:val="24"/>
@@ -2511,7 +2496,7 @@
         </w:trPr>
         <w:tc>
           <w:tcPr>
-            <w:cnfStyle w:val="001000000000" w:firstRow="0" w:lastRow="0" w:firstColumn="1" w:lastColumn="0" w:oddVBand="0" w:evenVBand="0" w:oddHBand="0" w:evenHBand="0" w:firstRowFirstColumn="0" w:firstRowLastColumn="0" w:lastRowFirstColumn="0" w:lastRowLastColumn="0"/>
+            <w:cnfStyle w:val="001000000000"/>
             <w:tcW w:w="241" w:type="pct"/>
             <w:vAlign w:val="center"/>
           </w:tcPr>
@@ -2542,7 +2527,7 @@
             <w:pPr>
               <w:spacing w:line="276" w:lineRule="auto"/>
               <w:jc w:val="center"/>
-              <w:cnfStyle w:val="000000000000" w:firstRow="0" w:lastRow="0" w:firstColumn="0" w:lastColumn="0" w:oddVBand="0" w:evenVBand="0" w:oddHBand="0" w:evenHBand="0" w:firstRowFirstColumn="0" w:firstRowLastColumn="0" w:lastRowFirstColumn="0" w:lastRowLastColumn="0"/>
+              <w:cnfStyle w:val="000000000000"/>
               <w:rPr>
                 <w:rFonts w:cs="Times New Roman"/>
                 <w:szCs w:val="24"/>
@@ -2566,7 +2551,7 @@
             <w:pPr>
               <w:spacing w:line="276" w:lineRule="auto"/>
               <w:jc w:val="center"/>
-              <w:cnfStyle w:val="000000000000" w:firstRow="0" w:lastRow="0" w:firstColumn="0" w:lastColumn="0" w:oddVBand="0" w:evenVBand="0" w:oddHBand="0" w:evenHBand="0" w:firstRowFirstColumn="0" w:firstRowLastColumn="0" w:lastRowFirstColumn="0" w:lastRowLastColumn="0"/>
+              <w:cnfStyle w:val="000000000000"/>
               <w:rPr>
                 <w:rFonts w:cs="Times New Roman"/>
                 <w:szCs w:val="24"/>
@@ -2590,7 +2575,7 @@
             <w:pPr>
               <w:spacing w:line="276" w:lineRule="auto"/>
               <w:jc w:val="center"/>
-              <w:cnfStyle w:val="000000000000" w:firstRow="0" w:lastRow="0" w:firstColumn="0" w:lastColumn="0" w:oddVBand="0" w:evenVBand="0" w:oddHBand="0" w:evenHBand="0" w:firstRowFirstColumn="0" w:firstRowLastColumn="0" w:lastRowFirstColumn="0" w:lastRowLastColumn="0"/>
+              <w:cnfStyle w:val="000000000000"/>
               <w:rPr>
                 <w:rFonts w:cs="Times New Roman"/>
                 <w:szCs w:val="24"/>
@@ -2621,7 +2606,7 @@
             <w:pPr>
               <w:spacing w:line="276" w:lineRule="auto"/>
               <w:jc w:val="center"/>
-              <w:cnfStyle w:val="000000000000" w:firstRow="0" w:lastRow="0" w:firstColumn="0" w:lastColumn="0" w:oddVBand="0" w:evenVBand="0" w:oddHBand="0" w:evenHBand="0" w:firstRowFirstColumn="0" w:firstRowLastColumn="0" w:lastRowFirstColumn="0" w:lastRowLastColumn="0"/>
+              <w:cnfStyle w:val="000000000000"/>
               <w:rPr>
                 <w:rFonts w:cs="Times New Roman"/>
               </w:rPr>
@@ -2644,7 +2629,7 @@
             <w:pPr>
               <w:spacing w:line="276" w:lineRule="auto"/>
               <w:jc w:val="center"/>
-              <w:cnfStyle w:val="000000000000" w:firstRow="0" w:lastRow="0" w:firstColumn="0" w:lastColumn="0" w:oddVBand="0" w:evenVBand="0" w:oddHBand="0" w:evenHBand="0" w:firstRowFirstColumn="0" w:firstRowLastColumn="0" w:lastRowFirstColumn="0" w:lastRowLastColumn="0"/>
+              <w:cnfStyle w:val="000000000000"/>
               <w:rPr>
                 <w:rFonts w:cs="Times New Roman"/>
                 <w:szCs w:val="24"/>
@@ -2666,7 +2651,7 @@
         </w:trPr>
         <w:tc>
           <w:tcPr>
-            <w:cnfStyle w:val="001000000000" w:firstRow="0" w:lastRow="0" w:firstColumn="1" w:lastColumn="0" w:oddVBand="0" w:evenVBand="0" w:oddHBand="0" w:evenHBand="0" w:firstRowFirstColumn="0" w:firstRowLastColumn="0" w:lastRowFirstColumn="0" w:lastRowLastColumn="0"/>
+            <w:cnfStyle w:val="001000000000"/>
             <w:tcW w:w="241" w:type="pct"/>
             <w:vAlign w:val="center"/>
           </w:tcPr>
@@ -2697,7 +2682,7 @@
             <w:pPr>
               <w:spacing w:line="276" w:lineRule="auto"/>
               <w:jc w:val="center"/>
-              <w:cnfStyle w:val="000000000000" w:firstRow="0" w:lastRow="0" w:firstColumn="0" w:lastColumn="0" w:oddVBand="0" w:evenVBand="0" w:oddHBand="0" w:evenHBand="0" w:firstRowFirstColumn="0" w:firstRowLastColumn="0" w:lastRowFirstColumn="0" w:lastRowLastColumn="0"/>
+              <w:cnfStyle w:val="000000000000"/>
               <w:rPr>
                 <w:rFonts w:cs="Times New Roman"/>
                 <w:szCs w:val="24"/>
@@ -2721,7 +2706,7 @@
             <w:pPr>
               <w:spacing w:line="276" w:lineRule="auto"/>
               <w:jc w:val="center"/>
-              <w:cnfStyle w:val="000000000000" w:firstRow="0" w:lastRow="0" w:firstColumn="0" w:lastColumn="0" w:oddVBand="0" w:evenVBand="0" w:oddHBand="0" w:evenHBand="0" w:firstRowFirstColumn="0" w:firstRowLastColumn="0" w:lastRowFirstColumn="0" w:lastRowLastColumn="0"/>
+              <w:cnfStyle w:val="000000000000"/>
               <w:rPr>
                 <w:rFonts w:cs="Times New Roman"/>
                 <w:szCs w:val="24"/>
@@ -2745,7 +2730,7 @@
             <w:pPr>
               <w:spacing w:line="276" w:lineRule="auto"/>
               <w:jc w:val="center"/>
-              <w:cnfStyle w:val="000000000000" w:firstRow="0" w:lastRow="0" w:firstColumn="0" w:lastColumn="0" w:oddVBand="0" w:evenVBand="0" w:oddHBand="0" w:evenHBand="0" w:firstRowFirstColumn="0" w:firstRowLastColumn="0" w:lastRowFirstColumn="0" w:lastRowLastColumn="0"/>
+              <w:cnfStyle w:val="000000000000"/>
               <w:rPr>
                 <w:rFonts w:cs="Times New Roman"/>
                 <w:szCs w:val="24"/>
@@ -2769,7 +2754,7 @@
             <w:pPr>
               <w:spacing w:line="276" w:lineRule="auto"/>
               <w:jc w:val="center"/>
-              <w:cnfStyle w:val="000000000000" w:firstRow="0" w:lastRow="0" w:firstColumn="0" w:lastColumn="0" w:oddVBand="0" w:evenVBand="0" w:oddHBand="0" w:evenHBand="0" w:firstRowFirstColumn="0" w:firstRowLastColumn="0" w:lastRowFirstColumn="0" w:lastRowLastColumn="0"/>
+              <w:cnfStyle w:val="000000000000"/>
               <w:rPr>
                 <w:rFonts w:cs="Times New Roman"/>
                 <w:szCs w:val="24"/>
@@ -2793,7 +2778,7 @@
             <w:pPr>
               <w:spacing w:line="276" w:lineRule="auto"/>
               <w:jc w:val="center"/>
-              <w:cnfStyle w:val="000000000000" w:firstRow="0" w:lastRow="0" w:firstColumn="0" w:lastColumn="0" w:oddVBand="0" w:evenVBand="0" w:oddHBand="0" w:evenHBand="0" w:firstRowFirstColumn="0" w:firstRowLastColumn="0" w:lastRowFirstColumn="0" w:lastRowLastColumn="0"/>
+              <w:cnfStyle w:val="000000000000"/>
               <w:rPr>
                 <w:rFonts w:cs="Times New Roman"/>
                 <w:szCs w:val="24"/>
@@ -2815,7 +2800,7 @@
         </w:trPr>
         <w:tc>
           <w:tcPr>
-            <w:cnfStyle w:val="001000000000" w:firstRow="0" w:lastRow="0" w:firstColumn="1" w:lastColumn="0" w:oddVBand="0" w:evenVBand="0" w:oddHBand="0" w:evenHBand="0" w:firstRowFirstColumn="0" w:firstRowLastColumn="0" w:lastRowFirstColumn="0" w:lastRowLastColumn="0"/>
+            <w:cnfStyle w:val="001000000000"/>
             <w:tcW w:w="241" w:type="pct"/>
             <w:vAlign w:val="center"/>
           </w:tcPr>
@@ -2846,7 +2831,7 @@
             <w:pPr>
               <w:spacing w:line="276" w:lineRule="auto"/>
               <w:jc w:val="center"/>
-              <w:cnfStyle w:val="000000000000" w:firstRow="0" w:lastRow="0" w:firstColumn="0" w:lastColumn="0" w:oddVBand="0" w:evenVBand="0" w:oddHBand="0" w:evenHBand="0" w:firstRowFirstColumn="0" w:firstRowLastColumn="0" w:lastRowFirstColumn="0" w:lastRowLastColumn="0"/>
+              <w:cnfStyle w:val="000000000000"/>
               <w:rPr>
                 <w:rFonts w:cs="Times New Roman"/>
                 <w:szCs w:val="24"/>
@@ -2870,7 +2855,7 @@
             <w:pPr>
               <w:spacing w:line="276" w:lineRule="auto"/>
               <w:jc w:val="center"/>
-              <w:cnfStyle w:val="000000000000" w:firstRow="0" w:lastRow="0" w:firstColumn="0" w:lastColumn="0" w:oddVBand="0" w:evenVBand="0" w:oddHBand="0" w:evenHBand="0" w:firstRowFirstColumn="0" w:firstRowLastColumn="0" w:lastRowFirstColumn="0" w:lastRowLastColumn="0"/>
+              <w:cnfStyle w:val="000000000000"/>
               <w:rPr>
                 <w:rFonts w:cs="Times New Roman"/>
                 <w:szCs w:val="24"/>
@@ -2894,7 +2879,7 @@
             <w:pPr>
               <w:spacing w:line="276" w:lineRule="auto"/>
               <w:jc w:val="center"/>
-              <w:cnfStyle w:val="000000000000" w:firstRow="0" w:lastRow="0" w:firstColumn="0" w:lastColumn="0" w:oddVBand="0" w:evenVBand="0" w:oddHBand="0" w:evenHBand="0" w:firstRowFirstColumn="0" w:firstRowLastColumn="0" w:lastRowFirstColumn="0" w:lastRowLastColumn="0"/>
+              <w:cnfStyle w:val="000000000000"/>
               <w:rPr>
                 <w:rFonts w:cs="Times New Roman"/>
                 <w:szCs w:val="24"/>
@@ -2918,7 +2903,7 @@
             <w:pPr>
               <w:spacing w:line="276" w:lineRule="auto"/>
               <w:jc w:val="center"/>
-              <w:cnfStyle w:val="000000000000" w:firstRow="0" w:lastRow="0" w:firstColumn="0" w:lastColumn="0" w:oddVBand="0" w:evenVBand="0" w:oddHBand="0" w:evenHBand="0" w:firstRowFirstColumn="0" w:firstRowLastColumn="0" w:lastRowFirstColumn="0" w:lastRowLastColumn="0"/>
+              <w:cnfStyle w:val="000000000000"/>
               <w:rPr>
                 <w:rFonts w:cs="Times New Roman"/>
                 <w:szCs w:val="24"/>
@@ -2942,7 +2927,7 @@
             <w:pPr>
               <w:spacing w:line="276" w:lineRule="auto"/>
               <w:jc w:val="center"/>
-              <w:cnfStyle w:val="000000000000" w:firstRow="0" w:lastRow="0" w:firstColumn="0" w:lastColumn="0" w:oddVBand="0" w:evenVBand="0" w:oddHBand="0" w:evenHBand="0" w:firstRowFirstColumn="0" w:firstRowLastColumn="0" w:lastRowFirstColumn="0" w:lastRowLastColumn="0"/>
+              <w:cnfStyle w:val="000000000000"/>
               <w:rPr>
                 <w:rFonts w:cs="Times New Roman"/>
                 <w:szCs w:val="24"/>
@@ -2964,7 +2949,7 @@
         </w:trPr>
         <w:tc>
           <w:tcPr>
-            <w:cnfStyle w:val="001000000000" w:firstRow="0" w:lastRow="0" w:firstColumn="1" w:lastColumn="0" w:oddVBand="0" w:evenVBand="0" w:oddHBand="0" w:evenHBand="0" w:firstRowFirstColumn="0" w:firstRowLastColumn="0" w:lastRowFirstColumn="0" w:lastRowLastColumn="0"/>
+            <w:cnfStyle w:val="001000000000"/>
             <w:tcW w:w="241" w:type="pct"/>
             <w:vAlign w:val="center"/>
           </w:tcPr>
@@ -2995,7 +2980,7 @@
             <w:pPr>
               <w:spacing w:line="276" w:lineRule="auto"/>
               <w:jc w:val="center"/>
-              <w:cnfStyle w:val="000000000000" w:firstRow="0" w:lastRow="0" w:firstColumn="0" w:lastColumn="0" w:oddVBand="0" w:evenVBand="0" w:oddHBand="0" w:evenHBand="0" w:firstRowFirstColumn="0" w:firstRowLastColumn="0" w:lastRowFirstColumn="0" w:lastRowLastColumn="0"/>
+              <w:cnfStyle w:val="000000000000"/>
               <w:rPr>
                 <w:rFonts w:cs="Times New Roman"/>
                 <w:szCs w:val="24"/>
@@ -3019,7 +3004,7 @@
             <w:pPr>
               <w:spacing w:line="276" w:lineRule="auto"/>
               <w:jc w:val="center"/>
-              <w:cnfStyle w:val="000000000000" w:firstRow="0" w:lastRow="0" w:firstColumn="0" w:lastColumn="0" w:oddVBand="0" w:evenVBand="0" w:oddHBand="0" w:evenHBand="0" w:firstRowFirstColumn="0" w:firstRowLastColumn="0" w:lastRowFirstColumn="0" w:lastRowLastColumn="0"/>
+              <w:cnfStyle w:val="000000000000"/>
               <w:rPr>
                 <w:rFonts w:cs="Times New Roman"/>
                 <w:szCs w:val="24"/>
@@ -3043,7 +3028,7 @@
             <w:pPr>
               <w:spacing w:line="276" w:lineRule="auto"/>
               <w:jc w:val="center"/>
-              <w:cnfStyle w:val="000000000000" w:firstRow="0" w:lastRow="0" w:firstColumn="0" w:lastColumn="0" w:oddVBand="0" w:evenVBand="0" w:oddHBand="0" w:evenHBand="0" w:firstRowFirstColumn="0" w:firstRowLastColumn="0" w:lastRowFirstColumn="0" w:lastRowLastColumn="0"/>
+              <w:cnfStyle w:val="000000000000"/>
               <w:rPr>
                 <w:rFonts w:cs="Times New Roman"/>
                 <w:szCs w:val="24"/>
@@ -3067,7 +3052,7 @@
             <w:pPr>
               <w:spacing w:line="276" w:lineRule="auto"/>
               <w:jc w:val="center"/>
-              <w:cnfStyle w:val="000000000000" w:firstRow="0" w:lastRow="0" w:firstColumn="0" w:lastColumn="0" w:oddVBand="0" w:evenVBand="0" w:oddHBand="0" w:evenHBand="0" w:firstRowFirstColumn="0" w:firstRowLastColumn="0" w:lastRowFirstColumn="0" w:lastRowLastColumn="0"/>
+              <w:cnfStyle w:val="000000000000"/>
               <w:rPr>
                 <w:rFonts w:cs="Times New Roman"/>
                 <w:szCs w:val="24"/>
@@ -3091,7 +3076,7 @@
             <w:pPr>
               <w:spacing w:line="276" w:lineRule="auto"/>
               <w:jc w:val="center"/>
-              <w:cnfStyle w:val="000000000000" w:firstRow="0" w:lastRow="0" w:firstColumn="0" w:lastColumn="0" w:oddVBand="0" w:evenVBand="0" w:oddHBand="0" w:evenHBand="0" w:firstRowFirstColumn="0" w:firstRowLastColumn="0" w:lastRowFirstColumn="0" w:lastRowLastColumn="0"/>
+              <w:cnfStyle w:val="000000000000"/>
               <w:rPr>
                 <w:rFonts w:cs="Times New Roman"/>
               </w:rPr>
@@ -3111,7 +3096,7 @@
         </w:trPr>
         <w:tc>
           <w:tcPr>
-            <w:cnfStyle w:val="001000000000" w:firstRow="0" w:lastRow="0" w:firstColumn="1" w:lastColumn="0" w:oddVBand="0" w:evenVBand="0" w:oddHBand="0" w:evenHBand="0" w:firstRowFirstColumn="0" w:firstRowLastColumn="0" w:lastRowFirstColumn="0" w:lastRowLastColumn="0"/>
+            <w:cnfStyle w:val="001000000000"/>
             <w:tcW w:w="241" w:type="pct"/>
             <w:vAlign w:val="center"/>
           </w:tcPr>
@@ -3142,7 +3127,7 @@
             <w:pPr>
               <w:spacing w:line="276" w:lineRule="auto"/>
               <w:jc w:val="center"/>
-              <w:cnfStyle w:val="000000000000" w:firstRow="0" w:lastRow="0" w:firstColumn="0" w:lastColumn="0" w:oddVBand="0" w:evenVBand="0" w:oddHBand="0" w:evenHBand="0" w:firstRowFirstColumn="0" w:firstRowLastColumn="0" w:lastRowFirstColumn="0" w:lastRowLastColumn="0"/>
+              <w:cnfStyle w:val="000000000000"/>
               <w:rPr>
                 <w:rFonts w:cs="Times New Roman"/>
                 <w:szCs w:val="24"/>
@@ -3166,7 +3151,7 @@
             <w:pPr>
               <w:spacing w:line="276" w:lineRule="auto"/>
               <w:jc w:val="center"/>
-              <w:cnfStyle w:val="000000000000" w:firstRow="0" w:lastRow="0" w:firstColumn="0" w:lastColumn="0" w:oddVBand="0" w:evenVBand="0" w:oddHBand="0" w:evenHBand="0" w:firstRowFirstColumn="0" w:firstRowLastColumn="0" w:lastRowFirstColumn="0" w:lastRowLastColumn="0"/>
+              <w:cnfStyle w:val="000000000000"/>
               <w:rPr>
                 <w:rFonts w:cs="Times New Roman"/>
                 <w:szCs w:val="24"/>
@@ -3197,7 +3182,7 @@
             <w:pPr>
               <w:spacing w:line="276" w:lineRule="auto"/>
               <w:jc w:val="center"/>
-              <w:cnfStyle w:val="000000000000" w:firstRow="0" w:lastRow="0" w:firstColumn="0" w:lastColumn="0" w:oddVBand="0" w:evenVBand="0" w:oddHBand="0" w:evenHBand="0" w:firstRowFirstColumn="0" w:firstRowLastColumn="0" w:lastRowFirstColumn="0" w:lastRowLastColumn="0"/>
+              <w:cnfStyle w:val="000000000000"/>
               <w:rPr>
                 <w:rFonts w:cs="Times New Roman"/>
                 <w:szCs w:val="24"/>
@@ -3228,7 +3213,7 @@
             <w:pPr>
               <w:spacing w:line="276" w:lineRule="auto"/>
               <w:jc w:val="center"/>
-              <w:cnfStyle w:val="000000000000" w:firstRow="0" w:lastRow="0" w:firstColumn="0" w:lastColumn="0" w:oddVBand="0" w:evenVBand="0" w:oddHBand="0" w:evenHBand="0" w:firstRowFirstColumn="0" w:firstRowLastColumn="0" w:lastRowFirstColumn="0" w:lastRowLastColumn="0"/>
+              <w:cnfStyle w:val="000000000000"/>
               <w:rPr>
                 <w:rFonts w:cs="Times New Roman"/>
                 <w:szCs w:val="24"/>
@@ -3252,7 +3237,7 @@
             <w:pPr>
               <w:spacing w:line="276" w:lineRule="auto"/>
               <w:jc w:val="center"/>
-              <w:cnfStyle w:val="000000000000" w:firstRow="0" w:lastRow="0" w:firstColumn="0" w:lastColumn="0" w:oddVBand="0" w:evenVBand="0" w:oddHBand="0" w:evenHBand="0" w:firstRowFirstColumn="0" w:firstRowLastColumn="0" w:lastRowFirstColumn="0" w:lastRowLastColumn="0"/>
+              <w:cnfStyle w:val="000000000000"/>
               <w:rPr>
                 <w:rFonts w:cs="Times New Roman"/>
                 <w:szCs w:val="24"/>
@@ -3274,7 +3259,7 @@
         </w:trPr>
         <w:tc>
           <w:tcPr>
-            <w:cnfStyle w:val="001000000000" w:firstRow="0" w:lastRow="0" w:firstColumn="1" w:lastColumn="0" w:oddVBand="0" w:evenVBand="0" w:oddHBand="0" w:evenHBand="0" w:firstRowFirstColumn="0" w:firstRowLastColumn="0" w:lastRowFirstColumn="0" w:lastRowLastColumn="0"/>
+            <w:cnfStyle w:val="001000000000"/>
             <w:tcW w:w="241" w:type="pct"/>
             <w:vAlign w:val="center"/>
           </w:tcPr>
@@ -3305,7 +3290,7 @@
             <w:pPr>
               <w:spacing w:line="276" w:lineRule="auto"/>
               <w:jc w:val="center"/>
-              <w:cnfStyle w:val="000000000000" w:firstRow="0" w:lastRow="0" w:firstColumn="0" w:lastColumn="0" w:oddVBand="0" w:evenVBand="0" w:oddHBand="0" w:evenHBand="0" w:firstRowFirstColumn="0" w:firstRowLastColumn="0" w:lastRowFirstColumn="0" w:lastRowLastColumn="0"/>
+              <w:cnfStyle w:val="000000000000"/>
               <w:rPr>
                 <w:rFonts w:cs="Times New Roman"/>
                 <w:szCs w:val="24"/>
@@ -3329,7 +3314,7 @@
             <w:pPr>
               <w:spacing w:line="276" w:lineRule="auto"/>
               <w:jc w:val="center"/>
-              <w:cnfStyle w:val="000000000000" w:firstRow="0" w:lastRow="0" w:firstColumn="0" w:lastColumn="0" w:oddVBand="0" w:evenVBand="0" w:oddHBand="0" w:evenHBand="0" w:firstRowFirstColumn="0" w:firstRowLastColumn="0" w:lastRowFirstColumn="0" w:lastRowLastColumn="0"/>
+              <w:cnfStyle w:val="000000000000"/>
               <w:rPr>
                 <w:rFonts w:cs="Times New Roman"/>
                 <w:szCs w:val="24"/>
@@ -3360,7 +3345,7 @@
             <w:pPr>
               <w:spacing w:line="276" w:lineRule="auto"/>
               <w:jc w:val="center"/>
-              <w:cnfStyle w:val="000000000000" w:firstRow="0" w:lastRow="0" w:firstColumn="0" w:lastColumn="0" w:oddVBand="0" w:evenVBand="0" w:oddHBand="0" w:evenHBand="0" w:firstRowFirstColumn="0" w:firstRowLastColumn="0" w:lastRowFirstColumn="0" w:lastRowLastColumn="0"/>
+              <w:cnfStyle w:val="000000000000"/>
               <w:rPr>
                 <w:rFonts w:cs="Times New Roman"/>
                 <w:szCs w:val="24"/>
@@ -3391,7 +3376,7 @@
             <w:pPr>
               <w:spacing w:line="276" w:lineRule="auto"/>
               <w:jc w:val="center"/>
-              <w:cnfStyle w:val="000000000000" w:firstRow="0" w:lastRow="0" w:firstColumn="0" w:lastColumn="0" w:oddVBand="0" w:evenVBand="0" w:oddHBand="0" w:evenHBand="0" w:firstRowFirstColumn="0" w:firstRowLastColumn="0" w:lastRowFirstColumn="0" w:lastRowLastColumn="0"/>
+              <w:cnfStyle w:val="000000000000"/>
               <w:rPr>
                 <w:rFonts w:cs="Times New Roman"/>
                 <w:szCs w:val="24"/>
@@ -3415,7 +3400,7 @@
             <w:pPr>
               <w:spacing w:line="276" w:lineRule="auto"/>
               <w:jc w:val="center"/>
-              <w:cnfStyle w:val="000000000000" w:firstRow="0" w:lastRow="0" w:firstColumn="0" w:lastColumn="0" w:oddVBand="0" w:evenVBand="0" w:oddHBand="0" w:evenHBand="0" w:firstRowFirstColumn="0" w:firstRowLastColumn="0" w:lastRowFirstColumn="0" w:lastRowLastColumn="0"/>
+              <w:cnfStyle w:val="000000000000"/>
               <w:rPr>
                 <w:rFonts w:cs="Times New Roman"/>
                 <w:szCs w:val="24"/>
@@ -3437,7 +3422,7 @@
         </w:trPr>
         <w:tc>
           <w:tcPr>
-            <w:cnfStyle w:val="001000000000" w:firstRow="0" w:lastRow="0" w:firstColumn="1" w:lastColumn="0" w:oddVBand="0" w:evenVBand="0" w:oddHBand="0" w:evenHBand="0" w:firstRowFirstColumn="0" w:firstRowLastColumn="0" w:lastRowFirstColumn="0" w:lastRowLastColumn="0"/>
+            <w:cnfStyle w:val="001000000000"/>
             <w:tcW w:w="4345" w:type="pct"/>
             <w:gridSpan w:val="5"/>
             <w:vAlign w:val="center"/>
@@ -3469,7 +3454,7 @@
             <w:pPr>
               <w:spacing w:line="276" w:lineRule="auto"/>
               <w:jc w:val="center"/>
-              <w:cnfStyle w:val="000000000000" w:firstRow="0" w:lastRow="0" w:firstColumn="0" w:lastColumn="0" w:oddVBand="0" w:evenVBand="0" w:oddHBand="0" w:evenHBand="0" w:firstRowFirstColumn="0" w:firstRowLastColumn="0" w:lastRowFirstColumn="0" w:lastRowLastColumn="0"/>
+              <w:cnfStyle w:val="000000000000"/>
               <w:rPr>
                 <w:rFonts w:cs="Times New Roman"/>
               </w:rPr>
@@ -3705,7 +3690,7 @@
           <w:bottom w:w="15" w:type="dxa"/>
           <w:right w:w="15" w:type="dxa"/>
         </w:tblCellMar>
-        <w:tblLook w:val="04A0" w:firstRow="1" w:lastRow="0" w:firstColumn="1" w:lastColumn="0" w:noHBand="0" w:noVBand="1"/>
+        <w:tblLook w:val="04A0"/>
       </w:tblPr>
       <w:tblGrid>
         <w:gridCol w:w="690"/>
@@ -4620,7 +4605,7 @@
           <w:bottom w:w="15" w:type="dxa"/>
           <w:right w:w="15" w:type="dxa"/>
         </w:tblCellMar>
-        <w:tblLook w:val="04A0" w:firstRow="1" w:lastRow="0" w:firstColumn="1" w:lastColumn="0" w:noHBand="0" w:noVBand="1"/>
+        <w:tblLook w:val="04A0"/>
       </w:tblPr>
       <w:tblGrid>
         <w:gridCol w:w="690"/>
@@ -5614,7 +5599,7 @@
       <w:tblPr>
         <w:tblStyle w:val="GridTable4-Accent11"/>
         <w:tblW w:w="5000" w:type="pct"/>
-        <w:tblLook w:val="04A0" w:firstRow="1" w:lastRow="0" w:firstColumn="1" w:lastColumn="0" w:noHBand="0" w:noVBand="1"/>
+        <w:tblLook w:val="04A0"/>
       </w:tblPr>
       <w:tblGrid>
         <w:gridCol w:w="1176"/>
@@ -5625,11 +5610,11 @@
       </w:tblGrid>
       <w:tr>
         <w:trPr>
-          <w:cnfStyle w:val="100000000000" w:firstRow="1" w:lastRow="0" w:firstColumn="0" w:lastColumn="0" w:oddVBand="0" w:evenVBand="0" w:oddHBand="0" w:evenHBand="0" w:firstRowFirstColumn="0" w:firstRowLastColumn="0" w:lastRowFirstColumn="0" w:lastRowLastColumn="0"/>
+          <w:cnfStyle w:val="100000000000"/>
         </w:trPr>
         <w:tc>
           <w:tcPr>
-            <w:cnfStyle w:val="001000000000" w:firstRow="0" w:lastRow="0" w:firstColumn="1" w:lastColumn="0" w:oddVBand="0" w:evenVBand="0" w:oddHBand="0" w:evenHBand="0" w:firstRowFirstColumn="0" w:firstRowLastColumn="0" w:lastRowFirstColumn="0" w:lastRowLastColumn="0"/>
+            <w:cnfStyle w:val="001000000000"/>
             <w:tcW w:w="636" w:type="pct"/>
             <w:vAlign w:val="center"/>
           </w:tcPr>
@@ -5660,7 +5645,7 @@
           <w:p>
             <w:pPr>
               <w:jc w:val="center"/>
-              <w:cnfStyle w:val="100000000000" w:firstRow="1" w:lastRow="0" w:firstColumn="0" w:lastColumn="0" w:oddVBand="0" w:evenVBand="0" w:oddHBand="0" w:evenHBand="0" w:firstRowFirstColumn="0" w:firstRowLastColumn="0" w:lastRowFirstColumn="0" w:lastRowLastColumn="0"/>
+              <w:cnfStyle w:val="100000000000"/>
               <w:rPr>
                 <w:rFonts w:cs="Times New Roman"/>
                 <w:sz w:val="24"/>
@@ -5685,7 +5670,7 @@
           <w:p>
             <w:pPr>
               <w:jc w:val="center"/>
-              <w:cnfStyle w:val="100000000000" w:firstRow="1" w:lastRow="0" w:firstColumn="0" w:lastColumn="0" w:oddVBand="0" w:evenVBand="0" w:oddHBand="0" w:evenHBand="0" w:firstRowFirstColumn="0" w:firstRowLastColumn="0" w:lastRowFirstColumn="0" w:lastRowLastColumn="0"/>
+              <w:cnfStyle w:val="100000000000"/>
               <w:rPr>
                 <w:rFonts w:cs="Times New Roman"/>
                 <w:sz w:val="24"/>
@@ -5710,7 +5695,7 @@
           <w:p>
             <w:pPr>
               <w:jc w:val="center"/>
-              <w:cnfStyle w:val="100000000000" w:firstRow="1" w:lastRow="0" w:firstColumn="0" w:lastColumn="0" w:oddVBand="0" w:evenVBand="0" w:oddHBand="0" w:evenHBand="0" w:firstRowFirstColumn="0" w:firstRowLastColumn="0" w:lastRowFirstColumn="0" w:lastRowLastColumn="0"/>
+              <w:cnfStyle w:val="100000000000"/>
               <w:rPr>
                 <w:rFonts w:cs="Times New Roman"/>
                 <w:sz w:val="24"/>
@@ -5735,7 +5720,7 @@
           <w:p>
             <w:pPr>
               <w:jc w:val="center"/>
-              <w:cnfStyle w:val="100000000000" w:firstRow="1" w:lastRow="0" w:firstColumn="0" w:lastColumn="0" w:oddVBand="0" w:evenVBand="0" w:oddHBand="0" w:evenHBand="0" w:firstRowFirstColumn="0" w:firstRowLastColumn="0" w:lastRowFirstColumn="0" w:lastRowLastColumn="0"/>
+              <w:cnfStyle w:val="100000000000"/>
               <w:rPr>
                 <w:rFonts w:cs="Times New Roman"/>
                 <w:sz w:val="24"/>
@@ -5755,11 +5740,11 @@
       </w:tr>
       <w:tr>
         <w:trPr>
-          <w:cnfStyle w:val="000000100000" w:firstRow="0" w:lastRow="0" w:firstColumn="0" w:lastColumn="0" w:oddVBand="0" w:evenVBand="0" w:oddHBand="1" w:evenHBand="0" w:firstRowFirstColumn="0" w:firstRowLastColumn="0" w:lastRowFirstColumn="0" w:lastRowLastColumn="0"/>
+          <w:cnfStyle w:val="000000100000"/>
         </w:trPr>
         <w:tc>
           <w:tcPr>
-            <w:cnfStyle w:val="001000000000" w:firstRow="0" w:lastRow="0" w:firstColumn="1" w:lastColumn="0" w:oddVBand="0" w:evenVBand="0" w:oddHBand="0" w:evenHBand="0" w:firstRowFirstColumn="0" w:firstRowLastColumn="0" w:lastRowFirstColumn="0" w:lastRowLastColumn="0"/>
+            <w:cnfStyle w:val="001000000000"/>
             <w:tcW w:w="636" w:type="pct"/>
             <w:vMerge w:val="restart"/>
             <w:vAlign w:val="center"/>
@@ -5791,7 +5776,7 @@
           <w:p>
             <w:pPr>
               <w:jc w:val="center"/>
-              <w:cnfStyle w:val="000000100000" w:firstRow="0" w:lastRow="0" w:firstColumn="0" w:lastColumn="0" w:oddVBand="0" w:evenVBand="0" w:oddHBand="1" w:evenHBand="0" w:firstRowFirstColumn="0" w:firstRowLastColumn="0" w:lastRowFirstColumn="0" w:lastRowLastColumn="0"/>
+              <w:cnfStyle w:val="000000100000"/>
               <w:rPr>
                 <w:rFonts w:cs="Times New Roman"/>
                 <w:sz w:val="24"/>
@@ -5816,7 +5801,7 @@
           <w:p>
             <w:pPr>
               <w:jc w:val="center"/>
-              <w:cnfStyle w:val="000000100000" w:firstRow="0" w:lastRow="0" w:firstColumn="0" w:lastColumn="0" w:oddVBand="0" w:evenVBand="0" w:oddHBand="1" w:evenHBand="0" w:firstRowFirstColumn="0" w:firstRowLastColumn="0" w:lastRowFirstColumn="0" w:lastRowLastColumn="0"/>
+              <w:cnfStyle w:val="000000100000"/>
               <w:rPr>
                 <w:rFonts w:cs="Times New Roman"/>
                 <w:sz w:val="24"/>
@@ -5835,7 +5820,7 @@
               <w:spacing w:before="100" w:beforeAutospacing="1" w:after="100" w:afterAutospacing="1"/>
               <w:jc w:val="center"/>
               <w:textAlignment w:val="baseline"/>
-              <w:cnfStyle w:val="000000100000" w:firstRow="0" w:lastRow="0" w:firstColumn="0" w:lastColumn="0" w:oddVBand="0" w:evenVBand="0" w:oddHBand="1" w:evenHBand="0" w:firstRowFirstColumn="0" w:firstRowLastColumn="0" w:lastRowFirstColumn="0" w:lastRowLastColumn="0"/>
+              <w:cnfStyle w:val="000000100000"/>
               <w:rPr>
                 <w:rFonts w:eastAsia="Times New Roman" w:cs="Times New Roman"/>
                 <w:szCs w:val="24"/>
@@ -5860,7 +5845,7 @@
               <w:spacing w:before="100" w:beforeAutospacing="1" w:after="100" w:afterAutospacing="1"/>
               <w:jc w:val="center"/>
               <w:textAlignment w:val="baseline"/>
-              <w:cnfStyle w:val="000000100000" w:firstRow="0" w:lastRow="0" w:firstColumn="0" w:lastColumn="0" w:oddVBand="0" w:evenVBand="0" w:oddHBand="1" w:evenHBand="0" w:firstRowFirstColumn="0" w:firstRowLastColumn="0" w:lastRowFirstColumn="0" w:lastRowLastColumn="0"/>
+              <w:cnfStyle w:val="000000100000"/>
               <w:rPr>
                 <w:rFonts w:eastAsia="Times New Roman" w:cs="Times New Roman"/>
                 <w:szCs w:val="24"/>
@@ -5879,7 +5864,7 @@
       <w:tr>
         <w:tc>
           <w:tcPr>
-            <w:cnfStyle w:val="001000000000" w:firstRow="0" w:lastRow="0" w:firstColumn="1" w:lastColumn="0" w:oddVBand="0" w:evenVBand="0" w:oddHBand="0" w:evenHBand="0" w:firstRowFirstColumn="0" w:firstRowLastColumn="0" w:lastRowFirstColumn="0" w:lastRowLastColumn="0"/>
+            <w:cnfStyle w:val="001000000000"/>
             <w:tcW w:w="636" w:type="pct"/>
             <w:vMerge/>
             <w:shd w:val="clear" w:color="auto" w:fill="D9E2F3" w:themeFill="accent1" w:themeFillTint="33"/>
@@ -5905,7 +5890,7 @@
           <w:p>
             <w:pPr>
               <w:jc w:val="center"/>
-              <w:cnfStyle w:val="000000000000" w:firstRow="0" w:lastRow="0" w:firstColumn="0" w:lastColumn="0" w:oddVBand="0" w:evenVBand="0" w:oddHBand="0" w:evenHBand="0" w:firstRowFirstColumn="0" w:firstRowLastColumn="0" w:lastRowFirstColumn="0" w:lastRowLastColumn="0"/>
+              <w:cnfStyle w:val="000000000000"/>
               <w:rPr>
                 <w:rFonts w:cs="Times New Roman"/>
                 <w:sz w:val="24"/>
@@ -5933,7 +5918,7 @@
               <w:spacing w:before="100" w:beforeAutospacing="1" w:after="100" w:afterAutospacing="1"/>
               <w:jc w:val="center"/>
               <w:textAlignment w:val="baseline"/>
-              <w:cnfStyle w:val="000000000000" w:firstRow="0" w:lastRow="0" w:firstColumn="0" w:lastColumn="0" w:oddVBand="0" w:evenVBand="0" w:oddHBand="0" w:evenHBand="0" w:firstRowFirstColumn="0" w:firstRowLastColumn="0" w:lastRowFirstColumn="0" w:lastRowLastColumn="0"/>
+              <w:cnfStyle w:val="000000000000"/>
               <w:rPr>
                 <w:rFonts w:eastAsia="Times New Roman" w:cs="Times New Roman"/>
                 <w:szCs w:val="24"/>
@@ -5959,7 +5944,7 @@
               <w:spacing w:before="100" w:beforeAutospacing="1" w:after="100" w:afterAutospacing="1"/>
               <w:jc w:val="center"/>
               <w:textAlignment w:val="baseline"/>
-              <w:cnfStyle w:val="000000000000" w:firstRow="0" w:lastRow="0" w:firstColumn="0" w:lastColumn="0" w:oddVBand="0" w:evenVBand="0" w:oddHBand="0" w:evenHBand="0" w:firstRowFirstColumn="0" w:firstRowLastColumn="0" w:lastRowFirstColumn="0" w:lastRowLastColumn="0"/>
+              <w:cnfStyle w:val="000000000000"/>
               <w:rPr>
                 <w:rFonts w:eastAsia="Times New Roman" w:cs="Times New Roman"/>
                 <w:szCs w:val="24"/>
@@ -5985,7 +5970,7 @@
               <w:spacing w:before="100" w:beforeAutospacing="1" w:after="100" w:afterAutospacing="1"/>
               <w:jc w:val="center"/>
               <w:textAlignment w:val="baseline"/>
-              <w:cnfStyle w:val="000000000000" w:firstRow="0" w:lastRow="0" w:firstColumn="0" w:lastColumn="0" w:oddVBand="0" w:evenVBand="0" w:oddHBand="0" w:evenHBand="0" w:firstRowFirstColumn="0" w:firstRowLastColumn="0" w:lastRowFirstColumn="0" w:lastRowLastColumn="0"/>
+              <w:cnfStyle w:val="000000000000"/>
               <w:rPr>
                 <w:rFonts w:eastAsia="Times New Roman" w:cs="Times New Roman"/>
                 <w:szCs w:val="24"/>
@@ -6003,11 +5988,11 @@
       </w:tr>
       <w:tr>
         <w:trPr>
-          <w:cnfStyle w:val="000000100000" w:firstRow="0" w:lastRow="0" w:firstColumn="0" w:lastColumn="0" w:oddVBand="0" w:evenVBand="0" w:oddHBand="1" w:evenHBand="0" w:firstRowFirstColumn="0" w:firstRowLastColumn="0" w:lastRowFirstColumn="0" w:lastRowLastColumn="0"/>
+          <w:cnfStyle w:val="000000100000"/>
         </w:trPr>
         <w:tc>
           <w:tcPr>
-            <w:cnfStyle w:val="001000000000" w:firstRow="0" w:lastRow="0" w:firstColumn="1" w:lastColumn="0" w:oddVBand="0" w:evenVBand="0" w:oddHBand="0" w:evenHBand="0" w:firstRowFirstColumn="0" w:firstRowLastColumn="0" w:lastRowFirstColumn="0" w:lastRowLastColumn="0"/>
+            <w:cnfStyle w:val="001000000000"/>
             <w:tcW w:w="636" w:type="pct"/>
             <w:vMerge/>
             <w:vAlign w:val="center"/>
@@ -6031,7 +6016,7 @@
           <w:p>
             <w:pPr>
               <w:jc w:val="center"/>
-              <w:cnfStyle w:val="000000100000" w:firstRow="0" w:lastRow="0" w:firstColumn="0" w:lastColumn="0" w:oddVBand="0" w:evenVBand="0" w:oddHBand="1" w:evenHBand="0" w:firstRowFirstColumn="0" w:firstRowLastColumn="0" w:lastRowFirstColumn="0" w:lastRowLastColumn="0"/>
+              <w:cnfStyle w:val="000000100000"/>
               <w:rPr>
                 <w:rFonts w:cs="Times New Roman"/>
                 <w:sz w:val="24"/>
@@ -6056,7 +6041,7 @@
           <w:p>
             <w:pPr>
               <w:jc w:val="center"/>
-              <w:cnfStyle w:val="000000100000" w:firstRow="0" w:lastRow="0" w:firstColumn="0" w:lastColumn="0" w:oddVBand="0" w:evenVBand="0" w:oddHBand="1" w:evenHBand="0" w:firstRowFirstColumn="0" w:firstRowLastColumn="0" w:lastRowFirstColumn="0" w:lastRowLastColumn="0"/>
+              <w:cnfStyle w:val="000000100000"/>
               <w:rPr>
                 <w:rFonts w:cs="Times New Roman"/>
                 <w:sz w:val="24"/>
@@ -6081,7 +6066,7 @@
           <w:p>
             <w:pPr>
               <w:jc w:val="center"/>
-              <w:cnfStyle w:val="000000100000" w:firstRow="0" w:lastRow="0" w:firstColumn="0" w:lastColumn="0" w:oddVBand="0" w:evenVBand="0" w:oddHBand="1" w:evenHBand="0" w:firstRowFirstColumn="0" w:firstRowLastColumn="0" w:lastRowFirstColumn="0" w:lastRowLastColumn="0"/>
+              <w:cnfStyle w:val="000000100000"/>
               <w:rPr>
                 <w:rFonts w:cs="Times New Roman"/>
                 <w:sz w:val="24"/>
@@ -6106,7 +6091,7 @@
           <w:p>
             <w:pPr>
               <w:jc w:val="center"/>
-              <w:cnfStyle w:val="000000100000" w:firstRow="0" w:lastRow="0" w:firstColumn="0" w:lastColumn="0" w:oddVBand="0" w:evenVBand="0" w:oddHBand="1" w:evenHBand="0" w:firstRowFirstColumn="0" w:firstRowLastColumn="0" w:lastRowFirstColumn="0" w:lastRowLastColumn="0"/>
+              <w:cnfStyle w:val="000000100000"/>
               <w:rPr>
                 <w:rFonts w:cs="Times New Roman"/>
                 <w:sz w:val="24"/>
@@ -6127,7 +6112,7 @@
       <w:tr>
         <w:tc>
           <w:tcPr>
-            <w:cnfStyle w:val="001000000000" w:firstRow="0" w:lastRow="0" w:firstColumn="1" w:lastColumn="0" w:oddVBand="0" w:evenVBand="0" w:oddHBand="0" w:evenHBand="0" w:firstRowFirstColumn="0" w:firstRowLastColumn="0" w:lastRowFirstColumn="0" w:lastRowLastColumn="0"/>
+            <w:cnfStyle w:val="001000000000"/>
             <w:tcW w:w="636" w:type="pct"/>
             <w:vMerge w:val="restart"/>
             <w:shd w:val="clear" w:color="auto" w:fill="auto"/>
@@ -6161,7 +6146,7 @@
           <w:p>
             <w:pPr>
               <w:jc w:val="center"/>
-              <w:cnfStyle w:val="000000000000" w:firstRow="0" w:lastRow="0" w:firstColumn="0" w:lastColumn="0" w:oddVBand="0" w:evenVBand="0" w:oddHBand="0" w:evenHBand="0" w:firstRowFirstColumn="0" w:firstRowLastColumn="0" w:lastRowFirstColumn="0" w:lastRowLastColumn="0"/>
+              <w:cnfStyle w:val="000000000000"/>
               <w:rPr>
                 <w:rFonts w:cs="Times New Roman"/>
                 <w:sz w:val="24"/>
@@ -6187,7 +6172,7 @@
           <w:p>
             <w:pPr>
               <w:jc w:val="center"/>
-              <w:cnfStyle w:val="000000000000" w:firstRow="0" w:lastRow="0" w:firstColumn="0" w:lastColumn="0" w:oddVBand="0" w:evenVBand="0" w:oddHBand="0" w:evenHBand="0" w:firstRowFirstColumn="0" w:firstRowLastColumn="0" w:lastRowFirstColumn="0" w:lastRowLastColumn="0"/>
+              <w:cnfStyle w:val="000000000000"/>
               <w:rPr>
                 <w:rFonts w:cs="Times New Roman"/>
               </w:rPr>
@@ -6210,7 +6195,7 @@
             <w:pPr>
               <w:spacing w:line="259" w:lineRule="auto"/>
               <w:jc w:val="center"/>
-              <w:cnfStyle w:val="000000000000" w:firstRow="0" w:lastRow="0" w:firstColumn="0" w:lastColumn="0" w:oddVBand="0" w:evenVBand="0" w:oddHBand="0" w:evenHBand="0" w:firstRowFirstColumn="0" w:firstRowLastColumn="0" w:lastRowFirstColumn="0" w:lastRowLastColumn="0"/>
+              <w:cnfStyle w:val="000000000000"/>
               <w:rPr>
                 <w:rFonts w:eastAsia="Times New Roman" w:cs="Times New Roman"/>
                 <w:color w:val="000000" w:themeColor="text1"/>
@@ -6245,7 +6230,7 @@
             <w:pPr>
               <w:spacing w:line="259" w:lineRule="auto"/>
               <w:jc w:val="center"/>
-              <w:cnfStyle w:val="000000000000" w:firstRow="0" w:lastRow="0" w:firstColumn="0" w:lastColumn="0" w:oddVBand="0" w:evenVBand="0" w:oddHBand="0" w:evenHBand="0" w:firstRowFirstColumn="0" w:firstRowLastColumn="0" w:lastRowFirstColumn="0" w:lastRowLastColumn="0"/>
+              <w:cnfStyle w:val="000000000000"/>
               <w:rPr>
                 <w:rFonts w:eastAsia="Times New Roman" w:cs="Times New Roman"/>
                 <w:szCs w:val="24"/>
@@ -6264,11 +6249,11 @@
       </w:tr>
       <w:tr>
         <w:trPr>
-          <w:cnfStyle w:val="000000100000" w:firstRow="0" w:lastRow="0" w:firstColumn="0" w:lastColumn="0" w:oddVBand="0" w:evenVBand="0" w:oddHBand="1" w:evenHBand="0" w:firstRowFirstColumn="0" w:firstRowLastColumn="0" w:lastRowFirstColumn="0" w:lastRowLastColumn="0"/>
+          <w:cnfStyle w:val="000000100000"/>
         </w:trPr>
         <w:tc>
           <w:tcPr>
-            <w:cnfStyle w:val="001000000000" w:firstRow="0" w:lastRow="0" w:firstColumn="1" w:lastColumn="0" w:oddVBand="0" w:evenVBand="0" w:oddHBand="0" w:evenHBand="0" w:firstRowFirstColumn="0" w:firstRowLastColumn="0" w:lastRowFirstColumn="0" w:lastRowLastColumn="0"/>
+            <w:cnfStyle w:val="001000000000"/>
             <w:tcW w:w="636" w:type="pct"/>
             <w:vMerge/>
             <w:shd w:val="clear" w:color="auto" w:fill="auto"/>
@@ -6294,7 +6279,7 @@
           <w:p>
             <w:pPr>
               <w:jc w:val="center"/>
-              <w:cnfStyle w:val="000000100000" w:firstRow="0" w:lastRow="0" w:firstColumn="0" w:lastColumn="0" w:oddVBand="0" w:evenVBand="0" w:oddHBand="1" w:evenHBand="0" w:firstRowFirstColumn="0" w:firstRowLastColumn="0" w:lastRowFirstColumn="0" w:lastRowLastColumn="0"/>
+              <w:cnfStyle w:val="000000100000"/>
               <w:rPr>
                 <w:rFonts w:cs="Times New Roman"/>
                 <w:sz w:val="24"/>
@@ -6320,7 +6305,7 @@
           <w:p>
             <w:pPr>
               <w:jc w:val="center"/>
-              <w:cnfStyle w:val="000000100000" w:firstRow="0" w:lastRow="0" w:firstColumn="0" w:lastColumn="0" w:oddVBand="0" w:evenVBand="0" w:oddHBand="1" w:evenHBand="0" w:firstRowFirstColumn="0" w:firstRowLastColumn="0" w:lastRowFirstColumn="0" w:lastRowLastColumn="0"/>
+              <w:cnfStyle w:val="000000100000"/>
               <w:rPr>
                 <w:rFonts w:cs="Times New Roman"/>
               </w:rPr>
@@ -6373,7 +6358,7 @@
             <w:pPr>
               <w:spacing w:line="259" w:lineRule="auto"/>
               <w:jc w:val="center"/>
-              <w:cnfStyle w:val="000000100000" w:firstRow="0" w:lastRow="0" w:firstColumn="0" w:lastColumn="0" w:oddVBand="0" w:evenVBand="0" w:oddHBand="1" w:evenHBand="0" w:firstRowFirstColumn="0" w:firstRowLastColumn="0" w:lastRowFirstColumn="0" w:lastRowLastColumn="0"/>
+              <w:cnfStyle w:val="000000100000"/>
               <w:rPr>
                 <w:rFonts w:eastAsia="Times New Roman" w:cs="Times New Roman"/>
                 <w:szCs w:val="24"/>
@@ -6391,7 +6376,7 @@
           <w:p>
             <w:pPr>
               <w:jc w:val="center"/>
-              <w:cnfStyle w:val="000000100000" w:firstRow="0" w:lastRow="0" w:firstColumn="0" w:lastColumn="0" w:oddVBand="0" w:evenVBand="0" w:oddHBand="1" w:evenHBand="0" w:firstRowFirstColumn="0" w:firstRowLastColumn="0" w:lastRowFirstColumn="0" w:lastRowLastColumn="0"/>
+              <w:cnfStyle w:val="000000100000"/>
               <w:rPr>
                 <w:rFonts w:cs="Times New Roman"/>
               </w:rPr>
@@ -6425,7 +6410,7 @@
           <w:p>
             <w:pPr>
               <w:jc w:val="center"/>
-              <w:cnfStyle w:val="000000100000" w:firstRow="0" w:lastRow="0" w:firstColumn="0" w:lastColumn="0" w:oddVBand="0" w:evenVBand="0" w:oddHBand="1" w:evenHBand="0" w:firstRowFirstColumn="0" w:firstRowLastColumn="0" w:lastRowFirstColumn="0" w:lastRowLastColumn="0"/>
+              <w:cnfStyle w:val="000000100000"/>
               <w:rPr>
                 <w:rFonts w:cs="Times New Roman"/>
               </w:rPr>
@@ -6442,7 +6427,7 @@
       <w:tr>
         <w:tc>
           <w:tcPr>
-            <w:cnfStyle w:val="001000000000" w:firstRow="0" w:lastRow="0" w:firstColumn="1" w:lastColumn="0" w:oddVBand="0" w:evenVBand="0" w:oddHBand="0" w:evenHBand="0" w:firstRowFirstColumn="0" w:firstRowLastColumn="0" w:lastRowFirstColumn="0" w:lastRowLastColumn="0"/>
+            <w:cnfStyle w:val="001000000000"/>
             <w:tcW w:w="636" w:type="pct"/>
             <w:vMerge/>
             <w:shd w:val="clear" w:color="auto" w:fill="auto"/>
@@ -6468,7 +6453,7 @@
           <w:p>
             <w:pPr>
               <w:jc w:val="center"/>
-              <w:cnfStyle w:val="000000000000" w:firstRow="0" w:lastRow="0" w:firstColumn="0" w:lastColumn="0" w:oddVBand="0" w:evenVBand="0" w:oddHBand="0" w:evenHBand="0" w:firstRowFirstColumn="0" w:firstRowLastColumn="0" w:lastRowFirstColumn="0" w:lastRowLastColumn="0"/>
+              <w:cnfStyle w:val="000000000000"/>
               <w:rPr>
                 <w:rFonts w:cs="Times New Roman"/>
                 <w:sz w:val="24"/>
@@ -6495,7 +6480,7 @@
             <w:pPr>
               <w:spacing w:line="259" w:lineRule="auto"/>
               <w:jc w:val="center"/>
-              <w:cnfStyle w:val="000000000000" w:firstRow="0" w:lastRow="0" w:firstColumn="0" w:lastColumn="0" w:oddVBand="0" w:evenVBand="0" w:oddHBand="0" w:evenHBand="0" w:firstRowFirstColumn="0" w:firstRowLastColumn="0" w:lastRowFirstColumn="0" w:lastRowLastColumn="0"/>
+              <w:cnfStyle w:val="000000000000"/>
             </w:pPr>
             <w:r>
               <w:rPr>
@@ -6514,7 +6499,7 @@
           <w:p>
             <w:pPr>
               <w:jc w:val="center"/>
-              <w:cnfStyle w:val="000000000000" w:firstRow="0" w:lastRow="0" w:firstColumn="0" w:lastColumn="0" w:oddVBand="0" w:evenVBand="0" w:oddHBand="0" w:evenHBand="0" w:firstRowFirstColumn="0" w:firstRowLastColumn="0" w:lastRowFirstColumn="0" w:lastRowLastColumn="0"/>
+              <w:cnfStyle w:val="000000000000"/>
               <w:rPr>
                 <w:rFonts w:cs="Times New Roman"/>
               </w:rPr>
@@ -6536,7 +6521,7 @@
           <w:p>
             <w:pPr>
               <w:jc w:val="center"/>
-              <w:cnfStyle w:val="000000000000" w:firstRow="0" w:lastRow="0" w:firstColumn="0" w:lastColumn="0" w:oddVBand="0" w:evenVBand="0" w:oddHBand="0" w:evenHBand="0" w:firstRowFirstColumn="0" w:firstRowLastColumn="0" w:lastRowFirstColumn="0" w:lastRowLastColumn="0"/>
+              <w:cnfStyle w:val="000000000000"/>
               <w:rPr>
                 <w:rFonts w:cs="Times New Roman"/>
               </w:rPr>
@@ -6552,11 +6537,11 @@
       </w:tr>
       <w:tr>
         <w:trPr>
-          <w:cnfStyle w:val="000000100000" w:firstRow="0" w:lastRow="0" w:firstColumn="0" w:lastColumn="0" w:oddVBand="0" w:evenVBand="0" w:oddHBand="1" w:evenHBand="0" w:firstRowFirstColumn="0" w:firstRowLastColumn="0" w:lastRowFirstColumn="0" w:lastRowLastColumn="0"/>
+          <w:cnfStyle w:val="000000100000"/>
         </w:trPr>
         <w:tc>
           <w:tcPr>
-            <w:cnfStyle w:val="001000000000" w:firstRow="0" w:lastRow="0" w:firstColumn="1" w:lastColumn="0" w:oddVBand="0" w:evenVBand="0" w:oddHBand="0" w:evenHBand="0" w:firstRowFirstColumn="0" w:firstRowLastColumn="0" w:lastRowFirstColumn="0" w:lastRowLastColumn="0"/>
+            <w:cnfStyle w:val="001000000000"/>
             <w:tcW w:w="636" w:type="pct"/>
             <w:vMerge w:val="restart"/>
             <w:vAlign w:val="center"/>
@@ -6588,7 +6573,7 @@
           <w:p>
             <w:pPr>
               <w:jc w:val="center"/>
-              <w:cnfStyle w:val="000000100000" w:firstRow="0" w:lastRow="0" w:firstColumn="0" w:lastColumn="0" w:oddVBand="0" w:evenVBand="0" w:oddHBand="1" w:evenHBand="0" w:firstRowFirstColumn="0" w:firstRowLastColumn="0" w:lastRowFirstColumn="0" w:lastRowLastColumn="0"/>
+              <w:cnfStyle w:val="000000100000"/>
               <w:rPr>
                 <w:rFonts w:cs="Times New Roman"/>
                 <w:sz w:val="24"/>
@@ -6613,7 +6598,7 @@
           <w:p>
             <w:pPr>
               <w:jc w:val="center"/>
-              <w:cnfStyle w:val="000000100000" w:firstRow="0" w:lastRow="0" w:firstColumn="0" w:lastColumn="0" w:oddVBand="0" w:evenVBand="0" w:oddHBand="1" w:evenHBand="0" w:firstRowFirstColumn="0" w:firstRowLastColumn="0" w:lastRowFirstColumn="0" w:lastRowLastColumn="0"/>
+              <w:cnfStyle w:val="000000100000"/>
               <w:rPr>
                 <w:rFonts w:cs="Times New Roman"/>
                 <w:szCs w:val="24"/>
@@ -6636,7 +6621,7 @@
           <w:p>
             <w:pPr>
               <w:jc w:val="center"/>
-              <w:cnfStyle w:val="000000100000" w:firstRow="0" w:lastRow="0" w:firstColumn="0" w:lastColumn="0" w:oddVBand="0" w:evenVBand="0" w:oddHBand="1" w:evenHBand="0" w:firstRowFirstColumn="0" w:firstRowLastColumn="0" w:lastRowFirstColumn="0" w:lastRowLastColumn="0"/>
+              <w:cnfStyle w:val="000000100000"/>
               <w:rPr>
                 <w:rFonts w:cs="Times New Roman"/>
                 <w:szCs w:val="24"/>
@@ -6659,7 +6644,7 @@
           <w:p>
             <w:pPr>
               <w:jc w:val="center"/>
-              <w:cnfStyle w:val="000000100000" w:firstRow="0" w:lastRow="0" w:firstColumn="0" w:lastColumn="0" w:oddVBand="0" w:evenVBand="0" w:oddHBand="1" w:evenHBand="0" w:firstRowFirstColumn="0" w:firstRowLastColumn="0" w:lastRowFirstColumn="0" w:lastRowLastColumn="0"/>
+              <w:cnfStyle w:val="000000100000"/>
               <w:rPr>
                 <w:rFonts w:cs="Times New Roman"/>
                 <w:szCs w:val="24"/>
@@ -6678,7 +6663,7 @@
       <w:tr>
         <w:tc>
           <w:tcPr>
-            <w:cnfStyle w:val="001000000000" w:firstRow="0" w:lastRow="0" w:firstColumn="1" w:lastColumn="0" w:oddVBand="0" w:evenVBand="0" w:oddHBand="0" w:evenHBand="0" w:firstRowFirstColumn="0" w:firstRowLastColumn="0" w:lastRowFirstColumn="0" w:lastRowLastColumn="0"/>
+            <w:cnfStyle w:val="001000000000"/>
             <w:tcW w:w="636" w:type="pct"/>
             <w:vMerge/>
             <w:shd w:val="clear" w:color="auto" w:fill="D9E2F3" w:themeFill="accent1" w:themeFillTint="33"/>
@@ -6704,7 +6689,7 @@
           <w:p>
             <w:pPr>
               <w:jc w:val="center"/>
-              <w:cnfStyle w:val="000000000000" w:firstRow="0" w:lastRow="0" w:firstColumn="0" w:lastColumn="0" w:oddVBand="0" w:evenVBand="0" w:oddHBand="0" w:evenHBand="0" w:firstRowFirstColumn="0" w:firstRowLastColumn="0" w:lastRowFirstColumn="0" w:lastRowLastColumn="0"/>
+              <w:cnfStyle w:val="000000000000"/>
               <w:rPr>
                 <w:rFonts w:cs="Times New Roman"/>
                 <w:sz w:val="24"/>
@@ -6730,7 +6715,7 @@
           <w:p>
             <w:pPr>
               <w:jc w:val="center"/>
-              <w:cnfStyle w:val="000000000000" w:firstRow="0" w:lastRow="0" w:firstColumn="0" w:lastColumn="0" w:oddVBand="0" w:evenVBand="0" w:oddHBand="0" w:evenHBand="0" w:firstRowFirstColumn="0" w:firstRowLastColumn="0" w:lastRowFirstColumn="0" w:lastRowLastColumn="0"/>
+              <w:cnfStyle w:val="000000000000"/>
               <w:rPr>
                 <w:rFonts w:cs="Times New Roman"/>
                 <w:szCs w:val="24"/>
@@ -6754,7 +6739,7 @@
           <w:p>
             <w:pPr>
               <w:jc w:val="center"/>
-              <w:cnfStyle w:val="000000000000" w:firstRow="0" w:lastRow="0" w:firstColumn="0" w:lastColumn="0" w:oddVBand="0" w:evenVBand="0" w:oddHBand="0" w:evenHBand="0" w:firstRowFirstColumn="0" w:firstRowLastColumn="0" w:lastRowFirstColumn="0" w:lastRowLastColumn="0"/>
+              <w:cnfStyle w:val="000000000000"/>
               <w:rPr>
                 <w:rFonts w:cs="Times New Roman"/>
                 <w:szCs w:val="24"/>
@@ -6778,7 +6763,7 @@
           <w:p>
             <w:pPr>
               <w:jc w:val="center"/>
-              <w:cnfStyle w:val="000000000000" w:firstRow="0" w:lastRow="0" w:firstColumn="0" w:lastColumn="0" w:oddVBand="0" w:evenVBand="0" w:oddHBand="0" w:evenHBand="0" w:firstRowFirstColumn="0" w:firstRowLastColumn="0" w:lastRowFirstColumn="0" w:lastRowLastColumn="0"/>
+              <w:cnfStyle w:val="000000000000"/>
               <w:rPr>
                 <w:rFonts w:cs="Times New Roman"/>
                 <w:szCs w:val="24"/>
@@ -6796,11 +6781,11 @@
       </w:tr>
       <w:tr>
         <w:trPr>
-          <w:cnfStyle w:val="000000100000" w:firstRow="0" w:lastRow="0" w:firstColumn="0" w:lastColumn="0" w:oddVBand="0" w:evenVBand="0" w:oddHBand="1" w:evenHBand="0" w:firstRowFirstColumn="0" w:firstRowLastColumn="0" w:lastRowFirstColumn="0" w:lastRowLastColumn="0"/>
+          <w:cnfStyle w:val="000000100000"/>
         </w:trPr>
         <w:tc>
           <w:tcPr>
-            <w:cnfStyle w:val="001000000000" w:firstRow="0" w:lastRow="0" w:firstColumn="1" w:lastColumn="0" w:oddVBand="0" w:evenVBand="0" w:oddHBand="0" w:evenHBand="0" w:firstRowFirstColumn="0" w:firstRowLastColumn="0" w:lastRowFirstColumn="0" w:lastRowLastColumn="0"/>
+            <w:cnfStyle w:val="001000000000"/>
             <w:tcW w:w="636" w:type="pct"/>
             <w:vMerge/>
             <w:vAlign w:val="center"/>
@@ -6824,7 +6809,7 @@
           <w:p>
             <w:pPr>
               <w:jc w:val="center"/>
-              <w:cnfStyle w:val="000000100000" w:firstRow="0" w:lastRow="0" w:firstColumn="0" w:lastColumn="0" w:oddVBand="0" w:evenVBand="0" w:oddHBand="1" w:evenHBand="0" w:firstRowFirstColumn="0" w:firstRowLastColumn="0" w:lastRowFirstColumn="0" w:lastRowLastColumn="0"/>
+              <w:cnfStyle w:val="000000100000"/>
               <w:rPr>
                 <w:rFonts w:cs="Times New Roman"/>
                 <w:sz w:val="24"/>
@@ -6849,7 +6834,7 @@
           <w:p>
             <w:pPr>
               <w:jc w:val="center"/>
-              <w:cnfStyle w:val="000000100000" w:firstRow="0" w:lastRow="0" w:firstColumn="0" w:lastColumn="0" w:oddVBand="0" w:evenVBand="0" w:oddHBand="1" w:evenHBand="0" w:firstRowFirstColumn="0" w:firstRowLastColumn="0" w:lastRowFirstColumn="0" w:lastRowLastColumn="0"/>
+              <w:cnfStyle w:val="000000100000"/>
               <w:rPr>
                 <w:rFonts w:cs="Times New Roman"/>
                 <w:szCs w:val="24"/>
@@ -6872,7 +6857,7 @@
           <w:p>
             <w:pPr>
               <w:jc w:val="center"/>
-              <w:cnfStyle w:val="000000100000" w:firstRow="0" w:lastRow="0" w:firstColumn="0" w:lastColumn="0" w:oddVBand="0" w:evenVBand="0" w:oddHBand="1" w:evenHBand="0" w:firstRowFirstColumn="0" w:firstRowLastColumn="0" w:lastRowFirstColumn="0" w:lastRowLastColumn="0"/>
+              <w:cnfStyle w:val="000000100000"/>
               <w:rPr>
                 <w:rFonts w:cs="Times New Roman"/>
                 <w:szCs w:val="24"/>
@@ -6895,7 +6880,7 @@
           <w:p>
             <w:pPr>
               <w:jc w:val="center"/>
-              <w:cnfStyle w:val="000000100000" w:firstRow="0" w:lastRow="0" w:firstColumn="0" w:lastColumn="0" w:oddVBand="0" w:evenVBand="0" w:oddHBand="1" w:evenHBand="0" w:firstRowFirstColumn="0" w:firstRowLastColumn="0" w:lastRowFirstColumn="0" w:lastRowLastColumn="0"/>
+              <w:cnfStyle w:val="000000100000"/>
               <w:rPr>
                 <w:rFonts w:cs="Times New Roman"/>
                 <w:szCs w:val="24"/>
@@ -6979,7 +6964,7 @@
           <w:bottom w:w="15" w:type="dxa"/>
           <w:right w:w="15" w:type="dxa"/>
         </w:tblCellMar>
-        <w:tblLook w:val="04A0" w:firstRow="1" w:lastRow="0" w:firstColumn="1" w:lastColumn="0" w:noHBand="0" w:noVBand="1"/>
+        <w:tblLook w:val="04A0"/>
       </w:tblPr>
       <w:tblGrid>
         <w:gridCol w:w="1712"/>
@@ -7894,7 +7879,7 @@
           <w:bottom w:w="15" w:type="dxa"/>
           <w:right w:w="15" w:type="dxa"/>
         </w:tblCellMar>
-        <w:tblLook w:val="04A0" w:firstRow="1" w:lastRow="0" w:firstColumn="1" w:lastColumn="0" w:noHBand="0" w:noVBand="1"/>
+        <w:tblLook w:val="04A0"/>
       </w:tblPr>
       <w:tblGrid>
         <w:gridCol w:w="577"/>
@@ -8742,21 +8727,21 @@
       <w:tblPr>
         <w:tblStyle w:val="GridTable4-Accent11"/>
         <w:tblW w:w="0" w:type="auto"/>
-        <w:tblLook w:val="04A0" w:firstRow="1" w:lastRow="0" w:firstColumn="1" w:lastColumn="0" w:noHBand="0" w:noVBand="1"/>
+        <w:tblLook w:val="04A0"/>
       </w:tblPr>
       <w:tblGrid>
-        <w:gridCol w:w="1257"/>
-        <w:gridCol w:w="1601"/>
-        <w:gridCol w:w="3237"/>
-        <w:gridCol w:w="3147"/>
+        <w:gridCol w:w="1251"/>
+        <w:gridCol w:w="1587"/>
+        <w:gridCol w:w="3309"/>
+        <w:gridCol w:w="3095"/>
       </w:tblGrid>
       <w:tr>
         <w:trPr>
-          <w:cnfStyle w:val="100000000000" w:firstRow="1" w:lastRow="0" w:firstColumn="0" w:lastColumn="0" w:oddVBand="0" w:evenVBand="0" w:oddHBand="0" w:evenHBand="0" w:firstRowFirstColumn="0" w:firstRowLastColumn="0" w:lastRowFirstColumn="0" w:lastRowLastColumn="0"/>
+          <w:cnfStyle w:val="100000000000"/>
         </w:trPr>
         <w:tc>
           <w:tcPr>
-            <w:cnfStyle w:val="001000000000" w:firstRow="0" w:lastRow="0" w:firstColumn="1" w:lastColumn="0" w:oddVBand="0" w:evenVBand="0" w:oddHBand="0" w:evenHBand="0" w:firstRowFirstColumn="0" w:firstRowLastColumn="0" w:lastRowFirstColumn="0" w:lastRowLastColumn="0"/>
+            <w:cnfStyle w:val="001000000000"/>
             <w:tcW w:w="0" w:type="auto"/>
             <w:vAlign w:val="center"/>
           </w:tcPr>
@@ -8787,7 +8772,7 @@
           <w:p>
             <w:pPr>
               <w:jc w:val="center"/>
-              <w:cnfStyle w:val="100000000000" w:firstRow="1" w:lastRow="0" w:firstColumn="0" w:lastColumn="0" w:oddVBand="0" w:evenVBand="0" w:oddHBand="0" w:evenHBand="0" w:firstRowFirstColumn="0" w:firstRowLastColumn="0" w:lastRowFirstColumn="0" w:lastRowLastColumn="0"/>
+              <w:cnfStyle w:val="100000000000"/>
               <w:rPr>
                 <w:rFonts w:cs="Times New Roman"/>
                 <w:sz w:val="24"/>
@@ -8812,7 +8797,7 @@
           <w:p>
             <w:pPr>
               <w:jc w:val="center"/>
-              <w:cnfStyle w:val="100000000000" w:firstRow="1" w:lastRow="0" w:firstColumn="0" w:lastColumn="0" w:oddVBand="0" w:evenVBand="0" w:oddHBand="0" w:evenHBand="0" w:firstRowFirstColumn="0" w:firstRowLastColumn="0" w:lastRowFirstColumn="0" w:lastRowLastColumn="0"/>
+              <w:cnfStyle w:val="100000000000"/>
               <w:rPr>
                 <w:rFonts w:cs="Times New Roman"/>
                 <w:sz w:val="24"/>
@@ -8837,7 +8822,7 @@
           <w:p>
             <w:pPr>
               <w:jc w:val="center"/>
-              <w:cnfStyle w:val="100000000000" w:firstRow="1" w:lastRow="0" w:firstColumn="0" w:lastColumn="0" w:oddVBand="0" w:evenVBand="0" w:oddHBand="0" w:evenHBand="0" w:firstRowFirstColumn="0" w:firstRowLastColumn="0" w:lastRowFirstColumn="0" w:lastRowLastColumn="0"/>
+              <w:cnfStyle w:val="100000000000"/>
               <w:rPr>
                 <w:rFonts w:cs="Times New Roman"/>
                 <w:sz w:val="24"/>
@@ -8857,11 +8842,11 @@
       </w:tr>
       <w:tr>
         <w:trPr>
-          <w:cnfStyle w:val="000000100000" w:firstRow="0" w:lastRow="0" w:firstColumn="0" w:lastColumn="0" w:oddVBand="0" w:evenVBand="0" w:oddHBand="1" w:evenHBand="0" w:firstRowFirstColumn="0" w:firstRowLastColumn="0" w:lastRowFirstColumn="0" w:lastRowLastColumn="0"/>
+          <w:cnfStyle w:val="000000100000"/>
         </w:trPr>
         <w:tc>
           <w:tcPr>
-            <w:cnfStyle w:val="001000000000" w:firstRow="0" w:lastRow="0" w:firstColumn="1" w:lastColumn="0" w:oddVBand="0" w:evenVBand="0" w:oddHBand="0" w:evenHBand="0" w:firstRowFirstColumn="0" w:firstRowLastColumn="0" w:lastRowFirstColumn="0" w:lastRowLastColumn="0"/>
+            <w:cnfStyle w:val="001000000000"/>
             <w:tcW w:w="0" w:type="auto"/>
             <w:vMerge w:val="restart"/>
             <w:vAlign w:val="center"/>
@@ -8893,7 +8878,7 @@
           <w:p>
             <w:pPr>
               <w:jc w:val="center"/>
-              <w:cnfStyle w:val="000000100000" w:firstRow="0" w:lastRow="0" w:firstColumn="0" w:lastColumn="0" w:oddVBand="0" w:evenVBand="0" w:oddHBand="1" w:evenHBand="0" w:firstRowFirstColumn="0" w:firstRowLastColumn="0" w:lastRowFirstColumn="0" w:lastRowLastColumn="0"/>
+              <w:cnfStyle w:val="000000100000"/>
               <w:rPr>
                 <w:rFonts w:cs="Times New Roman"/>
                 <w:sz w:val="24"/>
@@ -8917,14 +8902,22 @@
           </w:tcPr>
           <w:p>
             <w:pPr>
-              <w:jc w:val="center"/>
-              <w:cnfStyle w:val="000000100000" w:firstRow="0" w:lastRow="0" w:firstColumn="0" w:lastColumn="0" w:oddVBand="0" w:evenVBand="0" w:oddHBand="1" w:evenHBand="0" w:firstRowFirstColumn="0" w:firstRowLastColumn="0" w:lastRowFirstColumn="0" w:lastRowLastColumn="0"/>
-              <w:rPr>
-                <w:rFonts w:cs="Times New Roman"/>
-                <w:sz w:val="24"/>
-                <w:szCs w:val="24"/>
-              </w:rPr>
-            </w:pPr>
+              <w:spacing w:before="100" w:beforeAutospacing="1" w:after="100" w:afterAutospacing="1"/>
+              <w:jc w:val="center"/>
+              <w:textAlignment w:val="baseline"/>
+              <w:cnfStyle w:val="000000100000"/>
+              <w:rPr>
+                <w:rFonts w:eastAsia="Times New Roman" w:cs="Times New Roman"/>
+                <w:szCs w:val="24"/>
+              </w:rPr>
+            </w:pPr>
+            <w:r>
+              <w:rPr>
+                <w:rFonts w:eastAsia="Times New Roman" w:cs="Times New Roman"/>
+                <w:szCs w:val="24"/>
+              </w:rPr>
+              <w:t>Merapikan rancangan design UI pada sidebar </w:t>
+            </w:r>
           </w:p>
         </w:tc>
         <w:tc>
@@ -8937,19 +8930,26 @@
               <w:spacing w:before="100" w:beforeAutospacing="1" w:after="100" w:afterAutospacing="1"/>
               <w:jc w:val="center"/>
               <w:textAlignment w:val="baseline"/>
-              <w:cnfStyle w:val="000000100000" w:firstRow="0" w:lastRow="0" w:firstColumn="0" w:lastColumn="0" w:oddVBand="0" w:evenVBand="0" w:oddHBand="1" w:evenHBand="0" w:firstRowFirstColumn="0" w:firstRowLastColumn="0" w:lastRowFirstColumn="0" w:lastRowLastColumn="0"/>
-              <w:rPr>
-                <w:rFonts w:eastAsia="Times New Roman" w:cs="Times New Roman"/>
-                <w:szCs w:val="24"/>
-              </w:rPr>
-            </w:pPr>
+              <w:cnfStyle w:val="000000100000"/>
+              <w:rPr>
+                <w:rFonts w:eastAsia="Times New Roman" w:cs="Times New Roman"/>
+                <w:szCs w:val="24"/>
+              </w:rPr>
+            </w:pPr>
+            <w:r>
+              <w:rPr>
+                <w:rFonts w:eastAsia="Times New Roman" w:cs="Times New Roman"/>
+                <w:szCs w:val="24"/>
+              </w:rPr>
+              <w:t>Membuat design UI tombol delete pada list pekerjaan </w:t>
+            </w:r>
           </w:p>
         </w:tc>
       </w:tr>
       <w:tr>
         <w:tc>
           <w:tcPr>
-            <w:cnfStyle w:val="001000000000" w:firstRow="0" w:lastRow="0" w:firstColumn="1" w:lastColumn="0" w:oddVBand="0" w:evenVBand="0" w:oddHBand="0" w:evenHBand="0" w:firstRowFirstColumn="0" w:firstRowLastColumn="0" w:lastRowFirstColumn="0" w:lastRowLastColumn="0"/>
+            <w:cnfStyle w:val="001000000000"/>
             <w:tcW w:w="0" w:type="auto"/>
             <w:vMerge/>
             <w:shd w:val="clear" w:color="auto" w:fill="D9E2F3" w:themeFill="accent1" w:themeFillTint="33"/>
@@ -8975,7 +8975,7 @@
           <w:p>
             <w:pPr>
               <w:jc w:val="center"/>
-              <w:cnfStyle w:val="000000000000" w:firstRow="0" w:lastRow="0" w:firstColumn="0" w:lastColumn="0" w:oddVBand="0" w:evenVBand="0" w:oddHBand="0" w:evenHBand="0" w:firstRowFirstColumn="0" w:firstRowLastColumn="0" w:lastRowFirstColumn="0" w:lastRowLastColumn="0"/>
+              <w:cnfStyle w:val="000000000000"/>
               <w:rPr>
                 <w:rFonts w:cs="Times New Roman"/>
                 <w:sz w:val="24"/>
@@ -9003,12 +9003,19 @@
               <w:spacing w:before="100" w:beforeAutospacing="1" w:after="100" w:afterAutospacing="1"/>
               <w:jc w:val="center"/>
               <w:textAlignment w:val="baseline"/>
-              <w:cnfStyle w:val="000000000000" w:firstRow="0" w:lastRow="0" w:firstColumn="0" w:lastColumn="0" w:oddVBand="0" w:evenVBand="0" w:oddHBand="0" w:evenHBand="0" w:firstRowFirstColumn="0" w:firstRowLastColumn="0" w:lastRowFirstColumn="0" w:lastRowLastColumn="0"/>
-              <w:rPr>
-                <w:rFonts w:eastAsia="Times New Roman" w:cs="Times New Roman"/>
-                <w:szCs w:val="24"/>
-              </w:rPr>
-            </w:pPr>
+              <w:cnfStyle w:val="000000000000"/>
+              <w:rPr>
+                <w:rFonts w:eastAsia="Times New Roman" w:cs="Times New Roman"/>
+                <w:szCs w:val="24"/>
+              </w:rPr>
+            </w:pPr>
+            <w:r>
+              <w:rPr>
+                <w:rFonts w:eastAsia="Times New Roman" w:cs="Times New Roman"/>
+                <w:szCs w:val="24"/>
+              </w:rPr>
+              <w:t>Membuat design UI tombol delete pada list pekerjaan </w:t>
+            </w:r>
           </w:p>
         </w:tc>
         <w:tc>
@@ -9022,22 +9029,29 @@
               <w:spacing w:before="100" w:beforeAutospacing="1" w:after="100" w:afterAutospacing="1"/>
               <w:jc w:val="center"/>
               <w:textAlignment w:val="baseline"/>
-              <w:cnfStyle w:val="000000000000" w:firstRow="0" w:lastRow="0" w:firstColumn="0" w:lastColumn="0" w:oddVBand="0" w:evenVBand="0" w:oddHBand="0" w:evenHBand="0" w:firstRowFirstColumn="0" w:firstRowLastColumn="0" w:lastRowFirstColumn="0" w:lastRowLastColumn="0"/>
-              <w:rPr>
-                <w:rFonts w:eastAsia="Times New Roman" w:cs="Times New Roman"/>
-                <w:szCs w:val="24"/>
-              </w:rPr>
-            </w:pPr>
+              <w:cnfStyle w:val="000000000000"/>
+              <w:rPr>
+                <w:rFonts w:eastAsia="Times New Roman" w:cs="Times New Roman"/>
+                <w:szCs w:val="24"/>
+              </w:rPr>
+            </w:pPr>
+            <w:r>
+              <w:rPr>
+                <w:rFonts w:eastAsia="Times New Roman" w:cs="Times New Roman"/>
+                <w:szCs w:val="24"/>
+              </w:rPr>
+              <w:t>Membuat design UI popup konfirmasi penghapusan </w:t>
+            </w:r>
           </w:p>
         </w:tc>
       </w:tr>
       <w:tr>
         <w:trPr>
-          <w:cnfStyle w:val="000000100000" w:firstRow="0" w:lastRow="0" w:firstColumn="0" w:lastColumn="0" w:oddVBand="0" w:evenVBand="0" w:oddHBand="1" w:evenHBand="0" w:firstRowFirstColumn="0" w:firstRowLastColumn="0" w:lastRowFirstColumn="0" w:lastRowLastColumn="0"/>
+          <w:cnfStyle w:val="000000100000"/>
         </w:trPr>
         <w:tc>
           <w:tcPr>
-            <w:cnfStyle w:val="001000000000" w:firstRow="0" w:lastRow="0" w:firstColumn="1" w:lastColumn="0" w:oddVBand="0" w:evenVBand="0" w:oddHBand="0" w:evenHBand="0" w:firstRowFirstColumn="0" w:firstRowLastColumn="0" w:lastRowFirstColumn="0" w:lastRowLastColumn="0"/>
+            <w:cnfStyle w:val="001000000000"/>
             <w:tcW w:w="0" w:type="auto"/>
             <w:vMerge/>
             <w:vAlign w:val="center"/>
@@ -9061,7 +9075,7 @@
           <w:p>
             <w:pPr>
               <w:jc w:val="center"/>
-              <w:cnfStyle w:val="000000100000" w:firstRow="0" w:lastRow="0" w:firstColumn="0" w:lastColumn="0" w:oddVBand="0" w:evenVBand="0" w:oddHBand="1" w:evenHBand="0" w:firstRowFirstColumn="0" w:firstRowLastColumn="0" w:lastRowFirstColumn="0" w:lastRowLastColumn="0"/>
+              <w:cnfStyle w:val="000000100000"/>
               <w:rPr>
                 <w:rFonts w:cs="Times New Roman"/>
                 <w:sz w:val="24"/>
@@ -9085,38 +9099,54 @@
           </w:tcPr>
           <w:p>
             <w:pPr>
-              <w:jc w:val="center"/>
-              <w:cnfStyle w:val="000000100000" w:firstRow="0" w:lastRow="0" w:firstColumn="0" w:lastColumn="0" w:oddVBand="0" w:evenVBand="0" w:oddHBand="1" w:evenHBand="0" w:firstRowFirstColumn="0" w:firstRowLastColumn="0" w:lastRowFirstColumn="0" w:lastRowLastColumn="0"/>
+              <w:spacing w:before="100" w:beforeAutospacing="1" w:after="100" w:afterAutospacing="1"/>
+              <w:jc w:val="center"/>
+              <w:textAlignment w:val="baseline"/>
+              <w:cnfStyle w:val="000000100000"/>
+              <w:rPr>
+                <w:rFonts w:eastAsia="Times New Roman" w:cs="Times New Roman"/>
+                <w:szCs w:val="24"/>
+              </w:rPr>
+            </w:pPr>
+            <w:r>
+              <w:rPr>
+                <w:rFonts w:eastAsia="Times New Roman" w:cs="Times New Roman"/>
+                <w:szCs w:val="24"/>
+              </w:rPr>
+              <w:t>Kendala saat mendesain tampilan popup konfirmasi penghapusan </w:t>
+            </w:r>
+          </w:p>
+        </w:tc>
+        <w:tc>
+          <w:tcPr>
+            <w:tcW w:w="0" w:type="auto"/>
+            <w:vAlign w:val="center"/>
+          </w:tcPr>
+          <w:p>
+            <w:pPr>
+              <w:jc w:val="center"/>
+              <w:cnfStyle w:val="000000100000"/>
               <w:rPr>
                 <w:rFonts w:cs="Times New Roman"/>
                 <w:sz w:val="24"/>
                 <w:szCs w:val="24"/>
               </w:rPr>
             </w:pPr>
-          </w:p>
-        </w:tc>
-        <w:tc>
-          <w:tcPr>
-            <w:tcW w:w="0" w:type="auto"/>
-            <w:vAlign w:val="center"/>
-          </w:tcPr>
-          <w:p>
-            <w:pPr>
-              <w:jc w:val="center"/>
-              <w:cnfStyle w:val="000000100000" w:firstRow="0" w:lastRow="0" w:firstColumn="0" w:lastColumn="0" w:oddVBand="0" w:evenVBand="0" w:oddHBand="1" w:evenHBand="0" w:firstRowFirstColumn="0" w:firstRowLastColumn="0" w:lastRowFirstColumn="0" w:lastRowLastColumn="0"/>
+            <w:r>
               <w:rPr>
                 <w:rFonts w:cs="Times New Roman"/>
                 <w:sz w:val="24"/>
                 <w:szCs w:val="24"/>
               </w:rPr>
-            </w:pPr>
+              <w:t>-</w:t>
+            </w:r>
           </w:p>
         </w:tc>
       </w:tr>
       <w:tr>
         <w:tc>
           <w:tcPr>
-            <w:cnfStyle w:val="001000000000" w:firstRow="0" w:lastRow="0" w:firstColumn="1" w:lastColumn="0" w:oddVBand="0" w:evenVBand="0" w:oddHBand="0" w:evenHBand="0" w:firstRowFirstColumn="0" w:firstRowLastColumn="0" w:lastRowFirstColumn="0" w:lastRowLastColumn="0"/>
+            <w:cnfStyle w:val="001000000000"/>
             <w:tcW w:w="0" w:type="auto"/>
             <w:vMerge w:val="restart"/>
             <w:shd w:val="clear" w:color="auto" w:fill="auto"/>
@@ -9150,7 +9180,7 @@
           <w:p>
             <w:pPr>
               <w:jc w:val="center"/>
-              <w:cnfStyle w:val="000000000000" w:firstRow="0" w:lastRow="0" w:firstColumn="0" w:lastColumn="0" w:oddVBand="0" w:evenVBand="0" w:oddHBand="0" w:evenHBand="0" w:firstRowFirstColumn="0" w:firstRowLastColumn="0" w:lastRowFirstColumn="0" w:lastRowLastColumn="0"/>
+              <w:cnfStyle w:val="000000000000"/>
               <w:rPr>
                 <w:rFonts w:cs="Times New Roman"/>
                 <w:sz w:val="24"/>
@@ -9176,7 +9206,7 @@
           <w:p>
             <w:pPr>
               <w:jc w:val="center"/>
-              <w:cnfStyle w:val="000000000000" w:firstRow="0" w:lastRow="0" w:firstColumn="0" w:lastColumn="0" w:oddVBand="0" w:evenVBand="0" w:oddHBand="0" w:evenHBand="0" w:firstRowFirstColumn="0" w:firstRowLastColumn="0" w:lastRowFirstColumn="0" w:lastRowLastColumn="0"/>
+              <w:cnfStyle w:val="000000000000"/>
               <w:rPr>
                 <w:rFonts w:cs="Times New Roman"/>
               </w:rPr>
@@ -9198,7 +9228,7 @@
           <w:p>
             <w:pPr>
               <w:jc w:val="center"/>
-              <w:cnfStyle w:val="000000000000" w:firstRow="0" w:lastRow="0" w:firstColumn="0" w:lastColumn="0" w:oddVBand="0" w:evenVBand="0" w:oddHBand="0" w:evenHBand="0" w:firstRowFirstColumn="0" w:firstRowLastColumn="0" w:lastRowFirstColumn="0" w:lastRowLastColumn="0"/>
+              <w:cnfStyle w:val="000000000000"/>
               <w:rPr>
                 <w:rFonts w:cs="Times New Roman"/>
               </w:rPr>
@@ -9214,11 +9244,11 @@
       </w:tr>
       <w:tr>
         <w:trPr>
-          <w:cnfStyle w:val="000000100000" w:firstRow="0" w:lastRow="0" w:firstColumn="0" w:lastColumn="0" w:oddVBand="0" w:evenVBand="0" w:oddHBand="1" w:evenHBand="0" w:firstRowFirstColumn="0" w:firstRowLastColumn="0" w:lastRowFirstColumn="0" w:lastRowLastColumn="0"/>
+          <w:cnfStyle w:val="000000100000"/>
         </w:trPr>
         <w:tc>
           <w:tcPr>
-            <w:cnfStyle w:val="001000000000" w:firstRow="0" w:lastRow="0" w:firstColumn="1" w:lastColumn="0" w:oddVBand="0" w:evenVBand="0" w:oddHBand="0" w:evenHBand="0" w:firstRowFirstColumn="0" w:firstRowLastColumn="0" w:lastRowFirstColumn="0" w:lastRowLastColumn="0"/>
+            <w:cnfStyle w:val="001000000000"/>
             <w:tcW w:w="0" w:type="auto"/>
             <w:vMerge/>
             <w:shd w:val="clear" w:color="auto" w:fill="auto"/>
@@ -9244,7 +9274,7 @@
           <w:p>
             <w:pPr>
               <w:jc w:val="center"/>
-              <w:cnfStyle w:val="000000100000" w:firstRow="0" w:lastRow="0" w:firstColumn="0" w:lastColumn="0" w:oddVBand="0" w:evenVBand="0" w:oddHBand="1" w:evenHBand="0" w:firstRowFirstColumn="0" w:firstRowLastColumn="0" w:lastRowFirstColumn="0" w:lastRowLastColumn="0"/>
+              <w:cnfStyle w:val="000000100000"/>
               <w:rPr>
                 <w:rFonts w:cs="Times New Roman"/>
                 <w:sz w:val="24"/>
@@ -9270,7 +9300,7 @@
           <w:p>
             <w:pPr>
               <w:jc w:val="center"/>
-              <w:cnfStyle w:val="000000100000" w:firstRow="0" w:lastRow="0" w:firstColumn="0" w:lastColumn="0" w:oddVBand="0" w:evenVBand="0" w:oddHBand="1" w:evenHBand="0" w:firstRowFirstColumn="0" w:firstRowLastColumn="0" w:lastRowFirstColumn="0" w:lastRowLastColumn="0"/>
+              <w:cnfStyle w:val="000000100000"/>
               <w:rPr>
                 <w:rFonts w:cs="Times New Roman"/>
               </w:rPr>
@@ -9304,7 +9334,7 @@
           <w:p>
             <w:pPr>
               <w:jc w:val="center"/>
-              <w:cnfStyle w:val="000000100000" w:firstRow="0" w:lastRow="0" w:firstColumn="0" w:lastColumn="0" w:oddVBand="0" w:evenVBand="0" w:oddHBand="1" w:evenHBand="0" w:firstRowFirstColumn="0" w:firstRowLastColumn="0" w:lastRowFirstColumn="0" w:lastRowLastColumn="0"/>
+              <w:cnfStyle w:val="000000100000"/>
               <w:rPr>
                 <w:rFonts w:cs="Times New Roman"/>
               </w:rPr>
@@ -9345,7 +9375,7 @@
       <w:tr>
         <w:tc>
           <w:tcPr>
-            <w:cnfStyle w:val="001000000000" w:firstRow="0" w:lastRow="0" w:firstColumn="1" w:lastColumn="0" w:oddVBand="0" w:evenVBand="0" w:oddHBand="0" w:evenHBand="0" w:firstRowFirstColumn="0" w:firstRowLastColumn="0" w:lastRowFirstColumn="0" w:lastRowLastColumn="0"/>
+            <w:cnfStyle w:val="001000000000"/>
             <w:tcW w:w="0" w:type="auto"/>
             <w:vMerge/>
             <w:shd w:val="clear" w:color="auto" w:fill="auto"/>
@@ -9371,7 +9401,7 @@
           <w:p>
             <w:pPr>
               <w:jc w:val="center"/>
-              <w:cnfStyle w:val="000000000000" w:firstRow="0" w:lastRow="0" w:firstColumn="0" w:lastColumn="0" w:oddVBand="0" w:evenVBand="0" w:oddHBand="0" w:evenHBand="0" w:firstRowFirstColumn="0" w:firstRowLastColumn="0" w:lastRowFirstColumn="0" w:lastRowLastColumn="0"/>
+              <w:cnfStyle w:val="000000000000"/>
               <w:rPr>
                 <w:rFonts w:cs="Times New Roman"/>
                 <w:sz w:val="24"/>
@@ -9397,7 +9427,7 @@
           <w:p>
             <w:pPr>
               <w:jc w:val="center"/>
-              <w:cnfStyle w:val="000000000000" w:firstRow="0" w:lastRow="0" w:firstColumn="0" w:lastColumn="0" w:oddVBand="0" w:evenVBand="0" w:oddHBand="0" w:evenHBand="0" w:firstRowFirstColumn="0" w:firstRowLastColumn="0" w:lastRowFirstColumn="0" w:lastRowLastColumn="0"/>
+              <w:cnfStyle w:val="000000000000"/>
               <w:rPr>
                 <w:rFonts w:cs="Times New Roman"/>
               </w:rPr>
@@ -9437,7 +9467,7 @@
           <w:p>
             <w:pPr>
               <w:jc w:val="center"/>
-              <w:cnfStyle w:val="000000000000" w:firstRow="0" w:lastRow="0" w:firstColumn="0" w:lastColumn="0" w:oddVBand="0" w:evenVBand="0" w:oddHBand="0" w:evenHBand="0" w:firstRowFirstColumn="0" w:firstRowLastColumn="0" w:lastRowFirstColumn="0" w:lastRowLastColumn="0"/>
+              <w:cnfStyle w:val="000000000000"/>
               <w:rPr>
                 <w:rFonts w:cs="Times New Roman"/>
               </w:rPr>
@@ -9453,11 +9483,11 @@
       </w:tr>
       <w:tr>
         <w:trPr>
-          <w:cnfStyle w:val="000000100000" w:firstRow="0" w:lastRow="0" w:firstColumn="0" w:lastColumn="0" w:oddVBand="0" w:evenVBand="0" w:oddHBand="1" w:evenHBand="0" w:firstRowFirstColumn="0" w:firstRowLastColumn="0" w:lastRowFirstColumn="0" w:lastRowLastColumn="0"/>
+          <w:cnfStyle w:val="000000100000"/>
         </w:trPr>
         <w:tc>
           <w:tcPr>
-            <w:cnfStyle w:val="001000000000" w:firstRow="0" w:lastRow="0" w:firstColumn="1" w:lastColumn="0" w:oddVBand="0" w:evenVBand="0" w:oddHBand="0" w:evenHBand="0" w:firstRowFirstColumn="0" w:firstRowLastColumn="0" w:lastRowFirstColumn="0" w:lastRowLastColumn="0"/>
+            <w:cnfStyle w:val="001000000000"/>
             <w:tcW w:w="0" w:type="auto"/>
             <w:vMerge w:val="restart"/>
             <w:vAlign w:val="center"/>
@@ -9489,7 +9519,7 @@
           <w:p>
             <w:pPr>
               <w:jc w:val="center"/>
-              <w:cnfStyle w:val="000000100000" w:firstRow="0" w:lastRow="0" w:firstColumn="0" w:lastColumn="0" w:oddVBand="0" w:evenVBand="0" w:oddHBand="1" w:evenHBand="0" w:firstRowFirstColumn="0" w:firstRowLastColumn="0" w:lastRowFirstColumn="0" w:lastRowLastColumn="0"/>
+              <w:cnfStyle w:val="000000100000"/>
               <w:rPr>
                 <w:rFonts w:cs="Times New Roman"/>
                 <w:sz w:val="24"/>
@@ -9514,7 +9544,7 @@
           <w:p>
             <w:pPr>
               <w:jc w:val="center"/>
-              <w:cnfStyle w:val="000000100000" w:firstRow="0" w:lastRow="0" w:firstColumn="0" w:lastColumn="0" w:oddVBand="0" w:evenVBand="0" w:oddHBand="1" w:evenHBand="0" w:firstRowFirstColumn="0" w:firstRowLastColumn="0" w:lastRowFirstColumn="0" w:lastRowLastColumn="0"/>
+              <w:cnfStyle w:val="000000100000"/>
               <w:rPr>
                 <w:rFonts w:cs="Times New Roman"/>
                 <w:szCs w:val="24"/>
@@ -9537,7 +9567,7 @@
           <w:p>
             <w:pPr>
               <w:jc w:val="center"/>
-              <w:cnfStyle w:val="000000100000" w:firstRow="0" w:lastRow="0" w:firstColumn="0" w:lastColumn="0" w:oddVBand="0" w:evenVBand="0" w:oddHBand="1" w:evenHBand="0" w:firstRowFirstColumn="0" w:firstRowLastColumn="0" w:lastRowFirstColumn="0" w:lastRowLastColumn="0"/>
+              <w:cnfStyle w:val="000000100000"/>
               <w:rPr>
                 <w:rFonts w:cs="Times New Roman"/>
                 <w:szCs w:val="24"/>
@@ -9556,7 +9586,7 @@
       <w:tr>
         <w:tc>
           <w:tcPr>
-            <w:cnfStyle w:val="001000000000" w:firstRow="0" w:lastRow="0" w:firstColumn="1" w:lastColumn="0" w:oddVBand="0" w:evenVBand="0" w:oddHBand="0" w:evenHBand="0" w:firstRowFirstColumn="0" w:firstRowLastColumn="0" w:lastRowFirstColumn="0" w:lastRowLastColumn="0"/>
+            <w:cnfStyle w:val="001000000000"/>
             <w:tcW w:w="0" w:type="auto"/>
             <w:vMerge/>
             <w:shd w:val="clear" w:color="auto" w:fill="D9E2F3" w:themeFill="accent1" w:themeFillTint="33"/>
@@ -9582,7 +9612,7 @@
           <w:p>
             <w:pPr>
               <w:jc w:val="center"/>
-              <w:cnfStyle w:val="000000000000" w:firstRow="0" w:lastRow="0" w:firstColumn="0" w:lastColumn="0" w:oddVBand="0" w:evenVBand="0" w:oddHBand="0" w:evenHBand="0" w:firstRowFirstColumn="0" w:firstRowLastColumn="0" w:lastRowFirstColumn="0" w:lastRowLastColumn="0"/>
+              <w:cnfStyle w:val="000000000000"/>
               <w:rPr>
                 <w:rFonts w:cs="Times New Roman"/>
                 <w:sz w:val="24"/>
@@ -9608,7 +9638,7 @@
           <w:p>
             <w:pPr>
               <w:jc w:val="center"/>
-              <w:cnfStyle w:val="000000000000" w:firstRow="0" w:lastRow="0" w:firstColumn="0" w:lastColumn="0" w:oddVBand="0" w:evenVBand="0" w:oddHBand="0" w:evenHBand="0" w:firstRowFirstColumn="0" w:firstRowLastColumn="0" w:lastRowFirstColumn="0" w:lastRowLastColumn="0"/>
+              <w:cnfStyle w:val="000000000000"/>
               <w:rPr>
                 <w:rFonts w:cs="Times New Roman"/>
                 <w:szCs w:val="24"/>
@@ -9632,7 +9662,7 @@
           <w:p>
             <w:pPr>
               <w:jc w:val="center"/>
-              <w:cnfStyle w:val="000000000000" w:firstRow="0" w:lastRow="0" w:firstColumn="0" w:lastColumn="0" w:oddVBand="0" w:evenVBand="0" w:oddHBand="0" w:evenHBand="0" w:firstRowFirstColumn="0" w:firstRowLastColumn="0" w:lastRowFirstColumn="0" w:lastRowLastColumn="0"/>
+              <w:cnfStyle w:val="000000000000"/>
               <w:rPr>
                 <w:rFonts w:cs="Times New Roman"/>
                 <w:szCs w:val="24"/>
@@ -9650,11 +9680,11 @@
       </w:tr>
       <w:tr>
         <w:trPr>
-          <w:cnfStyle w:val="000000100000" w:firstRow="0" w:lastRow="0" w:firstColumn="0" w:lastColumn="0" w:oddVBand="0" w:evenVBand="0" w:oddHBand="1" w:evenHBand="0" w:firstRowFirstColumn="0" w:firstRowLastColumn="0" w:lastRowFirstColumn="0" w:lastRowLastColumn="0"/>
+          <w:cnfStyle w:val="000000100000"/>
         </w:trPr>
         <w:tc>
           <w:tcPr>
-            <w:cnfStyle w:val="001000000000" w:firstRow="0" w:lastRow="0" w:firstColumn="1" w:lastColumn="0" w:oddVBand="0" w:evenVBand="0" w:oddHBand="0" w:evenHBand="0" w:firstRowFirstColumn="0" w:firstRowLastColumn="0" w:lastRowFirstColumn="0" w:lastRowLastColumn="0"/>
+            <w:cnfStyle w:val="001000000000"/>
             <w:tcW w:w="0" w:type="auto"/>
             <w:vMerge/>
             <w:vAlign w:val="center"/>
@@ -9678,7 +9708,7 @@
           <w:p>
             <w:pPr>
               <w:jc w:val="center"/>
-              <w:cnfStyle w:val="000000100000" w:firstRow="0" w:lastRow="0" w:firstColumn="0" w:lastColumn="0" w:oddVBand="0" w:evenVBand="0" w:oddHBand="1" w:evenHBand="0" w:firstRowFirstColumn="0" w:firstRowLastColumn="0" w:lastRowFirstColumn="0" w:lastRowLastColumn="0"/>
+              <w:cnfStyle w:val="000000100000"/>
               <w:rPr>
                 <w:rFonts w:cs="Times New Roman"/>
                 <w:sz w:val="24"/>
@@ -9703,7 +9733,7 @@
           <w:p>
             <w:pPr>
               <w:jc w:val="center"/>
-              <w:cnfStyle w:val="000000100000" w:firstRow="0" w:lastRow="0" w:firstColumn="0" w:lastColumn="0" w:oddVBand="0" w:evenVBand="0" w:oddHBand="1" w:evenHBand="0" w:firstRowFirstColumn="0" w:firstRowLastColumn="0" w:lastRowFirstColumn="0" w:lastRowLastColumn="0"/>
+              <w:cnfStyle w:val="000000100000"/>
               <w:rPr>
                 <w:rFonts w:cs="Times New Roman"/>
                 <w:szCs w:val="24"/>
@@ -9726,7 +9756,7 @@
           <w:p>
             <w:pPr>
               <w:jc w:val="center"/>
-              <w:cnfStyle w:val="000000100000" w:firstRow="0" w:lastRow="0" w:firstColumn="0" w:lastColumn="0" w:oddVBand="0" w:evenVBand="0" w:oddHBand="1" w:evenHBand="0" w:firstRowFirstColumn="0" w:firstRowLastColumn="0" w:lastRowFirstColumn="0" w:lastRowLastColumn="0"/>
+              <w:cnfStyle w:val="000000100000"/>
               <w:rPr>
                 <w:rFonts w:cs="Times New Roman"/>
                 <w:szCs w:val="24"/>
@@ -9782,12 +9812,6 @@
         <w:t>peer review</w:t>
       </w:r>
       <w:r>
-        <w:rPr>
-          <w:i/>
-        </w:rPr>
-        <w:t xml:space="preserve"> </w:t>
-      </w:r>
-      <w:r>
         <w:t xml:space="preserve">untuk meninjau apakah produk yang telah dibuat telah memenuhi kebutuhan user, serta berdiskusi mengenai product increment untuk sprint berikutnya. Hasil evaluasi tim menghasilkan keputusan bahwa tidak ada yang perlu ditambahkan dan prototype produk sudah dapat memberikan value bagi pengguna, khususnya mahasiswa. </w:t>
       </w:r>
     </w:p>
@@ -9805,6 +9829,1183 @@
       </w:r>
       <w:bookmarkEnd w:id="14"/>
     </w:p>
+    <w:p/>
+    <w:tbl>
+      <w:tblPr>
+        <w:tblW w:w="0" w:type="auto"/>
+        <w:tblInd w:w="-150" w:type="dxa"/>
+        <w:tblBorders>
+          <w:top w:val="outset" w:sz="6" w:space="0" w:color="auto"/>
+          <w:left w:val="outset" w:sz="6" w:space="0" w:color="auto"/>
+          <w:bottom w:val="outset" w:sz="6" w:space="0" w:color="auto"/>
+          <w:right w:val="outset" w:sz="6" w:space="0" w:color="auto"/>
+        </w:tblBorders>
+        <w:tblCellMar>
+          <w:top w:w="15" w:type="dxa"/>
+          <w:left w:w="15" w:type="dxa"/>
+          <w:bottom w:w="15" w:type="dxa"/>
+          <w:right w:w="15" w:type="dxa"/>
+        </w:tblCellMar>
+        <w:tblLook w:val="04A0"/>
+      </w:tblPr>
+      <w:tblGrid>
+        <w:gridCol w:w="1933"/>
+        <w:gridCol w:w="1903"/>
+        <w:gridCol w:w="1618"/>
+        <w:gridCol w:w="1730"/>
+        <w:gridCol w:w="2022"/>
+      </w:tblGrid>
+      <w:tr>
+        <w:trPr>
+          <w:trHeight w:val="300"/>
+        </w:trPr>
+        <w:tc>
+          <w:tcPr>
+            <w:tcW w:w="3930" w:type="dxa"/>
+            <w:gridSpan w:val="2"/>
+            <w:tcBorders>
+              <w:top w:val="single" w:sz="6" w:space="0" w:color="auto"/>
+              <w:left w:val="single" w:sz="6" w:space="0" w:color="auto"/>
+              <w:bottom w:val="single" w:sz="6" w:space="0" w:color="auto"/>
+              <w:right w:val="single" w:sz="6" w:space="0" w:color="auto"/>
+            </w:tcBorders>
+            <w:shd w:val="clear" w:color="auto" w:fill="A8D08D"/>
+            <w:vAlign w:val="center"/>
+            <w:hideMark/>
+          </w:tcPr>
+          <w:p>
+            <w:pPr>
+              <w:spacing w:before="100" w:beforeAutospacing="1" w:after="100" w:afterAutospacing="1" w:line="240" w:lineRule="auto"/>
+              <w:jc w:val="center"/>
+              <w:textAlignment w:val="baseline"/>
+              <w:rPr>
+                <w:rFonts w:eastAsia="Times New Roman" w:cs="Times New Roman"/>
+                <w:b/>
+                <w:bCs/>
+                <w:i/>
+                <w:iCs/>
+                <w:szCs w:val="24"/>
+              </w:rPr>
+            </w:pPr>
+            <w:r>
+              <w:rPr>
+                <w:rFonts w:eastAsia="Times New Roman" w:cs="Times New Roman"/>
+                <w:b/>
+                <w:bCs/>
+                <w:szCs w:val="24"/>
+              </w:rPr>
+              <w:t>Analysis</w:t>
+            </w:r>
+            <w:r>
+              <w:rPr>
+                <w:rFonts w:eastAsia="Times New Roman" w:cs="Times New Roman"/>
+                <w:b/>
+                <w:bCs/>
+                <w:i/>
+                <w:iCs/>
+                <w:szCs w:val="24"/>
+              </w:rPr>
+              <w:t> </w:t>
+            </w:r>
+          </w:p>
+        </w:tc>
+        <w:tc>
+          <w:tcPr>
+            <w:tcW w:w="5550" w:type="dxa"/>
+            <w:gridSpan w:val="3"/>
+            <w:tcBorders>
+              <w:top w:val="single" w:sz="6" w:space="0" w:color="auto"/>
+              <w:left w:val="single" w:sz="6" w:space="0" w:color="auto"/>
+              <w:bottom w:val="single" w:sz="6" w:space="0" w:color="auto"/>
+              <w:right w:val="single" w:sz="6" w:space="0" w:color="auto"/>
+            </w:tcBorders>
+            <w:shd w:val="clear" w:color="auto" w:fill="FFD966"/>
+            <w:hideMark/>
+          </w:tcPr>
+          <w:p>
+            <w:pPr>
+              <w:spacing w:before="100" w:beforeAutospacing="1" w:after="100" w:afterAutospacing="1" w:line="240" w:lineRule="auto"/>
+              <w:jc w:val="center"/>
+              <w:textAlignment w:val="baseline"/>
+              <w:rPr>
+                <w:rFonts w:eastAsia="Times New Roman" w:cs="Times New Roman"/>
+                <w:b/>
+                <w:bCs/>
+                <w:szCs w:val="24"/>
+              </w:rPr>
+            </w:pPr>
+            <w:r>
+              <w:rPr>
+                <w:rFonts w:eastAsia="Times New Roman" w:cs="Times New Roman"/>
+                <w:b/>
+                <w:bCs/>
+                <w:szCs w:val="24"/>
+              </w:rPr>
+              <w:t>Action </w:t>
+            </w:r>
+          </w:p>
+        </w:tc>
+      </w:tr>
+      <w:tr>
+        <w:trPr>
+          <w:trHeight w:val="300"/>
+        </w:trPr>
+        <w:tc>
+          <w:tcPr>
+            <w:tcW w:w="1980" w:type="dxa"/>
+            <w:tcBorders>
+              <w:top w:val="single" w:sz="6" w:space="0" w:color="auto"/>
+              <w:left w:val="single" w:sz="6" w:space="0" w:color="auto"/>
+              <w:bottom w:val="single" w:sz="6" w:space="0" w:color="auto"/>
+              <w:right w:val="single" w:sz="6" w:space="0" w:color="auto"/>
+            </w:tcBorders>
+            <w:shd w:val="clear" w:color="auto" w:fill="A8D08D"/>
+            <w:vAlign w:val="center"/>
+            <w:hideMark/>
+          </w:tcPr>
+          <w:p>
+            <w:pPr>
+              <w:spacing w:before="100" w:beforeAutospacing="1" w:after="100" w:afterAutospacing="1" w:line="240" w:lineRule="auto"/>
+              <w:jc w:val="center"/>
+              <w:textAlignment w:val="baseline"/>
+              <w:rPr>
+                <w:rFonts w:eastAsia="Times New Roman" w:cs="Times New Roman"/>
+                <w:i/>
+                <w:iCs/>
+                <w:szCs w:val="24"/>
+              </w:rPr>
+            </w:pPr>
+            <w:r>
+              <w:rPr>
+                <w:rFonts w:eastAsia="Times New Roman" w:cs="Times New Roman"/>
+                <w:szCs w:val="24"/>
+              </w:rPr>
+              <w:t>What went well ?</w:t>
+            </w:r>
+            <w:r>
+              <w:rPr>
+                <w:rFonts w:eastAsia="Times New Roman" w:cs="Times New Roman"/>
+                <w:i/>
+                <w:iCs/>
+                <w:szCs w:val="24"/>
+              </w:rPr>
+              <w:t> </w:t>
+            </w:r>
+          </w:p>
+        </w:tc>
+        <w:tc>
+          <w:tcPr>
+            <w:tcW w:w="1950" w:type="dxa"/>
+            <w:tcBorders>
+              <w:top w:val="single" w:sz="6" w:space="0" w:color="auto"/>
+              <w:left w:val="single" w:sz="6" w:space="0" w:color="auto"/>
+              <w:bottom w:val="single" w:sz="6" w:space="0" w:color="auto"/>
+              <w:right w:val="single" w:sz="6" w:space="0" w:color="auto"/>
+            </w:tcBorders>
+            <w:shd w:val="clear" w:color="auto" w:fill="A8D08D"/>
+            <w:hideMark/>
+          </w:tcPr>
+          <w:p>
+            <w:pPr>
+              <w:spacing w:before="100" w:beforeAutospacing="1" w:after="100" w:afterAutospacing="1" w:line="240" w:lineRule="auto"/>
+              <w:jc w:val="center"/>
+              <w:textAlignment w:val="baseline"/>
+              <w:rPr>
+                <w:rFonts w:eastAsia="Times New Roman" w:cs="Times New Roman"/>
+                <w:szCs w:val="24"/>
+              </w:rPr>
+            </w:pPr>
+            <w:r>
+              <w:rPr>
+                <w:rFonts w:eastAsia="Times New Roman" w:cs="Times New Roman"/>
+                <w:szCs w:val="24"/>
+              </w:rPr>
+              <w:t>What could be improved ? </w:t>
+            </w:r>
+          </w:p>
+        </w:tc>
+        <w:tc>
+          <w:tcPr>
+            <w:tcW w:w="1695" w:type="dxa"/>
+            <w:tcBorders>
+              <w:top w:val="single" w:sz="6" w:space="0" w:color="auto"/>
+              <w:left w:val="single" w:sz="6" w:space="0" w:color="auto"/>
+              <w:bottom w:val="single" w:sz="6" w:space="0" w:color="auto"/>
+              <w:right w:val="single" w:sz="6" w:space="0" w:color="auto"/>
+            </w:tcBorders>
+            <w:shd w:val="clear" w:color="auto" w:fill="FFD966"/>
+            <w:hideMark/>
+          </w:tcPr>
+          <w:p>
+            <w:pPr>
+              <w:spacing w:before="100" w:beforeAutospacing="1" w:after="100" w:afterAutospacing="1" w:line="240" w:lineRule="auto"/>
+              <w:jc w:val="center"/>
+              <w:textAlignment w:val="baseline"/>
+              <w:rPr>
+                <w:rFonts w:eastAsia="Times New Roman" w:cs="Times New Roman"/>
+                <w:szCs w:val="24"/>
+              </w:rPr>
+            </w:pPr>
+            <w:r>
+              <w:rPr>
+                <w:rFonts w:eastAsia="Times New Roman" w:cs="Times New Roman"/>
+                <w:szCs w:val="24"/>
+              </w:rPr>
+              <w:t>What to STOP doing ? </w:t>
+            </w:r>
+          </w:p>
+        </w:tc>
+        <w:tc>
+          <w:tcPr>
+            <w:tcW w:w="1770" w:type="dxa"/>
+            <w:tcBorders>
+              <w:top w:val="single" w:sz="6" w:space="0" w:color="auto"/>
+              <w:left w:val="single" w:sz="6" w:space="0" w:color="auto"/>
+              <w:bottom w:val="single" w:sz="6" w:space="0" w:color="auto"/>
+              <w:right w:val="single" w:sz="6" w:space="0" w:color="auto"/>
+            </w:tcBorders>
+            <w:shd w:val="clear" w:color="auto" w:fill="FFD966"/>
+            <w:hideMark/>
+          </w:tcPr>
+          <w:p>
+            <w:pPr>
+              <w:spacing w:before="100" w:beforeAutospacing="1" w:after="100" w:afterAutospacing="1" w:line="240" w:lineRule="auto"/>
+              <w:jc w:val="center"/>
+              <w:textAlignment w:val="baseline"/>
+              <w:rPr>
+                <w:rFonts w:eastAsia="Times New Roman" w:cs="Times New Roman"/>
+                <w:szCs w:val="24"/>
+              </w:rPr>
+            </w:pPr>
+            <w:r>
+              <w:rPr>
+                <w:rFonts w:eastAsia="Times New Roman" w:cs="Times New Roman"/>
+                <w:szCs w:val="24"/>
+              </w:rPr>
+              <w:t>What to KEEP doing ? </w:t>
+            </w:r>
+          </w:p>
+        </w:tc>
+        <w:tc>
+          <w:tcPr>
+            <w:tcW w:w="2070" w:type="dxa"/>
+            <w:tcBorders>
+              <w:top w:val="single" w:sz="6" w:space="0" w:color="auto"/>
+              <w:left w:val="single" w:sz="6" w:space="0" w:color="auto"/>
+              <w:bottom w:val="single" w:sz="6" w:space="0" w:color="auto"/>
+              <w:right w:val="single" w:sz="6" w:space="0" w:color="auto"/>
+            </w:tcBorders>
+            <w:shd w:val="clear" w:color="auto" w:fill="FFD966"/>
+            <w:hideMark/>
+          </w:tcPr>
+          <w:p>
+            <w:pPr>
+              <w:spacing w:before="100" w:beforeAutospacing="1" w:after="100" w:afterAutospacing="1" w:line="240" w:lineRule="auto"/>
+              <w:jc w:val="center"/>
+              <w:textAlignment w:val="baseline"/>
+              <w:rPr>
+                <w:rFonts w:eastAsia="Times New Roman" w:cs="Times New Roman"/>
+                <w:szCs w:val="24"/>
+              </w:rPr>
+            </w:pPr>
+            <w:r>
+              <w:rPr>
+                <w:rFonts w:eastAsia="Times New Roman" w:cs="Times New Roman"/>
+                <w:szCs w:val="24"/>
+              </w:rPr>
+              <w:t>What to START doing ? </w:t>
+            </w:r>
+          </w:p>
+        </w:tc>
+      </w:tr>
+      <w:tr>
+        <w:trPr>
+          <w:trHeight w:val="300"/>
+        </w:trPr>
+        <w:tc>
+          <w:tcPr>
+            <w:tcW w:w="1980" w:type="dxa"/>
+            <w:tcBorders>
+              <w:top w:val="single" w:sz="6" w:space="0" w:color="auto"/>
+              <w:left w:val="single" w:sz="6" w:space="0" w:color="auto"/>
+              <w:bottom w:val="single" w:sz="6" w:space="0" w:color="auto"/>
+              <w:right w:val="single" w:sz="6" w:space="0" w:color="auto"/>
+            </w:tcBorders>
+            <w:shd w:val="clear" w:color="auto" w:fill="auto"/>
+            <w:vAlign w:val="center"/>
+            <w:hideMark/>
+          </w:tcPr>
+          <w:p>
+            <w:pPr>
+              <w:spacing w:before="100" w:beforeAutospacing="1" w:after="100" w:afterAutospacing="1" w:line="240" w:lineRule="auto"/>
+              <w:jc w:val="center"/>
+              <w:textAlignment w:val="baseline"/>
+              <w:rPr>
+                <w:rFonts w:eastAsia="Times New Roman" w:cs="Times New Roman"/>
+                <w:i/>
+                <w:iCs/>
+                <w:szCs w:val="24"/>
+              </w:rPr>
+            </w:pPr>
+            <w:r>
+              <w:rPr>
+                <w:rFonts w:eastAsia="Times New Roman" w:cs="Times New Roman"/>
+                <w:szCs w:val="24"/>
+              </w:rPr>
+              <w:t>Kegiatan rancangan berjalan secara terorganisir dan sesuai rencana</w:t>
+            </w:r>
+            <w:r>
+              <w:rPr>
+                <w:rFonts w:eastAsia="Times New Roman" w:cs="Times New Roman"/>
+                <w:i/>
+                <w:iCs/>
+                <w:szCs w:val="24"/>
+              </w:rPr>
+              <w:t> </w:t>
+            </w:r>
+          </w:p>
+        </w:tc>
+        <w:tc>
+          <w:tcPr>
+            <w:tcW w:w="1950" w:type="dxa"/>
+            <w:tcBorders>
+              <w:top w:val="single" w:sz="6" w:space="0" w:color="auto"/>
+              <w:left w:val="single" w:sz="6" w:space="0" w:color="auto"/>
+              <w:bottom w:val="single" w:sz="6" w:space="0" w:color="auto"/>
+              <w:right w:val="single" w:sz="6" w:space="0" w:color="auto"/>
+            </w:tcBorders>
+            <w:shd w:val="clear" w:color="auto" w:fill="auto"/>
+            <w:hideMark/>
+          </w:tcPr>
+          <w:p>
+            <w:pPr>
+              <w:spacing w:before="100" w:beforeAutospacing="1" w:after="100" w:afterAutospacing="1" w:line="240" w:lineRule="auto"/>
+              <w:jc w:val="center"/>
+              <w:textAlignment w:val="baseline"/>
+              <w:rPr>
+                <w:rFonts w:eastAsia="Times New Roman" w:cs="Times New Roman"/>
+                <w:szCs w:val="24"/>
+              </w:rPr>
+            </w:pPr>
+            <w:r>
+              <w:rPr>
+                <w:rFonts w:eastAsia="Times New Roman" w:cs="Times New Roman"/>
+                <w:szCs w:val="24"/>
+              </w:rPr>
+              <w:t>Pengambilan keputusan dalam tim yang lebih cepat </w:t>
+            </w:r>
+          </w:p>
+        </w:tc>
+        <w:tc>
+          <w:tcPr>
+            <w:tcW w:w="1695" w:type="dxa"/>
+            <w:tcBorders>
+              <w:top w:val="single" w:sz="6" w:space="0" w:color="auto"/>
+              <w:left w:val="single" w:sz="6" w:space="0" w:color="auto"/>
+              <w:bottom w:val="single" w:sz="6" w:space="0" w:color="auto"/>
+              <w:right w:val="single" w:sz="6" w:space="0" w:color="auto"/>
+            </w:tcBorders>
+            <w:shd w:val="clear" w:color="auto" w:fill="auto"/>
+            <w:hideMark/>
+          </w:tcPr>
+          <w:p>
+            <w:pPr>
+              <w:spacing w:before="100" w:beforeAutospacing="1" w:after="100" w:afterAutospacing="1" w:line="240" w:lineRule="auto"/>
+              <w:jc w:val="center"/>
+              <w:textAlignment w:val="baseline"/>
+              <w:rPr>
+                <w:rFonts w:eastAsia="Times New Roman" w:cs="Times New Roman"/>
+                <w:szCs w:val="24"/>
+              </w:rPr>
+            </w:pPr>
+            <w:r>
+              <w:rPr>
+                <w:rFonts w:eastAsia="Times New Roman" w:cs="Times New Roman"/>
+                <w:szCs w:val="24"/>
+              </w:rPr>
+              <w:t>- </w:t>
+            </w:r>
+          </w:p>
+        </w:tc>
+        <w:tc>
+          <w:tcPr>
+            <w:tcW w:w="1770" w:type="dxa"/>
+            <w:tcBorders>
+              <w:top w:val="single" w:sz="6" w:space="0" w:color="auto"/>
+              <w:left w:val="single" w:sz="6" w:space="0" w:color="auto"/>
+              <w:bottom w:val="single" w:sz="6" w:space="0" w:color="auto"/>
+              <w:right w:val="single" w:sz="6" w:space="0" w:color="auto"/>
+            </w:tcBorders>
+            <w:shd w:val="clear" w:color="auto" w:fill="auto"/>
+            <w:hideMark/>
+          </w:tcPr>
+          <w:p>
+            <w:pPr>
+              <w:spacing w:before="100" w:beforeAutospacing="1" w:after="100" w:afterAutospacing="1" w:line="240" w:lineRule="auto"/>
+              <w:jc w:val="center"/>
+              <w:textAlignment w:val="baseline"/>
+              <w:rPr>
+                <w:rFonts w:eastAsia="Times New Roman" w:cs="Times New Roman"/>
+                <w:szCs w:val="24"/>
+              </w:rPr>
+            </w:pPr>
+            <w:r>
+              <w:rPr>
+                <w:rFonts w:eastAsia="Times New Roman" w:cs="Times New Roman"/>
+                <w:szCs w:val="24"/>
+              </w:rPr>
+              <w:t>Kegiatan rancangan yang terorganisir dan terencana </w:t>
+            </w:r>
+          </w:p>
+        </w:tc>
+        <w:tc>
+          <w:tcPr>
+            <w:tcW w:w="2070" w:type="dxa"/>
+            <w:tcBorders>
+              <w:top w:val="single" w:sz="6" w:space="0" w:color="auto"/>
+              <w:left w:val="single" w:sz="6" w:space="0" w:color="auto"/>
+              <w:bottom w:val="single" w:sz="6" w:space="0" w:color="auto"/>
+              <w:right w:val="single" w:sz="6" w:space="0" w:color="auto"/>
+            </w:tcBorders>
+            <w:shd w:val="clear" w:color="auto" w:fill="auto"/>
+            <w:hideMark/>
+          </w:tcPr>
+          <w:p>
+            <w:pPr>
+              <w:spacing w:before="100" w:beforeAutospacing="1" w:after="100" w:afterAutospacing="1" w:line="240" w:lineRule="auto"/>
+              <w:jc w:val="center"/>
+              <w:textAlignment w:val="baseline"/>
+              <w:rPr>
+                <w:rFonts w:eastAsia="Times New Roman" w:cs="Times New Roman"/>
+                <w:szCs w:val="24"/>
+              </w:rPr>
+            </w:pPr>
+            <w:r>
+              <w:rPr>
+                <w:rFonts w:eastAsia="Times New Roman" w:cs="Times New Roman"/>
+                <w:szCs w:val="24"/>
+              </w:rPr>
+              <w:t>Komunikasi antar anggota tim yang lebih baik lagi </w:t>
+            </w:r>
+          </w:p>
+        </w:tc>
+      </w:tr>
+      <w:tr>
+        <w:trPr>
+          <w:trHeight w:val="300"/>
+        </w:trPr>
+        <w:tc>
+          <w:tcPr>
+            <w:tcW w:w="1980" w:type="dxa"/>
+            <w:tcBorders>
+              <w:top w:val="single" w:sz="6" w:space="0" w:color="auto"/>
+              <w:left w:val="single" w:sz="6" w:space="0" w:color="auto"/>
+              <w:bottom w:val="single" w:sz="6" w:space="0" w:color="auto"/>
+              <w:right w:val="single" w:sz="6" w:space="0" w:color="auto"/>
+            </w:tcBorders>
+            <w:shd w:val="clear" w:color="auto" w:fill="auto"/>
+            <w:vAlign w:val="center"/>
+            <w:hideMark/>
+          </w:tcPr>
+          <w:p>
+            <w:pPr>
+              <w:spacing w:before="100" w:beforeAutospacing="1" w:after="100" w:afterAutospacing="1" w:line="240" w:lineRule="auto"/>
+              <w:jc w:val="center"/>
+              <w:textAlignment w:val="baseline"/>
+              <w:rPr>
+                <w:rFonts w:eastAsia="Times New Roman" w:cs="Times New Roman"/>
+                <w:i/>
+                <w:iCs/>
+                <w:szCs w:val="24"/>
+              </w:rPr>
+            </w:pPr>
+            <w:r>
+              <w:rPr>
+                <w:rFonts w:eastAsia="Times New Roman" w:cs="Times New Roman"/>
+                <w:szCs w:val="24"/>
+              </w:rPr>
+              <w:t>Kolaborasi figma yang baik antar anggota tim</w:t>
+            </w:r>
+            <w:r>
+              <w:rPr>
+                <w:rFonts w:eastAsia="Times New Roman" w:cs="Times New Roman"/>
+                <w:i/>
+                <w:iCs/>
+                <w:szCs w:val="24"/>
+              </w:rPr>
+              <w:t> </w:t>
+            </w:r>
+          </w:p>
+        </w:tc>
+        <w:tc>
+          <w:tcPr>
+            <w:tcW w:w="1950" w:type="dxa"/>
+            <w:tcBorders>
+              <w:top w:val="single" w:sz="6" w:space="0" w:color="auto"/>
+              <w:left w:val="single" w:sz="6" w:space="0" w:color="auto"/>
+              <w:bottom w:val="single" w:sz="6" w:space="0" w:color="auto"/>
+              <w:right w:val="single" w:sz="6" w:space="0" w:color="auto"/>
+            </w:tcBorders>
+            <w:shd w:val="clear" w:color="auto" w:fill="auto"/>
+            <w:hideMark/>
+          </w:tcPr>
+          <w:p>
+            <w:pPr>
+              <w:spacing w:before="100" w:beforeAutospacing="1" w:after="100" w:afterAutospacing="1" w:line="240" w:lineRule="auto"/>
+              <w:jc w:val="center"/>
+              <w:textAlignment w:val="baseline"/>
+              <w:rPr>
+                <w:rFonts w:eastAsia="Times New Roman" w:cs="Times New Roman"/>
+                <w:szCs w:val="24"/>
+              </w:rPr>
+            </w:pPr>
+            <w:r>
+              <w:rPr>
+                <w:rFonts w:eastAsia="Times New Roman" w:cs="Times New Roman"/>
+                <w:szCs w:val="24"/>
+              </w:rPr>
+              <w:t>Komunikasi antar anggota tim yang lebih baik lagi </w:t>
+            </w:r>
+          </w:p>
+        </w:tc>
+        <w:tc>
+          <w:tcPr>
+            <w:tcW w:w="1695" w:type="dxa"/>
+            <w:tcBorders>
+              <w:top w:val="single" w:sz="6" w:space="0" w:color="auto"/>
+              <w:left w:val="single" w:sz="6" w:space="0" w:color="auto"/>
+              <w:bottom w:val="single" w:sz="6" w:space="0" w:color="auto"/>
+              <w:right w:val="single" w:sz="6" w:space="0" w:color="auto"/>
+            </w:tcBorders>
+            <w:shd w:val="clear" w:color="auto" w:fill="auto"/>
+            <w:hideMark/>
+          </w:tcPr>
+          <w:p>
+            <w:pPr>
+              <w:spacing w:before="100" w:beforeAutospacing="1" w:after="100" w:afterAutospacing="1" w:line="240" w:lineRule="auto"/>
+              <w:jc w:val="center"/>
+              <w:textAlignment w:val="baseline"/>
+              <w:rPr>
+                <w:rFonts w:eastAsia="Times New Roman" w:cs="Times New Roman"/>
+                <w:szCs w:val="24"/>
+              </w:rPr>
+            </w:pPr>
+            <w:r>
+              <w:rPr>
+                <w:rFonts w:eastAsia="Times New Roman" w:cs="Times New Roman"/>
+                <w:szCs w:val="24"/>
+              </w:rPr>
+              <w:t> </w:t>
+            </w:r>
+          </w:p>
+        </w:tc>
+        <w:tc>
+          <w:tcPr>
+            <w:tcW w:w="1770" w:type="dxa"/>
+            <w:tcBorders>
+              <w:top w:val="single" w:sz="6" w:space="0" w:color="auto"/>
+              <w:left w:val="single" w:sz="6" w:space="0" w:color="auto"/>
+              <w:bottom w:val="single" w:sz="6" w:space="0" w:color="auto"/>
+              <w:right w:val="single" w:sz="6" w:space="0" w:color="auto"/>
+            </w:tcBorders>
+            <w:shd w:val="clear" w:color="auto" w:fill="auto"/>
+            <w:hideMark/>
+          </w:tcPr>
+          <w:p>
+            <w:pPr>
+              <w:spacing w:before="100" w:beforeAutospacing="1" w:after="100" w:afterAutospacing="1" w:line="240" w:lineRule="auto"/>
+              <w:jc w:val="center"/>
+              <w:textAlignment w:val="baseline"/>
+              <w:rPr>
+                <w:rFonts w:eastAsia="Times New Roman" w:cs="Times New Roman"/>
+                <w:szCs w:val="24"/>
+              </w:rPr>
+            </w:pPr>
+            <w:r>
+              <w:rPr>
+                <w:rFonts w:eastAsia="Times New Roman" w:cs="Times New Roman"/>
+                <w:szCs w:val="24"/>
+              </w:rPr>
+              <w:t>Penggunaan tool kolaborasi (Figma) yang baik </w:t>
+            </w:r>
+          </w:p>
+        </w:tc>
+        <w:tc>
+          <w:tcPr>
+            <w:tcW w:w="2070" w:type="dxa"/>
+            <w:tcBorders>
+              <w:top w:val="single" w:sz="6" w:space="0" w:color="auto"/>
+              <w:left w:val="single" w:sz="6" w:space="0" w:color="auto"/>
+              <w:bottom w:val="single" w:sz="6" w:space="0" w:color="auto"/>
+              <w:right w:val="single" w:sz="6" w:space="0" w:color="auto"/>
+            </w:tcBorders>
+            <w:shd w:val="clear" w:color="auto" w:fill="auto"/>
+            <w:hideMark/>
+          </w:tcPr>
+          <w:p>
+            <w:pPr>
+              <w:spacing w:before="100" w:beforeAutospacing="1" w:after="100" w:afterAutospacing="1" w:line="240" w:lineRule="auto"/>
+              <w:jc w:val="center"/>
+              <w:textAlignment w:val="baseline"/>
+              <w:rPr>
+                <w:rFonts w:eastAsia="Times New Roman" w:cs="Times New Roman"/>
+                <w:szCs w:val="24"/>
+              </w:rPr>
+            </w:pPr>
+            <w:r>
+              <w:rPr>
+                <w:rFonts w:eastAsia="Times New Roman" w:cs="Times New Roman"/>
+                <w:szCs w:val="24"/>
+              </w:rPr>
+              <w:t> </w:t>
+            </w:r>
+          </w:p>
+        </w:tc>
+      </w:tr>
+      <w:tr>
+        <w:trPr>
+          <w:trHeight w:val="300"/>
+        </w:trPr>
+        <w:tc>
+          <w:tcPr>
+            <w:tcW w:w="1980" w:type="dxa"/>
+            <w:tcBorders>
+              <w:top w:val="single" w:sz="6" w:space="0" w:color="auto"/>
+              <w:left w:val="single" w:sz="6" w:space="0" w:color="auto"/>
+              <w:bottom w:val="single" w:sz="6" w:space="0" w:color="auto"/>
+              <w:right w:val="single" w:sz="6" w:space="0" w:color="auto"/>
+            </w:tcBorders>
+            <w:shd w:val="clear" w:color="auto" w:fill="auto"/>
+            <w:vAlign w:val="center"/>
+            <w:hideMark/>
+          </w:tcPr>
+          <w:p>
+            <w:pPr>
+              <w:spacing w:before="100" w:beforeAutospacing="1" w:after="100" w:afterAutospacing="1" w:line="240" w:lineRule="auto"/>
+              <w:jc w:val="center"/>
+              <w:textAlignment w:val="baseline"/>
+              <w:rPr>
+                <w:rFonts w:eastAsia="Times New Roman" w:cs="Times New Roman"/>
+                <w:i/>
+                <w:iCs/>
+                <w:szCs w:val="24"/>
+              </w:rPr>
+            </w:pPr>
+            <w:r>
+              <w:rPr>
+                <w:rFonts w:eastAsia="Times New Roman" w:cs="Times New Roman"/>
+                <w:szCs w:val="24"/>
+              </w:rPr>
+              <w:t>Komunikasi antar anggota tim yang lebih baik</w:t>
+            </w:r>
+            <w:r>
+              <w:rPr>
+                <w:rFonts w:eastAsia="Times New Roman" w:cs="Times New Roman"/>
+                <w:i/>
+                <w:iCs/>
+                <w:szCs w:val="24"/>
+              </w:rPr>
+              <w:t> </w:t>
+            </w:r>
+          </w:p>
+        </w:tc>
+        <w:tc>
+          <w:tcPr>
+            <w:tcW w:w="1950" w:type="dxa"/>
+            <w:tcBorders>
+              <w:top w:val="single" w:sz="6" w:space="0" w:color="auto"/>
+              <w:left w:val="single" w:sz="6" w:space="0" w:color="auto"/>
+              <w:bottom w:val="single" w:sz="6" w:space="0" w:color="auto"/>
+              <w:right w:val="single" w:sz="6" w:space="0" w:color="auto"/>
+            </w:tcBorders>
+            <w:shd w:val="clear" w:color="auto" w:fill="auto"/>
+            <w:hideMark/>
+          </w:tcPr>
+          <w:p>
+            <w:pPr>
+              <w:spacing w:before="100" w:beforeAutospacing="1" w:after="100" w:afterAutospacing="1" w:line="240" w:lineRule="auto"/>
+              <w:jc w:val="center"/>
+              <w:textAlignment w:val="baseline"/>
+              <w:rPr>
+                <w:rFonts w:eastAsia="Times New Roman" w:cs="Times New Roman"/>
+                <w:szCs w:val="24"/>
+              </w:rPr>
+            </w:pPr>
+            <w:r>
+              <w:rPr>
+                <w:rFonts w:eastAsia="Times New Roman" w:cs="Times New Roman"/>
+                <w:szCs w:val="24"/>
+              </w:rPr>
+              <w:t> </w:t>
+            </w:r>
+          </w:p>
+        </w:tc>
+        <w:tc>
+          <w:tcPr>
+            <w:tcW w:w="1695" w:type="dxa"/>
+            <w:tcBorders>
+              <w:top w:val="single" w:sz="6" w:space="0" w:color="auto"/>
+              <w:left w:val="single" w:sz="6" w:space="0" w:color="auto"/>
+              <w:bottom w:val="single" w:sz="6" w:space="0" w:color="auto"/>
+              <w:right w:val="single" w:sz="6" w:space="0" w:color="auto"/>
+            </w:tcBorders>
+            <w:shd w:val="clear" w:color="auto" w:fill="auto"/>
+            <w:hideMark/>
+          </w:tcPr>
+          <w:p>
+            <w:pPr>
+              <w:spacing w:before="100" w:beforeAutospacing="1" w:after="100" w:afterAutospacing="1" w:line="240" w:lineRule="auto"/>
+              <w:jc w:val="center"/>
+              <w:textAlignment w:val="baseline"/>
+              <w:rPr>
+                <w:rFonts w:eastAsia="Times New Roman" w:cs="Times New Roman"/>
+                <w:szCs w:val="24"/>
+              </w:rPr>
+            </w:pPr>
+            <w:r>
+              <w:rPr>
+                <w:rFonts w:eastAsia="Times New Roman" w:cs="Times New Roman"/>
+                <w:szCs w:val="24"/>
+              </w:rPr>
+              <w:t> </w:t>
+            </w:r>
+          </w:p>
+        </w:tc>
+        <w:tc>
+          <w:tcPr>
+            <w:tcW w:w="1770" w:type="dxa"/>
+            <w:tcBorders>
+              <w:top w:val="single" w:sz="6" w:space="0" w:color="auto"/>
+              <w:left w:val="single" w:sz="6" w:space="0" w:color="auto"/>
+              <w:bottom w:val="single" w:sz="6" w:space="0" w:color="auto"/>
+              <w:right w:val="single" w:sz="6" w:space="0" w:color="auto"/>
+            </w:tcBorders>
+            <w:shd w:val="clear" w:color="auto" w:fill="auto"/>
+            <w:hideMark/>
+          </w:tcPr>
+          <w:p>
+            <w:pPr>
+              <w:spacing w:before="100" w:beforeAutospacing="1" w:after="100" w:afterAutospacing="1" w:line="240" w:lineRule="auto"/>
+              <w:jc w:val="center"/>
+              <w:textAlignment w:val="baseline"/>
+              <w:rPr>
+                <w:rFonts w:eastAsia="Times New Roman" w:cs="Times New Roman"/>
+                <w:szCs w:val="24"/>
+              </w:rPr>
+            </w:pPr>
+            <w:r>
+              <w:rPr>
+                <w:rFonts w:eastAsia="Times New Roman" w:cs="Times New Roman"/>
+                <w:szCs w:val="24"/>
+              </w:rPr>
+              <w:t>Komunikasi yang baik antar anggota tim </w:t>
+            </w:r>
+          </w:p>
+        </w:tc>
+        <w:tc>
+          <w:tcPr>
+            <w:tcW w:w="2070" w:type="dxa"/>
+            <w:tcBorders>
+              <w:top w:val="single" w:sz="6" w:space="0" w:color="auto"/>
+              <w:left w:val="single" w:sz="6" w:space="0" w:color="auto"/>
+              <w:bottom w:val="single" w:sz="6" w:space="0" w:color="auto"/>
+              <w:right w:val="single" w:sz="6" w:space="0" w:color="auto"/>
+            </w:tcBorders>
+            <w:shd w:val="clear" w:color="auto" w:fill="auto"/>
+            <w:hideMark/>
+          </w:tcPr>
+          <w:p>
+            <w:pPr>
+              <w:spacing w:before="100" w:beforeAutospacing="1" w:after="100" w:afterAutospacing="1" w:line="240" w:lineRule="auto"/>
+              <w:jc w:val="center"/>
+              <w:textAlignment w:val="baseline"/>
+              <w:rPr>
+                <w:rFonts w:eastAsia="Times New Roman" w:cs="Times New Roman"/>
+                <w:szCs w:val="24"/>
+              </w:rPr>
+            </w:pPr>
+            <w:r>
+              <w:rPr>
+                <w:rFonts w:eastAsia="Times New Roman" w:cs="Times New Roman"/>
+                <w:szCs w:val="24"/>
+              </w:rPr>
+              <w:t> </w:t>
+            </w:r>
+          </w:p>
+        </w:tc>
+      </w:tr>
+      <w:tr>
+        <w:trPr>
+          <w:trHeight w:val="300"/>
+        </w:trPr>
+        <w:tc>
+          <w:tcPr>
+            <w:tcW w:w="1980" w:type="dxa"/>
+            <w:tcBorders>
+              <w:top w:val="single" w:sz="6" w:space="0" w:color="auto"/>
+              <w:left w:val="single" w:sz="6" w:space="0" w:color="auto"/>
+              <w:bottom w:val="single" w:sz="6" w:space="0" w:color="auto"/>
+              <w:right w:val="single" w:sz="6" w:space="0" w:color="auto"/>
+            </w:tcBorders>
+            <w:shd w:val="clear" w:color="auto" w:fill="auto"/>
+            <w:vAlign w:val="center"/>
+            <w:hideMark/>
+          </w:tcPr>
+          <w:p>
+            <w:pPr>
+              <w:spacing w:before="100" w:beforeAutospacing="1" w:after="100" w:afterAutospacing="1" w:line="240" w:lineRule="auto"/>
+              <w:jc w:val="center"/>
+              <w:textAlignment w:val="baseline"/>
+              <w:rPr>
+                <w:rFonts w:eastAsia="Times New Roman" w:cs="Times New Roman"/>
+                <w:i/>
+                <w:iCs/>
+                <w:szCs w:val="24"/>
+              </w:rPr>
+            </w:pPr>
+            <w:r>
+              <w:rPr>
+                <w:rFonts w:eastAsia="Times New Roman" w:cs="Times New Roman"/>
+                <w:szCs w:val="24"/>
+              </w:rPr>
+              <w:t>Manajemen waktu yang lebih baik</w:t>
+            </w:r>
+            <w:r>
+              <w:rPr>
+                <w:rFonts w:eastAsia="Times New Roman" w:cs="Times New Roman"/>
+                <w:i/>
+                <w:iCs/>
+                <w:szCs w:val="24"/>
+              </w:rPr>
+              <w:t> </w:t>
+            </w:r>
+          </w:p>
+        </w:tc>
+        <w:tc>
+          <w:tcPr>
+            <w:tcW w:w="1950" w:type="dxa"/>
+            <w:tcBorders>
+              <w:top w:val="single" w:sz="6" w:space="0" w:color="auto"/>
+              <w:left w:val="single" w:sz="6" w:space="0" w:color="auto"/>
+              <w:bottom w:val="single" w:sz="6" w:space="0" w:color="auto"/>
+              <w:right w:val="single" w:sz="6" w:space="0" w:color="auto"/>
+            </w:tcBorders>
+            <w:shd w:val="clear" w:color="auto" w:fill="auto"/>
+            <w:hideMark/>
+          </w:tcPr>
+          <w:p>
+            <w:pPr>
+              <w:spacing w:before="100" w:beforeAutospacing="1" w:after="100" w:afterAutospacing="1" w:line="240" w:lineRule="auto"/>
+              <w:jc w:val="center"/>
+              <w:textAlignment w:val="baseline"/>
+              <w:rPr>
+                <w:rFonts w:eastAsia="Times New Roman" w:cs="Times New Roman"/>
+                <w:szCs w:val="24"/>
+              </w:rPr>
+            </w:pPr>
+            <w:r>
+              <w:rPr>
+                <w:rFonts w:eastAsia="Times New Roman" w:cs="Times New Roman"/>
+                <w:szCs w:val="24"/>
+              </w:rPr>
+              <w:t> </w:t>
+            </w:r>
+          </w:p>
+        </w:tc>
+        <w:tc>
+          <w:tcPr>
+            <w:tcW w:w="1695" w:type="dxa"/>
+            <w:tcBorders>
+              <w:top w:val="single" w:sz="6" w:space="0" w:color="auto"/>
+              <w:left w:val="single" w:sz="6" w:space="0" w:color="auto"/>
+              <w:bottom w:val="single" w:sz="6" w:space="0" w:color="auto"/>
+              <w:right w:val="single" w:sz="6" w:space="0" w:color="auto"/>
+            </w:tcBorders>
+            <w:shd w:val="clear" w:color="auto" w:fill="auto"/>
+            <w:hideMark/>
+          </w:tcPr>
+          <w:p>
+            <w:pPr>
+              <w:spacing w:before="100" w:beforeAutospacing="1" w:after="100" w:afterAutospacing="1" w:line="240" w:lineRule="auto"/>
+              <w:jc w:val="center"/>
+              <w:textAlignment w:val="baseline"/>
+              <w:rPr>
+                <w:rFonts w:eastAsia="Times New Roman" w:cs="Times New Roman"/>
+                <w:szCs w:val="24"/>
+              </w:rPr>
+            </w:pPr>
+            <w:r>
+              <w:rPr>
+                <w:rFonts w:eastAsia="Times New Roman" w:cs="Times New Roman"/>
+                <w:szCs w:val="24"/>
+              </w:rPr>
+              <w:t> </w:t>
+            </w:r>
+          </w:p>
+        </w:tc>
+        <w:tc>
+          <w:tcPr>
+            <w:tcW w:w="1770" w:type="dxa"/>
+            <w:tcBorders>
+              <w:top w:val="single" w:sz="6" w:space="0" w:color="auto"/>
+              <w:left w:val="single" w:sz="6" w:space="0" w:color="auto"/>
+              <w:bottom w:val="single" w:sz="6" w:space="0" w:color="auto"/>
+              <w:right w:val="single" w:sz="6" w:space="0" w:color="auto"/>
+            </w:tcBorders>
+            <w:shd w:val="clear" w:color="auto" w:fill="auto"/>
+            <w:hideMark/>
+          </w:tcPr>
+          <w:p>
+            <w:pPr>
+              <w:spacing w:before="100" w:beforeAutospacing="1" w:after="100" w:afterAutospacing="1" w:line="240" w:lineRule="auto"/>
+              <w:jc w:val="center"/>
+              <w:textAlignment w:val="baseline"/>
+              <w:rPr>
+                <w:rFonts w:eastAsia="Times New Roman" w:cs="Times New Roman"/>
+                <w:szCs w:val="24"/>
+              </w:rPr>
+            </w:pPr>
+            <w:r>
+              <w:rPr>
+                <w:rFonts w:eastAsia="Times New Roman" w:cs="Times New Roman"/>
+                <w:szCs w:val="24"/>
+              </w:rPr>
+              <w:t>Manajemen waktu yang baik </w:t>
+            </w:r>
+          </w:p>
+        </w:tc>
+        <w:tc>
+          <w:tcPr>
+            <w:tcW w:w="2070" w:type="dxa"/>
+            <w:tcBorders>
+              <w:top w:val="single" w:sz="6" w:space="0" w:color="auto"/>
+              <w:left w:val="single" w:sz="6" w:space="0" w:color="auto"/>
+              <w:bottom w:val="single" w:sz="6" w:space="0" w:color="auto"/>
+              <w:right w:val="single" w:sz="6" w:space="0" w:color="auto"/>
+            </w:tcBorders>
+            <w:shd w:val="clear" w:color="auto" w:fill="auto"/>
+            <w:hideMark/>
+          </w:tcPr>
+          <w:p>
+            <w:pPr>
+              <w:spacing w:before="100" w:beforeAutospacing="1" w:after="100" w:afterAutospacing="1" w:line="240" w:lineRule="auto"/>
+              <w:jc w:val="center"/>
+              <w:textAlignment w:val="baseline"/>
+              <w:rPr>
+                <w:rFonts w:eastAsia="Times New Roman" w:cs="Times New Roman"/>
+                <w:szCs w:val="24"/>
+              </w:rPr>
+            </w:pPr>
+            <w:r>
+              <w:rPr>
+                <w:rFonts w:eastAsia="Times New Roman" w:cs="Times New Roman"/>
+                <w:szCs w:val="24"/>
+              </w:rPr>
+              <w:t> </w:t>
+            </w:r>
+          </w:p>
+        </w:tc>
+      </w:tr>
+      <w:tr>
+        <w:trPr>
+          <w:trHeight w:val="300"/>
+        </w:trPr>
+        <w:tc>
+          <w:tcPr>
+            <w:tcW w:w="1980" w:type="dxa"/>
+            <w:tcBorders>
+              <w:top w:val="single" w:sz="6" w:space="0" w:color="auto"/>
+              <w:left w:val="single" w:sz="6" w:space="0" w:color="auto"/>
+              <w:bottom w:val="single" w:sz="6" w:space="0" w:color="auto"/>
+              <w:right w:val="single" w:sz="6" w:space="0" w:color="auto"/>
+            </w:tcBorders>
+            <w:shd w:val="clear" w:color="auto" w:fill="auto"/>
+            <w:vAlign w:val="center"/>
+            <w:hideMark/>
+          </w:tcPr>
+          <w:p>
+            <w:pPr>
+              <w:spacing w:before="100" w:beforeAutospacing="1" w:after="100" w:afterAutospacing="1" w:line="240" w:lineRule="auto"/>
+              <w:jc w:val="center"/>
+              <w:textAlignment w:val="baseline"/>
+              <w:rPr>
+                <w:rFonts w:eastAsia="Times New Roman" w:cs="Times New Roman"/>
+                <w:i/>
+                <w:iCs/>
+                <w:szCs w:val="24"/>
+              </w:rPr>
+            </w:pPr>
+            <w:r>
+              <w:rPr>
+                <w:rFonts w:eastAsia="Times New Roman" w:cs="Times New Roman"/>
+                <w:szCs w:val="24"/>
+              </w:rPr>
+              <w:t>Semua anggota tim berpartisipasi dalam kegiatan rancangan</w:t>
+            </w:r>
+            <w:r>
+              <w:rPr>
+                <w:rFonts w:eastAsia="Times New Roman" w:cs="Times New Roman"/>
+                <w:i/>
+                <w:iCs/>
+                <w:szCs w:val="24"/>
+              </w:rPr>
+              <w:t> </w:t>
+            </w:r>
+          </w:p>
+        </w:tc>
+        <w:tc>
+          <w:tcPr>
+            <w:tcW w:w="1950" w:type="dxa"/>
+            <w:tcBorders>
+              <w:top w:val="single" w:sz="6" w:space="0" w:color="auto"/>
+              <w:left w:val="single" w:sz="6" w:space="0" w:color="auto"/>
+              <w:bottom w:val="single" w:sz="6" w:space="0" w:color="auto"/>
+              <w:right w:val="single" w:sz="6" w:space="0" w:color="auto"/>
+            </w:tcBorders>
+            <w:shd w:val="clear" w:color="auto" w:fill="auto"/>
+            <w:hideMark/>
+          </w:tcPr>
+          <w:p>
+            <w:pPr>
+              <w:spacing w:before="100" w:beforeAutospacing="1" w:after="100" w:afterAutospacing="1" w:line="240" w:lineRule="auto"/>
+              <w:jc w:val="center"/>
+              <w:textAlignment w:val="baseline"/>
+              <w:rPr>
+                <w:rFonts w:eastAsia="Times New Roman" w:cs="Times New Roman"/>
+                <w:szCs w:val="24"/>
+              </w:rPr>
+            </w:pPr>
+            <w:r>
+              <w:rPr>
+                <w:rFonts w:eastAsia="Times New Roman" w:cs="Times New Roman"/>
+                <w:szCs w:val="24"/>
+              </w:rPr>
+              <w:t> </w:t>
+            </w:r>
+          </w:p>
+        </w:tc>
+        <w:tc>
+          <w:tcPr>
+            <w:tcW w:w="1695" w:type="dxa"/>
+            <w:tcBorders>
+              <w:top w:val="single" w:sz="6" w:space="0" w:color="auto"/>
+              <w:left w:val="single" w:sz="6" w:space="0" w:color="auto"/>
+              <w:bottom w:val="single" w:sz="6" w:space="0" w:color="auto"/>
+              <w:right w:val="single" w:sz="6" w:space="0" w:color="auto"/>
+            </w:tcBorders>
+            <w:shd w:val="clear" w:color="auto" w:fill="auto"/>
+            <w:hideMark/>
+          </w:tcPr>
+          <w:p>
+            <w:pPr>
+              <w:spacing w:before="100" w:beforeAutospacing="1" w:after="100" w:afterAutospacing="1" w:line="240" w:lineRule="auto"/>
+              <w:jc w:val="center"/>
+              <w:textAlignment w:val="baseline"/>
+              <w:rPr>
+                <w:rFonts w:eastAsia="Times New Roman" w:cs="Times New Roman"/>
+                <w:szCs w:val="24"/>
+              </w:rPr>
+            </w:pPr>
+            <w:r>
+              <w:rPr>
+                <w:rFonts w:eastAsia="Times New Roman" w:cs="Times New Roman"/>
+                <w:szCs w:val="24"/>
+              </w:rPr>
+              <w:t> </w:t>
+            </w:r>
+          </w:p>
+        </w:tc>
+        <w:tc>
+          <w:tcPr>
+            <w:tcW w:w="1770" w:type="dxa"/>
+            <w:tcBorders>
+              <w:top w:val="single" w:sz="6" w:space="0" w:color="auto"/>
+              <w:left w:val="single" w:sz="6" w:space="0" w:color="auto"/>
+              <w:bottom w:val="single" w:sz="6" w:space="0" w:color="auto"/>
+              <w:right w:val="single" w:sz="6" w:space="0" w:color="auto"/>
+            </w:tcBorders>
+            <w:shd w:val="clear" w:color="auto" w:fill="auto"/>
+            <w:hideMark/>
+          </w:tcPr>
+          <w:p>
+            <w:pPr>
+              <w:spacing w:before="100" w:beforeAutospacing="1" w:after="100" w:afterAutospacing="1" w:line="240" w:lineRule="auto"/>
+              <w:jc w:val="center"/>
+              <w:textAlignment w:val="baseline"/>
+              <w:rPr>
+                <w:rFonts w:eastAsia="Times New Roman" w:cs="Times New Roman"/>
+                <w:szCs w:val="24"/>
+              </w:rPr>
+            </w:pPr>
+            <w:r>
+              <w:rPr>
+                <w:rFonts w:eastAsia="Times New Roman" w:cs="Times New Roman"/>
+                <w:szCs w:val="24"/>
+              </w:rPr>
+              <w:t>Partisipasi aktif dari semua anggota tim </w:t>
+            </w:r>
+          </w:p>
+          <w:p>
+            <w:pPr>
+              <w:spacing w:before="100" w:beforeAutospacing="1" w:after="100" w:afterAutospacing="1" w:line="240" w:lineRule="auto"/>
+              <w:jc w:val="center"/>
+              <w:textAlignment w:val="baseline"/>
+              <w:rPr>
+                <w:rFonts w:eastAsia="Times New Roman" w:cs="Times New Roman"/>
+                <w:szCs w:val="24"/>
+              </w:rPr>
+            </w:pPr>
+            <w:r>
+              <w:rPr>
+                <w:rFonts w:eastAsia="Times New Roman" w:cs="Times New Roman"/>
+                <w:szCs w:val="24"/>
+              </w:rPr>
+              <w:t> </w:t>
+            </w:r>
+          </w:p>
+        </w:tc>
+        <w:tc>
+          <w:tcPr>
+            <w:tcW w:w="2070" w:type="dxa"/>
+            <w:tcBorders>
+              <w:top w:val="single" w:sz="6" w:space="0" w:color="auto"/>
+              <w:left w:val="single" w:sz="6" w:space="0" w:color="auto"/>
+              <w:bottom w:val="single" w:sz="6" w:space="0" w:color="auto"/>
+              <w:right w:val="single" w:sz="6" w:space="0" w:color="auto"/>
+            </w:tcBorders>
+            <w:shd w:val="clear" w:color="auto" w:fill="auto"/>
+            <w:hideMark/>
+          </w:tcPr>
+          <w:p>
+            <w:pPr>
+              <w:spacing w:before="100" w:beforeAutospacing="1" w:after="100" w:afterAutospacing="1" w:line="240" w:lineRule="auto"/>
+              <w:jc w:val="center"/>
+              <w:textAlignment w:val="baseline"/>
+              <w:rPr>
+                <w:rFonts w:eastAsia="Times New Roman" w:cs="Times New Roman"/>
+                <w:szCs w:val="24"/>
+              </w:rPr>
+            </w:pPr>
+            <w:r>
+              <w:rPr>
+                <w:rFonts w:eastAsia="Times New Roman" w:cs="Times New Roman"/>
+                <w:szCs w:val="24"/>
+              </w:rPr>
+              <w:t> </w:t>
+            </w:r>
+          </w:p>
+        </w:tc>
+      </w:tr>
+    </w:tbl>
+    <w:p/>
+    <w:p>
+      <w:pPr>
+        <w:jc w:val="left"/>
+      </w:pPr>
+      <w:r>
+        <w:br w:type="page"/>
+      </w:r>
+    </w:p>
     <w:p>
       <w:pPr>
         <w:pStyle w:val="Heading1"/>
@@ -9814,6 +11015,7 @@
       </w:pPr>
       <w:bookmarkStart w:id="15" w:name="_Toc134689867"/>
       <w:r>
+        <w:lastRenderedPageBreak/>
         <w:t>SCREENSHOT BOARD TRELLO</w:t>
       </w:r>
       <w:bookmarkEnd w:id="15"/>
@@ -9868,8 +11070,8 @@
 </file>
 
 <file path=word/endnotes.xml><?xml version="1.0" encoding="utf-8"?>
-<w:endnotes xmlns:wpc="http://schemas.microsoft.com/office/word/2010/wordprocessingCanvas" xmlns:cx="http://schemas.microsoft.com/office/drawing/2014/chartex" xmlns:cx1="http://schemas.microsoft.com/office/drawing/2015/9/8/chartex" xmlns:cx2="http://schemas.microsoft.com/office/drawing/2015/10/21/chartex" xmlns:cx3="http://schemas.microsoft.com/office/drawing/2016/5/9/chartex" xmlns:cx4="http://schemas.microsoft.com/office/drawing/2016/5/10/chartex" xmlns:cx5="http://schemas.microsoft.com/office/drawing/2016/5/11/chartex" xmlns:cx6="http://schemas.microsoft.com/office/drawing/2016/5/12/chartex" xmlns:cx7="http://schemas.microsoft.com/office/drawing/2016/5/13/chartex" xmlns:cx8="http://schemas.microsoft.com/office/drawing/2016/5/14/chartex" xmlns:mc="http://schemas.openxmlformats.org/markup-compatibility/2006" xmlns:aink="http://schemas.microsoft.com/office/drawing/2016/ink" xmlns:am3d="http://schemas.microsoft.com/office/drawing/2017/model3d" xmlns:o="urn:schemas-microsoft-com:office:office" xmlns:r="http://schemas.openxmlformats.org/officeDocument/2006/relationships" xmlns:m="http://schemas.openxmlformats.org/officeDocument/2006/math" xmlns:v="urn:schemas-microsoft-com:vml" xmlns:wp14="http://schemas.microsoft.com/office/word/2010/wordprocessingDrawing" xmlns:wp="http://schemas.openxmlformats.org/drawingml/2006/wordprocessingDrawing" xmlns:w10="urn:schemas-microsoft-com:office:word" xmlns:w="http://schemas.openxmlformats.org/wordprocessingml/2006/main" xmlns:w14="http://schemas.microsoft.com/office/word/2010/wordml" xmlns:w15="http://schemas.microsoft.com/office/word/2012/wordml" xmlns:w16cid="http://schemas.microsoft.com/office/word/2016/wordml/cid" xmlns:w16se="http://schemas.microsoft.com/office/word/2015/wordml/symex" xmlns:wpg="http://schemas.microsoft.com/office/word/2010/wordprocessingGroup" xmlns:wpi="http://schemas.microsoft.com/office/word/2010/wordprocessingInk" xmlns:wne="http://schemas.microsoft.com/office/word/2006/wordml" xmlns:wps="http://schemas.microsoft.com/office/word/2010/wordprocessingShape" mc:Ignorable="w14 w15 w16se w16cid wp14">
-  <w:endnote w:type="separator" w:id="-1">
+<w:endnotes xmlns:ve="http://schemas.openxmlformats.org/markup-compatibility/2006" xmlns:o="urn:schemas-microsoft-com:office:office" xmlns:r="http://schemas.openxmlformats.org/officeDocument/2006/relationships" xmlns:m="http://schemas.openxmlformats.org/officeDocument/2006/math" xmlns:v="urn:schemas-microsoft-com:vml" xmlns:wp="http://schemas.openxmlformats.org/drawingml/2006/wordprocessingDrawing" xmlns:w10="urn:schemas-microsoft-com:office:word" xmlns:w="http://schemas.openxmlformats.org/wordprocessingml/2006/main" xmlns:wne="http://schemas.microsoft.com/office/word/2006/wordml">
+  <w:endnote w:type="separator" w:id="0">
     <w:p>
       <w:pPr>
         <w:spacing w:after="0" w:line="240" w:lineRule="auto"/>
@@ -9879,7 +11081,7 @@
       </w:r>
     </w:p>
   </w:endnote>
-  <w:endnote w:type="continuationSeparator" w:id="0">
+  <w:endnote w:type="continuationSeparator" w:id="1">
     <w:p>
       <w:pPr>
         <w:spacing w:after="0" w:line="240" w:lineRule="auto"/>
@@ -9893,7 +11095,7 @@
 </file>
 
 <file path=word/footer1.xml><?xml version="1.0" encoding="utf-8"?>
-<w:ftr xmlns:wpc="http://schemas.microsoft.com/office/word/2010/wordprocessingCanvas" xmlns:cx="http://schemas.microsoft.com/office/drawing/2014/chartex" xmlns:cx1="http://schemas.microsoft.com/office/drawing/2015/9/8/chartex" xmlns:cx2="http://schemas.microsoft.com/office/drawing/2015/10/21/chartex" xmlns:cx3="http://schemas.microsoft.com/office/drawing/2016/5/9/chartex" xmlns:cx4="http://schemas.microsoft.com/office/drawing/2016/5/10/chartex" xmlns:cx5="http://schemas.microsoft.com/office/drawing/2016/5/11/chartex" xmlns:cx6="http://schemas.microsoft.com/office/drawing/2016/5/12/chartex" xmlns:cx7="http://schemas.microsoft.com/office/drawing/2016/5/13/chartex" xmlns:cx8="http://schemas.microsoft.com/office/drawing/2016/5/14/chartex" xmlns:mc="http://schemas.openxmlformats.org/markup-compatibility/2006" xmlns:aink="http://schemas.microsoft.com/office/drawing/2016/ink" xmlns:am3d="http://schemas.microsoft.com/office/drawing/2017/model3d" xmlns:o="urn:schemas-microsoft-com:office:office" xmlns:r="http://schemas.openxmlformats.org/officeDocument/2006/relationships" xmlns:m="http://schemas.openxmlformats.org/officeDocument/2006/math" xmlns:v="urn:schemas-microsoft-com:vml" xmlns:wp14="http://schemas.microsoft.com/office/word/2010/wordprocessingDrawing" xmlns:wp="http://schemas.openxmlformats.org/drawingml/2006/wordprocessingDrawing" xmlns:w10="urn:schemas-microsoft-com:office:word" xmlns:w="http://schemas.openxmlformats.org/wordprocessingml/2006/main" xmlns:w14="http://schemas.microsoft.com/office/word/2010/wordml" xmlns:w15="http://schemas.microsoft.com/office/word/2012/wordml" xmlns:w16cid="http://schemas.microsoft.com/office/word/2016/wordml/cid" xmlns:w16se="http://schemas.microsoft.com/office/word/2015/wordml/symex" xmlns:wpg="http://schemas.microsoft.com/office/word/2010/wordprocessingGroup" xmlns:wpi="http://schemas.microsoft.com/office/word/2010/wordprocessingInk" xmlns:wne="http://schemas.microsoft.com/office/word/2006/wordml" xmlns:wps="http://schemas.microsoft.com/office/word/2010/wordprocessingShape" mc:Ignorable="w14 w15 w16se w16cid wp14">
+<w:ftr xmlns:ve="http://schemas.openxmlformats.org/markup-compatibility/2006" xmlns:o="urn:schemas-microsoft-com:office:office" xmlns:r="http://schemas.openxmlformats.org/officeDocument/2006/relationships" xmlns:m="http://schemas.openxmlformats.org/officeDocument/2006/math" xmlns:v="urn:schemas-microsoft-com:vml" xmlns:wp="http://schemas.openxmlformats.org/drawingml/2006/wordprocessingDrawing" xmlns:w10="urn:schemas-microsoft-com:office:word" xmlns:w="http://schemas.openxmlformats.org/wordprocessingml/2006/main" xmlns:wne="http://schemas.microsoft.com/office/word/2006/wordml">
   <w:sdt>
     <w:sdtPr>
       <w:id w:val="272292239"/>
@@ -9902,7 +11104,6 @@
         <w:docPartUnique/>
       </w:docPartObj>
     </w:sdtPr>
-    <w:sdtEndPr/>
     <w:sdtContent>
       <w:p>
         <w:pPr>
@@ -9939,7 +11140,7 @@
 </file>
 
 <file path=word/footer2.xml><?xml version="1.0" encoding="utf-8"?>
-<w:ftr xmlns:wpc="http://schemas.microsoft.com/office/word/2010/wordprocessingCanvas" xmlns:cx="http://schemas.microsoft.com/office/drawing/2014/chartex" xmlns:cx1="http://schemas.microsoft.com/office/drawing/2015/9/8/chartex" xmlns:cx2="http://schemas.microsoft.com/office/drawing/2015/10/21/chartex" xmlns:cx3="http://schemas.microsoft.com/office/drawing/2016/5/9/chartex" xmlns:cx4="http://schemas.microsoft.com/office/drawing/2016/5/10/chartex" xmlns:cx5="http://schemas.microsoft.com/office/drawing/2016/5/11/chartex" xmlns:cx6="http://schemas.microsoft.com/office/drawing/2016/5/12/chartex" xmlns:cx7="http://schemas.microsoft.com/office/drawing/2016/5/13/chartex" xmlns:cx8="http://schemas.microsoft.com/office/drawing/2016/5/14/chartex" xmlns:mc="http://schemas.openxmlformats.org/markup-compatibility/2006" xmlns:aink="http://schemas.microsoft.com/office/drawing/2016/ink" xmlns:am3d="http://schemas.microsoft.com/office/drawing/2017/model3d" xmlns:o="urn:schemas-microsoft-com:office:office" xmlns:r="http://schemas.openxmlformats.org/officeDocument/2006/relationships" xmlns:m="http://schemas.openxmlformats.org/officeDocument/2006/math" xmlns:v="urn:schemas-microsoft-com:vml" xmlns:wp14="http://schemas.microsoft.com/office/word/2010/wordprocessingDrawing" xmlns:wp="http://schemas.openxmlformats.org/drawingml/2006/wordprocessingDrawing" xmlns:w10="urn:schemas-microsoft-com:office:word" xmlns:w="http://schemas.openxmlformats.org/wordprocessingml/2006/main" xmlns:w14="http://schemas.microsoft.com/office/word/2010/wordml" xmlns:w15="http://schemas.microsoft.com/office/word/2012/wordml" xmlns:w16cid="http://schemas.microsoft.com/office/word/2016/wordml/cid" xmlns:w16se="http://schemas.microsoft.com/office/word/2015/wordml/symex" xmlns:wpg="http://schemas.microsoft.com/office/word/2010/wordprocessingGroup" xmlns:wpi="http://schemas.microsoft.com/office/word/2010/wordprocessingInk" xmlns:wne="http://schemas.microsoft.com/office/word/2006/wordml" xmlns:wps="http://schemas.microsoft.com/office/word/2010/wordprocessingShape" mc:Ignorable="w14 w15 w16se w16cid wp14">
+<w:ftr xmlns:ve="http://schemas.openxmlformats.org/markup-compatibility/2006" xmlns:o="urn:schemas-microsoft-com:office:office" xmlns:r="http://schemas.openxmlformats.org/officeDocument/2006/relationships" xmlns:m="http://schemas.openxmlformats.org/officeDocument/2006/math" xmlns:v="urn:schemas-microsoft-com:vml" xmlns:wp="http://schemas.openxmlformats.org/drawingml/2006/wordprocessingDrawing" xmlns:w10="urn:schemas-microsoft-com:office:word" xmlns:w="http://schemas.openxmlformats.org/wordprocessingml/2006/main" xmlns:wne="http://schemas.microsoft.com/office/word/2006/wordml">
   <w:p>
     <w:pPr>
       <w:pStyle w:val="Footer"/>
@@ -9958,7 +11159,7 @@
       <w:rPr>
         <w:noProof/>
       </w:rPr>
-      <w:t>7</w:t>
+      <w:t>9</w:t>
     </w:r>
     <w:r>
       <w:fldChar w:fldCharType="end"/>
@@ -9973,8 +11174,8 @@
 </file>
 
 <file path=word/footnotes.xml><?xml version="1.0" encoding="utf-8"?>
-<w:footnotes xmlns:wpc="http://schemas.microsoft.com/office/word/2010/wordprocessingCanvas" xmlns:cx="http://schemas.microsoft.com/office/drawing/2014/chartex" xmlns:cx1="http://schemas.microsoft.com/office/drawing/2015/9/8/chartex" xmlns:cx2="http://schemas.microsoft.com/office/drawing/2015/10/21/chartex" xmlns:cx3="http://schemas.microsoft.com/office/drawing/2016/5/9/chartex" xmlns:cx4="http://schemas.microsoft.com/office/drawing/2016/5/10/chartex" xmlns:cx5="http://schemas.microsoft.com/office/drawing/2016/5/11/chartex" xmlns:cx6="http://schemas.microsoft.com/office/drawing/2016/5/12/chartex" xmlns:cx7="http://schemas.microsoft.com/office/drawing/2016/5/13/chartex" xmlns:cx8="http://schemas.microsoft.com/office/drawing/2016/5/14/chartex" xmlns:mc="http://schemas.openxmlformats.org/markup-compatibility/2006" xmlns:aink="http://schemas.microsoft.com/office/drawing/2016/ink" xmlns:am3d="http://schemas.microsoft.com/office/drawing/2017/model3d" xmlns:o="urn:schemas-microsoft-com:office:office" xmlns:r="http://schemas.openxmlformats.org/officeDocument/2006/relationships" xmlns:m="http://schemas.openxmlformats.org/officeDocument/2006/math" xmlns:v="urn:schemas-microsoft-com:vml" xmlns:wp14="http://schemas.microsoft.com/office/word/2010/wordprocessingDrawing" xmlns:wp="http://schemas.openxmlformats.org/drawingml/2006/wordprocessingDrawing" xmlns:w10="urn:schemas-microsoft-com:office:word" xmlns:w="http://schemas.openxmlformats.org/wordprocessingml/2006/main" xmlns:w14="http://schemas.microsoft.com/office/word/2010/wordml" xmlns:w15="http://schemas.microsoft.com/office/word/2012/wordml" xmlns:w16cid="http://schemas.microsoft.com/office/word/2016/wordml/cid" xmlns:w16se="http://schemas.microsoft.com/office/word/2015/wordml/symex" xmlns:wpg="http://schemas.microsoft.com/office/word/2010/wordprocessingGroup" xmlns:wpi="http://schemas.microsoft.com/office/word/2010/wordprocessingInk" xmlns:wne="http://schemas.microsoft.com/office/word/2006/wordml" xmlns:wps="http://schemas.microsoft.com/office/word/2010/wordprocessingShape" mc:Ignorable="w14 w15 w16se w16cid wp14">
-  <w:footnote w:type="separator" w:id="-1">
+<w:footnotes xmlns:ve="http://schemas.openxmlformats.org/markup-compatibility/2006" xmlns:o="urn:schemas-microsoft-com:office:office" xmlns:r="http://schemas.openxmlformats.org/officeDocument/2006/relationships" xmlns:m="http://schemas.openxmlformats.org/officeDocument/2006/math" xmlns:v="urn:schemas-microsoft-com:vml" xmlns:wp="http://schemas.openxmlformats.org/drawingml/2006/wordprocessingDrawing" xmlns:w10="urn:schemas-microsoft-com:office:word" xmlns:w="http://schemas.openxmlformats.org/wordprocessingml/2006/main" xmlns:wne="http://schemas.microsoft.com/office/word/2006/wordml">
+  <w:footnote w:type="separator" w:id="0">
     <w:p>
       <w:pPr>
         <w:spacing w:after="0" w:line="240" w:lineRule="auto"/>
@@ -9984,7 +11185,7 @@
       </w:r>
     </w:p>
   </w:footnote>
-  <w:footnote w:type="continuationSeparator" w:id="0">
+  <w:footnote w:type="continuationSeparator" w:id="1">
     <w:p>
       <w:pPr>
         <w:spacing w:after="0" w:line="240" w:lineRule="auto"/>
@@ -9998,8 +11199,8 @@
 </file>
 
 <file path=word/numbering.xml><?xml version="1.0" encoding="utf-8"?>
-<w:numbering xmlns:wpc="http://schemas.microsoft.com/office/word/2010/wordprocessingCanvas" xmlns:cx="http://schemas.microsoft.com/office/drawing/2014/chartex" xmlns:cx1="http://schemas.microsoft.com/office/drawing/2015/9/8/chartex" xmlns:cx2="http://schemas.microsoft.com/office/drawing/2015/10/21/chartex" xmlns:cx3="http://schemas.microsoft.com/office/drawing/2016/5/9/chartex" xmlns:cx4="http://schemas.microsoft.com/office/drawing/2016/5/10/chartex" xmlns:cx5="http://schemas.microsoft.com/office/drawing/2016/5/11/chartex" xmlns:cx6="http://schemas.microsoft.com/office/drawing/2016/5/12/chartex" xmlns:cx7="http://schemas.microsoft.com/office/drawing/2016/5/13/chartex" xmlns:cx8="http://schemas.microsoft.com/office/drawing/2016/5/14/chartex" xmlns:mc="http://schemas.openxmlformats.org/markup-compatibility/2006" xmlns:aink="http://schemas.microsoft.com/office/drawing/2016/ink" xmlns:am3d="http://schemas.microsoft.com/office/drawing/2017/model3d" xmlns:o="urn:schemas-microsoft-com:office:office" xmlns:r="http://schemas.openxmlformats.org/officeDocument/2006/relationships" xmlns:m="http://schemas.openxmlformats.org/officeDocument/2006/math" xmlns:v="urn:schemas-microsoft-com:vml" xmlns:wp14="http://schemas.microsoft.com/office/word/2010/wordprocessingDrawing" xmlns:wp="http://schemas.openxmlformats.org/drawingml/2006/wordprocessingDrawing" xmlns:w10="urn:schemas-microsoft-com:office:word" xmlns:w="http://schemas.openxmlformats.org/wordprocessingml/2006/main" xmlns:w14="http://schemas.microsoft.com/office/word/2010/wordml" xmlns:w15="http://schemas.microsoft.com/office/word/2012/wordml" xmlns:w16cid="http://schemas.microsoft.com/office/word/2016/wordml/cid" xmlns:w16se="http://schemas.microsoft.com/office/word/2015/wordml/symex" xmlns:wpg="http://schemas.microsoft.com/office/word/2010/wordprocessingGroup" xmlns:wpi="http://schemas.microsoft.com/office/word/2010/wordprocessingInk" xmlns:wne="http://schemas.microsoft.com/office/word/2006/wordml" xmlns:wps="http://schemas.microsoft.com/office/word/2010/wordprocessingShape" mc:Ignorable="w14 w15 w16se w16cid wp14">
-  <w:abstractNum w:abstractNumId="0" w15:restartNumberingAfterBreak="0">
+<w:numbering xmlns:ve="http://schemas.openxmlformats.org/markup-compatibility/2006" xmlns:o="urn:schemas-microsoft-com:office:office" xmlns:r="http://schemas.openxmlformats.org/officeDocument/2006/relationships" xmlns:m="http://schemas.openxmlformats.org/officeDocument/2006/math" xmlns:v="urn:schemas-microsoft-com:vml" xmlns:wp="http://schemas.openxmlformats.org/drawingml/2006/wordprocessingDrawing" xmlns:w10="urn:schemas-microsoft-com:office:word" xmlns:w="http://schemas.openxmlformats.org/wordprocessingml/2006/main" xmlns:wne="http://schemas.microsoft.com/office/word/2006/wordml">
+  <w:abstractNum w:abstractNumId="0">
     <w:nsid w:val="011F38B5"/>
     <w:multiLevelType w:val="multilevel"/>
     <w:tmpl w:val="87A8CE2E"/>
@@ -10148,7 +11349,7 @@
       </w:rPr>
     </w:lvl>
   </w:abstractNum>
-  <w:abstractNum w:abstractNumId="1" w15:restartNumberingAfterBreak="0">
+  <w:abstractNum w:abstractNumId="1">
     <w:nsid w:val="0252231D"/>
     <w:multiLevelType w:val="hybridMultilevel"/>
     <w:tmpl w:val="AAB21D98"/>
@@ -10261,7 +11462,7 @@
       </w:rPr>
     </w:lvl>
   </w:abstractNum>
-  <w:abstractNum w:abstractNumId="2" w15:restartNumberingAfterBreak="0">
+  <w:abstractNum w:abstractNumId="2">
     <w:nsid w:val="2888290E"/>
     <w:multiLevelType w:val="multilevel"/>
     <w:tmpl w:val="73980AC4"/>
@@ -10410,7 +11611,7 @@
       </w:rPr>
     </w:lvl>
   </w:abstractNum>
-  <w:abstractNum w:abstractNumId="3" w15:restartNumberingAfterBreak="0">
+  <w:abstractNum w:abstractNumId="3">
     <w:nsid w:val="28E05133"/>
     <w:multiLevelType w:val="multilevel"/>
     <w:tmpl w:val="A8EC196A"/>
@@ -10575,7 +11776,7 @@
 </file>
 
 <file path=word/styles.xml><?xml version="1.0" encoding="utf-8"?>
-<w:styles xmlns:mc="http://schemas.openxmlformats.org/markup-compatibility/2006" xmlns:r="http://schemas.openxmlformats.org/officeDocument/2006/relationships" xmlns:w="http://schemas.openxmlformats.org/wordprocessingml/2006/main" xmlns:w14="http://schemas.microsoft.com/office/word/2010/wordml" xmlns:w15="http://schemas.microsoft.com/office/word/2012/wordml" xmlns:w16cid="http://schemas.microsoft.com/office/word/2016/wordml/cid" xmlns:w16se="http://schemas.microsoft.com/office/word/2015/wordml/symex" mc:Ignorable="w14 w15 w16se w16cid">
+<w:styles xmlns:r="http://schemas.openxmlformats.org/officeDocument/2006/relationships" xmlns:w="http://schemas.openxmlformats.org/wordprocessingml/2006/main">
   <w:docDefaults>
     <w:rPrDefault>
       <w:rPr>
@@ -10592,382 +11793,144 @@
       </w:pPr>
     </w:pPrDefault>
   </w:docDefaults>
-  <w:latentStyles w:defLockedState="0" w:defUIPriority="99" w:defSemiHidden="0" w:defUnhideWhenUsed="0" w:defQFormat="0" w:count="375">
-    <w:lsdException w:name="Normal" w:uiPriority="0" w:qFormat="1"/>
-    <w:lsdException w:name="heading 1" w:uiPriority="9" w:qFormat="1"/>
-    <w:lsdException w:name="heading 2" w:semiHidden="1" w:uiPriority="9" w:unhideWhenUsed="1" w:qFormat="1"/>
-    <w:lsdException w:name="heading 3" w:semiHidden="1" w:uiPriority="9" w:unhideWhenUsed="1" w:qFormat="1"/>
-    <w:lsdException w:name="heading 4" w:semiHidden="1" w:uiPriority="9" w:unhideWhenUsed="1" w:qFormat="1"/>
-    <w:lsdException w:name="heading 5" w:semiHidden="1" w:uiPriority="9" w:unhideWhenUsed="1" w:qFormat="1"/>
-    <w:lsdException w:name="heading 6" w:semiHidden="1" w:uiPriority="9" w:unhideWhenUsed="1" w:qFormat="1"/>
-    <w:lsdException w:name="heading 7" w:semiHidden="1" w:uiPriority="9" w:unhideWhenUsed="1" w:qFormat="1"/>
-    <w:lsdException w:name="heading 8" w:semiHidden="1" w:uiPriority="9" w:unhideWhenUsed="1" w:qFormat="1"/>
-    <w:lsdException w:name="heading 9" w:semiHidden="1" w:uiPriority="9" w:unhideWhenUsed="1" w:qFormat="1"/>
-    <w:lsdException w:name="index 1" w:semiHidden="1" w:unhideWhenUsed="1"/>
-    <w:lsdException w:name="index 2" w:semiHidden="1" w:unhideWhenUsed="1"/>
-    <w:lsdException w:name="index 3" w:semiHidden="1" w:unhideWhenUsed="1"/>
-    <w:lsdException w:name="index 4" w:semiHidden="1" w:unhideWhenUsed="1"/>
-    <w:lsdException w:name="index 5" w:semiHidden="1" w:unhideWhenUsed="1"/>
-    <w:lsdException w:name="index 6" w:semiHidden="1" w:unhideWhenUsed="1"/>
-    <w:lsdException w:name="index 7" w:semiHidden="1" w:unhideWhenUsed="1"/>
-    <w:lsdException w:name="index 8" w:semiHidden="1" w:unhideWhenUsed="1"/>
-    <w:lsdException w:name="index 9" w:semiHidden="1" w:unhideWhenUsed="1"/>
-    <w:lsdException w:name="toc 1" w:semiHidden="1" w:uiPriority="39" w:unhideWhenUsed="1"/>
-    <w:lsdException w:name="toc 2" w:semiHidden="1" w:uiPriority="39" w:unhideWhenUsed="1"/>
-    <w:lsdException w:name="toc 3" w:semiHidden="1" w:uiPriority="39" w:unhideWhenUsed="1"/>
-    <w:lsdException w:name="toc 4" w:semiHidden="1" w:uiPriority="39" w:unhideWhenUsed="1"/>
-    <w:lsdException w:name="toc 5" w:semiHidden="1" w:uiPriority="39" w:unhideWhenUsed="1"/>
-    <w:lsdException w:name="toc 6" w:semiHidden="1" w:uiPriority="39" w:unhideWhenUsed="1"/>
-    <w:lsdException w:name="toc 7" w:semiHidden="1" w:uiPriority="39" w:unhideWhenUsed="1"/>
-    <w:lsdException w:name="toc 8" w:semiHidden="1" w:uiPriority="39" w:unhideWhenUsed="1"/>
-    <w:lsdException w:name="toc 9" w:semiHidden="1" w:uiPriority="39" w:unhideWhenUsed="1"/>
-    <w:lsdException w:name="Normal Indent" w:semiHidden="1" w:unhideWhenUsed="1"/>
-    <w:lsdException w:name="footnote text" w:semiHidden="1" w:unhideWhenUsed="1"/>
-    <w:lsdException w:name="annotation text" w:semiHidden="1" w:unhideWhenUsed="1"/>
-    <w:lsdException w:name="header" w:semiHidden="1" w:unhideWhenUsed="1"/>
-    <w:lsdException w:name="footer" w:semiHidden="1" w:unhideWhenUsed="1"/>
-    <w:lsdException w:name="index heading" w:semiHidden="1" w:unhideWhenUsed="1"/>
-    <w:lsdException w:name="caption" w:semiHidden="1" w:uiPriority="35" w:unhideWhenUsed="1" w:qFormat="1"/>
-    <w:lsdException w:name="table of figures" w:semiHidden="1" w:unhideWhenUsed="1"/>
-    <w:lsdException w:name="envelope address" w:semiHidden="1" w:unhideWhenUsed="1"/>
-    <w:lsdException w:name="envelope return" w:semiHidden="1" w:unhideWhenUsed="1"/>
-    <w:lsdException w:name="footnote reference" w:semiHidden="1" w:unhideWhenUsed="1"/>
-    <w:lsdException w:name="annotation reference" w:semiHidden="1" w:unhideWhenUsed="1"/>
-    <w:lsdException w:name="line number" w:semiHidden="1" w:unhideWhenUsed="1"/>
-    <w:lsdException w:name="page number" w:semiHidden="1" w:unhideWhenUsed="1"/>
-    <w:lsdException w:name="endnote reference" w:semiHidden="1" w:unhideWhenUsed="1"/>
-    <w:lsdException w:name="endnote text" w:semiHidden="1" w:unhideWhenUsed="1"/>
-    <w:lsdException w:name="table of authorities" w:semiHidden="1" w:unhideWhenUsed="1"/>
-    <w:lsdException w:name="macro" w:semiHidden="1" w:unhideWhenUsed="1"/>
-    <w:lsdException w:name="toa heading" w:semiHidden="1" w:unhideWhenUsed="1"/>
-    <w:lsdException w:name="List" w:semiHidden="1" w:unhideWhenUsed="1"/>
-    <w:lsdException w:name="List Bullet" w:semiHidden="1" w:unhideWhenUsed="1"/>
-    <w:lsdException w:name="List Number" w:semiHidden="1" w:unhideWhenUsed="1"/>
-    <w:lsdException w:name="List 2" w:semiHidden="1" w:unhideWhenUsed="1"/>
-    <w:lsdException w:name="List 3" w:semiHidden="1" w:unhideWhenUsed="1"/>
-    <w:lsdException w:name="List 4" w:semiHidden="1" w:unhideWhenUsed="1"/>
-    <w:lsdException w:name="List 5" w:semiHidden="1" w:unhideWhenUsed="1"/>
-    <w:lsdException w:name="List Bullet 2" w:semiHidden="1" w:unhideWhenUsed="1"/>
-    <w:lsdException w:name="List Bullet 3" w:semiHidden="1" w:unhideWhenUsed="1"/>
-    <w:lsdException w:name="List Bullet 4" w:semiHidden="1" w:unhideWhenUsed="1"/>
-    <w:lsdException w:name="List Bullet 5" w:semiHidden="1" w:unhideWhenUsed="1"/>
-    <w:lsdException w:name="List Number 2" w:semiHidden="1" w:unhideWhenUsed="1"/>
-    <w:lsdException w:name="List Number 3" w:semiHidden="1" w:unhideWhenUsed="1"/>
-    <w:lsdException w:name="List Number 4" w:semiHidden="1" w:unhideWhenUsed="1"/>
-    <w:lsdException w:name="List Number 5" w:semiHidden="1" w:unhideWhenUsed="1"/>
-    <w:lsdException w:name="Title" w:uiPriority="10" w:qFormat="1"/>
-    <w:lsdException w:name="Closing" w:semiHidden="1" w:unhideWhenUsed="1"/>
-    <w:lsdException w:name="Signature" w:semiHidden="1" w:unhideWhenUsed="1"/>
-    <w:lsdException w:name="Default Paragraph Font" w:semiHidden="1" w:uiPriority="1" w:unhideWhenUsed="1"/>
-    <w:lsdException w:name="Body Text" w:semiHidden="1" w:unhideWhenUsed="1"/>
-    <w:lsdException w:name="Body Text Indent" w:semiHidden="1" w:unhideWhenUsed="1"/>
-    <w:lsdException w:name="List Continue" w:semiHidden="1" w:unhideWhenUsed="1"/>
-    <w:lsdException w:name="List Continue 2" w:semiHidden="1" w:unhideWhenUsed="1"/>
-    <w:lsdException w:name="List Continue 3" w:semiHidden="1" w:unhideWhenUsed="1"/>
-    <w:lsdException w:name="List Continue 4" w:semiHidden="1" w:unhideWhenUsed="1"/>
-    <w:lsdException w:name="List Continue 5" w:semiHidden="1" w:unhideWhenUsed="1"/>
-    <w:lsdException w:name="Message Header" w:semiHidden="1" w:unhideWhenUsed="1"/>
-    <w:lsdException w:name="Subtitle" w:uiPriority="11" w:qFormat="1"/>
-    <w:lsdException w:name="Salutation" w:semiHidden="1" w:unhideWhenUsed="1"/>
-    <w:lsdException w:name="Date" w:semiHidden="1" w:unhideWhenUsed="1"/>
-    <w:lsdException w:name="Body Text First Indent" w:semiHidden="1" w:unhideWhenUsed="1"/>
-    <w:lsdException w:name="Body Text First Indent 2" w:semiHidden="1" w:unhideWhenUsed="1"/>
-    <w:lsdException w:name="Note Heading" w:semiHidden="1" w:unhideWhenUsed="1"/>
-    <w:lsdException w:name="Body Text 2" w:semiHidden="1" w:unhideWhenUsed="1"/>
-    <w:lsdException w:name="Body Text 3" w:semiHidden="1" w:unhideWhenUsed="1"/>
-    <w:lsdException w:name="Body Text Indent 2" w:semiHidden="1" w:unhideWhenUsed="1"/>
-    <w:lsdException w:name="Body Text Indent 3" w:semiHidden="1" w:unhideWhenUsed="1"/>
-    <w:lsdException w:name="Block Text" w:semiHidden="1" w:unhideWhenUsed="1"/>
-    <w:lsdException w:name="Hyperlink" w:semiHidden="1" w:unhideWhenUsed="1"/>
-    <w:lsdException w:name="FollowedHyperlink" w:semiHidden="1" w:unhideWhenUsed="1"/>
-    <w:lsdException w:name="Strong" w:uiPriority="22" w:qFormat="1"/>
-    <w:lsdException w:name="Emphasis" w:uiPriority="20" w:qFormat="1"/>
-    <w:lsdException w:name="Document Map" w:semiHidden="1" w:unhideWhenUsed="1"/>
-    <w:lsdException w:name="Plain Text" w:semiHidden="1" w:unhideWhenUsed="1"/>
-    <w:lsdException w:name="E-mail Signature" w:semiHidden="1" w:unhideWhenUsed="1"/>
-    <w:lsdException w:name="HTML Top of Form" w:semiHidden="1" w:unhideWhenUsed="1"/>
-    <w:lsdException w:name="HTML Bottom of Form" w:semiHidden="1" w:unhideWhenUsed="1"/>
-    <w:lsdException w:name="Normal (Web)" w:semiHidden="1" w:unhideWhenUsed="1"/>
-    <w:lsdException w:name="HTML Acronym" w:semiHidden="1" w:unhideWhenUsed="1"/>
-    <w:lsdException w:name="HTML Address" w:semiHidden="1" w:unhideWhenUsed="1"/>
-    <w:lsdException w:name="HTML Cite" w:semiHidden="1" w:unhideWhenUsed="1"/>
-    <w:lsdException w:name="HTML Code" w:semiHidden="1" w:unhideWhenUsed="1"/>
-    <w:lsdException w:name="HTML Definition" w:semiHidden="1" w:unhideWhenUsed="1"/>
-    <w:lsdException w:name="HTML Keyboard" w:semiHidden="1" w:unhideWhenUsed="1"/>
-    <w:lsdException w:name="HTML Preformatted" w:semiHidden="1" w:unhideWhenUsed="1"/>
-    <w:lsdException w:name="HTML Sample" w:semiHidden="1" w:unhideWhenUsed="1"/>
-    <w:lsdException w:name="HTML Typewriter" w:semiHidden="1" w:unhideWhenUsed="1"/>
-    <w:lsdException w:name="HTML Variable" w:semiHidden="1" w:unhideWhenUsed="1"/>
-    <w:lsdException w:name="Normal Table" w:semiHidden="1" w:unhideWhenUsed="1"/>
-    <w:lsdException w:name="annotation subject" w:semiHidden="1" w:unhideWhenUsed="1"/>
-    <w:lsdException w:name="No List" w:semiHidden="1" w:unhideWhenUsed="1"/>
-    <w:lsdException w:name="Outline List 1" w:semiHidden="1" w:unhideWhenUsed="1"/>
-    <w:lsdException w:name="Outline List 2" w:semiHidden="1" w:unhideWhenUsed="1"/>
-    <w:lsdException w:name="Outline List 3" w:semiHidden="1" w:unhideWhenUsed="1"/>
-    <w:lsdException w:name="Table Simple 1" w:semiHidden="1" w:unhideWhenUsed="1"/>
-    <w:lsdException w:name="Table Simple 2" w:semiHidden="1" w:unhideWhenUsed="1"/>
-    <w:lsdException w:name="Table Simple 3" w:semiHidden="1" w:unhideWhenUsed="1"/>
-    <w:lsdException w:name="Table Classic 1" w:semiHidden="1" w:unhideWhenUsed="1"/>
-    <w:lsdException w:name="Table Classic 2" w:semiHidden="1" w:unhideWhenUsed="1"/>
-    <w:lsdException w:name="Table Classic 3" w:semiHidden="1" w:unhideWhenUsed="1"/>
-    <w:lsdException w:name="Table Classic 4" w:semiHidden="1" w:unhideWhenUsed="1"/>
-    <w:lsdException w:name="Table Colorful 1" w:semiHidden="1" w:unhideWhenUsed="1"/>
-    <w:lsdException w:name="Table Colorful 2" w:semiHidden="1" w:unhideWhenUsed="1"/>
-    <w:lsdException w:name="Table Colorful 3" w:semiHidden="1" w:unhideWhenUsed="1"/>
-    <w:lsdException w:name="Table Columns 1" w:semiHidden="1" w:unhideWhenUsed="1"/>
-    <w:lsdException w:name="Table Columns 2" w:semiHidden="1" w:unhideWhenUsed="1"/>
-    <w:lsdException w:name="Table Columns 3" w:semiHidden="1" w:unhideWhenUsed="1"/>
-    <w:lsdException w:name="Table Columns 4" w:semiHidden="1" w:unhideWhenUsed="1"/>
-    <w:lsdException w:name="Table Columns 5" w:semiHidden="1" w:unhideWhenUsed="1"/>
-    <w:lsdException w:name="Table Grid 1" w:semiHidden="1" w:unhideWhenUsed="1"/>
-    <w:lsdException w:name="Table Grid 2" w:semiHidden="1" w:unhideWhenUsed="1"/>
-    <w:lsdException w:name="Table Grid 3" w:semiHidden="1" w:unhideWhenUsed="1"/>
-    <w:lsdException w:name="Table Grid 4" w:semiHidden="1" w:unhideWhenUsed="1"/>
-    <w:lsdException w:name="Table Grid 5" w:semiHidden="1" w:unhideWhenUsed="1"/>
-    <w:lsdException w:name="Table Grid 6" w:semiHidden="1" w:unhideWhenUsed="1"/>
-    <w:lsdException w:name="Table Grid 7" w:semiHidden="1" w:unhideWhenUsed="1"/>
-    <w:lsdException w:name="Table Grid 8" w:semiHidden="1" w:unhideWhenUsed="1"/>
-    <w:lsdException w:name="Table List 1" w:semiHidden="1" w:unhideWhenUsed="1"/>
-    <w:lsdException w:name="Table List 2" w:semiHidden="1" w:unhideWhenUsed="1"/>
-    <w:lsdException w:name="Table List 3" w:semiHidden="1" w:unhideWhenUsed="1"/>
-    <w:lsdException w:name="Table List 4" w:semiHidden="1" w:unhideWhenUsed="1"/>
-    <w:lsdException w:name="Table List 5" w:semiHidden="1" w:unhideWhenUsed="1"/>
-    <w:lsdException w:name="Table List 6" w:semiHidden="1" w:unhideWhenUsed="1"/>
-    <w:lsdException w:name="Table List 7" w:semiHidden="1" w:unhideWhenUsed="1"/>
-    <w:lsdException w:name="Table List 8" w:semiHidden="1" w:unhideWhenUsed="1"/>
-    <w:lsdException w:name="Table 3D effects 1" w:semiHidden="1" w:unhideWhenUsed="1"/>
-    <w:lsdException w:name="Table 3D effects 2" w:semiHidden="1" w:unhideWhenUsed="1"/>
-    <w:lsdException w:name="Table 3D effects 3" w:semiHidden="1" w:unhideWhenUsed="1"/>
-    <w:lsdException w:name="Table Contemporary" w:semiHidden="1" w:unhideWhenUsed="1"/>
-    <w:lsdException w:name="Table Elegant" w:semiHidden="1" w:unhideWhenUsed="1"/>
-    <w:lsdException w:name="Table Professional" w:semiHidden="1" w:unhideWhenUsed="1"/>
-    <w:lsdException w:name="Table Subtle 1" w:semiHidden="1" w:unhideWhenUsed="1"/>
-    <w:lsdException w:name="Table Subtle 2" w:semiHidden="1" w:unhideWhenUsed="1"/>
-    <w:lsdException w:name="Table Web 1" w:semiHidden="1" w:unhideWhenUsed="1"/>
-    <w:lsdException w:name="Table Web 2" w:semiHidden="1" w:unhideWhenUsed="1"/>
-    <w:lsdException w:name="Table Web 3" w:semiHidden="1" w:unhideWhenUsed="1"/>
-    <w:lsdException w:name="Balloon Text" w:semiHidden="1" w:unhideWhenUsed="1"/>
-    <w:lsdException w:name="Table Grid" w:uiPriority="59"/>
-    <w:lsdException w:name="Table Theme" w:semiHidden="1" w:unhideWhenUsed="1"/>
-    <w:lsdException w:name="Placeholder Text" w:semiHidden="1"/>
-    <w:lsdException w:name="No Spacing" w:uiPriority="1" w:qFormat="1"/>
-    <w:lsdException w:name="Light Shading" w:uiPriority="60"/>
-    <w:lsdException w:name="Light List" w:uiPriority="61"/>
-    <w:lsdException w:name="Light Grid" w:uiPriority="62"/>
-    <w:lsdException w:name="Medium Shading 1" w:uiPriority="63"/>
-    <w:lsdException w:name="Medium Shading 2" w:uiPriority="64"/>
-    <w:lsdException w:name="Medium List 1" w:uiPriority="65"/>
-    <w:lsdException w:name="Medium List 2" w:uiPriority="66"/>
-    <w:lsdException w:name="Medium Grid 1" w:uiPriority="67"/>
-    <w:lsdException w:name="Medium Grid 2" w:uiPriority="68"/>
-    <w:lsdException w:name="Medium Grid 3" w:uiPriority="69"/>
-    <w:lsdException w:name="Dark List" w:uiPriority="70"/>
-    <w:lsdException w:name="Colorful Shading" w:uiPriority="71"/>
-    <w:lsdException w:name="Colorful List" w:uiPriority="72"/>
-    <w:lsdException w:name="Colorful Grid" w:uiPriority="73"/>
-    <w:lsdException w:name="Light Shading Accent 1" w:uiPriority="60"/>
-    <w:lsdException w:name="Light List Accent 1" w:uiPriority="61"/>
-    <w:lsdException w:name="Light Grid Accent 1" w:uiPriority="62"/>
-    <w:lsdException w:name="Medium Shading 1 Accent 1" w:uiPriority="63"/>
-    <w:lsdException w:name="Medium Shading 2 Accent 1" w:uiPriority="64"/>
-    <w:lsdException w:name="Medium List 1 Accent 1" w:uiPriority="65"/>
-    <w:lsdException w:name="Revision" w:semiHidden="1"/>
-    <w:lsdException w:name="List Paragraph" w:uiPriority="34" w:qFormat="1"/>
-    <w:lsdException w:name="Quote" w:uiPriority="29" w:qFormat="1"/>
-    <w:lsdException w:name="Intense Quote" w:uiPriority="30" w:qFormat="1"/>
-    <w:lsdException w:name="Medium List 2 Accent 1" w:uiPriority="66"/>
-    <w:lsdException w:name="Medium Grid 1 Accent 1" w:uiPriority="67"/>
-    <w:lsdException w:name="Medium Grid 2 Accent 1" w:uiPriority="68"/>
-    <w:lsdException w:name="Medium Grid 3 Accent 1" w:uiPriority="69"/>
-    <w:lsdException w:name="Dark List Accent 1" w:uiPriority="70"/>
-    <w:lsdException w:name="Colorful Shading Accent 1" w:uiPriority="71"/>
-    <w:lsdException w:name="Colorful List Accent 1" w:uiPriority="72"/>
-    <w:lsdException w:name="Colorful Grid Accent 1" w:uiPriority="73"/>
-    <w:lsdException w:name="Light Shading Accent 2" w:uiPriority="60"/>
-    <w:lsdException w:name="Light List Accent 2" w:uiPriority="61"/>
-    <w:lsdException w:name="Light Grid Accent 2" w:uiPriority="62"/>
-    <w:lsdException w:name="Medium Shading 1 Accent 2" w:uiPriority="63"/>
-    <w:lsdException w:name="Medium Shading 2 Accent 2" w:uiPriority="64"/>
-    <w:lsdException w:name="Medium List 1 Accent 2" w:uiPriority="65"/>
-    <w:lsdException w:name="Medium List 2 Accent 2" w:uiPriority="66"/>
-    <w:lsdException w:name="Medium Grid 1 Accent 2" w:uiPriority="67"/>
-    <w:lsdException w:name="Medium Grid 2 Accent 2" w:uiPriority="68"/>
-    <w:lsdException w:name="Medium Grid 3 Accent 2" w:uiPriority="69"/>
-    <w:lsdException w:name="Dark List Accent 2" w:uiPriority="70"/>
-    <w:lsdException w:name="Colorful Shading Accent 2" w:uiPriority="71"/>
-    <w:lsdException w:name="Colorful List Accent 2" w:uiPriority="72"/>
-    <w:lsdException w:name="Colorful Grid Accent 2" w:uiPriority="73"/>
-    <w:lsdException w:name="Light Shading Accent 3" w:uiPriority="60"/>
-    <w:lsdException w:name="Light List Accent 3" w:uiPriority="61"/>
-    <w:lsdException w:name="Light Grid Accent 3" w:uiPriority="62"/>
-    <w:lsdException w:name="Medium Shading 1 Accent 3" w:uiPriority="63"/>
-    <w:lsdException w:name="Medium Shading 2 Accent 3" w:uiPriority="64"/>
-    <w:lsdException w:name="Medium List 1 Accent 3" w:uiPriority="65"/>
-    <w:lsdException w:name="Medium List 2 Accent 3" w:uiPriority="66"/>
-    <w:lsdException w:name="Medium Grid 1 Accent 3" w:uiPriority="67"/>
-    <w:lsdException w:name="Medium Grid 2 Accent 3" w:uiPriority="68"/>
-    <w:lsdException w:name="Medium Grid 3 Accent 3" w:uiPriority="69"/>
-    <w:lsdException w:name="Dark List Accent 3" w:uiPriority="70"/>
-    <w:lsdException w:name="Colorful Shading Accent 3" w:uiPriority="71"/>
-    <w:lsdException w:name="Colorful List Accent 3" w:uiPriority="72"/>
-    <w:lsdException w:name="Colorful Grid Accent 3" w:uiPriority="73"/>
-    <w:lsdException w:name="Light Shading Accent 4" w:uiPriority="60"/>
-    <w:lsdException w:name="Light List Accent 4" w:uiPriority="61"/>
-    <w:lsdException w:name="Light Grid Accent 4" w:uiPriority="62"/>
-    <w:lsdException w:name="Medium Shading 1 Accent 4" w:uiPriority="63"/>
-    <w:lsdException w:name="Medium Shading 2 Accent 4" w:uiPriority="64"/>
-    <w:lsdException w:name="Medium List 1 Accent 4" w:uiPriority="65"/>
-    <w:lsdException w:name="Medium List 2 Accent 4" w:uiPriority="66"/>
-    <w:lsdException w:name="Medium Grid 1 Accent 4" w:uiPriority="67"/>
-    <w:lsdException w:name="Medium Grid 2 Accent 4" w:uiPriority="68"/>
-    <w:lsdException w:name="Medium Grid 3 Accent 4" w:uiPriority="69"/>
-    <w:lsdException w:name="Dark List Accent 4" w:uiPriority="70"/>
-    <w:lsdException w:name="Colorful Shading Accent 4" w:uiPriority="71"/>
-    <w:lsdException w:name="Colorful List Accent 4" w:uiPriority="72"/>
-    <w:lsdException w:name="Colorful Grid Accent 4" w:uiPriority="73"/>
-    <w:lsdException w:name="Light Shading Accent 5" w:uiPriority="60"/>
-    <w:lsdException w:name="Light List Accent 5" w:uiPriority="61"/>
-    <w:lsdException w:name="Light Grid Accent 5" w:uiPriority="62"/>
-    <w:lsdException w:name="Medium Shading 1 Accent 5" w:uiPriority="63"/>
-    <w:lsdException w:name="Medium Shading 2 Accent 5" w:uiPriority="64"/>
-    <w:lsdException w:name="Medium List 1 Accent 5" w:uiPriority="65"/>
-    <w:lsdException w:name="Medium List 2 Accent 5" w:uiPriority="66"/>
-    <w:lsdException w:name="Medium Grid 1 Accent 5" w:uiPriority="67"/>
-    <w:lsdException w:name="Medium Grid 2 Accent 5" w:uiPriority="68"/>
-    <w:lsdException w:name="Medium Grid 3 Accent 5" w:uiPriority="69"/>
-    <w:lsdException w:name="Dark List Accent 5" w:uiPriority="70"/>
-    <w:lsdException w:name="Colorful Shading Accent 5" w:uiPriority="71"/>
-    <w:lsdException w:name="Colorful List Accent 5" w:uiPriority="72"/>
-    <w:lsdException w:name="Colorful Grid Accent 5" w:uiPriority="73"/>
-    <w:lsdException w:name="Light Shading Accent 6" w:uiPriority="60"/>
-    <w:lsdException w:name="Light List Accent 6" w:uiPriority="61"/>
-    <w:lsdException w:name="Light Grid Accent 6" w:uiPriority="62"/>
-    <w:lsdException w:name="Medium Shading 1 Accent 6" w:uiPriority="63"/>
-    <w:lsdException w:name="Medium Shading 2 Accent 6" w:uiPriority="64"/>
-    <w:lsdException w:name="Medium List 1 Accent 6" w:uiPriority="65"/>
-    <w:lsdException w:name="Medium List 2 Accent 6" w:uiPriority="66"/>
-    <w:lsdException w:name="Medium Grid 1 Accent 6" w:uiPriority="67"/>
-    <w:lsdException w:name="Medium Grid 2 Accent 6" w:uiPriority="68"/>
-    <w:lsdException w:name="Medium Grid 3 Accent 6" w:uiPriority="69"/>
-    <w:lsdException w:name="Dark List Accent 6" w:uiPriority="70"/>
-    <w:lsdException w:name="Colorful Shading Accent 6" w:uiPriority="71"/>
-    <w:lsdException w:name="Colorful List Accent 6" w:uiPriority="72"/>
-    <w:lsdException w:name="Colorful Grid Accent 6" w:uiPriority="73"/>
-    <w:lsdException w:name="Subtle Emphasis" w:uiPriority="19" w:qFormat="1"/>
-    <w:lsdException w:name="Intense Emphasis" w:uiPriority="21" w:qFormat="1"/>
-    <w:lsdException w:name="Subtle Reference" w:uiPriority="31" w:qFormat="1"/>
-    <w:lsdException w:name="Intense Reference" w:uiPriority="32" w:qFormat="1"/>
-    <w:lsdException w:name="Book Title" w:uiPriority="33" w:qFormat="1"/>
-    <w:lsdException w:name="Bibliography" w:semiHidden="1" w:uiPriority="37" w:unhideWhenUsed="1"/>
-    <w:lsdException w:name="TOC Heading" w:semiHidden="1" w:uiPriority="39" w:unhideWhenUsed="1" w:qFormat="1"/>
-    <w:lsdException w:name="Plain Table 1" w:uiPriority="41"/>
-    <w:lsdException w:name="Plain Table 2" w:uiPriority="42"/>
-    <w:lsdException w:name="Plain Table 3" w:uiPriority="43"/>
-    <w:lsdException w:name="Plain Table 4" w:uiPriority="44"/>
-    <w:lsdException w:name="Plain Table 5" w:uiPriority="45"/>
-    <w:lsdException w:name="Grid Table Light" w:uiPriority="40"/>
-    <w:lsdException w:name="Grid Table 1 Light" w:uiPriority="46"/>
-    <w:lsdException w:name="Grid Table 2" w:uiPriority="47"/>
-    <w:lsdException w:name="Grid Table 3" w:uiPriority="48"/>
-    <w:lsdException w:name="Grid Table 4" w:uiPriority="49"/>
-    <w:lsdException w:name="Grid Table 5 Dark" w:uiPriority="50"/>
-    <w:lsdException w:name="Grid Table 6 Colorful" w:uiPriority="51"/>
-    <w:lsdException w:name="Grid Table 7 Colorful" w:uiPriority="52"/>
-    <w:lsdException w:name="Grid Table 1 Light Accent 1" w:uiPriority="46"/>
-    <w:lsdException w:name="Grid Table 2 Accent 1" w:uiPriority="47"/>
-    <w:lsdException w:name="Grid Table 3 Accent 1" w:uiPriority="48"/>
-    <w:lsdException w:name="Grid Table 4 Accent 1" w:uiPriority="49"/>
-    <w:lsdException w:name="Grid Table 5 Dark Accent 1" w:uiPriority="50"/>
-    <w:lsdException w:name="Grid Table 6 Colorful Accent 1" w:uiPriority="51"/>
-    <w:lsdException w:name="Grid Table 7 Colorful Accent 1" w:uiPriority="52"/>
-    <w:lsdException w:name="Grid Table 1 Light Accent 2" w:uiPriority="46"/>
-    <w:lsdException w:name="Grid Table 2 Accent 2" w:uiPriority="47"/>
-    <w:lsdException w:name="Grid Table 3 Accent 2" w:uiPriority="48"/>
-    <w:lsdException w:name="Grid Table 4 Accent 2" w:uiPriority="49"/>
-    <w:lsdException w:name="Grid Table 5 Dark Accent 2" w:uiPriority="50"/>
-    <w:lsdException w:name="Grid Table 6 Colorful Accent 2" w:uiPriority="51"/>
-    <w:lsdException w:name="Grid Table 7 Colorful Accent 2" w:uiPriority="52"/>
-    <w:lsdException w:name="Grid Table 1 Light Accent 3" w:uiPriority="46"/>
-    <w:lsdException w:name="Grid Table 2 Accent 3" w:uiPriority="47"/>
-    <w:lsdException w:name="Grid Table 3 Accent 3" w:uiPriority="48"/>
-    <w:lsdException w:name="Grid Table 4 Accent 3" w:uiPriority="49"/>
-    <w:lsdException w:name="Grid Table 5 Dark Accent 3" w:uiPriority="50"/>
-    <w:lsdException w:name="Grid Table 6 Colorful Accent 3" w:uiPriority="51"/>
-    <w:lsdException w:name="Grid Table 7 Colorful Accent 3" w:uiPriority="52"/>
-    <w:lsdException w:name="Grid Table 1 Light Accent 4" w:uiPriority="46"/>
-    <w:lsdException w:name="Grid Table 2 Accent 4" w:uiPriority="47"/>
-    <w:lsdException w:name="Grid Table 3 Accent 4" w:uiPriority="48"/>
-    <w:lsdException w:name="Grid Table 4 Accent 4" w:uiPriority="49"/>
-    <w:lsdException w:name="Grid Table 5 Dark Accent 4" w:uiPriority="50"/>
-    <w:lsdException w:name="Grid Table 6 Colorful Accent 4" w:uiPriority="51"/>
-    <w:lsdException w:name="Grid Table 7 Colorful Accent 4" w:uiPriority="52"/>
-    <w:lsdException w:name="Grid Table 1 Light Accent 5" w:uiPriority="46"/>
-    <w:lsdException w:name="Grid Table 2 Accent 5" w:uiPriority="47"/>
-    <w:lsdException w:name="Grid Table 3 Accent 5" w:uiPriority="48"/>
-    <w:lsdException w:name="Grid Table 4 Accent 5" w:uiPriority="49"/>
-    <w:lsdException w:name="Grid Table 5 Dark Accent 5" w:uiPriority="50"/>
-    <w:lsdException w:name="Grid Table 6 Colorful Accent 5" w:uiPriority="51"/>
-    <w:lsdException w:name="Grid Table 7 Colorful Accent 5" w:uiPriority="52"/>
-    <w:lsdException w:name="Grid Table 1 Light Accent 6" w:uiPriority="46"/>
-    <w:lsdException w:name="Grid Table 2 Accent 6" w:uiPriority="47"/>
-    <w:lsdException w:name="Grid Table 3 Accent 6" w:uiPriority="48"/>
-    <w:lsdException w:name="Grid Table 4 Accent 6" w:uiPriority="49"/>
-    <w:lsdException w:name="Grid Table 5 Dark Accent 6" w:uiPriority="50"/>
-    <w:lsdException w:name="Grid Table 6 Colorful Accent 6" w:uiPriority="51"/>
-    <w:lsdException w:name="Grid Table 7 Colorful Accent 6" w:uiPriority="52"/>
-    <w:lsdException w:name="List Table 1 Light" w:uiPriority="46"/>
-    <w:lsdException w:name="List Table 2" w:uiPriority="47"/>
-    <w:lsdException w:name="List Table 3" w:uiPriority="48"/>
-    <w:lsdException w:name="List Table 4" w:uiPriority="49"/>
-    <w:lsdException w:name="List Table 5 Dark" w:uiPriority="50"/>
-    <w:lsdException w:name="List Table 6 Colorful" w:uiPriority="51"/>
-    <w:lsdException w:name="List Table 7 Colorful" w:uiPriority="52"/>
-    <w:lsdException w:name="List Table 1 Light Accent 1" w:uiPriority="46"/>
-    <w:lsdException w:name="List Table 2 Accent 1" w:uiPriority="47"/>
-    <w:lsdException w:name="List Table 3 Accent 1" w:uiPriority="48"/>
-    <w:lsdException w:name="List Table 4 Accent 1" w:uiPriority="49"/>
-    <w:lsdException w:name="List Table 5 Dark Accent 1" w:uiPriority="50"/>
-    <w:lsdException w:name="List Table 6 Colorful Accent 1" w:uiPriority="51"/>
-    <w:lsdException w:name="List Table 7 Colorful Accent 1" w:uiPriority="52"/>
-    <w:lsdException w:name="List Table 1 Light Accent 2" w:uiPriority="46"/>
-    <w:lsdException w:name="List Table 2 Accent 2" w:uiPriority="47"/>
-    <w:lsdException w:name="List Table 3 Accent 2" w:uiPriority="48"/>
-    <w:lsdException w:name="List Table 4 Accent 2" w:uiPriority="49"/>
-    <w:lsdException w:name="List Table 5 Dark Accent 2" w:uiPriority="50"/>
-    <w:lsdException w:name="List Table 6 Colorful Accent 2" w:uiPriority="51"/>
-    <w:lsdException w:name="List Table 7 Colorful Accent 2" w:uiPriority="52"/>
-    <w:lsdException w:name="List Table 1 Light Accent 3" w:uiPriority="46"/>
-    <w:lsdException w:name="List Table 2 Accent 3" w:uiPriority="47"/>
-    <w:lsdException w:name="List Table 3 Accent 3" w:uiPriority="48"/>
-    <w:lsdException w:name="List Table 4 Accent 3" w:uiPriority="49"/>
-    <w:lsdException w:name="List Table 5 Dark Accent 3" w:uiPriority="50"/>
-    <w:lsdException w:name="List Table 6 Colorful Accent 3" w:uiPriority="51"/>
-    <w:lsdException w:name="List Table 7 Colorful Accent 3" w:uiPriority="52"/>
-    <w:lsdException w:name="List Table 1 Light Accent 4" w:uiPriority="46"/>
-    <w:lsdException w:name="List Table 2 Accent 4" w:uiPriority="47"/>
-    <w:lsdException w:name="List Table 3 Accent 4" w:uiPriority="48"/>
-    <w:lsdException w:name="List Table 4 Accent 4" w:uiPriority="49"/>
-    <w:lsdException w:name="List Table 5 Dark Accent 4" w:uiPriority="50"/>
-    <w:lsdException w:name="List Table 6 Colorful Accent 4" w:uiPriority="51"/>
-    <w:lsdException w:name="List Table 7 Colorful Accent 4" w:uiPriority="52"/>
-    <w:lsdException w:name="List Table 1 Light Accent 5" w:uiPriority="46"/>
-    <w:lsdException w:name="List Table 2 Accent 5" w:uiPriority="47"/>
-    <w:lsdException w:name="List Table 3 Accent 5" w:uiPriority="48"/>
-    <w:lsdException w:name="List Table 4 Accent 5" w:uiPriority="49"/>
-    <w:lsdException w:name="List Table 5 Dark Accent 5" w:uiPriority="50"/>
-    <w:lsdException w:name="List Table 6 Colorful Accent 5" w:uiPriority="51"/>
-    <w:lsdException w:name="List Table 7 Colorful Accent 5" w:uiPriority="52"/>
-    <w:lsdException w:name="List Table 1 Light Accent 6" w:uiPriority="46"/>
-    <w:lsdException w:name="List Table 2 Accent 6" w:uiPriority="47"/>
-    <w:lsdException w:name="List Table 3 Accent 6" w:uiPriority="48"/>
-    <w:lsdException w:name="List Table 4 Accent 6" w:uiPriority="49"/>
-    <w:lsdException w:name="List Table 5 Dark Accent 6" w:uiPriority="50"/>
-    <w:lsdException w:name="List Table 6 Colorful Accent 6" w:uiPriority="51"/>
-    <w:lsdException w:name="List Table 7 Colorful Accent 6" w:uiPriority="52"/>
-    <w:lsdException w:name="Mention" w:semiHidden="1" w:unhideWhenUsed="1"/>
-    <w:lsdException w:name="Smart Hyperlink" w:semiHidden="1" w:unhideWhenUsed="1"/>
-    <w:lsdException w:name="Hashtag" w:semiHidden="1" w:unhideWhenUsed="1"/>
-    <w:lsdException w:name="Unresolved Mention" w:semiHidden="1" w:unhideWhenUsed="1"/>
+  <w:latentStyles w:defLockedState="0" w:defUIPriority="99" w:defSemiHidden="1" w:defUnhideWhenUsed="1" w:defQFormat="0" w:count="267">
+    <w:lsdException w:name="Normal" w:semiHidden="0" w:uiPriority="0" w:unhideWhenUsed="0" w:qFormat="1"/>
+    <w:lsdException w:name="heading 1" w:semiHidden="0" w:uiPriority="9" w:unhideWhenUsed="0" w:qFormat="1"/>
+    <w:lsdException w:name="heading 2" w:uiPriority="9" w:qFormat="1"/>
+    <w:lsdException w:name="heading 3" w:uiPriority="9" w:qFormat="1"/>
+    <w:lsdException w:name="heading 4" w:uiPriority="9" w:qFormat="1"/>
+    <w:lsdException w:name="heading 5" w:uiPriority="9" w:qFormat="1"/>
+    <w:lsdException w:name="heading 6" w:uiPriority="9" w:qFormat="1"/>
+    <w:lsdException w:name="heading 7" w:uiPriority="9" w:qFormat="1"/>
+    <w:lsdException w:name="heading 8" w:uiPriority="9" w:qFormat="1"/>
+    <w:lsdException w:name="heading 9" w:uiPriority="9" w:qFormat="1"/>
+    <w:lsdException w:name="toc 1" w:uiPriority="39"/>
+    <w:lsdException w:name="toc 2" w:uiPriority="39"/>
+    <w:lsdException w:name="toc 3" w:uiPriority="39"/>
+    <w:lsdException w:name="toc 4" w:uiPriority="39"/>
+    <w:lsdException w:name="toc 5" w:uiPriority="39"/>
+    <w:lsdException w:name="toc 6" w:uiPriority="39"/>
+    <w:lsdException w:name="toc 7" w:uiPriority="39"/>
+    <w:lsdException w:name="toc 8" w:uiPriority="39"/>
+    <w:lsdException w:name="toc 9" w:uiPriority="39"/>
+    <w:lsdException w:name="caption" w:uiPriority="35" w:qFormat="1"/>
+    <w:lsdException w:name="Title" w:semiHidden="0" w:uiPriority="10" w:unhideWhenUsed="0" w:qFormat="1"/>
+    <w:lsdException w:name="Default Paragraph Font" w:uiPriority="1"/>
+    <w:lsdException w:name="Subtitle" w:semiHidden="0" w:uiPriority="11" w:unhideWhenUsed="0" w:qFormat="1"/>
+    <w:lsdException w:name="Strong" w:semiHidden="0" w:uiPriority="22" w:unhideWhenUsed="0" w:qFormat="1"/>
+    <w:lsdException w:name="Emphasis" w:semiHidden="0" w:uiPriority="20" w:unhideWhenUsed="0" w:qFormat="1"/>
+    <w:lsdException w:name="Table Grid" w:semiHidden="0" w:uiPriority="59" w:unhideWhenUsed="0"/>
+    <w:lsdException w:name="Placeholder Text" w:unhideWhenUsed="0"/>
+    <w:lsdException w:name="No Spacing" w:semiHidden="0" w:uiPriority="1" w:unhideWhenUsed="0" w:qFormat="1"/>
+    <w:lsdException w:name="Light Shading" w:semiHidden="0" w:uiPriority="60" w:unhideWhenUsed="0"/>
+    <w:lsdException w:name="Light List" w:semiHidden="0" w:uiPriority="61" w:unhideWhenUsed="0"/>
+    <w:lsdException w:name="Light Grid" w:semiHidden="0" w:uiPriority="62" w:unhideWhenUsed="0"/>
+    <w:lsdException w:name="Medium Shading 1" w:semiHidden="0" w:uiPriority="63" w:unhideWhenUsed="0"/>
+    <w:lsdException w:name="Medium Shading 2" w:semiHidden="0" w:uiPriority="64" w:unhideWhenUsed="0"/>
+    <w:lsdException w:name="Medium List 1" w:semiHidden="0" w:uiPriority="65" w:unhideWhenUsed="0"/>
+    <w:lsdException w:name="Medium List 2" w:semiHidden="0" w:uiPriority="66" w:unhideWhenUsed="0"/>
+    <w:lsdException w:name="Medium Grid 1" w:semiHidden="0" w:uiPriority="67" w:unhideWhenUsed="0"/>
+    <w:lsdException w:name="Medium Grid 2" w:semiHidden="0" w:uiPriority="68" w:unhideWhenUsed="0"/>
+    <w:lsdException w:name="Medium Grid 3" w:semiHidden="0" w:uiPriority="69" w:unhideWhenUsed="0"/>
+    <w:lsdException w:name="Dark List" w:semiHidden="0" w:uiPriority="70" w:unhideWhenUsed="0"/>
+    <w:lsdException w:name="Colorful Shading" w:semiHidden="0" w:uiPriority="71" w:unhideWhenUsed="0"/>
+    <w:lsdException w:name="Colorful List" w:semiHidden="0" w:uiPriority="72" w:unhideWhenUsed="0"/>
+    <w:lsdException w:name="Colorful Grid" w:semiHidden="0" w:uiPriority="73" w:unhideWhenUsed="0"/>
+    <w:lsdException w:name="Light Shading Accent 1" w:semiHidden="0" w:uiPriority="60" w:unhideWhenUsed="0"/>
+    <w:lsdException w:name="Light List Accent 1" w:semiHidden="0" w:uiPriority="61" w:unhideWhenUsed="0"/>
+    <w:lsdException w:name="Light Grid Accent 1" w:semiHidden="0" w:uiPriority="62" w:unhideWhenUsed="0"/>
+    <w:lsdException w:name="Medium Shading 1 Accent 1" w:semiHidden="0" w:uiPriority="63" w:unhideWhenUsed="0"/>
+    <w:lsdException w:name="Medium Shading 2 Accent 1" w:semiHidden="0" w:uiPriority="64" w:unhideWhenUsed="0"/>
+    <w:lsdException w:name="Medium List 1 Accent 1" w:semiHidden="0" w:uiPriority="65" w:unhideWhenUsed="0"/>
+    <w:lsdException w:name="Revision" w:unhideWhenUsed="0"/>
+    <w:lsdException w:name="List Paragraph" w:semiHidden="0" w:uiPriority="34" w:unhideWhenUsed="0" w:qFormat="1"/>
+    <w:lsdException w:name="Quote" w:semiHidden="0" w:uiPriority="29" w:unhideWhenUsed="0" w:qFormat="1"/>
+    <w:lsdException w:name="Intense Quote" w:semiHidden="0" w:uiPriority="30" w:unhideWhenUsed="0" w:qFormat="1"/>
+    <w:lsdException w:name="Medium List 2 Accent 1" w:semiHidden="0" w:uiPriority="66" w:unhideWhenUsed="0"/>
+    <w:lsdException w:name="Medium Grid 1 Accent 1" w:semiHidden="0" w:uiPriority="67" w:unhideWhenUsed="0"/>
+    <w:lsdException w:name="Medium Grid 2 Accent 1" w:semiHidden="0" w:uiPriority="68" w:unhideWhenUsed="0"/>
+    <w:lsdException w:name="Medium Grid 3 Accent 1" w:semiHidden="0" w:uiPriority="69" w:unhideWhenUsed="0"/>
+    <w:lsdException w:name="Dark List Accent 1" w:semiHidden="0" w:uiPriority="70" w:unhideWhenUsed="0"/>
+    <w:lsdException w:name="Colorful Shading Accent 1" w:semiHidden="0" w:uiPriority="71" w:unhideWhenUsed="0"/>
+    <w:lsdException w:name="Colorful List Accent 1" w:semiHidden="0" w:uiPriority="72" w:unhideWhenUsed="0"/>
+    <w:lsdException w:name="Colorful Grid Accent 1" w:semiHidden="0" w:uiPriority="73" w:unhideWhenUsed="0"/>
+    <w:lsdException w:name="Light Shading Accent 2" w:semiHidden="0" w:uiPriority="60" w:unhideWhenUsed="0"/>
+    <w:lsdException w:name="Light List Accent 2" w:semiHidden="0" w:uiPriority="61" w:unhideWhenUsed="0"/>
+    <w:lsdException w:name="Light Grid Accent 2" w:semiHidden="0" w:uiPriority="62" w:unhideWhenUsed="0"/>
+    <w:lsdException w:name="Medium Shading 1 Accent 2" w:semiHidden="0" w:uiPriority="63" w:unhideWhenUsed="0"/>
+    <w:lsdException w:name="Medium Shading 2 Accent 2" w:semiHidden="0" w:uiPriority="64" w:unhideWhenUsed="0"/>
+    <w:lsdException w:name="Medium List 1 Accent 2" w:semiHidden="0" w:uiPriority="65" w:unhideWhenUsed="0"/>
+    <w:lsdException w:name="Medium List 2 Accent 2" w:semiHidden="0" w:uiPriority="66" w:unhideWhenUsed="0"/>
+    <w:lsdException w:name="Medium Grid 1 Accent 2" w:semiHidden="0" w:uiPriority="67" w:unhideWhenUsed="0"/>
+    <w:lsdException w:name="Medium Grid 2 Accent 2" w:semiHidden="0" w:uiPriority="68" w:unhideWhenUsed="0"/>
+    <w:lsdException w:name="Medium Grid 3 Accent 2" w:semiHidden="0" w:uiPriority="69" w:unhideWhenUsed="0"/>
+    <w:lsdException w:name="Dark List Accent 2" w:semiHidden="0" w:uiPriority="70" w:unhideWhenUsed="0"/>
+    <w:lsdException w:name="Colorful Shading Accent 2" w:semiHidden="0" w:uiPriority="71" w:unhideWhenUsed="0"/>
+    <w:lsdException w:name="Colorful List Accent 2" w:semiHidden="0" w:uiPriority="72" w:unhideWhenUsed="0"/>
+    <w:lsdException w:name="Colorful Grid Accent 2" w:semiHidden="0" w:uiPriority="73" w:unhideWhenUsed="0"/>
+    <w:lsdException w:name="Light Shading Accent 3" w:semiHidden="0" w:uiPriority="60" w:unhideWhenUsed="0"/>
+    <w:lsdException w:name="Light List Accent 3" w:semiHidden="0" w:uiPriority="61" w:unhideWhenUsed="0"/>
+    <w:lsdException w:name="Light Grid Accent 3" w:semiHidden="0" w:uiPriority="62" w:unhideWhenUsed="0"/>
+    <w:lsdException w:name="Medium Shading 1 Accent 3" w:semiHidden="0" w:uiPriority="63" w:unhideWhenUsed="0"/>
+    <w:lsdException w:name="Medium Shading 2 Accent 3" w:semiHidden="0" w:uiPriority="64" w:unhideWhenUsed="0"/>
+    <w:lsdException w:name="Medium List 1 Accent 3" w:semiHidden="0" w:uiPriority="65" w:unhideWhenUsed="0"/>
+    <w:lsdException w:name="Medium List 2 Accent 3" w:semiHidden="0" w:uiPriority="66" w:unhideWhenUsed="0"/>
+    <w:lsdException w:name="Medium Grid 1 Accent 3" w:semiHidden="0" w:uiPriority="67" w:unhideWhenUsed="0"/>
+    <w:lsdException w:name="Medium Grid 2 Accent 3" w:semiHidden="0" w:uiPriority="68" w:unhideWhenUsed="0"/>
+    <w:lsdException w:name="Medium Grid 3 Accent 3" w:semiHidden="0" w:uiPriority="69" w:unhideWhenUsed="0"/>
+    <w:lsdException w:name="Dark List Accent 3" w:semiHidden="0" w:uiPriority="70" w:unhideWhenUsed="0"/>
+    <w:lsdException w:name="Colorful Shading Accent 3" w:semiHidden="0" w:uiPriority="71" w:unhideWhenUsed="0"/>
+    <w:lsdException w:name="Colorful List Accent 3" w:semiHidden="0" w:uiPriority="72" w:unhideWhenUsed="0"/>
+    <w:lsdException w:name="Colorful Grid Accent 3" w:semiHidden="0" w:uiPriority="73" w:unhideWhenUsed="0"/>
+    <w:lsdException w:name="Light Shading Accent 4" w:semiHidden="0" w:uiPriority="60" w:unhideWhenUsed="0"/>
+    <w:lsdException w:name="Light List Accent 4" w:semiHidden="0" w:uiPriority="61" w:unhideWhenUsed="0"/>
+    <w:lsdException w:name="Light Grid Accent 4" w:semiHidden="0" w:uiPriority="62" w:unhideWhenUsed="0"/>
+    <w:lsdException w:name="Medium Shading 1 Accent 4" w:semiHidden="0" w:uiPriority="63" w:unhideWhenUsed="0"/>
+    <w:lsdException w:name="Medium Shading 2 Accent 4" w:semiHidden="0" w:uiPriority="64" w:unhideWhenUsed="0"/>
+    <w:lsdException w:name="Medium List 1 Accent 4" w:semiHidden="0" w:uiPriority="65" w:unhideWhenUsed="0"/>
+    <w:lsdException w:name="Medium List 2 Accent 4" w:semiHidden="0" w:uiPriority="66" w:unhideWhenUsed="0"/>
+    <w:lsdException w:name="Medium Grid 1 Accent 4" w:semiHidden="0" w:uiPriority="67" w:unhideWhenUsed="0"/>
+    <w:lsdException w:name="Medium Grid 2 Accent 4" w:semiHidden="0" w:uiPriority="68" w:unhideWhenUsed="0"/>
+    <w:lsdException w:name="Medium Grid 3 Accent 4" w:semiHidden="0" w:uiPriority="69" w:unhideWhenUsed="0"/>
+    <w:lsdException w:name="Dark List Accent 4" w:semiHidden="0" w:uiPriority="70" w:unhideWhenUsed="0"/>
+    <w:lsdException w:name="Colorful Shading Accent 4" w:semiHidden="0" w:uiPriority="71" w:unhideWhenUsed="0"/>
+    <w:lsdException w:name="Colorful List Accent 4" w:semiHidden="0" w:uiPriority="72" w:unhideWhenUsed="0"/>
+    <w:lsdException w:name="Colorful Grid Accent 4" w:semiHidden="0" w:uiPriority="73" w:unhideWhenUsed="0"/>
+    <w:lsdException w:name="Light Shading Accent 5" w:semiHidden="0" w:uiPriority="60" w:unhideWhenUsed="0"/>
+    <w:lsdException w:name="Light List Accent 5" w:semiHidden="0" w:uiPriority="61" w:unhideWhenUsed="0"/>
+    <w:lsdException w:name="Light Grid Accent 5" w:semiHidden="0" w:uiPriority="62" w:unhideWhenUsed="0"/>
+    <w:lsdException w:name="Medium Shading 1 Accent 5" w:semiHidden="0" w:uiPriority="63" w:unhideWhenUsed="0"/>
+    <w:lsdException w:name="Medium Shading 2 Accent 5" w:semiHidden="0" w:uiPriority="64" w:unhideWhenUsed="0"/>
+    <w:lsdException w:name="Medium List 1 Accent 5" w:semiHidden="0" w:uiPriority="65" w:unhideWhenUsed="0"/>
+    <w:lsdException w:name="Medium List 2 Accent 5" w:semiHidden="0" w:uiPriority="66" w:unhideWhenUsed="0"/>
+    <w:lsdException w:name="Medium Grid 1 Accent 5" w:semiHidden="0" w:uiPriority="67" w:unhideWhenUsed="0"/>
+    <w:lsdException w:name="Medium Grid 2 Accent 5" w:semiHidden="0" w:uiPriority="68" w:unhideWhenUsed="0"/>
+    <w:lsdException w:name="Medium Grid 3 Accent 5" w:semiHidden="0" w:uiPriority="69" w:unhideWhenUsed="0"/>
+    <w:lsdException w:name="Dark List Accent 5" w:semiHidden="0" w:uiPriority="70" w:unhideWhenUsed="0"/>
+    <w:lsdException w:name="Colorful Shading Accent 5" w:semiHidden="0" w:uiPriority="71" w:unhideWhenUsed="0"/>
+    <w:lsdException w:name="Colorful List Accent 5" w:semiHidden="0" w:uiPriority="72" w:unhideWhenUsed="0"/>
+    <w:lsdException w:name="Colorful Grid Accent 5" w:semiHidden="0" w:uiPriority="73" w:unhideWhenUsed="0"/>
+    <w:lsdException w:name="Light Shading Accent 6" w:semiHidden="0" w:uiPriority="60" w:unhideWhenUsed="0"/>
+    <w:lsdException w:name="Light List Accent 6" w:semiHidden="0" w:uiPriority="61" w:unhideWhenUsed="0"/>
+    <w:lsdException w:name="Light Grid Accent 6" w:semiHidden="0" w:uiPriority="62" w:unhideWhenUsed="0"/>
+    <w:lsdException w:name="Medium Shading 1 Accent 6" w:semiHidden="0" w:uiPriority="63" w:unhideWhenUsed="0"/>
+    <w:lsdException w:name="Medium Shading 2 Accent 6" w:semiHidden="0" w:uiPriority="64" w:unhideWhenUsed="0"/>
+    <w:lsdException w:name="Medium List 1 Accent 6" w:semiHidden="0" w:uiPriority="65" w:unhideWhenUsed="0"/>
+    <w:lsdException w:name="Medium List 2 Accent 6" w:semiHidden="0" w:uiPriority="66" w:unhideWhenUsed="0"/>
+    <w:lsdException w:name="Medium Grid 1 Accent 6" w:semiHidden="0" w:uiPriority="67" w:unhideWhenUsed="0"/>
+    <w:lsdException w:name="Medium Grid 2 Accent 6" w:semiHidden="0" w:uiPriority="68" w:unhideWhenUsed="0"/>
+    <w:lsdException w:name="Medium Grid 3 Accent 6" w:semiHidden="0" w:uiPriority="69" w:unhideWhenUsed="0"/>
+    <w:lsdException w:name="Dark List Accent 6" w:semiHidden="0" w:uiPriority="70" w:unhideWhenUsed="0"/>
+    <w:lsdException w:name="Colorful Shading Accent 6" w:semiHidden="0" w:uiPriority="71" w:unhideWhenUsed="0"/>
+    <w:lsdException w:name="Colorful List Accent 6" w:semiHidden="0" w:uiPriority="72" w:unhideWhenUsed="0"/>
+    <w:lsdException w:name="Colorful Grid Accent 6" w:semiHidden="0" w:uiPriority="73" w:unhideWhenUsed="0"/>
+    <w:lsdException w:name="Subtle Emphasis" w:semiHidden="0" w:uiPriority="19" w:unhideWhenUsed="0" w:qFormat="1"/>
+    <w:lsdException w:name="Intense Emphasis" w:semiHidden="0" w:uiPriority="21" w:unhideWhenUsed="0" w:qFormat="1"/>
+    <w:lsdException w:name="Subtle Reference" w:semiHidden="0" w:uiPriority="31" w:unhideWhenUsed="0" w:qFormat="1"/>
+    <w:lsdException w:name="Intense Reference" w:semiHidden="0" w:uiPriority="32" w:unhideWhenUsed="0" w:qFormat="1"/>
+    <w:lsdException w:name="Book Title" w:semiHidden="0" w:uiPriority="33" w:unhideWhenUsed="0" w:qFormat="1"/>
+    <w:lsdException w:name="Bibliography" w:uiPriority="37"/>
+    <w:lsdException w:name="TOC Heading" w:uiPriority="39" w:qFormat="1"/>
   </w:latentStyles>
   <w:style w:type="paragraph" w:default="1" w:styleId="Normal">
     <w:name w:val="Normal"/>
@@ -11037,6 +12000,7 @@
     <w:uiPriority w:val="99"/>
     <w:semiHidden/>
     <w:unhideWhenUsed/>
+    <w:qFormat/>
     <w:tblPr>
       <w:tblInd w:w="0" w:type="dxa"/>
       <w:tblCellMar>
@@ -11081,6 +12045,7 @@
       <w:lang w:val="en-US"/>
     </w:rPr>
     <w:tblPr>
+      <w:tblInd w:w="0" w:type="dxa"/>
       <w:tblBorders>
         <w:top w:val="single" w:sz="4" w:space="0" w:color="000000" w:themeColor="text1"/>
         <w:left w:val="single" w:sz="4" w:space="0" w:color="000000" w:themeColor="text1"/>
@@ -11089,6 +12054,12 @@
         <w:insideH w:val="single" w:sz="4" w:space="0" w:color="000000" w:themeColor="text1"/>
         <w:insideV w:val="single" w:sz="4" w:space="0" w:color="000000" w:themeColor="text1"/>
       </w:tblBorders>
+      <w:tblCellMar>
+        <w:top w:w="0" w:type="dxa"/>
+        <w:left w:w="108" w:type="dxa"/>
+        <w:bottom w:w="0" w:type="dxa"/>
+        <w:right w:w="108" w:type="dxa"/>
+      </w:tblCellMar>
     </w:tblPr>
   </w:style>
   <w:style w:type="paragraph" w:styleId="Footer">
@@ -11177,6 +12148,7 @@
     <w:tblPr>
       <w:tblStyleRowBandSize w:val="1"/>
       <w:tblStyleColBandSize w:val="1"/>
+      <w:tblInd w:w="0" w:type="dxa"/>
       <w:tblBorders>
         <w:top w:val="single" w:sz="4" w:space="0" w:color="F4B083" w:themeColor="accent2" w:themeTint="99"/>
         <w:left w:val="single" w:sz="4" w:space="0" w:color="F4B083" w:themeColor="accent2" w:themeTint="99"/>
@@ -11185,6 +12157,12 @@
         <w:insideH w:val="single" w:sz="4" w:space="0" w:color="F4B083" w:themeColor="accent2" w:themeTint="99"/>
         <w:insideV w:val="single" w:sz="4" w:space="0" w:color="F4B083" w:themeColor="accent2" w:themeTint="99"/>
       </w:tblBorders>
+      <w:tblCellMar>
+        <w:top w:w="0" w:type="dxa"/>
+        <w:left w:w="108" w:type="dxa"/>
+        <w:bottom w:w="0" w:type="dxa"/>
+        <w:right w:w="108" w:type="dxa"/>
+      </w:tblCellMar>
     </w:tblPr>
     <w:tblStylePr w:type="firstRow">
       <w:rPr>
@@ -11253,6 +12231,7 @@
     <w:tblPr>
       <w:tblStyleRowBandSize w:val="1"/>
       <w:tblStyleColBandSize w:val="1"/>
+      <w:tblInd w:w="0" w:type="dxa"/>
       <w:tblBorders>
         <w:top w:val="single" w:sz="4" w:space="0" w:color="8EAADB" w:themeColor="accent1" w:themeTint="99"/>
         <w:left w:val="single" w:sz="4" w:space="0" w:color="8EAADB" w:themeColor="accent1" w:themeTint="99"/>
@@ -11261,6 +12240,12 @@
         <w:insideH w:val="single" w:sz="4" w:space="0" w:color="8EAADB" w:themeColor="accent1" w:themeTint="99"/>
         <w:insideV w:val="single" w:sz="4" w:space="0" w:color="8EAADB" w:themeColor="accent1" w:themeTint="99"/>
       </w:tblBorders>
+      <w:tblCellMar>
+        <w:top w:w="0" w:type="dxa"/>
+        <w:left w:w="108" w:type="dxa"/>
+        <w:bottom w:w="0" w:type="dxa"/>
+        <w:right w:w="108" w:type="dxa"/>
+      </w:tblCellMar>
     </w:tblPr>
     <w:tblStylePr w:type="firstRow">
       <w:rPr>
@@ -11329,6 +12314,7 @@
     <w:tblPr>
       <w:tblStyleRowBandSize w:val="1"/>
       <w:tblStyleColBandSize w:val="1"/>
+      <w:tblInd w:w="0" w:type="dxa"/>
       <w:tblBorders>
         <w:top w:val="single" w:sz="4" w:space="0" w:color="C9C9C9" w:themeColor="accent3" w:themeTint="99"/>
         <w:left w:val="single" w:sz="4" w:space="0" w:color="C9C9C9" w:themeColor="accent3" w:themeTint="99"/>
@@ -11337,6 +12323,12 @@
         <w:insideH w:val="single" w:sz="4" w:space="0" w:color="C9C9C9" w:themeColor="accent3" w:themeTint="99"/>
         <w:insideV w:val="single" w:sz="4" w:space="0" w:color="C9C9C9" w:themeColor="accent3" w:themeTint="99"/>
       </w:tblBorders>
+      <w:tblCellMar>
+        <w:top w:w="0" w:type="dxa"/>
+        <w:left w:w="108" w:type="dxa"/>
+        <w:bottom w:w="0" w:type="dxa"/>
+        <w:right w:w="108" w:type="dxa"/>
+      </w:tblCellMar>
     </w:tblPr>
     <w:tblStylePr w:type="firstRow">
       <w:rPr>
@@ -11405,6 +12397,7 @@
     <w:tblPr>
       <w:tblStyleRowBandSize w:val="1"/>
       <w:tblStyleColBandSize w:val="1"/>
+      <w:tblInd w:w="0" w:type="dxa"/>
       <w:tblBorders>
         <w:top w:val="single" w:sz="4" w:space="0" w:color="9CC2E5" w:themeColor="accent5" w:themeTint="99"/>
         <w:left w:val="single" w:sz="4" w:space="0" w:color="9CC2E5" w:themeColor="accent5" w:themeTint="99"/>
@@ -11413,6 +12406,12 @@
         <w:insideH w:val="single" w:sz="4" w:space="0" w:color="9CC2E5" w:themeColor="accent5" w:themeTint="99"/>
         <w:insideV w:val="single" w:sz="4" w:space="0" w:color="9CC2E5" w:themeColor="accent5" w:themeTint="99"/>
       </w:tblBorders>
+      <w:tblCellMar>
+        <w:top w:w="0" w:type="dxa"/>
+        <w:left w:w="108" w:type="dxa"/>
+        <w:bottom w:w="0" w:type="dxa"/>
+        <w:right w:w="108" w:type="dxa"/>
+      </w:tblCellMar>
     </w:tblPr>
     <w:tblStylePr w:type="firstRow">
       <w:rPr>
@@ -11595,6 +12594,7 @@
     <w:tblPr>
       <w:tblStyleRowBandSize w:val="1"/>
       <w:tblStyleColBandSize w:val="1"/>
+      <w:tblInd w:w="0" w:type="dxa"/>
       <w:tblBorders>
         <w:top w:val="single" w:sz="4" w:space="0" w:color="FFFFFF" w:themeColor="background1"/>
         <w:left w:val="single" w:sz="4" w:space="0" w:color="FFFFFF" w:themeColor="background1"/>
@@ -11603,6 +12603,12 @@
         <w:insideH w:val="single" w:sz="4" w:space="0" w:color="FFFFFF" w:themeColor="background1"/>
         <w:insideV w:val="single" w:sz="4" w:space="0" w:color="FFFFFF" w:themeColor="background1"/>
       </w:tblBorders>
+      <w:tblCellMar>
+        <w:top w:w="0" w:type="dxa"/>
+        <w:left w:w="108" w:type="dxa"/>
+        <w:bottom w:w="0" w:type="dxa"/>
+        <w:right w:w="108" w:type="dxa"/>
+      </w:tblCellMar>
     </w:tblPr>
     <w:tcPr>
       <w:shd w:val="clear" w:color="auto" w:fill="FBE4D5" w:themeFill="accent2" w:themeFillTint="33"/>
@@ -12010,7 +13016,7 @@
   <a:extraClrSchemeLst/>
   <a:extLst>
     <a:ext uri="{05A4C25C-085E-4340-85A3-A5531E510DB2}">
-      <thm15:themeFamily xmlns:thm15="http://schemas.microsoft.com/office/thememl/2012/main" name="Office Theme" id="{62F939B6-93AF-4DB8-9C6B-D6C7DFDC589F}" vid="{4A3C46E8-61CC-4603-A589-7422A47A8E4A}"/>
+      <thm15:themeFamily xmlns:thm15="http://schemas.microsoft.com/office/thememl/2012/main" xmlns="" name="Office Theme" id="{62F939B6-93AF-4DB8-9C6B-D6C7DFDC589F}" vid="{4A3C46E8-61CC-4603-A589-7422A47A8E4A}"/>
     </a:ext>
   </a:extLst>
 </a:theme>

</xml_diff>

<commit_message>
Menambahkan screenshot board Trello
</commit_message>
<xml_diff>
--- a/NIM_LaporanProjectUTS.docx
+++ b/NIM_LaporanProjectUTS.docx
@@ -158,7 +158,7 @@
                     <a:blip r:embed="rId8" cstate="print">
                       <a:extLst>
                         <a:ext uri="{28A0092B-C50C-407E-A947-70E740481C1C}">
-                          <a14:useLocalDpi xmlns:a14="http://schemas.microsoft.com/office/drawing/2010/main" xmlns:wps="http://schemas.microsoft.com/office/word/2010/wordprocessingShape" xmlns:wpi="http://schemas.microsoft.com/office/word/2010/wordprocessingInk" xmlns:wpg="http://schemas.microsoft.com/office/word/2010/wordprocessingGroup" xmlns:w16se="http://schemas.microsoft.com/office/word/2015/wordml/symex" xmlns:w16cid="http://schemas.microsoft.com/office/word/2016/wordml/cid" xmlns:w15="http://schemas.microsoft.com/office/word/2012/wordml" xmlns:w14="http://schemas.microsoft.com/office/word/2010/wordml" xmlns:w="http://schemas.openxmlformats.org/wordprocessingml/2006/main" xmlns:w10="urn:schemas-microsoft-com:office:word" xmlns:wp14="http://schemas.microsoft.com/office/word/2010/wordprocessingDrawing" xmlns:v="urn:schemas-microsoft-com:vml" xmlns:o="urn:schemas-microsoft-com:office:office" xmlns:am3d="http://schemas.microsoft.com/office/drawing/2017/model3d" xmlns:aink="http://schemas.microsoft.com/office/drawing/2016/ink" xmlns:mc="http://schemas.openxmlformats.org/markup-compatibility/2006" xmlns:cx8="http://schemas.microsoft.com/office/drawing/2016/5/14/chartex" xmlns:cx7="http://schemas.microsoft.com/office/drawing/2016/5/13/chartex" xmlns:cx6="http://schemas.microsoft.com/office/drawing/2016/5/12/chartex" xmlns:cx5="http://schemas.microsoft.com/office/drawing/2016/5/11/chartex" xmlns:cx4="http://schemas.microsoft.com/office/drawing/2016/5/10/chartex" xmlns:cx3="http://schemas.microsoft.com/office/drawing/2016/5/9/chartex" xmlns:cx2="http://schemas.microsoft.com/office/drawing/2015/10/21/chartex" xmlns:cx1="http://schemas.microsoft.com/office/drawing/2015/9/8/chartex" xmlns:cx="http://schemas.microsoft.com/office/drawing/2014/chartex" xmlns:wpc="http://schemas.microsoft.com/office/word/2010/wordprocessingCanvas" xmlns="" val="0"/>
+                          <a14:useLocalDpi xmlns="" xmlns:wpc="http://schemas.microsoft.com/office/word/2010/wordprocessingCanvas" xmlns:cx="http://schemas.microsoft.com/office/drawing/2014/chartex" xmlns:cx1="http://schemas.microsoft.com/office/drawing/2015/9/8/chartex" xmlns:cx2="http://schemas.microsoft.com/office/drawing/2015/10/21/chartex" xmlns:cx3="http://schemas.microsoft.com/office/drawing/2016/5/9/chartex" xmlns:cx4="http://schemas.microsoft.com/office/drawing/2016/5/10/chartex" xmlns:cx5="http://schemas.microsoft.com/office/drawing/2016/5/11/chartex" xmlns:cx6="http://schemas.microsoft.com/office/drawing/2016/5/12/chartex" xmlns:cx7="http://schemas.microsoft.com/office/drawing/2016/5/13/chartex" xmlns:cx8="http://schemas.microsoft.com/office/drawing/2016/5/14/chartex" xmlns:mc="http://schemas.openxmlformats.org/markup-compatibility/2006" xmlns:aink="http://schemas.microsoft.com/office/drawing/2016/ink" xmlns:am3d="http://schemas.microsoft.com/office/drawing/2017/model3d" xmlns:o="urn:schemas-microsoft-com:office:office" xmlns:v="urn:schemas-microsoft-com:vml" xmlns:wp14="http://schemas.microsoft.com/office/word/2010/wordprocessingDrawing" xmlns:w10="urn:schemas-microsoft-com:office:word" xmlns:w="http://schemas.openxmlformats.org/wordprocessingml/2006/main" xmlns:w14="http://schemas.microsoft.com/office/word/2010/wordml" xmlns:w15="http://schemas.microsoft.com/office/word/2012/wordml" xmlns:w16cid="http://schemas.microsoft.com/office/word/2016/wordml/cid" xmlns:w16se="http://schemas.microsoft.com/office/word/2015/wordml/symex" xmlns:wpg="http://schemas.microsoft.com/office/word/2010/wordprocessingGroup" xmlns:wpi="http://schemas.microsoft.com/office/word/2010/wordprocessingInk" xmlns:wps="http://schemas.microsoft.com/office/word/2010/wordprocessingShape" xmlns:a14="http://schemas.microsoft.com/office/drawing/2010/main" val="0"/>
                         </a:ext>
                       </a:extLst>
                     </a:blip>
@@ -11034,6 +11034,65 @@
         <w:rPr>
           <w:noProof/>
         </w:rPr>
+        <w:drawing>
+          <wp:inline distT="0" distB="0" distL="0" distR="0">
+            <wp:extent cx="5731510" cy="2945654"/>
+            <wp:effectExtent l="19050" t="0" r="2540" b="0"/>
+            <wp:docPr id="1" name="Picture 1"/>
+            <wp:cNvGraphicFramePr>
+              <a:graphicFrameLocks xmlns:a="http://schemas.openxmlformats.org/drawingml/2006/main" noChangeAspect="1"/>
+            </wp:cNvGraphicFramePr>
+            <a:graphic xmlns:a="http://schemas.openxmlformats.org/drawingml/2006/main">
+              <a:graphicData uri="http://schemas.openxmlformats.org/drawingml/2006/picture">
+                <pic:pic xmlns:pic="http://schemas.openxmlformats.org/drawingml/2006/picture">
+                  <pic:nvPicPr>
+                    <pic:cNvPr id="0" name="Picture 1"/>
+                    <pic:cNvPicPr>
+                      <a:picLocks noChangeAspect="1" noChangeArrowheads="1"/>
+                    </pic:cNvPicPr>
+                  </pic:nvPicPr>
+                  <pic:blipFill>
+                    <a:blip r:embed="rId10"/>
+                    <a:srcRect/>
+                    <a:stretch>
+                      <a:fillRect/>
+                    </a:stretch>
+                  </pic:blipFill>
+                  <pic:spPr bwMode="auto">
+                    <a:xfrm>
+                      <a:off x="0" y="0"/>
+                      <a:ext cx="5731510" cy="2945654"/>
+                    </a:xfrm>
+                    <a:prstGeom prst="rect">
+                      <a:avLst/>
+                    </a:prstGeom>
+                    <a:noFill/>
+                    <a:ln w="9525">
+                      <a:noFill/>
+                      <a:miter lim="800000"/>
+                      <a:headEnd/>
+                      <a:tailEnd/>
+                    </a:ln>
+                  </pic:spPr>
+                </pic:pic>
+              </a:graphicData>
+            </a:graphic>
+          </wp:inline>
+        </w:drawing>
+      </w:r>
+    </w:p>
+    <w:p>
+      <w:pPr>
+        <w:jc w:val="left"/>
+        <w:rPr>
+          <w:rFonts w:eastAsiaTheme="majorEastAsia" w:cstheme="majorBidi"/>
+          <w:b/>
+          <w:sz w:val="28"/>
+          <w:szCs w:val="32"/>
+        </w:rPr>
+      </w:pPr>
+      <w:bookmarkStart w:id="16" w:name="_Toc134689868"/>
+      <w:r>
         <w:br w:type="page"/>
       </w:r>
     </w:p>
@@ -11041,7 +11100,6 @@
       <w:pPr>
         <w:pStyle w:val="Heading1"/>
       </w:pPr>
-      <w:bookmarkStart w:id="16" w:name="_Toc134689868"/>
       <w:r>
         <w:lastRenderedPageBreak/>
         <w:t>LAMPIRAN</w:t>
@@ -11058,7 +11116,7 @@
       </w:pPr>
     </w:p>
     <w:sectPr>
-      <w:footerReference w:type="default" r:id="rId10"/>
+      <w:footerReference w:type="default" r:id="rId11"/>
       <w:pgSz w:w="11906" w:h="16838" w:code="9"/>
       <w:pgMar w:top="1440" w:right="1440" w:bottom="1440" w:left="1440" w:header="720" w:footer="720" w:gutter="0"/>
       <w:pgNumType w:start="1"/>
@@ -11159,7 +11217,7 @@
       <w:rPr>
         <w:noProof/>
       </w:rPr>
-      <w:t>9</w:t>
+      <w:t>11</w:t>
     </w:r>
     <w:r>
       <w:fldChar w:fldCharType="end"/>
@@ -13016,7 +13074,7 @@
   <a:extraClrSchemeLst/>
   <a:extLst>
     <a:ext uri="{05A4C25C-085E-4340-85A3-A5531E510DB2}">
-      <thm15:themeFamily xmlns:thm15="http://schemas.microsoft.com/office/thememl/2012/main" xmlns="" name="Office Theme" id="{62F939B6-93AF-4DB8-9C6B-D6C7DFDC589F}" vid="{4A3C46E8-61CC-4603-A589-7422A47A8E4A}"/>
+      <thm15:themeFamily xmlns="" xmlns:thm15="http://schemas.microsoft.com/office/thememl/2012/main" name="Office Theme" id="{62F939B6-93AF-4DB8-9C6B-D6C7DFDC589F}" vid="{4A3C46E8-61CC-4603-A589-7422A47A8E4A}"/>
     </a:ext>
   </a:extLst>
 </a:theme>

</xml_diff>